<commit_message>
update to Milestone 1 and 2 goals document.
</commit_message>
<xml_diff>
--- a/documentation/Milestone Goals.docx
+++ b/documentation/Milestone Goals.docx
@@ -13,6 +13,7 @@
           <w:docPartUnique/>
         </w:docPartObj>
       </w:sdtPr>
+      <w:sdtEndPr/>
       <w:sdtContent>
         <w:p>
           <w:pPr>
@@ -216,6 +217,7 @@
                                     <w:dataBinding w:prefixMappings="xmlns:ns0='http://schemas.microsoft.com/office/2006/coverPageProps'" w:xpath="/ns0:CoverPageProperties[1]/ns0:Abstract[1]" w:storeItemID="{55AF091B-3C7A-41E3-B477-F2FDAA23CFDA}"/>
                                     <w:text/>
                                   </w:sdtPr>
+                                  <w:sdtEndPr/>
                                   <w:sdtContent>
                                     <w:r>
                                       <w:rPr>
@@ -597,6 +599,7 @@
                                   <w:dataBinding w:prefixMappings="xmlns:ns0='http://schemas.openxmlformats.org/package/2006/metadata/core-properties' xmlns:ns1='http://purl.org/dc/elements/1.1/'" w:xpath="/ns0:coreProperties[1]/ns1:title[1]" w:storeItemID="{6C3C8BC8-F283-45AE-878A-BAB7291924A1}"/>
                                   <w:text/>
                                 </w:sdtPr>
+                                <w:sdtEndPr/>
                                 <w:sdtContent>
                                   <w:p>
                                     <w:pPr>
@@ -636,6 +639,7 @@
                                   <w:dataBinding w:prefixMappings="xmlns:ns0='http://schemas.openxmlformats.org/package/2006/metadata/core-properties' xmlns:ns1='http://purl.org/dc/elements/1.1/'" w:xpath="/ns0:coreProperties[1]/ns1:subject[1]" w:storeItemID="{6C3C8BC8-F283-45AE-878A-BAB7291924A1}"/>
                                   <w:text/>
                                 </w:sdtPr>
+                                <w:sdtEndPr/>
                                 <w:sdtContent>
                                   <w:p>
                                     <w:pPr>
@@ -850,6 +854,7 @@
                                     <w:dataBinding w:prefixMappings="xmlns:ns0='http://schemas.openxmlformats.org/package/2006/metadata/core-properties' xmlns:ns1='http://purl.org/dc/elements/1.1/'" w:xpath="/ns0:coreProperties[1]/ns1:creator[1]" w:storeItemID="{6C3C8BC8-F283-45AE-878A-BAB7291924A1}"/>
                                     <w:text/>
                                   </w:sdtPr>
+                                  <w:sdtEndPr/>
                                   <w:sdtContent>
                                     <w:r>
                                       <w:rPr>
@@ -1505,19 +1510,7 @@
               <w:rPr>
                 <w:rFonts w:cstheme="minorHAnsi"/>
               </w:rPr>
-              <w:t>Send the string, “Hello World”</w:t>
-            </w:r>
-            <w:r>
-              <w:rPr>
-                <w:rFonts w:cstheme="minorHAnsi"/>
-              </w:rPr>
-              <w:t>.</w:t>
-            </w:r>
-            <w:r>
-              <w:rPr>
-                <w:rFonts w:cstheme="minorHAnsi"/>
-              </w:rPr>
-              <w:t xml:space="preserve"> The string will be sent from the MSP430 development board through UART1 and into an XBEE. Th</w:t>
+              <w:t>Send the string, “Hello World”. The string will be sent from the MSP430 development board through UART1 and into an XBEE. Th</w:t>
             </w:r>
             <w:r>
               <w:rPr>
@@ -1529,13 +1522,7 @@
               <w:rPr>
                 <w:rFonts w:cstheme="minorHAnsi"/>
               </w:rPr>
-              <w:t xml:space="preserve"> XBEE will transmit this string to another XBEE connected to </w:t>
-            </w:r>
-            <w:r>
-              <w:rPr>
-                <w:rFonts w:cstheme="minorHAnsi"/>
-              </w:rPr>
-              <w:t xml:space="preserve">a USB XBEE explorer and will transmit the string to </w:t>
+              <w:t xml:space="preserve"> XBEE will transmit this string to another XBEE connected to a USB XBEE explorer and will transmit the string to </w:t>
             </w:r>
             <w:r>
               <w:rPr>
@@ -1696,8 +1683,6 @@
               </w:rPr>
               <w:t>Have power PCB revision one designed</w:t>
             </w:r>
-            <w:bookmarkStart w:id="0" w:name="_GoBack"/>
-            <w:bookmarkEnd w:id="0"/>
           </w:p>
         </w:tc>
       </w:tr>
@@ -2302,20 +2287,28 @@
               <w:rPr>
                 <w:rFonts w:cstheme="minorHAnsi"/>
               </w:rPr>
-              <w:t xml:space="preserve">Have power PCB revision </w:t>
-            </w:r>
-            <w:r>
-              <w:rPr>
-                <w:rFonts w:cstheme="minorHAnsi"/>
-              </w:rPr>
-              <w:t>two</w:t>
-            </w:r>
-            <w:r>
-              <w:rPr>
-                <w:rFonts w:cstheme="minorHAnsi"/>
-              </w:rPr>
-              <w:t xml:space="preserve"> designed</w:t>
-            </w:r>
+              <w:t>Have power PCB revision two designed</w:t>
+            </w:r>
+          </w:p>
+          <w:p>
+            <w:pPr>
+              <w:pStyle w:val="ListParagraph"/>
+              <w:numPr>
+                <w:ilvl w:val="0"/>
+                <w:numId w:val="1"/>
+              </w:numPr>
+              <w:rPr>
+                <w:rFonts w:cstheme="minorHAnsi"/>
+              </w:rPr>
+            </w:pPr>
+            <w:r>
+              <w:rPr>
+                <w:rFonts w:cstheme="minorHAnsi"/>
+              </w:rPr>
+              <w:t>Have prototype of the physical setup of the human controlled interface</w:t>
+            </w:r>
+            <w:bookmarkStart w:id="0" w:name="_GoBack"/>
+            <w:bookmarkEnd w:id="0"/>
           </w:p>
           <w:p>
             <w:pPr>
@@ -2519,7 +2512,7 @@
           <w:rPr>
             <w:noProof/>
           </w:rPr>
-          <w:t>3</w:t>
+          <w:t>5</w:t>
         </w:r>
         <w:r>
           <w:rPr>
@@ -2845,6 +2838,7 @@
   <w:style w:type="character" w:default="1" w:styleId="DefaultParagraphFont">
     <w:name w:val="Default Paragraph Font"/>
     <w:uiPriority w:val="1"/>
+    <w:semiHidden/>
     <w:unhideWhenUsed/>
   </w:style>
   <w:style w:type="table" w:default="1" w:styleId="TableNormal">
@@ -3225,6 +3219,7 @@
   <w:style w:type="character" w:default="1" w:styleId="DefaultParagraphFont">
     <w:name w:val="Default Paragraph Font"/>
     <w:uiPriority w:val="1"/>
+    <w:semiHidden/>
     <w:unhideWhenUsed/>
   </w:style>
   <w:style w:type="table" w:default="1" w:styleId="TableNormal">

</xml_diff>

<commit_message>
More updates to Milestone 1 and 2 goals document.
</commit_message>
<xml_diff>
--- a/documentation/Milestone Goals.docx
+++ b/documentation/Milestone Goals.docx
@@ -1540,7 +1540,13 @@
               <w:rPr>
                 <w:rFonts w:cstheme="minorHAnsi"/>
               </w:rPr>
-              <w:t>l. X-CTU will provide the terminal on the computer.</w:t>
+              <w:t>l</w:t>
+            </w:r>
+            <w:r>
+              <w:rPr>
+                <w:rFonts w:cstheme="minorHAnsi"/>
+              </w:rPr>
+              <w:t>.</w:t>
             </w:r>
           </w:p>
         </w:tc>
@@ -1552,19 +1558,6 @@
           <w:rFonts w:ascii="Times New Roman" w:hAnsi="Times New Roman" w:cs="Times New Roman"/>
         </w:rPr>
       </w:pPr>
-    </w:p>
-    <w:p>
-      <w:pPr>
-        <w:rPr>
-          <w:rFonts w:ascii="Times New Roman" w:hAnsi="Times New Roman" w:cs="Times New Roman"/>
-        </w:rPr>
-      </w:pPr>
-      <w:r>
-        <w:rPr>
-          <w:rFonts w:ascii="Times New Roman" w:hAnsi="Times New Roman" w:cs="Times New Roman"/>
-        </w:rPr>
-        <w:br w:type="page"/>
-      </w:r>
     </w:p>
     <w:tbl>
       <w:tblPr>
@@ -1607,6 +1600,360 @@
                 <w:b/>
                 <w:bCs/>
               </w:rPr>
+              <w:t>Module</w:t>
+            </w:r>
+          </w:p>
+        </w:tc>
+        <w:tc>
+          <w:tcPr>
+            <w:tcW w:w="3581" w:type="pct"/>
+            <w:tcBorders>
+              <w:top w:val="single" w:sz="8" w:space="0" w:color="4F81BD"/>
+              <w:left w:val="nil"/>
+              <w:bottom w:val="single" w:sz="8" w:space="0" w:color="4F81BD"/>
+              <w:right w:val="nil"/>
+            </w:tcBorders>
+            <w:hideMark/>
+          </w:tcPr>
+          <w:p>
+            <w:pPr>
+              <w:rPr>
+                <w:rFonts w:cstheme="minorHAnsi"/>
+              </w:rPr>
+            </w:pPr>
+            <w:r>
+              <w:rPr>
+                <w:rFonts w:cstheme="minorHAnsi"/>
+              </w:rPr>
+              <w:t>Camera board</w:t>
+            </w:r>
+          </w:p>
+        </w:tc>
+      </w:tr>
+      <w:tr>
+        <w:tc>
+          <w:tcPr>
+            <w:tcW w:w="1419" w:type="pct"/>
+            <w:tcBorders>
+              <w:top w:val="nil"/>
+              <w:left w:val="nil"/>
+              <w:bottom w:val="nil"/>
+              <w:right w:val="nil"/>
+            </w:tcBorders>
+            <w:shd w:val="clear" w:color="auto" w:fill="auto"/>
+            <w:noWrap/>
+            <w:hideMark/>
+          </w:tcPr>
+          <w:p>
+            <w:pPr>
+              <w:rPr>
+                <w:rFonts w:cstheme="minorHAnsi"/>
+                <w:b/>
+                <w:bCs/>
+              </w:rPr>
+            </w:pPr>
+            <w:r>
+              <w:rPr>
+                <w:rFonts w:cstheme="minorHAnsi"/>
+                <w:b/>
+                <w:bCs/>
+              </w:rPr>
+              <w:t>Inputs</w:t>
+            </w:r>
+          </w:p>
+        </w:tc>
+        <w:tc>
+          <w:tcPr>
+            <w:tcW w:w="3581" w:type="pct"/>
+            <w:tcBorders>
+              <w:top w:val="nil"/>
+              <w:left w:val="nil"/>
+              <w:bottom w:val="nil"/>
+              <w:right w:val="nil"/>
+            </w:tcBorders>
+            <w:shd w:val="clear" w:color="auto" w:fill="auto"/>
+            <w:hideMark/>
+          </w:tcPr>
+          <w:p>
+            <w:pPr>
+              <w:rPr>
+                <w:rFonts w:cstheme="minorHAnsi"/>
+              </w:rPr>
+            </w:pPr>
+            <w:r>
+              <w:rPr>
+                <w:rFonts w:cstheme="minorHAnsi"/>
+              </w:rPr>
+              <w:t>Visual data</w:t>
+            </w:r>
+          </w:p>
+        </w:tc>
+      </w:tr>
+      <w:tr>
+        <w:tc>
+          <w:tcPr>
+            <w:tcW w:w="1419" w:type="pct"/>
+            <w:tcBorders>
+              <w:top w:val="nil"/>
+              <w:left w:val="nil"/>
+              <w:bottom w:val="nil"/>
+              <w:right w:val="nil"/>
+            </w:tcBorders>
+            <w:noWrap/>
+            <w:hideMark/>
+          </w:tcPr>
+          <w:p>
+            <w:pPr>
+              <w:rPr>
+                <w:rFonts w:cstheme="minorHAnsi"/>
+                <w:b/>
+                <w:bCs/>
+              </w:rPr>
+            </w:pPr>
+            <w:r>
+              <w:rPr>
+                <w:rFonts w:cstheme="minorHAnsi"/>
+                <w:b/>
+                <w:bCs/>
+              </w:rPr>
+              <w:t>Outputs</w:t>
+            </w:r>
+          </w:p>
+        </w:tc>
+        <w:tc>
+          <w:tcPr>
+            <w:tcW w:w="3581" w:type="pct"/>
+            <w:tcBorders>
+              <w:top w:val="nil"/>
+              <w:left w:val="nil"/>
+              <w:bottom w:val="nil"/>
+              <w:right w:val="nil"/>
+            </w:tcBorders>
+            <w:hideMark/>
+          </w:tcPr>
+          <w:p>
+            <w:pPr>
+              <w:rPr>
+                <w:rFonts w:cstheme="minorHAnsi"/>
+              </w:rPr>
+            </w:pPr>
+            <w:r>
+              <w:rPr>
+                <w:rFonts w:cstheme="minorHAnsi"/>
+              </w:rPr>
+              <w:t>8-bit data bus with image information in RGB 5:6:5.</w:t>
+            </w:r>
+          </w:p>
+          <w:p>
+            <w:pPr>
+              <w:rPr>
+                <w:rFonts w:cstheme="minorHAnsi"/>
+              </w:rPr>
+            </w:pPr>
+            <w:r>
+              <w:rPr>
+                <w:rFonts w:cstheme="minorHAnsi"/>
+              </w:rPr>
+              <w:t>HD, VD, DCLK</w:t>
+            </w:r>
+          </w:p>
+        </w:tc>
+      </w:tr>
+      <w:tr>
+        <w:tc>
+          <w:tcPr>
+            <w:tcW w:w="1419" w:type="pct"/>
+            <w:tcBorders>
+              <w:top w:val="nil"/>
+              <w:left w:val="nil"/>
+              <w:bottom w:val="nil"/>
+              <w:right w:val="nil"/>
+            </w:tcBorders>
+            <w:shd w:val="clear" w:color="auto" w:fill="auto"/>
+            <w:noWrap/>
+            <w:hideMark/>
+          </w:tcPr>
+          <w:p>
+            <w:pPr>
+              <w:rPr>
+                <w:rFonts w:cstheme="minorHAnsi"/>
+                <w:b/>
+                <w:bCs/>
+              </w:rPr>
+            </w:pPr>
+            <w:r>
+              <w:rPr>
+                <w:rFonts w:cstheme="minorHAnsi"/>
+                <w:b/>
+                <w:bCs/>
+              </w:rPr>
+              <w:t>Functionality</w:t>
+            </w:r>
+          </w:p>
+        </w:tc>
+        <w:tc>
+          <w:tcPr>
+            <w:tcW w:w="3581" w:type="pct"/>
+            <w:tcBorders>
+              <w:top w:val="nil"/>
+              <w:left w:val="nil"/>
+              <w:bottom w:val="nil"/>
+              <w:right w:val="nil"/>
+            </w:tcBorders>
+            <w:shd w:val="clear" w:color="auto" w:fill="auto"/>
+            <w:hideMark/>
+          </w:tcPr>
+          <w:p>
+            <w:pPr>
+              <w:rPr>
+                <w:rFonts w:cstheme="minorHAnsi"/>
+              </w:rPr>
+            </w:pPr>
+            <w:r>
+              <w:rPr>
+                <w:rFonts w:cstheme="minorHAnsi"/>
+              </w:rPr>
+              <w:t>The camera board houses the camera and supporting hardware. The camera will output da</w:t>
+            </w:r>
+            <w:r>
+              <w:rPr>
+                <w:rFonts w:cstheme="minorHAnsi"/>
+              </w:rPr>
+              <w:softHyphen/>
+            </w:r>
+            <w:r>
+              <w:rPr>
+                <w:rFonts w:cstheme="minorHAnsi"/>
+              </w:rPr>
+              <w:softHyphen/>
+              <w:t>ta</w:t>
+            </w:r>
+            <w:r>
+              <w:rPr>
+                <w:rFonts w:cstheme="minorHAnsi"/>
+              </w:rPr>
+              <w:t xml:space="preserve"> in the configuration above. Each pulse of DCLK signifies another 8-bit parallel chunk is ready to be read. HD signifies the end of a line in the 640x480 resolution of the final images while VD signifies the end of the image.</w:t>
+            </w:r>
+          </w:p>
+        </w:tc>
+      </w:tr>
+      <w:tr>
+        <w:trPr>
+          <w:trHeight w:val="1080"/>
+        </w:trPr>
+        <w:tc>
+          <w:tcPr>
+            <w:tcW w:w="1419" w:type="pct"/>
+            <w:tcBorders>
+              <w:top w:val="nil"/>
+              <w:left w:val="nil"/>
+              <w:bottom w:val="single" w:sz="8" w:space="0" w:color="4F81BD"/>
+              <w:right w:val="nil"/>
+            </w:tcBorders>
+            <w:shd w:val="clear" w:color="auto" w:fill="FFFFFF" w:themeFill="background1"/>
+            <w:noWrap/>
+          </w:tcPr>
+          <w:p>
+            <w:pPr>
+              <w:rPr>
+                <w:rFonts w:cstheme="minorHAnsi"/>
+                <w:b/>
+                <w:bCs/>
+              </w:rPr>
+            </w:pPr>
+            <w:r>
+              <w:rPr>
+                <w:rFonts w:cstheme="minorHAnsi"/>
+                <w:b/>
+                <w:bCs/>
+              </w:rPr>
+              <w:t>Demonstration Plan</w:t>
+            </w:r>
+          </w:p>
+        </w:tc>
+        <w:tc>
+          <w:tcPr>
+            <w:tcW w:w="3581" w:type="pct"/>
+            <w:tcBorders>
+              <w:top w:val="nil"/>
+              <w:left w:val="nil"/>
+              <w:bottom w:val="single" w:sz="8" w:space="0" w:color="4F81BD"/>
+              <w:right w:val="nil"/>
+            </w:tcBorders>
+            <w:shd w:val="clear" w:color="auto" w:fill="FFFFFF" w:themeFill="background1"/>
+          </w:tcPr>
+          <w:p>
+            <w:pPr>
+              <w:rPr>
+                <w:rFonts w:cstheme="minorHAnsi"/>
+              </w:rPr>
+            </w:pPr>
+            <w:r>
+              <w:rPr>
+                <w:rFonts w:cstheme="minorHAnsi"/>
+              </w:rPr>
+              <w:t>To show functionality of the camera board by displaying the data clock on an oscilloscope.</w:t>
+            </w:r>
+          </w:p>
+        </w:tc>
+      </w:tr>
+    </w:tbl>
+    <w:p>
+      <w:pPr>
+        <w:rPr>
+          <w:rFonts w:ascii="Times New Roman" w:hAnsi="Times New Roman" w:cs="Times New Roman"/>
+        </w:rPr>
+      </w:pPr>
+      <w:r>
+        <w:rPr>
+          <w:rFonts w:ascii="Times New Roman" w:hAnsi="Times New Roman" w:cs="Times New Roman"/>
+        </w:rPr>
+        <w:br w:type="page"/>
+      </w:r>
+      <w:bookmarkStart w:id="0" w:name="_GoBack"/>
+      <w:bookmarkEnd w:id="0"/>
+    </w:p>
+    <w:tbl>
+      <w:tblPr>
+        <w:tblpPr w:leftFromText="180" w:rightFromText="180" w:vertAnchor="text" w:horzAnchor="margin" w:tblpXSpec="center" w:tblpY="152"/>
+        <w:tblW w:w="5000" w:type="pct"/>
+        <w:tblBorders>
+          <w:top w:val="single" w:sz="8" w:space="0" w:color="4F81BD"/>
+          <w:bottom w:val="single" w:sz="8" w:space="0" w:color="4F81BD"/>
+        </w:tblBorders>
+        <w:tblLook w:val="04A0" w:firstRow="1" w:lastRow="0" w:firstColumn="1" w:lastColumn="0" w:noHBand="0" w:noVBand="1"/>
+      </w:tblPr>
+      <w:tblGrid>
+        <w:gridCol w:w="2718"/>
+        <w:gridCol w:w="6858"/>
+      </w:tblGrid>
+      <w:tr>
+        <w:tc>
+          <w:tcPr>
+            <w:tcW w:w="1419" w:type="pct"/>
+            <w:tcBorders>
+              <w:top w:val="single" w:sz="8" w:space="0" w:color="4F81BD"/>
+              <w:left w:val="nil"/>
+              <w:bottom w:val="single" w:sz="8" w:space="0" w:color="4F81BD"/>
+              <w:right w:val="nil"/>
+            </w:tcBorders>
+            <w:noWrap/>
+            <w:hideMark/>
+          </w:tcPr>
+          <w:p>
+            <w:pPr>
+              <w:rPr>
+                <w:rFonts w:cstheme="minorHAnsi"/>
+                <w:b/>
+                <w:bCs/>
+              </w:rPr>
+            </w:pPr>
+            <w:r>
+              <w:rPr>
+                <w:rFonts w:cstheme="minorHAnsi"/>
+                <w:b/>
+                <w:bCs/>
+              </w:rPr>
               <w:lastRenderedPageBreak/>
               <w:t>Additional Goals</w:t>
             </w:r>
@@ -1682,6 +2029,24 @@
                 <w:rFonts w:cstheme="minorHAnsi"/>
               </w:rPr>
               <w:t>Have power PCB revision one designed</w:t>
+            </w:r>
+          </w:p>
+          <w:p>
+            <w:pPr>
+              <w:pStyle w:val="ListParagraph"/>
+              <w:numPr>
+                <w:ilvl w:val="0"/>
+                <w:numId w:val="1"/>
+              </w:numPr>
+              <w:rPr>
+                <w:rFonts w:cstheme="minorHAnsi"/>
+              </w:rPr>
+            </w:pPr>
+            <w:r>
+              <w:rPr>
+                <w:rFonts w:cstheme="minorHAnsi"/>
+              </w:rPr>
+              <w:t>Have MSP430 board revision one designed</w:t>
             </w:r>
           </w:p>
         </w:tc>
@@ -2167,11 +2532,6 @@
       </w:tr>
     </w:tbl>
     <w:p/>
-    <w:p>
-      <w:r>
-        <w:br w:type="page"/>
-      </w:r>
-    </w:p>
     <w:tbl>
       <w:tblPr>
         <w:tblpPr w:leftFromText="180" w:rightFromText="180" w:vertAnchor="text" w:horzAnchor="margin" w:tblpXSpec="center" w:tblpY="152"/>
@@ -2213,7 +2573,345 @@
                 <w:b/>
                 <w:bCs/>
               </w:rPr>
-              <w:lastRenderedPageBreak/>
+              <w:t>Module</w:t>
+            </w:r>
+          </w:p>
+        </w:tc>
+        <w:tc>
+          <w:tcPr>
+            <w:tcW w:w="3581" w:type="pct"/>
+            <w:tcBorders>
+              <w:top w:val="single" w:sz="8" w:space="0" w:color="4F81BD"/>
+              <w:left w:val="nil"/>
+              <w:bottom w:val="single" w:sz="8" w:space="0" w:color="4F81BD"/>
+              <w:right w:val="nil"/>
+            </w:tcBorders>
+            <w:hideMark/>
+          </w:tcPr>
+          <w:p>
+            <w:pPr>
+              <w:rPr>
+                <w:rFonts w:cstheme="minorHAnsi"/>
+              </w:rPr>
+            </w:pPr>
+            <w:r>
+              <w:rPr>
+                <w:rFonts w:cstheme="minorHAnsi"/>
+              </w:rPr>
+              <w:t>Camera board</w:t>
+            </w:r>
+          </w:p>
+        </w:tc>
+      </w:tr>
+      <w:tr>
+        <w:tc>
+          <w:tcPr>
+            <w:tcW w:w="1419" w:type="pct"/>
+            <w:tcBorders>
+              <w:top w:val="nil"/>
+              <w:left w:val="nil"/>
+              <w:bottom w:val="nil"/>
+              <w:right w:val="nil"/>
+            </w:tcBorders>
+            <w:shd w:val="clear" w:color="auto" w:fill="auto"/>
+            <w:noWrap/>
+            <w:hideMark/>
+          </w:tcPr>
+          <w:p>
+            <w:pPr>
+              <w:rPr>
+                <w:rFonts w:cstheme="minorHAnsi"/>
+                <w:b/>
+                <w:bCs/>
+              </w:rPr>
+            </w:pPr>
+            <w:r>
+              <w:rPr>
+                <w:rFonts w:cstheme="minorHAnsi"/>
+                <w:b/>
+                <w:bCs/>
+              </w:rPr>
+              <w:t>Inputs</w:t>
+            </w:r>
+          </w:p>
+        </w:tc>
+        <w:tc>
+          <w:tcPr>
+            <w:tcW w:w="3581" w:type="pct"/>
+            <w:tcBorders>
+              <w:top w:val="nil"/>
+              <w:left w:val="nil"/>
+              <w:bottom w:val="nil"/>
+              <w:right w:val="nil"/>
+            </w:tcBorders>
+            <w:shd w:val="clear" w:color="auto" w:fill="auto"/>
+            <w:hideMark/>
+          </w:tcPr>
+          <w:p>
+            <w:pPr>
+              <w:rPr>
+                <w:rFonts w:cstheme="minorHAnsi"/>
+              </w:rPr>
+            </w:pPr>
+            <w:r>
+              <w:rPr>
+                <w:rFonts w:cstheme="minorHAnsi"/>
+              </w:rPr>
+              <w:t>Visual data</w:t>
+            </w:r>
+          </w:p>
+        </w:tc>
+      </w:tr>
+      <w:tr>
+        <w:tc>
+          <w:tcPr>
+            <w:tcW w:w="1419" w:type="pct"/>
+            <w:tcBorders>
+              <w:top w:val="nil"/>
+              <w:left w:val="nil"/>
+              <w:bottom w:val="nil"/>
+              <w:right w:val="nil"/>
+            </w:tcBorders>
+            <w:noWrap/>
+            <w:hideMark/>
+          </w:tcPr>
+          <w:p>
+            <w:pPr>
+              <w:rPr>
+                <w:rFonts w:cstheme="minorHAnsi"/>
+                <w:b/>
+                <w:bCs/>
+              </w:rPr>
+            </w:pPr>
+            <w:r>
+              <w:rPr>
+                <w:rFonts w:cstheme="minorHAnsi"/>
+                <w:b/>
+                <w:bCs/>
+              </w:rPr>
+              <w:t>Outputs</w:t>
+            </w:r>
+          </w:p>
+        </w:tc>
+        <w:tc>
+          <w:tcPr>
+            <w:tcW w:w="3581" w:type="pct"/>
+            <w:tcBorders>
+              <w:top w:val="nil"/>
+              <w:left w:val="nil"/>
+              <w:bottom w:val="nil"/>
+              <w:right w:val="nil"/>
+            </w:tcBorders>
+            <w:hideMark/>
+          </w:tcPr>
+          <w:p>
+            <w:pPr>
+              <w:rPr>
+                <w:rFonts w:cstheme="minorHAnsi"/>
+              </w:rPr>
+            </w:pPr>
+            <w:r>
+              <w:rPr>
+                <w:rFonts w:cstheme="minorHAnsi"/>
+              </w:rPr>
+              <w:t>8-bit data bus with image information in RGB 5:6:5.</w:t>
+            </w:r>
+          </w:p>
+          <w:p>
+            <w:pPr>
+              <w:rPr>
+                <w:rFonts w:cstheme="minorHAnsi"/>
+              </w:rPr>
+            </w:pPr>
+            <w:r>
+              <w:rPr>
+                <w:rFonts w:cstheme="minorHAnsi"/>
+              </w:rPr>
+              <w:t>HD, VD, DCLK</w:t>
+            </w:r>
+          </w:p>
+        </w:tc>
+      </w:tr>
+      <w:tr>
+        <w:tc>
+          <w:tcPr>
+            <w:tcW w:w="1419" w:type="pct"/>
+            <w:tcBorders>
+              <w:top w:val="nil"/>
+              <w:left w:val="nil"/>
+              <w:bottom w:val="nil"/>
+              <w:right w:val="nil"/>
+            </w:tcBorders>
+            <w:shd w:val="clear" w:color="auto" w:fill="auto"/>
+            <w:noWrap/>
+            <w:hideMark/>
+          </w:tcPr>
+          <w:p>
+            <w:pPr>
+              <w:rPr>
+                <w:rFonts w:cstheme="minorHAnsi"/>
+                <w:b/>
+                <w:bCs/>
+              </w:rPr>
+            </w:pPr>
+            <w:r>
+              <w:rPr>
+                <w:rFonts w:cstheme="minorHAnsi"/>
+                <w:b/>
+                <w:bCs/>
+              </w:rPr>
+              <w:t>Functionality</w:t>
+            </w:r>
+          </w:p>
+        </w:tc>
+        <w:tc>
+          <w:tcPr>
+            <w:tcW w:w="3581" w:type="pct"/>
+            <w:tcBorders>
+              <w:top w:val="nil"/>
+              <w:left w:val="nil"/>
+              <w:bottom w:val="nil"/>
+              <w:right w:val="nil"/>
+            </w:tcBorders>
+            <w:shd w:val="clear" w:color="auto" w:fill="auto"/>
+            <w:hideMark/>
+          </w:tcPr>
+          <w:p>
+            <w:pPr>
+              <w:rPr>
+                <w:rFonts w:cstheme="minorHAnsi"/>
+              </w:rPr>
+            </w:pPr>
+            <w:r>
+              <w:rPr>
+                <w:rFonts w:cstheme="minorHAnsi"/>
+              </w:rPr>
+              <w:t>The camera board houses the camera and supporting hardware. The camera will output da</w:t>
+            </w:r>
+            <w:r>
+              <w:rPr>
+                <w:rFonts w:cstheme="minorHAnsi"/>
+              </w:rPr>
+              <w:softHyphen/>
+            </w:r>
+            <w:r>
+              <w:rPr>
+                <w:rFonts w:cstheme="minorHAnsi"/>
+              </w:rPr>
+              <w:softHyphen/>
+              <w:t>ta</w:t>
+            </w:r>
+            <w:r>
+              <w:rPr>
+                <w:rFonts w:cstheme="minorHAnsi"/>
+              </w:rPr>
+              <w:t xml:space="preserve"> in the configuration above. Each pulse of DCLK signifies another 8-bit parallel chunk is ready to be read. HD signifies the end of a line in the 640x480 resolution of the final images while VD signifies the end of the image.</w:t>
+            </w:r>
+          </w:p>
+        </w:tc>
+      </w:tr>
+      <w:tr>
+        <w:trPr>
+          <w:trHeight w:val="1080"/>
+        </w:trPr>
+        <w:tc>
+          <w:tcPr>
+            <w:tcW w:w="1419" w:type="pct"/>
+            <w:tcBorders>
+              <w:top w:val="nil"/>
+              <w:left w:val="nil"/>
+              <w:bottom w:val="single" w:sz="8" w:space="0" w:color="4F81BD"/>
+              <w:right w:val="nil"/>
+            </w:tcBorders>
+            <w:shd w:val="clear" w:color="auto" w:fill="FFFFFF" w:themeFill="background1"/>
+            <w:noWrap/>
+          </w:tcPr>
+          <w:p>
+            <w:pPr>
+              <w:rPr>
+                <w:rFonts w:cstheme="minorHAnsi"/>
+                <w:b/>
+                <w:bCs/>
+              </w:rPr>
+            </w:pPr>
+            <w:r>
+              <w:rPr>
+                <w:rFonts w:cstheme="minorHAnsi"/>
+                <w:b/>
+                <w:bCs/>
+              </w:rPr>
+              <w:t>Demonstration Plan</w:t>
+            </w:r>
+          </w:p>
+        </w:tc>
+        <w:tc>
+          <w:tcPr>
+            <w:tcW w:w="3581" w:type="pct"/>
+            <w:tcBorders>
+              <w:top w:val="nil"/>
+              <w:left w:val="nil"/>
+              <w:bottom w:val="single" w:sz="8" w:space="0" w:color="4F81BD"/>
+              <w:right w:val="nil"/>
+            </w:tcBorders>
+            <w:shd w:val="clear" w:color="auto" w:fill="FFFFFF" w:themeFill="background1"/>
+          </w:tcPr>
+          <w:p>
+            <w:pPr>
+              <w:rPr>
+                <w:rFonts w:cstheme="minorHAnsi"/>
+              </w:rPr>
+            </w:pPr>
+          </w:p>
+        </w:tc>
+      </w:tr>
+    </w:tbl>
+    <w:p>
+      <w:r>
+        <w:br w:type="page"/>
+      </w:r>
+    </w:p>
+    <w:p/>
+    <w:tbl>
+      <w:tblPr>
+        <w:tblpPr w:leftFromText="180" w:rightFromText="180" w:vertAnchor="text" w:horzAnchor="margin" w:tblpXSpec="center" w:tblpY="152"/>
+        <w:tblW w:w="5000" w:type="pct"/>
+        <w:tblBorders>
+          <w:top w:val="single" w:sz="8" w:space="0" w:color="4F81BD"/>
+          <w:bottom w:val="single" w:sz="8" w:space="0" w:color="4F81BD"/>
+        </w:tblBorders>
+        <w:tblLook w:val="04A0" w:firstRow="1" w:lastRow="0" w:firstColumn="1" w:lastColumn="0" w:noHBand="0" w:noVBand="1"/>
+      </w:tblPr>
+      <w:tblGrid>
+        <w:gridCol w:w="2718"/>
+        <w:gridCol w:w="6858"/>
+      </w:tblGrid>
+      <w:tr>
+        <w:tc>
+          <w:tcPr>
+            <w:tcW w:w="1419" w:type="pct"/>
+            <w:tcBorders>
+              <w:top w:val="single" w:sz="8" w:space="0" w:color="4F81BD"/>
+              <w:left w:val="nil"/>
+              <w:bottom w:val="single" w:sz="8" w:space="0" w:color="4F81BD"/>
+              <w:right w:val="nil"/>
+            </w:tcBorders>
+            <w:noWrap/>
+            <w:hideMark/>
+          </w:tcPr>
+          <w:p>
+            <w:pPr>
+              <w:rPr>
+                <w:rFonts w:cstheme="minorHAnsi"/>
+                <w:b/>
+                <w:bCs/>
+              </w:rPr>
+            </w:pPr>
+            <w:r>
+              <w:rPr>
+                <w:rFonts w:cstheme="minorHAnsi"/>
+                <w:b/>
+                <w:bCs/>
+              </w:rPr>
               <w:t>Additional Goals</w:t>
             </w:r>
           </w:p>
@@ -2289,6 +2987,12 @@
               </w:rPr>
               <w:t>Have power PCB revision two designed</w:t>
             </w:r>
+            <w:r>
+              <w:rPr>
+                <w:rFonts w:cstheme="minorHAnsi"/>
+              </w:rPr>
+              <w:t xml:space="preserve">. </w:t>
+            </w:r>
           </w:p>
           <w:p>
             <w:pPr>
@@ -2305,10 +3009,32 @@
               <w:rPr>
                 <w:rFonts w:cstheme="minorHAnsi"/>
               </w:rPr>
+              <w:t>P</w:t>
+            </w:r>
+            <w:r>
+              <w:rPr>
+                <w:rFonts w:cstheme="minorHAnsi"/>
+              </w:rPr>
+              <w:t>ower PCB revision one will power the Beagle Bone, Camera, and XBEE.</w:t>
+            </w:r>
+          </w:p>
+          <w:p>
+            <w:pPr>
+              <w:pStyle w:val="ListParagraph"/>
+              <w:numPr>
+                <w:ilvl w:val="0"/>
+                <w:numId w:val="1"/>
+              </w:numPr>
+              <w:rPr>
+                <w:rFonts w:cstheme="minorHAnsi"/>
+              </w:rPr>
+            </w:pPr>
+            <w:r>
+              <w:rPr>
+                <w:rFonts w:cstheme="minorHAnsi"/>
+              </w:rPr>
               <w:t>Have prototype of the physical setup of the human controlled interface</w:t>
             </w:r>
-            <w:bookmarkStart w:id="0" w:name="_GoBack"/>
-            <w:bookmarkEnd w:id="0"/>
           </w:p>
           <w:p>
             <w:pPr>
@@ -2512,7 +3238,7 @@
           <w:rPr>
             <w:noProof/>
           </w:rPr>
-          <w:t>5</w:t>
+          <w:t>1</w:t>
         </w:r>
         <w:r>
           <w:rPr>

</xml_diff>

<commit_message>
Updated milestone goals document.
</commit_message>
<xml_diff>
--- a/documentation/Milestone Goals.docx
+++ b/documentation/Milestone Goals.docx
@@ -986,6 +986,16 @@
         <w:t>Milestone 1</w:t>
       </w:r>
     </w:p>
+    <w:p>
+      <w:pPr>
+        <w:spacing w:after="0"/>
+        <w:rPr>
+          <w:rFonts w:ascii="Times New Roman" w:hAnsi="Times New Roman" w:cs="Times New Roman"/>
+          <w:sz w:val="40"/>
+          <w:szCs w:val="40"/>
+        </w:rPr>
+      </w:pPr>
+    </w:p>
     <w:tbl>
       <w:tblPr>
         <w:tblpPr w:leftFromText="180" w:rightFromText="180" w:vertAnchor="text" w:horzAnchor="margin" w:tblpXSpec="center" w:tblpY="152"/>
@@ -1248,7 +1258,7 @@
             <w:tcBorders>
               <w:top w:val="nil"/>
               <w:left w:val="nil"/>
-              <w:bottom w:val="single" w:sz="8" w:space="0" w:color="4F81BD"/>
+              <w:bottom w:val="nil"/>
               <w:right w:val="nil"/>
             </w:tcBorders>
             <w:shd w:val="clear" w:color="auto" w:fill="FFFFFF" w:themeFill="background1"/>
@@ -1287,60 +1297,152 @@
             <w:tcBorders>
               <w:top w:val="nil"/>
               <w:left w:val="nil"/>
+              <w:bottom w:val="nil"/>
+              <w:right w:val="nil"/>
+            </w:tcBorders>
+            <w:shd w:val="clear" w:color="auto" w:fill="FFFFFF" w:themeFill="background1"/>
+          </w:tcPr>
+          <w:p>
+            <w:pPr>
+              <w:spacing w:after="0" w:line="240" w:lineRule="auto"/>
+              <w:rPr>
+                <w:rFonts w:cstheme="minorHAnsi"/>
+              </w:rPr>
+            </w:pPr>
+            <w:r>
+              <w:rPr>
+                <w:rFonts w:cstheme="minorHAnsi"/>
+              </w:rPr>
+              <w:t>Send a string</w:t>
+            </w:r>
+            <w:r>
+              <w:rPr>
+                <w:rFonts w:cstheme="minorHAnsi"/>
+              </w:rPr>
+              <w:t xml:space="preserve"> from the MSP430 development board through UART1 and into an XBEE. Th</w:t>
+            </w:r>
+            <w:r>
+              <w:rPr>
+                <w:rFonts w:cstheme="minorHAnsi"/>
+              </w:rPr>
+              <w:t>is</w:t>
+            </w:r>
+            <w:r>
+              <w:rPr>
+                <w:rFonts w:cstheme="minorHAnsi"/>
+              </w:rPr>
+              <w:t xml:space="preserve"> XBEE will transmit this string to another XBEE connected to a USB XBEE explorer and will transmit the string to </w:t>
+            </w:r>
+            <w:r>
+              <w:rPr>
+                <w:rFonts w:cstheme="minorHAnsi"/>
+              </w:rPr>
+              <w:t>the</w:t>
+            </w:r>
+            <w:r>
+              <w:rPr>
+                <w:rFonts w:cstheme="minorHAnsi"/>
+              </w:rPr>
+              <w:t xml:space="preserve"> computer and display, “Hello World” on a termina</w:t>
+            </w:r>
+            <w:r>
+              <w:rPr>
+                <w:rFonts w:cstheme="minorHAnsi"/>
+              </w:rPr>
+              <w:t>l</w:t>
+            </w:r>
+            <w:r>
+              <w:rPr>
+                <w:rFonts w:cstheme="minorHAnsi"/>
+              </w:rPr>
+              <w:t>.</w:t>
+            </w:r>
+          </w:p>
+        </w:tc>
+      </w:tr>
+      <w:tr>
+        <w:tc>
+          <w:tcPr>
+            <w:tcW w:w="1419" w:type="pct"/>
+            <w:tcBorders>
+              <w:top w:val="nil"/>
+              <w:left w:val="nil"/>
               <w:bottom w:val="single" w:sz="8" w:space="0" w:color="4F81BD"/>
               <w:right w:val="nil"/>
             </w:tcBorders>
             <w:shd w:val="clear" w:color="auto" w:fill="FFFFFF" w:themeFill="background1"/>
-          </w:tcPr>
-          <w:p>
-            <w:pPr>
-              <w:spacing w:after="0" w:line="240" w:lineRule="auto"/>
-              <w:rPr>
-                <w:rFonts w:cstheme="minorHAnsi"/>
-              </w:rPr>
-            </w:pPr>
-            <w:r>
-              <w:rPr>
-                <w:rFonts w:cstheme="minorHAnsi"/>
-              </w:rPr>
-              <w:t>Send the string, “Hello World”. The string will be sent from the MSP430 development board through UART1 and into an XBEE. Th</w:t>
-            </w:r>
-            <w:r>
-              <w:rPr>
-                <w:rFonts w:cstheme="minorHAnsi"/>
-              </w:rPr>
-              <w:t>is</w:t>
-            </w:r>
-            <w:r>
-              <w:rPr>
-                <w:rFonts w:cstheme="minorHAnsi"/>
-              </w:rPr>
-              <w:t xml:space="preserve"> XBEE will transmit this string to another XBEE connected to a USB XBEE explorer and will transmit the string to </w:t>
-            </w:r>
-            <w:r>
-              <w:rPr>
-                <w:rFonts w:cstheme="minorHAnsi"/>
-              </w:rPr>
-              <w:t>the</w:t>
-            </w:r>
-            <w:r>
-              <w:rPr>
-                <w:rFonts w:cstheme="minorHAnsi"/>
-              </w:rPr>
-              <w:t xml:space="preserve"> computer and display, “Hello World” on a termina</w:t>
-            </w:r>
-            <w:r>
-              <w:rPr>
-                <w:rFonts w:cstheme="minorHAnsi"/>
-              </w:rPr>
-              <w:t>l</w:t>
-            </w:r>
-            <w:r>
-              <w:rPr>
-                <w:rFonts w:cstheme="minorHAnsi"/>
-              </w:rPr>
-              <w:t>.</w:t>
-            </w:r>
+            <w:noWrap/>
+          </w:tcPr>
+          <w:p>
+            <w:pPr>
+              <w:tabs>
+                <w:tab w:val="center" w:pos="1251"/>
+              </w:tabs>
+              <w:spacing w:after="0" w:line="240" w:lineRule="auto"/>
+              <w:rPr>
+                <w:rFonts w:cstheme="minorHAnsi"/>
+                <w:b/>
+                <w:bCs/>
+              </w:rPr>
+            </w:pPr>
+            <w:sdt>
+              <w:sdtPr>
+                <w:rPr>
+                  <w:rFonts w:cstheme="minorHAnsi"/>
+                  <w:bCs/>
+                </w:rPr>
+                <w:id w:val="1976183145"/>
+                <w14:checkbox>
+                  <w14:checked w14:val="0"/>
+                  <w14:checkedState w14:val="2612" w14:font="MS Gothic"/>
+                  <w14:uncheckedState w14:val="2610" w14:font="MS Gothic"/>
+                </w14:checkbox>
+              </w:sdtPr>
+              <w:sdtContent>
+                <w:r>
+                  <w:rPr>
+                    <w:rFonts w:ascii="MS Gothic" w:eastAsia="MS Gothic" w:cstheme="minorHAnsi" w:hint="eastAsia"/>
+                    <w:bCs/>
+                  </w:rPr>
+                  <w:t>☐</w:t>
+                </w:r>
+              </w:sdtContent>
+            </w:sdt>
+            <w:r>
+              <w:rPr>
+                <w:rFonts w:cstheme="minorHAnsi"/>
+                <w:bCs/>
+              </w:rPr>
+              <w:tab/>
+              <w:t>String Sent</w:t>
+            </w:r>
+            <w:r>
+              <w:rPr>
+                <w:rFonts w:cstheme="minorHAnsi"/>
+                <w:bCs/>
+              </w:rPr>
+              <w:t xml:space="preserve"> over XBEE</w:t>
+            </w:r>
+          </w:p>
+        </w:tc>
+        <w:tc>
+          <w:tcPr>
+            <w:tcW w:w="3581" w:type="pct"/>
+            <w:tcBorders>
+              <w:top w:val="nil"/>
+              <w:left w:val="nil"/>
+              <w:bottom w:val="single" w:sz="8" w:space="0" w:color="4F81BD"/>
+              <w:right w:val="nil"/>
+            </w:tcBorders>
+            <w:shd w:val="clear" w:color="auto" w:fill="FFFFFF" w:themeFill="background1"/>
+          </w:tcPr>
+          <w:p>
+            <w:pPr>
+              <w:spacing w:after="0" w:line="240" w:lineRule="auto"/>
+              <w:rPr>
+                <w:rFonts w:cstheme="minorHAnsi"/>
+              </w:rPr>
+            </w:pPr>
           </w:p>
         </w:tc>
       </w:tr>
@@ -1650,7 +1752,7 @@
             <w:tcBorders>
               <w:top w:val="nil"/>
               <w:left w:val="nil"/>
-              <w:bottom w:val="single" w:sz="8" w:space="0" w:color="4F81BD"/>
+              <w:bottom w:val="nil"/>
               <w:right w:val="nil"/>
             </w:tcBorders>
             <w:shd w:val="clear" w:color="auto" w:fill="FFFFFF" w:themeFill="background1"/>
@@ -1671,7 +1773,15 @@
                 <w:b/>
                 <w:bCs/>
               </w:rPr>
-              <w:t>Demonstration Plan</w:t>
+              <w:t>Test</w:t>
+            </w:r>
+            <w:r>
+              <w:rPr>
+                <w:rFonts w:cstheme="minorHAnsi"/>
+                <w:b/>
+                <w:bCs/>
+              </w:rPr>
+              <w:t xml:space="preserve"> Plan</w:t>
             </w:r>
           </w:p>
         </w:tc>
@@ -1681,7 +1791,7 @@
             <w:tcBorders>
               <w:top w:val="nil"/>
               <w:left w:val="nil"/>
-              <w:bottom w:val="single" w:sz="8" w:space="0" w:color="4F81BD"/>
+              <w:bottom w:val="nil"/>
               <w:right w:val="nil"/>
             </w:tcBorders>
             <w:shd w:val="clear" w:color="auto" w:fill="FFFFFF" w:themeFill="background1"/>
@@ -1699,259 +1809,13 @@
               </w:rPr>
               <w:t>To show functionality of the camera board by displaying the data clock on an oscilloscope.</w:t>
             </w:r>
-          </w:p>
-          <w:p>
-            <w:pPr>
-              <w:spacing w:after="0"/>
-              <w:rPr>
-                <w:rFonts w:cstheme="minorHAnsi"/>
-              </w:rPr>
-            </w:pPr>
           </w:p>
         </w:tc>
       </w:tr>
       <w:tr>
-        <w:tc>
-          <w:tcPr>
-            <w:tcW w:w="1419" w:type="pct"/>
-            <w:tcBorders>
-              <w:top w:val="single" w:sz="8" w:space="0" w:color="4F81BD"/>
-              <w:left w:val="nil"/>
-              <w:bottom w:val="single" w:sz="8" w:space="0" w:color="4F81BD"/>
-              <w:right w:val="nil"/>
-            </w:tcBorders>
-            <w:noWrap/>
-            <w:hideMark/>
-          </w:tcPr>
-          <w:p>
-            <w:pPr>
-              <w:spacing w:after="0"/>
-              <w:rPr>
-                <w:rFonts w:cstheme="minorHAnsi"/>
-                <w:b/>
-                <w:bCs/>
-              </w:rPr>
-            </w:pPr>
-            <w:r>
-              <w:rPr>
-                <w:rFonts w:cstheme="minorHAnsi"/>
-                <w:b/>
-                <w:bCs/>
-              </w:rPr>
-              <w:t>Module</w:t>
-            </w:r>
-          </w:p>
-        </w:tc>
-        <w:tc>
-          <w:tcPr>
-            <w:tcW w:w="3581" w:type="pct"/>
-            <w:tcBorders>
-              <w:top w:val="single" w:sz="8" w:space="0" w:color="4F81BD"/>
-              <w:left w:val="nil"/>
-              <w:bottom w:val="single" w:sz="8" w:space="0" w:color="4F81BD"/>
-              <w:right w:val="nil"/>
-            </w:tcBorders>
-            <w:hideMark/>
-          </w:tcPr>
-          <w:p>
-            <w:pPr>
-              <w:spacing w:after="0"/>
-              <w:rPr>
-                <w:rFonts w:cstheme="minorHAnsi"/>
-              </w:rPr>
-            </w:pPr>
-            <w:r>
-              <w:rPr>
-                <w:rFonts w:cstheme="minorHAnsi"/>
-                <w:bCs/>
-              </w:rPr>
-              <w:t>Cursor Movement</w:t>
-            </w:r>
-          </w:p>
-        </w:tc>
-      </w:tr>
-      <w:tr>
-        <w:tc>
-          <w:tcPr>
-            <w:tcW w:w="1419" w:type="pct"/>
-            <w:tcBorders>
-              <w:top w:val="nil"/>
-              <w:left w:val="nil"/>
-              <w:bottom w:val="nil"/>
-              <w:right w:val="nil"/>
-            </w:tcBorders>
-            <w:shd w:val="clear" w:color="auto" w:fill="auto"/>
-            <w:noWrap/>
-            <w:hideMark/>
-          </w:tcPr>
-          <w:p>
-            <w:pPr>
-              <w:spacing w:after="0"/>
-              <w:rPr>
-                <w:rFonts w:cstheme="minorHAnsi"/>
-                <w:b/>
-                <w:bCs/>
-              </w:rPr>
-            </w:pPr>
-            <w:r>
-              <w:rPr>
-                <w:rFonts w:cstheme="minorHAnsi"/>
-                <w:b/>
-                <w:bCs/>
-              </w:rPr>
-              <w:t>Inputs</w:t>
-            </w:r>
-          </w:p>
-        </w:tc>
-        <w:tc>
-          <w:tcPr>
-            <w:tcW w:w="3581" w:type="pct"/>
-            <w:tcBorders>
-              <w:top w:val="nil"/>
-              <w:left w:val="nil"/>
-              <w:bottom w:val="nil"/>
-              <w:right w:val="nil"/>
-            </w:tcBorders>
-            <w:shd w:val="clear" w:color="auto" w:fill="auto"/>
-            <w:hideMark/>
-          </w:tcPr>
-          <w:p>
-            <w:pPr>
-              <w:spacing w:after="0"/>
-              <w:rPr>
-                <w:rFonts w:cstheme="minorHAnsi"/>
-              </w:rPr>
-            </w:pPr>
-            <w:r>
-              <w:rPr>
-                <w:rFonts w:cstheme="minorHAnsi"/>
-              </w:rPr>
-              <w:t>Command code</w:t>
-            </w:r>
-          </w:p>
-        </w:tc>
-      </w:tr>
-      <w:tr>
-        <w:tc>
-          <w:tcPr>
-            <w:tcW w:w="1419" w:type="pct"/>
-            <w:tcBorders>
-              <w:top w:val="nil"/>
-              <w:left w:val="nil"/>
-              <w:bottom w:val="nil"/>
-              <w:right w:val="nil"/>
-            </w:tcBorders>
-            <w:noWrap/>
-            <w:hideMark/>
-          </w:tcPr>
-          <w:p>
-            <w:pPr>
-              <w:spacing w:after="0"/>
-              <w:rPr>
-                <w:rFonts w:cstheme="minorHAnsi"/>
-                <w:b/>
-                <w:bCs/>
-              </w:rPr>
-            </w:pPr>
-            <w:r>
-              <w:rPr>
-                <w:rFonts w:cstheme="minorHAnsi"/>
-                <w:b/>
-                <w:bCs/>
-              </w:rPr>
-              <w:t>Outputs</w:t>
-            </w:r>
-          </w:p>
-        </w:tc>
-        <w:tc>
-          <w:tcPr>
-            <w:tcW w:w="3581" w:type="pct"/>
-            <w:tcBorders>
-              <w:top w:val="nil"/>
-              <w:left w:val="nil"/>
-              <w:bottom w:val="nil"/>
-              <w:right w:val="nil"/>
-            </w:tcBorders>
-            <w:hideMark/>
-          </w:tcPr>
-          <w:p>
-            <w:pPr>
-              <w:spacing w:after="0"/>
-              <w:rPr>
-                <w:rFonts w:cstheme="minorHAnsi"/>
-              </w:rPr>
-            </w:pPr>
-            <w:r>
-              <w:rPr>
-                <w:rFonts w:cstheme="minorHAnsi"/>
-              </w:rPr>
-              <w:t>Computer cursor movement</w:t>
-            </w:r>
-          </w:p>
-        </w:tc>
-      </w:tr>
-      <w:tr>
-        <w:tc>
-          <w:tcPr>
-            <w:tcW w:w="1419" w:type="pct"/>
-            <w:tcBorders>
-              <w:top w:val="nil"/>
-              <w:left w:val="nil"/>
-              <w:bottom w:val="nil"/>
-              <w:right w:val="nil"/>
-            </w:tcBorders>
-            <w:shd w:val="clear" w:color="auto" w:fill="auto"/>
-            <w:noWrap/>
-            <w:hideMark/>
-          </w:tcPr>
-          <w:p>
-            <w:pPr>
-              <w:spacing w:after="0"/>
-              <w:rPr>
-                <w:rFonts w:cstheme="minorHAnsi"/>
-                <w:b/>
-                <w:bCs/>
-              </w:rPr>
-            </w:pPr>
-            <w:r>
-              <w:rPr>
-                <w:rFonts w:cstheme="minorHAnsi"/>
-                <w:b/>
-                <w:bCs/>
-              </w:rPr>
-              <w:t>Functionality</w:t>
-            </w:r>
-          </w:p>
-        </w:tc>
-        <w:tc>
-          <w:tcPr>
-            <w:tcW w:w="3581" w:type="pct"/>
-            <w:tcBorders>
-              <w:top w:val="nil"/>
-              <w:left w:val="nil"/>
-              <w:bottom w:val="nil"/>
-              <w:right w:val="nil"/>
-            </w:tcBorders>
-            <w:shd w:val="clear" w:color="auto" w:fill="auto"/>
-            <w:hideMark/>
-          </w:tcPr>
-          <w:p>
-            <w:pPr>
-              <w:spacing w:after="0"/>
-              <w:rPr>
-                <w:rFonts w:cstheme="minorHAnsi"/>
-              </w:rPr>
-            </w:pPr>
-            <w:r>
-              <w:rPr>
-                <w:rFonts w:cstheme="minorHAnsi"/>
-              </w:rPr>
-              <w:t>Uses Windows API to get and set cursor position. Command code is translated into a direction vector. Updated cursor position will be set to old cursor position plus speed multiplied by the direction vector.</w:t>
-            </w:r>
-          </w:p>
-        </w:tc>
-      </w:tr>
-      <w:tr>
+        <w:trPr>
+          <w:trHeight w:val="417"/>
+        </w:trPr>
         <w:tc>
           <w:tcPr>
             <w:tcW w:w="1419" w:type="pct"/>
@@ -1966,500 +1830,85 @@
           </w:tcPr>
           <w:p>
             <w:pPr>
+              <w:tabs>
+                <w:tab w:val="center" w:pos="1251"/>
+              </w:tabs>
+              <w:spacing w:after="0" w:line="240" w:lineRule="auto"/>
+              <w:rPr>
+                <w:rFonts w:cstheme="minorHAnsi"/>
+                <w:b/>
+                <w:bCs/>
+              </w:rPr>
+            </w:pPr>
+            <w:sdt>
+              <w:sdtPr>
+                <w:rPr>
+                  <w:rFonts w:cstheme="minorHAnsi"/>
+                  <w:bCs/>
+                </w:rPr>
+                <w:id w:val="-1240246278"/>
+                <w14:checkbox>
+                  <w14:checked w14:val="0"/>
+                  <w14:checkedState w14:val="2612" w14:font="MS Gothic"/>
+                  <w14:uncheckedState w14:val="2610" w14:font="MS Gothic"/>
+                </w14:checkbox>
+              </w:sdtPr>
+              <w:sdtContent>
+                <w:r>
+                  <w:rPr>
+                    <w:rFonts w:ascii="MS Gothic" w:eastAsia="MS Gothic" w:cstheme="minorHAnsi" w:hint="eastAsia"/>
+                    <w:bCs/>
+                  </w:rPr>
+                  <w:t>☐</w:t>
+                </w:r>
+              </w:sdtContent>
+            </w:sdt>
+            <w:r>
+              <w:rPr>
+                <w:rFonts w:cstheme="minorHAnsi"/>
+                <w:bCs/>
+              </w:rPr>
+              <w:tab/>
+            </w:r>
+            <w:r>
+              <w:rPr>
+                <w:rFonts w:cstheme="minorHAnsi"/>
+                <w:bCs/>
+                <w:highlight w:val="yellow"/>
+              </w:rPr>
+              <w:t>Insert Text for checkbox</w:t>
+            </w:r>
+          </w:p>
+        </w:tc>
+        <w:tc>
+          <w:tcPr>
+            <w:tcW w:w="3581" w:type="pct"/>
+            <w:tcBorders>
+              <w:top w:val="nil"/>
+              <w:left w:val="nil"/>
+              <w:bottom w:val="single" w:sz="8" w:space="0" w:color="4F81BD"/>
+              <w:right w:val="nil"/>
+            </w:tcBorders>
+            <w:shd w:val="clear" w:color="auto" w:fill="FFFFFF" w:themeFill="background1"/>
+          </w:tcPr>
+          <w:p>
+            <w:pPr>
               <w:spacing w:after="0"/>
               <w:rPr>
                 <w:rFonts w:cstheme="minorHAnsi"/>
-                <w:b/>
-                <w:bCs/>
-              </w:rPr>
-            </w:pPr>
-            <w:r>
-              <w:rPr>
-                <w:rFonts w:cstheme="minorHAnsi"/>
-                <w:b/>
-                <w:bCs/>
-              </w:rPr>
-              <w:t>Test Plan</w:t>
-            </w:r>
-          </w:p>
-        </w:tc>
-        <w:tc>
-          <w:tcPr>
-            <w:tcW w:w="3581" w:type="pct"/>
-            <w:tcBorders>
-              <w:top w:val="nil"/>
-              <w:left w:val="nil"/>
-              <w:bottom w:val="single" w:sz="8" w:space="0" w:color="4F81BD"/>
-              <w:right w:val="nil"/>
-            </w:tcBorders>
-            <w:shd w:val="clear" w:color="auto" w:fill="FFFFFF" w:themeFill="background1"/>
-          </w:tcPr>
-          <w:p>
-            <w:pPr>
-              <w:spacing w:after="0"/>
-              <w:rPr>
-                <w:rFonts w:cstheme="minorHAnsi"/>
-              </w:rPr>
-            </w:pPr>
-            <w:r>
-              <w:rPr>
-                <w:rFonts w:cstheme="minorHAnsi"/>
-              </w:rPr>
-              <w:t>Write a script to c</w:t>
-            </w:r>
-            <w:r>
-              <w:rPr>
-                <w:rFonts w:cstheme="minorHAnsi"/>
-              </w:rPr>
-              <w:t>ompile a list of simulated cursor commands and visually verify th</w:t>
-            </w:r>
-            <w:r>
-              <w:rPr>
-                <w:rFonts w:cstheme="minorHAnsi"/>
-              </w:rPr>
-              <w:t>at the cursor moves as desired with the simulated commands as input.</w:t>
-            </w:r>
+              </w:rPr>
+            </w:pPr>
           </w:p>
         </w:tc>
       </w:tr>
     </w:tbl>
     <w:p>
       <w:pPr>
-        <w:spacing w:after="0"/>
+        <w:spacing w:after="0" w:line="240" w:lineRule="auto"/>
         <w:rPr>
           <w:rFonts w:ascii="Times New Roman" w:hAnsi="Times New Roman" w:cs="Times New Roman"/>
         </w:rPr>
       </w:pPr>
-    </w:p>
-    <w:p>
-      <w:pPr>
-        <w:pStyle w:val="Heading1"/>
-        <w:rPr>
-          <w:rFonts w:asciiTheme="minorHAnsi" w:hAnsiTheme="minorHAnsi" w:cstheme="minorHAnsi"/>
-          <w:b w:val="0"/>
-          <w:color w:val="auto"/>
-          <w:sz w:val="36"/>
-          <w:szCs w:val="36"/>
-        </w:rPr>
-      </w:pPr>
-      <w:bookmarkStart w:id="0" w:name="_GoBack"/>
-      <w:bookmarkEnd w:id="0"/>
-      <w:r>
-        <w:rPr>
-          <w:rFonts w:asciiTheme="minorHAnsi" w:hAnsiTheme="minorHAnsi" w:cstheme="minorHAnsi"/>
-          <w:b w:val="0"/>
-          <w:color w:val="auto"/>
-          <w:sz w:val="36"/>
-          <w:szCs w:val="36"/>
-        </w:rPr>
-        <w:t>Level 2: Host Computer Software</w:t>
-      </w:r>
-    </w:p>
-    <w:p>
-      <w:pPr>
-        <w:spacing w:after="0"/>
-        <w:rPr>
-          <w:rFonts w:ascii="Times New Roman" w:hAnsi="Times New Roman" w:cs="Times New Roman"/>
-        </w:rPr>
-      </w:pPr>
-    </w:p>
-    <w:tbl>
-      <w:tblPr>
-        <w:tblpPr w:leftFromText="180" w:rightFromText="180" w:vertAnchor="text" w:horzAnchor="margin" w:tblpXSpec="center" w:tblpY="152"/>
-        <w:tblW w:w="5000" w:type="pct"/>
-        <w:tblBorders>
-          <w:top w:val="single" w:sz="8" w:space="0" w:color="4F81BD"/>
-          <w:bottom w:val="single" w:sz="8" w:space="0" w:color="4F81BD"/>
-        </w:tblBorders>
-        <w:tblLook w:val="04A0" w:firstRow="1" w:lastRow="0" w:firstColumn="1" w:lastColumn="0" w:noHBand="0" w:noVBand="1"/>
-      </w:tblPr>
-      <w:tblGrid>
-        <w:gridCol w:w="2718"/>
-        <w:gridCol w:w="6858"/>
-      </w:tblGrid>
-      <w:tr>
-        <w:tc>
-          <w:tcPr>
-            <w:tcW w:w="1419" w:type="pct"/>
-            <w:tcBorders>
-              <w:top w:val="single" w:sz="8" w:space="0" w:color="4F81BD"/>
-              <w:left w:val="nil"/>
-              <w:bottom w:val="single" w:sz="8" w:space="0" w:color="4F81BD"/>
-              <w:right w:val="nil"/>
-            </w:tcBorders>
-            <w:noWrap/>
-            <w:hideMark/>
-          </w:tcPr>
-          <w:p>
-            <w:pPr>
-              <w:spacing w:after="0" w:line="240" w:lineRule="auto"/>
-              <w:rPr>
-                <w:rFonts w:cstheme="minorHAnsi"/>
-                <w:b/>
-                <w:bCs/>
-              </w:rPr>
-            </w:pPr>
-            <w:r>
-              <w:rPr>
-                <w:rFonts w:cstheme="minorHAnsi"/>
-                <w:b/>
-                <w:bCs/>
-              </w:rPr>
-              <w:t>Module</w:t>
-            </w:r>
-          </w:p>
-        </w:tc>
-        <w:tc>
-          <w:tcPr>
-            <w:tcW w:w="3581" w:type="pct"/>
-            <w:tcBorders>
-              <w:top w:val="single" w:sz="8" w:space="0" w:color="4F81BD"/>
-              <w:left w:val="nil"/>
-              <w:bottom w:val="single" w:sz="8" w:space="0" w:color="4F81BD"/>
-              <w:right w:val="nil"/>
-            </w:tcBorders>
-            <w:hideMark/>
-          </w:tcPr>
-          <w:p>
-            <w:pPr>
-              <w:spacing w:after="0" w:line="240" w:lineRule="auto"/>
-              <w:rPr>
-                <w:rFonts w:cstheme="minorHAnsi"/>
-              </w:rPr>
-            </w:pPr>
-            <w:r>
-              <w:rPr>
-                <w:rFonts w:cstheme="minorHAnsi"/>
-                <w:bCs/>
-              </w:rPr>
-              <w:t>Cursor Movement</w:t>
-            </w:r>
-          </w:p>
-        </w:tc>
-      </w:tr>
-      <w:tr>
-        <w:tc>
-          <w:tcPr>
-            <w:tcW w:w="1419" w:type="pct"/>
-            <w:tcBorders>
-              <w:top w:val="nil"/>
-              <w:left w:val="nil"/>
-              <w:bottom w:val="nil"/>
-              <w:right w:val="nil"/>
-            </w:tcBorders>
-            <w:shd w:val="clear" w:color="auto" w:fill="auto"/>
-            <w:noWrap/>
-            <w:hideMark/>
-          </w:tcPr>
-          <w:p>
-            <w:pPr>
-              <w:spacing w:after="0" w:line="240" w:lineRule="auto"/>
-              <w:rPr>
-                <w:rFonts w:cstheme="minorHAnsi"/>
-                <w:b/>
-                <w:bCs/>
-              </w:rPr>
-            </w:pPr>
-            <w:r>
-              <w:rPr>
-                <w:rFonts w:cstheme="minorHAnsi"/>
-                <w:b/>
-                <w:bCs/>
-              </w:rPr>
-              <w:lastRenderedPageBreak/>
-              <w:t>Inputs</w:t>
-            </w:r>
-          </w:p>
-        </w:tc>
-        <w:tc>
-          <w:tcPr>
-            <w:tcW w:w="3581" w:type="pct"/>
-            <w:tcBorders>
-              <w:top w:val="nil"/>
-              <w:left w:val="nil"/>
-              <w:bottom w:val="nil"/>
-              <w:right w:val="nil"/>
-            </w:tcBorders>
-            <w:shd w:val="clear" w:color="auto" w:fill="auto"/>
-            <w:hideMark/>
-          </w:tcPr>
-          <w:p>
-            <w:pPr>
-              <w:spacing w:after="0" w:line="240" w:lineRule="auto"/>
-              <w:rPr>
-                <w:rFonts w:cstheme="minorHAnsi"/>
-              </w:rPr>
-            </w:pPr>
-            <w:r>
-              <w:rPr>
-                <w:rFonts w:cstheme="minorHAnsi"/>
-              </w:rPr>
-              <w:t>Command code</w:t>
-            </w:r>
-            <w:r>
-              <w:rPr>
-                <w:rFonts w:cstheme="minorHAnsi"/>
-              </w:rPr>
-              <w:t xml:space="preserve"> from a precompiled list</w:t>
-            </w:r>
-            <w:r>
-              <w:rPr>
-                <w:rFonts w:cstheme="minorHAnsi"/>
-              </w:rPr>
-              <w:t>, speed parameter</w:t>
-            </w:r>
-          </w:p>
-        </w:tc>
-      </w:tr>
-      <w:tr>
-        <w:tc>
-          <w:tcPr>
-            <w:tcW w:w="1419" w:type="pct"/>
-            <w:tcBorders>
-              <w:top w:val="nil"/>
-              <w:left w:val="nil"/>
-              <w:bottom w:val="nil"/>
-              <w:right w:val="nil"/>
-            </w:tcBorders>
-            <w:noWrap/>
-            <w:hideMark/>
-          </w:tcPr>
-          <w:p>
-            <w:pPr>
-              <w:spacing w:after="0" w:line="240" w:lineRule="auto"/>
-              <w:rPr>
-                <w:rFonts w:cstheme="minorHAnsi"/>
-                <w:b/>
-                <w:bCs/>
-              </w:rPr>
-            </w:pPr>
-            <w:r>
-              <w:rPr>
-                <w:rFonts w:cstheme="minorHAnsi"/>
-                <w:b/>
-                <w:bCs/>
-              </w:rPr>
-              <w:t>Outputs</w:t>
-            </w:r>
-          </w:p>
-        </w:tc>
-        <w:tc>
-          <w:tcPr>
-            <w:tcW w:w="3581" w:type="pct"/>
-            <w:tcBorders>
-              <w:top w:val="nil"/>
-              <w:left w:val="nil"/>
-              <w:bottom w:val="nil"/>
-              <w:right w:val="nil"/>
-            </w:tcBorders>
-            <w:hideMark/>
-          </w:tcPr>
-          <w:p>
-            <w:pPr>
-              <w:spacing w:after="0" w:line="240" w:lineRule="auto"/>
-              <w:rPr>
-                <w:rFonts w:cstheme="minorHAnsi"/>
-              </w:rPr>
-            </w:pPr>
-            <w:r>
-              <w:rPr>
-                <w:rFonts w:cstheme="minorHAnsi"/>
-              </w:rPr>
-              <w:t>Computer cursor movement</w:t>
-            </w:r>
-          </w:p>
-        </w:tc>
-      </w:tr>
-      <w:tr>
-        <w:tc>
-          <w:tcPr>
-            <w:tcW w:w="1419" w:type="pct"/>
-            <w:tcBorders>
-              <w:top w:val="nil"/>
-              <w:left w:val="nil"/>
-              <w:bottom w:val="nil"/>
-              <w:right w:val="nil"/>
-            </w:tcBorders>
-            <w:shd w:val="clear" w:color="auto" w:fill="auto"/>
-            <w:noWrap/>
-            <w:hideMark/>
-          </w:tcPr>
-          <w:p>
-            <w:pPr>
-              <w:spacing w:after="0" w:line="240" w:lineRule="auto"/>
-              <w:rPr>
-                <w:rFonts w:cstheme="minorHAnsi"/>
-                <w:b/>
-                <w:bCs/>
-              </w:rPr>
-            </w:pPr>
-            <w:r>
-              <w:rPr>
-                <w:rFonts w:cstheme="minorHAnsi"/>
-                <w:b/>
-                <w:bCs/>
-              </w:rPr>
-              <w:t>Functionality</w:t>
-            </w:r>
-          </w:p>
-        </w:tc>
-        <w:tc>
-          <w:tcPr>
-            <w:tcW w:w="3581" w:type="pct"/>
-            <w:tcBorders>
-              <w:top w:val="nil"/>
-              <w:left w:val="nil"/>
-              <w:bottom w:val="nil"/>
-              <w:right w:val="nil"/>
-            </w:tcBorders>
-            <w:shd w:val="clear" w:color="auto" w:fill="auto"/>
-            <w:hideMark/>
-          </w:tcPr>
-          <w:p>
-            <w:pPr>
-              <w:spacing w:after="0" w:line="240" w:lineRule="auto"/>
-              <w:rPr>
-                <w:rFonts w:cstheme="minorHAnsi"/>
-              </w:rPr>
-            </w:pPr>
-            <w:r>
-              <w:rPr>
-                <w:rFonts w:cstheme="minorHAnsi"/>
-              </w:rPr>
-              <w:t>Uses Windows API to get and set cursor position. Command code is translated into a direction vector. Updated cursor position will be set to old cursor position plus speed multiplied by the direction vector.</w:t>
-            </w:r>
-          </w:p>
-        </w:tc>
-      </w:tr>
-      <w:tr>
-        <w:tc>
-          <w:tcPr>
-            <w:tcW w:w="1419" w:type="pct"/>
-            <w:tcBorders>
-              <w:top w:val="nil"/>
-              <w:left w:val="nil"/>
-              <w:bottom w:val="single" w:sz="8" w:space="0" w:color="4F81BD"/>
-              <w:right w:val="nil"/>
-            </w:tcBorders>
-            <w:shd w:val="clear" w:color="auto" w:fill="FFFFFF" w:themeFill="background1"/>
-            <w:noWrap/>
-          </w:tcPr>
-          <w:p>
-            <w:pPr>
-              <w:spacing w:after="0" w:line="240" w:lineRule="auto"/>
-              <w:rPr>
-                <w:rFonts w:cstheme="minorHAnsi"/>
-                <w:b/>
-                <w:bCs/>
-              </w:rPr>
-            </w:pPr>
-            <w:r>
-              <w:rPr>
-                <w:rFonts w:cstheme="minorHAnsi"/>
-                <w:b/>
-                <w:bCs/>
-              </w:rPr>
-              <w:t>Test Plan</w:t>
-            </w:r>
-          </w:p>
-        </w:tc>
-        <w:tc>
-          <w:tcPr>
-            <w:tcW w:w="3581" w:type="pct"/>
-            <w:tcBorders>
-              <w:top w:val="nil"/>
-              <w:left w:val="nil"/>
-              <w:bottom w:val="single" w:sz="8" w:space="0" w:color="4F81BD"/>
-              <w:right w:val="nil"/>
-            </w:tcBorders>
-            <w:shd w:val="clear" w:color="auto" w:fill="FFFFFF" w:themeFill="background1"/>
-          </w:tcPr>
-          <w:p>
-            <w:pPr>
-              <w:spacing w:after="0" w:line="240" w:lineRule="auto"/>
-              <w:rPr>
-                <w:rFonts w:cstheme="minorHAnsi"/>
-              </w:rPr>
-            </w:pPr>
-            <w:r>
-              <w:rPr>
-                <w:rFonts w:cstheme="minorHAnsi"/>
-              </w:rPr>
-              <w:t>Write a script to c</w:t>
-            </w:r>
-            <w:r>
-              <w:rPr>
-                <w:rFonts w:cstheme="minorHAnsi"/>
-              </w:rPr>
-              <w:t>ompile a list of simulated cursor commands and visually verify th</w:t>
-            </w:r>
-            <w:r>
-              <w:rPr>
-                <w:rFonts w:cstheme="minorHAnsi"/>
-              </w:rPr>
-              <w:t>at the cursor moves as desired with the simulated commands as input.</w:t>
-            </w:r>
-            <w:r>
-              <w:rPr>
-                <w:rFonts w:cstheme="minorHAnsi"/>
-              </w:rPr>
-              <w:t xml:space="preserve"> Cursor commands are integer values that correspond to a movement vector. </w:t>
-            </w:r>
-          </w:p>
-        </w:tc>
-      </w:tr>
-    </w:tbl>
-    <w:p>
-      <w:pPr>
-        <w:spacing w:after="0"/>
-        <w:rPr>
-          <w:rFonts w:ascii="Times New Roman" w:hAnsi="Times New Roman" w:cs="Times New Roman"/>
-        </w:rPr>
-      </w:pPr>
-    </w:p>
-    <w:p>
-      <w:pPr>
-        <w:pStyle w:val="Heading1"/>
-        <w:rPr>
-          <w:rFonts w:asciiTheme="minorHAnsi" w:hAnsiTheme="minorHAnsi" w:cstheme="minorHAnsi"/>
-          <w:b w:val="0"/>
-          <w:color w:val="auto"/>
-          <w:sz w:val="36"/>
-          <w:szCs w:val="36"/>
-        </w:rPr>
-      </w:pPr>
-      <w:bookmarkStart w:id="1" w:name="_Toc319492644"/>
-      <w:r>
-        <w:rPr>
-          <w:rFonts w:asciiTheme="minorHAnsi" w:hAnsiTheme="minorHAnsi" w:cstheme="minorHAnsi"/>
-          <w:b w:val="0"/>
-          <w:color w:val="auto"/>
-          <w:sz w:val="36"/>
-          <w:szCs w:val="36"/>
-        </w:rPr>
-        <w:t>Level 2: DSP</w:t>
-      </w:r>
-      <w:bookmarkEnd w:id="1"/>
-      <w:r>
-        <w:rPr>
-          <w:rFonts w:asciiTheme="minorHAnsi" w:hAnsiTheme="minorHAnsi" w:cstheme="minorHAnsi"/>
-          <w:b w:val="0"/>
-          <w:color w:val="auto"/>
-          <w:sz w:val="36"/>
-          <w:szCs w:val="36"/>
-        </w:rPr>
-        <w:t xml:space="preserve"> </w:t>
-      </w:r>
-      <w:r>
-        <w:rPr>
-          <w:rFonts w:asciiTheme="minorHAnsi" w:hAnsiTheme="minorHAnsi" w:cstheme="minorHAnsi"/>
-          <w:b w:val="0"/>
-          <w:color w:val="auto"/>
-          <w:sz w:val="36"/>
-          <w:szCs w:val="36"/>
-        </w:rPr>
-        <w:t>Software (Demonstrated on host computer)</w:t>
-      </w:r>
     </w:p>
     <w:p>
       <w:pPr>
@@ -2534,12 +1983,21 @@
                 <w:bCs/>
               </w:rPr>
             </w:pPr>
-            <w:r>
-              <w:rPr>
-                <w:rFonts w:cstheme="minorHAnsi"/>
-                <w:bCs/>
-              </w:rPr>
-              <w:t>threshold()</w:t>
+            <w:proofErr w:type="spellStart"/>
+            <w:r>
+              <w:rPr>
+                <w:rFonts w:cstheme="minorHAnsi"/>
+                <w:bCs/>
+              </w:rPr>
+              <w:t>getConnectedRegions</w:t>
+            </w:r>
+            <w:proofErr w:type="spellEnd"/>
+            <w:r>
+              <w:rPr>
+                <w:rFonts w:cstheme="minorHAnsi"/>
+                <w:bCs/>
+              </w:rPr>
+              <w:t>()</w:t>
             </w:r>
           </w:p>
         </w:tc>
@@ -2596,35 +2054,12 @@
                 <w:bCs/>
               </w:rPr>
             </w:pPr>
-            <w:proofErr w:type="spellStart"/>
-            <w:r>
-              <w:rPr>
-                <w:rFonts w:cstheme="minorHAnsi"/>
-                <w:bCs/>
-              </w:rPr>
-              <w:t>imageData</w:t>
-            </w:r>
-            <w:proofErr w:type="spellEnd"/>
-            <w:r>
-              <w:rPr>
-                <w:rFonts w:cstheme="minorHAnsi"/>
-                <w:bCs/>
-              </w:rPr>
-              <w:t xml:space="preserve"> from a pre-recorded video</w:t>
-            </w:r>
-            <w:r>
-              <w:rPr>
-                <w:rFonts w:cstheme="minorHAnsi"/>
-                <w:bCs/>
-              </w:rPr>
-              <w:t>, initial threshold</w:t>
-            </w:r>
-            <w:r>
-              <w:rPr>
-                <w:rFonts w:cstheme="minorHAnsi"/>
-                <w:bCs/>
-              </w:rPr>
-              <w:t xml:space="preserve"> (manually chosen)</w:t>
+            <w:r>
+              <w:rPr>
+                <w:rFonts w:cstheme="minorHAnsi"/>
+                <w:bCs/>
+              </w:rPr>
+              <w:t>List of dark points identified in threshold()</w:t>
             </w:r>
           </w:p>
         </w:tc>
@@ -2679,13 +2114,47 @@
                 <w:bCs/>
               </w:rPr>
             </w:pPr>
-            <w:r>
-              <w:rPr>
-                <w:rFonts w:cstheme="minorHAnsi"/>
-                <w:bCs/>
-              </w:rPr>
-              <w:t>List of points that satisfy threshold criteria</w:t>
-            </w:r>
+            <w:proofErr w:type="spellStart"/>
+            <w:r>
+              <w:rPr>
+                <w:rFonts w:cstheme="minorHAnsi"/>
+                <w:bCs/>
+              </w:rPr>
+              <w:t>crPointList</w:t>
+            </w:r>
+            <w:proofErr w:type="spellEnd"/>
+            <w:r>
+              <w:rPr>
+                <w:rFonts w:cstheme="minorHAnsi"/>
+                <w:bCs/>
+              </w:rPr>
+              <w:t xml:space="preserve">, </w:t>
+            </w:r>
+            <w:proofErr w:type="spellStart"/>
+            <w:r>
+              <w:rPr>
+                <w:rFonts w:cstheme="minorHAnsi"/>
+                <w:bCs/>
+              </w:rPr>
+              <w:t>crSize</w:t>
+            </w:r>
+            <w:proofErr w:type="spellEnd"/>
+            <w:r>
+              <w:rPr>
+                <w:rFonts w:cstheme="minorHAnsi"/>
+                <w:bCs/>
+              </w:rPr>
+              <w:t xml:space="preserve">, </w:t>
+            </w:r>
+            <w:proofErr w:type="spellStart"/>
+            <w:r>
+              <w:rPr>
+                <w:rFonts w:cstheme="minorHAnsi"/>
+                <w:bCs/>
+              </w:rPr>
+              <w:t>crCount,crBinary</w:t>
+            </w:r>
+            <w:proofErr w:type="spellEnd"/>
           </w:p>
         </w:tc>
       </w:tr>
@@ -2746,32 +2215,7 @@
                 <w:rFonts w:cstheme="minorHAnsi"/>
                 <w:bCs/>
               </w:rPr>
-              <w:t xml:space="preserve">Scans each pixel in the region of interest in a frame and checks to see which pixels are dark enough to belong to the pupil. This process is repeated until a region (computed with </w:t>
-            </w:r>
-            <w:proofErr w:type="spellStart"/>
-            <w:proofErr w:type="gramStart"/>
-            <w:r>
-              <w:rPr>
-                <w:rFonts w:cstheme="minorHAnsi"/>
-                <w:bCs/>
-              </w:rPr>
-              <w:t>getConnectedRegions</w:t>
-            </w:r>
-            <w:proofErr w:type="spellEnd"/>
-            <w:r>
-              <w:rPr>
-                <w:rFonts w:cstheme="minorHAnsi"/>
-                <w:bCs/>
-              </w:rPr>
-              <w:t>(</w:t>
-            </w:r>
-            <w:proofErr w:type="gramEnd"/>
-            <w:r>
-              <w:rPr>
-                <w:rFonts w:cstheme="minorHAnsi"/>
-                <w:bCs/>
-              </w:rPr>
-              <w:t>)) with an area close to a reference area is found, or until a maximum number of iterations has been reached. If the maximum number of iterations is reached and no suitable regions are detected, identify the user as blinking.</w:t>
+              <w:t xml:space="preserve">Uses a stack based implementation of the flood fill algorithm to identify connected regions of dark points. </w:t>
             </w:r>
           </w:p>
         </w:tc>
@@ -2783,27 +2227,119 @@
             <w:tcBorders>
               <w:top w:val="nil"/>
               <w:left w:val="nil"/>
+              <w:bottom w:val="nil"/>
+              <w:right w:val="nil"/>
+            </w:tcBorders>
+            <w:hideMark/>
+          </w:tcPr>
+          <w:p>
+            <w:pPr>
+              <w:spacing w:after="0" w:line="240" w:lineRule="auto"/>
+              <w:rPr>
+                <w:rFonts w:cstheme="minorHAnsi"/>
+                <w:b/>
+                <w:bCs/>
+              </w:rPr>
+            </w:pPr>
+            <w:r>
+              <w:rPr>
+                <w:rFonts w:cstheme="minorHAnsi"/>
+                <w:b/>
+                <w:bCs/>
+              </w:rPr>
+              <w:t>Test Plan:</w:t>
+            </w:r>
+          </w:p>
+        </w:tc>
+        <w:tc>
+          <w:tcPr>
+            <w:tcW w:w="6858" w:type="dxa"/>
+            <w:tcBorders>
+              <w:top w:val="nil"/>
+              <w:left w:val="nil"/>
+              <w:bottom w:val="nil"/>
+              <w:right w:val="nil"/>
+            </w:tcBorders>
+            <w:hideMark/>
+          </w:tcPr>
+          <w:p>
+            <w:pPr>
+              <w:spacing w:after="0" w:line="240" w:lineRule="auto"/>
+              <w:rPr>
+                <w:rFonts w:cstheme="minorHAnsi"/>
+                <w:bCs/>
+              </w:rPr>
+            </w:pPr>
+            <w:r>
+              <w:rPr>
+                <w:rFonts w:cstheme="minorHAnsi"/>
+                <w:bCs/>
+              </w:rPr>
+              <w:t xml:space="preserve">Color each connected region that meets the size requirement a different color, and visually inspect the resulting image. </w:t>
+            </w:r>
+          </w:p>
+        </w:tc>
+      </w:tr>
+      <w:tr>
+        <w:tc>
+          <w:tcPr>
+            <w:tcW w:w="2718" w:type="dxa"/>
+            <w:tcBorders>
+              <w:top w:val="nil"/>
+              <w:left w:val="nil"/>
               <w:bottom w:val="single" w:sz="8" w:space="0" w:color="4F81BD"/>
               <w:right w:val="nil"/>
             </w:tcBorders>
-            <w:hideMark/>
-          </w:tcPr>
-          <w:p>
-            <w:pPr>
-              <w:spacing w:after="0" w:line="240" w:lineRule="auto"/>
-              <w:rPr>
-                <w:rFonts w:cstheme="minorHAnsi"/>
-                <w:b/>
-                <w:bCs/>
-              </w:rPr>
-            </w:pPr>
-            <w:r>
-              <w:rPr>
-                <w:rFonts w:cstheme="minorHAnsi"/>
-                <w:b/>
-                <w:bCs/>
-              </w:rPr>
-              <w:t>Test Plan:</w:t>
+          </w:tcPr>
+          <w:p>
+            <w:pPr>
+              <w:tabs>
+                <w:tab w:val="center" w:pos="1251"/>
+              </w:tabs>
+              <w:spacing w:after="0" w:line="240" w:lineRule="auto"/>
+              <w:rPr>
+                <w:rFonts w:cstheme="minorHAnsi"/>
+                <w:b/>
+                <w:bCs/>
+              </w:rPr>
+            </w:pPr>
+            <w:sdt>
+              <w:sdtPr>
+                <w:rPr>
+                  <w:rFonts w:cstheme="minorHAnsi"/>
+                  <w:bCs/>
+                </w:rPr>
+                <w:id w:val="455153544"/>
+                <w14:checkbox>
+                  <w14:checked w14:val="0"/>
+                  <w14:checkedState w14:val="2612" w14:font="MS Gothic"/>
+                  <w14:uncheckedState w14:val="2610" w14:font="MS Gothic"/>
+                </w14:checkbox>
+              </w:sdtPr>
+              <w:sdtContent>
+                <w:r>
+                  <w:rPr>
+                    <w:rFonts w:ascii="MS Gothic" w:eastAsia="MS Gothic" w:cstheme="minorHAnsi" w:hint="eastAsia"/>
+                    <w:bCs/>
+                  </w:rPr>
+                  <w:t>☐</w:t>
+                </w:r>
+              </w:sdtContent>
+            </w:sdt>
+            <w:r>
+              <w:rPr>
+                <w:rFonts w:cstheme="minorHAnsi"/>
+                <w:bCs/>
+              </w:rPr>
+              <w:tab/>
+            </w:r>
+            <w:r>
+              <w:rPr>
+                <w:rFonts w:cstheme="minorHAnsi"/>
+                <w:bCs/>
+                <w:highlight w:val="yellow"/>
+              </w:rPr>
+              <w:t>Insert Text for checkbox</w:t>
             </w:r>
           </w:p>
         </w:tc>
@@ -2816,37 +2352,19 @@
               <w:bottom w:val="single" w:sz="8" w:space="0" w:color="4F81BD"/>
               <w:right w:val="nil"/>
             </w:tcBorders>
-            <w:hideMark/>
-          </w:tcPr>
-          <w:p>
-            <w:pPr>
-              <w:spacing w:after="0" w:line="240" w:lineRule="auto"/>
-              <w:rPr>
-                <w:rFonts w:cstheme="minorHAnsi"/>
-                <w:bCs/>
-              </w:rPr>
-            </w:pPr>
-            <w:r>
-              <w:rPr>
-                <w:rFonts w:cstheme="minorHAnsi"/>
-                <w:bCs/>
-              </w:rPr>
-              <w:t>Color the dark pixels as red, and visually inspect the image to ensure that pixels that meet the threshold requirement have been marked.</w:t>
-            </w:r>
+          </w:tcPr>
+          <w:p>
+            <w:pPr>
+              <w:spacing w:after="0" w:line="240" w:lineRule="auto"/>
+              <w:rPr>
+                <w:rFonts w:cstheme="minorHAnsi"/>
+                <w:bCs/>
+              </w:rPr>
+            </w:pPr>
           </w:p>
         </w:tc>
       </w:tr>
     </w:tbl>
-    <w:p>
-      <w:pPr>
-        <w:spacing w:after="0" w:line="240" w:lineRule="auto"/>
-        <w:rPr>
-          <w:rFonts w:cstheme="minorHAnsi"/>
-          <w:b/>
-          <w:bCs/>
-        </w:rPr>
-      </w:pPr>
-    </w:p>
     <w:p>
       <w:pPr>
         <w:spacing w:after="0" w:line="240" w:lineRule="auto"/>
@@ -2936,7 +2454,7 @@
                 <w:rFonts w:cstheme="minorHAnsi"/>
                 <w:bCs/>
               </w:rPr>
-              <w:t>getConnectedRegions</w:t>
+              <w:t>getAspectRatio</w:t>
             </w:r>
             <w:proofErr w:type="spellEnd"/>
             <w:r>
@@ -3001,13 +2519,31 @@
                 <w:bCs/>
               </w:rPr>
             </w:pPr>
-            <w:r>
-              <w:rPr>
-                <w:rFonts w:cstheme="minorHAnsi"/>
-                <w:bCs/>
-              </w:rPr>
-              <w:t>List of dark points identified in threshold()</w:t>
-            </w:r>
+            <w:proofErr w:type="spellStart"/>
+            <w:r>
+              <w:rPr>
+                <w:rFonts w:cstheme="minorHAnsi"/>
+                <w:bCs/>
+              </w:rPr>
+              <w:t>crBinary</w:t>
+            </w:r>
+            <w:proofErr w:type="spellEnd"/>
+            <w:r>
+              <w:rPr>
+                <w:rFonts w:cstheme="minorHAnsi"/>
+                <w:bCs/>
+              </w:rPr>
+              <w:t xml:space="preserve">, </w:t>
+            </w:r>
+            <w:proofErr w:type="spellStart"/>
+            <w:r>
+              <w:rPr>
+                <w:rFonts w:cstheme="minorHAnsi"/>
+                <w:bCs/>
+              </w:rPr>
+              <w:t>crCount</w:t>
+            </w:r>
+            <w:proofErr w:type="spellEnd"/>
           </w:p>
         </w:tc>
       </w:tr>
@@ -3038,6 +2574,7 @@
                 <w:b/>
                 <w:bCs/>
               </w:rPr>
+              <w:lastRenderedPageBreak/>
               <w:t>Outputs:</w:t>
             </w:r>
           </w:p>
@@ -3061,47 +2598,13 @@
                 <w:bCs/>
               </w:rPr>
             </w:pPr>
-            <w:proofErr w:type="spellStart"/>
-            <w:r>
-              <w:rPr>
-                <w:rFonts w:cstheme="minorHAnsi"/>
-                <w:bCs/>
-              </w:rPr>
-              <w:t>crPointList</w:t>
-            </w:r>
-            <w:proofErr w:type="spellEnd"/>
-            <w:r>
-              <w:rPr>
-                <w:rFonts w:cstheme="minorHAnsi"/>
-                <w:bCs/>
-              </w:rPr>
-              <w:t xml:space="preserve">, </w:t>
-            </w:r>
-            <w:proofErr w:type="spellStart"/>
-            <w:r>
-              <w:rPr>
-                <w:rFonts w:cstheme="minorHAnsi"/>
-                <w:bCs/>
-              </w:rPr>
-              <w:t>crSize</w:t>
-            </w:r>
-            <w:proofErr w:type="spellEnd"/>
-            <w:r>
-              <w:rPr>
-                <w:rFonts w:cstheme="minorHAnsi"/>
-                <w:bCs/>
-              </w:rPr>
-              <w:t xml:space="preserve">, </w:t>
-            </w:r>
-            <w:proofErr w:type="spellStart"/>
-            <w:r>
-              <w:rPr>
-                <w:rFonts w:cstheme="minorHAnsi"/>
-                <w:bCs/>
-              </w:rPr>
-              <w:t>crCount,crBinary</w:t>
-            </w:r>
-            <w:proofErr w:type="spellEnd"/>
+            <w:r>
+              <w:rPr>
+                <w:rFonts w:cstheme="minorHAnsi"/>
+                <w:bCs/>
+              </w:rPr>
+              <w:t>Aspect ratio for each connected region in CR, index of the connected region with aspect ratio nearest to one</w:t>
+            </w:r>
           </w:p>
         </w:tc>
       </w:tr>
@@ -3162,7 +2665,7 @@
                 <w:rFonts w:cstheme="minorHAnsi"/>
                 <w:bCs/>
               </w:rPr>
-              <w:t xml:space="preserve">Uses a stack based implementation of the flood fill algorithm to identify connected regions of dark points. </w:t>
+              <w:t>Computes the ratio of the longest horizontal and longest vertical lengths. The connected region with the aspect ratio closest to one is identified as the pupil.</w:t>
             </w:r>
           </w:p>
         </w:tc>
@@ -3174,27 +2677,119 @@
             <w:tcBorders>
               <w:top w:val="nil"/>
               <w:left w:val="nil"/>
+              <w:bottom w:val="nil"/>
+              <w:right w:val="nil"/>
+            </w:tcBorders>
+            <w:hideMark/>
+          </w:tcPr>
+          <w:p>
+            <w:pPr>
+              <w:spacing w:after="0" w:line="240" w:lineRule="auto"/>
+              <w:rPr>
+                <w:rFonts w:cstheme="minorHAnsi"/>
+                <w:b/>
+                <w:bCs/>
+              </w:rPr>
+            </w:pPr>
+            <w:r>
+              <w:rPr>
+                <w:rFonts w:cstheme="minorHAnsi"/>
+                <w:b/>
+                <w:bCs/>
+              </w:rPr>
+              <w:t>Test Plan:</w:t>
+            </w:r>
+          </w:p>
+        </w:tc>
+        <w:tc>
+          <w:tcPr>
+            <w:tcW w:w="6858" w:type="dxa"/>
+            <w:tcBorders>
+              <w:top w:val="nil"/>
+              <w:left w:val="nil"/>
+              <w:bottom w:val="nil"/>
+              <w:right w:val="nil"/>
+            </w:tcBorders>
+            <w:hideMark/>
+          </w:tcPr>
+          <w:p>
+            <w:pPr>
+              <w:spacing w:after="0" w:line="240" w:lineRule="auto"/>
+              <w:rPr>
+                <w:rFonts w:cstheme="minorHAnsi"/>
+                <w:bCs/>
+              </w:rPr>
+            </w:pPr>
+            <w:r>
+              <w:rPr>
+                <w:rFonts w:cstheme="minorHAnsi"/>
+                <w:bCs/>
+              </w:rPr>
+              <w:t xml:space="preserve">Print out a list of the aspect ratios computed and visually inspect an image with the connected regions in CR. </w:t>
+            </w:r>
+          </w:p>
+        </w:tc>
+      </w:tr>
+      <w:tr>
+        <w:tc>
+          <w:tcPr>
+            <w:tcW w:w="2718" w:type="dxa"/>
+            <w:tcBorders>
+              <w:top w:val="nil"/>
+              <w:left w:val="nil"/>
               <w:bottom w:val="single" w:sz="8" w:space="0" w:color="4F81BD"/>
               <w:right w:val="nil"/>
             </w:tcBorders>
-            <w:hideMark/>
-          </w:tcPr>
-          <w:p>
-            <w:pPr>
-              <w:spacing w:after="0" w:line="240" w:lineRule="auto"/>
-              <w:rPr>
-                <w:rFonts w:cstheme="minorHAnsi"/>
-                <w:b/>
-                <w:bCs/>
-              </w:rPr>
-            </w:pPr>
-            <w:r>
-              <w:rPr>
-                <w:rFonts w:cstheme="minorHAnsi"/>
-                <w:b/>
-                <w:bCs/>
-              </w:rPr>
-              <w:t>Test Plan:</w:t>
+          </w:tcPr>
+          <w:p>
+            <w:pPr>
+              <w:tabs>
+                <w:tab w:val="center" w:pos="1251"/>
+              </w:tabs>
+              <w:spacing w:after="0" w:line="240" w:lineRule="auto"/>
+              <w:rPr>
+                <w:rFonts w:cstheme="minorHAnsi"/>
+                <w:b/>
+                <w:bCs/>
+              </w:rPr>
+            </w:pPr>
+            <w:sdt>
+              <w:sdtPr>
+                <w:rPr>
+                  <w:rFonts w:cstheme="minorHAnsi"/>
+                  <w:bCs/>
+                </w:rPr>
+                <w:id w:val="-350260987"/>
+                <w14:checkbox>
+                  <w14:checked w14:val="0"/>
+                  <w14:checkedState w14:val="2612" w14:font="MS Gothic"/>
+                  <w14:uncheckedState w14:val="2610" w14:font="MS Gothic"/>
+                </w14:checkbox>
+              </w:sdtPr>
+              <w:sdtContent>
+                <w:r>
+                  <w:rPr>
+                    <w:rFonts w:ascii="MS Gothic" w:eastAsia="MS Gothic" w:cstheme="minorHAnsi" w:hint="eastAsia"/>
+                    <w:bCs/>
+                  </w:rPr>
+                  <w:t>☐</w:t>
+                </w:r>
+              </w:sdtContent>
+            </w:sdt>
+            <w:r>
+              <w:rPr>
+                <w:rFonts w:cstheme="minorHAnsi"/>
+                <w:bCs/>
+              </w:rPr>
+              <w:tab/>
+            </w:r>
+            <w:r>
+              <w:rPr>
+                <w:rFonts w:cstheme="minorHAnsi"/>
+                <w:bCs/>
+                <w:highlight w:val="yellow"/>
+              </w:rPr>
+              <w:t>Insert Text for checkbox</w:t>
             </w:r>
           </w:p>
         </w:tc>
@@ -3207,23 +2802,15 @@
               <w:bottom w:val="single" w:sz="8" w:space="0" w:color="4F81BD"/>
               <w:right w:val="nil"/>
             </w:tcBorders>
-            <w:hideMark/>
-          </w:tcPr>
-          <w:p>
-            <w:pPr>
-              <w:spacing w:after="0" w:line="240" w:lineRule="auto"/>
-              <w:rPr>
-                <w:rFonts w:cstheme="minorHAnsi"/>
-                <w:bCs/>
-              </w:rPr>
-            </w:pPr>
-            <w:r>
-              <w:rPr>
-                <w:rFonts w:cstheme="minorHAnsi"/>
-                <w:bCs/>
-              </w:rPr>
-              <w:t xml:space="preserve">Color each connected region that meets the size requirement a different color, and visually inspect the resulting image. </w:t>
-            </w:r>
+          </w:tcPr>
+          <w:p>
+            <w:pPr>
+              <w:spacing w:after="0" w:line="240" w:lineRule="auto"/>
+              <w:rPr>
+                <w:rFonts w:cstheme="minorHAnsi"/>
+                <w:bCs/>
+              </w:rPr>
+            </w:pPr>
           </w:p>
         </w:tc>
       </w:tr>
@@ -3238,390 +2825,6 @@
         </w:rPr>
       </w:pPr>
     </w:p>
-    <w:p>
-      <w:pPr>
-        <w:spacing w:after="0" w:line="240" w:lineRule="auto"/>
-        <w:rPr>
-          <w:rFonts w:cstheme="minorHAnsi"/>
-          <w:b/>
-          <w:bCs/>
-        </w:rPr>
-      </w:pPr>
-    </w:p>
-    <w:p>
-      <w:pPr>
-        <w:spacing w:after="0" w:line="240" w:lineRule="auto"/>
-        <w:rPr>
-          <w:rFonts w:cstheme="minorHAnsi"/>
-          <w:b/>
-          <w:bCs/>
-        </w:rPr>
-      </w:pPr>
-    </w:p>
-    <w:p>
-      <w:pPr>
-        <w:spacing w:after="0" w:line="240" w:lineRule="auto"/>
-        <w:rPr>
-          <w:rFonts w:cstheme="minorHAnsi"/>
-          <w:b/>
-          <w:bCs/>
-        </w:rPr>
-      </w:pPr>
-    </w:p>
-    <w:tbl>
-      <w:tblPr>
-        <w:tblW w:w="0" w:type="auto"/>
-        <w:tblBorders>
-          <w:top w:val="single" w:sz="8" w:space="0" w:color="4F81BD"/>
-          <w:bottom w:val="single" w:sz="8" w:space="0" w:color="4F81BD"/>
-        </w:tblBorders>
-        <w:tblLook w:val="04A0" w:firstRow="1" w:lastRow="0" w:firstColumn="1" w:lastColumn="0" w:noHBand="0" w:noVBand="1"/>
-      </w:tblPr>
-      <w:tblGrid>
-        <w:gridCol w:w="2718"/>
-        <w:gridCol w:w="6858"/>
-      </w:tblGrid>
-      <w:tr>
-        <w:tc>
-          <w:tcPr>
-            <w:tcW w:w="2718" w:type="dxa"/>
-            <w:tcBorders>
-              <w:top w:val="single" w:sz="8" w:space="0" w:color="4F81BD"/>
-              <w:left w:val="nil"/>
-              <w:bottom w:val="single" w:sz="8" w:space="0" w:color="4F81BD"/>
-              <w:right w:val="nil"/>
-            </w:tcBorders>
-            <w:hideMark/>
-          </w:tcPr>
-          <w:p>
-            <w:pPr>
-              <w:spacing w:after="0" w:line="240" w:lineRule="auto"/>
-              <w:rPr>
-                <w:rFonts w:cstheme="minorHAnsi"/>
-                <w:b/>
-                <w:bCs/>
-              </w:rPr>
-            </w:pPr>
-            <w:r>
-              <w:rPr>
-                <w:rFonts w:cstheme="minorHAnsi"/>
-                <w:b/>
-                <w:bCs/>
-              </w:rPr>
-              <w:t>Module Name:</w:t>
-            </w:r>
-          </w:p>
-        </w:tc>
-        <w:tc>
-          <w:tcPr>
-            <w:tcW w:w="6858" w:type="dxa"/>
-            <w:tcBorders>
-              <w:top w:val="single" w:sz="8" w:space="0" w:color="4F81BD"/>
-              <w:left w:val="nil"/>
-              <w:bottom w:val="single" w:sz="8" w:space="0" w:color="4F81BD"/>
-              <w:right w:val="nil"/>
-            </w:tcBorders>
-            <w:hideMark/>
-          </w:tcPr>
-          <w:p>
-            <w:pPr>
-              <w:spacing w:after="0" w:line="240" w:lineRule="auto"/>
-              <w:rPr>
-                <w:rFonts w:cstheme="minorHAnsi"/>
-                <w:bCs/>
-              </w:rPr>
-            </w:pPr>
-            <w:proofErr w:type="spellStart"/>
-            <w:r>
-              <w:rPr>
-                <w:rFonts w:cstheme="minorHAnsi"/>
-                <w:bCs/>
-              </w:rPr>
-              <w:t>getAspectRatio</w:t>
-            </w:r>
-            <w:proofErr w:type="spellEnd"/>
-            <w:r>
-              <w:rPr>
-                <w:rFonts w:cstheme="minorHAnsi"/>
-                <w:bCs/>
-              </w:rPr>
-              <w:t>()</w:t>
-            </w:r>
-          </w:p>
-        </w:tc>
-      </w:tr>
-      <w:tr>
-        <w:tc>
-          <w:tcPr>
-            <w:tcW w:w="2718" w:type="dxa"/>
-            <w:tcBorders>
-              <w:top w:val="nil"/>
-              <w:left w:val="nil"/>
-              <w:bottom w:val="nil"/>
-              <w:right w:val="nil"/>
-            </w:tcBorders>
-            <w:shd w:val="clear" w:color="auto" w:fill="auto"/>
-            <w:hideMark/>
-          </w:tcPr>
-          <w:p>
-            <w:pPr>
-              <w:spacing w:after="0" w:line="240" w:lineRule="auto"/>
-              <w:rPr>
-                <w:rFonts w:cstheme="minorHAnsi"/>
-                <w:b/>
-                <w:bCs/>
-              </w:rPr>
-            </w:pPr>
-            <w:r>
-              <w:rPr>
-                <w:rFonts w:cstheme="minorHAnsi"/>
-                <w:b/>
-                <w:bCs/>
-              </w:rPr>
-              <w:t>Inputs:</w:t>
-            </w:r>
-          </w:p>
-        </w:tc>
-        <w:tc>
-          <w:tcPr>
-            <w:tcW w:w="6858" w:type="dxa"/>
-            <w:tcBorders>
-              <w:top w:val="nil"/>
-              <w:left w:val="nil"/>
-              <w:bottom w:val="nil"/>
-              <w:right w:val="nil"/>
-            </w:tcBorders>
-            <w:shd w:val="clear" w:color="auto" w:fill="auto"/>
-            <w:hideMark/>
-          </w:tcPr>
-          <w:p>
-            <w:pPr>
-              <w:spacing w:after="0" w:line="240" w:lineRule="auto"/>
-              <w:rPr>
-                <w:rFonts w:cstheme="minorHAnsi"/>
-                <w:bCs/>
-              </w:rPr>
-            </w:pPr>
-            <w:proofErr w:type="spellStart"/>
-            <w:r>
-              <w:rPr>
-                <w:rFonts w:cstheme="minorHAnsi"/>
-                <w:bCs/>
-              </w:rPr>
-              <w:t>crBinary</w:t>
-            </w:r>
-            <w:proofErr w:type="spellEnd"/>
-            <w:r>
-              <w:rPr>
-                <w:rFonts w:cstheme="minorHAnsi"/>
-                <w:bCs/>
-              </w:rPr>
-              <w:t xml:space="preserve">, </w:t>
-            </w:r>
-            <w:proofErr w:type="spellStart"/>
-            <w:r>
-              <w:rPr>
-                <w:rFonts w:cstheme="minorHAnsi"/>
-                <w:bCs/>
-              </w:rPr>
-              <w:t>crCount</w:t>
-            </w:r>
-            <w:proofErr w:type="spellEnd"/>
-          </w:p>
-        </w:tc>
-      </w:tr>
-      <w:tr>
-        <w:tc>
-          <w:tcPr>
-            <w:tcW w:w="2718" w:type="dxa"/>
-            <w:tcBorders>
-              <w:top w:val="nil"/>
-              <w:left w:val="nil"/>
-              <w:bottom w:val="nil"/>
-              <w:right w:val="nil"/>
-            </w:tcBorders>
-            <w:hideMark/>
-          </w:tcPr>
-          <w:p>
-            <w:pPr>
-              <w:spacing w:after="0" w:line="240" w:lineRule="auto"/>
-              <w:rPr>
-                <w:rFonts w:cstheme="minorHAnsi"/>
-                <w:b/>
-                <w:bCs/>
-              </w:rPr>
-            </w:pPr>
-            <w:r>
-              <w:rPr>
-                <w:rFonts w:cstheme="minorHAnsi"/>
-                <w:b/>
-                <w:bCs/>
-              </w:rPr>
-              <w:t>Outputs:</w:t>
-            </w:r>
-          </w:p>
-        </w:tc>
-        <w:tc>
-          <w:tcPr>
-            <w:tcW w:w="6858" w:type="dxa"/>
-            <w:tcBorders>
-              <w:top w:val="nil"/>
-              <w:left w:val="nil"/>
-              <w:bottom w:val="nil"/>
-              <w:right w:val="nil"/>
-            </w:tcBorders>
-            <w:hideMark/>
-          </w:tcPr>
-          <w:p>
-            <w:pPr>
-              <w:spacing w:after="0" w:line="240" w:lineRule="auto"/>
-              <w:rPr>
-                <w:rFonts w:cstheme="minorHAnsi"/>
-                <w:bCs/>
-              </w:rPr>
-            </w:pPr>
-            <w:r>
-              <w:rPr>
-                <w:rFonts w:cstheme="minorHAnsi"/>
-                <w:bCs/>
-              </w:rPr>
-              <w:t>Aspect ratio for each connected region in CR, index of the connected region with aspect ratio nearest to one</w:t>
-            </w:r>
-          </w:p>
-        </w:tc>
-      </w:tr>
-      <w:tr>
-        <w:tc>
-          <w:tcPr>
-            <w:tcW w:w="2718" w:type="dxa"/>
-            <w:tcBorders>
-              <w:top w:val="nil"/>
-              <w:left w:val="nil"/>
-              <w:bottom w:val="nil"/>
-              <w:right w:val="nil"/>
-            </w:tcBorders>
-            <w:shd w:val="clear" w:color="auto" w:fill="auto"/>
-            <w:hideMark/>
-          </w:tcPr>
-          <w:p>
-            <w:pPr>
-              <w:spacing w:after="0" w:line="240" w:lineRule="auto"/>
-              <w:rPr>
-                <w:rFonts w:cstheme="minorHAnsi"/>
-                <w:b/>
-                <w:bCs/>
-              </w:rPr>
-            </w:pPr>
-            <w:r>
-              <w:rPr>
-                <w:rFonts w:cstheme="minorHAnsi"/>
-                <w:b/>
-                <w:bCs/>
-              </w:rPr>
-              <w:t>Functional Description:</w:t>
-            </w:r>
-          </w:p>
-        </w:tc>
-        <w:tc>
-          <w:tcPr>
-            <w:tcW w:w="6858" w:type="dxa"/>
-            <w:tcBorders>
-              <w:top w:val="nil"/>
-              <w:left w:val="nil"/>
-              <w:bottom w:val="nil"/>
-              <w:right w:val="nil"/>
-            </w:tcBorders>
-            <w:shd w:val="clear" w:color="auto" w:fill="auto"/>
-            <w:hideMark/>
-          </w:tcPr>
-          <w:p>
-            <w:pPr>
-              <w:spacing w:after="0" w:line="240" w:lineRule="auto"/>
-              <w:rPr>
-                <w:rFonts w:cstheme="minorHAnsi"/>
-                <w:bCs/>
-              </w:rPr>
-            </w:pPr>
-            <w:r>
-              <w:rPr>
-                <w:rFonts w:cstheme="minorHAnsi"/>
-                <w:bCs/>
-              </w:rPr>
-              <w:t xml:space="preserve">Computes the ratio of the longest horizontal and longest vertical lengths. The connected region with the aspect ratio closest to one is identified as </w:t>
-            </w:r>
-            <w:r>
-              <w:rPr>
-                <w:rFonts w:cstheme="minorHAnsi"/>
-                <w:bCs/>
-              </w:rPr>
-              <w:lastRenderedPageBreak/>
-              <w:t>the pupil.</w:t>
-            </w:r>
-          </w:p>
-        </w:tc>
-      </w:tr>
-      <w:tr>
-        <w:tc>
-          <w:tcPr>
-            <w:tcW w:w="2718" w:type="dxa"/>
-            <w:tcBorders>
-              <w:top w:val="nil"/>
-              <w:left w:val="nil"/>
-              <w:bottom w:val="single" w:sz="8" w:space="0" w:color="4F81BD"/>
-              <w:right w:val="nil"/>
-            </w:tcBorders>
-            <w:hideMark/>
-          </w:tcPr>
-          <w:p>
-            <w:pPr>
-              <w:spacing w:after="0" w:line="240" w:lineRule="auto"/>
-              <w:rPr>
-                <w:rFonts w:cstheme="minorHAnsi"/>
-                <w:b/>
-                <w:bCs/>
-              </w:rPr>
-            </w:pPr>
-            <w:r>
-              <w:rPr>
-                <w:rFonts w:cstheme="minorHAnsi"/>
-                <w:b/>
-                <w:bCs/>
-              </w:rPr>
-              <w:lastRenderedPageBreak/>
-              <w:t>Test Plan:</w:t>
-            </w:r>
-          </w:p>
-        </w:tc>
-        <w:tc>
-          <w:tcPr>
-            <w:tcW w:w="6858" w:type="dxa"/>
-            <w:tcBorders>
-              <w:top w:val="nil"/>
-              <w:left w:val="nil"/>
-              <w:bottom w:val="single" w:sz="8" w:space="0" w:color="4F81BD"/>
-              <w:right w:val="nil"/>
-            </w:tcBorders>
-            <w:hideMark/>
-          </w:tcPr>
-          <w:p>
-            <w:pPr>
-              <w:spacing w:after="0" w:line="240" w:lineRule="auto"/>
-              <w:rPr>
-                <w:rFonts w:cstheme="minorHAnsi"/>
-                <w:bCs/>
-              </w:rPr>
-            </w:pPr>
-            <w:r>
-              <w:rPr>
-                <w:rFonts w:cstheme="minorHAnsi"/>
-                <w:bCs/>
-              </w:rPr>
-              <w:t xml:space="preserve">Print out a list of the aspect ratios computed and visually inspect an image with the connected regions in CR. </w:t>
-            </w:r>
-          </w:p>
-        </w:tc>
-      </w:tr>
-    </w:tbl>
     <w:p>
       <w:pPr>
         <w:spacing w:after="0" w:line="240" w:lineRule="auto"/>
@@ -3987,27 +3190,145 @@
             <w:tcBorders>
               <w:top w:val="nil"/>
               <w:left w:val="nil"/>
+              <w:bottom w:val="nil"/>
+              <w:right w:val="nil"/>
+            </w:tcBorders>
+            <w:hideMark/>
+          </w:tcPr>
+          <w:p>
+            <w:pPr>
+              <w:spacing w:after="0" w:line="240" w:lineRule="auto"/>
+              <w:rPr>
+                <w:rFonts w:cstheme="minorHAnsi"/>
+                <w:b/>
+                <w:bCs/>
+              </w:rPr>
+            </w:pPr>
+            <w:r>
+              <w:rPr>
+                <w:rFonts w:cstheme="minorHAnsi"/>
+                <w:b/>
+                <w:bCs/>
+              </w:rPr>
+              <w:t>Test Plan:</w:t>
+            </w:r>
+          </w:p>
+        </w:tc>
+        <w:tc>
+          <w:tcPr>
+            <w:tcW w:w="6905" w:type="dxa"/>
+            <w:tcBorders>
+              <w:top w:val="nil"/>
+              <w:left w:val="nil"/>
+              <w:bottom w:val="nil"/>
+              <w:right w:val="nil"/>
+            </w:tcBorders>
+            <w:hideMark/>
+          </w:tcPr>
+          <w:p>
+            <w:pPr>
+              <w:spacing w:after="0" w:line="240" w:lineRule="auto"/>
+              <w:rPr>
+                <w:rFonts w:cstheme="minorHAnsi"/>
+                <w:bCs/>
+              </w:rPr>
+            </w:pPr>
+            <w:r>
+              <w:rPr>
+                <w:rFonts w:cstheme="minorHAnsi"/>
+                <w:bCs/>
+              </w:rPr>
+              <w:t xml:space="preserve">Display the image with the chosen region before and after removal of aberrations and verify that aberrations have indeed been </w:t>
+            </w:r>
+            <w:proofErr w:type="spellStart"/>
+            <w:r>
+              <w:rPr>
+                <w:rFonts w:cstheme="minorHAnsi"/>
+                <w:bCs/>
+              </w:rPr>
+              <w:t>r</w:t>
+            </w:r>
+            <w:r>
+              <w:rPr>
+                <w:rFonts w:cstheme="minorHAnsi"/>
+                <w:bCs/>
+              </w:rPr>
+              <w:t>moved</w:t>
+            </w:r>
+            <w:proofErr w:type="spellEnd"/>
+            <w:r>
+              <w:rPr>
+                <w:rFonts w:cstheme="minorHAnsi"/>
+                <w:bCs/>
+              </w:rPr>
+              <w:t>.</w:t>
+            </w:r>
+          </w:p>
+        </w:tc>
+      </w:tr>
+      <w:tr>
+        <w:trPr>
+          <w:trHeight w:val="348"/>
+        </w:trPr>
+        <w:tc>
+          <w:tcPr>
+            <w:tcW w:w="2737" w:type="dxa"/>
+            <w:tcBorders>
+              <w:top w:val="nil"/>
+              <w:left w:val="nil"/>
               <w:bottom w:val="single" w:sz="8" w:space="0" w:color="4F81BD"/>
               <w:right w:val="nil"/>
             </w:tcBorders>
-            <w:hideMark/>
-          </w:tcPr>
-          <w:p>
-            <w:pPr>
-              <w:spacing w:after="0" w:line="240" w:lineRule="auto"/>
-              <w:rPr>
-                <w:rFonts w:cstheme="minorHAnsi"/>
-                <w:b/>
-                <w:bCs/>
-              </w:rPr>
-            </w:pPr>
-            <w:r>
-              <w:rPr>
-                <w:rFonts w:cstheme="minorHAnsi"/>
-                <w:b/>
-                <w:bCs/>
-              </w:rPr>
-              <w:t>Test Plan:</w:t>
+          </w:tcPr>
+          <w:p>
+            <w:pPr>
+              <w:tabs>
+                <w:tab w:val="center" w:pos="1251"/>
+              </w:tabs>
+              <w:spacing w:after="0" w:line="240" w:lineRule="auto"/>
+              <w:rPr>
+                <w:rFonts w:cstheme="minorHAnsi"/>
+                <w:b/>
+                <w:bCs/>
+              </w:rPr>
+            </w:pPr>
+            <w:sdt>
+              <w:sdtPr>
+                <w:rPr>
+                  <w:rFonts w:cstheme="minorHAnsi"/>
+                  <w:bCs/>
+                </w:rPr>
+                <w:id w:val="-1726131035"/>
+                <w14:checkbox>
+                  <w14:checked w14:val="0"/>
+                  <w14:checkedState w14:val="2612" w14:font="MS Gothic"/>
+                  <w14:uncheckedState w14:val="2610" w14:font="MS Gothic"/>
+                </w14:checkbox>
+              </w:sdtPr>
+              <w:sdtContent>
+                <w:r>
+                  <w:rPr>
+                    <w:rFonts w:ascii="MS Gothic" w:eastAsia="MS Gothic" w:cstheme="minorHAnsi" w:hint="eastAsia"/>
+                    <w:bCs/>
+                  </w:rPr>
+                  <w:t>☐</w:t>
+                </w:r>
+              </w:sdtContent>
+            </w:sdt>
+            <w:r>
+              <w:rPr>
+                <w:rFonts w:cstheme="minorHAnsi"/>
+                <w:bCs/>
+              </w:rPr>
+              <w:tab/>
+            </w:r>
+            <w:r>
+              <w:rPr>
+                <w:rFonts w:cstheme="minorHAnsi"/>
+                <w:bCs/>
+                <w:highlight w:val="yellow"/>
+              </w:rPr>
+              <w:t>Insert Text for checkbox</w:t>
             </w:r>
           </w:p>
         </w:tc>
@@ -4020,60 +3341,19 @@
               <w:bottom w:val="single" w:sz="8" w:space="0" w:color="4F81BD"/>
               <w:right w:val="nil"/>
             </w:tcBorders>
-            <w:hideMark/>
-          </w:tcPr>
-          <w:p>
-            <w:pPr>
-              <w:spacing w:after="0" w:line="240" w:lineRule="auto"/>
-              <w:rPr>
-                <w:rFonts w:cstheme="minorHAnsi"/>
-                <w:bCs/>
-              </w:rPr>
-            </w:pPr>
-            <w:r>
-              <w:rPr>
-                <w:rFonts w:cstheme="minorHAnsi"/>
-                <w:bCs/>
-              </w:rPr>
-              <w:t xml:space="preserve">Display the image with the chosen region before and after removal of aberrations and verify that aberrations have indeed been </w:t>
-            </w:r>
-            <w:proofErr w:type="spellStart"/>
-            <w:r>
-              <w:rPr>
-                <w:rFonts w:cstheme="minorHAnsi"/>
-                <w:bCs/>
-              </w:rPr>
-              <w:t>r</w:t>
-            </w:r>
-            <w:r>
-              <w:rPr>
-                <w:rFonts w:cstheme="minorHAnsi"/>
-                <w:bCs/>
-              </w:rPr>
-              <w:t>moved</w:t>
-            </w:r>
-            <w:proofErr w:type="spellEnd"/>
-            <w:r>
-              <w:rPr>
-                <w:rFonts w:cstheme="minorHAnsi"/>
-                <w:bCs/>
-              </w:rPr>
-              <w:t>.</w:t>
-            </w:r>
+          </w:tcPr>
+          <w:p>
+            <w:pPr>
+              <w:spacing w:after="0" w:line="240" w:lineRule="auto"/>
+              <w:rPr>
+                <w:rFonts w:cstheme="minorHAnsi"/>
+                <w:bCs/>
+              </w:rPr>
+            </w:pPr>
           </w:p>
         </w:tc>
       </w:tr>
     </w:tbl>
-    <w:p>
-      <w:pPr>
-        <w:spacing w:after="0" w:line="240" w:lineRule="auto"/>
-        <w:rPr>
-          <w:rFonts w:cstheme="minorHAnsi"/>
-          <w:b/>
-          <w:bCs/>
-        </w:rPr>
-      </w:pPr>
-    </w:p>
     <w:p>
       <w:pPr>
         <w:spacing w:after="0" w:line="240" w:lineRule="auto"/>
@@ -4393,27 +3673,119 @@
             <w:tcBorders>
               <w:top w:val="nil"/>
               <w:left w:val="nil"/>
+              <w:bottom w:val="nil"/>
+              <w:right w:val="nil"/>
+            </w:tcBorders>
+            <w:hideMark/>
+          </w:tcPr>
+          <w:p>
+            <w:pPr>
+              <w:spacing w:after="0" w:line="240" w:lineRule="auto"/>
+              <w:rPr>
+                <w:rFonts w:cstheme="minorHAnsi"/>
+                <w:b/>
+                <w:bCs/>
+              </w:rPr>
+            </w:pPr>
+            <w:r>
+              <w:rPr>
+                <w:rFonts w:cstheme="minorHAnsi"/>
+                <w:b/>
+                <w:bCs/>
+              </w:rPr>
+              <w:t>Test Plan:</w:t>
+            </w:r>
+          </w:p>
+        </w:tc>
+        <w:tc>
+          <w:tcPr>
+            <w:tcW w:w="6858" w:type="dxa"/>
+            <w:tcBorders>
+              <w:top w:val="nil"/>
+              <w:left w:val="nil"/>
+              <w:bottom w:val="nil"/>
+              <w:right w:val="nil"/>
+            </w:tcBorders>
+            <w:hideMark/>
+          </w:tcPr>
+          <w:p>
+            <w:pPr>
+              <w:spacing w:after="0" w:line="240" w:lineRule="auto"/>
+              <w:rPr>
+                <w:rFonts w:cstheme="minorHAnsi"/>
+                <w:bCs/>
+              </w:rPr>
+            </w:pPr>
+            <w:r>
+              <w:rPr>
+                <w:rFonts w:cstheme="minorHAnsi"/>
+                <w:bCs/>
+              </w:rPr>
+              <w:t>Indicate the centroid with horizontal and vertical lines and verify by visual inspection that the intersection falls on the centroid of the region.</w:t>
+            </w:r>
+          </w:p>
+        </w:tc>
+      </w:tr>
+      <w:tr>
+        <w:tc>
+          <w:tcPr>
+            <w:tcW w:w="2718" w:type="dxa"/>
+            <w:tcBorders>
+              <w:top w:val="nil"/>
+              <w:left w:val="nil"/>
               <w:bottom w:val="single" w:sz="8" w:space="0" w:color="4F81BD"/>
               <w:right w:val="nil"/>
             </w:tcBorders>
-            <w:hideMark/>
-          </w:tcPr>
-          <w:p>
-            <w:pPr>
-              <w:spacing w:after="0" w:line="240" w:lineRule="auto"/>
-              <w:rPr>
-                <w:rFonts w:cstheme="minorHAnsi"/>
-                <w:b/>
-                <w:bCs/>
-              </w:rPr>
-            </w:pPr>
-            <w:r>
-              <w:rPr>
-                <w:rFonts w:cstheme="minorHAnsi"/>
-                <w:b/>
-                <w:bCs/>
-              </w:rPr>
-              <w:t>Test Plan:</w:t>
+          </w:tcPr>
+          <w:p>
+            <w:pPr>
+              <w:tabs>
+                <w:tab w:val="center" w:pos="1251"/>
+              </w:tabs>
+              <w:spacing w:after="0" w:line="240" w:lineRule="auto"/>
+              <w:rPr>
+                <w:rFonts w:cstheme="minorHAnsi"/>
+                <w:b/>
+                <w:bCs/>
+              </w:rPr>
+            </w:pPr>
+            <w:sdt>
+              <w:sdtPr>
+                <w:rPr>
+                  <w:rFonts w:cstheme="minorHAnsi"/>
+                  <w:bCs/>
+                </w:rPr>
+                <w:id w:val="736596792"/>
+                <w14:checkbox>
+                  <w14:checked w14:val="0"/>
+                  <w14:checkedState w14:val="2612" w14:font="MS Gothic"/>
+                  <w14:uncheckedState w14:val="2610" w14:font="MS Gothic"/>
+                </w14:checkbox>
+              </w:sdtPr>
+              <w:sdtContent>
+                <w:r>
+                  <w:rPr>
+                    <w:rFonts w:ascii="MS Gothic" w:eastAsia="MS Gothic" w:cstheme="minorHAnsi" w:hint="eastAsia"/>
+                    <w:bCs/>
+                  </w:rPr>
+                  <w:t>☐</w:t>
+                </w:r>
+              </w:sdtContent>
+            </w:sdt>
+            <w:r>
+              <w:rPr>
+                <w:rFonts w:cstheme="minorHAnsi"/>
+                <w:bCs/>
+              </w:rPr>
+              <w:tab/>
+            </w:r>
+            <w:r>
+              <w:rPr>
+                <w:rFonts w:cstheme="minorHAnsi"/>
+                <w:bCs/>
+                <w:highlight w:val="yellow"/>
+              </w:rPr>
+              <w:t>Insert Text for checkbox</w:t>
             </w:r>
           </w:p>
         </w:tc>
@@ -4426,27 +3798,27 @@
               <w:bottom w:val="single" w:sz="8" w:space="0" w:color="4F81BD"/>
               <w:right w:val="nil"/>
             </w:tcBorders>
-            <w:hideMark/>
-          </w:tcPr>
-          <w:p>
-            <w:pPr>
-              <w:spacing w:after="0" w:line="240" w:lineRule="auto"/>
-              <w:rPr>
-                <w:rFonts w:cstheme="minorHAnsi"/>
-                <w:bCs/>
-              </w:rPr>
-            </w:pPr>
-            <w:r>
-              <w:rPr>
-                <w:rFonts w:cstheme="minorHAnsi"/>
-                <w:bCs/>
-              </w:rPr>
-              <w:t>Indicate the centroid with horizontal and vertical lines and verify by visual inspection that the intersection falls on the centroid of the region.</w:t>
-            </w:r>
+          </w:tcPr>
+          <w:p>
+            <w:pPr>
+              <w:spacing w:after="0" w:line="240" w:lineRule="auto"/>
+              <w:rPr>
+                <w:rFonts w:cstheme="minorHAnsi"/>
+                <w:bCs/>
+              </w:rPr>
+            </w:pPr>
           </w:p>
         </w:tc>
       </w:tr>
     </w:tbl>
+    <w:p>
+      <w:pPr>
+        <w:spacing w:after="0"/>
+        <w:rPr>
+          <w:rFonts w:ascii="Times New Roman" w:hAnsi="Times New Roman" w:cs="Times New Roman"/>
+        </w:rPr>
+      </w:pPr>
+    </w:p>
     <w:p>
       <w:pPr>
         <w:spacing w:after="0"/>
@@ -4728,27 +4100,124 @@
             <w:tcBorders>
               <w:top w:val="nil"/>
               <w:left w:val="nil"/>
+              <w:bottom w:val="nil"/>
+              <w:right w:val="nil"/>
+            </w:tcBorders>
+            <w:hideMark/>
+          </w:tcPr>
+          <w:p>
+            <w:pPr>
+              <w:spacing w:after="0" w:line="240" w:lineRule="auto"/>
+              <w:rPr>
+                <w:rFonts w:cstheme="minorHAnsi"/>
+                <w:b/>
+                <w:bCs/>
+              </w:rPr>
+            </w:pPr>
+            <w:r>
+              <w:rPr>
+                <w:rFonts w:cstheme="minorHAnsi"/>
+                <w:b/>
+                <w:bCs/>
+              </w:rPr>
+              <w:t>Test Plan:</w:t>
+            </w:r>
+          </w:p>
+        </w:tc>
+        <w:tc>
+          <w:tcPr>
+            <w:tcW w:w="6858" w:type="dxa"/>
+            <w:tcBorders>
+              <w:top w:val="nil"/>
+              <w:left w:val="nil"/>
+              <w:bottom w:val="nil"/>
+              <w:right w:val="nil"/>
+            </w:tcBorders>
+            <w:hideMark/>
+          </w:tcPr>
+          <w:p>
+            <w:pPr>
+              <w:spacing w:after="0" w:line="240" w:lineRule="auto"/>
+              <w:rPr>
+                <w:rFonts w:cstheme="minorHAnsi"/>
+                <w:bCs/>
+              </w:rPr>
+            </w:pPr>
+            <w:r>
+              <w:rPr>
+                <w:rFonts w:cstheme="minorHAnsi"/>
+                <w:bCs/>
+              </w:rPr>
+              <w:t xml:space="preserve">We will manually pick a frame from which to configure the reference </w:t>
+            </w:r>
+            <w:r>
+              <w:rPr>
+                <w:rFonts w:cstheme="minorHAnsi"/>
+                <w:bCs/>
+              </w:rPr>
+              <w:lastRenderedPageBreak/>
+              <w:t xml:space="preserve">centroid. The input video will have a known sequence of gestures (for example, the user will look up, blink, look left, blink, etc.) The cursor command generated will be output in real time on the console as the video is processed. </w:t>
+            </w:r>
+          </w:p>
+        </w:tc>
+      </w:tr>
+      <w:tr>
+        <w:tc>
+          <w:tcPr>
+            <w:tcW w:w="2718" w:type="dxa"/>
+            <w:tcBorders>
+              <w:top w:val="nil"/>
+              <w:left w:val="nil"/>
               <w:bottom w:val="single" w:sz="8" w:space="0" w:color="4F81BD"/>
               <w:right w:val="nil"/>
             </w:tcBorders>
-            <w:hideMark/>
-          </w:tcPr>
-          <w:p>
-            <w:pPr>
-              <w:spacing w:after="0" w:line="240" w:lineRule="auto"/>
-              <w:rPr>
-                <w:rFonts w:cstheme="minorHAnsi"/>
-                <w:b/>
-                <w:bCs/>
-              </w:rPr>
-            </w:pPr>
-            <w:r>
-              <w:rPr>
-                <w:rFonts w:cstheme="minorHAnsi"/>
-                <w:b/>
-                <w:bCs/>
-              </w:rPr>
-              <w:t>Test Plan:</w:t>
+          </w:tcPr>
+          <w:p>
+            <w:pPr>
+              <w:spacing w:after="0" w:line="240" w:lineRule="auto"/>
+              <w:rPr>
+                <w:rFonts w:cstheme="minorHAnsi"/>
+                <w:b/>
+                <w:bCs/>
+              </w:rPr>
+            </w:pPr>
+            <w:sdt>
+              <w:sdtPr>
+                <w:rPr>
+                  <w:rFonts w:cstheme="minorHAnsi"/>
+                  <w:bCs/>
+                </w:rPr>
+                <w:id w:val="-610822600"/>
+                <w14:checkbox>
+                  <w14:checked w14:val="0"/>
+                  <w14:checkedState w14:val="2612" w14:font="MS Gothic"/>
+                  <w14:uncheckedState w14:val="2610" w14:font="MS Gothic"/>
+                </w14:checkbox>
+              </w:sdtPr>
+              <w:sdtContent>
+                <w:r>
+                  <w:rPr>
+                    <w:rFonts w:ascii="MS Gothic" w:eastAsia="MS Gothic" w:cstheme="minorHAnsi" w:hint="eastAsia"/>
+                    <w:bCs/>
+                  </w:rPr>
+                  <w:t>☐</w:t>
+                </w:r>
+              </w:sdtContent>
+            </w:sdt>
+            <w:r>
+              <w:rPr>
+                <w:rFonts w:cstheme="minorHAnsi"/>
+                <w:bCs/>
+              </w:rPr>
+              <w:tab/>
+            </w:r>
+            <w:r>
+              <w:rPr>
+                <w:rFonts w:cstheme="minorHAnsi"/>
+                <w:bCs/>
+                <w:highlight w:val="yellow"/>
+              </w:rPr>
+              <w:t>Insert Text for checkbox</w:t>
             </w:r>
           </w:p>
         </w:tc>
@@ -4761,23 +4230,15 @@
               <w:bottom w:val="single" w:sz="8" w:space="0" w:color="4F81BD"/>
               <w:right w:val="nil"/>
             </w:tcBorders>
-            <w:hideMark/>
-          </w:tcPr>
-          <w:p>
-            <w:pPr>
-              <w:spacing w:after="0" w:line="240" w:lineRule="auto"/>
-              <w:rPr>
-                <w:rFonts w:cstheme="minorHAnsi"/>
-                <w:bCs/>
-              </w:rPr>
-            </w:pPr>
-            <w:r>
-              <w:rPr>
-                <w:rFonts w:cstheme="minorHAnsi"/>
-                <w:bCs/>
-              </w:rPr>
-              <w:t xml:space="preserve">We will manually pick a frame from which to configure the reference centroid. The input video will have a known sequence of gestures (for example, the user will look up, blink, look left, blink, etc.) The cursor command generated will be output in real time on the console as the video is processed. </w:t>
-            </w:r>
+          </w:tcPr>
+          <w:p>
+            <w:pPr>
+              <w:spacing w:after="0" w:line="240" w:lineRule="auto"/>
+              <w:rPr>
+                <w:rFonts w:cstheme="minorHAnsi"/>
+                <w:bCs/>
+              </w:rPr>
+            </w:pPr>
           </w:p>
         </w:tc>
       </w:tr>
@@ -5124,6 +4585,16 @@
         <w:t>2</w:t>
       </w:r>
     </w:p>
+    <w:p>
+      <w:pPr>
+        <w:spacing w:after="0" w:line="240" w:lineRule="auto"/>
+        <w:rPr>
+          <w:rFonts w:ascii="Times New Roman" w:hAnsi="Times New Roman" w:cs="Times New Roman"/>
+          <w:sz w:val="40"/>
+          <w:szCs w:val="40"/>
+        </w:rPr>
+      </w:pPr>
+    </w:p>
     <w:tbl>
       <w:tblPr>
         <w:tblpPr w:leftFromText="180" w:rightFromText="180" w:vertAnchor="text" w:horzAnchor="margin" w:tblpXSpec="center" w:tblpY="152"/>
@@ -5135,8 +4606,8 @@
         <w:tblLook w:val="04A0" w:firstRow="1" w:lastRow="0" w:firstColumn="1" w:lastColumn="0" w:noHBand="0" w:noVBand="1"/>
       </w:tblPr>
       <w:tblGrid>
-        <w:gridCol w:w="2718"/>
-        <w:gridCol w:w="6858"/>
+        <w:gridCol w:w="3360"/>
+        <w:gridCol w:w="6216"/>
       </w:tblGrid>
       <w:tr>
         <w:tc>
@@ -5386,7 +4857,7 @@
             <w:tcBorders>
               <w:top w:val="nil"/>
               <w:left w:val="nil"/>
-              <w:bottom w:val="single" w:sz="8" w:space="0" w:color="4F81BD"/>
+              <w:bottom w:val="nil"/>
               <w:right w:val="nil"/>
             </w:tcBorders>
             <w:shd w:val="clear" w:color="auto" w:fill="FFFFFF" w:themeFill="background1"/>
@@ -5407,7 +4878,7 @@
                 <w:b/>
                 <w:bCs/>
               </w:rPr>
-              <w:t>Demonstration</w:t>
+              <w:t>Test</w:t>
             </w:r>
             <w:r>
               <w:rPr>
@@ -5425,28 +4896,161 @@
             <w:tcBorders>
               <w:top w:val="nil"/>
               <w:left w:val="nil"/>
+              <w:bottom w:val="nil"/>
+              <w:right w:val="nil"/>
+            </w:tcBorders>
+            <w:shd w:val="clear" w:color="auto" w:fill="FFFFFF" w:themeFill="background1"/>
+          </w:tcPr>
+          <w:p>
+            <w:pPr>
+              <w:spacing w:after="0" w:line="240" w:lineRule="auto"/>
+              <w:rPr>
+                <w:rFonts w:cstheme="minorHAnsi"/>
+              </w:rPr>
+            </w:pPr>
+            <w:r>
+              <w:rPr>
+                <w:rFonts w:cstheme="minorHAnsi"/>
+              </w:rPr>
+              <w:t>Send cursor commands from Beagle Bone XBEE to the MSP430 XBEE. Send algorithm parameters from MSP430 XBEE to Beagle Bone XBEE.</w:t>
+            </w:r>
+          </w:p>
+        </w:tc>
+      </w:tr>
+      <w:tr>
+        <w:tc>
+          <w:tcPr>
+            <w:tcW w:w="1419" w:type="pct"/>
+            <w:tcBorders>
+              <w:top w:val="nil"/>
+              <w:left w:val="nil"/>
               <w:bottom w:val="single" w:sz="8" w:space="0" w:color="4F81BD"/>
               <w:right w:val="nil"/>
             </w:tcBorders>
             <w:shd w:val="clear" w:color="auto" w:fill="FFFFFF" w:themeFill="background1"/>
-          </w:tcPr>
-          <w:p>
-            <w:pPr>
-              <w:spacing w:after="0" w:line="240" w:lineRule="auto"/>
-              <w:rPr>
-                <w:rFonts w:cstheme="minorHAnsi"/>
-              </w:rPr>
-            </w:pPr>
-            <w:r>
-              <w:rPr>
-                <w:rFonts w:cstheme="minorHAnsi"/>
-              </w:rPr>
-              <w:t>Send cursor commands from Beagle Bone XBEE to the MSP430 XBEE. Send algorithm parameters from MSP430 XBEE to Beagle Bone XBEE.</w:t>
-            </w:r>
+            <w:noWrap/>
+          </w:tcPr>
+          <w:p>
+            <w:pPr>
+              <w:spacing w:after="0" w:line="240" w:lineRule="auto"/>
+              <w:rPr>
+                <w:rFonts w:cstheme="minorHAnsi"/>
+                <w:bCs/>
+              </w:rPr>
+            </w:pPr>
+            <w:sdt>
+              <w:sdtPr>
+                <w:rPr>
+                  <w:rFonts w:cstheme="minorHAnsi"/>
+                  <w:bCs/>
+                </w:rPr>
+                <w:id w:val="318081639"/>
+                <w14:checkbox>
+                  <w14:checked w14:val="0"/>
+                  <w14:checkedState w14:val="2612" w14:font="MS Gothic"/>
+                  <w14:uncheckedState w14:val="2610" w14:font="MS Gothic"/>
+                </w14:checkbox>
+              </w:sdtPr>
+              <w:sdtContent>
+                <w:r>
+                  <w:rPr>
+                    <w:rFonts w:ascii="MS Gothic" w:eastAsia="MS Gothic" w:cstheme="minorHAnsi" w:hint="eastAsia"/>
+                    <w:bCs/>
+                  </w:rPr>
+                  <w:t>☐</w:t>
+                </w:r>
+              </w:sdtContent>
+            </w:sdt>
+            <w:r>
+              <w:rPr>
+                <w:rFonts w:cstheme="minorHAnsi"/>
+                <w:bCs/>
+              </w:rPr>
+              <w:tab/>
+            </w:r>
+            <w:r>
+              <w:rPr>
+                <w:rFonts w:cstheme="minorHAnsi"/>
+                <w:bCs/>
+              </w:rPr>
+              <w:t>Cursor Commands Sent</w:t>
+            </w:r>
+          </w:p>
+          <w:p>
+            <w:pPr>
+              <w:spacing w:after="0" w:line="240" w:lineRule="auto"/>
+              <w:rPr>
+                <w:rFonts w:cstheme="minorHAnsi"/>
+                <w:b/>
+                <w:bCs/>
+              </w:rPr>
+            </w:pPr>
+            <w:sdt>
+              <w:sdtPr>
+                <w:rPr>
+                  <w:rFonts w:cstheme="minorHAnsi"/>
+                  <w:bCs/>
+                </w:rPr>
+                <w:id w:val="1302192986"/>
+                <w14:checkbox>
+                  <w14:checked w14:val="0"/>
+                  <w14:checkedState w14:val="2612" w14:font="MS Gothic"/>
+                  <w14:uncheckedState w14:val="2610" w14:font="MS Gothic"/>
+                </w14:checkbox>
+              </w:sdtPr>
+              <w:sdtContent>
+                <w:r>
+                  <w:rPr>
+                    <w:rFonts w:ascii="MS Gothic" w:eastAsia="MS Gothic" w:cstheme="minorHAnsi" w:hint="eastAsia"/>
+                    <w:bCs/>
+                  </w:rPr>
+                  <w:t>☐</w:t>
+                </w:r>
+              </w:sdtContent>
+            </w:sdt>
+            <w:r>
+              <w:rPr>
+                <w:rFonts w:cstheme="minorHAnsi"/>
+                <w:bCs/>
+              </w:rPr>
+              <w:tab/>
+            </w:r>
+            <w:r>
+              <w:rPr>
+                <w:rFonts w:cstheme="minorHAnsi"/>
+                <w:bCs/>
+              </w:rPr>
+              <w:t>Algorithm parameters Sent</w:t>
+            </w:r>
+          </w:p>
+        </w:tc>
+        <w:tc>
+          <w:tcPr>
+            <w:tcW w:w="3581" w:type="pct"/>
+            <w:tcBorders>
+              <w:top w:val="nil"/>
+              <w:left w:val="nil"/>
+              <w:bottom w:val="single" w:sz="8" w:space="0" w:color="4F81BD"/>
+              <w:right w:val="nil"/>
+            </w:tcBorders>
+            <w:shd w:val="clear" w:color="auto" w:fill="FFFFFF" w:themeFill="background1"/>
+          </w:tcPr>
+          <w:p>
+            <w:pPr>
+              <w:spacing w:after="0" w:line="240" w:lineRule="auto"/>
+              <w:rPr>
+                <w:rFonts w:cstheme="minorHAnsi"/>
+              </w:rPr>
+            </w:pPr>
           </w:p>
         </w:tc>
       </w:tr>
     </w:tbl>
+    <w:p>
+      <w:pPr>
+        <w:spacing w:after="0" w:line="240" w:lineRule="auto"/>
+      </w:pPr>
+    </w:p>
     <w:p>
       <w:pPr>
         <w:spacing w:after="0" w:line="240" w:lineRule="auto"/>
@@ -5481,7 +5085,6 @@
           </w:tcPr>
           <w:p>
             <w:pPr>
-              <w:spacing w:after="0" w:line="240" w:lineRule="auto"/>
               <w:rPr>
                 <w:rFonts w:cstheme="minorHAnsi"/>
                 <w:b/>
@@ -5511,16 +5114,16 @@
           </w:tcPr>
           <w:p>
             <w:pPr>
-              <w:spacing w:after="0" w:line="240" w:lineRule="auto"/>
-              <w:rPr>
-                <w:rFonts w:cstheme="minorHAnsi"/>
-              </w:rPr>
-            </w:pPr>
-            <w:r>
-              <w:rPr>
-                <w:rFonts w:cstheme="minorHAnsi"/>
-              </w:rPr>
-              <w:t>Camera board</w:t>
+              <w:rPr>
+                <w:rFonts w:cstheme="minorHAnsi"/>
+              </w:rPr>
+            </w:pPr>
+            <w:r>
+              <w:rPr>
+                <w:rFonts w:cstheme="minorHAnsi"/>
+                <w:bCs/>
+              </w:rPr>
+              <w:t>Power Supply</w:t>
             </w:r>
           </w:p>
         </w:tc>
@@ -5541,7 +5144,6 @@
           </w:tcPr>
           <w:p>
             <w:pPr>
-              <w:spacing w:after="0" w:line="240" w:lineRule="auto"/>
               <w:rPr>
                 <w:rFonts w:cstheme="minorHAnsi"/>
                 <w:b/>
@@ -5572,16 +5174,28 @@
           </w:tcPr>
           <w:p>
             <w:pPr>
-              <w:spacing w:after="0" w:line="240" w:lineRule="auto"/>
-              <w:rPr>
-                <w:rFonts w:cstheme="minorHAnsi"/>
-              </w:rPr>
-            </w:pPr>
-            <w:r>
-              <w:rPr>
-                <w:rFonts w:cstheme="minorHAnsi"/>
-              </w:rPr>
-              <w:t>Visual data</w:t>
+              <w:rPr>
+                <w:rFonts w:cstheme="minorHAnsi"/>
+              </w:rPr>
+            </w:pPr>
+            <w:r>
+              <w:rPr>
+                <w:rFonts w:cstheme="minorHAnsi"/>
+              </w:rPr>
+              <w:t>6.6V from LiFePO</w:t>
+            </w:r>
+            <w:r>
+              <w:rPr>
+                <w:rFonts w:cstheme="minorHAnsi"/>
+                <w:vertAlign w:val="subscript"/>
+              </w:rPr>
+              <w:t>4</w:t>
+            </w:r>
+            <w:r>
+              <w:rPr>
+                <w:rFonts w:cstheme="minorHAnsi"/>
+              </w:rPr>
+              <w:t xml:space="preserve"> battery</w:t>
             </w:r>
           </w:p>
         </w:tc>
@@ -5601,7 +5215,6 @@
           </w:tcPr>
           <w:p>
             <w:pPr>
-              <w:spacing w:after="0" w:line="240" w:lineRule="auto"/>
               <w:rPr>
                 <w:rFonts w:cstheme="minorHAnsi"/>
                 <w:b/>
@@ -5631,30 +5244,15 @@
           </w:tcPr>
           <w:p>
             <w:pPr>
-              <w:spacing w:after="0" w:line="240" w:lineRule="auto"/>
-              <w:rPr>
-                <w:rFonts w:cstheme="minorHAnsi"/>
-              </w:rPr>
-            </w:pPr>
-            <w:r>
-              <w:rPr>
-                <w:rFonts w:cstheme="minorHAnsi"/>
-              </w:rPr>
-              <w:t>8-bit data bus with image information in RGB 5:6:5.</w:t>
-            </w:r>
-          </w:p>
-          <w:p>
-            <w:pPr>
-              <w:spacing w:after="0" w:line="240" w:lineRule="auto"/>
-              <w:rPr>
-                <w:rFonts w:cstheme="minorHAnsi"/>
-              </w:rPr>
-            </w:pPr>
-            <w:r>
-              <w:rPr>
-                <w:rFonts w:cstheme="minorHAnsi"/>
-              </w:rPr>
-              <w:t>HD, VD, DCLK</w:t>
+              <w:rPr>
+                <w:rFonts w:cstheme="minorHAnsi"/>
+              </w:rPr>
+            </w:pPr>
+            <w:r>
+              <w:rPr>
+                <w:rFonts w:cstheme="minorHAnsi"/>
+              </w:rPr>
+              <w:t>Linear Regulators output 5V, 3.3V, 2.8V, and 1.5V voltage rails to hardware components.</w:t>
             </w:r>
           </w:p>
         </w:tc>
@@ -5675,6 +5273,587 @@
           </w:tcPr>
           <w:p>
             <w:pPr>
+              <w:rPr>
+                <w:rFonts w:cstheme="minorHAnsi"/>
+                <w:b/>
+                <w:bCs/>
+              </w:rPr>
+            </w:pPr>
+            <w:r>
+              <w:rPr>
+                <w:rFonts w:cstheme="minorHAnsi"/>
+                <w:b/>
+                <w:bCs/>
+              </w:rPr>
+              <w:t>Functionality</w:t>
+            </w:r>
+          </w:p>
+        </w:tc>
+        <w:tc>
+          <w:tcPr>
+            <w:tcW w:w="3581" w:type="pct"/>
+            <w:tcBorders>
+              <w:top w:val="nil"/>
+              <w:left w:val="nil"/>
+              <w:bottom w:val="nil"/>
+              <w:right w:val="nil"/>
+            </w:tcBorders>
+            <w:shd w:val="clear" w:color="auto" w:fill="auto"/>
+            <w:hideMark/>
+          </w:tcPr>
+          <w:p>
+            <w:pPr>
+              <w:rPr>
+                <w:rFonts w:cstheme="minorHAnsi"/>
+              </w:rPr>
+            </w:pPr>
+            <w:r>
+              <w:rPr>
+                <w:rFonts w:cstheme="minorHAnsi"/>
+              </w:rPr>
+              <w:t xml:space="preserve">To provide power to Beagle Bone, Beagle Bone XBEE, and Camera. </w:t>
+            </w:r>
+          </w:p>
+        </w:tc>
+      </w:tr>
+      <w:tr>
+        <w:tc>
+          <w:tcPr>
+            <w:tcW w:w="1419" w:type="pct"/>
+            <w:tcBorders>
+              <w:top w:val="nil"/>
+              <w:left w:val="nil"/>
+              <w:bottom w:val="nil"/>
+              <w:right w:val="nil"/>
+            </w:tcBorders>
+            <w:shd w:val="clear" w:color="auto" w:fill="FFFFFF" w:themeFill="background1"/>
+            <w:noWrap/>
+          </w:tcPr>
+          <w:p>
+            <w:pPr>
+              <w:rPr>
+                <w:rFonts w:cstheme="minorHAnsi"/>
+                <w:b/>
+                <w:bCs/>
+              </w:rPr>
+            </w:pPr>
+            <w:r>
+              <w:rPr>
+                <w:rFonts w:cstheme="minorHAnsi"/>
+                <w:b/>
+                <w:bCs/>
+              </w:rPr>
+              <w:t>Test Plan</w:t>
+            </w:r>
+          </w:p>
+        </w:tc>
+        <w:tc>
+          <w:tcPr>
+            <w:tcW w:w="3581" w:type="pct"/>
+            <w:tcBorders>
+              <w:top w:val="nil"/>
+              <w:left w:val="nil"/>
+              <w:bottom w:val="nil"/>
+              <w:right w:val="nil"/>
+            </w:tcBorders>
+            <w:shd w:val="clear" w:color="auto" w:fill="FFFFFF" w:themeFill="background1"/>
+          </w:tcPr>
+          <w:p>
+            <w:pPr>
+              <w:rPr>
+                <w:rFonts w:cstheme="minorHAnsi"/>
+              </w:rPr>
+            </w:pPr>
+            <w:r>
+              <w:rPr>
+                <w:rFonts w:cstheme="minorHAnsi"/>
+              </w:rPr>
+              <w:t>Measure all voltages of power PCB revision one. All values must be within 5% of their designed value.</w:t>
+            </w:r>
+            <w:r>
+              <w:rPr>
+                <w:rFonts w:cstheme="minorHAnsi"/>
+              </w:rPr>
+              <w:t xml:space="preserve"> </w:t>
+            </w:r>
+            <w:bookmarkStart w:id="0" w:name="_GoBack"/>
+            <w:bookmarkEnd w:id="0"/>
+          </w:p>
+        </w:tc>
+      </w:tr>
+      <w:tr>
+        <w:tc>
+          <w:tcPr>
+            <w:tcW w:w="1419" w:type="pct"/>
+            <w:tcBorders>
+              <w:top w:val="nil"/>
+              <w:left w:val="nil"/>
+              <w:bottom w:val="single" w:sz="8" w:space="0" w:color="4F81BD"/>
+              <w:right w:val="nil"/>
+            </w:tcBorders>
+            <w:shd w:val="clear" w:color="auto" w:fill="FFFFFF" w:themeFill="background1"/>
+            <w:noWrap/>
+          </w:tcPr>
+          <w:p>
+            <w:pPr>
+              <w:spacing w:after="0" w:line="240" w:lineRule="auto"/>
+              <w:rPr>
+                <w:rFonts w:cstheme="minorHAnsi"/>
+                <w:bCs/>
+              </w:rPr>
+            </w:pPr>
+            <w:sdt>
+              <w:sdtPr>
+                <w:rPr>
+                  <w:rFonts w:cstheme="minorHAnsi"/>
+                  <w:bCs/>
+                </w:rPr>
+                <w:id w:val="-391665428"/>
+                <w14:checkbox>
+                  <w14:checked w14:val="0"/>
+                  <w14:checkedState w14:val="2612" w14:font="MS Gothic"/>
+                  <w14:uncheckedState w14:val="2610" w14:font="MS Gothic"/>
+                </w14:checkbox>
+              </w:sdtPr>
+              <w:sdtContent>
+                <w:r>
+                  <w:rPr>
+                    <w:rFonts w:ascii="MS Gothic" w:eastAsia="MS Gothic" w:cstheme="minorHAnsi" w:hint="eastAsia"/>
+                    <w:bCs/>
+                  </w:rPr>
+                  <w:t>☐</w:t>
+                </w:r>
+              </w:sdtContent>
+            </w:sdt>
+            <w:r>
+              <w:rPr>
+                <w:rFonts w:cstheme="minorHAnsi"/>
+                <w:bCs/>
+              </w:rPr>
+              <w:tab/>
+            </w:r>
+            <w:r>
+              <w:rPr>
+                <w:rFonts w:cstheme="minorHAnsi"/>
+                <w:bCs/>
+              </w:rPr>
+              <w:t>5V ± 5%</w:t>
+            </w:r>
+          </w:p>
+          <w:p>
+            <w:pPr>
+              <w:spacing w:after="0" w:line="240" w:lineRule="auto"/>
+              <w:rPr>
+                <w:rFonts w:cstheme="minorHAnsi"/>
+                <w:bCs/>
+              </w:rPr>
+            </w:pPr>
+            <w:sdt>
+              <w:sdtPr>
+                <w:rPr>
+                  <w:rFonts w:cstheme="minorHAnsi"/>
+                  <w:bCs/>
+                </w:rPr>
+                <w:id w:val="-679656358"/>
+                <w14:checkbox>
+                  <w14:checked w14:val="0"/>
+                  <w14:checkedState w14:val="2612" w14:font="MS Gothic"/>
+                  <w14:uncheckedState w14:val="2610" w14:font="MS Gothic"/>
+                </w14:checkbox>
+              </w:sdtPr>
+              <w:sdtContent>
+                <w:r>
+                  <w:rPr>
+                    <w:rFonts w:ascii="MS Gothic" w:eastAsia="MS Gothic" w:cstheme="minorHAnsi" w:hint="eastAsia"/>
+                    <w:bCs/>
+                  </w:rPr>
+                  <w:t>☐</w:t>
+                </w:r>
+              </w:sdtContent>
+            </w:sdt>
+            <w:r>
+              <w:rPr>
+                <w:rFonts w:cstheme="minorHAnsi"/>
+                <w:bCs/>
+              </w:rPr>
+              <w:tab/>
+            </w:r>
+            <w:r>
+              <w:rPr>
+                <w:rFonts w:cstheme="minorHAnsi"/>
+                <w:bCs/>
+              </w:rPr>
+              <w:t>3.3</w:t>
+            </w:r>
+            <w:r>
+              <w:rPr>
+                <w:rFonts w:cstheme="minorHAnsi"/>
+                <w:bCs/>
+              </w:rPr>
+              <w:t>V ± 5%</w:t>
+            </w:r>
+          </w:p>
+          <w:p>
+            <w:pPr>
+              <w:spacing w:after="0" w:line="240" w:lineRule="auto"/>
+              <w:rPr>
+                <w:rFonts w:cstheme="minorHAnsi"/>
+                <w:bCs/>
+              </w:rPr>
+            </w:pPr>
+            <w:sdt>
+              <w:sdtPr>
+                <w:rPr>
+                  <w:rFonts w:cstheme="minorHAnsi"/>
+                  <w:bCs/>
+                </w:rPr>
+                <w:id w:val="-1901673820"/>
+                <w14:checkbox>
+                  <w14:checked w14:val="0"/>
+                  <w14:checkedState w14:val="2612" w14:font="MS Gothic"/>
+                  <w14:uncheckedState w14:val="2610" w14:font="MS Gothic"/>
+                </w14:checkbox>
+              </w:sdtPr>
+              <w:sdtContent>
+                <w:r>
+                  <w:rPr>
+                    <w:rFonts w:ascii="MS Gothic" w:eastAsia="MS Gothic" w:cstheme="minorHAnsi" w:hint="eastAsia"/>
+                    <w:bCs/>
+                  </w:rPr>
+                  <w:t>☐</w:t>
+                </w:r>
+              </w:sdtContent>
+            </w:sdt>
+            <w:r>
+              <w:rPr>
+                <w:rFonts w:cstheme="minorHAnsi"/>
+                <w:bCs/>
+              </w:rPr>
+              <w:tab/>
+            </w:r>
+            <w:r>
+              <w:rPr>
+                <w:rFonts w:cstheme="minorHAnsi"/>
+                <w:bCs/>
+              </w:rPr>
+              <w:t>2.8</w:t>
+            </w:r>
+            <w:r>
+              <w:rPr>
+                <w:rFonts w:cstheme="minorHAnsi"/>
+                <w:bCs/>
+              </w:rPr>
+              <w:t>V ± 5%</w:t>
+            </w:r>
+          </w:p>
+          <w:p>
+            <w:pPr>
+              <w:spacing w:after="0" w:line="240" w:lineRule="auto"/>
+              <w:rPr>
+                <w:rFonts w:cstheme="minorHAnsi"/>
+                <w:bCs/>
+              </w:rPr>
+            </w:pPr>
+            <w:sdt>
+              <w:sdtPr>
+                <w:rPr>
+                  <w:rFonts w:cstheme="minorHAnsi"/>
+                  <w:bCs/>
+                </w:rPr>
+                <w:id w:val="1856995223"/>
+                <w14:checkbox>
+                  <w14:checked w14:val="0"/>
+                  <w14:checkedState w14:val="2612" w14:font="MS Gothic"/>
+                  <w14:uncheckedState w14:val="2610" w14:font="MS Gothic"/>
+                </w14:checkbox>
+              </w:sdtPr>
+              <w:sdtContent>
+                <w:r>
+                  <w:rPr>
+                    <w:rFonts w:ascii="MS Gothic" w:eastAsia="MS Gothic" w:cstheme="minorHAnsi" w:hint="eastAsia"/>
+                    <w:bCs/>
+                  </w:rPr>
+                  <w:t>☐</w:t>
+                </w:r>
+              </w:sdtContent>
+            </w:sdt>
+            <w:r>
+              <w:rPr>
+                <w:rFonts w:cstheme="minorHAnsi"/>
+                <w:bCs/>
+              </w:rPr>
+              <w:tab/>
+            </w:r>
+            <w:r>
+              <w:rPr>
+                <w:rFonts w:cstheme="minorHAnsi"/>
+                <w:bCs/>
+              </w:rPr>
+              <w:t>1.5</w:t>
+            </w:r>
+            <w:r>
+              <w:rPr>
+                <w:rFonts w:cstheme="minorHAnsi"/>
+                <w:bCs/>
+              </w:rPr>
+              <w:t>V ± 5%</w:t>
+            </w:r>
+          </w:p>
+        </w:tc>
+        <w:tc>
+          <w:tcPr>
+            <w:tcW w:w="3581" w:type="pct"/>
+            <w:tcBorders>
+              <w:top w:val="nil"/>
+              <w:left w:val="nil"/>
+              <w:bottom w:val="single" w:sz="8" w:space="0" w:color="4F81BD"/>
+              <w:right w:val="nil"/>
+            </w:tcBorders>
+            <w:shd w:val="clear" w:color="auto" w:fill="FFFFFF" w:themeFill="background1"/>
+          </w:tcPr>
+          <w:p>
+            <w:pPr>
+              <w:rPr>
+                <w:rFonts w:cstheme="minorHAnsi"/>
+              </w:rPr>
+            </w:pPr>
+          </w:p>
+        </w:tc>
+      </w:tr>
+    </w:tbl>
+    <w:p>
+      <w:pPr>
+        <w:spacing w:after="0" w:line="240" w:lineRule="auto"/>
+      </w:pPr>
+    </w:p>
+    <w:p>
+      <w:pPr>
+        <w:spacing w:after="0" w:line="240" w:lineRule="auto"/>
+      </w:pPr>
+    </w:p>
+    <w:tbl>
+      <w:tblPr>
+        <w:tblpPr w:leftFromText="180" w:rightFromText="180" w:vertAnchor="text" w:horzAnchor="margin" w:tblpXSpec="center" w:tblpY="152"/>
+        <w:tblW w:w="5000" w:type="pct"/>
+        <w:tblBorders>
+          <w:top w:val="single" w:sz="8" w:space="0" w:color="4F81BD"/>
+          <w:bottom w:val="single" w:sz="8" w:space="0" w:color="4F81BD"/>
+        </w:tblBorders>
+        <w:tblLook w:val="04A0" w:firstRow="1" w:lastRow="0" w:firstColumn="1" w:lastColumn="0" w:noHBand="0" w:noVBand="1"/>
+      </w:tblPr>
+      <w:tblGrid>
+        <w:gridCol w:w="3086"/>
+        <w:gridCol w:w="6490"/>
+      </w:tblGrid>
+      <w:tr>
+        <w:tc>
+          <w:tcPr>
+            <w:tcW w:w="1419" w:type="pct"/>
+            <w:tcBorders>
+              <w:top w:val="single" w:sz="8" w:space="0" w:color="4F81BD"/>
+              <w:left w:val="nil"/>
+              <w:bottom w:val="single" w:sz="8" w:space="0" w:color="4F81BD"/>
+              <w:right w:val="nil"/>
+            </w:tcBorders>
+            <w:noWrap/>
+            <w:hideMark/>
+          </w:tcPr>
+          <w:p>
+            <w:pPr>
+              <w:spacing w:after="0" w:line="240" w:lineRule="auto"/>
+              <w:rPr>
+                <w:rFonts w:cstheme="minorHAnsi"/>
+                <w:b/>
+                <w:bCs/>
+              </w:rPr>
+            </w:pPr>
+            <w:r>
+              <w:rPr>
+                <w:rFonts w:cstheme="minorHAnsi"/>
+                <w:b/>
+                <w:bCs/>
+              </w:rPr>
+              <w:t>Module</w:t>
+            </w:r>
+          </w:p>
+        </w:tc>
+        <w:tc>
+          <w:tcPr>
+            <w:tcW w:w="3581" w:type="pct"/>
+            <w:tcBorders>
+              <w:top w:val="single" w:sz="8" w:space="0" w:color="4F81BD"/>
+              <w:left w:val="nil"/>
+              <w:bottom w:val="single" w:sz="8" w:space="0" w:color="4F81BD"/>
+              <w:right w:val="nil"/>
+            </w:tcBorders>
+            <w:hideMark/>
+          </w:tcPr>
+          <w:p>
+            <w:pPr>
+              <w:spacing w:after="0" w:line="240" w:lineRule="auto"/>
+              <w:rPr>
+                <w:rFonts w:cstheme="minorHAnsi"/>
+              </w:rPr>
+            </w:pPr>
+            <w:r>
+              <w:rPr>
+                <w:rFonts w:cstheme="minorHAnsi"/>
+              </w:rPr>
+              <w:t>Camera board</w:t>
+            </w:r>
+          </w:p>
+        </w:tc>
+      </w:tr>
+      <w:tr>
+        <w:tc>
+          <w:tcPr>
+            <w:tcW w:w="1419" w:type="pct"/>
+            <w:tcBorders>
+              <w:top w:val="nil"/>
+              <w:left w:val="nil"/>
+              <w:bottom w:val="nil"/>
+              <w:right w:val="nil"/>
+            </w:tcBorders>
+            <w:shd w:val="clear" w:color="auto" w:fill="auto"/>
+            <w:noWrap/>
+            <w:hideMark/>
+          </w:tcPr>
+          <w:p>
+            <w:pPr>
+              <w:spacing w:after="0" w:line="240" w:lineRule="auto"/>
+              <w:rPr>
+                <w:rFonts w:cstheme="minorHAnsi"/>
+                <w:b/>
+                <w:bCs/>
+              </w:rPr>
+            </w:pPr>
+            <w:r>
+              <w:rPr>
+                <w:rFonts w:cstheme="minorHAnsi"/>
+                <w:b/>
+                <w:bCs/>
+              </w:rPr>
+              <w:t>Inputs</w:t>
+            </w:r>
+          </w:p>
+        </w:tc>
+        <w:tc>
+          <w:tcPr>
+            <w:tcW w:w="3581" w:type="pct"/>
+            <w:tcBorders>
+              <w:top w:val="nil"/>
+              <w:left w:val="nil"/>
+              <w:bottom w:val="nil"/>
+              <w:right w:val="nil"/>
+            </w:tcBorders>
+            <w:shd w:val="clear" w:color="auto" w:fill="auto"/>
+            <w:hideMark/>
+          </w:tcPr>
+          <w:p>
+            <w:pPr>
+              <w:spacing w:after="0" w:line="240" w:lineRule="auto"/>
+              <w:rPr>
+                <w:rFonts w:cstheme="minorHAnsi"/>
+              </w:rPr>
+            </w:pPr>
+            <w:r>
+              <w:rPr>
+                <w:rFonts w:cstheme="minorHAnsi"/>
+              </w:rPr>
+              <w:t>Visual data</w:t>
+            </w:r>
+          </w:p>
+        </w:tc>
+      </w:tr>
+      <w:tr>
+        <w:tc>
+          <w:tcPr>
+            <w:tcW w:w="1419" w:type="pct"/>
+            <w:tcBorders>
+              <w:top w:val="nil"/>
+              <w:left w:val="nil"/>
+              <w:bottom w:val="nil"/>
+              <w:right w:val="nil"/>
+            </w:tcBorders>
+            <w:noWrap/>
+            <w:hideMark/>
+          </w:tcPr>
+          <w:p>
+            <w:pPr>
+              <w:spacing w:after="0" w:line="240" w:lineRule="auto"/>
+              <w:rPr>
+                <w:rFonts w:cstheme="minorHAnsi"/>
+                <w:b/>
+                <w:bCs/>
+              </w:rPr>
+            </w:pPr>
+            <w:r>
+              <w:rPr>
+                <w:rFonts w:cstheme="minorHAnsi"/>
+                <w:b/>
+                <w:bCs/>
+              </w:rPr>
+              <w:t>Outputs</w:t>
+            </w:r>
+          </w:p>
+        </w:tc>
+        <w:tc>
+          <w:tcPr>
+            <w:tcW w:w="3581" w:type="pct"/>
+            <w:tcBorders>
+              <w:top w:val="nil"/>
+              <w:left w:val="nil"/>
+              <w:bottom w:val="nil"/>
+              <w:right w:val="nil"/>
+            </w:tcBorders>
+            <w:hideMark/>
+          </w:tcPr>
+          <w:p>
+            <w:pPr>
+              <w:spacing w:after="0" w:line="240" w:lineRule="auto"/>
+              <w:rPr>
+                <w:rFonts w:cstheme="minorHAnsi"/>
+              </w:rPr>
+            </w:pPr>
+            <w:r>
+              <w:rPr>
+                <w:rFonts w:cstheme="minorHAnsi"/>
+              </w:rPr>
+              <w:t>8-bit data bus with image information in RGB 5:6:5.</w:t>
+            </w:r>
+          </w:p>
+          <w:p>
+            <w:pPr>
+              <w:spacing w:after="0" w:line="240" w:lineRule="auto"/>
+              <w:rPr>
+                <w:rFonts w:cstheme="minorHAnsi"/>
+              </w:rPr>
+            </w:pPr>
+            <w:r>
+              <w:rPr>
+                <w:rFonts w:cstheme="minorHAnsi"/>
+              </w:rPr>
+              <w:t>HD, VD, DCLK</w:t>
+            </w:r>
+          </w:p>
+        </w:tc>
+      </w:tr>
+      <w:tr>
+        <w:tc>
+          <w:tcPr>
+            <w:tcW w:w="1419" w:type="pct"/>
+            <w:tcBorders>
+              <w:top w:val="nil"/>
+              <w:left w:val="nil"/>
+              <w:bottom w:val="nil"/>
+              <w:right w:val="nil"/>
+            </w:tcBorders>
+            <w:shd w:val="clear" w:color="auto" w:fill="auto"/>
+            <w:noWrap/>
+            <w:hideMark/>
+          </w:tcPr>
+          <w:p>
+            <w:pPr>
               <w:spacing w:after="0" w:line="240" w:lineRule="auto"/>
               <w:rPr>
                 <w:rFonts w:cstheme="minorHAnsi"/>
@@ -5734,7 +5913,14 @@
               <w:rPr>
                 <w:rFonts w:cstheme="minorHAnsi"/>
               </w:rPr>
-              <w:t xml:space="preserve"> in the configuration above. Each pulse of DCLK signifies another 8-bit parallel chunk is ready to be read. HD signifies the end of a line in the 640x480 resolution of the final images while VD signifies the end of the image.</w:t>
+              <w:t xml:space="preserve"> in the configuration above. Each pulse of DCLK signifies another 8-bit parallel chunk is ready to be read. HD signifies the end of a line in the 640x480 resolution of the final images </w:t>
+            </w:r>
+            <w:r>
+              <w:rPr>
+                <w:rFonts w:cstheme="minorHAnsi"/>
+              </w:rPr>
+              <w:lastRenderedPageBreak/>
+              <w:t>while VD signifies the end of the image.</w:t>
             </w:r>
           </w:p>
         </w:tc>
@@ -5749,7 +5935,7 @@
             <w:tcBorders>
               <w:top w:val="nil"/>
               <w:left w:val="nil"/>
-              <w:bottom w:val="single" w:sz="8" w:space="0" w:color="4F81BD"/>
+              <w:bottom w:val="nil"/>
               <w:right w:val="nil"/>
             </w:tcBorders>
             <w:shd w:val="clear" w:color="auto" w:fill="FFFFFF" w:themeFill="background1"/>
@@ -5770,7 +5956,94 @@
                 <w:b/>
                 <w:bCs/>
               </w:rPr>
+              <w:lastRenderedPageBreak/>
               <w:t>Demonstration Plan</w:t>
+            </w:r>
+          </w:p>
+        </w:tc>
+        <w:tc>
+          <w:tcPr>
+            <w:tcW w:w="3581" w:type="pct"/>
+            <w:tcBorders>
+              <w:top w:val="nil"/>
+              <w:left w:val="nil"/>
+              <w:bottom w:val="nil"/>
+              <w:right w:val="nil"/>
+            </w:tcBorders>
+            <w:shd w:val="clear" w:color="auto" w:fill="FFFFFF" w:themeFill="background1"/>
+          </w:tcPr>
+          <w:p>
+            <w:pPr>
+              <w:spacing w:after="0" w:line="240" w:lineRule="auto"/>
+              <w:rPr>
+                <w:rFonts w:cstheme="minorHAnsi"/>
+              </w:rPr>
+            </w:pPr>
+          </w:p>
+        </w:tc>
+      </w:tr>
+      <w:tr>
+        <w:trPr>
+          <w:trHeight w:val="330"/>
+        </w:trPr>
+        <w:tc>
+          <w:tcPr>
+            <w:tcW w:w="1419" w:type="pct"/>
+            <w:tcBorders>
+              <w:top w:val="nil"/>
+              <w:left w:val="nil"/>
+              <w:bottom w:val="single" w:sz="8" w:space="0" w:color="4F81BD"/>
+              <w:right w:val="nil"/>
+            </w:tcBorders>
+            <w:shd w:val="clear" w:color="auto" w:fill="FFFFFF" w:themeFill="background1"/>
+            <w:noWrap/>
+          </w:tcPr>
+          <w:p>
+            <w:pPr>
+              <w:spacing w:after="0" w:line="240" w:lineRule="auto"/>
+              <w:rPr>
+                <w:rFonts w:cstheme="minorHAnsi"/>
+                <w:b/>
+                <w:bCs/>
+              </w:rPr>
+            </w:pPr>
+            <w:sdt>
+              <w:sdtPr>
+                <w:rPr>
+                  <w:rFonts w:cstheme="minorHAnsi"/>
+                  <w:bCs/>
+                </w:rPr>
+                <w:id w:val="-1472971606"/>
+                <w14:checkbox>
+                  <w14:checked w14:val="0"/>
+                  <w14:checkedState w14:val="2612" w14:font="MS Gothic"/>
+                  <w14:uncheckedState w14:val="2610" w14:font="MS Gothic"/>
+                </w14:checkbox>
+              </w:sdtPr>
+              <w:sdtContent>
+                <w:r>
+                  <w:rPr>
+                    <w:rFonts w:ascii="MS Gothic" w:eastAsia="MS Gothic" w:cstheme="minorHAnsi" w:hint="eastAsia"/>
+                    <w:bCs/>
+                  </w:rPr>
+                  <w:t>☐</w:t>
+                </w:r>
+              </w:sdtContent>
+            </w:sdt>
+            <w:r>
+              <w:rPr>
+                <w:rFonts w:cstheme="minorHAnsi"/>
+                <w:bCs/>
+              </w:rPr>
+              <w:tab/>
+            </w:r>
+            <w:r>
+              <w:rPr>
+                <w:rFonts w:cstheme="minorHAnsi"/>
+                <w:bCs/>
+                <w:highlight w:val="yellow"/>
+              </w:rPr>
+              <w:t>Insert Text for checkbox</w:t>
             </w:r>
           </w:p>
         </w:tc>
@@ -5813,7 +6086,7 @@
           <w:szCs w:val="36"/>
         </w:rPr>
       </w:pPr>
-      <w:bookmarkStart w:id="2" w:name="_Toc319492645"/>
+      <w:bookmarkStart w:id="1" w:name="_Toc319492645"/>
       <w:r>
         <w:rPr>
           <w:rFonts w:asciiTheme="minorHAnsi" w:hAnsiTheme="minorHAnsi" w:cstheme="minorHAnsi"/>
@@ -5824,7 +6097,7 @@
         </w:rPr>
         <w:t>Level 3: Calibration</w:t>
       </w:r>
-      <w:bookmarkEnd w:id="2"/>
+      <w:bookmarkEnd w:id="1"/>
     </w:p>
     <w:p>
       <w:pPr>
@@ -5848,8 +6121,8 @@
         <w:tblLook w:val="04A0" w:firstRow="1" w:lastRow="0" w:firstColumn="1" w:lastColumn="0" w:noHBand="0" w:noVBand="1"/>
       </w:tblPr>
       <w:tblGrid>
-        <w:gridCol w:w="2718"/>
-        <w:gridCol w:w="6858"/>
+        <w:gridCol w:w="3086"/>
+        <w:gridCol w:w="6490"/>
       </w:tblGrid>
       <w:tr>
         <w:tc>
@@ -6099,7 +6372,7 @@
             <w:tcBorders>
               <w:top w:val="nil"/>
               <w:left w:val="nil"/>
-              <w:bottom w:val="single" w:sz="8" w:space="0" w:color="4F81BD"/>
+              <w:bottom w:val="nil"/>
               <w:right w:val="nil"/>
             </w:tcBorders>
             <w:shd w:val="clear" w:color="auto" w:fill="FFFFFF" w:themeFill="background1"/>
@@ -6130,24 +6403,107 @@
             <w:tcBorders>
               <w:top w:val="nil"/>
               <w:left w:val="nil"/>
+              <w:bottom w:val="nil"/>
+              <w:right w:val="nil"/>
+            </w:tcBorders>
+            <w:shd w:val="clear" w:color="auto" w:fill="FFFFFF" w:themeFill="background1"/>
+          </w:tcPr>
+          <w:p>
+            <w:pPr>
+              <w:spacing w:after="0" w:line="240" w:lineRule="auto"/>
+              <w:rPr>
+                <w:rFonts w:cstheme="minorHAnsi"/>
+              </w:rPr>
+            </w:pPr>
+            <w:r>
+              <w:rPr>
+                <w:rFonts w:cstheme="minorHAnsi"/>
+              </w:rPr>
+              <w:t>Test to see if changes in parameters correspond to correct modification in the overlaying image.</w:t>
+            </w:r>
+          </w:p>
+        </w:tc>
+      </w:tr>
+      <w:tr>
+        <w:tc>
+          <w:tcPr>
+            <w:tcW w:w="1419" w:type="pct"/>
+            <w:tcBorders>
+              <w:top w:val="nil"/>
+              <w:left w:val="nil"/>
               <w:bottom w:val="single" w:sz="8" w:space="0" w:color="4F81BD"/>
               <w:right w:val="nil"/>
             </w:tcBorders>
             <w:shd w:val="clear" w:color="auto" w:fill="FFFFFF" w:themeFill="background1"/>
-          </w:tcPr>
-          <w:p>
-            <w:pPr>
-              <w:spacing w:after="0" w:line="240" w:lineRule="auto"/>
-              <w:rPr>
-                <w:rFonts w:cstheme="minorHAnsi"/>
-              </w:rPr>
-            </w:pPr>
-            <w:r>
-              <w:rPr>
-                <w:rFonts w:cstheme="minorHAnsi"/>
-              </w:rPr>
-              <w:t>Test to see if changes in parameters correspond to correct modification in the overlaying image.</w:t>
-            </w:r>
+            <w:noWrap/>
+          </w:tcPr>
+          <w:p>
+            <w:pPr>
+              <w:spacing w:after="0" w:line="240" w:lineRule="auto"/>
+              <w:rPr>
+                <w:rFonts w:cstheme="minorHAnsi"/>
+                <w:b/>
+                <w:bCs/>
+              </w:rPr>
+            </w:pPr>
+            <w:sdt>
+              <w:sdtPr>
+                <w:rPr>
+                  <w:rFonts w:cstheme="minorHAnsi"/>
+                  <w:bCs/>
+                </w:rPr>
+                <w:id w:val="2014097109"/>
+                <w14:checkbox>
+                  <w14:checked w14:val="0"/>
+                  <w14:checkedState w14:val="2612" w14:font="MS Gothic"/>
+                  <w14:uncheckedState w14:val="2610" w14:font="MS Gothic"/>
+                </w14:checkbox>
+              </w:sdtPr>
+              <w:sdtContent>
+                <w:r>
+                  <w:rPr>
+                    <w:rFonts w:ascii="MS Gothic" w:eastAsia="MS Gothic" w:cstheme="minorHAnsi" w:hint="eastAsia"/>
+                    <w:bCs/>
+                  </w:rPr>
+                  <w:t>☐</w:t>
+                </w:r>
+              </w:sdtContent>
+            </w:sdt>
+            <w:r>
+              <w:rPr>
+                <w:rFonts w:cstheme="minorHAnsi"/>
+                <w:bCs/>
+              </w:rPr>
+              <w:tab/>
+            </w:r>
+            <w:r>
+              <w:rPr>
+                <w:rFonts w:cstheme="minorHAnsi"/>
+                <w:bCs/>
+                <w:highlight w:val="yellow"/>
+              </w:rPr>
+              <w:t>Insert Text for checkbox</w:t>
+            </w:r>
+          </w:p>
+        </w:tc>
+        <w:tc>
+          <w:tcPr>
+            <w:tcW w:w="3581" w:type="pct"/>
+            <w:tcBorders>
+              <w:top w:val="nil"/>
+              <w:left w:val="nil"/>
+              <w:bottom w:val="single" w:sz="8" w:space="0" w:color="4F81BD"/>
+              <w:right w:val="nil"/>
+            </w:tcBorders>
+            <w:shd w:val="clear" w:color="auto" w:fill="FFFFFF" w:themeFill="background1"/>
+          </w:tcPr>
+          <w:p>
+            <w:pPr>
+              <w:spacing w:after="0" w:line="240" w:lineRule="auto"/>
+              <w:rPr>
+                <w:rFonts w:cstheme="minorHAnsi"/>
+              </w:rPr>
+            </w:pPr>
           </w:p>
         </w:tc>
       </w:tr>
@@ -6193,8 +6549,8 @@
         <w:tblLook w:val="04A0" w:firstRow="1" w:lastRow="0" w:firstColumn="1" w:lastColumn="0" w:noHBand="0" w:noVBand="1"/>
       </w:tblPr>
       <w:tblGrid>
-        <w:gridCol w:w="2718"/>
-        <w:gridCol w:w="6858"/>
+        <w:gridCol w:w="3086"/>
+        <w:gridCol w:w="6490"/>
       </w:tblGrid>
       <w:tr>
         <w:tc>
@@ -6371,14 +6727,7 @@
               <w:rPr>
                 <w:rFonts w:cstheme="minorHAnsi"/>
               </w:rPr>
-              <w:t xml:space="preserve">Visual cues to guide the user through calibration,  Reference pupil </w:t>
-            </w:r>
-            <w:r>
-              <w:rPr>
-                <w:rFonts w:cstheme="minorHAnsi"/>
-              </w:rPr>
-              <w:lastRenderedPageBreak/>
-              <w:t>centroid, reference pupil area, processing region</w:t>
+              <w:t>Visual cues to guide the user through calibration,  Reference pupil centroid, reference pupil area, processing region</w:t>
             </w:r>
           </w:p>
         </w:tc>
@@ -6412,7 +6761,6 @@
                 <w:b/>
                 <w:bCs/>
               </w:rPr>
-              <w:lastRenderedPageBreak/>
               <w:t>Functionality</w:t>
             </w:r>
           </w:p>
@@ -6452,7 +6800,7 @@
             <w:tcBorders>
               <w:top w:val="nil"/>
               <w:left w:val="nil"/>
-              <w:bottom w:val="single" w:sz="8" w:space="0" w:color="4F81BD"/>
+              <w:bottom w:val="nil"/>
               <w:right w:val="nil"/>
             </w:tcBorders>
             <w:shd w:val="clear" w:color="auto" w:fill="FFFFFF" w:themeFill="background1"/>
@@ -6483,24 +6831,107 @@
             <w:tcBorders>
               <w:top w:val="nil"/>
               <w:left w:val="nil"/>
+              <w:bottom w:val="nil"/>
+              <w:right w:val="nil"/>
+            </w:tcBorders>
+            <w:shd w:val="clear" w:color="auto" w:fill="FFFFFF" w:themeFill="background1"/>
+          </w:tcPr>
+          <w:p>
+            <w:pPr>
+              <w:spacing w:after="0" w:line="240" w:lineRule="auto"/>
+              <w:rPr>
+                <w:rFonts w:cstheme="minorHAnsi"/>
+              </w:rPr>
+            </w:pPr>
+            <w:r>
+              <w:rPr>
+                <w:rFonts w:cstheme="minorHAnsi"/>
+              </w:rPr>
+              <w:t xml:space="preserve">Save the frames used for each step in calibration, and manually verify that the parameters generated are correct. </w:t>
+            </w:r>
+          </w:p>
+        </w:tc>
+      </w:tr>
+      <w:tr>
+        <w:tc>
+          <w:tcPr>
+            <w:tcW w:w="1419" w:type="pct"/>
+            <w:tcBorders>
+              <w:top w:val="nil"/>
+              <w:left w:val="nil"/>
               <w:bottom w:val="single" w:sz="8" w:space="0" w:color="4F81BD"/>
               <w:right w:val="nil"/>
             </w:tcBorders>
             <w:shd w:val="clear" w:color="auto" w:fill="FFFFFF" w:themeFill="background1"/>
-          </w:tcPr>
-          <w:p>
-            <w:pPr>
-              <w:spacing w:after="0" w:line="240" w:lineRule="auto"/>
-              <w:rPr>
-                <w:rFonts w:cstheme="minorHAnsi"/>
-              </w:rPr>
-            </w:pPr>
-            <w:r>
-              <w:rPr>
-                <w:rFonts w:cstheme="minorHAnsi"/>
-              </w:rPr>
-              <w:t xml:space="preserve">Save the frames used for each step in calibration, and manually verify that the parameters generated are correct. </w:t>
-            </w:r>
+            <w:noWrap/>
+          </w:tcPr>
+          <w:p>
+            <w:pPr>
+              <w:spacing w:after="0" w:line="240" w:lineRule="auto"/>
+              <w:rPr>
+                <w:rFonts w:cstheme="minorHAnsi"/>
+                <w:b/>
+                <w:bCs/>
+              </w:rPr>
+            </w:pPr>
+            <w:sdt>
+              <w:sdtPr>
+                <w:rPr>
+                  <w:rFonts w:cstheme="minorHAnsi"/>
+                  <w:bCs/>
+                </w:rPr>
+                <w:id w:val="-105349380"/>
+                <w14:checkbox>
+                  <w14:checked w14:val="0"/>
+                  <w14:checkedState w14:val="2612" w14:font="MS Gothic"/>
+                  <w14:uncheckedState w14:val="2610" w14:font="MS Gothic"/>
+                </w14:checkbox>
+              </w:sdtPr>
+              <w:sdtContent>
+                <w:r>
+                  <w:rPr>
+                    <w:rFonts w:ascii="MS Gothic" w:eastAsia="MS Gothic" w:cstheme="minorHAnsi" w:hint="eastAsia"/>
+                    <w:bCs/>
+                  </w:rPr>
+                  <w:t>☐</w:t>
+                </w:r>
+              </w:sdtContent>
+            </w:sdt>
+            <w:r>
+              <w:rPr>
+                <w:rFonts w:cstheme="minorHAnsi"/>
+                <w:bCs/>
+              </w:rPr>
+              <w:tab/>
+            </w:r>
+            <w:r>
+              <w:rPr>
+                <w:rFonts w:cstheme="minorHAnsi"/>
+                <w:bCs/>
+                <w:highlight w:val="yellow"/>
+              </w:rPr>
+              <w:t>Insert Text for checkbox</w:t>
+            </w:r>
+          </w:p>
+        </w:tc>
+        <w:tc>
+          <w:tcPr>
+            <w:tcW w:w="3581" w:type="pct"/>
+            <w:tcBorders>
+              <w:top w:val="nil"/>
+              <w:left w:val="nil"/>
+              <w:bottom w:val="single" w:sz="8" w:space="0" w:color="4F81BD"/>
+              <w:right w:val="nil"/>
+            </w:tcBorders>
+            <w:shd w:val="clear" w:color="auto" w:fill="FFFFFF" w:themeFill="background1"/>
+          </w:tcPr>
+          <w:p>
+            <w:pPr>
+              <w:spacing w:after="0" w:line="240" w:lineRule="auto"/>
+              <w:rPr>
+                <w:rFonts w:cstheme="minorHAnsi"/>
+              </w:rPr>
+            </w:pPr>
           </w:p>
         </w:tc>
       </w:tr>
@@ -6549,8 +6980,8 @@
         <w:tblLook w:val="04A0" w:firstRow="1" w:lastRow="0" w:firstColumn="1" w:lastColumn="0" w:noHBand="0" w:noVBand="1"/>
       </w:tblPr>
       <w:tblGrid>
-        <w:gridCol w:w="2718"/>
-        <w:gridCol w:w="6858"/>
+        <w:gridCol w:w="3086"/>
+        <w:gridCol w:w="6490"/>
       </w:tblGrid>
       <w:tr>
         <w:tc>
@@ -6794,7 +7225,14 @@
               <w:rPr>
                 <w:rFonts w:cstheme="minorHAnsi"/>
               </w:rPr>
-              <w:t>Packets of video data are received via USB from the Beagle Bone. Once an entire frame of data has been received, the frame is stored in an image data array, and a pointer to the array is pushed onto a video frame queue.</w:t>
+              <w:t xml:space="preserve">Packets of video data are received via USB from the Beagle Bone. Once an entire frame of data has been received, the frame is stored in </w:t>
+            </w:r>
+            <w:r>
+              <w:rPr>
+                <w:rFonts w:cstheme="minorHAnsi"/>
+              </w:rPr>
+              <w:lastRenderedPageBreak/>
+              <w:t>an image data array, and a pointer to the array is pushed onto a video frame queue.</w:t>
             </w:r>
           </w:p>
           <w:p>
@@ -6828,7 +7266,7 @@
             <w:tcBorders>
               <w:top w:val="nil"/>
               <w:left w:val="nil"/>
-              <w:bottom w:val="single" w:sz="8" w:space="0" w:color="4F81BD"/>
+              <w:bottom w:val="nil"/>
               <w:right w:val="nil"/>
             </w:tcBorders>
             <w:shd w:val="clear" w:color="auto" w:fill="FFFFFF" w:themeFill="background1"/>
@@ -6849,6 +7287,7 @@
                 <w:b/>
                 <w:bCs/>
               </w:rPr>
+              <w:lastRenderedPageBreak/>
               <w:t>Test Plan</w:t>
             </w:r>
           </w:p>
@@ -6859,24 +7298,107 @@
             <w:tcBorders>
               <w:top w:val="nil"/>
               <w:left w:val="nil"/>
+              <w:bottom w:val="nil"/>
+              <w:right w:val="nil"/>
+            </w:tcBorders>
+            <w:shd w:val="clear" w:color="auto" w:fill="FFFFFF" w:themeFill="background1"/>
+          </w:tcPr>
+          <w:p>
+            <w:pPr>
+              <w:spacing w:after="0" w:line="240" w:lineRule="auto"/>
+              <w:rPr>
+                <w:rFonts w:cstheme="minorHAnsi"/>
+              </w:rPr>
+            </w:pPr>
+            <w:r>
+              <w:rPr>
+                <w:rFonts w:cstheme="minorHAnsi"/>
+              </w:rPr>
+              <w:t xml:space="preserve">First, we will program the Beagle Bone to send a series of known test packets containing trivial “hello world” data. Once we have verified that data can be transmitted and received correctly, we will send a video frame. The frame will then be displayed on the host computer. The final step will be to send and display a continuous stream of video. </w:t>
+            </w:r>
+          </w:p>
+        </w:tc>
+      </w:tr>
+      <w:tr>
+        <w:tc>
+          <w:tcPr>
+            <w:tcW w:w="1419" w:type="pct"/>
+            <w:tcBorders>
+              <w:top w:val="nil"/>
+              <w:left w:val="nil"/>
               <w:bottom w:val="single" w:sz="8" w:space="0" w:color="4F81BD"/>
               <w:right w:val="nil"/>
             </w:tcBorders>
             <w:shd w:val="clear" w:color="auto" w:fill="FFFFFF" w:themeFill="background1"/>
-          </w:tcPr>
-          <w:p>
-            <w:pPr>
-              <w:spacing w:after="0" w:line="240" w:lineRule="auto"/>
-              <w:rPr>
-                <w:rFonts w:cstheme="minorHAnsi"/>
-              </w:rPr>
-            </w:pPr>
-            <w:r>
-              <w:rPr>
-                <w:rFonts w:cstheme="minorHAnsi"/>
-              </w:rPr>
-              <w:t xml:space="preserve">First, we will program the Beagle Bone to send a series of known test packets containing trivial “hello world” data. Once we have verified that data can be transmitted and received correctly, we will send a video frame. The frame will then be displayed on the host computer. The final step will be to send and display a continuous stream of video. </w:t>
-            </w:r>
+            <w:noWrap/>
+          </w:tcPr>
+          <w:p>
+            <w:pPr>
+              <w:spacing w:after="0" w:line="240" w:lineRule="auto"/>
+              <w:rPr>
+                <w:rFonts w:cstheme="minorHAnsi"/>
+                <w:b/>
+                <w:bCs/>
+              </w:rPr>
+            </w:pPr>
+            <w:sdt>
+              <w:sdtPr>
+                <w:rPr>
+                  <w:rFonts w:cstheme="minorHAnsi"/>
+                  <w:bCs/>
+                </w:rPr>
+                <w:id w:val="-1429499537"/>
+                <w14:checkbox>
+                  <w14:checked w14:val="0"/>
+                  <w14:checkedState w14:val="2612" w14:font="MS Gothic"/>
+                  <w14:uncheckedState w14:val="2610" w14:font="MS Gothic"/>
+                </w14:checkbox>
+              </w:sdtPr>
+              <w:sdtContent>
+                <w:r>
+                  <w:rPr>
+                    <w:rFonts w:ascii="MS Gothic" w:eastAsia="MS Gothic" w:cstheme="minorHAnsi" w:hint="eastAsia"/>
+                    <w:bCs/>
+                  </w:rPr>
+                  <w:t>☐</w:t>
+                </w:r>
+              </w:sdtContent>
+            </w:sdt>
+            <w:r>
+              <w:rPr>
+                <w:rFonts w:cstheme="minorHAnsi"/>
+                <w:bCs/>
+              </w:rPr>
+              <w:tab/>
+            </w:r>
+            <w:r>
+              <w:rPr>
+                <w:rFonts w:cstheme="minorHAnsi"/>
+                <w:bCs/>
+                <w:highlight w:val="yellow"/>
+              </w:rPr>
+              <w:t>Insert Text for checkbox</w:t>
+            </w:r>
+          </w:p>
+        </w:tc>
+        <w:tc>
+          <w:tcPr>
+            <w:tcW w:w="3581" w:type="pct"/>
+            <w:tcBorders>
+              <w:top w:val="nil"/>
+              <w:left w:val="nil"/>
+              <w:bottom w:val="single" w:sz="8" w:space="0" w:color="4F81BD"/>
+              <w:right w:val="nil"/>
+            </w:tcBorders>
+            <w:shd w:val="clear" w:color="auto" w:fill="FFFFFF" w:themeFill="background1"/>
+          </w:tcPr>
+          <w:p>
+            <w:pPr>
+              <w:spacing w:after="0" w:line="240" w:lineRule="auto"/>
+              <w:rPr>
+                <w:rFonts w:cstheme="minorHAnsi"/>
+              </w:rPr>
+            </w:pPr>
           </w:p>
         </w:tc>
       </w:tr>
@@ -6897,8 +7419,8 @@
         <w:tblLook w:val="04A0" w:firstRow="1" w:lastRow="0" w:firstColumn="1" w:lastColumn="0" w:noHBand="0" w:noVBand="1"/>
       </w:tblPr>
       <w:tblGrid>
-        <w:gridCol w:w="2718"/>
-        <w:gridCol w:w="6858"/>
+        <w:gridCol w:w="3086"/>
+        <w:gridCol w:w="6490"/>
       </w:tblGrid>
       <w:tr>
         <w:tc>
@@ -7155,7 +7677,7 @@
             <w:tcBorders>
               <w:top w:val="nil"/>
               <w:left w:val="nil"/>
-              <w:bottom w:val="single" w:sz="8" w:space="0" w:color="4F81BD"/>
+              <w:bottom w:val="nil"/>
               <w:right w:val="nil"/>
             </w:tcBorders>
             <w:shd w:val="clear" w:color="auto" w:fill="FFFFFF" w:themeFill="background1"/>
@@ -7186,38 +7708,121 @@
             <w:tcBorders>
               <w:top w:val="nil"/>
               <w:left w:val="nil"/>
+              <w:bottom w:val="nil"/>
+              <w:right w:val="nil"/>
+            </w:tcBorders>
+            <w:shd w:val="clear" w:color="auto" w:fill="FFFFFF" w:themeFill="background1"/>
+          </w:tcPr>
+          <w:p>
+            <w:pPr>
+              <w:spacing w:after="0" w:line="240" w:lineRule="auto"/>
+              <w:rPr>
+                <w:rFonts w:cstheme="minorHAnsi"/>
+              </w:rPr>
+            </w:pPr>
+            <w:r>
+              <w:rPr>
+                <w:rFonts w:cstheme="minorHAnsi"/>
+              </w:rPr>
+              <w:t xml:space="preserve">Program the MSP430 board to output a set of simulated data and </w:t>
+            </w:r>
+            <w:proofErr w:type="gramStart"/>
+            <w:r>
+              <w:rPr>
+                <w:rFonts w:cstheme="minorHAnsi"/>
+              </w:rPr>
+              <w:t>verify  that</w:t>
+            </w:r>
+            <w:proofErr w:type="gramEnd"/>
+            <w:r>
+              <w:rPr>
+                <w:rFonts w:cstheme="minorHAnsi"/>
+              </w:rPr>
+              <w:t xml:space="preserve"> it is correctly received by the host computer. The data is inspected to verify that is the same as the data that was sent.</w:t>
+            </w:r>
+          </w:p>
+        </w:tc>
+      </w:tr>
+      <w:tr>
+        <w:tc>
+          <w:tcPr>
+            <w:tcW w:w="1419" w:type="pct"/>
+            <w:tcBorders>
+              <w:top w:val="nil"/>
+              <w:left w:val="nil"/>
               <w:bottom w:val="single" w:sz="8" w:space="0" w:color="4F81BD"/>
               <w:right w:val="nil"/>
             </w:tcBorders>
             <w:shd w:val="clear" w:color="auto" w:fill="FFFFFF" w:themeFill="background1"/>
-          </w:tcPr>
-          <w:p>
-            <w:pPr>
-              <w:spacing w:after="0" w:line="240" w:lineRule="auto"/>
-              <w:rPr>
-                <w:rFonts w:cstheme="minorHAnsi"/>
-              </w:rPr>
-            </w:pPr>
-            <w:r>
-              <w:rPr>
-                <w:rFonts w:cstheme="minorHAnsi"/>
-              </w:rPr>
-              <w:t xml:space="preserve">Program the MSP430 board to output a set of simulated data and </w:t>
-            </w:r>
-            <w:proofErr w:type="gramStart"/>
-            <w:r>
-              <w:rPr>
-                <w:rFonts w:cstheme="minorHAnsi"/>
-              </w:rPr>
-              <w:t>verify  that</w:t>
-            </w:r>
-            <w:proofErr w:type="gramEnd"/>
-            <w:r>
-              <w:rPr>
-                <w:rFonts w:cstheme="minorHAnsi"/>
-              </w:rPr>
-              <w:t xml:space="preserve"> it is correctly received by the host computer. The data is inspected to verify that is the same as the data that was sent.</w:t>
-            </w:r>
+            <w:noWrap/>
+          </w:tcPr>
+          <w:p>
+            <w:pPr>
+              <w:spacing w:after="0" w:line="240" w:lineRule="auto"/>
+              <w:rPr>
+                <w:rFonts w:cstheme="minorHAnsi"/>
+                <w:b/>
+                <w:bCs/>
+              </w:rPr>
+            </w:pPr>
+            <w:sdt>
+              <w:sdtPr>
+                <w:rPr>
+                  <w:rFonts w:cstheme="minorHAnsi"/>
+                  <w:bCs/>
+                </w:rPr>
+                <w:id w:val="486979887"/>
+                <w14:checkbox>
+                  <w14:checked w14:val="0"/>
+                  <w14:checkedState w14:val="2612" w14:font="MS Gothic"/>
+                  <w14:uncheckedState w14:val="2610" w14:font="MS Gothic"/>
+                </w14:checkbox>
+              </w:sdtPr>
+              <w:sdtContent>
+                <w:r>
+                  <w:rPr>
+                    <w:rFonts w:ascii="MS Gothic" w:eastAsia="MS Gothic" w:cstheme="minorHAnsi" w:hint="eastAsia"/>
+                    <w:bCs/>
+                  </w:rPr>
+                  <w:t>☐</w:t>
+                </w:r>
+              </w:sdtContent>
+            </w:sdt>
+            <w:r>
+              <w:rPr>
+                <w:rFonts w:cstheme="minorHAnsi"/>
+                <w:bCs/>
+              </w:rPr>
+              <w:tab/>
+            </w:r>
+            <w:r>
+              <w:rPr>
+                <w:rFonts w:cstheme="minorHAnsi"/>
+                <w:bCs/>
+                <w:highlight w:val="yellow"/>
+              </w:rPr>
+              <w:t>Insert Text for checkbox</w:t>
+            </w:r>
+          </w:p>
+        </w:tc>
+        <w:tc>
+          <w:tcPr>
+            <w:tcW w:w="3581" w:type="pct"/>
+            <w:tcBorders>
+              <w:top w:val="nil"/>
+              <w:left w:val="nil"/>
+              <w:bottom w:val="single" w:sz="8" w:space="0" w:color="4F81BD"/>
+              <w:right w:val="nil"/>
+            </w:tcBorders>
+            <w:shd w:val="clear" w:color="auto" w:fill="FFFFFF" w:themeFill="background1"/>
+          </w:tcPr>
+          <w:p>
+            <w:pPr>
+              <w:spacing w:after="0" w:line="240" w:lineRule="auto"/>
+              <w:rPr>
+                <w:rFonts w:cstheme="minorHAnsi"/>
+              </w:rPr>
+            </w:pPr>
           </w:p>
         </w:tc>
       </w:tr>
@@ -7238,8 +7843,8 @@
         <w:tblLook w:val="04A0" w:firstRow="1" w:lastRow="0" w:firstColumn="1" w:lastColumn="0" w:noHBand="0" w:noVBand="1"/>
       </w:tblPr>
       <w:tblGrid>
-        <w:gridCol w:w="2718"/>
-        <w:gridCol w:w="6858"/>
+        <w:gridCol w:w="3086"/>
+        <w:gridCol w:w="6490"/>
       </w:tblGrid>
       <w:tr>
         <w:tc>
@@ -7495,7 +8100,7 @@
             <w:tcBorders>
               <w:top w:val="nil"/>
               <w:left w:val="nil"/>
-              <w:bottom w:val="single" w:sz="8" w:space="0" w:color="4F81BD"/>
+              <w:bottom w:val="nil"/>
               <w:right w:val="nil"/>
             </w:tcBorders>
             <w:shd w:val="clear" w:color="auto" w:fill="FFFFFF" w:themeFill="background1"/>
@@ -7516,7 +8121,6 @@
                 <w:b/>
                 <w:bCs/>
               </w:rPr>
-              <w:lastRenderedPageBreak/>
               <w:t>Test Plan</w:t>
             </w:r>
           </w:p>
@@ -7527,24 +8131,107 @@
             <w:tcBorders>
               <w:top w:val="nil"/>
               <w:left w:val="nil"/>
+              <w:bottom w:val="nil"/>
+              <w:right w:val="nil"/>
+            </w:tcBorders>
+            <w:shd w:val="clear" w:color="auto" w:fill="FFFFFF" w:themeFill="background1"/>
+          </w:tcPr>
+          <w:p>
+            <w:pPr>
+              <w:spacing w:after="0" w:line="240" w:lineRule="auto"/>
+              <w:rPr>
+                <w:rFonts w:cstheme="minorHAnsi"/>
+              </w:rPr>
+            </w:pPr>
+            <w:r>
+              <w:rPr>
+                <w:rFonts w:cstheme="minorHAnsi"/>
+              </w:rPr>
+              <w:t>Visually verify that the modified parameters result to a modified overlay. Once this has been tested, verify that the parameters were successfully sent to the Beagle Bone by displaying them on the screen.</w:t>
+            </w:r>
+          </w:p>
+        </w:tc>
+      </w:tr>
+      <w:tr>
+        <w:tc>
+          <w:tcPr>
+            <w:tcW w:w="1419" w:type="pct"/>
+            <w:tcBorders>
+              <w:top w:val="nil"/>
+              <w:left w:val="nil"/>
               <w:bottom w:val="single" w:sz="8" w:space="0" w:color="4F81BD"/>
               <w:right w:val="nil"/>
             </w:tcBorders>
             <w:shd w:val="clear" w:color="auto" w:fill="FFFFFF" w:themeFill="background1"/>
-          </w:tcPr>
-          <w:p>
-            <w:pPr>
-              <w:spacing w:after="0" w:line="240" w:lineRule="auto"/>
-              <w:rPr>
-                <w:rFonts w:cstheme="minorHAnsi"/>
-              </w:rPr>
-            </w:pPr>
-            <w:r>
-              <w:rPr>
-                <w:rFonts w:cstheme="minorHAnsi"/>
-              </w:rPr>
-              <w:t>Visually verify that the modified parameters result to a modified overlay. Once this has been tested, verify that the parameters were successfully sent to the Beagle Bone by displaying them on the screen.</w:t>
-            </w:r>
+            <w:noWrap/>
+          </w:tcPr>
+          <w:p>
+            <w:pPr>
+              <w:spacing w:after="0" w:line="240" w:lineRule="auto"/>
+              <w:rPr>
+                <w:rFonts w:cstheme="minorHAnsi"/>
+                <w:b/>
+                <w:bCs/>
+              </w:rPr>
+            </w:pPr>
+            <w:sdt>
+              <w:sdtPr>
+                <w:rPr>
+                  <w:rFonts w:cstheme="minorHAnsi"/>
+                  <w:bCs/>
+                </w:rPr>
+                <w:id w:val="49276681"/>
+                <w14:checkbox>
+                  <w14:checked w14:val="0"/>
+                  <w14:checkedState w14:val="2612" w14:font="MS Gothic"/>
+                  <w14:uncheckedState w14:val="2610" w14:font="MS Gothic"/>
+                </w14:checkbox>
+              </w:sdtPr>
+              <w:sdtContent>
+                <w:r>
+                  <w:rPr>
+                    <w:rFonts w:ascii="MS Gothic" w:eastAsia="MS Gothic" w:cstheme="minorHAnsi" w:hint="eastAsia"/>
+                    <w:bCs/>
+                  </w:rPr>
+                  <w:t>☐</w:t>
+                </w:r>
+              </w:sdtContent>
+            </w:sdt>
+            <w:r>
+              <w:rPr>
+                <w:rFonts w:cstheme="minorHAnsi"/>
+                <w:bCs/>
+              </w:rPr>
+              <w:tab/>
+            </w:r>
+            <w:r>
+              <w:rPr>
+                <w:rFonts w:cstheme="minorHAnsi"/>
+                <w:bCs/>
+                <w:highlight w:val="yellow"/>
+              </w:rPr>
+              <w:t>Insert Text for checkbox</w:t>
+            </w:r>
+          </w:p>
+        </w:tc>
+        <w:tc>
+          <w:tcPr>
+            <w:tcW w:w="3581" w:type="pct"/>
+            <w:tcBorders>
+              <w:top w:val="nil"/>
+              <w:left w:val="nil"/>
+              <w:bottom w:val="single" w:sz="8" w:space="0" w:color="4F81BD"/>
+              <w:right w:val="nil"/>
+            </w:tcBorders>
+            <w:shd w:val="clear" w:color="auto" w:fill="FFFFFF" w:themeFill="background1"/>
+          </w:tcPr>
+          <w:p>
+            <w:pPr>
+              <w:spacing w:after="0" w:line="240" w:lineRule="auto"/>
+              <w:rPr>
+                <w:rFonts w:cstheme="minorHAnsi"/>
+              </w:rPr>
+            </w:pPr>
           </w:p>
         </w:tc>
       </w:tr>
@@ -7848,7 +8535,7 @@
       </w:pPr>
     </w:p>
     <w:sectPr>
-      <w:headerReference w:type="default" r:id="rId9"/>
+      <w:headerReference w:type="default" r:id="rId10"/>
       <w:pgSz w:w="12240" w:h="15840"/>
       <w:pgMar w:top="1440" w:right="1440" w:bottom="1440" w:left="1440" w:header="720" w:footer="720" w:gutter="0"/>
       <w:pgNumType w:start="0"/>
@@ -7944,7 +8631,7 @@
           <w:rPr>
             <w:noProof/>
           </w:rPr>
-          <w:t>2</w:t>
+          <w:t>5</w:t>
         </w:r>
         <w:r>
           <w:rPr>
@@ -9142,10 +9829,22 @@
 </CoverPageProperties>
 </file>
 
+<file path=customXml/item2.xml><?xml version="1.0" encoding="utf-8"?>
+<b:Sources xmlns:b="http://schemas.openxmlformats.org/officeDocument/2006/bibliography" xmlns="http://schemas.openxmlformats.org/officeDocument/2006/bibliography" SelectedStyle="\APA.XSL" StyleName="APA"/>
+</file>
+
 <file path=customXml/itemProps1.xml><?xml version="1.0" encoding="utf-8"?>
 <ds:datastoreItem xmlns:ds="http://schemas.openxmlformats.org/officeDocument/2006/customXml" ds:itemID="{55AF091B-3C7A-41E3-B477-F2FDAA23CFDA}">
   <ds:schemaRefs>
     <ds:schemaRef ds:uri="http://schemas.microsoft.com/office/2006/coverPageProps"/>
   </ds:schemaRefs>
 </ds:datastoreItem>
+</file>
+
+<file path=customXml/itemProps2.xml><?xml version="1.0" encoding="utf-8"?>
+<ds:datastoreItem xmlns:ds="http://schemas.openxmlformats.org/officeDocument/2006/customXml" ds:itemID="{746F780F-917E-4EDF-9730-D4D76ABA5627}">
+  <ds:schemaRefs>
+    <ds:schemaRef ds:uri="http://schemas.openxmlformats.org/officeDocument/2006/bibliography"/>
+  </ds:schemaRefs>
+</ds:datastoreItem>
 </file>
</xml_diff>

<commit_message>
updated the milestone goals document with some of the firmware and hardware. also changed all instances of test plan to demonstration plan
</commit_message>
<xml_diff>
--- a/documentation/Milestone Goals.docx
+++ b/documentation/Milestone Goals.docx
@@ -230,19 +230,8 @@
                                         <w:sz w:val="96"/>
                                         <w:szCs w:val="96"/>
                                       </w:rPr>
-                                      <w:t xml:space="preserve">Team </w:t>
+                                      <w:t>Team eyeCU</w:t>
                                     </w:r>
-                                    <w:proofErr w:type="spellStart"/>
-                                    <w:r>
-                                      <w:rPr>
-                                        <w:rFonts w:ascii="Times New Roman" w:hAnsi="Times New Roman" w:cs="Times New Roman"/>
-                                        <w:color w:val="FFFFFF" w:themeColor="background1"/>
-                                        <w:sz w:val="96"/>
-                                        <w:szCs w:val="96"/>
-                                      </w:rPr>
-                                      <w:t>eyeCU</w:t>
-                                    </w:r>
-                                    <w:proofErr w:type="spellEnd"/>
                                   </w:sdtContent>
                                 </w:sdt>
                               </w:p>
@@ -1398,6 +1387,7 @@
                   <w14:uncheckedState w14:val="2610" w14:font="MS Gothic"/>
                 </w14:checkbox>
               </w:sdtPr>
+              <w:sdtEndPr/>
               <w:sdtContent>
                 <w:r>
                   <w:rPr>
@@ -1773,7 +1763,7 @@
                 <w:b/>
                 <w:bCs/>
               </w:rPr>
-              <w:t>Test</w:t>
+              <w:t>Demonstration</w:t>
             </w:r>
             <w:r>
               <w:rPr>
@@ -1853,6 +1843,7 @@
                   <w14:uncheckedState w14:val="2610" w14:font="MS Gothic"/>
                 </w14:checkbox>
               </w:sdtPr>
+              <w:sdtEndPr/>
               <w:sdtContent>
                 <w:r>
                   <w:rPr>
@@ -1898,6 +1889,8 @@
                 <w:rFonts w:cstheme="minorHAnsi"/>
               </w:rPr>
             </w:pPr>
+            <w:bookmarkStart w:id="0" w:name="_GoBack"/>
+            <w:bookmarkEnd w:id="0"/>
           </w:p>
         </w:tc>
       </w:tr>
@@ -2247,7 +2240,15 @@
                 <w:b/>
                 <w:bCs/>
               </w:rPr>
-              <w:t>Test Plan:</w:t>
+              <w:t>Demonstration</w:t>
+            </w:r>
+            <w:r>
+              <w:rPr>
+                <w:rFonts w:cstheme="minorHAnsi"/>
+                <w:b/>
+                <w:bCs/>
+              </w:rPr>
+              <w:t xml:space="preserve"> Plan:</w:t>
             </w:r>
           </w:p>
         </w:tc>
@@ -2316,6 +2317,7 @@
                   <w14:uncheckedState w14:val="2610" w14:font="MS Gothic"/>
                 </w14:checkbox>
               </w:sdtPr>
+              <w:sdtEndPr/>
               <w:sdtContent>
                 <w:r>
                   <w:rPr>
@@ -2697,7 +2699,15 @@
                 <w:b/>
                 <w:bCs/>
               </w:rPr>
-              <w:t>Test Plan:</w:t>
+              <w:t>Demonstration</w:t>
+            </w:r>
+            <w:r>
+              <w:rPr>
+                <w:rFonts w:cstheme="minorHAnsi"/>
+                <w:b/>
+                <w:bCs/>
+              </w:rPr>
+              <w:t xml:space="preserve"> Plan:</w:t>
             </w:r>
           </w:p>
         </w:tc>
@@ -2766,6 +2776,7 @@
                   <w14:uncheckedState w14:val="2610" w14:font="MS Gothic"/>
                 </w14:checkbox>
               </w:sdtPr>
+              <w:sdtEndPr/>
               <w:sdtContent>
                 <w:r>
                   <w:rPr>
@@ -3210,7 +3221,15 @@
                 <w:b/>
                 <w:bCs/>
               </w:rPr>
-              <w:t>Test Plan:</w:t>
+              <w:t>Demonstration</w:t>
+            </w:r>
+            <w:r>
+              <w:rPr>
+                <w:rFonts w:cstheme="minorHAnsi"/>
+                <w:b/>
+                <w:bCs/>
+              </w:rPr>
+              <w:t xml:space="preserve"> Plan:</w:t>
             </w:r>
           </w:p>
         </w:tc>
@@ -3305,6 +3324,7 @@
                   <w14:uncheckedState w14:val="2610" w14:font="MS Gothic"/>
                 </w14:checkbox>
               </w:sdtPr>
+              <w:sdtEndPr/>
               <w:sdtContent>
                 <w:r>
                   <w:rPr>
@@ -3693,7 +3713,15 @@
                 <w:b/>
                 <w:bCs/>
               </w:rPr>
-              <w:t>Test Plan:</w:t>
+              <w:t>Demonstration</w:t>
+            </w:r>
+            <w:r>
+              <w:rPr>
+                <w:rFonts w:cstheme="minorHAnsi"/>
+                <w:b/>
+                <w:bCs/>
+              </w:rPr>
+              <w:t xml:space="preserve"> Plan:</w:t>
             </w:r>
           </w:p>
         </w:tc>
@@ -3762,6 +3790,7 @@
                   <w14:uncheckedState w14:val="2610" w14:font="MS Gothic"/>
                 </w14:checkbox>
               </w:sdtPr>
+              <w:sdtEndPr/>
               <w:sdtContent>
                 <w:r>
                   <w:rPr>
@@ -4120,7 +4149,15 @@
                 <w:b/>
                 <w:bCs/>
               </w:rPr>
-              <w:t>Test Plan:</w:t>
+              <w:t>Demonstration</w:t>
+            </w:r>
+            <w:r>
+              <w:rPr>
+                <w:rFonts w:cstheme="minorHAnsi"/>
+                <w:b/>
+                <w:bCs/>
+              </w:rPr>
+              <w:t xml:space="preserve"> Plan:</w:t>
             </w:r>
           </w:p>
         </w:tc>
@@ -4194,10 +4231,11 @@
                   <w14:uncheckedState w14:val="2610" w14:font="MS Gothic"/>
                 </w14:checkbox>
               </w:sdtPr>
+              <w:sdtEndPr/>
               <w:sdtContent>
                 <w:r>
                   <w:rPr>
-                    <w:rFonts w:ascii="MS Gothic" w:eastAsia="MS Gothic" w:cstheme="minorHAnsi" w:hint="eastAsia"/>
+                    <w:rFonts w:ascii="MS Gothic" w:eastAsia="MS Gothic" w:hAnsi="MS Gothic" w:cstheme="minorHAnsi" w:hint="eastAsia"/>
                     <w:bCs/>
                   </w:rPr>
                   <w:t>☐</w:t>
@@ -4286,7 +4324,6 @@
           </w:tcPr>
           <w:p>
             <w:pPr>
-              <w:spacing w:after="0" w:line="240" w:lineRule="auto"/>
               <w:rPr>
                 <w:rFonts w:cstheme="minorHAnsi"/>
                 <w:b/>
@@ -4300,6 +4337,876 @@
                 <w:bCs/>
               </w:rPr>
               <w:lastRenderedPageBreak/>
+              <w:t>Module</w:t>
+            </w:r>
+          </w:p>
+        </w:tc>
+        <w:tc>
+          <w:tcPr>
+            <w:tcW w:w="3581" w:type="pct"/>
+            <w:tcBorders>
+              <w:top w:val="single" w:sz="8" w:space="0" w:color="4F81BD"/>
+              <w:left w:val="nil"/>
+              <w:bottom w:val="single" w:sz="8" w:space="0" w:color="4F81BD"/>
+              <w:right w:val="nil"/>
+            </w:tcBorders>
+            <w:hideMark/>
+          </w:tcPr>
+          <w:p>
+            <w:pPr>
+              <w:rPr>
+                <w:rFonts w:cstheme="minorHAnsi"/>
+              </w:rPr>
+            </w:pPr>
+            <w:r>
+              <w:rPr>
+                <w:rFonts w:cstheme="minorHAnsi"/>
+              </w:rPr>
+              <w:t>Daughter Board</w:t>
+            </w:r>
+          </w:p>
+        </w:tc>
+      </w:tr>
+      <w:tr>
+        <w:tc>
+          <w:tcPr>
+            <w:tcW w:w="1419" w:type="pct"/>
+            <w:tcBorders>
+              <w:top w:val="nil"/>
+              <w:left w:val="nil"/>
+              <w:bottom w:val="nil"/>
+              <w:right w:val="nil"/>
+            </w:tcBorders>
+            <w:shd w:val="clear" w:color="auto" w:fill="auto"/>
+            <w:noWrap/>
+            <w:hideMark/>
+          </w:tcPr>
+          <w:p>
+            <w:pPr>
+              <w:rPr>
+                <w:rFonts w:cstheme="minorHAnsi"/>
+                <w:b/>
+                <w:bCs/>
+              </w:rPr>
+            </w:pPr>
+            <w:r>
+              <w:rPr>
+                <w:rFonts w:cstheme="minorHAnsi"/>
+                <w:b/>
+                <w:bCs/>
+              </w:rPr>
+              <w:t>Inputs</w:t>
+            </w:r>
+          </w:p>
+        </w:tc>
+        <w:tc>
+          <w:tcPr>
+            <w:tcW w:w="3581" w:type="pct"/>
+            <w:tcBorders>
+              <w:top w:val="nil"/>
+              <w:left w:val="nil"/>
+              <w:bottom w:val="nil"/>
+              <w:right w:val="nil"/>
+            </w:tcBorders>
+            <w:shd w:val="clear" w:color="auto" w:fill="auto"/>
+            <w:hideMark/>
+          </w:tcPr>
+          <w:p>
+            <w:pPr>
+              <w:rPr>
+                <w:rFonts w:cstheme="minorHAnsi"/>
+              </w:rPr>
+            </w:pPr>
+            <w:r>
+              <w:rPr>
+                <w:rFonts w:cstheme="minorHAnsi"/>
+              </w:rPr>
+              <w:t>8-bit parallel image data</w:t>
+            </w:r>
+          </w:p>
+          <w:p>
+            <w:pPr>
+              <w:rPr>
+                <w:rFonts w:cstheme="minorHAnsi"/>
+              </w:rPr>
+            </w:pPr>
+            <w:r>
+              <w:rPr>
+                <w:rFonts w:cstheme="minorHAnsi"/>
+              </w:rPr>
+              <w:t>VD, HD, DCLK</w:t>
+            </w:r>
+          </w:p>
+          <w:p>
+            <w:pPr>
+              <w:rPr>
+                <w:rFonts w:cstheme="minorHAnsi"/>
+              </w:rPr>
+            </w:pPr>
+            <w:r>
+              <w:rPr>
+                <w:rFonts w:cstheme="minorHAnsi"/>
+              </w:rPr>
+              <w:t>Serial data from MSP430 board</w:t>
+            </w:r>
+          </w:p>
+        </w:tc>
+      </w:tr>
+      <w:tr>
+        <w:tc>
+          <w:tcPr>
+            <w:tcW w:w="1419" w:type="pct"/>
+            <w:tcBorders>
+              <w:top w:val="nil"/>
+              <w:left w:val="nil"/>
+              <w:bottom w:val="nil"/>
+              <w:right w:val="nil"/>
+            </w:tcBorders>
+            <w:noWrap/>
+            <w:hideMark/>
+          </w:tcPr>
+          <w:p>
+            <w:pPr>
+              <w:rPr>
+                <w:rFonts w:cstheme="minorHAnsi"/>
+                <w:b/>
+                <w:bCs/>
+              </w:rPr>
+            </w:pPr>
+            <w:r>
+              <w:rPr>
+                <w:rFonts w:cstheme="minorHAnsi"/>
+                <w:b/>
+                <w:bCs/>
+              </w:rPr>
+              <w:t>Outputs</w:t>
+            </w:r>
+          </w:p>
+        </w:tc>
+        <w:tc>
+          <w:tcPr>
+            <w:tcW w:w="3581" w:type="pct"/>
+            <w:tcBorders>
+              <w:top w:val="nil"/>
+              <w:left w:val="nil"/>
+              <w:bottom w:val="nil"/>
+              <w:right w:val="nil"/>
+            </w:tcBorders>
+            <w:hideMark/>
+          </w:tcPr>
+          <w:p>
+            <w:pPr>
+              <w:rPr>
+                <w:rFonts w:cstheme="minorHAnsi"/>
+              </w:rPr>
+            </w:pPr>
+            <w:r>
+              <w:rPr>
+                <w:rFonts w:cstheme="minorHAnsi"/>
+              </w:rPr>
+              <w:t>Buffered camera data.</w:t>
+            </w:r>
+          </w:p>
+          <w:p>
+            <w:pPr>
+              <w:rPr>
+                <w:rFonts w:cstheme="minorHAnsi"/>
+              </w:rPr>
+            </w:pPr>
+            <w:r>
+              <w:rPr>
+                <w:rFonts w:cstheme="minorHAnsi"/>
+              </w:rPr>
+              <w:t>Serial data to MSP430 board</w:t>
+            </w:r>
+          </w:p>
+          <w:p>
+            <w:pPr>
+              <w:rPr>
+                <w:rFonts w:cstheme="minorHAnsi"/>
+              </w:rPr>
+            </w:pPr>
+            <w:r>
+              <w:rPr>
+                <w:rFonts w:cstheme="minorHAnsi"/>
+              </w:rPr>
+              <w:t>VD, HD</w:t>
+            </w:r>
+          </w:p>
+        </w:tc>
+      </w:tr>
+      <w:tr>
+        <w:tc>
+          <w:tcPr>
+            <w:tcW w:w="1419" w:type="pct"/>
+            <w:tcBorders>
+              <w:top w:val="nil"/>
+              <w:left w:val="nil"/>
+              <w:bottom w:val="nil"/>
+              <w:right w:val="nil"/>
+            </w:tcBorders>
+            <w:shd w:val="clear" w:color="auto" w:fill="auto"/>
+            <w:noWrap/>
+            <w:hideMark/>
+          </w:tcPr>
+          <w:p>
+            <w:pPr>
+              <w:rPr>
+                <w:rFonts w:cstheme="minorHAnsi"/>
+                <w:b/>
+                <w:bCs/>
+              </w:rPr>
+            </w:pPr>
+            <w:r>
+              <w:rPr>
+                <w:rFonts w:cstheme="minorHAnsi"/>
+                <w:b/>
+                <w:bCs/>
+              </w:rPr>
+              <w:t>Functionality</w:t>
+            </w:r>
+          </w:p>
+        </w:tc>
+        <w:tc>
+          <w:tcPr>
+            <w:tcW w:w="3581" w:type="pct"/>
+            <w:tcBorders>
+              <w:top w:val="nil"/>
+              <w:left w:val="nil"/>
+              <w:bottom w:val="nil"/>
+              <w:right w:val="nil"/>
+            </w:tcBorders>
+            <w:shd w:val="clear" w:color="auto" w:fill="auto"/>
+            <w:hideMark/>
+          </w:tcPr>
+          <w:p>
+            <w:pPr>
+              <w:rPr>
+                <w:rFonts w:cstheme="minorHAnsi"/>
+              </w:rPr>
+            </w:pPr>
+            <w:r>
+              <w:rPr>
+                <w:rFonts w:cstheme="minorHAnsi"/>
+              </w:rPr>
+              <w:t xml:space="preserve">This board will read data from the camera board, and buffer it. The buffer utilizes DCLK to read the data in. VD and HD are sent along to the Beagle Bone to be used in Image Processing algorithms. Serial data will be both sent and received using an XBee. </w:t>
+            </w:r>
+          </w:p>
+        </w:tc>
+      </w:tr>
+      <w:tr>
+        <w:tc>
+          <w:tcPr>
+            <w:tcW w:w="1419" w:type="pct"/>
+            <w:tcBorders>
+              <w:top w:val="nil"/>
+              <w:left w:val="nil"/>
+              <w:bottom w:val="single" w:sz="8" w:space="0" w:color="4F81BD"/>
+              <w:right w:val="nil"/>
+            </w:tcBorders>
+            <w:shd w:val="clear" w:color="auto" w:fill="FFFFFF" w:themeFill="background1"/>
+            <w:noWrap/>
+          </w:tcPr>
+          <w:p>
+            <w:pPr>
+              <w:rPr>
+                <w:rFonts w:cstheme="minorHAnsi"/>
+                <w:b/>
+                <w:bCs/>
+              </w:rPr>
+            </w:pPr>
+            <w:r>
+              <w:rPr>
+                <w:rFonts w:cstheme="minorHAnsi"/>
+                <w:b/>
+                <w:bCs/>
+              </w:rPr>
+              <w:t xml:space="preserve">Demonstration </w:t>
+            </w:r>
+            <w:r>
+              <w:rPr>
+                <w:rFonts w:cstheme="minorHAnsi"/>
+                <w:b/>
+                <w:bCs/>
+              </w:rPr>
+              <w:t>Plan</w:t>
+            </w:r>
+          </w:p>
+        </w:tc>
+        <w:tc>
+          <w:tcPr>
+            <w:tcW w:w="3581" w:type="pct"/>
+            <w:tcBorders>
+              <w:top w:val="nil"/>
+              <w:left w:val="nil"/>
+              <w:bottom w:val="single" w:sz="8" w:space="0" w:color="4F81BD"/>
+              <w:right w:val="nil"/>
+            </w:tcBorders>
+            <w:shd w:val="clear" w:color="auto" w:fill="FFFFFF" w:themeFill="background1"/>
+          </w:tcPr>
+          <w:p>
+            <w:pPr>
+              <w:rPr>
+                <w:rFonts w:cstheme="minorHAnsi"/>
+              </w:rPr>
+            </w:pPr>
+            <w:r>
+              <w:rPr>
+                <w:rFonts w:cstheme="minorHAnsi"/>
+              </w:rPr>
+              <w:t>Show the power rails generated, and note any errors that need to be fixed for the next revision.</w:t>
+            </w:r>
+          </w:p>
+          <w:p>
+            <w:pPr>
+              <w:rPr>
+                <w:rFonts w:cstheme="minorHAnsi"/>
+              </w:rPr>
+            </w:pPr>
+            <w:r>
+              <w:rPr>
+                <w:rFonts w:cstheme="minorHAnsi"/>
+              </w:rPr>
+              <w:t>Show the layout and schematics for the next revision of the board.</w:t>
+            </w:r>
+          </w:p>
+          <w:p>
+            <w:pPr>
+              <w:rPr>
+                <w:rFonts w:cstheme="minorHAnsi"/>
+              </w:rPr>
+            </w:pPr>
+            <w:r>
+              <w:rPr>
+                <w:rFonts w:cstheme="minorHAnsi"/>
+              </w:rPr>
+              <w:t>Probe I</w:t>
+            </w:r>
+            <w:r>
+              <w:rPr>
+                <w:rFonts w:cstheme="minorHAnsi"/>
+                <w:vertAlign w:val="superscript"/>
+              </w:rPr>
+              <w:t>2</w:t>
+            </w:r>
+            <w:r>
+              <w:rPr>
+                <w:rFonts w:cstheme="minorHAnsi"/>
+              </w:rPr>
+              <w:t xml:space="preserve">C lines to demonstrate functionality and </w:t>
+            </w:r>
+            <w:proofErr w:type="spellStart"/>
+            <w:r>
+              <w:rPr>
+                <w:rFonts w:cstheme="minorHAnsi"/>
+              </w:rPr>
+              <w:t>levelshifting</w:t>
+            </w:r>
+            <w:proofErr w:type="spellEnd"/>
+            <w:r>
+              <w:rPr>
+                <w:rFonts w:cstheme="minorHAnsi"/>
+              </w:rPr>
+              <w:t xml:space="preserve"> (3.3V to 2.8V)</w:t>
+            </w:r>
+          </w:p>
+        </w:tc>
+      </w:tr>
+    </w:tbl>
+    <w:p>
+      <w:pPr>
+        <w:spacing w:after="0"/>
+        <w:rPr>
+          <w:rFonts w:ascii="Times New Roman" w:hAnsi="Times New Roman" w:cs="Times New Roman"/>
+        </w:rPr>
+      </w:pPr>
+    </w:p>
+    <w:p>
+      <w:pPr>
+        <w:rPr>
+          <w:rFonts w:cstheme="minorHAnsi"/>
+        </w:rPr>
+      </w:pPr>
+    </w:p>
+    <w:tbl>
+      <w:tblPr>
+        <w:tblpPr w:leftFromText="180" w:rightFromText="180" w:vertAnchor="text" w:horzAnchor="margin" w:tblpXSpec="center" w:tblpY="152"/>
+        <w:tblW w:w="5000" w:type="pct"/>
+        <w:tblBorders>
+          <w:top w:val="single" w:sz="8" w:space="0" w:color="4F81BD"/>
+          <w:bottom w:val="single" w:sz="8" w:space="0" w:color="4F81BD"/>
+        </w:tblBorders>
+        <w:tblLook w:val="04A0" w:firstRow="1" w:lastRow="0" w:firstColumn="1" w:lastColumn="0" w:noHBand="0" w:noVBand="1"/>
+      </w:tblPr>
+      <w:tblGrid>
+        <w:gridCol w:w="2718"/>
+        <w:gridCol w:w="6858"/>
+      </w:tblGrid>
+      <w:tr>
+        <w:tc>
+          <w:tcPr>
+            <w:tcW w:w="1419" w:type="pct"/>
+            <w:tcBorders>
+              <w:top w:val="single" w:sz="8" w:space="0" w:color="4F81BD"/>
+              <w:left w:val="nil"/>
+              <w:bottom w:val="single" w:sz="8" w:space="0" w:color="4F81BD"/>
+              <w:right w:val="nil"/>
+            </w:tcBorders>
+            <w:noWrap/>
+            <w:hideMark/>
+          </w:tcPr>
+          <w:p>
+            <w:pPr>
+              <w:rPr>
+                <w:rFonts w:cstheme="minorHAnsi"/>
+                <w:b/>
+                <w:bCs/>
+              </w:rPr>
+            </w:pPr>
+            <w:r>
+              <w:rPr>
+                <w:rFonts w:cstheme="minorHAnsi"/>
+                <w:b/>
+                <w:bCs/>
+              </w:rPr>
+              <w:t>Module</w:t>
+            </w:r>
+          </w:p>
+        </w:tc>
+        <w:tc>
+          <w:tcPr>
+            <w:tcW w:w="3581" w:type="pct"/>
+            <w:tcBorders>
+              <w:top w:val="single" w:sz="8" w:space="0" w:color="4F81BD"/>
+              <w:left w:val="nil"/>
+              <w:bottom w:val="single" w:sz="8" w:space="0" w:color="4F81BD"/>
+              <w:right w:val="nil"/>
+            </w:tcBorders>
+            <w:hideMark/>
+          </w:tcPr>
+          <w:p>
+            <w:pPr>
+              <w:rPr>
+                <w:rFonts w:cstheme="minorHAnsi"/>
+              </w:rPr>
+            </w:pPr>
+            <w:r>
+              <w:rPr>
+                <w:rFonts w:cstheme="minorHAnsi"/>
+              </w:rPr>
+              <w:t>Beagle Bone</w:t>
+            </w:r>
+          </w:p>
+        </w:tc>
+      </w:tr>
+      <w:tr>
+        <w:tc>
+          <w:tcPr>
+            <w:tcW w:w="1419" w:type="pct"/>
+            <w:tcBorders>
+              <w:top w:val="nil"/>
+              <w:left w:val="nil"/>
+              <w:bottom w:val="nil"/>
+              <w:right w:val="nil"/>
+            </w:tcBorders>
+            <w:shd w:val="clear" w:color="auto" w:fill="auto"/>
+            <w:noWrap/>
+            <w:hideMark/>
+          </w:tcPr>
+          <w:p>
+            <w:pPr>
+              <w:rPr>
+                <w:rFonts w:cstheme="minorHAnsi"/>
+                <w:b/>
+                <w:bCs/>
+              </w:rPr>
+            </w:pPr>
+            <w:r>
+              <w:rPr>
+                <w:rFonts w:cstheme="minorHAnsi"/>
+                <w:b/>
+                <w:bCs/>
+              </w:rPr>
+              <w:t>Inputs</w:t>
+            </w:r>
+          </w:p>
+        </w:tc>
+        <w:tc>
+          <w:tcPr>
+            <w:tcW w:w="3581" w:type="pct"/>
+            <w:tcBorders>
+              <w:top w:val="nil"/>
+              <w:left w:val="nil"/>
+              <w:bottom w:val="nil"/>
+              <w:right w:val="nil"/>
+            </w:tcBorders>
+            <w:shd w:val="clear" w:color="auto" w:fill="auto"/>
+            <w:hideMark/>
+          </w:tcPr>
+          <w:p>
+            <w:pPr>
+              <w:rPr>
+                <w:rFonts w:cstheme="minorHAnsi"/>
+              </w:rPr>
+            </w:pPr>
+            <w:r>
+              <w:rPr>
+                <w:rFonts w:cstheme="minorHAnsi"/>
+              </w:rPr>
+              <w:t>Data from the Camera</w:t>
+            </w:r>
+          </w:p>
+          <w:p>
+            <w:pPr>
+              <w:rPr>
+                <w:rFonts w:cstheme="minorHAnsi"/>
+              </w:rPr>
+            </w:pPr>
+            <w:r>
+              <w:rPr>
+                <w:rFonts w:cstheme="minorHAnsi"/>
+              </w:rPr>
+              <w:t>XBee receive data</w:t>
+            </w:r>
+          </w:p>
+        </w:tc>
+      </w:tr>
+      <w:tr>
+        <w:tc>
+          <w:tcPr>
+            <w:tcW w:w="1419" w:type="pct"/>
+            <w:tcBorders>
+              <w:top w:val="nil"/>
+              <w:left w:val="nil"/>
+              <w:bottom w:val="nil"/>
+              <w:right w:val="nil"/>
+            </w:tcBorders>
+            <w:noWrap/>
+            <w:hideMark/>
+          </w:tcPr>
+          <w:p>
+            <w:pPr>
+              <w:rPr>
+                <w:rFonts w:cstheme="minorHAnsi"/>
+                <w:b/>
+                <w:bCs/>
+              </w:rPr>
+            </w:pPr>
+            <w:r>
+              <w:rPr>
+                <w:rFonts w:cstheme="minorHAnsi"/>
+                <w:b/>
+                <w:bCs/>
+              </w:rPr>
+              <w:t>Outputs</w:t>
+            </w:r>
+          </w:p>
+        </w:tc>
+        <w:tc>
+          <w:tcPr>
+            <w:tcW w:w="3581" w:type="pct"/>
+            <w:tcBorders>
+              <w:top w:val="nil"/>
+              <w:left w:val="nil"/>
+              <w:bottom w:val="nil"/>
+              <w:right w:val="nil"/>
+            </w:tcBorders>
+            <w:hideMark/>
+          </w:tcPr>
+          <w:p>
+            <w:pPr>
+              <w:rPr>
+                <w:rFonts w:cstheme="minorHAnsi"/>
+              </w:rPr>
+            </w:pPr>
+            <w:r>
+              <w:rPr>
+                <w:rFonts w:cstheme="minorHAnsi"/>
+              </w:rPr>
+              <w:t>Control flow to the camera over I</w:t>
+            </w:r>
+            <w:r>
+              <w:rPr>
+                <w:rFonts w:cstheme="minorHAnsi"/>
+                <w:vertAlign w:val="superscript"/>
+              </w:rPr>
+              <w:t>2</w:t>
+            </w:r>
+            <w:r>
+              <w:rPr>
+                <w:rFonts w:cstheme="minorHAnsi"/>
+              </w:rPr>
+              <w:t>C</w:t>
+            </w:r>
+          </w:p>
+        </w:tc>
+      </w:tr>
+      <w:tr>
+        <w:tc>
+          <w:tcPr>
+            <w:tcW w:w="1419" w:type="pct"/>
+            <w:tcBorders>
+              <w:top w:val="nil"/>
+              <w:left w:val="nil"/>
+              <w:bottom w:val="nil"/>
+              <w:right w:val="nil"/>
+            </w:tcBorders>
+            <w:shd w:val="clear" w:color="auto" w:fill="auto"/>
+            <w:noWrap/>
+            <w:hideMark/>
+          </w:tcPr>
+          <w:p>
+            <w:pPr>
+              <w:rPr>
+                <w:rFonts w:cstheme="minorHAnsi"/>
+                <w:b/>
+                <w:bCs/>
+              </w:rPr>
+            </w:pPr>
+            <w:r>
+              <w:rPr>
+                <w:rFonts w:cstheme="minorHAnsi"/>
+                <w:b/>
+                <w:bCs/>
+              </w:rPr>
+              <w:t>Functionality</w:t>
+            </w:r>
+          </w:p>
+        </w:tc>
+        <w:tc>
+          <w:tcPr>
+            <w:tcW w:w="3581" w:type="pct"/>
+            <w:tcBorders>
+              <w:top w:val="nil"/>
+              <w:left w:val="nil"/>
+              <w:bottom w:val="nil"/>
+              <w:right w:val="nil"/>
+            </w:tcBorders>
+            <w:shd w:val="clear" w:color="auto" w:fill="auto"/>
+            <w:hideMark/>
+          </w:tcPr>
+          <w:p>
+            <w:pPr>
+              <w:rPr>
+                <w:rFonts w:cstheme="minorHAnsi"/>
+              </w:rPr>
+            </w:pPr>
+            <w:r>
+              <w:rPr>
+                <w:rFonts w:cstheme="minorHAnsi"/>
+              </w:rPr>
+              <w:t>The Beagle Bone firmware is in charge of running the camera, providing data to the DSP software handling communication with the XBee module and communicating with a host computer over USB and Ethernet for debugging purposes.</w:t>
+            </w:r>
+          </w:p>
+        </w:tc>
+      </w:tr>
+      <w:tr>
+        <w:tc>
+          <w:tcPr>
+            <w:tcW w:w="1419" w:type="pct"/>
+            <w:tcBorders>
+              <w:top w:val="nil"/>
+              <w:left w:val="nil"/>
+              <w:bottom w:val="single" w:sz="8" w:space="0" w:color="4F81BD"/>
+              <w:right w:val="nil"/>
+            </w:tcBorders>
+            <w:shd w:val="clear" w:color="auto" w:fill="FFFFFF" w:themeFill="background1"/>
+            <w:noWrap/>
+          </w:tcPr>
+          <w:p>
+            <w:pPr>
+              <w:rPr>
+                <w:rFonts w:cstheme="minorHAnsi"/>
+                <w:b/>
+                <w:bCs/>
+              </w:rPr>
+            </w:pPr>
+            <w:r>
+              <w:rPr>
+                <w:rFonts w:cstheme="minorHAnsi"/>
+                <w:b/>
+                <w:bCs/>
+              </w:rPr>
+              <w:t>Demonstration</w:t>
+            </w:r>
+            <w:r>
+              <w:rPr>
+                <w:rFonts w:cstheme="minorHAnsi"/>
+                <w:b/>
+                <w:bCs/>
+              </w:rPr>
+              <w:t xml:space="preserve"> Plan</w:t>
+            </w:r>
+          </w:p>
+        </w:tc>
+        <w:tc>
+          <w:tcPr>
+            <w:tcW w:w="3581" w:type="pct"/>
+            <w:tcBorders>
+              <w:top w:val="nil"/>
+              <w:left w:val="nil"/>
+              <w:bottom w:val="single" w:sz="8" w:space="0" w:color="4F81BD"/>
+              <w:right w:val="nil"/>
+            </w:tcBorders>
+            <w:shd w:val="clear" w:color="auto" w:fill="FFFFFF" w:themeFill="background1"/>
+          </w:tcPr>
+          <w:p>
+            <w:pPr>
+              <w:rPr>
+                <w:rFonts w:cstheme="minorHAnsi"/>
+              </w:rPr>
+            </w:pPr>
+            <w:r>
+              <w:rPr>
+                <w:rFonts w:cstheme="minorHAnsi"/>
+              </w:rPr>
+              <w:t>Blink a LED on the daughterboard to demonstrate writing to a GPIO.</w:t>
+            </w:r>
+          </w:p>
+          <w:p>
+            <w:pPr>
+              <w:rPr>
+                <w:rFonts w:cstheme="minorHAnsi"/>
+              </w:rPr>
+            </w:pPr>
+            <w:r>
+              <w:rPr>
+                <w:rFonts w:cstheme="minorHAnsi"/>
+              </w:rPr>
+              <w:t>Probe I</w:t>
+            </w:r>
+            <w:r>
+              <w:rPr>
+                <w:rFonts w:cstheme="minorHAnsi"/>
+                <w:vertAlign w:val="superscript"/>
+              </w:rPr>
+              <w:t>2</w:t>
+            </w:r>
+            <w:r>
+              <w:rPr>
+                <w:rFonts w:cstheme="minorHAnsi"/>
+              </w:rPr>
+              <w:t xml:space="preserve">C SDA and </w:t>
+            </w:r>
+            <w:proofErr w:type="spellStart"/>
+            <w:r>
+              <w:rPr>
+                <w:rFonts w:cstheme="minorHAnsi"/>
+              </w:rPr>
+              <w:t>SCl</w:t>
+            </w:r>
+            <w:proofErr w:type="spellEnd"/>
+            <w:r>
+              <w:rPr>
+                <w:rFonts w:cstheme="minorHAnsi"/>
+              </w:rPr>
+              <w:t xml:space="preserve"> to show that I</w:t>
+            </w:r>
+            <w:r>
+              <w:rPr>
+                <w:rFonts w:cstheme="minorHAnsi"/>
+                <w:vertAlign w:val="superscript"/>
+              </w:rPr>
+              <w:t>2</w:t>
+            </w:r>
+            <w:r>
+              <w:rPr>
+                <w:rFonts w:cstheme="minorHAnsi"/>
+              </w:rPr>
+              <w:t>C is working.</w:t>
+            </w:r>
+          </w:p>
+          <w:p>
+            <w:pPr>
+              <w:rPr>
+                <w:rFonts w:cstheme="minorHAnsi"/>
+              </w:rPr>
+            </w:pPr>
+            <w:r>
+              <w:rPr>
+                <w:rFonts w:cstheme="minorHAnsi"/>
+              </w:rPr>
+              <w:lastRenderedPageBreak/>
+              <w:t>Be able to communicate via serial (USB-FTD) interface.</w:t>
+            </w:r>
+          </w:p>
+        </w:tc>
+      </w:tr>
+    </w:tbl>
+    <w:p>
+      <w:pPr>
+        <w:spacing w:after="0"/>
+        <w:rPr>
+          <w:rFonts w:ascii="Times New Roman" w:hAnsi="Times New Roman" w:cs="Times New Roman"/>
+        </w:rPr>
+      </w:pPr>
+    </w:p>
+    <w:p>
+      <w:pPr>
+        <w:spacing w:after="0"/>
+        <w:rPr>
+          <w:rFonts w:ascii="Times New Roman" w:hAnsi="Times New Roman" w:cs="Times New Roman"/>
+        </w:rPr>
+      </w:pPr>
+    </w:p>
+    <w:p>
+      <w:pPr>
+        <w:spacing w:after="0"/>
+        <w:rPr>
+          <w:rFonts w:ascii="Times New Roman" w:hAnsi="Times New Roman" w:cs="Times New Roman"/>
+        </w:rPr>
+      </w:pPr>
+    </w:p>
+    <w:p>
+      <w:pPr>
+        <w:spacing w:after="0"/>
+        <w:rPr>
+          <w:rFonts w:ascii="Times New Roman" w:hAnsi="Times New Roman" w:cs="Times New Roman"/>
+        </w:rPr>
+      </w:pPr>
+    </w:p>
+    <w:tbl>
+      <w:tblPr>
+        <w:tblpPr w:leftFromText="180" w:rightFromText="180" w:vertAnchor="text" w:horzAnchor="margin" w:tblpXSpec="center" w:tblpY="152"/>
+        <w:tblW w:w="5000" w:type="pct"/>
+        <w:tblBorders>
+          <w:top w:val="single" w:sz="8" w:space="0" w:color="4F81BD"/>
+          <w:bottom w:val="single" w:sz="8" w:space="0" w:color="4F81BD"/>
+        </w:tblBorders>
+        <w:tblLook w:val="04A0" w:firstRow="1" w:lastRow="0" w:firstColumn="1" w:lastColumn="0" w:noHBand="0" w:noVBand="1"/>
+      </w:tblPr>
+      <w:tblGrid>
+        <w:gridCol w:w="2718"/>
+        <w:gridCol w:w="6858"/>
+      </w:tblGrid>
+      <w:tr>
+        <w:tc>
+          <w:tcPr>
+            <w:tcW w:w="1419" w:type="pct"/>
+            <w:tcBorders>
+              <w:top w:val="single" w:sz="8" w:space="0" w:color="4F81BD"/>
+              <w:left w:val="nil"/>
+              <w:bottom w:val="single" w:sz="8" w:space="0" w:color="4F81BD"/>
+              <w:right w:val="nil"/>
+            </w:tcBorders>
+            <w:noWrap/>
+            <w:hideMark/>
+          </w:tcPr>
+          <w:p>
+            <w:pPr>
+              <w:spacing w:after="0" w:line="240" w:lineRule="auto"/>
+              <w:rPr>
+                <w:rFonts w:cstheme="minorHAnsi"/>
+                <w:b/>
+                <w:bCs/>
+              </w:rPr>
+            </w:pPr>
+            <w:r>
+              <w:rPr>
+                <w:rFonts w:cstheme="minorHAnsi"/>
+                <w:b/>
+                <w:bCs/>
+              </w:rPr>
               <w:t>Additional Goals</w:t>
             </w:r>
           </w:p>
@@ -4878,7 +5785,7 @@
                 <w:b/>
                 <w:bCs/>
               </w:rPr>
-              <w:t>Test</w:t>
+              <w:t>Demonstration</w:t>
             </w:r>
             <w:r>
               <w:rPr>
@@ -4951,6 +5858,7 @@
                   <w14:uncheckedState w14:val="2610" w14:font="MS Gothic"/>
                 </w14:checkbox>
               </w:sdtPr>
+              <w:sdtEndPr/>
               <w:sdtContent>
                 <w:r>
                   <w:rPr>
@@ -4998,6 +5906,7 @@
                   <w14:uncheckedState w14:val="2610" w14:font="MS Gothic"/>
                 </w14:checkbox>
               </w:sdtPr>
+              <w:sdtEndPr/>
               <w:sdtContent>
                 <w:r>
                   <w:rPr>
@@ -5343,7 +6252,15 @@
                 <w:b/>
                 <w:bCs/>
               </w:rPr>
-              <w:t>Test Plan</w:t>
+              <w:t>Demonstration</w:t>
+            </w:r>
+            <w:r>
+              <w:rPr>
+                <w:rFonts w:cstheme="minorHAnsi"/>
+                <w:b/>
+                <w:bCs/>
+              </w:rPr>
+              <w:t xml:space="preserve"> Plan</w:t>
             </w:r>
           </w:p>
         </w:tc>
@@ -5376,8 +6293,6 @@
               </w:rPr>
               <w:t xml:space="preserve"> </w:t>
             </w:r>
-            <w:bookmarkStart w:id="0" w:name="_GoBack"/>
-            <w:bookmarkEnd w:id="0"/>
           </w:p>
         </w:tc>
       </w:tr>
@@ -5415,6 +6330,7 @@
                   <w14:uncheckedState w14:val="2610" w14:font="MS Gothic"/>
                 </w14:checkbox>
               </w:sdtPr>
+              <w:sdtEndPr/>
               <w:sdtContent>
                 <w:r>
                   <w:rPr>
@@ -5461,6 +6377,7 @@
                   <w14:uncheckedState w14:val="2610" w14:font="MS Gothic"/>
                 </w14:checkbox>
               </w:sdtPr>
+              <w:sdtEndPr/>
               <w:sdtContent>
                 <w:r>
                   <w:rPr>
@@ -5483,14 +6400,7 @@
                 <w:rFonts w:cstheme="minorHAnsi"/>
                 <w:bCs/>
               </w:rPr>
-              <w:t>3.3</w:t>
-            </w:r>
-            <w:r>
-              <w:rPr>
-                <w:rFonts w:cstheme="minorHAnsi"/>
-                <w:bCs/>
-              </w:rPr>
-              <w:t>V ± 5%</w:t>
+              <w:t>3.3V ± 5%</w:t>
             </w:r>
           </w:p>
           <w:p>
@@ -5514,6 +6424,7 @@
                   <w14:uncheckedState w14:val="2610" w14:font="MS Gothic"/>
                 </w14:checkbox>
               </w:sdtPr>
+              <w:sdtEndPr/>
               <w:sdtContent>
                 <w:r>
                   <w:rPr>
@@ -5536,14 +6447,7 @@
                 <w:rFonts w:cstheme="minorHAnsi"/>
                 <w:bCs/>
               </w:rPr>
-              <w:t>2.8</w:t>
-            </w:r>
-            <w:r>
-              <w:rPr>
-                <w:rFonts w:cstheme="minorHAnsi"/>
-                <w:bCs/>
-              </w:rPr>
-              <w:t>V ± 5%</w:t>
+              <w:t>2.8V ± 5%</w:t>
             </w:r>
           </w:p>
           <w:p>
@@ -5567,6 +6471,7 @@
                   <w14:uncheckedState w14:val="2610" w14:font="MS Gothic"/>
                 </w14:checkbox>
               </w:sdtPr>
+              <w:sdtEndPr/>
               <w:sdtContent>
                 <w:r>
                   <w:rPr>
@@ -5589,14 +6494,7 @@
                 <w:rFonts w:cstheme="minorHAnsi"/>
                 <w:bCs/>
               </w:rPr>
-              <w:t>1.5</w:t>
-            </w:r>
-            <w:r>
-              <w:rPr>
-                <w:rFonts w:cstheme="minorHAnsi"/>
-                <w:bCs/>
-              </w:rPr>
-              <w:t>V ± 5%</w:t>
+              <w:t>1.5V ± 5%</w:t>
             </w:r>
           </w:p>
         </w:tc>
@@ -6020,6 +6918,7 @@
                   <w14:uncheckedState w14:val="2610" w14:font="MS Gothic"/>
                 </w14:checkbox>
               </w:sdtPr>
+              <w:sdtEndPr/>
               <w:sdtContent>
                 <w:r>
                   <w:rPr>
@@ -6393,7 +7292,15 @@
                 <w:b/>
                 <w:bCs/>
               </w:rPr>
-              <w:t>Test Plan</w:t>
+              <w:t>Demonstration</w:t>
+            </w:r>
+            <w:r>
+              <w:rPr>
+                <w:rFonts w:cstheme="minorHAnsi"/>
+                <w:b/>
+                <w:bCs/>
+              </w:rPr>
+              <w:t xml:space="preserve"> Plan</w:t>
             </w:r>
           </w:p>
         </w:tc>
@@ -6459,6 +7366,7 @@
                   <w14:uncheckedState w14:val="2610" w14:font="MS Gothic"/>
                 </w14:checkbox>
               </w:sdtPr>
+              <w:sdtEndPr/>
               <w:sdtContent>
                 <w:r>
                   <w:rPr>
@@ -6821,7 +7729,15 @@
                 <w:b/>
                 <w:bCs/>
               </w:rPr>
-              <w:t>Test Plan</w:t>
+              <w:t>Demonstration</w:t>
+            </w:r>
+            <w:r>
+              <w:rPr>
+                <w:rFonts w:cstheme="minorHAnsi"/>
+                <w:b/>
+                <w:bCs/>
+              </w:rPr>
+              <w:t xml:space="preserve"> Plan</w:t>
             </w:r>
           </w:p>
         </w:tc>
@@ -6887,6 +7803,7 @@
                   <w14:uncheckedState w14:val="2610" w14:font="MS Gothic"/>
                 </w14:checkbox>
               </w:sdtPr>
+              <w:sdtEndPr/>
               <w:sdtContent>
                 <w:r>
                   <w:rPr>
@@ -7288,7 +8205,15 @@
                 <w:bCs/>
               </w:rPr>
               <w:lastRenderedPageBreak/>
-              <w:t>Test Plan</w:t>
+              <w:t>Demonstration</w:t>
+            </w:r>
+            <w:r>
+              <w:rPr>
+                <w:rFonts w:cstheme="minorHAnsi"/>
+                <w:b/>
+                <w:bCs/>
+              </w:rPr>
+              <w:t xml:space="preserve"> Plan</w:t>
             </w:r>
           </w:p>
         </w:tc>
@@ -7354,6 +8279,7 @@
                   <w14:uncheckedState w14:val="2610" w14:font="MS Gothic"/>
                 </w14:checkbox>
               </w:sdtPr>
+              <w:sdtEndPr/>
               <w:sdtContent>
                 <w:r>
                   <w:rPr>
@@ -7698,7 +8624,15 @@
                 <w:b/>
                 <w:bCs/>
               </w:rPr>
-              <w:t>Test Plan</w:t>
+              <w:t>Demonstration</w:t>
+            </w:r>
+            <w:r>
+              <w:rPr>
+                <w:rFonts w:cstheme="minorHAnsi"/>
+                <w:b/>
+                <w:bCs/>
+              </w:rPr>
+              <w:t xml:space="preserve"> Plan</w:t>
             </w:r>
           </w:p>
         </w:tc>
@@ -7778,6 +8712,7 @@
                   <w14:uncheckedState w14:val="2610" w14:font="MS Gothic"/>
                 </w14:checkbox>
               </w:sdtPr>
+              <w:sdtEndPr/>
               <w:sdtContent>
                 <w:r>
                   <w:rPr>
@@ -8121,7 +9056,15 @@
                 <w:b/>
                 <w:bCs/>
               </w:rPr>
-              <w:t>Test Plan</w:t>
+              <w:t>Demonstration</w:t>
+            </w:r>
+            <w:r>
+              <w:rPr>
+                <w:rFonts w:cstheme="minorHAnsi"/>
+                <w:b/>
+                <w:bCs/>
+              </w:rPr>
+              <w:t xml:space="preserve"> Plan</w:t>
             </w:r>
           </w:p>
         </w:tc>
@@ -8187,6 +9130,7 @@
                   <w14:uncheckedState w14:val="2610" w14:font="MS Gothic"/>
                 </w14:checkbox>
               </w:sdtPr>
+              <w:sdtEndPr/>
               <w:sdtContent>
                 <w:r>
                   <w:rPr>
@@ -8243,6 +9187,782 @@
       <w:r>
         <w:br w:type="page"/>
       </w:r>
+    </w:p>
+    <w:p>
+      <w:pPr>
+        <w:spacing w:after="0" w:line="240" w:lineRule="auto"/>
+      </w:pPr>
+    </w:p>
+    <w:tbl>
+      <w:tblPr>
+        <w:tblpPr w:leftFromText="180" w:rightFromText="180" w:vertAnchor="text" w:horzAnchor="margin" w:tblpXSpec="center" w:tblpY="152"/>
+        <w:tblW w:w="5000" w:type="pct"/>
+        <w:tblBorders>
+          <w:top w:val="single" w:sz="8" w:space="0" w:color="4F81BD"/>
+          <w:bottom w:val="single" w:sz="8" w:space="0" w:color="4F81BD"/>
+        </w:tblBorders>
+        <w:tblLook w:val="04A0" w:firstRow="1" w:lastRow="0" w:firstColumn="1" w:lastColumn="0" w:noHBand="0" w:noVBand="1"/>
+      </w:tblPr>
+      <w:tblGrid>
+        <w:gridCol w:w="2718"/>
+        <w:gridCol w:w="6858"/>
+      </w:tblGrid>
+      <w:tr>
+        <w:tc>
+          <w:tcPr>
+            <w:tcW w:w="1419" w:type="pct"/>
+            <w:tcBorders>
+              <w:top w:val="single" w:sz="8" w:space="0" w:color="4F81BD"/>
+              <w:left w:val="nil"/>
+              <w:bottom w:val="single" w:sz="8" w:space="0" w:color="4F81BD"/>
+              <w:right w:val="nil"/>
+            </w:tcBorders>
+            <w:noWrap/>
+            <w:hideMark/>
+          </w:tcPr>
+          <w:p>
+            <w:pPr>
+              <w:rPr>
+                <w:rFonts w:cstheme="minorHAnsi"/>
+                <w:b/>
+                <w:bCs/>
+              </w:rPr>
+            </w:pPr>
+            <w:r>
+              <w:rPr>
+                <w:rFonts w:cstheme="minorHAnsi"/>
+                <w:b/>
+                <w:bCs/>
+              </w:rPr>
+              <w:t>Module</w:t>
+            </w:r>
+          </w:p>
+        </w:tc>
+        <w:tc>
+          <w:tcPr>
+            <w:tcW w:w="3581" w:type="pct"/>
+            <w:tcBorders>
+              <w:top w:val="single" w:sz="8" w:space="0" w:color="4F81BD"/>
+              <w:left w:val="nil"/>
+              <w:bottom w:val="single" w:sz="8" w:space="0" w:color="4F81BD"/>
+              <w:right w:val="nil"/>
+            </w:tcBorders>
+            <w:hideMark/>
+          </w:tcPr>
+          <w:p>
+            <w:pPr>
+              <w:rPr>
+                <w:rFonts w:cstheme="minorHAnsi"/>
+              </w:rPr>
+            </w:pPr>
+            <w:r>
+              <w:rPr>
+                <w:rFonts w:cstheme="minorHAnsi"/>
+              </w:rPr>
+              <w:t>Beagle Bone</w:t>
+            </w:r>
+          </w:p>
+        </w:tc>
+      </w:tr>
+      <w:tr>
+        <w:tc>
+          <w:tcPr>
+            <w:tcW w:w="1419" w:type="pct"/>
+            <w:tcBorders>
+              <w:top w:val="nil"/>
+              <w:left w:val="nil"/>
+              <w:bottom w:val="nil"/>
+              <w:right w:val="nil"/>
+            </w:tcBorders>
+            <w:shd w:val="clear" w:color="auto" w:fill="auto"/>
+            <w:noWrap/>
+            <w:hideMark/>
+          </w:tcPr>
+          <w:p>
+            <w:pPr>
+              <w:rPr>
+                <w:rFonts w:cstheme="minorHAnsi"/>
+                <w:b/>
+                <w:bCs/>
+              </w:rPr>
+            </w:pPr>
+            <w:r>
+              <w:rPr>
+                <w:rFonts w:cstheme="minorHAnsi"/>
+                <w:b/>
+                <w:bCs/>
+              </w:rPr>
+              <w:t>Inputs</w:t>
+            </w:r>
+          </w:p>
+        </w:tc>
+        <w:tc>
+          <w:tcPr>
+            <w:tcW w:w="3581" w:type="pct"/>
+            <w:tcBorders>
+              <w:top w:val="nil"/>
+              <w:left w:val="nil"/>
+              <w:bottom w:val="nil"/>
+              <w:right w:val="nil"/>
+            </w:tcBorders>
+            <w:shd w:val="clear" w:color="auto" w:fill="auto"/>
+            <w:hideMark/>
+          </w:tcPr>
+          <w:p>
+            <w:pPr>
+              <w:rPr>
+                <w:rFonts w:cstheme="minorHAnsi"/>
+              </w:rPr>
+            </w:pPr>
+            <w:r>
+              <w:rPr>
+                <w:rFonts w:cstheme="minorHAnsi"/>
+              </w:rPr>
+              <w:t>Data from the Camera</w:t>
+            </w:r>
+          </w:p>
+          <w:p>
+            <w:pPr>
+              <w:rPr>
+                <w:rFonts w:cstheme="minorHAnsi"/>
+              </w:rPr>
+            </w:pPr>
+            <w:r>
+              <w:rPr>
+                <w:rFonts w:cstheme="minorHAnsi"/>
+              </w:rPr>
+              <w:t>XBee receive data</w:t>
+            </w:r>
+          </w:p>
+        </w:tc>
+      </w:tr>
+      <w:tr>
+        <w:tc>
+          <w:tcPr>
+            <w:tcW w:w="1419" w:type="pct"/>
+            <w:tcBorders>
+              <w:top w:val="nil"/>
+              <w:left w:val="nil"/>
+              <w:bottom w:val="nil"/>
+              <w:right w:val="nil"/>
+            </w:tcBorders>
+            <w:noWrap/>
+            <w:hideMark/>
+          </w:tcPr>
+          <w:p>
+            <w:pPr>
+              <w:rPr>
+                <w:rFonts w:cstheme="minorHAnsi"/>
+                <w:b/>
+                <w:bCs/>
+              </w:rPr>
+            </w:pPr>
+            <w:r>
+              <w:rPr>
+                <w:rFonts w:cstheme="minorHAnsi"/>
+                <w:b/>
+                <w:bCs/>
+              </w:rPr>
+              <w:t>Outputs</w:t>
+            </w:r>
+          </w:p>
+        </w:tc>
+        <w:tc>
+          <w:tcPr>
+            <w:tcW w:w="3581" w:type="pct"/>
+            <w:tcBorders>
+              <w:top w:val="nil"/>
+              <w:left w:val="nil"/>
+              <w:bottom w:val="nil"/>
+              <w:right w:val="nil"/>
+            </w:tcBorders>
+            <w:hideMark/>
+          </w:tcPr>
+          <w:p>
+            <w:pPr>
+              <w:rPr>
+                <w:rFonts w:cstheme="minorHAnsi"/>
+              </w:rPr>
+            </w:pPr>
+            <w:r>
+              <w:rPr>
+                <w:rFonts w:cstheme="minorHAnsi"/>
+              </w:rPr>
+              <w:t>Control flow to the camera over I</w:t>
+            </w:r>
+            <w:r>
+              <w:rPr>
+                <w:rFonts w:cstheme="minorHAnsi"/>
+                <w:vertAlign w:val="superscript"/>
+              </w:rPr>
+              <w:t>2</w:t>
+            </w:r>
+            <w:r>
+              <w:rPr>
+                <w:rFonts w:cstheme="minorHAnsi"/>
+              </w:rPr>
+              <w:t>C</w:t>
+            </w:r>
+          </w:p>
+        </w:tc>
+      </w:tr>
+      <w:tr>
+        <w:tc>
+          <w:tcPr>
+            <w:tcW w:w="1419" w:type="pct"/>
+            <w:tcBorders>
+              <w:top w:val="nil"/>
+              <w:left w:val="nil"/>
+              <w:bottom w:val="nil"/>
+              <w:right w:val="nil"/>
+            </w:tcBorders>
+            <w:shd w:val="clear" w:color="auto" w:fill="auto"/>
+            <w:noWrap/>
+            <w:hideMark/>
+          </w:tcPr>
+          <w:p>
+            <w:pPr>
+              <w:rPr>
+                <w:rFonts w:cstheme="minorHAnsi"/>
+                <w:b/>
+                <w:bCs/>
+              </w:rPr>
+            </w:pPr>
+            <w:r>
+              <w:rPr>
+                <w:rFonts w:cstheme="minorHAnsi"/>
+                <w:b/>
+                <w:bCs/>
+              </w:rPr>
+              <w:t>Functionality</w:t>
+            </w:r>
+          </w:p>
+        </w:tc>
+        <w:tc>
+          <w:tcPr>
+            <w:tcW w:w="3581" w:type="pct"/>
+            <w:tcBorders>
+              <w:top w:val="nil"/>
+              <w:left w:val="nil"/>
+              <w:bottom w:val="nil"/>
+              <w:right w:val="nil"/>
+            </w:tcBorders>
+            <w:shd w:val="clear" w:color="auto" w:fill="auto"/>
+            <w:hideMark/>
+          </w:tcPr>
+          <w:p>
+            <w:pPr>
+              <w:rPr>
+                <w:rFonts w:cstheme="minorHAnsi"/>
+              </w:rPr>
+            </w:pPr>
+            <w:r>
+              <w:rPr>
+                <w:rFonts w:cstheme="minorHAnsi"/>
+              </w:rPr>
+              <w:t>The Beagle Bone firmware is in charge of running the camera, providing data to the DSP software handling communication with the XBee module and communicating with a host computer over USB and Ethernet for debugging purposes.</w:t>
+            </w:r>
+          </w:p>
+        </w:tc>
+      </w:tr>
+      <w:tr>
+        <w:tc>
+          <w:tcPr>
+            <w:tcW w:w="1419" w:type="pct"/>
+            <w:tcBorders>
+              <w:top w:val="nil"/>
+              <w:left w:val="nil"/>
+              <w:bottom w:val="single" w:sz="8" w:space="0" w:color="4F81BD"/>
+              <w:right w:val="nil"/>
+            </w:tcBorders>
+            <w:shd w:val="clear" w:color="auto" w:fill="FFFFFF" w:themeFill="background1"/>
+            <w:noWrap/>
+          </w:tcPr>
+          <w:p>
+            <w:pPr>
+              <w:rPr>
+                <w:rFonts w:cstheme="minorHAnsi"/>
+                <w:b/>
+                <w:bCs/>
+              </w:rPr>
+            </w:pPr>
+            <w:r>
+              <w:rPr>
+                <w:rFonts w:cstheme="minorHAnsi"/>
+                <w:b/>
+                <w:bCs/>
+              </w:rPr>
+              <w:t>Demonstration</w:t>
+            </w:r>
+            <w:r>
+              <w:rPr>
+                <w:rFonts w:cstheme="minorHAnsi"/>
+                <w:b/>
+                <w:bCs/>
+              </w:rPr>
+              <w:t xml:space="preserve"> Plan</w:t>
+            </w:r>
+          </w:p>
+        </w:tc>
+        <w:tc>
+          <w:tcPr>
+            <w:tcW w:w="3581" w:type="pct"/>
+            <w:tcBorders>
+              <w:top w:val="nil"/>
+              <w:left w:val="nil"/>
+              <w:bottom w:val="single" w:sz="8" w:space="0" w:color="4F81BD"/>
+              <w:right w:val="nil"/>
+            </w:tcBorders>
+            <w:shd w:val="clear" w:color="auto" w:fill="FFFFFF" w:themeFill="background1"/>
+          </w:tcPr>
+          <w:p>
+            <w:pPr>
+              <w:rPr>
+                <w:rFonts w:cstheme="minorHAnsi"/>
+              </w:rPr>
+            </w:pPr>
+            <w:r>
+              <w:rPr>
+                <w:rFonts w:cstheme="minorHAnsi"/>
+              </w:rPr>
+              <w:t>Demonstrate that the firmware can initialize and obtain images from the camera.</w:t>
+            </w:r>
+          </w:p>
+          <w:p>
+            <w:pPr>
+              <w:rPr>
+                <w:rFonts w:cstheme="minorHAnsi"/>
+              </w:rPr>
+            </w:pPr>
+            <w:r>
+              <w:rPr>
+                <w:rFonts w:cstheme="minorHAnsi"/>
+              </w:rPr>
+              <w:t>Show the ability to communicate over USB 2.0 or Ethernet.</w:t>
+            </w:r>
+          </w:p>
+          <w:p>
+            <w:pPr>
+              <w:rPr>
+                <w:rFonts w:cstheme="minorHAnsi"/>
+              </w:rPr>
+            </w:pPr>
+            <w:r>
+              <w:rPr>
+                <w:rFonts w:cstheme="minorHAnsi"/>
+              </w:rPr>
+              <w:t xml:space="preserve">Show the ability to be able to save images to the </w:t>
+            </w:r>
+            <w:proofErr w:type="spellStart"/>
+            <w:r>
+              <w:rPr>
+                <w:rFonts w:cstheme="minorHAnsi"/>
+              </w:rPr>
+              <w:t>sd</w:t>
+            </w:r>
+            <w:proofErr w:type="spellEnd"/>
+            <w:r>
+              <w:rPr>
+                <w:rFonts w:cstheme="minorHAnsi"/>
+              </w:rPr>
+              <w:t xml:space="preserve"> card.</w:t>
+            </w:r>
+            <w:r>
+              <w:rPr>
+                <w:rFonts w:cstheme="minorHAnsi"/>
+              </w:rPr>
+              <w:t xml:space="preserve"> </w:t>
+            </w:r>
+          </w:p>
+        </w:tc>
+      </w:tr>
+    </w:tbl>
+    <w:p>
+      <w:pPr>
+        <w:spacing w:after="0" w:line="240" w:lineRule="auto"/>
+      </w:pPr>
+    </w:p>
+    <w:tbl>
+      <w:tblPr>
+        <w:tblpPr w:leftFromText="180" w:rightFromText="180" w:vertAnchor="text" w:horzAnchor="margin" w:tblpXSpec="center" w:tblpY="152"/>
+        <w:tblW w:w="5000" w:type="pct"/>
+        <w:tblBorders>
+          <w:top w:val="single" w:sz="8" w:space="0" w:color="4F81BD"/>
+          <w:bottom w:val="single" w:sz="8" w:space="0" w:color="4F81BD"/>
+        </w:tblBorders>
+        <w:tblLook w:val="04A0" w:firstRow="1" w:lastRow="0" w:firstColumn="1" w:lastColumn="0" w:noHBand="0" w:noVBand="1"/>
+      </w:tblPr>
+      <w:tblGrid>
+        <w:gridCol w:w="2718"/>
+        <w:gridCol w:w="6858"/>
+      </w:tblGrid>
+      <w:tr>
+        <w:tc>
+          <w:tcPr>
+            <w:tcW w:w="1419" w:type="pct"/>
+            <w:tcBorders>
+              <w:top w:val="single" w:sz="8" w:space="0" w:color="4F81BD"/>
+              <w:left w:val="nil"/>
+              <w:bottom w:val="single" w:sz="8" w:space="0" w:color="4F81BD"/>
+              <w:right w:val="nil"/>
+            </w:tcBorders>
+            <w:noWrap/>
+            <w:hideMark/>
+          </w:tcPr>
+          <w:p>
+            <w:pPr>
+              <w:rPr>
+                <w:rFonts w:cstheme="minorHAnsi"/>
+                <w:b/>
+                <w:bCs/>
+              </w:rPr>
+            </w:pPr>
+            <w:r>
+              <w:rPr>
+                <w:rFonts w:cstheme="minorHAnsi"/>
+                <w:b/>
+                <w:bCs/>
+              </w:rPr>
+              <w:t>Module</w:t>
+            </w:r>
+          </w:p>
+        </w:tc>
+        <w:tc>
+          <w:tcPr>
+            <w:tcW w:w="3581" w:type="pct"/>
+            <w:tcBorders>
+              <w:top w:val="single" w:sz="8" w:space="0" w:color="4F81BD"/>
+              <w:left w:val="nil"/>
+              <w:bottom w:val="single" w:sz="8" w:space="0" w:color="4F81BD"/>
+              <w:right w:val="nil"/>
+            </w:tcBorders>
+            <w:hideMark/>
+          </w:tcPr>
+          <w:p>
+            <w:pPr>
+              <w:rPr>
+                <w:rFonts w:cstheme="minorHAnsi"/>
+              </w:rPr>
+            </w:pPr>
+            <w:r>
+              <w:rPr>
+                <w:rFonts w:cstheme="minorHAnsi"/>
+              </w:rPr>
+              <w:t>Daughter Board</w:t>
+            </w:r>
+          </w:p>
+        </w:tc>
+      </w:tr>
+      <w:tr>
+        <w:tc>
+          <w:tcPr>
+            <w:tcW w:w="1419" w:type="pct"/>
+            <w:tcBorders>
+              <w:top w:val="nil"/>
+              <w:left w:val="nil"/>
+              <w:bottom w:val="nil"/>
+              <w:right w:val="nil"/>
+            </w:tcBorders>
+            <w:shd w:val="clear" w:color="auto" w:fill="auto"/>
+            <w:noWrap/>
+            <w:hideMark/>
+          </w:tcPr>
+          <w:p>
+            <w:pPr>
+              <w:rPr>
+                <w:rFonts w:cstheme="minorHAnsi"/>
+                <w:b/>
+                <w:bCs/>
+              </w:rPr>
+            </w:pPr>
+            <w:r>
+              <w:rPr>
+                <w:rFonts w:cstheme="minorHAnsi"/>
+                <w:b/>
+                <w:bCs/>
+              </w:rPr>
+              <w:t>Inputs</w:t>
+            </w:r>
+          </w:p>
+        </w:tc>
+        <w:tc>
+          <w:tcPr>
+            <w:tcW w:w="3581" w:type="pct"/>
+            <w:tcBorders>
+              <w:top w:val="nil"/>
+              <w:left w:val="nil"/>
+              <w:bottom w:val="nil"/>
+              <w:right w:val="nil"/>
+            </w:tcBorders>
+            <w:shd w:val="clear" w:color="auto" w:fill="auto"/>
+            <w:hideMark/>
+          </w:tcPr>
+          <w:p>
+            <w:pPr>
+              <w:rPr>
+                <w:rFonts w:cstheme="minorHAnsi"/>
+              </w:rPr>
+            </w:pPr>
+            <w:r>
+              <w:rPr>
+                <w:rFonts w:cstheme="minorHAnsi"/>
+              </w:rPr>
+              <w:t>8-bit parallel image data</w:t>
+            </w:r>
+          </w:p>
+          <w:p>
+            <w:pPr>
+              <w:rPr>
+                <w:rFonts w:cstheme="minorHAnsi"/>
+              </w:rPr>
+            </w:pPr>
+            <w:r>
+              <w:rPr>
+                <w:rFonts w:cstheme="minorHAnsi"/>
+              </w:rPr>
+              <w:t>VD, HD, DCLK</w:t>
+            </w:r>
+          </w:p>
+          <w:p>
+            <w:pPr>
+              <w:rPr>
+                <w:rFonts w:cstheme="minorHAnsi"/>
+              </w:rPr>
+            </w:pPr>
+            <w:r>
+              <w:rPr>
+                <w:rFonts w:cstheme="minorHAnsi"/>
+              </w:rPr>
+              <w:t>Serial data from MSP430 board</w:t>
+            </w:r>
+          </w:p>
+        </w:tc>
+      </w:tr>
+      <w:tr>
+        <w:tc>
+          <w:tcPr>
+            <w:tcW w:w="1419" w:type="pct"/>
+            <w:tcBorders>
+              <w:top w:val="nil"/>
+              <w:left w:val="nil"/>
+              <w:bottom w:val="nil"/>
+              <w:right w:val="nil"/>
+            </w:tcBorders>
+            <w:noWrap/>
+            <w:hideMark/>
+          </w:tcPr>
+          <w:p>
+            <w:pPr>
+              <w:rPr>
+                <w:rFonts w:cstheme="minorHAnsi"/>
+                <w:b/>
+                <w:bCs/>
+              </w:rPr>
+            </w:pPr>
+            <w:r>
+              <w:rPr>
+                <w:rFonts w:cstheme="minorHAnsi"/>
+                <w:b/>
+                <w:bCs/>
+              </w:rPr>
+              <w:t>Outputs</w:t>
+            </w:r>
+          </w:p>
+        </w:tc>
+        <w:tc>
+          <w:tcPr>
+            <w:tcW w:w="3581" w:type="pct"/>
+            <w:tcBorders>
+              <w:top w:val="nil"/>
+              <w:left w:val="nil"/>
+              <w:bottom w:val="nil"/>
+              <w:right w:val="nil"/>
+            </w:tcBorders>
+            <w:hideMark/>
+          </w:tcPr>
+          <w:p>
+            <w:pPr>
+              <w:rPr>
+                <w:rFonts w:cstheme="minorHAnsi"/>
+              </w:rPr>
+            </w:pPr>
+            <w:r>
+              <w:rPr>
+                <w:rFonts w:cstheme="minorHAnsi"/>
+              </w:rPr>
+              <w:t>Buffered camera data.</w:t>
+            </w:r>
+          </w:p>
+          <w:p>
+            <w:pPr>
+              <w:rPr>
+                <w:rFonts w:cstheme="minorHAnsi"/>
+              </w:rPr>
+            </w:pPr>
+            <w:r>
+              <w:rPr>
+                <w:rFonts w:cstheme="minorHAnsi"/>
+              </w:rPr>
+              <w:t>Serial data to MSP430 board</w:t>
+            </w:r>
+          </w:p>
+          <w:p>
+            <w:pPr>
+              <w:rPr>
+                <w:rFonts w:cstheme="minorHAnsi"/>
+              </w:rPr>
+            </w:pPr>
+            <w:r>
+              <w:rPr>
+                <w:rFonts w:cstheme="minorHAnsi"/>
+              </w:rPr>
+              <w:t>VD, HD</w:t>
+            </w:r>
+          </w:p>
+        </w:tc>
+      </w:tr>
+      <w:tr>
+        <w:tc>
+          <w:tcPr>
+            <w:tcW w:w="1419" w:type="pct"/>
+            <w:tcBorders>
+              <w:top w:val="nil"/>
+              <w:left w:val="nil"/>
+              <w:bottom w:val="nil"/>
+              <w:right w:val="nil"/>
+            </w:tcBorders>
+            <w:shd w:val="clear" w:color="auto" w:fill="auto"/>
+            <w:noWrap/>
+            <w:hideMark/>
+          </w:tcPr>
+          <w:p>
+            <w:pPr>
+              <w:rPr>
+                <w:rFonts w:cstheme="minorHAnsi"/>
+                <w:b/>
+                <w:bCs/>
+              </w:rPr>
+            </w:pPr>
+            <w:r>
+              <w:rPr>
+                <w:rFonts w:cstheme="minorHAnsi"/>
+                <w:b/>
+                <w:bCs/>
+              </w:rPr>
+              <w:t>Functionality</w:t>
+            </w:r>
+          </w:p>
+        </w:tc>
+        <w:tc>
+          <w:tcPr>
+            <w:tcW w:w="3581" w:type="pct"/>
+            <w:tcBorders>
+              <w:top w:val="nil"/>
+              <w:left w:val="nil"/>
+              <w:bottom w:val="nil"/>
+              <w:right w:val="nil"/>
+            </w:tcBorders>
+            <w:shd w:val="clear" w:color="auto" w:fill="auto"/>
+            <w:hideMark/>
+          </w:tcPr>
+          <w:p>
+            <w:pPr>
+              <w:rPr>
+                <w:rFonts w:cstheme="minorHAnsi"/>
+              </w:rPr>
+            </w:pPr>
+            <w:r>
+              <w:rPr>
+                <w:rFonts w:cstheme="minorHAnsi"/>
+              </w:rPr>
+              <w:t xml:space="preserve">This board will read data from the camera board, and buffer it. The buffer utilizes DCLK to read the data in. VD and HD are sent along to the Beagle Bone to be used in Image Processing algorithms. Serial data will be both sent and received using an XBee. </w:t>
+            </w:r>
+          </w:p>
+        </w:tc>
+      </w:tr>
+      <w:tr>
+        <w:tc>
+          <w:tcPr>
+            <w:tcW w:w="1419" w:type="pct"/>
+            <w:tcBorders>
+              <w:top w:val="nil"/>
+              <w:left w:val="nil"/>
+              <w:bottom w:val="single" w:sz="8" w:space="0" w:color="4F81BD"/>
+              <w:right w:val="nil"/>
+            </w:tcBorders>
+            <w:shd w:val="clear" w:color="auto" w:fill="FFFFFF" w:themeFill="background1"/>
+            <w:noWrap/>
+          </w:tcPr>
+          <w:p>
+            <w:pPr>
+              <w:rPr>
+                <w:rFonts w:cstheme="minorHAnsi"/>
+                <w:b/>
+                <w:bCs/>
+              </w:rPr>
+            </w:pPr>
+            <w:r>
+              <w:rPr>
+                <w:rFonts w:cstheme="minorHAnsi"/>
+                <w:b/>
+                <w:bCs/>
+              </w:rPr>
+              <w:t>Demonstration</w:t>
+            </w:r>
+            <w:r>
+              <w:rPr>
+                <w:rFonts w:cstheme="minorHAnsi"/>
+                <w:b/>
+                <w:bCs/>
+              </w:rPr>
+              <w:t xml:space="preserve"> Plan</w:t>
+            </w:r>
+          </w:p>
+        </w:tc>
+        <w:tc>
+          <w:tcPr>
+            <w:tcW w:w="3581" w:type="pct"/>
+            <w:tcBorders>
+              <w:top w:val="nil"/>
+              <w:left w:val="nil"/>
+              <w:bottom w:val="single" w:sz="8" w:space="0" w:color="4F81BD"/>
+              <w:right w:val="nil"/>
+            </w:tcBorders>
+            <w:shd w:val="clear" w:color="auto" w:fill="FFFFFF" w:themeFill="background1"/>
+          </w:tcPr>
+          <w:p>
+            <w:pPr>
+              <w:rPr>
+                <w:rFonts w:cstheme="minorHAnsi"/>
+              </w:rPr>
+            </w:pPr>
+            <w:r>
+              <w:rPr>
+                <w:rFonts w:cstheme="minorHAnsi"/>
+              </w:rPr>
+              <w:t>Have the second revision of the daughterboard populated and show functionality of the components by probing the power rails, I</w:t>
+            </w:r>
+            <w:r>
+              <w:rPr>
+                <w:rFonts w:cstheme="minorHAnsi"/>
+                <w:vertAlign w:val="superscript"/>
+              </w:rPr>
+              <w:t>2</w:t>
+            </w:r>
+            <w:r>
+              <w:rPr>
+                <w:rFonts w:cstheme="minorHAnsi"/>
+              </w:rPr>
+              <w:t>C lines, camera data and the ability to read data in software. Show a list of changes necessary for the next revision.</w:t>
+            </w:r>
+          </w:p>
+        </w:tc>
+      </w:tr>
+    </w:tbl>
+    <w:p>
+      <w:pPr>
+        <w:spacing w:after="0" w:line="240" w:lineRule="auto"/>
+      </w:pPr>
     </w:p>
     <w:p>
       <w:pPr>
@@ -8631,7 +10351,7 @@
           <w:rPr>
             <w:noProof/>
           </w:rPr>
-          <w:t>5</w:t>
+          <w:t>3</w:t>
         </w:r>
         <w:r>
           <w:rPr>
@@ -9842,7 +11562,7 @@
 </file>
 
 <file path=customXml/itemProps2.xml><?xml version="1.0" encoding="utf-8"?>
-<ds:datastoreItem xmlns:ds="http://schemas.openxmlformats.org/officeDocument/2006/customXml" ds:itemID="{746F780F-917E-4EDF-9730-D4D76ABA5627}">
+<ds:datastoreItem xmlns:ds="http://schemas.openxmlformats.org/officeDocument/2006/customXml" ds:itemID="{9BBD8069-283F-4D0C-8EFE-B71E0A75ACE5}">
   <ds:schemaRefs>
     <ds:schemaRef ds:uri="http://schemas.openxmlformats.org/officeDocument/2006/bibliography"/>
   </ds:schemaRefs>

</xml_diff>

<commit_message>
Updated version of milestone goals
</commit_message>
<xml_diff>
--- a/documentation/Milestone Goals.docx
+++ b/documentation/Milestone Goals.docx
@@ -965,8 +965,6 @@
           <w:szCs w:val="40"/>
         </w:rPr>
       </w:pPr>
-      <w:bookmarkStart w:id="0" w:name="_GoBack"/>
-      <w:bookmarkEnd w:id="0"/>
       <w:r>
         <w:rPr>
           <w:rFonts w:ascii="Times New Roman" w:hAnsi="Times New Roman" w:cs="Times New Roman"/>
@@ -1500,7 +1498,8 @@
       <w:tr>
         <w:tc>
           <w:tcPr>
-            <w:tcW w:w="1419" w:type="pct"/>
+            <w:tcW w:w="5000" w:type="pct"/>
+            <w:gridSpan w:val="2"/>
             <w:tcBorders>
               <w:top w:val="nil"/>
               <w:left w:val="nil"/>
@@ -1512,14 +1511,9 @@
           </w:tcPr>
           <w:p>
             <w:pPr>
-              <w:tabs>
-                <w:tab w:val="center" w:pos="1251"/>
-              </w:tabs>
-              <w:spacing w:after="0" w:line="240" w:lineRule="auto"/>
-              <w:rPr>
-                <w:rFonts w:cstheme="minorHAnsi"/>
-                <w:b/>
-                <w:bCs/>
+              <w:spacing w:after="0" w:line="240" w:lineRule="auto"/>
+              <w:rPr>
+                <w:rFonts w:cstheme="minorHAnsi"/>
               </w:rPr>
             </w:pPr>
             <w:sdt>
@@ -1535,7 +1529,6 @@
                   <w14:uncheckedState w14:val="2610" w14:font="MS Gothic"/>
                 </w14:checkbox>
               </w:sdtPr>
-              <w:sdtEndPr/>
               <w:sdtContent>
                 <w:r>
                   <w:rPr>
@@ -1561,26 +1554,6 @@
               </w:rPr>
               <w:t xml:space="preserve"> over XBEE</w:t>
             </w:r>
-          </w:p>
-        </w:tc>
-        <w:tc>
-          <w:tcPr>
-            <w:tcW w:w="3581" w:type="pct"/>
-            <w:tcBorders>
-              <w:top w:val="nil"/>
-              <w:left w:val="nil"/>
-              <w:bottom w:val="single" w:sz="8" w:space="0" w:color="4F81BD"/>
-              <w:right w:val="nil"/>
-            </w:tcBorders>
-            <w:shd w:val="clear" w:color="auto" w:fill="FFFFFF" w:themeFill="background1"/>
-          </w:tcPr>
-          <w:p>
-            <w:pPr>
-              <w:spacing w:after="0" w:line="240" w:lineRule="auto"/>
-              <w:rPr>
-                <w:rFonts w:cstheme="minorHAnsi"/>
-              </w:rPr>
-            </w:pPr>
           </w:p>
         </w:tc>
       </w:tr>
@@ -1622,7 +1595,7 @@
           </w:tcPr>
           <w:p>
             <w:pPr>
-              <w:spacing w:after="0"/>
+              <w:spacing w:after="0" w:line="240" w:lineRule="auto"/>
               <w:rPr>
                 <w:rFonts w:cstheme="minorHAnsi"/>
                 <w:b/>
@@ -1652,7 +1625,7 @@
           </w:tcPr>
           <w:p>
             <w:pPr>
-              <w:spacing w:after="0"/>
+              <w:spacing w:after="0" w:line="240" w:lineRule="auto"/>
               <w:rPr>
                 <w:rFonts w:cstheme="minorHAnsi"/>
               </w:rPr>
@@ -1682,7 +1655,7 @@
           </w:tcPr>
           <w:p>
             <w:pPr>
-              <w:spacing w:after="0"/>
+              <w:spacing w:after="0" w:line="240" w:lineRule="auto"/>
               <w:rPr>
                 <w:rFonts w:cstheme="minorHAnsi"/>
                 <w:b/>
@@ -1713,7 +1686,7 @@
           </w:tcPr>
           <w:p>
             <w:pPr>
-              <w:spacing w:after="0"/>
+              <w:spacing w:after="0" w:line="240" w:lineRule="auto"/>
               <w:rPr>
                 <w:rFonts w:cstheme="minorHAnsi"/>
               </w:rPr>
@@ -1742,7 +1715,7 @@
           </w:tcPr>
           <w:p>
             <w:pPr>
-              <w:spacing w:after="0"/>
+              <w:spacing w:after="0" w:line="240" w:lineRule="auto"/>
               <w:rPr>
                 <w:rFonts w:cstheme="minorHAnsi"/>
                 <w:b/>
@@ -1772,7 +1745,7 @@
           </w:tcPr>
           <w:p>
             <w:pPr>
-              <w:spacing w:after="0"/>
+              <w:spacing w:after="0" w:line="240" w:lineRule="auto"/>
               <w:rPr>
                 <w:rFonts w:cstheme="minorHAnsi"/>
               </w:rPr>
@@ -1786,7 +1759,7 @@
           </w:p>
           <w:p>
             <w:pPr>
-              <w:spacing w:after="0"/>
+              <w:spacing w:after="0" w:line="240" w:lineRule="auto"/>
               <w:rPr>
                 <w:rFonts w:cstheme="minorHAnsi"/>
               </w:rPr>
@@ -1816,7 +1789,7 @@
           </w:tcPr>
           <w:p>
             <w:pPr>
-              <w:spacing w:after="0"/>
+              <w:spacing w:after="0" w:line="240" w:lineRule="auto"/>
               <w:rPr>
                 <w:rFonts w:cstheme="minorHAnsi"/>
                 <w:b/>
@@ -1847,7 +1820,7 @@
           </w:tcPr>
           <w:p>
             <w:pPr>
-              <w:spacing w:after="0"/>
+              <w:spacing w:after="0" w:line="240" w:lineRule="auto"/>
               <w:rPr>
                 <w:rFonts w:cstheme="minorHAnsi"/>
               </w:rPr>
@@ -1898,7 +1871,7 @@
           </w:tcPr>
           <w:p>
             <w:pPr>
-              <w:spacing w:after="0"/>
+              <w:spacing w:after="0" w:line="240" w:lineRule="auto"/>
               <w:rPr>
                 <w:rFonts w:cstheme="minorHAnsi"/>
                 <w:b/>
@@ -1936,16 +1909,38 @@
           </w:tcPr>
           <w:p>
             <w:pPr>
-              <w:spacing w:after="0"/>
-              <w:rPr>
-                <w:rFonts w:cstheme="minorHAnsi"/>
-              </w:rPr>
-            </w:pPr>
-            <w:r>
-              <w:rPr>
-                <w:rFonts w:cstheme="minorHAnsi"/>
-              </w:rPr>
-              <w:t>To show functionality of the camera board by displaying the data clock on an oscilloscope.</w:t>
+              <w:spacing w:after="0" w:line="240" w:lineRule="auto"/>
+              <w:rPr>
+                <w:rFonts w:cstheme="minorHAnsi"/>
+              </w:rPr>
+            </w:pPr>
+            <w:r>
+              <w:rPr>
+                <w:rFonts w:cstheme="minorHAnsi"/>
+              </w:rPr>
+              <w:t xml:space="preserve">To show functionality of the camera board by displaying the data clock on </w:t>
+            </w:r>
+          </w:p>
+          <w:p>
+            <w:pPr>
+              <w:spacing w:after="0" w:line="240" w:lineRule="auto"/>
+              <w:rPr>
+                <w:rFonts w:cstheme="minorHAnsi"/>
+              </w:rPr>
+            </w:pPr>
+            <w:proofErr w:type="gramStart"/>
+            <w:r>
+              <w:rPr>
+                <w:rFonts w:cstheme="minorHAnsi"/>
+              </w:rPr>
+              <w:t>an</w:t>
+            </w:r>
+            <w:proofErr w:type="gramEnd"/>
+            <w:r>
+              <w:rPr>
+                <w:rFonts w:cstheme="minorHAnsi"/>
+              </w:rPr>
+              <w:t xml:space="preserve"> oscilloscope.</w:t>
             </w:r>
           </w:p>
         </w:tc>
@@ -1956,7 +1951,8 @@
         </w:trPr>
         <w:tc>
           <w:tcPr>
-            <w:tcW w:w="1419" w:type="pct"/>
+            <w:tcW w:w="5000" w:type="pct"/>
+            <w:gridSpan w:val="2"/>
             <w:tcBorders>
               <w:top w:val="nil"/>
               <w:left w:val="nil"/>
@@ -1968,14 +1964,9 @@
           </w:tcPr>
           <w:p>
             <w:pPr>
-              <w:tabs>
-                <w:tab w:val="center" w:pos="1251"/>
-              </w:tabs>
-              <w:spacing w:after="0" w:line="240" w:lineRule="auto"/>
-              <w:rPr>
-                <w:rFonts w:cstheme="minorHAnsi"/>
-                <w:b/>
-                <w:bCs/>
+              <w:spacing w:after="0" w:line="240" w:lineRule="auto"/>
+              <w:rPr>
+                <w:rFonts w:cstheme="minorHAnsi"/>
               </w:rPr>
             </w:pPr>
             <w:sdt>
@@ -1991,7 +1982,6 @@
                   <w14:uncheckedState w14:val="2610" w14:font="MS Gothic"/>
                 </w14:checkbox>
               </w:sdtPr>
-              <w:sdtEndPr/>
               <w:sdtContent>
                 <w:r>
                   <w:rPr>
@@ -2017,26 +2007,6 @@
               </w:rPr>
               <w:t>Insert Text for checkbox</w:t>
             </w:r>
-          </w:p>
-        </w:tc>
-        <w:tc>
-          <w:tcPr>
-            <w:tcW w:w="3581" w:type="pct"/>
-            <w:tcBorders>
-              <w:top w:val="nil"/>
-              <w:left w:val="nil"/>
-              <w:bottom w:val="single" w:sz="8" w:space="0" w:color="4F81BD"/>
-              <w:right w:val="nil"/>
-            </w:tcBorders>
-            <w:shd w:val="clear" w:color="auto" w:fill="FFFFFF" w:themeFill="background1"/>
-          </w:tcPr>
-          <w:p>
-            <w:pPr>
-              <w:spacing w:after="0"/>
-              <w:rPr>
-                <w:rFonts w:cstheme="minorHAnsi"/>
-              </w:rPr>
-            </w:pPr>
           </w:p>
         </w:tc>
       </w:tr>
@@ -2122,12 +2092,209 @@
                 <w:bCs/>
               </w:rPr>
             </w:pPr>
+            <w:r>
+              <w:rPr>
+                <w:rFonts w:cstheme="minorHAnsi"/>
+                <w:bCs/>
+              </w:rPr>
+              <w:t>threshold()</w:t>
+            </w:r>
+          </w:p>
+        </w:tc>
+      </w:tr>
+      <w:tr>
+        <w:tc>
+          <w:tcPr>
+            <w:tcW w:w="2718" w:type="dxa"/>
+            <w:tcBorders>
+              <w:top w:val="nil"/>
+              <w:left w:val="nil"/>
+              <w:bottom w:val="nil"/>
+              <w:right w:val="nil"/>
+            </w:tcBorders>
+            <w:hideMark/>
+          </w:tcPr>
+          <w:p>
+            <w:pPr>
+              <w:spacing w:after="0" w:line="240" w:lineRule="auto"/>
+              <w:rPr>
+                <w:rFonts w:cstheme="minorHAnsi"/>
+                <w:b/>
+                <w:bCs/>
+              </w:rPr>
+            </w:pPr>
+            <w:r>
+              <w:rPr>
+                <w:rFonts w:cstheme="minorHAnsi"/>
+                <w:b/>
+                <w:bCs/>
+              </w:rPr>
+              <w:t>Inputs:</w:t>
+            </w:r>
+          </w:p>
+        </w:tc>
+        <w:tc>
+          <w:tcPr>
+            <w:tcW w:w="6858" w:type="dxa"/>
+            <w:tcBorders>
+              <w:top w:val="nil"/>
+              <w:left w:val="nil"/>
+              <w:bottom w:val="nil"/>
+              <w:right w:val="nil"/>
+            </w:tcBorders>
+            <w:hideMark/>
+          </w:tcPr>
+          <w:p>
+            <w:pPr>
+              <w:spacing w:after="0" w:line="240" w:lineRule="auto"/>
+              <w:rPr>
+                <w:rFonts w:cstheme="minorHAnsi"/>
+                <w:bCs/>
+              </w:rPr>
+            </w:pPr>
             <w:proofErr w:type="spellStart"/>
             <w:r>
               <w:rPr>
                 <w:rFonts w:cstheme="minorHAnsi"/>
                 <w:bCs/>
               </w:rPr>
+              <w:t>imageData</w:t>
+            </w:r>
+            <w:proofErr w:type="spellEnd"/>
+            <w:r>
+              <w:rPr>
+                <w:rFonts w:cstheme="minorHAnsi"/>
+                <w:bCs/>
+              </w:rPr>
+              <w:t xml:space="preserve"> from a pre-recorded video, initial threshold (manually chosen)</w:t>
+            </w:r>
+          </w:p>
+        </w:tc>
+      </w:tr>
+      <w:tr>
+        <w:tc>
+          <w:tcPr>
+            <w:tcW w:w="2718" w:type="dxa"/>
+            <w:tcBorders>
+              <w:top w:val="nil"/>
+              <w:left w:val="nil"/>
+              <w:bottom w:val="nil"/>
+              <w:right w:val="nil"/>
+            </w:tcBorders>
+            <w:hideMark/>
+          </w:tcPr>
+          <w:p>
+            <w:pPr>
+              <w:spacing w:after="0" w:line="240" w:lineRule="auto"/>
+              <w:rPr>
+                <w:rFonts w:cstheme="minorHAnsi"/>
+                <w:b/>
+                <w:bCs/>
+              </w:rPr>
+            </w:pPr>
+            <w:r>
+              <w:rPr>
+                <w:rFonts w:cstheme="minorHAnsi"/>
+                <w:b/>
+                <w:bCs/>
+              </w:rPr>
+              <w:t>Outputs:</w:t>
+            </w:r>
+          </w:p>
+        </w:tc>
+        <w:tc>
+          <w:tcPr>
+            <w:tcW w:w="6858" w:type="dxa"/>
+            <w:tcBorders>
+              <w:top w:val="nil"/>
+              <w:left w:val="nil"/>
+              <w:bottom w:val="nil"/>
+              <w:right w:val="nil"/>
+            </w:tcBorders>
+            <w:hideMark/>
+          </w:tcPr>
+          <w:p>
+            <w:pPr>
+              <w:spacing w:after="0" w:line="240" w:lineRule="auto"/>
+              <w:rPr>
+                <w:rFonts w:cstheme="minorHAnsi"/>
+                <w:bCs/>
+              </w:rPr>
+            </w:pPr>
+            <w:r>
+              <w:rPr>
+                <w:rFonts w:cstheme="minorHAnsi"/>
+                <w:bCs/>
+              </w:rPr>
+              <w:t>List of points that satisfy threshold criteria</w:t>
+            </w:r>
+          </w:p>
+        </w:tc>
+      </w:tr>
+      <w:tr>
+        <w:tc>
+          <w:tcPr>
+            <w:tcW w:w="2718" w:type="dxa"/>
+            <w:tcBorders>
+              <w:top w:val="nil"/>
+              <w:left w:val="nil"/>
+              <w:bottom w:val="nil"/>
+              <w:right w:val="nil"/>
+            </w:tcBorders>
+            <w:hideMark/>
+          </w:tcPr>
+          <w:p>
+            <w:pPr>
+              <w:spacing w:after="0" w:line="240" w:lineRule="auto"/>
+              <w:rPr>
+                <w:rFonts w:cstheme="minorHAnsi"/>
+                <w:b/>
+                <w:bCs/>
+              </w:rPr>
+            </w:pPr>
+            <w:r>
+              <w:rPr>
+                <w:rFonts w:cstheme="minorHAnsi"/>
+                <w:b/>
+                <w:bCs/>
+              </w:rPr>
+              <w:t>Functional Description:</w:t>
+            </w:r>
+          </w:p>
+        </w:tc>
+        <w:tc>
+          <w:tcPr>
+            <w:tcW w:w="6858" w:type="dxa"/>
+            <w:tcBorders>
+              <w:top w:val="nil"/>
+              <w:left w:val="nil"/>
+              <w:bottom w:val="nil"/>
+              <w:right w:val="nil"/>
+            </w:tcBorders>
+            <w:hideMark/>
+          </w:tcPr>
+          <w:p>
+            <w:pPr>
+              <w:spacing w:after="0" w:line="240" w:lineRule="auto"/>
+              <w:rPr>
+                <w:rFonts w:cstheme="minorHAnsi"/>
+                <w:bCs/>
+              </w:rPr>
+            </w:pPr>
+            <w:r>
+              <w:rPr>
+                <w:rFonts w:cstheme="minorHAnsi"/>
+                <w:bCs/>
+              </w:rPr>
+              <w:t xml:space="preserve">Scans each pixel in the region of interest in a frame and checks to see which pixels are dark enough to belong to the pupil. This process is repeated until a region (computed with </w:t>
+            </w:r>
+            <w:proofErr w:type="spellStart"/>
+            <w:proofErr w:type="gramStart"/>
+            <w:r>
+              <w:rPr>
+                <w:rFonts w:cstheme="minorHAnsi"/>
+                <w:bCs/>
+              </w:rPr>
               <w:t>getConnectedRegions</w:t>
             </w:r>
             <w:proofErr w:type="spellEnd"/>
@@ -2136,7 +2303,15 @@
                 <w:rFonts w:cstheme="minorHAnsi"/>
                 <w:bCs/>
               </w:rPr>
-              <w:t>()</w:t>
+              <w:t>(</w:t>
+            </w:r>
+            <w:proofErr w:type="gramEnd"/>
+            <w:r>
+              <w:rPr>
+                <w:rFonts w:cstheme="minorHAnsi"/>
+                <w:bCs/>
+              </w:rPr>
+              <w:t>)) with an area close to a reference area is found, or until a maximum number of iterations has been reached. If the maximum number of iterations is reached and no suitable regions are detected, identify the user as blinking.</w:t>
             </w:r>
           </w:p>
         </w:tc>
@@ -2151,25 +2326,24 @@
               <w:bottom w:val="nil"/>
               <w:right w:val="nil"/>
             </w:tcBorders>
-            <w:shd w:val="clear" w:color="auto" w:fill="auto"/>
-            <w:hideMark/>
-          </w:tcPr>
-          <w:p>
-            <w:pPr>
-              <w:spacing w:after="0" w:line="240" w:lineRule="auto"/>
-              <w:rPr>
-                <w:rFonts w:cstheme="minorHAnsi"/>
-                <w:b/>
-                <w:bCs/>
-              </w:rPr>
-            </w:pPr>
-            <w:r>
-              <w:rPr>
-                <w:rFonts w:cstheme="minorHAnsi"/>
-                <w:b/>
-                <w:bCs/>
-              </w:rPr>
-              <w:t>Inputs:</w:t>
+            <w:hideMark/>
+          </w:tcPr>
+          <w:p>
+            <w:pPr>
+              <w:spacing w:after="0" w:line="240" w:lineRule="auto"/>
+              <w:rPr>
+                <w:rFonts w:cstheme="minorHAnsi"/>
+                <w:b/>
+                <w:bCs/>
+              </w:rPr>
+            </w:pPr>
+            <w:r>
+              <w:rPr>
+                <w:rFonts w:cstheme="minorHAnsi"/>
+                <w:b/>
+                <w:bCs/>
+              </w:rPr>
+              <w:t>Test Plan:</w:t>
             </w:r>
           </w:p>
         </w:tc>
@@ -2182,264 +2356,40 @@
               <w:bottom w:val="nil"/>
               <w:right w:val="nil"/>
             </w:tcBorders>
-            <w:shd w:val="clear" w:color="auto" w:fill="auto"/>
-            <w:hideMark/>
-          </w:tcPr>
-          <w:p>
-            <w:pPr>
-              <w:spacing w:after="0" w:line="240" w:lineRule="auto"/>
-              <w:rPr>
-                <w:rFonts w:cstheme="minorHAnsi"/>
-                <w:bCs/>
-              </w:rPr>
-            </w:pPr>
-            <w:r>
-              <w:rPr>
-                <w:rFonts w:cstheme="minorHAnsi"/>
-                <w:bCs/>
-              </w:rPr>
-              <w:t>List of dark points identified in threshold()</w:t>
-            </w:r>
-          </w:p>
-        </w:tc>
-      </w:tr>
-      <w:tr>
-        <w:tc>
-          <w:tcPr>
-            <w:tcW w:w="2718" w:type="dxa"/>
-            <w:tcBorders>
-              <w:top w:val="nil"/>
-              <w:left w:val="nil"/>
-              <w:bottom w:val="nil"/>
-              <w:right w:val="nil"/>
-            </w:tcBorders>
-            <w:hideMark/>
-          </w:tcPr>
-          <w:p>
-            <w:pPr>
-              <w:spacing w:after="0" w:line="240" w:lineRule="auto"/>
-              <w:rPr>
-                <w:rFonts w:cstheme="minorHAnsi"/>
-                <w:b/>
-                <w:bCs/>
-              </w:rPr>
-            </w:pPr>
-            <w:r>
-              <w:rPr>
-                <w:rFonts w:cstheme="minorHAnsi"/>
-                <w:b/>
-                <w:bCs/>
-              </w:rPr>
-              <w:t>Outputs:</w:t>
-            </w:r>
-          </w:p>
-        </w:tc>
-        <w:tc>
-          <w:tcPr>
-            <w:tcW w:w="6858" w:type="dxa"/>
-            <w:tcBorders>
-              <w:top w:val="nil"/>
-              <w:left w:val="nil"/>
-              <w:bottom w:val="nil"/>
-              <w:right w:val="nil"/>
-            </w:tcBorders>
-            <w:hideMark/>
-          </w:tcPr>
-          <w:p>
-            <w:pPr>
-              <w:spacing w:after="0" w:line="240" w:lineRule="auto"/>
-              <w:rPr>
-                <w:rFonts w:cstheme="minorHAnsi"/>
-                <w:bCs/>
-              </w:rPr>
-            </w:pPr>
-            <w:proofErr w:type="spellStart"/>
-            <w:r>
-              <w:rPr>
-                <w:rFonts w:cstheme="minorHAnsi"/>
-                <w:bCs/>
-              </w:rPr>
-              <w:t>crPointList</w:t>
-            </w:r>
-            <w:proofErr w:type="spellEnd"/>
-            <w:r>
-              <w:rPr>
-                <w:rFonts w:cstheme="minorHAnsi"/>
-                <w:bCs/>
-              </w:rPr>
-              <w:t xml:space="preserve">, </w:t>
-            </w:r>
-            <w:proofErr w:type="spellStart"/>
-            <w:r>
-              <w:rPr>
-                <w:rFonts w:cstheme="minorHAnsi"/>
-                <w:bCs/>
-              </w:rPr>
-              <w:t>crSize</w:t>
-            </w:r>
-            <w:proofErr w:type="spellEnd"/>
-            <w:r>
-              <w:rPr>
-                <w:rFonts w:cstheme="minorHAnsi"/>
-                <w:bCs/>
-              </w:rPr>
-              <w:t xml:space="preserve">, </w:t>
-            </w:r>
-            <w:proofErr w:type="spellStart"/>
-            <w:r>
-              <w:rPr>
-                <w:rFonts w:cstheme="minorHAnsi"/>
-                <w:bCs/>
-              </w:rPr>
-              <w:t>crCount,crBinary</w:t>
-            </w:r>
-            <w:proofErr w:type="spellEnd"/>
-          </w:p>
-        </w:tc>
-      </w:tr>
-      <w:tr>
-        <w:tc>
-          <w:tcPr>
-            <w:tcW w:w="2718" w:type="dxa"/>
-            <w:tcBorders>
-              <w:top w:val="nil"/>
-              <w:left w:val="nil"/>
-              <w:bottom w:val="nil"/>
-              <w:right w:val="nil"/>
-            </w:tcBorders>
-            <w:shd w:val="clear" w:color="auto" w:fill="auto"/>
-            <w:hideMark/>
-          </w:tcPr>
-          <w:p>
-            <w:pPr>
-              <w:spacing w:after="0" w:line="240" w:lineRule="auto"/>
-              <w:rPr>
-                <w:rFonts w:cstheme="minorHAnsi"/>
-                <w:b/>
-                <w:bCs/>
-              </w:rPr>
-            </w:pPr>
-            <w:r>
-              <w:rPr>
-                <w:rFonts w:cstheme="minorHAnsi"/>
-                <w:b/>
-                <w:bCs/>
-              </w:rPr>
-              <w:t>Functional Description:</w:t>
-            </w:r>
-          </w:p>
-        </w:tc>
-        <w:tc>
-          <w:tcPr>
-            <w:tcW w:w="6858" w:type="dxa"/>
-            <w:tcBorders>
-              <w:top w:val="nil"/>
-              <w:left w:val="nil"/>
-              <w:bottom w:val="nil"/>
-              <w:right w:val="nil"/>
-            </w:tcBorders>
-            <w:shd w:val="clear" w:color="auto" w:fill="auto"/>
-            <w:hideMark/>
-          </w:tcPr>
-          <w:p>
-            <w:pPr>
-              <w:spacing w:after="0" w:line="240" w:lineRule="auto"/>
-              <w:rPr>
-                <w:rFonts w:cstheme="minorHAnsi"/>
-                <w:bCs/>
-              </w:rPr>
-            </w:pPr>
-            <w:r>
-              <w:rPr>
-                <w:rFonts w:cstheme="minorHAnsi"/>
-                <w:bCs/>
-              </w:rPr>
-              <w:t xml:space="preserve">Uses a stack based implementation of the flood fill algorithm to identify connected regions of dark points. </w:t>
-            </w:r>
-          </w:p>
-        </w:tc>
-      </w:tr>
-      <w:tr>
-        <w:tc>
-          <w:tcPr>
-            <w:tcW w:w="2718" w:type="dxa"/>
-            <w:tcBorders>
-              <w:top w:val="nil"/>
-              <w:left w:val="nil"/>
-              <w:bottom w:val="nil"/>
-              <w:right w:val="nil"/>
-            </w:tcBorders>
-            <w:hideMark/>
-          </w:tcPr>
-          <w:p>
-            <w:pPr>
-              <w:spacing w:after="0" w:line="240" w:lineRule="auto"/>
-              <w:rPr>
-                <w:rFonts w:cstheme="minorHAnsi"/>
-                <w:b/>
-                <w:bCs/>
-              </w:rPr>
-            </w:pPr>
-            <w:r>
-              <w:rPr>
-                <w:rFonts w:cstheme="minorHAnsi"/>
-                <w:b/>
-                <w:bCs/>
-              </w:rPr>
-              <w:t>Demonstration</w:t>
-            </w:r>
-            <w:r>
-              <w:rPr>
-                <w:rFonts w:cstheme="minorHAnsi"/>
-                <w:b/>
-                <w:bCs/>
-              </w:rPr>
-              <w:t xml:space="preserve"> Plan:</w:t>
-            </w:r>
-          </w:p>
-        </w:tc>
-        <w:tc>
-          <w:tcPr>
-            <w:tcW w:w="6858" w:type="dxa"/>
-            <w:tcBorders>
-              <w:top w:val="nil"/>
-              <w:left w:val="nil"/>
-              <w:bottom w:val="nil"/>
-              <w:right w:val="nil"/>
-            </w:tcBorders>
-            <w:hideMark/>
-          </w:tcPr>
-          <w:p>
-            <w:pPr>
-              <w:spacing w:after="0" w:line="240" w:lineRule="auto"/>
-              <w:rPr>
-                <w:rFonts w:cstheme="minorHAnsi"/>
-                <w:bCs/>
-              </w:rPr>
-            </w:pPr>
-            <w:r>
-              <w:rPr>
-                <w:rFonts w:cstheme="minorHAnsi"/>
-                <w:bCs/>
-              </w:rPr>
-              <w:t xml:space="preserve">Color each connected region that meets the size requirement a different color, and visually inspect the resulting image. </w:t>
-            </w:r>
-          </w:p>
-          <w:p>
-            <w:pPr>
-              <w:spacing w:after="0" w:line="240" w:lineRule="auto"/>
-              <w:rPr>
-                <w:rFonts w:cstheme="minorHAnsi"/>
-                <w:bCs/>
-              </w:rPr>
-            </w:pPr>
-          </w:p>
-        </w:tc>
-      </w:tr>
-      <w:tr>
-        <w:tc>
-          <w:tcPr>
-            <w:tcW w:w="2718" w:type="dxa"/>
+            <w:hideMark/>
+          </w:tcPr>
+          <w:p>
+            <w:pPr>
+              <w:spacing w:after="0" w:line="240" w:lineRule="auto"/>
+              <w:rPr>
+                <w:rFonts w:cstheme="minorHAnsi"/>
+                <w:bCs/>
+              </w:rPr>
+            </w:pPr>
+            <w:r>
+              <w:rPr>
+                <w:rFonts w:cstheme="minorHAnsi"/>
+                <w:bCs/>
+              </w:rPr>
+              <w:t>Color the dark pixels as red, and visually inspect the image to ensure that pixels that meet the threshold requirement have been marked.</w:t>
+            </w:r>
+          </w:p>
+          <w:p>
+            <w:pPr>
+              <w:spacing w:after="0" w:line="240" w:lineRule="auto"/>
+              <w:rPr>
+                <w:rFonts w:cstheme="minorHAnsi"/>
+                <w:bCs/>
+              </w:rPr>
+            </w:pPr>
+          </w:p>
+        </w:tc>
+      </w:tr>
+      <w:tr>
+        <w:tc>
+          <w:tcPr>
+            <w:tcW w:w="9576" w:type="dxa"/>
+            <w:gridSpan w:val="2"/>
             <w:tcBorders>
               <w:top w:val="nil"/>
               <w:left w:val="nil"/>
@@ -2449,13 +2399,9 @@
           </w:tcPr>
           <w:p>
             <w:pPr>
-              <w:tabs>
-                <w:tab w:val="center" w:pos="1251"/>
-              </w:tabs>
-              <w:spacing w:after="0" w:line="240" w:lineRule="auto"/>
-              <w:rPr>
-                <w:rFonts w:cstheme="minorHAnsi"/>
-                <w:b/>
+              <w:spacing w:after="0" w:line="240" w:lineRule="auto"/>
+              <w:rPr>
+                <w:rFonts w:cstheme="minorHAnsi"/>
                 <w:bCs/>
               </w:rPr>
             </w:pPr>
@@ -2465,14 +2411,13 @@
                   <w:rFonts w:cstheme="minorHAnsi"/>
                   <w:bCs/>
                 </w:rPr>
-                <w:id w:val="455153544"/>
+                <w:id w:val="-1473983296"/>
                 <w14:checkbox>
                   <w14:checked w14:val="0"/>
                   <w14:checkedState w14:val="2612" w14:font="MS Gothic"/>
                   <w14:uncheckedState w14:val="2610" w14:font="MS Gothic"/>
                 </w14:checkbox>
               </w:sdtPr>
-              <w:sdtEndPr/>
               <w:sdtContent>
                 <w:r>
                   <w:rPr>
@@ -2488,36 +2433,8 @@
                 <w:rFonts w:cstheme="minorHAnsi"/>
                 <w:bCs/>
               </w:rPr>
-              <w:tab/>
-            </w:r>
-            <w:r>
-              <w:rPr>
-                <w:rFonts w:cstheme="minorHAnsi"/>
-                <w:bCs/>
-                <w:highlight w:val="yellow"/>
-              </w:rPr>
-              <w:t>Insert Text for checkbox</w:t>
-            </w:r>
-          </w:p>
-        </w:tc>
-        <w:tc>
-          <w:tcPr>
-            <w:tcW w:w="6858" w:type="dxa"/>
-            <w:tcBorders>
-              <w:top w:val="nil"/>
-              <w:left w:val="nil"/>
-              <w:bottom w:val="single" w:sz="8" w:space="0" w:color="4F81BD"/>
-              <w:right w:val="nil"/>
-            </w:tcBorders>
-          </w:tcPr>
-          <w:p>
-            <w:pPr>
-              <w:spacing w:after="0" w:line="240" w:lineRule="auto"/>
-              <w:rPr>
-                <w:rFonts w:cstheme="minorHAnsi"/>
-                <w:bCs/>
-              </w:rPr>
-            </w:pPr>
+              <w:t>pixels that meet threshold requirements are marked red</w:t>
+            </w:r>
           </w:p>
         </w:tc>
       </w:tr>
@@ -2582,7 +2499,6 @@
                 <w:b/>
                 <w:bCs/>
               </w:rPr>
-              <w:lastRenderedPageBreak/>
               <w:t>Module Name:</w:t>
             </w:r>
           </w:p>
@@ -2612,6 +2528,465 @@
                 <w:rFonts w:cstheme="minorHAnsi"/>
                 <w:bCs/>
               </w:rPr>
+              <w:t>getConnectedRegions</w:t>
+            </w:r>
+            <w:proofErr w:type="spellEnd"/>
+            <w:r>
+              <w:rPr>
+                <w:rFonts w:cstheme="minorHAnsi"/>
+                <w:bCs/>
+              </w:rPr>
+              <w:t>()</w:t>
+            </w:r>
+          </w:p>
+        </w:tc>
+      </w:tr>
+      <w:tr>
+        <w:tc>
+          <w:tcPr>
+            <w:tcW w:w="2718" w:type="dxa"/>
+            <w:tcBorders>
+              <w:top w:val="nil"/>
+              <w:left w:val="nil"/>
+              <w:bottom w:val="nil"/>
+              <w:right w:val="nil"/>
+            </w:tcBorders>
+            <w:shd w:val="clear" w:color="auto" w:fill="auto"/>
+            <w:hideMark/>
+          </w:tcPr>
+          <w:p>
+            <w:pPr>
+              <w:spacing w:after="0" w:line="240" w:lineRule="auto"/>
+              <w:rPr>
+                <w:rFonts w:cstheme="minorHAnsi"/>
+                <w:b/>
+                <w:bCs/>
+              </w:rPr>
+            </w:pPr>
+            <w:r>
+              <w:rPr>
+                <w:rFonts w:cstheme="minorHAnsi"/>
+                <w:b/>
+                <w:bCs/>
+              </w:rPr>
+              <w:t>Inputs:</w:t>
+            </w:r>
+          </w:p>
+        </w:tc>
+        <w:tc>
+          <w:tcPr>
+            <w:tcW w:w="6858" w:type="dxa"/>
+            <w:tcBorders>
+              <w:top w:val="nil"/>
+              <w:left w:val="nil"/>
+              <w:bottom w:val="nil"/>
+              <w:right w:val="nil"/>
+            </w:tcBorders>
+            <w:shd w:val="clear" w:color="auto" w:fill="auto"/>
+            <w:hideMark/>
+          </w:tcPr>
+          <w:p>
+            <w:pPr>
+              <w:spacing w:after="0" w:line="240" w:lineRule="auto"/>
+              <w:rPr>
+                <w:rFonts w:cstheme="minorHAnsi"/>
+                <w:bCs/>
+              </w:rPr>
+            </w:pPr>
+            <w:r>
+              <w:rPr>
+                <w:rFonts w:cstheme="minorHAnsi"/>
+                <w:bCs/>
+              </w:rPr>
+              <w:t>List of dark points identified in threshold()</w:t>
+            </w:r>
+          </w:p>
+        </w:tc>
+      </w:tr>
+      <w:tr>
+        <w:tc>
+          <w:tcPr>
+            <w:tcW w:w="2718" w:type="dxa"/>
+            <w:tcBorders>
+              <w:top w:val="nil"/>
+              <w:left w:val="nil"/>
+              <w:bottom w:val="nil"/>
+              <w:right w:val="nil"/>
+            </w:tcBorders>
+            <w:hideMark/>
+          </w:tcPr>
+          <w:p>
+            <w:pPr>
+              <w:spacing w:after="0" w:line="240" w:lineRule="auto"/>
+              <w:rPr>
+                <w:rFonts w:cstheme="minorHAnsi"/>
+                <w:b/>
+                <w:bCs/>
+              </w:rPr>
+            </w:pPr>
+            <w:r>
+              <w:rPr>
+                <w:rFonts w:cstheme="minorHAnsi"/>
+                <w:b/>
+                <w:bCs/>
+              </w:rPr>
+              <w:t>Outputs:</w:t>
+            </w:r>
+          </w:p>
+        </w:tc>
+        <w:tc>
+          <w:tcPr>
+            <w:tcW w:w="6858" w:type="dxa"/>
+            <w:tcBorders>
+              <w:top w:val="nil"/>
+              <w:left w:val="nil"/>
+              <w:bottom w:val="nil"/>
+              <w:right w:val="nil"/>
+            </w:tcBorders>
+            <w:hideMark/>
+          </w:tcPr>
+          <w:p>
+            <w:pPr>
+              <w:spacing w:after="0" w:line="240" w:lineRule="auto"/>
+              <w:rPr>
+                <w:rFonts w:cstheme="minorHAnsi"/>
+                <w:bCs/>
+              </w:rPr>
+            </w:pPr>
+            <w:proofErr w:type="spellStart"/>
+            <w:r>
+              <w:rPr>
+                <w:rFonts w:cstheme="minorHAnsi"/>
+                <w:bCs/>
+              </w:rPr>
+              <w:t>crPointList</w:t>
+            </w:r>
+            <w:proofErr w:type="spellEnd"/>
+            <w:r>
+              <w:rPr>
+                <w:rFonts w:cstheme="minorHAnsi"/>
+                <w:bCs/>
+              </w:rPr>
+              <w:t xml:space="preserve">, </w:t>
+            </w:r>
+            <w:proofErr w:type="spellStart"/>
+            <w:r>
+              <w:rPr>
+                <w:rFonts w:cstheme="minorHAnsi"/>
+                <w:bCs/>
+              </w:rPr>
+              <w:t>crSize</w:t>
+            </w:r>
+            <w:proofErr w:type="spellEnd"/>
+            <w:r>
+              <w:rPr>
+                <w:rFonts w:cstheme="minorHAnsi"/>
+                <w:bCs/>
+              </w:rPr>
+              <w:t xml:space="preserve">, </w:t>
+            </w:r>
+            <w:proofErr w:type="spellStart"/>
+            <w:r>
+              <w:rPr>
+                <w:rFonts w:cstheme="minorHAnsi"/>
+                <w:bCs/>
+              </w:rPr>
+              <w:t>crCount,crBinary</w:t>
+            </w:r>
+            <w:proofErr w:type="spellEnd"/>
+          </w:p>
+        </w:tc>
+      </w:tr>
+      <w:tr>
+        <w:tc>
+          <w:tcPr>
+            <w:tcW w:w="2718" w:type="dxa"/>
+            <w:tcBorders>
+              <w:top w:val="nil"/>
+              <w:left w:val="nil"/>
+              <w:bottom w:val="nil"/>
+              <w:right w:val="nil"/>
+            </w:tcBorders>
+            <w:shd w:val="clear" w:color="auto" w:fill="auto"/>
+            <w:hideMark/>
+          </w:tcPr>
+          <w:p>
+            <w:pPr>
+              <w:spacing w:after="0" w:line="240" w:lineRule="auto"/>
+              <w:rPr>
+                <w:rFonts w:cstheme="minorHAnsi"/>
+                <w:b/>
+                <w:bCs/>
+              </w:rPr>
+            </w:pPr>
+            <w:r>
+              <w:rPr>
+                <w:rFonts w:cstheme="minorHAnsi"/>
+                <w:b/>
+                <w:bCs/>
+              </w:rPr>
+              <w:t>Functional Description:</w:t>
+            </w:r>
+          </w:p>
+        </w:tc>
+        <w:tc>
+          <w:tcPr>
+            <w:tcW w:w="6858" w:type="dxa"/>
+            <w:tcBorders>
+              <w:top w:val="nil"/>
+              <w:left w:val="nil"/>
+              <w:bottom w:val="nil"/>
+              <w:right w:val="nil"/>
+            </w:tcBorders>
+            <w:shd w:val="clear" w:color="auto" w:fill="auto"/>
+            <w:hideMark/>
+          </w:tcPr>
+          <w:p>
+            <w:pPr>
+              <w:spacing w:after="0" w:line="240" w:lineRule="auto"/>
+              <w:rPr>
+                <w:rFonts w:cstheme="minorHAnsi"/>
+                <w:bCs/>
+              </w:rPr>
+            </w:pPr>
+            <w:r>
+              <w:rPr>
+                <w:rFonts w:cstheme="minorHAnsi"/>
+                <w:bCs/>
+              </w:rPr>
+              <w:t xml:space="preserve">Uses a stack based implementation of the flood fill algorithm to identify connected regions of dark points. </w:t>
+            </w:r>
+          </w:p>
+        </w:tc>
+      </w:tr>
+      <w:tr>
+        <w:tc>
+          <w:tcPr>
+            <w:tcW w:w="2718" w:type="dxa"/>
+            <w:tcBorders>
+              <w:top w:val="nil"/>
+              <w:left w:val="nil"/>
+              <w:bottom w:val="nil"/>
+              <w:right w:val="nil"/>
+            </w:tcBorders>
+            <w:hideMark/>
+          </w:tcPr>
+          <w:p>
+            <w:pPr>
+              <w:spacing w:after="0" w:line="240" w:lineRule="auto"/>
+              <w:rPr>
+                <w:rFonts w:cstheme="minorHAnsi"/>
+                <w:b/>
+                <w:bCs/>
+              </w:rPr>
+            </w:pPr>
+            <w:r>
+              <w:rPr>
+                <w:rFonts w:cstheme="minorHAnsi"/>
+                <w:b/>
+                <w:bCs/>
+              </w:rPr>
+              <w:t>Demonstration</w:t>
+            </w:r>
+            <w:r>
+              <w:rPr>
+                <w:rFonts w:cstheme="minorHAnsi"/>
+                <w:b/>
+                <w:bCs/>
+              </w:rPr>
+              <w:t xml:space="preserve"> Plan:</w:t>
+            </w:r>
+          </w:p>
+        </w:tc>
+        <w:tc>
+          <w:tcPr>
+            <w:tcW w:w="6858" w:type="dxa"/>
+            <w:tcBorders>
+              <w:top w:val="nil"/>
+              <w:left w:val="nil"/>
+              <w:bottom w:val="nil"/>
+              <w:right w:val="nil"/>
+            </w:tcBorders>
+            <w:hideMark/>
+          </w:tcPr>
+          <w:p>
+            <w:pPr>
+              <w:spacing w:after="0" w:line="240" w:lineRule="auto"/>
+              <w:rPr>
+                <w:rFonts w:cstheme="minorHAnsi"/>
+                <w:bCs/>
+              </w:rPr>
+            </w:pPr>
+            <w:r>
+              <w:rPr>
+                <w:rFonts w:cstheme="minorHAnsi"/>
+                <w:bCs/>
+              </w:rPr>
+              <w:t xml:space="preserve">Color each connected region that meets the size requirement a different color, and visually inspect the resulting image. </w:t>
+            </w:r>
+          </w:p>
+          <w:p>
+            <w:pPr>
+              <w:spacing w:after="0" w:line="240" w:lineRule="auto"/>
+              <w:rPr>
+                <w:rFonts w:cstheme="minorHAnsi"/>
+                <w:bCs/>
+              </w:rPr>
+            </w:pPr>
+          </w:p>
+        </w:tc>
+      </w:tr>
+      <w:tr>
+        <w:tc>
+          <w:tcPr>
+            <w:tcW w:w="9576" w:type="dxa"/>
+            <w:gridSpan w:val="2"/>
+            <w:tcBorders>
+              <w:top w:val="nil"/>
+              <w:left w:val="nil"/>
+              <w:bottom w:val="single" w:sz="8" w:space="0" w:color="4F81BD"/>
+              <w:right w:val="nil"/>
+            </w:tcBorders>
+          </w:tcPr>
+          <w:p>
+            <w:pPr>
+              <w:spacing w:after="0" w:line="240" w:lineRule="auto"/>
+              <w:rPr>
+                <w:rFonts w:cstheme="minorHAnsi"/>
+                <w:bCs/>
+              </w:rPr>
+            </w:pPr>
+            <w:sdt>
+              <w:sdtPr>
+                <w:rPr>
+                  <w:rFonts w:cstheme="minorHAnsi"/>
+                  <w:bCs/>
+                </w:rPr>
+                <w:id w:val="455153544"/>
+                <w14:checkbox>
+                  <w14:checked w14:val="0"/>
+                  <w14:checkedState w14:val="2612" w14:font="MS Gothic"/>
+                  <w14:uncheckedState w14:val="2610" w14:font="MS Gothic"/>
+                </w14:checkbox>
+              </w:sdtPr>
+              <w:sdtContent>
+                <w:r>
+                  <w:rPr>
+                    <w:rFonts w:ascii="MS Gothic" w:eastAsia="MS Gothic" w:cstheme="minorHAnsi" w:hint="eastAsia"/>
+                    <w:bCs/>
+                  </w:rPr>
+                  <w:t>☐</w:t>
+                </w:r>
+              </w:sdtContent>
+            </w:sdt>
+            <w:r>
+              <w:rPr>
+                <w:rFonts w:cstheme="minorHAnsi"/>
+                <w:bCs/>
+              </w:rPr>
+              <w:tab/>
+            </w:r>
+            <w:r>
+              <w:rPr>
+                <w:rFonts w:cstheme="minorHAnsi"/>
+                <w:bCs/>
+                <w:highlight w:val="yellow"/>
+              </w:rPr>
+              <w:t>Insert Text for checkbox</w:t>
+            </w:r>
+          </w:p>
+        </w:tc>
+      </w:tr>
+    </w:tbl>
+    <w:p>
+      <w:pPr>
+        <w:spacing w:after="0" w:line="240" w:lineRule="auto"/>
+        <w:rPr>
+          <w:rFonts w:cstheme="minorHAnsi"/>
+          <w:b/>
+          <w:bCs/>
+        </w:rPr>
+      </w:pPr>
+    </w:p>
+    <w:p>
+      <w:pPr>
+        <w:spacing w:after="0" w:line="240" w:lineRule="auto"/>
+        <w:rPr>
+          <w:rFonts w:cstheme="minorHAnsi"/>
+          <w:b/>
+          <w:bCs/>
+        </w:rPr>
+      </w:pPr>
+    </w:p>
+    <w:tbl>
+      <w:tblPr>
+        <w:tblW w:w="0" w:type="auto"/>
+        <w:tblBorders>
+          <w:top w:val="single" w:sz="8" w:space="0" w:color="4F81BD"/>
+          <w:bottom w:val="single" w:sz="8" w:space="0" w:color="4F81BD"/>
+        </w:tblBorders>
+        <w:tblLook w:val="04A0" w:firstRow="1" w:lastRow="0" w:firstColumn="1" w:lastColumn="0" w:noHBand="0" w:noVBand="1"/>
+      </w:tblPr>
+      <w:tblGrid>
+        <w:gridCol w:w="2718"/>
+        <w:gridCol w:w="6858"/>
+      </w:tblGrid>
+      <w:tr>
+        <w:tc>
+          <w:tcPr>
+            <w:tcW w:w="2718" w:type="dxa"/>
+            <w:tcBorders>
+              <w:top w:val="single" w:sz="8" w:space="0" w:color="4F81BD"/>
+              <w:left w:val="nil"/>
+              <w:bottom w:val="single" w:sz="8" w:space="0" w:color="4F81BD"/>
+              <w:right w:val="nil"/>
+            </w:tcBorders>
+            <w:hideMark/>
+          </w:tcPr>
+          <w:p>
+            <w:pPr>
+              <w:spacing w:after="0" w:line="240" w:lineRule="auto"/>
+              <w:rPr>
+                <w:rFonts w:cstheme="minorHAnsi"/>
+                <w:b/>
+                <w:bCs/>
+              </w:rPr>
+            </w:pPr>
+            <w:r>
+              <w:rPr>
+                <w:rFonts w:cstheme="minorHAnsi"/>
+                <w:b/>
+                <w:bCs/>
+              </w:rPr>
+              <w:t>Module Name:</w:t>
+            </w:r>
+          </w:p>
+        </w:tc>
+        <w:tc>
+          <w:tcPr>
+            <w:tcW w:w="6858" w:type="dxa"/>
+            <w:tcBorders>
+              <w:top w:val="single" w:sz="8" w:space="0" w:color="4F81BD"/>
+              <w:left w:val="nil"/>
+              <w:bottom w:val="single" w:sz="8" w:space="0" w:color="4F81BD"/>
+              <w:right w:val="nil"/>
+            </w:tcBorders>
+            <w:hideMark/>
+          </w:tcPr>
+          <w:p>
+            <w:pPr>
+              <w:spacing w:after="0" w:line="240" w:lineRule="auto"/>
+              <w:rPr>
+                <w:rFonts w:cstheme="minorHAnsi"/>
+                <w:bCs/>
+              </w:rPr>
+            </w:pPr>
+            <w:proofErr w:type="spellStart"/>
+            <w:r>
+              <w:rPr>
+                <w:rFonts w:cstheme="minorHAnsi"/>
+                <w:bCs/>
+              </w:rPr>
               <w:t>getAspectRatio</w:t>
             </w:r>
             <w:proofErr w:type="spellEnd"/>
@@ -2907,7 +3282,8 @@
       <w:tr>
         <w:tc>
           <w:tcPr>
-            <w:tcW w:w="2718" w:type="dxa"/>
+            <w:tcW w:w="9576" w:type="dxa"/>
+            <w:gridSpan w:val="2"/>
             <w:tcBorders>
               <w:top w:val="nil"/>
               <w:left w:val="nil"/>
@@ -2917,13 +3293,9 @@
           </w:tcPr>
           <w:p>
             <w:pPr>
-              <w:tabs>
-                <w:tab w:val="center" w:pos="1251"/>
-              </w:tabs>
-              <w:spacing w:after="0" w:line="240" w:lineRule="auto"/>
-              <w:rPr>
-                <w:rFonts w:cstheme="minorHAnsi"/>
-                <w:b/>
+              <w:spacing w:after="0" w:line="240" w:lineRule="auto"/>
+              <w:rPr>
+                <w:rFonts w:cstheme="minorHAnsi"/>
                 <w:bCs/>
               </w:rPr>
             </w:pPr>
@@ -2940,7 +3312,6 @@
                   <w14:uncheckedState w14:val="2610" w14:font="MS Gothic"/>
                 </w14:checkbox>
               </w:sdtPr>
-              <w:sdtEndPr/>
               <w:sdtContent>
                 <w:r>
                   <w:rPr>
@@ -2966,26 +3337,6 @@
               </w:rPr>
               <w:t>Insert Text for checkbox</w:t>
             </w:r>
-          </w:p>
-        </w:tc>
-        <w:tc>
-          <w:tcPr>
-            <w:tcW w:w="6858" w:type="dxa"/>
-            <w:tcBorders>
-              <w:top w:val="nil"/>
-              <w:left w:val="nil"/>
-              <w:bottom w:val="single" w:sz="8" w:space="0" w:color="4F81BD"/>
-              <w:right w:val="nil"/>
-            </w:tcBorders>
-          </w:tcPr>
-          <w:p>
-            <w:pPr>
-              <w:spacing w:after="0" w:line="240" w:lineRule="auto"/>
-              <w:rPr>
-                <w:rFonts w:cstheme="minorHAnsi"/>
-                <w:bCs/>
-              </w:rPr>
-            </w:pPr>
           </w:p>
         </w:tc>
       </w:tr>
@@ -3423,7 +3774,6 @@
               </w:rPr>
               <w:t xml:space="preserve">Display the image with the chosen region before and after removal of aberrations and verify that aberrations have indeed been </w:t>
             </w:r>
-            <w:proofErr w:type="spellStart"/>
             <w:r>
               <w:rPr>
                 <w:rFonts w:cstheme="minorHAnsi"/>
@@ -3436,15 +3786,14 @@
                 <w:rFonts w:cstheme="minorHAnsi"/>
                 <w:bCs/>
               </w:rPr>
-              <w:t>moved</w:t>
-            </w:r>
-            <w:proofErr w:type="spellEnd"/>
-            <w:r>
-              <w:rPr>
-                <w:rFonts w:cstheme="minorHAnsi"/>
-                <w:bCs/>
-              </w:rPr>
-              <w:t>.</w:t>
+              <w:t>e</w:t>
+            </w:r>
+            <w:r>
+              <w:rPr>
+                <w:rFonts w:cstheme="minorHAnsi"/>
+                <w:bCs/>
+              </w:rPr>
+              <w:t>moved.</w:t>
             </w:r>
           </w:p>
           <w:p>
@@ -3464,7 +3813,8 @@
         </w:trPr>
         <w:tc>
           <w:tcPr>
-            <w:tcW w:w="2737" w:type="dxa"/>
+            <w:tcW w:w="9642" w:type="dxa"/>
+            <w:gridSpan w:val="2"/>
             <w:tcBorders>
               <w:top w:val="nil"/>
               <w:left w:val="nil"/>
@@ -3474,13 +3824,9 @@
           </w:tcPr>
           <w:p>
             <w:pPr>
-              <w:tabs>
-                <w:tab w:val="center" w:pos="1251"/>
-              </w:tabs>
-              <w:spacing w:after="0" w:line="240" w:lineRule="auto"/>
-              <w:rPr>
-                <w:rFonts w:cstheme="minorHAnsi"/>
-                <w:b/>
+              <w:spacing w:after="0" w:line="240" w:lineRule="auto"/>
+              <w:rPr>
+                <w:rFonts w:cstheme="minorHAnsi"/>
                 <w:bCs/>
               </w:rPr>
             </w:pPr>
@@ -3497,7 +3843,6 @@
                   <w14:uncheckedState w14:val="2610" w14:font="MS Gothic"/>
                 </w14:checkbox>
               </w:sdtPr>
-              <w:sdtEndPr/>
               <w:sdtContent>
                 <w:r>
                   <w:rPr>
@@ -3525,28 +3870,18 @@
             </w:r>
           </w:p>
         </w:tc>
-        <w:tc>
-          <w:tcPr>
-            <w:tcW w:w="6905" w:type="dxa"/>
-            <w:tcBorders>
-              <w:top w:val="nil"/>
-              <w:left w:val="nil"/>
-              <w:bottom w:val="single" w:sz="8" w:space="0" w:color="4F81BD"/>
-              <w:right w:val="nil"/>
-            </w:tcBorders>
-          </w:tcPr>
-          <w:p>
-            <w:pPr>
-              <w:spacing w:after="0" w:line="240" w:lineRule="auto"/>
-              <w:rPr>
-                <w:rFonts w:cstheme="minorHAnsi"/>
-                <w:bCs/>
-              </w:rPr>
-            </w:pPr>
-          </w:p>
-        </w:tc>
       </w:tr>
     </w:tbl>
+    <w:p>
+      <w:pPr>
+        <w:spacing w:after="0" w:line="240" w:lineRule="auto"/>
+        <w:rPr>
+          <w:rFonts w:cstheme="minorHAnsi"/>
+          <w:b/>
+          <w:bCs/>
+        </w:rPr>
+      </w:pPr>
+    </w:p>
     <w:p>
       <w:pPr>
         <w:spacing w:after="0" w:line="240" w:lineRule="auto"/>
@@ -3608,6 +3943,7 @@
                 <w:b/>
                 <w:bCs/>
               </w:rPr>
+              <w:lastRenderedPageBreak/>
               <w:t>Module Name:</w:t>
             </w:r>
           </w:p>
@@ -3939,7 +4275,8 @@
       <w:tr>
         <w:tc>
           <w:tcPr>
-            <w:tcW w:w="2718" w:type="dxa"/>
+            <w:tcW w:w="9576" w:type="dxa"/>
+            <w:gridSpan w:val="2"/>
             <w:tcBorders>
               <w:top w:val="nil"/>
               <w:left w:val="nil"/>
@@ -3949,13 +4286,9 @@
           </w:tcPr>
           <w:p>
             <w:pPr>
-              <w:tabs>
-                <w:tab w:val="center" w:pos="1251"/>
-              </w:tabs>
-              <w:spacing w:after="0" w:line="240" w:lineRule="auto"/>
-              <w:rPr>
-                <w:rFonts w:cstheme="minorHAnsi"/>
-                <w:b/>
+              <w:spacing w:after="0" w:line="240" w:lineRule="auto"/>
+              <w:rPr>
+                <w:rFonts w:cstheme="minorHAnsi"/>
                 <w:bCs/>
               </w:rPr>
             </w:pPr>
@@ -3972,7 +4305,6 @@
                   <w14:uncheckedState w14:val="2610" w14:font="MS Gothic"/>
                 </w14:checkbox>
               </w:sdtPr>
-              <w:sdtEndPr/>
               <w:sdtContent>
                 <w:r>
                   <w:rPr>
@@ -3998,26 +4330,6 @@
               </w:rPr>
               <w:t>Insert Text for checkbox</w:t>
             </w:r>
-          </w:p>
-        </w:tc>
-        <w:tc>
-          <w:tcPr>
-            <w:tcW w:w="6858" w:type="dxa"/>
-            <w:tcBorders>
-              <w:top w:val="nil"/>
-              <w:left w:val="nil"/>
-              <w:bottom w:val="single" w:sz="8" w:space="0" w:color="4F81BD"/>
-              <w:right w:val="nil"/>
-            </w:tcBorders>
-          </w:tcPr>
-          <w:p>
-            <w:pPr>
-              <w:spacing w:after="0" w:line="240" w:lineRule="auto"/>
-              <w:rPr>
-                <w:rFonts w:cstheme="minorHAnsi"/>
-                <w:bCs/>
-              </w:rPr>
-            </w:pPr>
           </w:p>
         </w:tc>
       </w:tr>
@@ -4299,15 +4611,7 @@
                 <w:rFonts w:cstheme="minorHAnsi"/>
                 <w:bCs/>
               </w:rPr>
-              <w:t xml:space="preserve">Compares the reference centroid coordinates to the current centroid coordinates. If the difference between the two coordinates exceeds a </w:t>
-            </w:r>
-            <w:r>
-              <w:rPr>
-                <w:rFonts w:cstheme="minorHAnsi"/>
-                <w:bCs/>
-              </w:rPr>
-              <w:lastRenderedPageBreak/>
-              <w:t xml:space="preserve">threshold value for a fixed number of consecutive frames, then the cursor command output will be changed accordingly. Otherwise, the previous cursor command is output. </w:t>
+              <w:t xml:space="preserve">Compares the reference centroid coordinates to the current centroid coordinates. If the difference between the two coordinates exceeds a threshold value for a fixed number of consecutive frames, then the cursor command output will be changed accordingly. Otherwise, the previous cursor command is output. </w:t>
             </w:r>
           </w:p>
         </w:tc>
@@ -4339,7 +4643,6 @@
                 <w:b/>
                 <w:bCs/>
               </w:rPr>
-              <w:lastRenderedPageBreak/>
               <w:t>Demonstration</w:t>
             </w:r>
             <w:r>
@@ -4393,7 +4696,8 @@
       <w:tr>
         <w:tc>
           <w:tcPr>
-            <w:tcW w:w="2718" w:type="dxa"/>
+            <w:tcW w:w="9576" w:type="dxa"/>
+            <w:gridSpan w:val="2"/>
             <w:tcBorders>
               <w:top w:val="nil"/>
               <w:left w:val="nil"/>
@@ -4406,7 +4710,6 @@
               <w:spacing w:after="0" w:line="240" w:lineRule="auto"/>
               <w:rPr>
                 <w:rFonts w:cstheme="minorHAnsi"/>
-                <w:b/>
                 <w:bCs/>
               </w:rPr>
             </w:pPr>
@@ -4423,7 +4726,6 @@
                   <w14:uncheckedState w14:val="2610" w14:font="MS Gothic"/>
                 </w14:checkbox>
               </w:sdtPr>
-              <w:sdtEndPr/>
               <w:sdtContent>
                 <w:r>
                   <w:rPr>
@@ -4449,26 +4751,6 @@
               </w:rPr>
               <w:t>Insert Text for checkbox</w:t>
             </w:r>
-          </w:p>
-        </w:tc>
-        <w:tc>
-          <w:tcPr>
-            <w:tcW w:w="6858" w:type="dxa"/>
-            <w:tcBorders>
-              <w:top w:val="nil"/>
-              <w:left w:val="nil"/>
-              <w:bottom w:val="single" w:sz="8" w:space="0" w:color="4F81BD"/>
-              <w:right w:val="nil"/>
-            </w:tcBorders>
-          </w:tcPr>
-          <w:p>
-            <w:pPr>
-              <w:spacing w:after="0" w:line="240" w:lineRule="auto"/>
-              <w:rPr>
-                <w:rFonts w:cstheme="minorHAnsi"/>
-                <w:bCs/>
-              </w:rPr>
-            </w:pPr>
           </w:p>
         </w:tc>
       </w:tr>
@@ -4500,13 +4782,13 @@
         <w:tblLook w:val="04A0" w:firstRow="1" w:lastRow="0" w:firstColumn="1" w:lastColumn="0" w:noHBand="0" w:noVBand="1"/>
       </w:tblPr>
       <w:tblGrid>
-        <w:gridCol w:w="3086"/>
-        <w:gridCol w:w="6490"/>
+        <w:gridCol w:w="2808"/>
+        <w:gridCol w:w="6768"/>
       </w:tblGrid>
       <w:tr>
         <w:tc>
           <w:tcPr>
-            <w:tcW w:w="1419" w:type="pct"/>
+            <w:tcW w:w="1466" w:type="pct"/>
             <w:tcBorders>
               <w:top w:val="single" w:sz="8" w:space="0" w:color="4F81BD"/>
               <w:left w:val="nil"/>
@@ -4518,6 +4800,7 @@
           </w:tcPr>
           <w:p>
             <w:pPr>
+              <w:spacing w:after="0" w:line="240" w:lineRule="auto"/>
               <w:rPr>
                 <w:rFonts w:cstheme="minorHAnsi"/>
                 <w:b/>
@@ -4536,7 +4819,7 @@
         </w:tc>
         <w:tc>
           <w:tcPr>
-            <w:tcW w:w="3581" w:type="pct"/>
+            <w:tcW w:w="3534" w:type="pct"/>
             <w:tcBorders>
               <w:top w:val="single" w:sz="8" w:space="0" w:color="4F81BD"/>
               <w:left w:val="nil"/>
@@ -4547,6 +4830,7 @@
           </w:tcPr>
           <w:p>
             <w:pPr>
+              <w:spacing w:after="0" w:line="240" w:lineRule="auto"/>
               <w:rPr>
                 <w:rFonts w:cstheme="minorHAnsi"/>
               </w:rPr>
@@ -4563,7 +4847,7 @@
       <w:tr>
         <w:tc>
           <w:tcPr>
-            <w:tcW w:w="1419" w:type="pct"/>
+            <w:tcW w:w="1466" w:type="pct"/>
             <w:tcBorders>
               <w:top w:val="nil"/>
               <w:left w:val="nil"/>
@@ -4576,6 +4860,7 @@
           </w:tcPr>
           <w:p>
             <w:pPr>
+              <w:spacing w:after="0" w:line="240" w:lineRule="auto"/>
               <w:rPr>
                 <w:rFonts w:cstheme="minorHAnsi"/>
                 <w:b/>
@@ -4594,7 +4879,7 @@
         </w:tc>
         <w:tc>
           <w:tcPr>
-            <w:tcW w:w="3581" w:type="pct"/>
+            <w:tcW w:w="3534" w:type="pct"/>
             <w:tcBorders>
               <w:top w:val="nil"/>
               <w:left w:val="nil"/>
@@ -4606,6 +4891,7 @@
           </w:tcPr>
           <w:p>
             <w:pPr>
+              <w:spacing w:after="0" w:line="240" w:lineRule="auto"/>
               <w:rPr>
                 <w:rFonts w:cstheme="minorHAnsi"/>
               </w:rPr>
@@ -4619,6 +4905,7 @@
           </w:p>
           <w:p>
             <w:pPr>
+              <w:spacing w:after="0" w:line="240" w:lineRule="auto"/>
               <w:rPr>
                 <w:rFonts w:cstheme="minorHAnsi"/>
               </w:rPr>
@@ -4632,6 +4919,7 @@
           </w:p>
           <w:p>
             <w:pPr>
+              <w:spacing w:after="0" w:line="240" w:lineRule="auto"/>
               <w:rPr>
                 <w:rFonts w:cstheme="minorHAnsi"/>
               </w:rPr>
@@ -4648,7 +4936,7 @@
       <w:tr>
         <w:tc>
           <w:tcPr>
-            <w:tcW w:w="1419" w:type="pct"/>
+            <w:tcW w:w="1466" w:type="pct"/>
             <w:tcBorders>
               <w:top w:val="nil"/>
               <w:left w:val="nil"/>
@@ -4660,6 +4948,7 @@
           </w:tcPr>
           <w:p>
             <w:pPr>
+              <w:spacing w:after="0" w:line="240" w:lineRule="auto"/>
               <w:rPr>
                 <w:rFonts w:cstheme="minorHAnsi"/>
                 <w:b/>
@@ -4678,17 +4967,18 @@
         </w:tc>
         <w:tc>
           <w:tcPr>
-            <w:tcW w:w="3581" w:type="pct"/>
-            <w:tcBorders>
-              <w:top w:val="nil"/>
-              <w:left w:val="nil"/>
-              <w:bottom w:val="nil"/>
-              <w:right w:val="nil"/>
-            </w:tcBorders>
-            <w:hideMark/>
-          </w:tcPr>
-          <w:p>
-            <w:pPr>
+            <w:tcW w:w="3534" w:type="pct"/>
+            <w:tcBorders>
+              <w:top w:val="nil"/>
+              <w:left w:val="nil"/>
+              <w:bottom w:val="nil"/>
+              <w:right w:val="nil"/>
+            </w:tcBorders>
+            <w:hideMark/>
+          </w:tcPr>
+          <w:p>
+            <w:pPr>
+              <w:spacing w:after="0" w:line="240" w:lineRule="auto"/>
               <w:rPr>
                 <w:rFonts w:cstheme="minorHAnsi"/>
               </w:rPr>
@@ -4702,6 +4992,7 @@
           </w:p>
           <w:p>
             <w:pPr>
+              <w:spacing w:after="0" w:line="240" w:lineRule="auto"/>
               <w:rPr>
                 <w:rFonts w:cstheme="minorHAnsi"/>
               </w:rPr>
@@ -4715,6 +5006,7 @@
           </w:p>
           <w:p>
             <w:pPr>
+              <w:spacing w:after="0" w:line="240" w:lineRule="auto"/>
               <w:rPr>
                 <w:rFonts w:cstheme="minorHAnsi"/>
               </w:rPr>
@@ -4731,7 +5023,7 @@
       <w:tr>
         <w:tc>
           <w:tcPr>
-            <w:tcW w:w="1419" w:type="pct"/>
+            <w:tcW w:w="1466" w:type="pct"/>
             <w:tcBorders>
               <w:top w:val="nil"/>
               <w:left w:val="nil"/>
@@ -4744,6 +5036,7 @@
           </w:tcPr>
           <w:p>
             <w:pPr>
+              <w:spacing w:after="0" w:line="240" w:lineRule="auto"/>
               <w:rPr>
                 <w:rFonts w:cstheme="minorHAnsi"/>
                 <w:b/>
@@ -4762,7 +5055,7 @@
         </w:tc>
         <w:tc>
           <w:tcPr>
-            <w:tcW w:w="3581" w:type="pct"/>
+            <w:tcW w:w="3534" w:type="pct"/>
             <w:tcBorders>
               <w:top w:val="nil"/>
               <w:left w:val="nil"/>
@@ -4774,6 +5067,7 @@
           </w:tcPr>
           <w:p>
             <w:pPr>
+              <w:spacing w:after="0" w:line="240" w:lineRule="auto"/>
               <w:rPr>
                 <w:rFonts w:cstheme="minorHAnsi"/>
               </w:rPr>
@@ -4790,7 +5084,7 @@
       <w:tr>
         <w:tc>
           <w:tcPr>
-            <w:tcW w:w="1419" w:type="pct"/>
+            <w:tcW w:w="1466" w:type="pct"/>
             <w:tcBorders>
               <w:top w:val="nil"/>
               <w:left w:val="nil"/>
@@ -4802,6 +5096,7 @@
           </w:tcPr>
           <w:p>
             <w:pPr>
+              <w:spacing w:after="0" w:line="240" w:lineRule="auto"/>
               <w:rPr>
                 <w:rFonts w:cstheme="minorHAnsi"/>
                 <w:b/>
@@ -4828,7 +5123,7 @@
         </w:tc>
         <w:tc>
           <w:tcPr>
-            <w:tcW w:w="3581" w:type="pct"/>
+            <w:tcW w:w="3534" w:type="pct"/>
             <w:tcBorders>
               <w:top w:val="nil"/>
               <w:left w:val="nil"/>
@@ -4839,6 +5134,7 @@
           </w:tcPr>
           <w:p>
             <w:pPr>
+              <w:spacing w:after="0" w:line="240" w:lineRule="auto"/>
               <w:rPr>
                 <w:rFonts w:cstheme="minorHAnsi"/>
               </w:rPr>
@@ -4852,6 +5148,7 @@
           </w:p>
           <w:p>
             <w:pPr>
+              <w:spacing w:after="0" w:line="240" w:lineRule="auto"/>
               <w:rPr>
                 <w:rFonts w:cstheme="minorHAnsi"/>
               </w:rPr>
@@ -4865,6 +5162,7 @@
           </w:p>
           <w:p>
             <w:pPr>
+              <w:spacing w:after="0" w:line="240" w:lineRule="auto"/>
               <w:rPr>
                 <w:rFonts w:cstheme="minorHAnsi"/>
               </w:rPr>
@@ -4908,7 +5206,8 @@
       <w:tr>
         <w:tc>
           <w:tcPr>
-            <w:tcW w:w="1419" w:type="pct"/>
+            <w:tcW w:w="5000" w:type="pct"/>
+            <w:gridSpan w:val="2"/>
             <w:tcBorders>
               <w:top w:val="nil"/>
               <w:left w:val="nil"/>
@@ -4923,8 +5222,6 @@
               <w:spacing w:after="0" w:line="240" w:lineRule="auto"/>
               <w:rPr>
                 <w:rFonts w:cstheme="minorHAnsi"/>
-                <w:b/>
-                <w:bCs/>
               </w:rPr>
             </w:pPr>
             <w:sdt>
@@ -4965,25 +5262,6 @@
               </w:rPr>
               <w:t>Insert Text for checkbox</w:t>
             </w:r>
-          </w:p>
-        </w:tc>
-        <w:tc>
-          <w:tcPr>
-            <w:tcW w:w="3581" w:type="pct"/>
-            <w:tcBorders>
-              <w:top w:val="nil"/>
-              <w:left w:val="nil"/>
-              <w:bottom w:val="single" w:sz="8" w:space="0" w:color="4F81BD"/>
-              <w:right w:val="nil"/>
-            </w:tcBorders>
-            <w:shd w:val="clear" w:color="auto" w:fill="FFFFFF" w:themeFill="background1"/>
-          </w:tcPr>
-          <w:p>
-            <w:pPr>
-              <w:rPr>
-                <w:rFonts w:cstheme="minorHAnsi"/>
-              </w:rPr>
-            </w:pPr>
           </w:p>
         </w:tc>
       </w:tr>
@@ -5021,13 +5299,13 @@
         <w:tblLook w:val="04A0" w:firstRow="1" w:lastRow="0" w:firstColumn="1" w:lastColumn="0" w:noHBand="0" w:noVBand="1"/>
       </w:tblPr>
       <w:tblGrid>
-        <w:gridCol w:w="3086"/>
-        <w:gridCol w:w="6490"/>
+        <w:gridCol w:w="3085"/>
+        <w:gridCol w:w="6491"/>
       </w:tblGrid>
       <w:tr>
         <w:tc>
           <w:tcPr>
-            <w:tcW w:w="1419" w:type="pct"/>
+            <w:tcW w:w="1611" w:type="pct"/>
             <w:tcBorders>
               <w:top w:val="single" w:sz="8" w:space="0" w:color="4F81BD"/>
               <w:left w:val="nil"/>
@@ -5039,26 +5317,26 @@
           </w:tcPr>
           <w:p>
             <w:pPr>
-              <w:rPr>
-                <w:rFonts w:cstheme="minorHAnsi"/>
-                <w:b/>
-                <w:bCs/>
-              </w:rPr>
-            </w:pPr>
-            <w:r>
-              <w:rPr>
-                <w:rFonts w:cstheme="minorHAnsi"/>
-                <w:b/>
-                <w:bCs/>
-              </w:rPr>
-              <w:lastRenderedPageBreak/>
+              <w:spacing w:after="0" w:line="240" w:lineRule="auto"/>
+              <w:rPr>
+                <w:rFonts w:cstheme="minorHAnsi"/>
+                <w:b/>
+                <w:bCs/>
+              </w:rPr>
+            </w:pPr>
+            <w:r>
+              <w:rPr>
+                <w:rFonts w:cstheme="minorHAnsi"/>
+                <w:b/>
+                <w:bCs/>
+              </w:rPr>
               <w:t>Module</w:t>
             </w:r>
           </w:p>
         </w:tc>
         <w:tc>
           <w:tcPr>
-            <w:tcW w:w="3581" w:type="pct"/>
+            <w:tcW w:w="3389" w:type="pct"/>
             <w:tcBorders>
               <w:top w:val="single" w:sz="8" w:space="0" w:color="4F81BD"/>
               <w:left w:val="nil"/>
@@ -5069,6 +5347,7 @@
           </w:tcPr>
           <w:p>
             <w:pPr>
+              <w:spacing w:after="0" w:line="240" w:lineRule="auto"/>
               <w:rPr>
                 <w:rFonts w:cstheme="minorHAnsi"/>
               </w:rPr>
@@ -5085,7 +5364,7 @@
       <w:tr>
         <w:tc>
           <w:tcPr>
-            <w:tcW w:w="1419" w:type="pct"/>
+            <w:tcW w:w="1611" w:type="pct"/>
             <w:tcBorders>
               <w:top w:val="nil"/>
               <w:left w:val="nil"/>
@@ -5098,6 +5377,7 @@
           </w:tcPr>
           <w:p>
             <w:pPr>
+              <w:spacing w:after="0" w:line="240" w:lineRule="auto"/>
               <w:rPr>
                 <w:rFonts w:cstheme="minorHAnsi"/>
                 <w:b/>
@@ -5116,7 +5396,7 @@
         </w:tc>
         <w:tc>
           <w:tcPr>
-            <w:tcW w:w="3581" w:type="pct"/>
+            <w:tcW w:w="3389" w:type="pct"/>
             <w:tcBorders>
               <w:top w:val="nil"/>
               <w:left w:val="nil"/>
@@ -5128,6 +5408,7 @@
           </w:tcPr>
           <w:p>
             <w:pPr>
+              <w:spacing w:after="0" w:line="240" w:lineRule="auto"/>
               <w:rPr>
                 <w:rFonts w:cstheme="minorHAnsi"/>
               </w:rPr>
@@ -5141,6 +5422,7 @@
           </w:p>
           <w:p>
             <w:pPr>
+              <w:spacing w:after="0" w:line="240" w:lineRule="auto"/>
               <w:rPr>
                 <w:rFonts w:cstheme="minorHAnsi"/>
               </w:rPr>
@@ -5157,7 +5439,7 @@
       <w:tr>
         <w:tc>
           <w:tcPr>
-            <w:tcW w:w="1419" w:type="pct"/>
+            <w:tcW w:w="1611" w:type="pct"/>
             <w:tcBorders>
               <w:top w:val="nil"/>
               <w:left w:val="nil"/>
@@ -5169,6 +5451,7 @@
           </w:tcPr>
           <w:p>
             <w:pPr>
+              <w:spacing w:after="0" w:line="240" w:lineRule="auto"/>
               <w:rPr>
                 <w:rFonts w:cstheme="minorHAnsi"/>
                 <w:b/>
@@ -5187,17 +5470,18 @@
         </w:tc>
         <w:tc>
           <w:tcPr>
-            <w:tcW w:w="3581" w:type="pct"/>
-            <w:tcBorders>
-              <w:top w:val="nil"/>
-              <w:left w:val="nil"/>
-              <w:bottom w:val="nil"/>
-              <w:right w:val="nil"/>
-            </w:tcBorders>
-            <w:hideMark/>
-          </w:tcPr>
-          <w:p>
-            <w:pPr>
+            <w:tcW w:w="3389" w:type="pct"/>
+            <w:tcBorders>
+              <w:top w:val="nil"/>
+              <w:left w:val="nil"/>
+              <w:bottom w:val="nil"/>
+              <w:right w:val="nil"/>
+            </w:tcBorders>
+            <w:hideMark/>
+          </w:tcPr>
+          <w:p>
+            <w:pPr>
+              <w:spacing w:after="0" w:line="240" w:lineRule="auto"/>
               <w:rPr>
                 <w:rFonts w:cstheme="minorHAnsi"/>
               </w:rPr>
@@ -5227,7 +5511,7 @@
       <w:tr>
         <w:tc>
           <w:tcPr>
-            <w:tcW w:w="1419" w:type="pct"/>
+            <w:tcW w:w="1611" w:type="pct"/>
             <w:tcBorders>
               <w:top w:val="nil"/>
               <w:left w:val="nil"/>
@@ -5240,6 +5524,7 @@
           </w:tcPr>
           <w:p>
             <w:pPr>
+              <w:spacing w:after="0" w:line="240" w:lineRule="auto"/>
               <w:rPr>
                 <w:rFonts w:cstheme="minorHAnsi"/>
                 <w:b/>
@@ -5258,7 +5543,7 @@
         </w:tc>
         <w:tc>
           <w:tcPr>
-            <w:tcW w:w="3581" w:type="pct"/>
+            <w:tcW w:w="3389" w:type="pct"/>
             <w:tcBorders>
               <w:top w:val="nil"/>
               <w:left w:val="nil"/>
@@ -5270,6 +5555,7 @@
           </w:tcPr>
           <w:p>
             <w:pPr>
+              <w:spacing w:after="0" w:line="240" w:lineRule="auto"/>
               <w:rPr>
                 <w:rFonts w:cstheme="minorHAnsi"/>
               </w:rPr>
@@ -5286,7 +5572,7 @@
       <w:tr>
         <w:tc>
           <w:tcPr>
-            <w:tcW w:w="1419" w:type="pct"/>
+            <w:tcW w:w="1611" w:type="pct"/>
             <w:tcBorders>
               <w:top w:val="nil"/>
               <w:left w:val="nil"/>
@@ -5298,6 +5584,7 @@
           </w:tcPr>
           <w:p>
             <w:pPr>
+              <w:spacing w:after="0" w:line="240" w:lineRule="auto"/>
               <w:rPr>
                 <w:rFonts w:cstheme="minorHAnsi"/>
                 <w:b/>
@@ -5324,7 +5611,7 @@
         </w:tc>
         <w:tc>
           <w:tcPr>
-            <w:tcW w:w="3581" w:type="pct"/>
+            <w:tcW w:w="3389" w:type="pct"/>
             <w:tcBorders>
               <w:top w:val="nil"/>
               <w:left w:val="nil"/>
@@ -5335,6 +5622,7 @@
           </w:tcPr>
           <w:p>
             <w:pPr>
+              <w:spacing w:after="0" w:line="240" w:lineRule="auto"/>
               <w:rPr>
                 <w:rFonts w:cstheme="minorHAnsi"/>
               </w:rPr>
@@ -5348,6 +5636,7 @@
           </w:p>
           <w:p>
             <w:pPr>
+              <w:spacing w:after="0" w:line="240" w:lineRule="auto"/>
               <w:rPr>
                 <w:rFonts w:cstheme="minorHAnsi"/>
               </w:rPr>
@@ -5401,6 +5690,7 @@
           </w:p>
           <w:p>
             <w:pPr>
+              <w:spacing w:after="0" w:line="240" w:lineRule="auto"/>
               <w:rPr>
                 <w:rFonts w:cstheme="minorHAnsi"/>
               </w:rPr>
@@ -5412,12 +5702,21 @@
               <w:t>Be able to communicate via serial (USB-FTD) interface.</w:t>
             </w:r>
           </w:p>
-        </w:tc>
-      </w:tr>
-      <w:tr>
-        <w:tc>
-          <w:tcPr>
-            <w:tcW w:w="1419" w:type="pct"/>
+          <w:p>
+            <w:pPr>
+              <w:spacing w:after="0" w:line="240" w:lineRule="auto"/>
+              <w:rPr>
+                <w:rFonts w:cstheme="minorHAnsi"/>
+              </w:rPr>
+            </w:pPr>
+          </w:p>
+        </w:tc>
+      </w:tr>
+      <w:tr>
+        <w:tc>
+          <w:tcPr>
+            <w:tcW w:w="5000" w:type="pct"/>
+            <w:gridSpan w:val="2"/>
             <w:tcBorders>
               <w:top w:val="nil"/>
               <w:left w:val="nil"/>
@@ -5432,8 +5731,6 @@
               <w:spacing w:after="0" w:line="240" w:lineRule="auto"/>
               <w:rPr>
                 <w:rFonts w:cstheme="minorHAnsi"/>
-                <w:b/>
-                <w:bCs/>
               </w:rPr>
             </w:pPr>
             <w:sdt>
@@ -5476,25 +5773,6 @@
             </w:r>
           </w:p>
         </w:tc>
-        <w:tc>
-          <w:tcPr>
-            <w:tcW w:w="3581" w:type="pct"/>
-            <w:tcBorders>
-              <w:top w:val="nil"/>
-              <w:left w:val="nil"/>
-              <w:bottom w:val="single" w:sz="8" w:space="0" w:color="4F81BD"/>
-              <w:right w:val="nil"/>
-            </w:tcBorders>
-            <w:shd w:val="clear" w:color="auto" w:fill="FFFFFF" w:themeFill="background1"/>
-          </w:tcPr>
-          <w:p>
-            <w:pPr>
-              <w:rPr>
-                <w:rFonts w:cstheme="minorHAnsi"/>
-              </w:rPr>
-            </w:pPr>
-          </w:p>
-        </w:tc>
       </w:tr>
     </w:tbl>
     <w:p>
@@ -5516,7 +5794,7 @@
     <w:tbl>
       <w:tblPr>
         <w:tblpPr w:leftFromText="180" w:rightFromText="180" w:vertAnchor="text" w:horzAnchor="margin" w:tblpXSpec="center" w:tblpY="152"/>
-        <w:tblW w:w="5000" w:type="pct"/>
+        <w:tblW w:w="5010" w:type="pct"/>
         <w:tblBorders>
           <w:top w:val="single" w:sz="8" w:space="0" w:color="4F81BD"/>
           <w:bottom w:val="single" w:sz="8" w:space="0" w:color="4F81BD"/>
@@ -5524,10 +5802,13 @@
         <w:tblLook w:val="04A0" w:firstRow="1" w:lastRow="0" w:firstColumn="1" w:lastColumn="0" w:noHBand="0" w:noVBand="1"/>
       </w:tblPr>
       <w:tblGrid>
-        <w:gridCol w:w="2718"/>
-        <w:gridCol w:w="6858"/>
+        <w:gridCol w:w="2723"/>
+        <w:gridCol w:w="6872"/>
       </w:tblGrid>
       <w:tr>
+        <w:trPr>
+          <w:trHeight w:val="231"/>
+        </w:trPr>
         <w:tc>
           <w:tcPr>
             <w:tcW w:w="1419" w:type="pct"/>
@@ -5579,18 +5860,13 @@
                 <w:color w:val="FF0000"/>
               </w:rPr>
             </w:pPr>
-            <w:r>
-              <w:rPr>
-                <w:rFonts w:cstheme="minorHAnsi"/>
-                <w:b/>
-                <w:color w:val="FF0000"/>
-              </w:rPr>
-              <w:t>Does “additional goals” mean goals that we will definitely have done that just don’t fit into one of the above modules, or are these stretch goals that may or may not be done?</w:t>
-            </w:r>
-          </w:p>
-        </w:tc>
-      </w:tr>
-      <w:tr>
+          </w:p>
+        </w:tc>
+      </w:tr>
+      <w:tr>
+        <w:trPr>
+          <w:trHeight w:val="461"/>
+        </w:trPr>
         <w:tc>
           <w:tcPr>
             <w:tcW w:w="1419" w:type="pct"/>
@@ -5666,6 +5942,9 @@
         </w:tc>
       </w:tr>
       <w:tr>
+        <w:trPr>
+          <w:trHeight w:val="215"/>
+        </w:trPr>
         <w:tc>
           <w:tcPr>
             <w:tcW w:w="1419" w:type="pct"/>
@@ -5709,6 +5988,9 @@
         </w:tc>
       </w:tr>
       <w:tr>
+        <w:trPr>
+          <w:trHeight w:val="215"/>
+        </w:trPr>
         <w:tc>
           <w:tcPr>
             <w:tcW w:w="1419" w:type="pct"/>
@@ -5754,6 +6036,9 @@
         </w:tc>
       </w:tr>
       <w:tr>
+        <w:trPr>
+          <w:trHeight w:val="78"/>
+        </w:trPr>
         <w:tc>
           <w:tcPr>
             <w:tcW w:w="1419" w:type="pct"/>
@@ -5861,13 +6146,13 @@
         <w:tblLook w:val="04A0" w:firstRow="1" w:lastRow="0" w:firstColumn="1" w:lastColumn="0" w:noHBand="0" w:noVBand="1"/>
       </w:tblPr>
       <w:tblGrid>
-        <w:gridCol w:w="3360"/>
-        <w:gridCol w:w="6216"/>
+        <w:gridCol w:w="3359"/>
+        <w:gridCol w:w="6217"/>
       </w:tblGrid>
       <w:tr>
         <w:tc>
           <w:tcPr>
-            <w:tcW w:w="1419" w:type="pct"/>
+            <w:tcW w:w="1754" w:type="pct"/>
             <w:tcBorders>
               <w:top w:val="single" w:sz="8" w:space="0" w:color="4F81BD"/>
               <w:left w:val="nil"/>
@@ -5898,7 +6183,7 @@
         </w:tc>
         <w:tc>
           <w:tcPr>
-            <w:tcW w:w="3581" w:type="pct"/>
+            <w:tcW w:w="3246" w:type="pct"/>
             <w:tcBorders>
               <w:top w:val="single" w:sz="8" w:space="0" w:color="4F81BD"/>
               <w:left w:val="nil"/>
@@ -5927,7 +6212,7 @@
       <w:tr>
         <w:tc>
           <w:tcPr>
-            <w:tcW w:w="1419" w:type="pct"/>
+            <w:tcW w:w="1754" w:type="pct"/>
             <w:tcBorders>
               <w:top w:val="nil"/>
               <w:left w:val="nil"/>
@@ -5959,7 +6244,7 @@
         </w:tc>
         <w:tc>
           <w:tcPr>
-            <w:tcW w:w="3581" w:type="pct"/>
+            <w:tcW w:w="3246" w:type="pct"/>
             <w:tcBorders>
               <w:top w:val="nil"/>
               <w:left w:val="nil"/>
@@ -5988,7 +6273,7 @@
       <w:tr>
         <w:tc>
           <w:tcPr>
-            <w:tcW w:w="1419" w:type="pct"/>
+            <w:tcW w:w="1754" w:type="pct"/>
             <w:tcBorders>
               <w:top w:val="nil"/>
               <w:left w:val="nil"/>
@@ -6019,7 +6304,7 @@
         </w:tc>
         <w:tc>
           <w:tcPr>
-            <w:tcW w:w="3581" w:type="pct"/>
+            <w:tcW w:w="3246" w:type="pct"/>
             <w:tcBorders>
               <w:top w:val="nil"/>
               <w:left w:val="nil"/>
@@ -6047,7 +6332,7 @@
       <w:tr>
         <w:tc>
           <w:tcPr>
-            <w:tcW w:w="1419" w:type="pct"/>
+            <w:tcW w:w="1754" w:type="pct"/>
             <w:tcBorders>
               <w:top w:val="nil"/>
               <w:left w:val="nil"/>
@@ -6079,7 +6364,7 @@
         </w:tc>
         <w:tc>
           <w:tcPr>
-            <w:tcW w:w="3581" w:type="pct"/>
+            <w:tcW w:w="3246" w:type="pct"/>
             <w:tcBorders>
               <w:top w:val="nil"/>
               <w:left w:val="nil"/>
@@ -6178,7 +6463,7 @@
       <w:tr>
         <w:tc>
           <w:tcPr>
-            <w:tcW w:w="1419" w:type="pct"/>
+            <w:tcW w:w="1754" w:type="pct"/>
             <w:tcBorders>
               <w:top w:val="nil"/>
               <w:left w:val="nil"/>
@@ -6217,7 +6502,7 @@
         </w:tc>
         <w:tc>
           <w:tcPr>
-            <w:tcW w:w="3581" w:type="pct"/>
+            <w:tcW w:w="3246" w:type="pct"/>
             <w:tcBorders>
               <w:top w:val="nil"/>
               <w:left w:val="nil"/>
@@ -6309,7 +6594,8 @@
       <w:tr>
         <w:tc>
           <w:tcPr>
-            <w:tcW w:w="1419" w:type="pct"/>
+            <w:tcW w:w="5000" w:type="pct"/>
+            <w:gridSpan w:val="2"/>
             <w:tcBorders>
               <w:top w:val="nil"/>
               <w:left w:val="nil"/>
@@ -6340,7 +6626,6 @@
                   <w14:uncheckedState w14:val="2610" w14:font="MS Gothic"/>
                 </w14:checkbox>
               </w:sdtPr>
-              <w:sdtEndPr/>
               <w:sdtContent>
                 <w:r>
                   <w:rPr>
@@ -6371,8 +6656,6 @@
               <w:spacing w:after="0" w:line="240" w:lineRule="auto"/>
               <w:rPr>
                 <w:rFonts w:cstheme="minorHAnsi"/>
-                <w:b/>
-                <w:bCs/>
               </w:rPr>
             </w:pPr>
             <w:sdt>
@@ -6388,7 +6671,6 @@
                   <w14:uncheckedState w14:val="2610" w14:font="MS Gothic"/>
                 </w14:checkbox>
               </w:sdtPr>
-              <w:sdtEndPr/>
               <w:sdtContent>
                 <w:r>
                   <w:rPr>
@@ -6413,26 +6695,6 @@
               </w:rPr>
               <w:t>Algorithm parameters Sent</w:t>
             </w:r>
-          </w:p>
-        </w:tc>
-        <w:tc>
-          <w:tcPr>
-            <w:tcW w:w="3581" w:type="pct"/>
-            <w:tcBorders>
-              <w:top w:val="nil"/>
-              <w:left w:val="nil"/>
-              <w:bottom w:val="single" w:sz="8" w:space="0" w:color="4F81BD"/>
-              <w:right w:val="nil"/>
-            </w:tcBorders>
-            <w:shd w:val="clear" w:color="auto" w:fill="FFFFFF" w:themeFill="background1"/>
-          </w:tcPr>
-          <w:p>
-            <w:pPr>
-              <w:spacing w:after="0" w:line="240" w:lineRule="auto"/>
-              <w:rPr>
-                <w:rFonts w:cstheme="minorHAnsi"/>
-              </w:rPr>
-            </w:pPr>
           </w:p>
         </w:tc>
       </w:tr>
@@ -6458,13 +6720,13 @@
         <w:tblLook w:val="04A0" w:firstRow="1" w:lastRow="0" w:firstColumn="1" w:lastColumn="0" w:noHBand="0" w:noVBand="1"/>
       </w:tblPr>
       <w:tblGrid>
-        <w:gridCol w:w="2718"/>
-        <w:gridCol w:w="6858"/>
+        <w:gridCol w:w="3348"/>
+        <w:gridCol w:w="6228"/>
       </w:tblGrid>
       <w:tr>
         <w:tc>
           <w:tcPr>
-            <w:tcW w:w="1419" w:type="pct"/>
+            <w:tcW w:w="1748" w:type="pct"/>
             <w:tcBorders>
               <w:top w:val="single" w:sz="8" w:space="0" w:color="4F81BD"/>
               <w:left w:val="nil"/>
@@ -6476,6 +6738,7 @@
           </w:tcPr>
           <w:p>
             <w:pPr>
+              <w:spacing w:after="0" w:line="240" w:lineRule="auto"/>
               <w:rPr>
                 <w:rFonts w:cstheme="minorHAnsi"/>
                 <w:b/>
@@ -6494,7 +6757,7 @@
         </w:tc>
         <w:tc>
           <w:tcPr>
-            <w:tcW w:w="3581" w:type="pct"/>
+            <w:tcW w:w="3252" w:type="pct"/>
             <w:tcBorders>
               <w:top w:val="single" w:sz="8" w:space="0" w:color="4F81BD"/>
               <w:left w:val="nil"/>
@@ -6505,6 +6768,7 @@
           </w:tcPr>
           <w:p>
             <w:pPr>
+              <w:spacing w:after="0" w:line="240" w:lineRule="auto"/>
               <w:rPr>
                 <w:rFonts w:cstheme="minorHAnsi"/>
               </w:rPr>
@@ -6522,7 +6786,7 @@
       <w:tr>
         <w:tc>
           <w:tcPr>
-            <w:tcW w:w="1419" w:type="pct"/>
+            <w:tcW w:w="1748" w:type="pct"/>
             <w:tcBorders>
               <w:top w:val="nil"/>
               <w:left w:val="nil"/>
@@ -6535,6 +6799,7 @@
           </w:tcPr>
           <w:p>
             <w:pPr>
+              <w:spacing w:after="0" w:line="240" w:lineRule="auto"/>
               <w:rPr>
                 <w:rFonts w:cstheme="minorHAnsi"/>
                 <w:b/>
@@ -6553,7 +6818,7 @@
         </w:tc>
         <w:tc>
           <w:tcPr>
-            <w:tcW w:w="3581" w:type="pct"/>
+            <w:tcW w:w="3252" w:type="pct"/>
             <w:tcBorders>
               <w:top w:val="nil"/>
               <w:left w:val="nil"/>
@@ -6565,6 +6830,7 @@
           </w:tcPr>
           <w:p>
             <w:pPr>
+              <w:spacing w:after="0" w:line="240" w:lineRule="auto"/>
               <w:rPr>
                 <w:rFonts w:cstheme="minorHAnsi"/>
               </w:rPr>
@@ -6594,7 +6860,7 @@
       <w:tr>
         <w:tc>
           <w:tcPr>
-            <w:tcW w:w="1419" w:type="pct"/>
+            <w:tcW w:w="1748" w:type="pct"/>
             <w:tcBorders>
               <w:top w:val="nil"/>
               <w:left w:val="nil"/>
@@ -6606,6 +6872,7 @@
           </w:tcPr>
           <w:p>
             <w:pPr>
+              <w:spacing w:after="0" w:line="240" w:lineRule="auto"/>
               <w:rPr>
                 <w:rFonts w:cstheme="minorHAnsi"/>
                 <w:b/>
@@ -6624,17 +6891,18 @@
         </w:tc>
         <w:tc>
           <w:tcPr>
-            <w:tcW w:w="3581" w:type="pct"/>
-            <w:tcBorders>
-              <w:top w:val="nil"/>
-              <w:left w:val="nil"/>
-              <w:bottom w:val="nil"/>
-              <w:right w:val="nil"/>
-            </w:tcBorders>
-            <w:hideMark/>
-          </w:tcPr>
-          <w:p>
-            <w:pPr>
+            <w:tcW w:w="3252" w:type="pct"/>
+            <w:tcBorders>
+              <w:top w:val="nil"/>
+              <w:left w:val="nil"/>
+              <w:bottom w:val="nil"/>
+              <w:right w:val="nil"/>
+            </w:tcBorders>
+            <w:hideMark/>
+          </w:tcPr>
+          <w:p>
+            <w:pPr>
+              <w:spacing w:after="0" w:line="240" w:lineRule="auto"/>
               <w:rPr>
                 <w:rFonts w:cstheme="minorHAnsi"/>
               </w:rPr>
@@ -6651,7 +6919,7 @@
       <w:tr>
         <w:tc>
           <w:tcPr>
-            <w:tcW w:w="1419" w:type="pct"/>
+            <w:tcW w:w="1748" w:type="pct"/>
             <w:tcBorders>
               <w:top w:val="nil"/>
               <w:left w:val="nil"/>
@@ -6664,6 +6932,7 @@
           </w:tcPr>
           <w:p>
             <w:pPr>
+              <w:spacing w:after="0" w:line="240" w:lineRule="auto"/>
               <w:rPr>
                 <w:rFonts w:cstheme="minorHAnsi"/>
                 <w:b/>
@@ -6682,7 +6951,7 @@
         </w:tc>
         <w:tc>
           <w:tcPr>
-            <w:tcW w:w="3581" w:type="pct"/>
+            <w:tcW w:w="3252" w:type="pct"/>
             <w:tcBorders>
               <w:top w:val="nil"/>
               <w:left w:val="nil"/>
@@ -6694,6 +6963,7 @@
           </w:tcPr>
           <w:p>
             <w:pPr>
+              <w:spacing w:after="0" w:line="240" w:lineRule="auto"/>
               <w:rPr>
                 <w:rFonts w:cstheme="minorHAnsi"/>
               </w:rPr>
@@ -6724,7 +6994,7 @@
       <w:tr>
         <w:tc>
           <w:tcPr>
-            <w:tcW w:w="1419" w:type="pct"/>
+            <w:tcW w:w="1748" w:type="pct"/>
             <w:tcBorders>
               <w:top w:val="nil"/>
               <w:left w:val="nil"/>
@@ -6736,6 +7006,7 @@
           </w:tcPr>
           <w:p>
             <w:pPr>
+              <w:spacing w:after="0" w:line="240" w:lineRule="auto"/>
               <w:rPr>
                 <w:rFonts w:cstheme="minorHAnsi"/>
                 <w:b/>
@@ -6762,7 +7033,7 @@
         </w:tc>
         <w:tc>
           <w:tcPr>
-            <w:tcW w:w="3581" w:type="pct"/>
+            <w:tcW w:w="3252" w:type="pct"/>
             <w:tcBorders>
               <w:top w:val="nil"/>
               <w:left w:val="nil"/>
@@ -6773,6 +7044,7 @@
           </w:tcPr>
           <w:p>
             <w:pPr>
+              <w:spacing w:after="0" w:line="240" w:lineRule="auto"/>
               <w:rPr>
                 <w:rFonts w:cstheme="minorHAnsi"/>
               </w:rPr>
@@ -6795,7 +7067,8 @@
       <w:tr>
         <w:tc>
           <w:tcPr>
-            <w:tcW w:w="1419" w:type="pct"/>
+            <w:tcW w:w="5000" w:type="pct"/>
+            <w:gridSpan w:val="2"/>
             <w:tcBorders>
               <w:top w:val="nil"/>
               <w:left w:val="nil"/>
@@ -6826,7 +7099,6 @@
                   <w14:uncheckedState w14:val="2610" w14:font="MS Gothic"/>
                 </w14:checkbox>
               </w:sdtPr>
-              <w:sdtEndPr/>
               <w:sdtContent>
                 <w:r>
                   <w:rPr>
@@ -6873,7 +7145,6 @@
                   <w14:uncheckedState w14:val="2610" w14:font="MS Gothic"/>
                 </w14:checkbox>
               </w:sdtPr>
-              <w:sdtEndPr/>
               <w:sdtContent>
                 <w:r>
                   <w:rPr>
@@ -6920,7 +7191,6 @@
                   <w14:uncheckedState w14:val="2610" w14:font="MS Gothic"/>
                 </w14:checkbox>
               </w:sdtPr>
-              <w:sdtEndPr/>
               <w:sdtContent>
                 <w:r>
                   <w:rPr>
@@ -6951,7 +7221,6 @@
               <w:spacing w:after="0" w:line="240" w:lineRule="auto"/>
               <w:rPr>
                 <w:rFonts w:cstheme="minorHAnsi"/>
-                <w:bCs/>
               </w:rPr>
             </w:pPr>
             <w:sdt>
@@ -6967,7 +7236,6 @@
                   <w14:uncheckedState w14:val="2610" w14:font="MS Gothic"/>
                 </w14:checkbox>
               </w:sdtPr>
-              <w:sdtEndPr/>
               <w:sdtContent>
                 <w:r>
                   <w:rPr>
@@ -6992,25 +7260,6 @@
               </w:rPr>
               <w:t>1.5V ± 5%</w:t>
             </w:r>
-          </w:p>
-        </w:tc>
-        <w:tc>
-          <w:tcPr>
-            <w:tcW w:w="3581" w:type="pct"/>
-            <w:tcBorders>
-              <w:top w:val="nil"/>
-              <w:left w:val="nil"/>
-              <w:bottom w:val="single" w:sz="8" w:space="0" w:color="4F81BD"/>
-              <w:right w:val="nil"/>
-            </w:tcBorders>
-            <w:shd w:val="clear" w:color="auto" w:fill="FFFFFF" w:themeFill="background1"/>
-          </w:tcPr>
-          <w:p>
-            <w:pPr>
-              <w:rPr>
-                <w:rFonts w:cstheme="minorHAnsi"/>
-              </w:rPr>
-            </w:pPr>
           </w:p>
         </w:tc>
       </w:tr>
@@ -7036,8 +7285,8 @@
         <w:tblLook w:val="04A0" w:firstRow="1" w:lastRow="0" w:firstColumn="1" w:lastColumn="0" w:noHBand="0" w:noVBand="1"/>
       </w:tblPr>
       <w:tblGrid>
-        <w:gridCol w:w="3086"/>
-        <w:gridCol w:w="6490"/>
+        <w:gridCol w:w="3085"/>
+        <w:gridCol w:w="6491"/>
       </w:tblGrid>
       <w:tr>
         <w:tc>
@@ -7307,14 +7556,7 @@
               <w:rPr>
                 <w:rFonts w:cstheme="minorHAnsi"/>
               </w:rPr>
-              <w:t xml:space="preserve"> in the configuration above. Each pulse of DCLK signifies another 8-bit parallel chunk is ready to be read. HD </w:t>
-            </w:r>
-            <w:r>
-              <w:rPr>
-                <w:rFonts w:cstheme="minorHAnsi"/>
-              </w:rPr>
-              <w:lastRenderedPageBreak/>
-              <w:t>signifies the end of a line in the 640x480 resolution of the final images while VD signifies the end of the image.</w:t>
+              <w:t xml:space="preserve"> in the configuration above. Each pulse of DCLK signifies another 8-bit parallel chunk is ready to be read. HD signifies the end of a line in the 640x480 resolution of the final images while VD signifies the end of the image.</w:t>
             </w:r>
           </w:p>
         </w:tc>
@@ -7353,7 +7595,7 @@
               <w:lastRenderedPageBreak/>
               <w:t xml:space="preserve">Demonstration </w:t>
             </w:r>
-            <w:commentRangeStart w:id="1"/>
+            <w:commentRangeStart w:id="0"/>
             <w:r>
               <w:rPr>
                 <w:rFonts w:cstheme="minorHAnsi"/>
@@ -7362,12 +7604,12 @@
               </w:rPr>
               <w:t>Plan</w:t>
             </w:r>
-            <w:commentRangeEnd w:id="1"/>
+            <w:commentRangeEnd w:id="0"/>
             <w:r>
               <w:rPr>
                 <w:rStyle w:val="CommentReference"/>
               </w:rPr>
-              <w:commentReference w:id="1"/>
+              <w:commentReference w:id="0"/>
             </w:r>
           </w:p>
         </w:tc>
@@ -7394,11 +7636,12 @@
       </w:tr>
       <w:tr>
         <w:trPr>
-          <w:trHeight w:val="330"/>
+          <w:trHeight w:val="95"/>
         </w:trPr>
         <w:tc>
           <w:tcPr>
-            <w:tcW w:w="1611" w:type="pct"/>
+            <w:tcW w:w="5000" w:type="pct"/>
+            <w:gridSpan w:val="2"/>
             <w:tcBorders>
               <w:top w:val="nil"/>
               <w:left w:val="nil"/>
@@ -7413,8 +7656,6 @@
               <w:spacing w:after="0" w:line="240" w:lineRule="auto"/>
               <w:rPr>
                 <w:rFonts w:cstheme="minorHAnsi"/>
-                <w:b/>
-                <w:bCs/>
               </w:rPr>
             </w:pPr>
             <w:sdt>
@@ -7430,7 +7671,6 @@
                   <w14:uncheckedState w14:val="2610" w14:font="MS Gothic"/>
                 </w14:checkbox>
               </w:sdtPr>
-              <w:sdtEndPr/>
               <w:sdtContent>
                 <w:r>
                   <w:rPr>
@@ -7456,26 +7696,6 @@
               </w:rPr>
               <w:t>Insert Text for checkbox</w:t>
             </w:r>
-          </w:p>
-        </w:tc>
-        <w:tc>
-          <w:tcPr>
-            <w:tcW w:w="3389" w:type="pct"/>
-            <w:tcBorders>
-              <w:top w:val="nil"/>
-              <w:left w:val="nil"/>
-              <w:bottom w:val="single" w:sz="8" w:space="0" w:color="4F81BD"/>
-              <w:right w:val="nil"/>
-            </w:tcBorders>
-            <w:shd w:val="clear" w:color="auto" w:fill="FFFFFF" w:themeFill="background1"/>
-          </w:tcPr>
-          <w:p>
-            <w:pPr>
-              <w:spacing w:after="0" w:line="240" w:lineRule="auto"/>
-              <w:rPr>
-                <w:rFonts w:cstheme="minorHAnsi"/>
-              </w:rPr>
-            </w:pPr>
           </w:p>
         </w:tc>
       </w:tr>
@@ -7519,13 +7739,13 @@
         <w:tblLook w:val="04A0" w:firstRow="1" w:lastRow="0" w:firstColumn="1" w:lastColumn="0" w:noHBand="0" w:noVBand="1"/>
       </w:tblPr>
       <w:tblGrid>
-        <w:gridCol w:w="3086"/>
-        <w:gridCol w:w="6490"/>
+        <w:gridCol w:w="3085"/>
+        <w:gridCol w:w="6491"/>
       </w:tblGrid>
       <w:tr>
         <w:tc>
           <w:tcPr>
-            <w:tcW w:w="1419" w:type="pct"/>
+            <w:tcW w:w="1611" w:type="pct"/>
             <w:tcBorders>
               <w:top w:val="single" w:sz="8" w:space="0" w:color="4F81BD"/>
               <w:left w:val="nil"/>
@@ -7556,7 +7776,7 @@
         </w:tc>
         <w:tc>
           <w:tcPr>
-            <w:tcW w:w="3581" w:type="pct"/>
+            <w:tcW w:w="3389" w:type="pct"/>
             <w:tcBorders>
               <w:top w:val="single" w:sz="8" w:space="0" w:color="4F81BD"/>
               <w:left w:val="nil"/>
@@ -7585,7 +7805,7 @@
       <w:tr>
         <w:tc>
           <w:tcPr>
-            <w:tcW w:w="1419" w:type="pct"/>
+            <w:tcW w:w="1611" w:type="pct"/>
             <w:tcBorders>
               <w:top w:val="nil"/>
               <w:left w:val="nil"/>
@@ -7617,7 +7837,7 @@
         </w:tc>
         <w:tc>
           <w:tcPr>
-            <w:tcW w:w="3581" w:type="pct"/>
+            <w:tcW w:w="3389" w:type="pct"/>
             <w:tcBorders>
               <w:top w:val="nil"/>
               <w:left w:val="nil"/>
@@ -7652,7 +7872,7 @@
       <w:tr>
         <w:tc>
           <w:tcPr>
-            <w:tcW w:w="1419" w:type="pct"/>
+            <w:tcW w:w="1611" w:type="pct"/>
             <w:tcBorders>
               <w:top w:val="nil"/>
               <w:left w:val="nil"/>
@@ -7683,7 +7903,7 @@
         </w:tc>
         <w:tc>
           <w:tcPr>
-            <w:tcW w:w="3581" w:type="pct"/>
+            <w:tcW w:w="3389" w:type="pct"/>
             <w:tcBorders>
               <w:top w:val="nil"/>
               <w:left w:val="nil"/>
@@ -7711,7 +7931,7 @@
       <w:tr>
         <w:tc>
           <w:tcPr>
-            <w:tcW w:w="1419" w:type="pct"/>
+            <w:tcW w:w="1611" w:type="pct"/>
             <w:tcBorders>
               <w:top w:val="nil"/>
               <w:left w:val="nil"/>
@@ -7743,7 +7963,7 @@
         </w:tc>
         <w:tc>
           <w:tcPr>
-            <w:tcW w:w="3581" w:type="pct"/>
+            <w:tcW w:w="3389" w:type="pct"/>
             <w:tcBorders>
               <w:top w:val="nil"/>
               <w:left w:val="nil"/>
@@ -7794,7 +8014,7 @@
       <w:tr>
         <w:tc>
           <w:tcPr>
-            <w:tcW w:w="1419" w:type="pct"/>
+            <w:tcW w:w="1611" w:type="pct"/>
             <w:tcBorders>
               <w:top w:val="nil"/>
               <w:left w:val="nil"/>
@@ -7833,7 +8053,7 @@
         </w:tc>
         <w:tc>
           <w:tcPr>
-            <w:tcW w:w="3581" w:type="pct"/>
+            <w:tcW w:w="3389" w:type="pct"/>
             <w:tcBorders>
               <w:top w:val="nil"/>
               <w:left w:val="nil"/>
@@ -7869,7 +8089,8 @@
       <w:tr>
         <w:tc>
           <w:tcPr>
-            <w:tcW w:w="1419" w:type="pct"/>
+            <w:tcW w:w="5000" w:type="pct"/>
+            <w:gridSpan w:val="2"/>
             <w:tcBorders>
               <w:top w:val="nil"/>
               <w:left w:val="nil"/>
@@ -7884,8 +8105,6 @@
               <w:spacing w:after="0" w:line="240" w:lineRule="auto"/>
               <w:rPr>
                 <w:rFonts w:cstheme="minorHAnsi"/>
-                <w:b/>
-                <w:bCs/>
               </w:rPr>
             </w:pPr>
             <w:sdt>
@@ -7928,26 +8147,6 @@
             </w:r>
           </w:p>
         </w:tc>
-        <w:tc>
-          <w:tcPr>
-            <w:tcW w:w="3581" w:type="pct"/>
-            <w:tcBorders>
-              <w:top w:val="nil"/>
-              <w:left w:val="nil"/>
-              <w:bottom w:val="single" w:sz="8" w:space="0" w:color="4F81BD"/>
-              <w:right w:val="nil"/>
-            </w:tcBorders>
-            <w:shd w:val="clear" w:color="auto" w:fill="FFFFFF" w:themeFill="background1"/>
-          </w:tcPr>
-          <w:p>
-            <w:pPr>
-              <w:spacing w:after="0" w:line="240" w:lineRule="auto"/>
-              <w:rPr>
-                <w:rFonts w:cstheme="minorHAnsi"/>
-              </w:rPr>
-            </w:pPr>
-          </w:p>
-        </w:tc>
       </w:tr>
     </w:tbl>
     <w:p>
@@ -7971,13 +8170,13 @@
         <w:tblLook w:val="04A0" w:firstRow="1" w:lastRow="0" w:firstColumn="1" w:lastColumn="0" w:noHBand="0" w:noVBand="1"/>
       </w:tblPr>
       <w:tblGrid>
-        <w:gridCol w:w="3086"/>
-        <w:gridCol w:w="6490"/>
+        <w:gridCol w:w="3085"/>
+        <w:gridCol w:w="6491"/>
       </w:tblGrid>
       <w:tr>
         <w:tc>
           <w:tcPr>
-            <w:tcW w:w="1419" w:type="pct"/>
+            <w:tcW w:w="1611" w:type="pct"/>
             <w:tcBorders>
               <w:top w:val="single" w:sz="8" w:space="0" w:color="4F81BD"/>
               <w:left w:val="nil"/>
@@ -8008,7 +8207,7 @@
         </w:tc>
         <w:tc>
           <w:tcPr>
-            <w:tcW w:w="3581" w:type="pct"/>
+            <w:tcW w:w="3389" w:type="pct"/>
             <w:tcBorders>
               <w:top w:val="single" w:sz="8" w:space="0" w:color="4F81BD"/>
               <w:left w:val="nil"/>
@@ -8044,7 +8243,7 @@
       <w:tr>
         <w:tc>
           <w:tcPr>
-            <w:tcW w:w="1419" w:type="pct"/>
+            <w:tcW w:w="1611" w:type="pct"/>
             <w:tcBorders>
               <w:top w:val="nil"/>
               <w:left w:val="nil"/>
@@ -8076,7 +8275,7 @@
         </w:tc>
         <w:tc>
           <w:tcPr>
-            <w:tcW w:w="3581" w:type="pct"/>
+            <w:tcW w:w="3389" w:type="pct"/>
             <w:tcBorders>
               <w:top w:val="nil"/>
               <w:left w:val="nil"/>
@@ -8105,7 +8304,7 @@
       <w:tr>
         <w:tc>
           <w:tcPr>
-            <w:tcW w:w="1419" w:type="pct"/>
+            <w:tcW w:w="1611" w:type="pct"/>
             <w:tcBorders>
               <w:top w:val="nil"/>
               <w:left w:val="nil"/>
@@ -8136,7 +8335,7 @@
         </w:tc>
         <w:tc>
           <w:tcPr>
-            <w:tcW w:w="3581" w:type="pct"/>
+            <w:tcW w:w="3389" w:type="pct"/>
             <w:tcBorders>
               <w:top w:val="nil"/>
               <w:left w:val="nil"/>
@@ -8164,7 +8363,7 @@
       <w:tr>
         <w:tc>
           <w:tcPr>
-            <w:tcW w:w="1419" w:type="pct"/>
+            <w:tcW w:w="1611" w:type="pct"/>
             <w:tcBorders>
               <w:top w:val="nil"/>
               <w:left w:val="nil"/>
@@ -8196,7 +8395,7 @@
         </w:tc>
         <w:tc>
           <w:tcPr>
-            <w:tcW w:w="3581" w:type="pct"/>
+            <w:tcW w:w="3389" w:type="pct"/>
             <w:tcBorders>
               <w:top w:val="nil"/>
               <w:left w:val="nil"/>
@@ -8225,7 +8424,7 @@
       <w:tr>
         <w:tc>
           <w:tcPr>
-            <w:tcW w:w="1419" w:type="pct"/>
+            <w:tcW w:w="1611" w:type="pct"/>
             <w:tcBorders>
               <w:top w:val="nil"/>
               <w:left w:val="nil"/>
@@ -8264,7 +8463,7 @@
         </w:tc>
         <w:tc>
           <w:tcPr>
-            <w:tcW w:w="3581" w:type="pct"/>
+            <w:tcW w:w="3389" w:type="pct"/>
             <w:tcBorders>
               <w:top w:val="nil"/>
               <w:left w:val="nil"/>
@@ -8314,7 +8513,8 @@
       <w:tr>
         <w:tc>
           <w:tcPr>
-            <w:tcW w:w="1419" w:type="pct"/>
+            <w:tcW w:w="5000" w:type="pct"/>
+            <w:gridSpan w:val="2"/>
             <w:tcBorders>
               <w:top w:val="nil"/>
               <w:left w:val="nil"/>
@@ -8329,8 +8529,6 @@
               <w:spacing w:after="0" w:line="240" w:lineRule="auto"/>
               <w:rPr>
                 <w:rFonts w:cstheme="minorHAnsi"/>
-                <w:b/>
-                <w:bCs/>
               </w:rPr>
             </w:pPr>
             <w:sdt>
@@ -8373,28 +8571,18 @@
             </w:r>
           </w:p>
         </w:tc>
-        <w:tc>
-          <w:tcPr>
-            <w:tcW w:w="3581" w:type="pct"/>
-            <w:tcBorders>
-              <w:top w:val="nil"/>
-              <w:left w:val="nil"/>
-              <w:bottom w:val="single" w:sz="8" w:space="0" w:color="4F81BD"/>
-              <w:right w:val="nil"/>
-            </w:tcBorders>
-            <w:shd w:val="clear" w:color="auto" w:fill="FFFFFF" w:themeFill="background1"/>
-          </w:tcPr>
-          <w:p>
-            <w:pPr>
-              <w:spacing w:after="0" w:line="240" w:lineRule="auto"/>
-              <w:rPr>
-                <w:rFonts w:cstheme="minorHAnsi"/>
-              </w:rPr>
-            </w:pPr>
-          </w:p>
-        </w:tc>
       </w:tr>
     </w:tbl>
+    <w:p>
+      <w:pPr>
+        <w:spacing w:after="0" w:line="240" w:lineRule="auto"/>
+      </w:pPr>
+    </w:p>
+    <w:p>
+      <w:pPr>
+        <w:spacing w:after="0" w:line="240" w:lineRule="auto"/>
+      </w:pPr>
+    </w:p>
     <w:p>
       <w:pPr>
         <w:spacing w:after="0" w:line="240" w:lineRule="auto"/>
@@ -8416,13 +8604,13 @@
         <w:tblLook w:val="04A0" w:firstRow="1" w:lastRow="0" w:firstColumn="1" w:lastColumn="0" w:noHBand="0" w:noVBand="1"/>
       </w:tblPr>
       <w:tblGrid>
-        <w:gridCol w:w="3086"/>
-        <w:gridCol w:w="6490"/>
+        <w:gridCol w:w="3085"/>
+        <w:gridCol w:w="6491"/>
       </w:tblGrid>
       <w:tr>
         <w:tc>
           <w:tcPr>
-            <w:tcW w:w="1419" w:type="pct"/>
+            <w:tcW w:w="1611" w:type="pct"/>
             <w:tcBorders>
               <w:top w:val="single" w:sz="8" w:space="0" w:color="4F81BD"/>
               <w:left w:val="nil"/>
@@ -8454,7 +8642,7 @@
         </w:tc>
         <w:tc>
           <w:tcPr>
-            <w:tcW w:w="3581" w:type="pct"/>
+            <w:tcW w:w="3389" w:type="pct"/>
             <w:tcBorders>
               <w:top w:val="single" w:sz="8" w:space="0" w:color="4F81BD"/>
               <w:left w:val="nil"/>
@@ -8483,7 +8671,7 @@
       <w:tr>
         <w:tc>
           <w:tcPr>
-            <w:tcW w:w="1419" w:type="pct"/>
+            <w:tcW w:w="1611" w:type="pct"/>
             <w:tcBorders>
               <w:top w:val="nil"/>
               <w:left w:val="nil"/>
@@ -8515,7 +8703,7 @@
         </w:tc>
         <w:tc>
           <w:tcPr>
-            <w:tcW w:w="3581" w:type="pct"/>
+            <w:tcW w:w="3389" w:type="pct"/>
             <w:tcBorders>
               <w:top w:val="nil"/>
               <w:left w:val="nil"/>
@@ -8550,7 +8738,7 @@
       <w:tr>
         <w:tc>
           <w:tcPr>
-            <w:tcW w:w="1419" w:type="pct"/>
+            <w:tcW w:w="1611" w:type="pct"/>
             <w:tcBorders>
               <w:top w:val="nil"/>
               <w:left w:val="nil"/>
@@ -8581,7 +8769,7 @@
         </w:tc>
         <w:tc>
           <w:tcPr>
-            <w:tcW w:w="3581" w:type="pct"/>
+            <w:tcW w:w="3389" w:type="pct"/>
             <w:tcBorders>
               <w:top w:val="nil"/>
               <w:left w:val="nil"/>
@@ -8609,7 +8797,7 @@
       <w:tr>
         <w:tc>
           <w:tcPr>
-            <w:tcW w:w="1419" w:type="pct"/>
+            <w:tcW w:w="1611" w:type="pct"/>
             <w:tcBorders>
               <w:top w:val="nil"/>
               <w:left w:val="nil"/>
@@ -8641,7 +8829,7 @@
         </w:tc>
         <w:tc>
           <w:tcPr>
-            <w:tcW w:w="3581" w:type="pct"/>
+            <w:tcW w:w="3389" w:type="pct"/>
             <w:tcBorders>
               <w:top w:val="nil"/>
               <w:left w:val="nil"/>
@@ -8670,7 +8858,7 @@
       <w:tr>
         <w:tc>
           <w:tcPr>
-            <w:tcW w:w="1419" w:type="pct"/>
+            <w:tcW w:w="1611" w:type="pct"/>
             <w:tcBorders>
               <w:top w:val="nil"/>
               <w:left w:val="nil"/>
@@ -8709,7 +8897,7 @@
         </w:tc>
         <w:tc>
           <w:tcPr>
-            <w:tcW w:w="3581" w:type="pct"/>
+            <w:tcW w:w="3389" w:type="pct"/>
             <w:tcBorders>
               <w:top w:val="nil"/>
               <w:left w:val="nil"/>
@@ -8745,7 +8933,8 @@
       <w:tr>
         <w:tc>
           <w:tcPr>
-            <w:tcW w:w="1419" w:type="pct"/>
+            <w:tcW w:w="5000" w:type="pct"/>
+            <w:gridSpan w:val="2"/>
             <w:tcBorders>
               <w:top w:val="nil"/>
               <w:left w:val="nil"/>
@@ -8760,8 +8949,6 @@
               <w:spacing w:after="0" w:line="240" w:lineRule="auto"/>
               <w:rPr>
                 <w:rFonts w:cstheme="minorHAnsi"/>
-                <w:b/>
-                <w:bCs/>
               </w:rPr>
             </w:pPr>
             <w:sdt>
@@ -8804,26 +8991,6 @@
             </w:r>
           </w:p>
         </w:tc>
-        <w:tc>
-          <w:tcPr>
-            <w:tcW w:w="3581" w:type="pct"/>
-            <w:tcBorders>
-              <w:top w:val="nil"/>
-              <w:left w:val="nil"/>
-              <w:bottom w:val="single" w:sz="8" w:space="0" w:color="4F81BD"/>
-              <w:right w:val="nil"/>
-            </w:tcBorders>
-            <w:shd w:val="clear" w:color="auto" w:fill="FFFFFF" w:themeFill="background1"/>
-          </w:tcPr>
-          <w:p>
-            <w:pPr>
-              <w:spacing w:after="0" w:line="240" w:lineRule="auto"/>
-              <w:rPr>
-                <w:rFonts w:cstheme="minorHAnsi"/>
-              </w:rPr>
-            </w:pPr>
-          </w:p>
-        </w:tc>
       </w:tr>
     </w:tbl>
     <w:p>
@@ -8847,13 +9014,13 @@
         <w:tblLook w:val="04A0" w:firstRow="1" w:lastRow="0" w:firstColumn="1" w:lastColumn="0" w:noHBand="0" w:noVBand="1"/>
       </w:tblPr>
       <w:tblGrid>
-        <w:gridCol w:w="3086"/>
-        <w:gridCol w:w="6490"/>
+        <w:gridCol w:w="3085"/>
+        <w:gridCol w:w="6491"/>
       </w:tblGrid>
       <w:tr>
         <w:tc>
           <w:tcPr>
-            <w:tcW w:w="1420" w:type="pct"/>
+            <w:tcW w:w="1611" w:type="pct"/>
             <w:tcBorders>
               <w:top w:val="single" w:sz="8" w:space="0" w:color="4F81BD"/>
               <w:left w:val="nil"/>
@@ -8865,6 +9032,7 @@
           </w:tcPr>
           <w:p>
             <w:pPr>
+              <w:spacing w:after="0" w:line="240" w:lineRule="auto"/>
               <w:rPr>
                 <w:rFonts w:cstheme="minorHAnsi"/>
                 <w:b/>
@@ -8883,7 +9051,7 @@
         </w:tc>
         <w:tc>
           <w:tcPr>
-            <w:tcW w:w="3580" w:type="pct"/>
+            <w:tcW w:w="3389" w:type="pct"/>
             <w:tcBorders>
               <w:top w:val="single" w:sz="8" w:space="0" w:color="4F81BD"/>
               <w:left w:val="nil"/>
@@ -8894,6 +9062,7 @@
           </w:tcPr>
           <w:p>
             <w:pPr>
+              <w:spacing w:after="0" w:line="240" w:lineRule="auto"/>
               <w:rPr>
                 <w:rFonts w:cstheme="minorHAnsi"/>
               </w:rPr>
@@ -8910,7 +9079,7 @@
       <w:tr>
         <w:tc>
           <w:tcPr>
-            <w:tcW w:w="1420" w:type="pct"/>
+            <w:tcW w:w="1611" w:type="pct"/>
             <w:tcBorders>
               <w:top w:val="nil"/>
               <w:left w:val="nil"/>
@@ -8923,6 +9092,7 @@
           </w:tcPr>
           <w:p>
             <w:pPr>
+              <w:spacing w:after="0" w:line="240" w:lineRule="auto"/>
               <w:rPr>
                 <w:rFonts w:cstheme="minorHAnsi"/>
                 <w:b/>
@@ -8941,7 +9111,7 @@
         </w:tc>
         <w:tc>
           <w:tcPr>
-            <w:tcW w:w="3580" w:type="pct"/>
+            <w:tcW w:w="3389" w:type="pct"/>
             <w:tcBorders>
               <w:top w:val="nil"/>
               <w:left w:val="nil"/>
@@ -8953,6 +9123,7 @@
           </w:tcPr>
           <w:p>
             <w:pPr>
+              <w:spacing w:after="0" w:line="240" w:lineRule="auto"/>
               <w:rPr>
                 <w:rFonts w:cstheme="minorHAnsi"/>
               </w:rPr>
@@ -8966,6 +9137,7 @@
           </w:p>
           <w:p>
             <w:pPr>
+              <w:spacing w:after="0" w:line="240" w:lineRule="auto"/>
               <w:rPr>
                 <w:rFonts w:cstheme="minorHAnsi"/>
               </w:rPr>
@@ -8982,7 +9154,7 @@
       <w:tr>
         <w:tc>
           <w:tcPr>
-            <w:tcW w:w="1420" w:type="pct"/>
+            <w:tcW w:w="1611" w:type="pct"/>
             <w:tcBorders>
               <w:top w:val="nil"/>
               <w:left w:val="nil"/>
@@ -8994,6 +9166,7 @@
           </w:tcPr>
           <w:p>
             <w:pPr>
+              <w:spacing w:after="0" w:line="240" w:lineRule="auto"/>
               <w:rPr>
                 <w:rFonts w:cstheme="minorHAnsi"/>
                 <w:b/>
@@ -9012,17 +9185,18 @@
         </w:tc>
         <w:tc>
           <w:tcPr>
-            <w:tcW w:w="3580" w:type="pct"/>
-            <w:tcBorders>
-              <w:top w:val="nil"/>
-              <w:left w:val="nil"/>
-              <w:bottom w:val="nil"/>
-              <w:right w:val="nil"/>
-            </w:tcBorders>
-            <w:hideMark/>
-          </w:tcPr>
-          <w:p>
-            <w:pPr>
+            <w:tcW w:w="3389" w:type="pct"/>
+            <w:tcBorders>
+              <w:top w:val="nil"/>
+              <w:left w:val="nil"/>
+              <w:bottom w:val="nil"/>
+              <w:right w:val="nil"/>
+            </w:tcBorders>
+            <w:hideMark/>
+          </w:tcPr>
+          <w:p>
+            <w:pPr>
+              <w:spacing w:after="0" w:line="240" w:lineRule="auto"/>
               <w:rPr>
                 <w:rFonts w:cstheme="minorHAnsi"/>
               </w:rPr>
@@ -9052,7 +9226,7 @@
       <w:tr>
         <w:tc>
           <w:tcPr>
-            <w:tcW w:w="1420" w:type="pct"/>
+            <w:tcW w:w="1611" w:type="pct"/>
             <w:tcBorders>
               <w:top w:val="nil"/>
               <w:left w:val="nil"/>
@@ -9068,6 +9242,7 @@
               <w:tabs>
                 <w:tab w:val="right" w:pos="2502"/>
               </w:tabs>
+              <w:spacing w:after="0" w:line="240" w:lineRule="auto"/>
               <w:rPr>
                 <w:rFonts w:cstheme="minorHAnsi"/>
                 <w:b/>
@@ -9094,7 +9269,7 @@
         </w:tc>
         <w:tc>
           <w:tcPr>
-            <w:tcW w:w="3580" w:type="pct"/>
+            <w:tcW w:w="3389" w:type="pct"/>
             <w:tcBorders>
               <w:top w:val="nil"/>
               <w:left w:val="nil"/>
@@ -9106,6 +9281,7 @@
           </w:tcPr>
           <w:p>
             <w:pPr>
+              <w:spacing w:after="0" w:line="240" w:lineRule="auto"/>
               <w:rPr>
                 <w:rFonts w:cstheme="minorHAnsi"/>
               </w:rPr>
@@ -9122,7 +9298,7 @@
       <w:tr>
         <w:tc>
           <w:tcPr>
-            <w:tcW w:w="1420" w:type="pct"/>
+            <w:tcW w:w="1611" w:type="pct"/>
             <w:tcBorders>
               <w:top w:val="nil"/>
               <w:left w:val="nil"/>
@@ -9134,6 +9310,7 @@
           </w:tcPr>
           <w:p>
             <w:pPr>
+              <w:spacing w:after="0" w:line="240" w:lineRule="auto"/>
               <w:rPr>
                 <w:rFonts w:cstheme="minorHAnsi"/>
                 <w:b/>
@@ -9160,7 +9337,7 @@
         </w:tc>
         <w:tc>
           <w:tcPr>
-            <w:tcW w:w="3580" w:type="pct"/>
+            <w:tcW w:w="3389" w:type="pct"/>
             <w:tcBorders>
               <w:top w:val="nil"/>
               <w:left w:val="nil"/>
@@ -9171,6 +9348,7 @@
           </w:tcPr>
           <w:p>
             <w:pPr>
+              <w:spacing w:after="0" w:line="240" w:lineRule="auto"/>
               <w:rPr>
                 <w:rFonts w:cstheme="minorHAnsi"/>
               </w:rPr>
@@ -9184,6 +9362,7 @@
           </w:p>
           <w:p>
             <w:pPr>
+              <w:spacing w:after="0" w:line="240" w:lineRule="auto"/>
               <w:rPr>
                 <w:rFonts w:cstheme="minorHAnsi"/>
               </w:rPr>
@@ -9197,6 +9376,7 @@
           </w:p>
           <w:p>
             <w:pPr>
+              <w:spacing w:after="0" w:line="240" w:lineRule="auto"/>
               <w:rPr>
                 <w:rFonts w:cstheme="minorHAnsi"/>
               </w:rPr>
@@ -9228,12 +9408,21 @@
               <w:t xml:space="preserve"> </w:t>
             </w:r>
           </w:p>
-        </w:tc>
-      </w:tr>
-      <w:tr>
-        <w:tc>
-          <w:tcPr>
-            <w:tcW w:w="1420" w:type="pct"/>
+          <w:p>
+            <w:pPr>
+              <w:spacing w:after="0" w:line="240" w:lineRule="auto"/>
+              <w:rPr>
+                <w:rFonts w:cstheme="minorHAnsi"/>
+              </w:rPr>
+            </w:pPr>
+          </w:p>
+        </w:tc>
+      </w:tr>
+      <w:tr>
+        <w:tc>
+          <w:tcPr>
+            <w:tcW w:w="5000" w:type="pct"/>
+            <w:gridSpan w:val="2"/>
             <w:tcBorders>
               <w:top w:val="nil"/>
               <w:left w:val="nil"/>
@@ -9248,8 +9437,6 @@
               <w:spacing w:after="0" w:line="240" w:lineRule="auto"/>
               <w:rPr>
                 <w:rFonts w:cstheme="minorHAnsi"/>
-                <w:b/>
-                <w:bCs/>
               </w:rPr>
             </w:pPr>
             <w:sdt>
@@ -9292,25 +9479,6 @@
             </w:r>
           </w:p>
         </w:tc>
-        <w:tc>
-          <w:tcPr>
-            <w:tcW w:w="3580" w:type="pct"/>
-            <w:tcBorders>
-              <w:top w:val="nil"/>
-              <w:left w:val="nil"/>
-              <w:bottom w:val="single" w:sz="8" w:space="0" w:color="4F81BD"/>
-              <w:right w:val="nil"/>
-            </w:tcBorders>
-            <w:shd w:val="clear" w:color="auto" w:fill="FFFFFF" w:themeFill="background1"/>
-          </w:tcPr>
-          <w:p>
-            <w:pPr>
-              <w:rPr>
-                <w:rFonts w:cstheme="minorHAnsi"/>
-              </w:rPr>
-            </w:pPr>
-          </w:p>
-        </w:tc>
       </w:tr>
     </w:tbl>
     <w:p>
@@ -9329,13 +9497,13 @@
         <w:tblLook w:val="04A0" w:firstRow="1" w:lastRow="0" w:firstColumn="1" w:lastColumn="0" w:noHBand="0" w:noVBand="1"/>
       </w:tblPr>
       <w:tblGrid>
-        <w:gridCol w:w="3086"/>
-        <w:gridCol w:w="6490"/>
+        <w:gridCol w:w="3085"/>
+        <w:gridCol w:w="6491"/>
       </w:tblGrid>
       <w:tr>
         <w:tc>
           <w:tcPr>
-            <w:tcW w:w="1419" w:type="pct"/>
+            <w:tcW w:w="1611" w:type="pct"/>
             <w:tcBorders>
               <w:top w:val="single" w:sz="8" w:space="0" w:color="4F81BD"/>
               <w:left w:val="nil"/>
@@ -9347,6 +9515,7 @@
           </w:tcPr>
           <w:p>
             <w:pPr>
+              <w:spacing w:after="0" w:line="240" w:lineRule="auto"/>
               <w:rPr>
                 <w:rFonts w:cstheme="minorHAnsi"/>
                 <w:b/>
@@ -9365,7 +9534,7 @@
         </w:tc>
         <w:tc>
           <w:tcPr>
-            <w:tcW w:w="3581" w:type="pct"/>
+            <w:tcW w:w="3389" w:type="pct"/>
             <w:tcBorders>
               <w:top w:val="single" w:sz="8" w:space="0" w:color="4F81BD"/>
               <w:left w:val="nil"/>
@@ -9376,6 +9545,7 @@
           </w:tcPr>
           <w:p>
             <w:pPr>
+              <w:spacing w:after="0" w:line="240" w:lineRule="auto"/>
               <w:rPr>
                 <w:rFonts w:cstheme="minorHAnsi"/>
               </w:rPr>
@@ -9392,7 +9562,7 @@
       <w:tr>
         <w:tc>
           <w:tcPr>
-            <w:tcW w:w="1419" w:type="pct"/>
+            <w:tcW w:w="1611" w:type="pct"/>
             <w:tcBorders>
               <w:top w:val="nil"/>
               <w:left w:val="nil"/>
@@ -9405,6 +9575,7 @@
           </w:tcPr>
           <w:p>
             <w:pPr>
+              <w:spacing w:after="0" w:line="240" w:lineRule="auto"/>
               <w:rPr>
                 <w:rFonts w:cstheme="minorHAnsi"/>
                 <w:b/>
@@ -9423,7 +9594,7 @@
         </w:tc>
         <w:tc>
           <w:tcPr>
-            <w:tcW w:w="3581" w:type="pct"/>
+            <w:tcW w:w="3389" w:type="pct"/>
             <w:tcBorders>
               <w:top w:val="nil"/>
               <w:left w:val="nil"/>
@@ -9435,6 +9606,7 @@
           </w:tcPr>
           <w:p>
             <w:pPr>
+              <w:spacing w:after="0" w:line="240" w:lineRule="auto"/>
               <w:rPr>
                 <w:rFonts w:cstheme="minorHAnsi"/>
               </w:rPr>
@@ -9448,6 +9620,7 @@
           </w:p>
           <w:p>
             <w:pPr>
+              <w:spacing w:after="0" w:line="240" w:lineRule="auto"/>
               <w:rPr>
                 <w:rFonts w:cstheme="minorHAnsi"/>
               </w:rPr>
@@ -9461,15 +9634,15 @@
           </w:p>
           <w:p>
             <w:pPr>
-              <w:rPr>
-                <w:rFonts w:cstheme="minorHAnsi"/>
-              </w:rPr>
-            </w:pPr>
-            <w:r>
-              <w:rPr>
-                <w:rFonts w:cstheme="minorHAnsi"/>
-              </w:rPr>
-              <w:lastRenderedPageBreak/>
+              <w:spacing w:after="0" w:line="240" w:lineRule="auto"/>
+              <w:rPr>
+                <w:rFonts w:cstheme="minorHAnsi"/>
+              </w:rPr>
+            </w:pPr>
+            <w:r>
+              <w:rPr>
+                <w:rFonts w:cstheme="minorHAnsi"/>
+              </w:rPr>
               <w:t>Serial data from MSP430 board</w:t>
             </w:r>
           </w:p>
@@ -9478,7 +9651,7 @@
       <w:tr>
         <w:tc>
           <w:tcPr>
-            <w:tcW w:w="1419" w:type="pct"/>
+            <w:tcW w:w="1611" w:type="pct"/>
             <w:tcBorders>
               <w:top w:val="nil"/>
               <w:left w:val="nil"/>
@@ -9490,36 +9663,37 @@
           </w:tcPr>
           <w:p>
             <w:pPr>
-              <w:rPr>
-                <w:rFonts w:cstheme="minorHAnsi"/>
-                <w:b/>
-                <w:bCs/>
-              </w:rPr>
-            </w:pPr>
-            <w:r>
-              <w:rPr>
-                <w:rFonts w:cstheme="minorHAnsi"/>
-                <w:b/>
-                <w:bCs/>
-              </w:rPr>
-              <w:lastRenderedPageBreak/>
+              <w:spacing w:after="0" w:line="240" w:lineRule="auto"/>
+              <w:rPr>
+                <w:rFonts w:cstheme="minorHAnsi"/>
+                <w:b/>
+                <w:bCs/>
+              </w:rPr>
+            </w:pPr>
+            <w:r>
+              <w:rPr>
+                <w:rFonts w:cstheme="minorHAnsi"/>
+                <w:b/>
+                <w:bCs/>
+              </w:rPr>
               <w:t>Outputs</w:t>
             </w:r>
           </w:p>
         </w:tc>
         <w:tc>
           <w:tcPr>
-            <w:tcW w:w="3581" w:type="pct"/>
-            <w:tcBorders>
-              <w:top w:val="nil"/>
-              <w:left w:val="nil"/>
-              <w:bottom w:val="nil"/>
-              <w:right w:val="nil"/>
-            </w:tcBorders>
-            <w:hideMark/>
-          </w:tcPr>
-          <w:p>
-            <w:pPr>
+            <w:tcW w:w="3389" w:type="pct"/>
+            <w:tcBorders>
+              <w:top w:val="nil"/>
+              <w:left w:val="nil"/>
+              <w:bottom w:val="nil"/>
+              <w:right w:val="nil"/>
+            </w:tcBorders>
+            <w:hideMark/>
+          </w:tcPr>
+          <w:p>
+            <w:pPr>
+              <w:spacing w:after="0" w:line="240" w:lineRule="auto"/>
               <w:rPr>
                 <w:rFonts w:cstheme="minorHAnsi"/>
               </w:rPr>
@@ -9533,6 +9707,7 @@
           </w:p>
           <w:p>
             <w:pPr>
+              <w:spacing w:after="0" w:line="240" w:lineRule="auto"/>
               <w:rPr>
                 <w:rFonts w:cstheme="minorHAnsi"/>
               </w:rPr>
@@ -9546,6 +9721,7 @@
           </w:p>
           <w:p>
             <w:pPr>
+              <w:spacing w:after="0" w:line="240" w:lineRule="auto"/>
               <w:rPr>
                 <w:rFonts w:cstheme="minorHAnsi"/>
               </w:rPr>
@@ -9562,7 +9738,7 @@
       <w:tr>
         <w:tc>
           <w:tcPr>
-            <w:tcW w:w="1419" w:type="pct"/>
+            <w:tcW w:w="1611" w:type="pct"/>
             <w:tcBorders>
               <w:top w:val="nil"/>
               <w:left w:val="nil"/>
@@ -9575,6 +9751,7 @@
           </w:tcPr>
           <w:p>
             <w:pPr>
+              <w:spacing w:after="0" w:line="240" w:lineRule="auto"/>
               <w:rPr>
                 <w:rFonts w:cstheme="minorHAnsi"/>
                 <w:b/>
@@ -9593,7 +9770,7 @@
         </w:tc>
         <w:tc>
           <w:tcPr>
-            <w:tcW w:w="3581" w:type="pct"/>
+            <w:tcW w:w="3389" w:type="pct"/>
             <w:tcBorders>
               <w:top w:val="nil"/>
               <w:left w:val="nil"/>
@@ -9605,6 +9782,7 @@
           </w:tcPr>
           <w:p>
             <w:pPr>
+              <w:spacing w:after="0" w:line="240" w:lineRule="auto"/>
               <w:rPr>
                 <w:rFonts w:cstheme="minorHAnsi"/>
               </w:rPr>
@@ -9621,7 +9799,7 @@
       <w:tr>
         <w:tc>
           <w:tcPr>
-            <w:tcW w:w="1419" w:type="pct"/>
+            <w:tcW w:w="1611" w:type="pct"/>
             <w:tcBorders>
               <w:top w:val="nil"/>
               <w:left w:val="nil"/>
@@ -9633,6 +9811,7 @@
           </w:tcPr>
           <w:p>
             <w:pPr>
+              <w:spacing w:after="0" w:line="240" w:lineRule="auto"/>
               <w:rPr>
                 <w:rFonts w:cstheme="minorHAnsi"/>
                 <w:b/>
@@ -9659,7 +9838,7 @@
         </w:tc>
         <w:tc>
           <w:tcPr>
-            <w:tcW w:w="3581" w:type="pct"/>
+            <w:tcW w:w="3389" w:type="pct"/>
             <w:tcBorders>
               <w:top w:val="nil"/>
               <w:left w:val="nil"/>
@@ -9670,6 +9849,7 @@
           </w:tcPr>
           <w:p>
             <w:pPr>
+              <w:spacing w:after="0" w:line="240" w:lineRule="auto"/>
               <w:rPr>
                 <w:rFonts w:cstheme="minorHAnsi"/>
               </w:rPr>
@@ -9691,15 +9871,31 @@
               <w:rPr>
                 <w:rFonts w:cstheme="minorHAnsi"/>
               </w:rPr>
-              <w:t>C lines, camera data and the ability to read data in software. Show a list of changes necessary for the next revision.</w:t>
-            </w:r>
-          </w:p>
-        </w:tc>
-      </w:tr>
-      <w:tr>
-        <w:tc>
-          <w:tcPr>
-            <w:tcW w:w="1419" w:type="pct"/>
+              <w:t xml:space="preserve">C lines, camera data and the ability to read data in software. Show a list of </w:t>
+            </w:r>
+            <w:r>
+              <w:rPr>
+                <w:rFonts w:cstheme="minorHAnsi"/>
+              </w:rPr>
+              <w:lastRenderedPageBreak/>
+              <w:t>changes necessary for the next revision.</w:t>
+            </w:r>
+          </w:p>
+          <w:p>
+            <w:pPr>
+              <w:spacing w:after="0" w:line="240" w:lineRule="auto"/>
+              <w:rPr>
+                <w:rFonts w:cstheme="minorHAnsi"/>
+              </w:rPr>
+            </w:pPr>
+          </w:p>
+        </w:tc>
+      </w:tr>
+      <w:tr>
+        <w:tc>
+          <w:tcPr>
+            <w:tcW w:w="5000" w:type="pct"/>
+            <w:gridSpan w:val="2"/>
             <w:tcBorders>
               <w:top w:val="nil"/>
               <w:left w:val="nil"/>
@@ -9714,8 +9910,6 @@
               <w:spacing w:after="0" w:line="240" w:lineRule="auto"/>
               <w:rPr>
                 <w:rFonts w:cstheme="minorHAnsi"/>
-                <w:b/>
-                <w:bCs/>
               </w:rPr>
             </w:pPr>
             <w:sdt>
@@ -9758,25 +9952,6 @@
             </w:r>
           </w:p>
         </w:tc>
-        <w:tc>
-          <w:tcPr>
-            <w:tcW w:w="3581" w:type="pct"/>
-            <w:tcBorders>
-              <w:top w:val="nil"/>
-              <w:left w:val="nil"/>
-              <w:bottom w:val="single" w:sz="8" w:space="0" w:color="4F81BD"/>
-              <w:right w:val="nil"/>
-            </w:tcBorders>
-            <w:shd w:val="clear" w:color="auto" w:fill="FFFFFF" w:themeFill="background1"/>
-          </w:tcPr>
-          <w:p>
-            <w:pPr>
-              <w:rPr>
-                <w:rFonts w:cstheme="minorHAnsi"/>
-              </w:rPr>
-            </w:pPr>
-          </w:p>
-        </w:tc>
       </w:tr>
     </w:tbl>
     <w:p>
@@ -9796,7 +9971,7 @@
           <w:szCs w:val="36"/>
         </w:rPr>
       </w:pPr>
-      <w:bookmarkStart w:id="2" w:name="_Toc319492645"/>
+      <w:bookmarkStart w:id="1" w:name="_Toc319492645"/>
       <w:r>
         <w:rPr>
           <w:rFonts w:asciiTheme="minorHAnsi" w:hAnsiTheme="minorHAnsi" w:cstheme="minorHAnsi"/>
@@ -9807,7 +9982,7 @@
         </w:rPr>
         <w:t>Level 3: Calibration</w:t>
       </w:r>
-      <w:bookmarkEnd w:id="2"/>
+      <w:bookmarkEnd w:id="1"/>
     </w:p>
     <w:p>
       <w:pPr>
@@ -9831,13 +10006,13 @@
         <w:tblLook w:val="04A0" w:firstRow="1" w:lastRow="0" w:firstColumn="1" w:lastColumn="0" w:noHBand="0" w:noVBand="1"/>
       </w:tblPr>
       <w:tblGrid>
-        <w:gridCol w:w="3086"/>
-        <w:gridCol w:w="6490"/>
+        <w:gridCol w:w="3085"/>
+        <w:gridCol w:w="6491"/>
       </w:tblGrid>
       <w:tr>
         <w:tc>
           <w:tcPr>
-            <w:tcW w:w="1419" w:type="pct"/>
+            <w:tcW w:w="1611" w:type="pct"/>
             <w:tcBorders>
               <w:top w:val="single" w:sz="8" w:space="0" w:color="4F81BD"/>
               <w:left w:val="nil"/>
@@ -9868,7 +10043,7 @@
         </w:tc>
         <w:tc>
           <w:tcPr>
-            <w:tcW w:w="3581" w:type="pct"/>
+            <w:tcW w:w="3389" w:type="pct"/>
             <w:tcBorders>
               <w:top w:val="single" w:sz="8" w:space="0" w:color="4F81BD"/>
               <w:left w:val="nil"/>
@@ -9897,7 +10072,7 @@
       <w:tr>
         <w:tc>
           <w:tcPr>
-            <w:tcW w:w="1419" w:type="pct"/>
+            <w:tcW w:w="1611" w:type="pct"/>
             <w:tcBorders>
               <w:top w:val="nil"/>
               <w:left w:val="nil"/>
@@ -9929,7 +10104,7 @@
         </w:tc>
         <w:tc>
           <w:tcPr>
-            <w:tcW w:w="3581" w:type="pct"/>
+            <w:tcW w:w="3389" w:type="pct"/>
             <w:tcBorders>
               <w:top w:val="nil"/>
               <w:left w:val="nil"/>
@@ -9958,7 +10133,7 @@
       <w:tr>
         <w:tc>
           <w:tcPr>
-            <w:tcW w:w="1419" w:type="pct"/>
+            <w:tcW w:w="1611" w:type="pct"/>
             <w:tcBorders>
               <w:top w:val="nil"/>
               <w:left w:val="nil"/>
@@ -9989,7 +10164,7 @@
         </w:tc>
         <w:tc>
           <w:tcPr>
-            <w:tcW w:w="3581" w:type="pct"/>
+            <w:tcW w:w="3389" w:type="pct"/>
             <w:tcBorders>
               <w:top w:val="nil"/>
               <w:left w:val="nil"/>
@@ -10017,7 +10192,7 @@
       <w:tr>
         <w:tc>
           <w:tcPr>
-            <w:tcW w:w="1419" w:type="pct"/>
+            <w:tcW w:w="1611" w:type="pct"/>
             <w:tcBorders>
               <w:top w:val="nil"/>
               <w:left w:val="nil"/>
@@ -10049,7 +10224,7 @@
         </w:tc>
         <w:tc>
           <w:tcPr>
-            <w:tcW w:w="3581" w:type="pct"/>
+            <w:tcW w:w="3389" w:type="pct"/>
             <w:tcBorders>
               <w:top w:val="nil"/>
               <w:left w:val="nil"/>
@@ -10078,7 +10253,7 @@
       <w:tr>
         <w:tc>
           <w:tcPr>
-            <w:tcW w:w="1419" w:type="pct"/>
+            <w:tcW w:w="1611" w:type="pct"/>
             <w:tcBorders>
               <w:top w:val="nil"/>
               <w:left w:val="nil"/>
@@ -10117,7 +10292,7 @@
         </w:tc>
         <w:tc>
           <w:tcPr>
-            <w:tcW w:w="3581" w:type="pct"/>
+            <w:tcW w:w="3389" w:type="pct"/>
             <w:tcBorders>
               <w:top w:val="nil"/>
               <w:left w:val="nil"/>
@@ -10153,7 +10328,8 @@
       <w:tr>
         <w:tc>
           <w:tcPr>
-            <w:tcW w:w="1419" w:type="pct"/>
+            <w:tcW w:w="5000" w:type="pct"/>
+            <w:gridSpan w:val="2"/>
             <w:tcBorders>
               <w:top w:val="nil"/>
               <w:left w:val="nil"/>
@@ -10168,8 +10344,6 @@
               <w:spacing w:after="0" w:line="240" w:lineRule="auto"/>
               <w:rPr>
                 <w:rFonts w:cstheme="minorHAnsi"/>
-                <w:b/>
-                <w:bCs/>
               </w:rPr>
             </w:pPr>
             <w:sdt>
@@ -10185,7 +10359,6 @@
                   <w14:uncheckedState w14:val="2610" w14:font="MS Gothic"/>
                 </w14:checkbox>
               </w:sdtPr>
-              <w:sdtEndPr/>
               <w:sdtContent>
                 <w:r>
                   <w:rPr>
@@ -10213,38 +10386,8 @@
             </w:r>
           </w:p>
         </w:tc>
-        <w:tc>
-          <w:tcPr>
-            <w:tcW w:w="3581" w:type="pct"/>
-            <w:tcBorders>
-              <w:top w:val="nil"/>
-              <w:left w:val="nil"/>
-              <w:bottom w:val="single" w:sz="8" w:space="0" w:color="4F81BD"/>
-              <w:right w:val="nil"/>
-            </w:tcBorders>
-            <w:shd w:val="clear" w:color="auto" w:fill="FFFFFF" w:themeFill="background1"/>
-          </w:tcPr>
-          <w:p>
-            <w:pPr>
-              <w:spacing w:after="0" w:line="240" w:lineRule="auto"/>
-              <w:rPr>
-                <w:rFonts w:cstheme="minorHAnsi"/>
-              </w:rPr>
-            </w:pPr>
-          </w:p>
-        </w:tc>
       </w:tr>
     </w:tbl>
-    <w:p>
-      <w:pPr>
-        <w:spacing w:after="0" w:line="240" w:lineRule="auto"/>
-        <w:rPr>
-          <w:rFonts w:cstheme="minorHAnsi"/>
-          <w:b/>
-          <w:bCs/>
-        </w:rPr>
-      </w:pPr>
-    </w:p>
     <w:p>
       <w:pPr>
         <w:spacing w:after="0" w:line="240" w:lineRule="auto"/>
@@ -10276,13 +10419,13 @@
         <w:tblLook w:val="04A0" w:firstRow="1" w:lastRow="0" w:firstColumn="1" w:lastColumn="0" w:noHBand="0" w:noVBand="1"/>
       </w:tblPr>
       <w:tblGrid>
-        <w:gridCol w:w="3086"/>
-        <w:gridCol w:w="6490"/>
+        <w:gridCol w:w="3085"/>
+        <w:gridCol w:w="6491"/>
       </w:tblGrid>
       <w:tr>
         <w:tc>
           <w:tcPr>
-            <w:tcW w:w="1419" w:type="pct"/>
+            <w:tcW w:w="1611" w:type="pct"/>
             <w:tcBorders>
               <w:top w:val="single" w:sz="8" w:space="0" w:color="4F81BD"/>
               <w:left w:val="nil"/>
@@ -10313,7 +10456,7 @@
         </w:tc>
         <w:tc>
           <w:tcPr>
-            <w:tcW w:w="3581" w:type="pct"/>
+            <w:tcW w:w="3389" w:type="pct"/>
             <w:tcBorders>
               <w:top w:val="single" w:sz="8" w:space="0" w:color="4F81BD"/>
               <w:left w:val="nil"/>
@@ -10342,7 +10485,7 @@
       <w:tr>
         <w:tc>
           <w:tcPr>
-            <w:tcW w:w="1419" w:type="pct"/>
+            <w:tcW w:w="1611" w:type="pct"/>
             <w:tcBorders>
               <w:top w:val="nil"/>
               <w:left w:val="nil"/>
@@ -10374,7 +10517,7 @@
         </w:tc>
         <w:tc>
           <w:tcPr>
-            <w:tcW w:w="3581" w:type="pct"/>
+            <w:tcW w:w="3389" w:type="pct"/>
             <w:tcBorders>
               <w:top w:val="nil"/>
               <w:left w:val="nil"/>
@@ -10403,7 +10546,7 @@
       <w:tr>
         <w:tc>
           <w:tcPr>
-            <w:tcW w:w="1419" w:type="pct"/>
+            <w:tcW w:w="1611" w:type="pct"/>
             <w:tcBorders>
               <w:top w:val="nil"/>
               <w:left w:val="nil"/>
@@ -10434,7 +10577,7 @@
         </w:tc>
         <w:tc>
           <w:tcPr>
-            <w:tcW w:w="3581" w:type="pct"/>
+            <w:tcW w:w="3389" w:type="pct"/>
             <w:tcBorders>
               <w:top w:val="nil"/>
               <w:left w:val="nil"/>
@@ -10462,7 +10605,7 @@
       <w:tr>
         <w:tc>
           <w:tcPr>
-            <w:tcW w:w="1419" w:type="pct"/>
+            <w:tcW w:w="1611" w:type="pct"/>
             <w:tcBorders>
               <w:top w:val="nil"/>
               <w:left w:val="nil"/>
@@ -10494,7 +10637,7 @@
         </w:tc>
         <w:tc>
           <w:tcPr>
-            <w:tcW w:w="3581" w:type="pct"/>
+            <w:tcW w:w="3389" w:type="pct"/>
             <w:tcBorders>
               <w:top w:val="nil"/>
               <w:left w:val="nil"/>
@@ -10515,22 +10658,15 @@
               <w:rPr>
                 <w:rFonts w:cstheme="minorHAnsi"/>
               </w:rPr>
-              <w:t xml:space="preserve">Displays on-screen indicators to tell the user to look at a series of calibration points. From these points, a processing region and </w:t>
-            </w:r>
-            <w:r>
-              <w:rPr>
-                <w:rFonts w:cstheme="minorHAnsi"/>
-              </w:rPr>
-              <w:lastRenderedPageBreak/>
-              <w:t>reference pupil size and location can be determined.</w:t>
-            </w:r>
-          </w:p>
-        </w:tc>
-      </w:tr>
-      <w:tr>
-        <w:tc>
-          <w:tcPr>
-            <w:tcW w:w="1419" w:type="pct"/>
+              <w:t>Displays on-screen indicators to tell the user to look at a series of calibration points. From these points, a processing region and reference pupil size and location can be determined.</w:t>
+            </w:r>
+          </w:p>
+        </w:tc>
+      </w:tr>
+      <w:tr>
+        <w:tc>
+          <w:tcPr>
+            <w:tcW w:w="1611" w:type="pct"/>
             <w:tcBorders>
               <w:top w:val="nil"/>
               <w:left w:val="nil"/>
@@ -10555,7 +10691,6 @@
                 <w:b/>
                 <w:bCs/>
               </w:rPr>
-              <w:lastRenderedPageBreak/>
               <w:t>Demonstration</w:t>
             </w:r>
             <w:r>
@@ -10570,7 +10705,7 @@
         </w:tc>
         <w:tc>
           <w:tcPr>
-            <w:tcW w:w="3581" w:type="pct"/>
+            <w:tcW w:w="3389" w:type="pct"/>
             <w:tcBorders>
               <w:top w:val="nil"/>
               <w:left w:val="nil"/>
@@ -10606,7 +10741,8 @@
       <w:tr>
         <w:tc>
           <w:tcPr>
-            <w:tcW w:w="1419" w:type="pct"/>
+            <w:tcW w:w="5000" w:type="pct"/>
+            <w:gridSpan w:val="2"/>
             <w:tcBorders>
               <w:top w:val="nil"/>
               <w:left w:val="nil"/>
@@ -10621,8 +10757,6 @@
               <w:spacing w:after="0" w:line="240" w:lineRule="auto"/>
               <w:rPr>
                 <w:rFonts w:cstheme="minorHAnsi"/>
-                <w:b/>
-                <w:bCs/>
               </w:rPr>
             </w:pPr>
             <w:sdt>
@@ -10638,7 +10772,6 @@
                   <w14:uncheckedState w14:val="2610" w14:font="MS Gothic"/>
                 </w14:checkbox>
               </w:sdtPr>
-              <w:sdtEndPr/>
               <w:sdtContent>
                 <w:r>
                   <w:rPr>
@@ -10664,26 +10797,6 @@
               </w:rPr>
               <w:t>Insert Text for checkbox</w:t>
             </w:r>
-          </w:p>
-        </w:tc>
-        <w:tc>
-          <w:tcPr>
-            <w:tcW w:w="3581" w:type="pct"/>
-            <w:tcBorders>
-              <w:top w:val="nil"/>
-              <w:left w:val="nil"/>
-              <w:bottom w:val="single" w:sz="8" w:space="0" w:color="4F81BD"/>
-              <w:right w:val="nil"/>
-            </w:tcBorders>
-            <w:shd w:val="clear" w:color="auto" w:fill="FFFFFF" w:themeFill="background1"/>
-          </w:tcPr>
-          <w:p>
-            <w:pPr>
-              <w:spacing w:after="0" w:line="240" w:lineRule="auto"/>
-              <w:rPr>
-                <w:rFonts w:cstheme="minorHAnsi"/>
-              </w:rPr>
-            </w:pPr>
           </w:p>
         </w:tc>
       </w:tr>
@@ -10838,15 +10951,42 @@
               </w:rPr>
               <w:t>Have prototype of the physical setup of the human controlled interface</w:t>
             </w:r>
+            <w:r>
+              <w:rPr>
+                <w:rFonts w:cstheme="minorHAnsi"/>
+              </w:rPr>
+              <w:t>.</w:t>
+            </w:r>
           </w:p>
           <w:p>
             <w:pPr>
               <w:pStyle w:val="ListParagraph"/>
-              <w:spacing w:after="0" w:line="240" w:lineRule="auto"/>
-              <w:rPr>
-                <w:rFonts w:cstheme="minorHAnsi"/>
-              </w:rPr>
-            </w:pPr>
+              <w:numPr>
+                <w:ilvl w:val="0"/>
+                <w:numId w:val="1"/>
+              </w:numPr>
+              <w:spacing w:after="0" w:line="240" w:lineRule="auto"/>
+              <w:rPr>
+                <w:rFonts w:cstheme="minorHAnsi"/>
+              </w:rPr>
+            </w:pPr>
+            <w:r>
+              <w:rPr>
+                <w:rFonts w:cstheme="minorHAnsi"/>
+              </w:rPr>
+              <w:t>Show physical setup of human controlled interface.</w:t>
+            </w:r>
+          </w:p>
+          <w:p>
+            <w:pPr>
+              <w:pStyle w:val="ListParagraph"/>
+              <w:spacing w:after="0" w:line="240" w:lineRule="auto"/>
+              <w:rPr>
+                <w:rFonts w:cstheme="minorHAnsi"/>
+              </w:rPr>
+            </w:pPr>
+            <w:bookmarkStart w:id="2" w:name="_GoBack"/>
+            <w:bookmarkEnd w:id="2"/>
           </w:p>
         </w:tc>
       </w:tr>
@@ -10968,7 +11108,7 @@
 
 <file path=word/comments.xml><?xml version="1.0" encoding="utf-8"?>
 <w:comments xmlns:wpc="http://schemas.microsoft.com/office/word/2010/wordprocessingCanvas" xmlns:mc="http://schemas.openxmlformats.org/markup-compatibility/2006" xmlns:o="urn:schemas-microsoft-com:office:office" xmlns:r="http://schemas.openxmlformats.org/officeDocument/2006/relationships" xmlns:m="http://schemas.openxmlformats.org/officeDocument/2006/math" xmlns:v="urn:schemas-microsoft-com:vml" xmlns:wp14="http://schemas.microsoft.com/office/word/2010/wordprocessingDrawing" xmlns:wp="http://schemas.openxmlformats.org/drawingml/2006/wordprocessingDrawing" xmlns:w10="urn:schemas-microsoft-com:office:word" xmlns:w="http://schemas.openxmlformats.org/wordprocessingml/2006/main" xmlns:w14="http://schemas.microsoft.com/office/word/2010/wordml" xmlns:wpg="http://schemas.microsoft.com/office/word/2010/wordprocessingGroup" xmlns:wpi="http://schemas.microsoft.com/office/word/2010/wordprocessingInk" xmlns:wne="http://schemas.microsoft.com/office/word/2006/wordml" xmlns:wps="http://schemas.microsoft.com/office/word/2010/wordprocessingShape" mc:Ignorable="w14 wp14">
-  <w:comment w:id="1" w:author="Gotchi" w:date="2012-03-16T08:55:00Z" w:initials="G">
+  <w:comment w:id="0" w:author="Gotchi" w:date="2012-03-16T08:55:00Z" w:initials="G">
     <w:p>
       <w:pPr>
         <w:pStyle w:val="CommentText"/>
@@ -11071,7 +11211,7 @@
           <w:rPr>
             <w:noProof/>
           </w:rPr>
-          <w:t>3</w:t>
+          <w:t>5</w:t>
         </w:r>
         <w:r>
           <w:rPr>
@@ -12418,7 +12558,7 @@
 </file>
 
 <file path=customXml/itemProps2.xml><?xml version="1.0" encoding="utf-8"?>
-<ds:datastoreItem xmlns:ds="http://schemas.openxmlformats.org/officeDocument/2006/customXml" ds:itemID="{617E36C4-AD82-4321-AC46-2FC9F1C78B0A}">
+<ds:datastoreItem xmlns:ds="http://schemas.openxmlformats.org/officeDocument/2006/customXml" ds:itemID="{19C3F78B-134D-4AD1-99E3-F707B822DA27}">
   <ds:schemaRefs>
     <ds:schemaRef ds:uri="http://schemas.openxmlformats.org/officeDocument/2006/bibliography"/>
   </ds:schemaRefs>

</xml_diff>

<commit_message>
updated demonstation plans for my portion of the milestone demos
</commit_message>
<xml_diff>
--- a/documentation/Milestone Goals.docx
+++ b/documentation/Milestone Goals.docx
@@ -1529,6 +1529,7 @@
                   <w14:uncheckedState w14:val="2610" w14:font="MS Gothic"/>
                 </w14:checkbox>
               </w:sdtPr>
+              <w:sdtEndPr/>
               <w:sdtContent>
                 <w:r>
                   <w:rPr>
@@ -1982,6 +1983,7 @@
                   <w14:uncheckedState w14:val="2610" w14:font="MS Gothic"/>
                 </w14:checkbox>
               </w:sdtPr>
+              <w:sdtEndPr/>
               <w:sdtContent>
                 <w:r>
                   <w:rPr>
@@ -2343,7 +2345,15 @@
                 <w:b/>
                 <w:bCs/>
               </w:rPr>
-              <w:t>Test Plan:</w:t>
+              <w:t>Demonstration</w:t>
+            </w:r>
+            <w:r>
+              <w:rPr>
+                <w:rFonts w:cstheme="minorHAnsi"/>
+                <w:b/>
+                <w:bCs/>
+              </w:rPr>
+              <w:t xml:space="preserve"> Plan:</w:t>
             </w:r>
           </w:p>
         </w:tc>
@@ -2418,6 +2428,7 @@
                   <w14:uncheckedState w14:val="2610" w14:font="MS Gothic"/>
                 </w14:checkbox>
               </w:sdtPr>
+              <w:sdtEndPr/>
               <w:sdtContent>
                 <w:r>
                   <w:rPr>
@@ -2876,6 +2887,7 @@
                   <w14:uncheckedState w14:val="2610" w14:font="MS Gothic"/>
                 </w14:checkbox>
               </w:sdtPr>
+              <w:sdtEndPr/>
               <w:sdtContent>
                 <w:r>
                   <w:rPr>
@@ -2922,6 +2934,7 @@
                   <w14:uncheckedState w14:val="2610" w14:font="MS Gothic"/>
                 </w14:checkbox>
               </w:sdtPr>
+              <w:sdtEndPr/>
               <w:sdtContent>
                 <w:r>
                   <w:rPr>
@@ -3364,6 +3377,7 @@
                   <w14:uncheckedState w14:val="2610" w14:font="MS Gothic"/>
                 </w14:checkbox>
               </w:sdtPr>
+              <w:sdtEndPr/>
               <w:sdtContent>
                 <w:r>
                   <w:rPr>
@@ -3894,6 +3908,7 @@
                   <w14:uncheckedState w14:val="2610" w14:font="MS Gothic"/>
                 </w14:checkbox>
               </w:sdtPr>
+              <w:sdtEndPr/>
               <w:sdtContent>
                 <w:r>
                   <w:rPr>
@@ -4355,6 +4370,7 @@
                   <w14:uncheckedState w14:val="2610" w14:font="MS Gothic"/>
                 </w14:checkbox>
               </w:sdtPr>
+              <w:sdtEndPr/>
               <w:sdtContent>
                 <w:r>
                   <w:rPr>
@@ -4371,12 +4387,6 @@
                 <w:bCs/>
               </w:rPr>
               <w:tab/>
-            </w:r>
-            <w:r>
-              <w:rPr>
-                <w:rFonts w:cstheme="minorHAnsi"/>
-                <w:bCs/>
-              </w:rPr>
               <w:t>Centroid matches with visual inspection</w:t>
             </w:r>
           </w:p>
@@ -4775,6 +4785,7 @@
                   <w14:uncheckedState w14:val="2610" w14:font="MS Gothic"/>
                 </w14:checkbox>
               </w:sdtPr>
+              <w:sdtEndPr/>
               <w:sdtContent>
                 <w:r>
                   <w:rPr>
@@ -4799,8 +4810,6 @@
               </w:rPr>
               <w:t>Cursor Command   matches the direction of gaze</w:t>
             </w:r>
-            <w:bookmarkStart w:id="0" w:name="_GoBack"/>
-            <w:bookmarkEnd w:id="0"/>
           </w:p>
         </w:tc>
       </w:tr>
@@ -5159,15 +5168,7 @@
                 <w:b/>
                 <w:bCs/>
               </w:rPr>
-              <w:t xml:space="preserve">Demonstration </w:t>
-            </w:r>
-            <w:r>
-              <w:rPr>
-                <w:rFonts w:cstheme="minorHAnsi"/>
-                <w:b/>
-                <w:bCs/>
-              </w:rPr>
-              <w:t>Plan</w:t>
+              <w:t>Demonstration Plan</w:t>
             </w:r>
           </w:p>
         </w:tc>
@@ -5272,6 +5273,7 @@
               <w:spacing w:after="0" w:line="240" w:lineRule="auto"/>
               <w:rPr>
                 <w:rFonts w:cstheme="minorHAnsi"/>
+                <w:bCs/>
               </w:rPr>
             </w:pPr>
             <w:sdt>
@@ -5308,9 +5310,136 @@
               <w:rPr>
                 <w:rFonts w:cstheme="minorHAnsi"/>
                 <w:bCs/>
-                <w:highlight w:val="yellow"/>
-              </w:rPr>
-              <w:t>Insert Text for checkbox</w:t>
+              </w:rPr>
+              <w:t xml:space="preserve"> Generating the required 1.5V </w:t>
+            </w:r>
+          </w:p>
+          <w:p>
+            <w:pPr>
+              <w:spacing w:after="0" w:line="240" w:lineRule="auto"/>
+              <w:rPr>
+                <w:rFonts w:cstheme="minorHAnsi"/>
+                <w:bCs/>
+              </w:rPr>
+            </w:pPr>
+            <w:sdt>
+              <w:sdtPr>
+                <w:rPr>
+                  <w:rFonts w:cstheme="minorHAnsi"/>
+                  <w:bCs/>
+                </w:rPr>
+                <w:id w:val="-122778755"/>
+                <w14:checkbox>
+                  <w14:checked w14:val="0"/>
+                  <w14:checkedState w14:val="2612" w14:font="MS Gothic"/>
+                  <w14:uncheckedState w14:val="2610" w14:font="MS Gothic"/>
+                </w14:checkbox>
+              </w:sdtPr>
+              <w:sdtContent>
+                <w:r>
+                  <w:rPr>
+                    <w:rFonts w:ascii="MS Gothic" w:eastAsia="MS Gothic" w:cstheme="minorHAnsi" w:hint="eastAsia"/>
+                    <w:bCs/>
+                  </w:rPr>
+                  <w:t>☐</w:t>
+                </w:r>
+              </w:sdtContent>
+            </w:sdt>
+            <w:r>
+              <w:rPr>
+                <w:rFonts w:cstheme="minorHAnsi"/>
+                <w:bCs/>
+              </w:rPr>
+              <w:tab/>
+              <w:t xml:space="preserve"> </w:t>
+            </w:r>
+            <w:r>
+              <w:rPr>
+                <w:rFonts w:cstheme="minorHAnsi"/>
+                <w:bCs/>
+              </w:rPr>
+              <w:t xml:space="preserve">Generating the required </w:t>
+            </w:r>
+            <w:r>
+              <w:rPr>
+                <w:rFonts w:cstheme="minorHAnsi"/>
+                <w:bCs/>
+              </w:rPr>
+              <w:t>2.8V</w:t>
+            </w:r>
+          </w:p>
+          <w:p>
+            <w:pPr>
+              <w:spacing w:after="0" w:line="240" w:lineRule="auto"/>
+              <w:rPr>
+                <w:rFonts w:cstheme="minorHAnsi"/>
+              </w:rPr>
+            </w:pPr>
+            <w:sdt>
+              <w:sdtPr>
+                <w:rPr>
+                  <w:rFonts w:cstheme="minorHAnsi"/>
+                  <w:bCs/>
+                </w:rPr>
+                <w:id w:val="1369183568"/>
+                <w14:checkbox>
+                  <w14:checked w14:val="0"/>
+                  <w14:checkedState w14:val="2612" w14:font="MS Gothic"/>
+                  <w14:uncheckedState w14:val="2610" w14:font="MS Gothic"/>
+                </w14:checkbox>
+              </w:sdtPr>
+              <w:sdtContent>
+                <w:r>
+                  <w:rPr>
+                    <w:rFonts w:ascii="MS Gothic" w:eastAsia="MS Gothic" w:cstheme="minorHAnsi" w:hint="eastAsia"/>
+                    <w:bCs/>
+                  </w:rPr>
+                  <w:t>☐</w:t>
+                </w:r>
+              </w:sdtContent>
+            </w:sdt>
+            <w:r>
+              <w:rPr>
+                <w:rFonts w:cstheme="minorHAnsi"/>
+                <w:bCs/>
+              </w:rPr>
+              <w:tab/>
+            </w:r>
+            <w:r>
+              <w:rPr>
+                <w:rFonts w:cstheme="minorHAnsi"/>
+                <w:bCs/>
+              </w:rPr>
+              <w:t xml:space="preserve"> </w:t>
+            </w:r>
+            <w:r>
+              <w:rPr>
+                <w:rFonts w:cstheme="minorHAnsi"/>
+                <w:bCs/>
+              </w:rPr>
+              <w:t xml:space="preserve"> </w:t>
+            </w:r>
+            <w:r>
+              <w:rPr>
+                <w:rFonts w:cstheme="minorHAnsi"/>
+                <w:bCs/>
+              </w:rPr>
+              <w:t>I</w:t>
+            </w:r>
+            <w:r>
+              <w:rPr>
+                <w:rFonts w:cstheme="minorHAnsi"/>
+                <w:bCs/>
+                <w:vertAlign w:val="superscript"/>
+              </w:rPr>
+              <w:t>2</w:t>
+            </w:r>
+            <w:r>
+              <w:rPr>
+                <w:rFonts w:cstheme="minorHAnsi"/>
+                <w:bCs/>
+              </w:rPr>
+              <w:t>C lines level shifting correctly</w:t>
             </w:r>
           </w:p>
         </w:tc>
@@ -5647,15 +5776,7 @@
                 <w:b/>
                 <w:bCs/>
               </w:rPr>
-              <w:t>Demonstration</w:t>
-            </w:r>
-            <w:r>
-              <w:rPr>
-                <w:rFonts w:cstheme="minorHAnsi"/>
-                <w:b/>
-                <w:bCs/>
-              </w:rPr>
-              <w:t xml:space="preserve"> Plan</w:t>
+              <w:t>Demonstration Plan</w:t>
             </w:r>
           </w:p>
         </w:tc>
@@ -5781,6 +5902,7 @@
               <w:spacing w:after="0" w:line="240" w:lineRule="auto"/>
               <w:rPr>
                 <w:rFonts w:cstheme="minorHAnsi"/>
+                <w:bCs/>
               </w:rPr>
             </w:pPr>
             <w:sdt>
@@ -5790,6 +5912,53 @@
                   <w:bCs/>
                 </w:rPr>
                 <w:id w:val="-59184417"/>
+                <w14:checkbox>
+                  <w14:checked w14:val="0"/>
+                  <w14:checkedState w14:val="2612" w14:font="MS Gothic"/>
+                  <w14:uncheckedState w14:val="2610" w14:font="MS Gothic"/>
+                </w14:checkbox>
+              </w:sdtPr>
+              <w:sdtEndPr/>
+              <w:sdtContent>
+                <w:r>
+                  <w:rPr>
+                    <w:rFonts w:ascii="MS Gothic" w:eastAsia="MS Gothic" w:cstheme="minorHAnsi" w:hint="eastAsia"/>
+                    <w:bCs/>
+                  </w:rPr>
+                  <w:t>☐</w:t>
+                </w:r>
+              </w:sdtContent>
+            </w:sdt>
+            <w:r>
+              <w:rPr>
+                <w:rFonts w:cstheme="minorHAnsi"/>
+                <w:bCs/>
+              </w:rPr>
+              <w:tab/>
+              <w:t xml:space="preserve"> </w:t>
+            </w:r>
+            <w:r>
+              <w:rPr>
+                <w:rFonts w:cstheme="minorHAnsi"/>
+                <w:bCs/>
+              </w:rPr>
+              <w:t>Communications over USB-RS232</w:t>
+            </w:r>
+          </w:p>
+          <w:p>
+            <w:pPr>
+              <w:spacing w:after="0" w:line="240" w:lineRule="auto"/>
+              <w:rPr>
+                <w:rFonts w:cstheme="minorHAnsi"/>
+              </w:rPr>
+            </w:pPr>
+            <w:sdt>
+              <w:sdtPr>
+                <w:rPr>
+                  <w:rFonts w:cstheme="minorHAnsi"/>
+                  <w:bCs/>
+                </w:rPr>
+                <w:id w:val="-1997413763"/>
                 <w14:checkbox>
                   <w14:checked w14:val="0"/>
                   <w14:checkedState w14:val="2612" w14:font="MS Gothic"/>
@@ -5817,9 +5986,23 @@
               <w:rPr>
                 <w:rFonts w:cstheme="minorHAnsi"/>
                 <w:bCs/>
-                <w:highlight w:val="yellow"/>
-              </w:rPr>
-              <w:t>Insert Text for checkbox</w:t>
+              </w:rPr>
+              <w:t>Generation of I</w:t>
+            </w:r>
+            <w:r>
+              <w:rPr>
+                <w:rFonts w:cstheme="minorHAnsi"/>
+                <w:bCs/>
+                <w:vertAlign w:val="superscript"/>
+              </w:rPr>
+              <w:t>2</w:t>
+            </w:r>
+            <w:r>
+              <w:rPr>
+                <w:rFonts w:cstheme="minorHAnsi"/>
+                <w:bCs/>
+              </w:rPr>
+              <w:t>C signals</w:t>
             </w:r>
           </w:p>
         </w:tc>
@@ -6676,6 +6859,7 @@
                   <w14:uncheckedState w14:val="2610" w14:font="MS Gothic"/>
                 </w14:checkbox>
               </w:sdtPr>
+              <w:sdtEndPr/>
               <w:sdtContent>
                 <w:r>
                   <w:rPr>
@@ -6721,6 +6905,7 @@
                   <w14:uncheckedState w14:val="2610" w14:font="MS Gothic"/>
                 </w14:checkbox>
               </w:sdtPr>
+              <w:sdtEndPr/>
               <w:sdtContent>
                 <w:r>
                   <w:rPr>
@@ -7149,6 +7334,7 @@
                   <w14:uncheckedState w14:val="2610" w14:font="MS Gothic"/>
                 </w14:checkbox>
               </w:sdtPr>
+              <w:sdtEndPr/>
               <w:sdtContent>
                 <w:r>
                   <w:rPr>
@@ -7195,6 +7381,7 @@
                   <w14:uncheckedState w14:val="2610" w14:font="MS Gothic"/>
                 </w14:checkbox>
               </w:sdtPr>
+              <w:sdtEndPr/>
               <w:sdtContent>
                 <w:r>
                   <w:rPr>
@@ -7241,6 +7428,7 @@
                   <w14:uncheckedState w14:val="2610" w14:font="MS Gothic"/>
                 </w14:checkbox>
               </w:sdtPr>
+              <w:sdtEndPr/>
               <w:sdtContent>
                 <w:r>
                   <w:rPr>
@@ -7286,6 +7474,7 @@
                   <w14:uncheckedState w14:val="2610" w14:font="MS Gothic"/>
                 </w14:checkbox>
               </w:sdtPr>
+              <w:sdtEndPr/>
               <w:sdtContent>
                 <w:r>
                   <w:rPr>
@@ -7645,7 +7834,7 @@
               <w:lastRenderedPageBreak/>
               <w:t xml:space="preserve">Demonstration </w:t>
             </w:r>
-            <w:commentRangeStart w:id="1"/>
+            <w:commentRangeStart w:id="0"/>
             <w:r>
               <w:rPr>
                 <w:rFonts w:cstheme="minorHAnsi"/>
@@ -7654,12 +7843,12 @@
               </w:rPr>
               <w:t>Plan</w:t>
             </w:r>
-            <w:commentRangeEnd w:id="1"/>
+            <w:commentRangeEnd w:id="0"/>
             <w:r>
               <w:rPr>
                 <w:rStyle w:val="CommentReference"/>
               </w:rPr>
-              <w:commentReference w:id="1"/>
+              <w:commentReference w:id="0"/>
             </w:r>
           </w:p>
         </w:tc>
@@ -7721,6 +7910,7 @@
                   <w14:uncheckedState w14:val="2610" w14:font="MS Gothic"/>
                 </w14:checkbox>
               </w:sdtPr>
+              <w:sdtEndPr/>
               <w:sdtContent>
                 <w:r>
                   <w:rPr>
@@ -8170,6 +8360,7 @@
                   <w14:uncheckedState w14:val="2610" w14:font="MS Gothic"/>
                 </w14:checkbox>
               </w:sdtPr>
+              <w:sdtEndPr/>
               <w:sdtContent>
                 <w:r>
                   <w:rPr>
@@ -8594,6 +8785,7 @@
                   <w14:uncheckedState w14:val="2610" w14:font="MS Gothic"/>
                 </w14:checkbox>
               </w:sdtPr>
+              <w:sdtEndPr/>
               <w:sdtContent>
                 <w:r>
                   <w:rPr>
@@ -9014,6 +9206,7 @@
                   <w14:uncheckedState w14:val="2610" w14:font="MS Gothic"/>
                 </w14:checkbox>
               </w:sdtPr>
+              <w:sdtEndPr/>
               <w:sdtContent>
                 <w:r>
                   <w:rPr>
@@ -9373,15 +9566,7 @@
                 <w:b/>
                 <w:bCs/>
               </w:rPr>
-              <w:t>Demonstration</w:t>
-            </w:r>
-            <w:r>
-              <w:rPr>
-                <w:rFonts w:cstheme="minorHAnsi"/>
-                <w:b/>
-                <w:bCs/>
-              </w:rPr>
-              <w:t xml:space="preserve"> Plan</w:t>
+              <w:t>Demonstration Plan</w:t>
             </w:r>
           </w:p>
         </w:tc>
@@ -9449,13 +9634,7 @@
               <w:rPr>
                 <w:rFonts w:cstheme="minorHAnsi"/>
               </w:rPr>
-              <w:t xml:space="preserve"> card.</w:t>
-            </w:r>
-            <w:r>
-              <w:rPr>
-                <w:rFonts w:cstheme="minorHAnsi"/>
-              </w:rPr>
-              <w:t xml:space="preserve"> </w:t>
+              <w:t xml:space="preserve"> card. </w:t>
             </w:r>
           </w:p>
           <w:p>
@@ -9487,6 +9666,7 @@
               <w:spacing w:after="0" w:line="240" w:lineRule="auto"/>
               <w:rPr>
                 <w:rFonts w:cstheme="minorHAnsi"/>
+                <w:bCs/>
               </w:rPr>
             </w:pPr>
             <w:sdt>
@@ -9496,6 +9676,53 @@
                   <w:bCs/>
                 </w:rPr>
                 <w:id w:val="281701659"/>
+                <w14:checkbox>
+                  <w14:checked w14:val="0"/>
+                  <w14:checkedState w14:val="2612" w14:font="MS Gothic"/>
+                  <w14:uncheckedState w14:val="2610" w14:font="MS Gothic"/>
+                </w14:checkbox>
+              </w:sdtPr>
+              <w:sdtEndPr/>
+              <w:sdtContent>
+                <w:r>
+                  <w:rPr>
+                    <w:rFonts w:ascii="MS Gothic" w:eastAsia="MS Gothic" w:cstheme="minorHAnsi" w:hint="eastAsia"/>
+                    <w:bCs/>
+                  </w:rPr>
+                  <w:t>☐</w:t>
+                </w:r>
+              </w:sdtContent>
+            </w:sdt>
+            <w:r>
+              <w:rPr>
+                <w:rFonts w:cstheme="minorHAnsi"/>
+                <w:bCs/>
+              </w:rPr>
+              <w:tab/>
+            </w:r>
+            <w:r>
+              <w:rPr>
+                <w:rFonts w:cstheme="minorHAnsi"/>
+                <w:bCs/>
+              </w:rPr>
+              <w:t>USB 2.0 or Ethernet high speed communications (used for streaming video)</w:t>
+            </w:r>
+          </w:p>
+          <w:p>
+            <w:pPr>
+              <w:spacing w:after="0" w:line="240" w:lineRule="auto"/>
+              <w:rPr>
+                <w:rFonts w:cstheme="minorHAnsi"/>
+                <w:bCs/>
+              </w:rPr>
+            </w:pPr>
+            <w:sdt>
+              <w:sdtPr>
+                <w:rPr>
+                  <w:rFonts w:cstheme="minorHAnsi"/>
+                  <w:bCs/>
+                </w:rPr>
+                <w:id w:val="-1782170405"/>
                 <w14:checkbox>
                   <w14:checked w14:val="0"/>
                   <w14:checkedState w14:val="2612" w14:font="MS Gothic"/>
@@ -9518,14 +9745,67 @@
                 <w:bCs/>
               </w:rPr>
               <w:tab/>
-            </w:r>
-            <w:r>
-              <w:rPr>
-                <w:rFonts w:cstheme="minorHAnsi"/>
-                <w:bCs/>
-                <w:highlight w:val="yellow"/>
-              </w:rPr>
-              <w:t>Insert Text for checkbox</w:t>
+              <w:t xml:space="preserve"> </w:t>
+            </w:r>
+            <w:r>
+              <w:rPr>
+                <w:rFonts w:cstheme="minorHAnsi"/>
+                <w:bCs/>
+              </w:rPr>
+              <w:t>Storage of data on SD card</w:t>
+            </w:r>
+          </w:p>
+          <w:p>
+            <w:pPr>
+              <w:spacing w:after="0" w:line="240" w:lineRule="auto"/>
+              <w:rPr>
+                <w:rFonts w:cstheme="minorHAnsi"/>
+              </w:rPr>
+            </w:pPr>
+            <w:sdt>
+              <w:sdtPr>
+                <w:rPr>
+                  <w:rFonts w:cstheme="minorHAnsi"/>
+                  <w:bCs/>
+                </w:rPr>
+                <w:id w:val="-1479609032"/>
+                <w14:checkbox>
+                  <w14:checked w14:val="0"/>
+                  <w14:checkedState w14:val="2612" w14:font="MS Gothic"/>
+                  <w14:uncheckedState w14:val="2610" w14:font="MS Gothic"/>
+                </w14:checkbox>
+              </w:sdtPr>
+              <w:sdtContent>
+                <w:r>
+                  <w:rPr>
+                    <w:rFonts w:ascii="MS Gothic" w:eastAsia="MS Gothic" w:cstheme="minorHAnsi" w:hint="eastAsia"/>
+                    <w:bCs/>
+                  </w:rPr>
+                  <w:t>☐</w:t>
+                </w:r>
+              </w:sdtContent>
+            </w:sdt>
+            <w:r>
+              <w:rPr>
+                <w:rFonts w:cstheme="minorHAnsi"/>
+                <w:bCs/>
+              </w:rPr>
+              <w:tab/>
+              <w:t xml:space="preserve"> </w:t>
+            </w:r>
+            <w:r>
+              <w:rPr>
+                <w:rFonts w:cstheme="minorHAnsi"/>
+                <w:bCs/>
+              </w:rPr>
+              <w:t>Images are inspected and correct</w:t>
+            </w:r>
+            <w:r>
+              <w:rPr>
+                <w:rFonts w:cstheme="minorHAnsi"/>
+                <w:bCs/>
+              </w:rPr>
+              <w:t xml:space="preserve"> </w:t>
             </w:r>
           </w:p>
         </w:tc>
@@ -9908,7 +10188,14 @@
               <w:rPr>
                 <w:rFonts w:cstheme="minorHAnsi"/>
               </w:rPr>
-              <w:t>Have the second revision of the daughterboard populated and show functionality of the components by probing the power rails, I</w:t>
+              <w:t xml:space="preserve">Have the second revision of the daughterboard populated and show </w:t>
+            </w:r>
+            <w:r>
+              <w:rPr>
+                <w:rFonts w:cstheme="minorHAnsi"/>
+              </w:rPr>
+              <w:lastRenderedPageBreak/>
+              <w:t>functionality of the components by probing the power rails, I</w:t>
             </w:r>
             <w:r>
               <w:rPr>
@@ -9921,14 +10208,7 @@
               <w:rPr>
                 <w:rFonts w:cstheme="minorHAnsi"/>
               </w:rPr>
-              <w:t xml:space="preserve">C lines, camera data and the ability to read data in software. Show a list of </w:t>
-            </w:r>
-            <w:r>
-              <w:rPr>
-                <w:rFonts w:cstheme="minorHAnsi"/>
-              </w:rPr>
-              <w:lastRenderedPageBreak/>
-              <w:t>changes necessary for the next revision.</w:t>
+              <w:t>C lines, camera data and the ability to read data in software. Show a list of changes necessary for the next revision.</w:t>
             </w:r>
           </w:p>
           <w:p>
@@ -9960,6 +10240,7 @@
               <w:spacing w:after="0" w:line="240" w:lineRule="auto"/>
               <w:rPr>
                 <w:rFonts w:cstheme="minorHAnsi"/>
+                <w:bCs/>
               </w:rPr>
             </w:pPr>
             <w:sdt>
@@ -9969,6 +10250,53 @@
                   <w:bCs/>
                 </w:rPr>
                 <w:id w:val="1397320132"/>
+                <w14:checkbox>
+                  <w14:checked w14:val="0"/>
+                  <w14:checkedState w14:val="2612" w14:font="MS Gothic"/>
+                  <w14:uncheckedState w14:val="2610" w14:font="MS Gothic"/>
+                </w14:checkbox>
+              </w:sdtPr>
+              <w:sdtEndPr/>
+              <w:sdtContent>
+                <w:r>
+                  <w:rPr>
+                    <w:rFonts w:ascii="MS Gothic" w:eastAsia="MS Gothic" w:cstheme="minorHAnsi" w:hint="eastAsia"/>
+                    <w:bCs/>
+                  </w:rPr>
+                  <w:t>☐</w:t>
+                </w:r>
+              </w:sdtContent>
+            </w:sdt>
+            <w:r>
+              <w:rPr>
+                <w:rFonts w:cstheme="minorHAnsi"/>
+                <w:bCs/>
+              </w:rPr>
+              <w:tab/>
+            </w:r>
+            <w:r>
+              <w:rPr>
+                <w:rFonts w:cstheme="minorHAnsi"/>
+                <w:bCs/>
+              </w:rPr>
+              <w:t>1.5V generation</w:t>
+            </w:r>
+          </w:p>
+          <w:p>
+            <w:pPr>
+              <w:spacing w:after="0" w:line="240" w:lineRule="auto"/>
+              <w:rPr>
+                <w:rFonts w:cstheme="minorHAnsi"/>
+                <w:bCs/>
+              </w:rPr>
+            </w:pPr>
+            <w:sdt>
+              <w:sdtPr>
+                <w:rPr>
+                  <w:rFonts w:cstheme="minorHAnsi"/>
+                  <w:bCs/>
+                </w:rPr>
+                <w:id w:val="248233158"/>
                 <w14:checkbox>
                   <w14:checked w14:val="0"/>
                   <w14:checkedState w14:val="2612" w14:font="MS Gothic"/>
@@ -9991,14 +10319,187 @@
                 <w:bCs/>
               </w:rPr>
               <w:tab/>
-            </w:r>
-            <w:r>
-              <w:rPr>
-                <w:rFonts w:cstheme="minorHAnsi"/>
-                <w:bCs/>
-                <w:highlight w:val="yellow"/>
-              </w:rPr>
-              <w:t>Insert Text for checkbox</w:t>
+              <w:t xml:space="preserve"> </w:t>
+            </w:r>
+            <w:r>
+              <w:rPr>
+                <w:rFonts w:cstheme="minorHAnsi"/>
+                <w:bCs/>
+              </w:rPr>
+              <w:t>2.8V generation</w:t>
+            </w:r>
+          </w:p>
+          <w:p>
+            <w:pPr>
+              <w:spacing w:after="0" w:line="240" w:lineRule="auto"/>
+              <w:rPr>
+                <w:rFonts w:cstheme="minorHAnsi"/>
+                <w:bCs/>
+              </w:rPr>
+            </w:pPr>
+            <w:sdt>
+              <w:sdtPr>
+                <w:rPr>
+                  <w:rFonts w:cstheme="minorHAnsi"/>
+                  <w:bCs/>
+                </w:rPr>
+                <w:id w:val="1700276869"/>
+                <w14:checkbox>
+                  <w14:checked w14:val="0"/>
+                  <w14:checkedState w14:val="2612" w14:font="MS Gothic"/>
+                  <w14:uncheckedState w14:val="2610" w14:font="MS Gothic"/>
+                </w14:checkbox>
+              </w:sdtPr>
+              <w:sdtContent>
+                <w:r>
+                  <w:rPr>
+                    <w:rFonts w:ascii="MS Gothic" w:eastAsia="MS Gothic" w:cstheme="minorHAnsi" w:hint="eastAsia"/>
+                    <w:bCs/>
+                  </w:rPr>
+                  <w:t>☐</w:t>
+                </w:r>
+              </w:sdtContent>
+            </w:sdt>
+            <w:r>
+              <w:rPr>
+                <w:rFonts w:cstheme="minorHAnsi"/>
+                <w:bCs/>
+              </w:rPr>
+              <w:tab/>
+              <w:t xml:space="preserve"> </w:t>
+            </w:r>
+            <w:r>
+              <w:rPr>
+                <w:rFonts w:cstheme="minorHAnsi"/>
+                <w:bCs/>
+              </w:rPr>
+              <w:t>Level shifting for I</w:t>
+            </w:r>
+            <w:r>
+              <w:rPr>
+                <w:rFonts w:cstheme="minorHAnsi"/>
+                <w:bCs/>
+                <w:vertAlign w:val="superscript"/>
+              </w:rPr>
+              <w:t>2</w:t>
+            </w:r>
+            <w:r>
+              <w:rPr>
+                <w:rFonts w:cstheme="minorHAnsi"/>
+                <w:bCs/>
+              </w:rPr>
+              <w:t>C</w:t>
+            </w:r>
+          </w:p>
+          <w:p>
+            <w:pPr>
+              <w:spacing w:after="0" w:line="240" w:lineRule="auto"/>
+              <w:rPr>
+                <w:rFonts w:cstheme="minorHAnsi"/>
+                <w:bCs/>
+              </w:rPr>
+            </w:pPr>
+            <w:sdt>
+              <w:sdtPr>
+                <w:rPr>
+                  <w:rFonts w:cstheme="minorHAnsi"/>
+                  <w:bCs/>
+                </w:rPr>
+                <w:id w:val="-2089528513"/>
+                <w14:checkbox>
+                  <w14:checked w14:val="0"/>
+                  <w14:checkedState w14:val="2612" w14:font="MS Gothic"/>
+                  <w14:uncheckedState w14:val="2610" w14:font="MS Gothic"/>
+                </w14:checkbox>
+              </w:sdtPr>
+              <w:sdtContent>
+                <w:r>
+                  <w:rPr>
+                    <w:rFonts w:ascii="MS Gothic" w:eastAsia="MS Gothic" w:cstheme="minorHAnsi" w:hint="eastAsia"/>
+                    <w:bCs/>
+                  </w:rPr>
+                  <w:t>☐</w:t>
+                </w:r>
+              </w:sdtContent>
+            </w:sdt>
+            <w:r>
+              <w:rPr>
+                <w:rFonts w:cstheme="minorHAnsi"/>
+                <w:bCs/>
+              </w:rPr>
+              <w:tab/>
+              <w:t xml:space="preserve"> </w:t>
+            </w:r>
+            <w:r>
+              <w:rPr>
+                <w:rFonts w:cstheme="minorHAnsi"/>
+                <w:bCs/>
+              </w:rPr>
+              <w:t>Level shifting for camera data</w:t>
+            </w:r>
+          </w:p>
+          <w:p>
+            <w:pPr>
+              <w:spacing w:after="0" w:line="240" w:lineRule="auto"/>
+              <w:rPr>
+                <w:rFonts w:cstheme="minorHAnsi"/>
+              </w:rPr>
+            </w:pPr>
+            <w:sdt>
+              <w:sdtPr>
+                <w:rPr>
+                  <w:rFonts w:cstheme="minorHAnsi"/>
+                  <w:bCs/>
+                </w:rPr>
+                <w:id w:val="-13686830"/>
+                <w14:checkbox>
+                  <w14:checked w14:val="0"/>
+                  <w14:checkedState w14:val="2612" w14:font="MS Gothic"/>
+                  <w14:uncheckedState w14:val="2610" w14:font="MS Gothic"/>
+                </w14:checkbox>
+              </w:sdtPr>
+              <w:sdtContent>
+                <w:r>
+                  <w:rPr>
+                    <w:rFonts w:ascii="MS Gothic" w:eastAsia="MS Gothic" w:cstheme="minorHAnsi" w:hint="eastAsia"/>
+                    <w:bCs/>
+                  </w:rPr>
+                  <w:t>☐</w:t>
+                </w:r>
+              </w:sdtContent>
+            </w:sdt>
+            <w:r>
+              <w:rPr>
+                <w:rFonts w:cstheme="minorHAnsi"/>
+                <w:bCs/>
+              </w:rPr>
+              <w:tab/>
+              <w:t xml:space="preserve"> </w:t>
+            </w:r>
+            <w:proofErr w:type="spellStart"/>
+            <w:r>
+              <w:rPr>
+                <w:rFonts w:cstheme="minorHAnsi"/>
+                <w:bCs/>
+              </w:rPr>
+              <w:t>XBee</w:t>
+            </w:r>
+            <w:proofErr w:type="spellEnd"/>
+            <w:r>
+              <w:rPr>
+                <w:rFonts w:cstheme="minorHAnsi"/>
+                <w:bCs/>
+              </w:rPr>
+              <w:t xml:space="preserve"> functional</w:t>
+            </w:r>
+            <w:bookmarkStart w:id="1" w:name="_GoBack"/>
+            <w:bookmarkEnd w:id="1"/>
+            <w:r>
+              <w:rPr>
+                <w:rFonts w:cstheme="minorHAnsi"/>
+                <w:bCs/>
+              </w:rPr>
+              <w:t xml:space="preserve"> </w:t>
             </w:r>
           </w:p>
         </w:tc>
@@ -10409,6 +10910,7 @@
                   <w14:uncheckedState w14:val="2610" w14:font="MS Gothic"/>
                 </w14:checkbox>
               </w:sdtPr>
+              <w:sdtEndPr/>
               <w:sdtContent>
                 <w:r>
                   <w:rPr>
@@ -10822,6 +11324,7 @@
                   <w14:uncheckedState w14:val="2610" w14:font="MS Gothic"/>
                 </w14:checkbox>
               </w:sdtPr>
+              <w:sdtEndPr/>
               <w:sdtContent>
                 <w:r>
                   <w:rPr>
@@ -11156,7 +11659,7 @@
 
 <file path=word/comments.xml><?xml version="1.0" encoding="utf-8"?>
 <w:comments xmlns:wpc="http://schemas.microsoft.com/office/word/2010/wordprocessingCanvas" xmlns:mc="http://schemas.openxmlformats.org/markup-compatibility/2006" xmlns:o="urn:schemas-microsoft-com:office:office" xmlns:r="http://schemas.openxmlformats.org/officeDocument/2006/relationships" xmlns:m="http://schemas.openxmlformats.org/officeDocument/2006/math" xmlns:v="urn:schemas-microsoft-com:vml" xmlns:wp14="http://schemas.microsoft.com/office/word/2010/wordprocessingDrawing" xmlns:wp="http://schemas.openxmlformats.org/drawingml/2006/wordprocessingDrawing" xmlns:w10="urn:schemas-microsoft-com:office:word" xmlns:w="http://schemas.openxmlformats.org/wordprocessingml/2006/main" xmlns:w14="http://schemas.microsoft.com/office/word/2010/wordml" xmlns:wpg="http://schemas.microsoft.com/office/word/2010/wordprocessingGroup" xmlns:wpi="http://schemas.microsoft.com/office/word/2010/wordprocessingInk" xmlns:wne="http://schemas.microsoft.com/office/word/2006/wordml" xmlns:wps="http://schemas.microsoft.com/office/word/2010/wordprocessingShape" mc:Ignorable="w14 wp14">
-  <w:comment w:id="1" w:author="Gotchi" w:date="2012-03-16T08:55:00Z" w:initials="G">
+  <w:comment w:id="0" w:author="Gotchi" w:date="2012-03-16T08:55:00Z" w:initials="G">
     <w:p>
       <w:pPr>
         <w:pStyle w:val="CommentText"/>
@@ -11259,7 +11762,7 @@
           <w:rPr>
             <w:noProof/>
           </w:rPr>
-          <w:t>3</w:t>
+          <w:t>8</w:t>
         </w:r>
         <w:r>
           <w:rPr>
@@ -12606,7 +13109,7 @@
 </file>
 
 <file path=customXml/itemProps2.xml><?xml version="1.0" encoding="utf-8"?>
-<ds:datastoreItem xmlns:ds="http://schemas.openxmlformats.org/officeDocument/2006/customXml" ds:itemID="{1E2BF823-9062-4BB8-B2C2-F182D440552D}">
+<ds:datastoreItem xmlns:ds="http://schemas.openxmlformats.org/officeDocument/2006/customXml" ds:itemID="{2E5E17C7-4C81-4221-A27D-CB80E1CAF6D6}">
   <ds:schemaRefs>
     <ds:schemaRef ds:uri="http://schemas.openxmlformats.org/officeDocument/2006/bibliography"/>
   </ds:schemaRefs>

</xml_diff>

<commit_message>
Updated Milestone 1 and 2 goals: test plan for dsp updated
</commit_message>
<xml_diff>
--- a/documentation/Milestone Goals.docx
+++ b/documentation/Milestone Goals.docx
@@ -1287,21 +1287,7 @@
               <w:rPr>
                 <w:rFonts w:cstheme="minorHAnsi"/>
               </w:rPr>
-              <w:t xml:space="preserve">This board will read data from the camera board, and buffer it. The buffer utilizes DCLK to read the data in. VD and HD are sent along to the Beagle Bone to be used in Image Processing algorithms. Serial data will be both sent and received using an </w:t>
-            </w:r>
-            <w:proofErr w:type="spellStart"/>
-            <w:r>
-              <w:rPr>
-                <w:rFonts w:cstheme="minorHAnsi"/>
-              </w:rPr>
-              <w:t>XBee</w:t>
-            </w:r>
-            <w:proofErr w:type="spellEnd"/>
-            <w:r>
-              <w:rPr>
-                <w:rFonts w:cstheme="minorHAnsi"/>
-              </w:rPr>
-              <w:t xml:space="preserve">. </w:t>
+              <w:t xml:space="preserve">This board will read data from the camera board, and buffer it. The buffer utilizes DCLK to read the data in. VD and HD are sent along to the Beagle Bone to be used in Image Processing algorithms. Serial data will be both sent and received using an XBee. </w:t>
             </w:r>
           </w:p>
         </w:tc>
@@ -1467,6 +1453,7 @@
                   <w14:uncheckedState w14:val="2610" w14:font="MS Gothic"/>
                 </w14:checkbox>
               </w:sdtPr>
+              <w:sdtEndPr/>
               <w:sdtContent>
                 <w:r>
                   <w:rPr>
@@ -1507,6 +1494,7 @@
                   <w14:uncheckedState w14:val="2610" w14:font="MS Gothic"/>
                 </w14:checkbox>
               </w:sdtPr>
+              <w:sdtEndPr/>
               <w:sdtContent>
                 <w:r>
                   <w:rPr>
@@ -1546,6 +1534,7 @@
                   <w14:uncheckedState w14:val="2610" w14:font="MS Gothic"/>
                 </w14:checkbox>
               </w:sdtPr>
+              <w:sdtEndPr/>
               <w:sdtContent>
                 <w:r>
                   <w:rPr>
@@ -1720,21 +1709,7 @@
               <w:rPr>
                 <w:rFonts w:cstheme="minorHAnsi"/>
               </w:rPr>
-              <w:t xml:space="preserve">Ambient lighting environment for </w:t>
-            </w:r>
-            <w:proofErr w:type="spellStart"/>
-            <w:r>
-              <w:rPr>
-                <w:rFonts w:cstheme="minorHAnsi"/>
-              </w:rPr>
-              <w:t>eyeCU</w:t>
-            </w:r>
-            <w:proofErr w:type="spellEnd"/>
-            <w:r>
-              <w:rPr>
-                <w:rFonts w:cstheme="minorHAnsi"/>
-              </w:rPr>
-              <w:t xml:space="preserve"> users.</w:t>
+              <w:t>Ambient lighting environment for eyeCU users.</w:t>
             </w:r>
           </w:p>
         </w:tc>
@@ -1925,6 +1900,7 @@
                   <w14:uncheckedState w14:val="2610" w14:font="MS Gothic"/>
                 </w14:checkbox>
               </w:sdtPr>
+              <w:sdtEndPr/>
               <w:sdtContent>
                 <w:r>
                   <w:rPr>
@@ -1967,21 +1943,7 @@
               <w:rPr>
                 <w:rFonts w:cstheme="minorHAnsi"/>
               </w:rPr>
-              <w:t xml:space="preserve">Show the physical </w:t>
-            </w:r>
-            <w:proofErr w:type="gramStart"/>
-            <w:r>
-              <w:rPr>
-                <w:rFonts w:cstheme="minorHAnsi"/>
-              </w:rPr>
-              <w:t>lamp,</w:t>
-            </w:r>
-            <w:proofErr w:type="gramEnd"/>
-            <w:r>
-              <w:rPr>
-                <w:rFonts w:cstheme="minorHAnsi"/>
-              </w:rPr>
-              <w:t xml:space="preserve"> demonstrate the effects of this new lighting configuration with web camera.</w:t>
+              <w:t>Show the physical lamp, demonstrate the effects of this new lighting configuration with web camera.</w:t>
             </w:r>
           </w:p>
           <w:p>
@@ -2301,7 +2263,19 @@
               <w:rPr>
                 <w:rFonts w:cstheme="minorHAnsi"/>
               </w:rPr>
-              <w:t xml:space="preserve">To provide power to Beagle Bone, Beagle Bone XBEE, and Camera. </w:t>
+              <w:t xml:space="preserve">To provide power </w:t>
+            </w:r>
+            <w:r>
+              <w:rPr>
+                <w:rFonts w:cstheme="minorHAnsi"/>
+              </w:rPr>
+              <w:t>to Beagle Bone, Beagle Bone XBee</w:t>
+            </w:r>
+            <w:r>
+              <w:rPr>
+                <w:rFonts w:cstheme="minorHAnsi"/>
+              </w:rPr>
+              <w:t xml:space="preserve">, and Camera. </w:t>
             </w:r>
           </w:p>
         </w:tc>
@@ -2366,6 +2340,7 @@
                   <w14:uncheckedState w14:val="2610" w14:font="MS Gothic"/>
                 </w14:checkbox>
               </w:sdtPr>
+              <w:sdtEndPr/>
               <w:sdtContent>
                 <w:r>
                   <w:rPr>
@@ -2406,6 +2381,7 @@
                   <w14:uncheckedState w14:val="2610" w14:font="MS Gothic"/>
                 </w14:checkbox>
               </w:sdtPr>
+              <w:sdtEndPr/>
               <w:sdtContent>
                 <w:r>
                   <w:rPr>
@@ -2447,6 +2423,7 @@
                   <w14:uncheckedState w14:val="2610" w14:font="MS Gothic"/>
                 </w14:checkbox>
               </w:sdtPr>
+              <w:sdtEndPr/>
               <w:sdtContent>
                 <w:r>
                   <w:rPr>
@@ -2489,21 +2466,7 @@
               <w:rPr>
                 <w:rFonts w:cstheme="minorHAnsi"/>
               </w:rPr>
-              <w:t xml:space="preserve">Show schematics and PCB layout in </w:t>
-            </w:r>
-            <w:proofErr w:type="spellStart"/>
-            <w:r>
-              <w:rPr>
-                <w:rFonts w:cstheme="minorHAnsi"/>
-              </w:rPr>
-              <w:t>Altium</w:t>
-            </w:r>
-            <w:proofErr w:type="spellEnd"/>
-            <w:r>
-              <w:rPr>
-                <w:rFonts w:cstheme="minorHAnsi"/>
-              </w:rPr>
-              <w:t>.</w:t>
+              <w:t>Show schematics and PCB layout in Altium.</w:t>
             </w:r>
           </w:p>
           <w:p>
@@ -3309,6 +3272,7 @@
                   <w14:uncheckedState w14:val="2610" w14:font="MS Gothic"/>
                 </w14:checkbox>
               </w:sdtPr>
+              <w:sdtEndPr/>
               <w:sdtContent>
                 <w:r>
                   <w:rPr>
@@ -3355,6 +3319,7 @@
                   <w14:uncheckedState w14:val="2610" w14:font="MS Gothic"/>
                 </w14:checkbox>
               </w:sdtPr>
+              <w:sdtEndPr/>
               <w:sdtContent>
                 <w:r>
                   <w:rPr>
@@ -3402,6 +3367,7 @@
                   <w14:uncheckedState w14:val="2610" w14:font="MS Gothic"/>
                 </w14:checkbox>
               </w:sdtPr>
+              <w:sdtEndPr/>
               <w:sdtContent>
                 <w:r>
                   <w:rPr>
@@ -3468,21 +3434,7 @@
               <w:rPr>
                 <w:rFonts w:cstheme="minorHAnsi"/>
               </w:rPr>
-              <w:t xml:space="preserve"> as well as PCB layout in </w:t>
-            </w:r>
-            <w:proofErr w:type="spellStart"/>
-            <w:r>
-              <w:rPr>
-                <w:rFonts w:cstheme="minorHAnsi"/>
-              </w:rPr>
-              <w:t>Altium</w:t>
-            </w:r>
-            <w:proofErr w:type="spellEnd"/>
-            <w:r>
-              <w:rPr>
-                <w:rFonts w:cstheme="minorHAnsi"/>
-              </w:rPr>
-              <w:t>.</w:t>
+              <w:t xml:space="preserve"> as well as PCB layout in Altium.</w:t>
             </w:r>
             <w:r>
               <w:rPr>
@@ -3658,16 +3610,8 @@
               <w:rPr>
                 <w:rFonts w:cstheme="minorHAnsi"/>
               </w:rPr>
-              <w:t xml:space="preserve">Camera Controlled by </w:t>
-            </w:r>
-            <w:proofErr w:type="spellStart"/>
-            <w:r>
-              <w:rPr>
-                <w:rFonts w:cstheme="minorHAnsi"/>
-              </w:rPr>
-              <w:t>Stellaris</w:t>
-            </w:r>
-            <w:proofErr w:type="spellEnd"/>
+              <w:t>Camera Controlled by Stellaris</w:t>
+            </w:r>
           </w:p>
         </w:tc>
       </w:tr>
@@ -3955,19 +3899,11 @@
               </w:rPr>
               <w:t xml:space="preserve"> LED on the </w:t>
             </w:r>
-            <w:proofErr w:type="spellStart"/>
-            <w:r>
-              <w:rPr>
-                <w:rFonts w:cstheme="minorHAnsi"/>
-              </w:rPr>
-              <w:t>Stellaris</w:t>
-            </w:r>
-            <w:proofErr w:type="spellEnd"/>
-            <w:r>
-              <w:rPr>
-                <w:rFonts w:cstheme="minorHAnsi"/>
-              </w:rPr>
-              <w:t xml:space="preserve"> evaluation board</w:t>
+            <w:r>
+              <w:rPr>
+                <w:rFonts w:cstheme="minorHAnsi"/>
+              </w:rPr>
+              <w:t>Stellaris evaluation board</w:t>
             </w:r>
             <w:r>
               <w:rPr>
@@ -4073,6 +4009,7 @@
                   <w14:uncheckedState w14:val="2610" w14:font="MS Gothic"/>
                 </w14:checkbox>
               </w:sdtPr>
+              <w:sdtEndPr/>
               <w:sdtContent>
                 <w:r>
                   <w:rPr>
@@ -4113,6 +4050,7 @@
                   <w14:uncheckedState w14:val="2610" w14:font="MS Gothic"/>
                 </w14:checkbox>
               </w:sdtPr>
+              <w:sdtEndPr/>
               <w:sdtContent>
                 <w:r>
                   <w:rPr>
@@ -4175,6 +4113,7 @@
                   <w14:uncheckedState w14:val="2610" w14:font="MS Gothic"/>
                 </w14:checkbox>
               </w:sdtPr>
+              <w:sdtEndPr/>
               <w:sdtContent>
                 <w:r>
                   <w:rPr>
@@ -4220,6 +4159,7 @@
                   <w14:uncheckedState w14:val="2610" w14:font="MS Gothic"/>
                 </w14:checkbox>
               </w:sdtPr>
+              <w:sdtEndPr/>
               <w:sdtContent>
                 <w:r>
                   <w:rPr>
@@ -4395,19 +4335,11 @@
                 <w:rFonts w:cstheme="minorHAnsi"/>
               </w:rPr>
             </w:pPr>
-            <w:proofErr w:type="spellStart"/>
-            <w:r>
-              <w:rPr>
-                <w:rFonts w:cstheme="minorHAnsi"/>
-              </w:rPr>
-              <w:t>XBee</w:t>
-            </w:r>
-            <w:proofErr w:type="spellEnd"/>
-            <w:r>
-              <w:rPr>
-                <w:rFonts w:cstheme="minorHAnsi"/>
-              </w:rPr>
-              <w:t xml:space="preserve"> receive data</w:t>
+            <w:r>
+              <w:rPr>
+                <w:rFonts w:cstheme="minorHAnsi"/>
+              </w:rPr>
+              <w:t>XBee receive data</w:t>
             </w:r>
           </w:p>
         </w:tc>
@@ -4540,21 +4472,7 @@
               <w:rPr>
                 <w:rFonts w:cstheme="minorHAnsi"/>
               </w:rPr>
-              <w:t xml:space="preserve">The Beagle Bone firmware is in charge of running the camera, providing data to the DSP software handling communication with the </w:t>
-            </w:r>
-            <w:proofErr w:type="spellStart"/>
-            <w:r>
-              <w:rPr>
-                <w:rFonts w:cstheme="minorHAnsi"/>
-              </w:rPr>
-              <w:t>XBee</w:t>
-            </w:r>
-            <w:proofErr w:type="spellEnd"/>
-            <w:r>
-              <w:rPr>
-                <w:rFonts w:cstheme="minorHAnsi"/>
-              </w:rPr>
-              <w:t xml:space="preserve"> module and communicating with a host computer over USB and Ethernet for debugging purposes.</w:t>
+              <w:t>The Beagle Bone firmware is in charge of running the camera, providing data to the DSP software handling communication with the XBee module and communicating with a host computer over USB and Ethernet for debugging purposes.</w:t>
             </w:r>
           </w:p>
         </w:tc>
@@ -4721,6 +4639,7 @@
                   <w14:uncheckedState w14:val="2610" w14:font="MS Gothic"/>
                 </w14:checkbox>
               </w:sdtPr>
+              <w:sdtEndPr/>
               <w:sdtContent>
                 <w:r>
                   <w:rPr>
@@ -4761,6 +4680,7 @@
                   <w14:uncheckedState w14:val="2610" w14:font="MS Gothic"/>
                 </w14:checkbox>
               </w:sdtPr>
+              <w:sdtEndPr/>
               <w:sdtContent>
                 <w:r>
                   <w:rPr>
@@ -4806,6 +4726,7 @@
                   <w14:uncheckedState w14:val="2610" w14:font="MS Gothic"/>
                 </w14:checkbox>
               </w:sdtPr>
+              <w:sdtEndPr/>
               <w:sdtContent>
                 <w:r>
                   <w:rPr>
@@ -5110,70 +5031,60 @@
               </w:rPr>
               <w:t xml:space="preserve">The </w:t>
             </w:r>
-            <w:proofErr w:type="spellStart"/>
             <w:r>
               <w:rPr>
                 <w:rFonts w:cstheme="minorHAnsi"/>
               </w:rPr>
               <w:t>XBee</w:t>
             </w:r>
-            <w:proofErr w:type="spellEnd"/>
             <w:r>
               <w:rPr>
                 <w:rFonts w:cstheme="minorHAnsi"/>
               </w:rPr>
               <w:t xml:space="preserve"> wireless will have two-way communication. The Beagle Bone </w:t>
             </w:r>
-            <w:proofErr w:type="spellStart"/>
             <w:r>
               <w:rPr>
                 <w:rFonts w:cstheme="minorHAnsi"/>
               </w:rPr>
               <w:t>Xbee</w:t>
             </w:r>
-            <w:proofErr w:type="spellEnd"/>
             <w:r>
               <w:rPr>
                 <w:rFonts w:cstheme="minorHAnsi"/>
               </w:rPr>
               <w:t xml:space="preserve"> will be able to send cursor commands to the MSP430 </w:t>
             </w:r>
-            <w:proofErr w:type="spellStart"/>
             <w:r>
               <w:rPr>
                 <w:rFonts w:cstheme="minorHAnsi"/>
               </w:rPr>
               <w:t>XBee</w:t>
             </w:r>
-            <w:proofErr w:type="spellEnd"/>
             <w:r>
               <w:rPr>
                 <w:rFonts w:cstheme="minorHAnsi"/>
               </w:rPr>
               <w:t xml:space="preserve">. And the MSP430 </w:t>
             </w:r>
-            <w:proofErr w:type="spellStart"/>
             <w:r>
               <w:rPr>
                 <w:rFonts w:cstheme="minorHAnsi"/>
               </w:rPr>
               <w:t>XBee</w:t>
             </w:r>
-            <w:proofErr w:type="spellEnd"/>
             <w:r>
               <w:rPr>
                 <w:rFonts w:cstheme="minorHAnsi"/>
               </w:rPr>
               <w:t xml:space="preserve"> will send algorithm parameter data the Beagle Bone </w:t>
             </w:r>
-            <w:proofErr w:type="spellStart"/>
             <w:r>
               <w:rPr>
                 <w:rFonts w:cstheme="minorHAnsi"/>
               </w:rPr>
               <w:t>XBee</w:t>
             </w:r>
-            <w:proofErr w:type="spellEnd"/>
             <w:r>
               <w:rPr>
                 <w:rFonts w:cstheme="minorHAnsi"/>
@@ -5245,63 +5156,7 @@
               <w:rPr>
                 <w:rFonts w:cstheme="minorHAnsi"/>
               </w:rPr>
-              <w:t xml:space="preserve">Send a string from the MSP430 development board through UART1 and into an </w:t>
-            </w:r>
-            <w:proofErr w:type="spellStart"/>
-            <w:r>
-              <w:rPr>
-                <w:rFonts w:cstheme="minorHAnsi"/>
-              </w:rPr>
-              <w:t>XBee</w:t>
-            </w:r>
-            <w:proofErr w:type="spellEnd"/>
-            <w:r>
-              <w:rPr>
-                <w:rFonts w:cstheme="minorHAnsi"/>
-              </w:rPr>
-              <w:t xml:space="preserve">. The </w:t>
-            </w:r>
-            <w:proofErr w:type="spellStart"/>
-            <w:r>
-              <w:rPr>
-                <w:rFonts w:cstheme="minorHAnsi"/>
-              </w:rPr>
-              <w:t>XBee</w:t>
-            </w:r>
-            <w:proofErr w:type="spellEnd"/>
-            <w:r>
-              <w:rPr>
-                <w:rFonts w:cstheme="minorHAnsi"/>
-              </w:rPr>
-              <w:t xml:space="preserve"> will transmit this string to another </w:t>
-            </w:r>
-            <w:proofErr w:type="spellStart"/>
-            <w:r>
-              <w:rPr>
-                <w:rFonts w:cstheme="minorHAnsi"/>
-              </w:rPr>
-              <w:t>XBee</w:t>
-            </w:r>
-            <w:proofErr w:type="spellEnd"/>
-            <w:r>
-              <w:rPr>
-                <w:rFonts w:cstheme="minorHAnsi"/>
-              </w:rPr>
-              <w:t xml:space="preserve"> connected to a USB </w:t>
-            </w:r>
-            <w:proofErr w:type="spellStart"/>
-            <w:r>
-              <w:rPr>
-                <w:rFonts w:cstheme="minorHAnsi"/>
-              </w:rPr>
-              <w:t>XBee</w:t>
-            </w:r>
-            <w:proofErr w:type="spellEnd"/>
-            <w:r>
-              <w:rPr>
-                <w:rFonts w:cstheme="minorHAnsi"/>
-              </w:rPr>
-              <w:t xml:space="preserve"> explorer and will transmit the string to the computer and display the string on a terminal.</w:t>
+              <w:t>Send a string from the MSP430 development board through UART1 and into an XBee. The XBee will transmit this string to another XBee connected to a USB XBee explorer and will transmit the string to the computer and display the string on a terminal.</w:t>
             </w:r>
           </w:p>
         </w:tc>
@@ -5340,6 +5195,7 @@
                   <w14:uncheckedState w14:val="2610" w14:font="MS Gothic"/>
                 </w14:checkbox>
               </w:sdtPr>
+              <w:sdtEndPr/>
               <w:sdtContent>
                 <w:r>
                   <w:rPr>
@@ -5363,17 +5219,8 @@
                 <w:rFonts w:cstheme="minorHAnsi"/>
                 <w:bCs/>
               </w:rPr>
-              <w:t xml:space="preserve"> over </w:t>
-            </w:r>
-            <w:proofErr w:type="spellStart"/>
-            <w:r>
-              <w:rPr>
-                <w:rFonts w:cstheme="minorHAnsi"/>
-                <w:bCs/>
-              </w:rPr>
-              <w:t>XBee</w:t>
-            </w:r>
-            <w:proofErr w:type="spellEnd"/>
+              <w:t xml:space="preserve"> over XBee</w:t>
+            </w:r>
           </w:p>
         </w:tc>
       </w:tr>
@@ -5530,21 +5377,12 @@
                 <w:bCs/>
               </w:rPr>
             </w:pPr>
-            <w:proofErr w:type="spellStart"/>
-            <w:r>
-              <w:rPr>
-                <w:rFonts w:cstheme="minorHAnsi"/>
-                <w:bCs/>
-              </w:rPr>
-              <w:t>imageData</w:t>
-            </w:r>
-            <w:proofErr w:type="spellEnd"/>
-            <w:r>
-              <w:rPr>
-                <w:rFonts w:cstheme="minorHAnsi"/>
-                <w:bCs/>
-              </w:rPr>
-              <w:t xml:space="preserve"> from a pre-recorded video, initial threshold (manually chosen)</w:t>
+            <w:r>
+              <w:rPr>
+                <w:rFonts w:cstheme="minorHAnsi"/>
+                <w:bCs/>
+              </w:rPr>
+              <w:t>imageData from a pre-recorded video, initial threshold (manually chosen)</w:t>
             </w:r>
           </w:p>
         </w:tc>
@@ -5664,32 +5502,7 @@
                 <w:rFonts w:cstheme="minorHAnsi"/>
                 <w:bCs/>
               </w:rPr>
-              <w:t xml:space="preserve">Scans each pixel in the region of interest in a frame and checks to see which pixels are dark enough to belong to the pupil. This process is repeated until a region (computed with </w:t>
-            </w:r>
-            <w:proofErr w:type="spellStart"/>
-            <w:proofErr w:type="gramStart"/>
-            <w:r>
-              <w:rPr>
-                <w:rFonts w:cstheme="minorHAnsi"/>
-                <w:bCs/>
-              </w:rPr>
-              <w:t>getConnectedRegions</w:t>
-            </w:r>
-            <w:proofErr w:type="spellEnd"/>
-            <w:r>
-              <w:rPr>
-                <w:rFonts w:cstheme="minorHAnsi"/>
-                <w:bCs/>
-              </w:rPr>
-              <w:t>(</w:t>
-            </w:r>
-            <w:proofErr w:type="gramEnd"/>
-            <w:r>
-              <w:rPr>
-                <w:rFonts w:cstheme="minorHAnsi"/>
-                <w:bCs/>
-              </w:rPr>
-              <w:t>)) with an area close to a reference area is found, or until a maximum number of iterations has been reached. If the maximum number of iterations is reached and no suitable regions are detected, identify the user as blinking.</w:t>
+              <w:t>Scans each pixel in the region of interest in a frame and checks to see which pixels are dark enough to belong to the pupil. This process is repeated until a region (computed with getConnectedRegions()) with an area close to a reference area is found, or until a maximum number of iterations has been reached. If the maximum number of iterations is reached and no suitable regions are detected, identify the user as blinking.</w:t>
             </w:r>
           </w:p>
         </w:tc>
@@ -5796,6 +5609,7 @@
                   <w14:uncheckedState w14:val="2610" w14:font="MS Gothic"/>
                 </w14:checkbox>
               </w:sdtPr>
+              <w:sdtEndPr/>
               <w:sdtContent>
                 <w:r>
                   <w:rPr>
@@ -5811,7 +5625,21 @@
                 <w:rFonts w:cstheme="minorHAnsi"/>
                 <w:bCs/>
               </w:rPr>
-              <w:t xml:space="preserve"> Pixels that meet threshold requirements are marked red</w:t>
+              <w:t xml:space="preserve"> </w:t>
+            </w:r>
+            <w:r>
+              <w:rPr>
+                <w:rFonts w:cstheme="minorHAnsi"/>
+                <w:bCs/>
+              </w:rPr>
+              <w:t xml:space="preserve">         </w:t>
+            </w:r>
+            <w:r>
+              <w:rPr>
+                <w:rFonts w:cstheme="minorHAnsi"/>
+                <w:bCs/>
+              </w:rPr>
+              <w:t>Pixels that meet threshold requirements are marked red</w:t>
             </w:r>
           </w:p>
         </w:tc>
@@ -5900,21 +5728,12 @@
                 <w:bCs/>
               </w:rPr>
             </w:pPr>
-            <w:proofErr w:type="spellStart"/>
-            <w:r>
-              <w:rPr>
-                <w:rFonts w:cstheme="minorHAnsi"/>
-                <w:bCs/>
-              </w:rPr>
-              <w:t>getConnectedRegions</w:t>
-            </w:r>
-            <w:proofErr w:type="spellEnd"/>
-            <w:r>
-              <w:rPr>
-                <w:rFonts w:cstheme="minorHAnsi"/>
-                <w:bCs/>
-              </w:rPr>
-              <w:t>()</w:t>
+            <w:r>
+              <w:rPr>
+                <w:rFonts w:cstheme="minorHAnsi"/>
+                <w:bCs/>
+              </w:rPr>
+              <w:t>getConnectedRegions()</w:t>
             </w:r>
           </w:p>
         </w:tc>
@@ -6031,47 +5850,13 @@
                 <w:bCs/>
               </w:rPr>
             </w:pPr>
-            <w:proofErr w:type="spellStart"/>
-            <w:r>
-              <w:rPr>
-                <w:rFonts w:cstheme="minorHAnsi"/>
-                <w:bCs/>
-              </w:rPr>
-              <w:t>crPointList</w:t>
-            </w:r>
-            <w:proofErr w:type="spellEnd"/>
-            <w:r>
-              <w:rPr>
-                <w:rFonts w:cstheme="minorHAnsi"/>
-                <w:bCs/>
-              </w:rPr>
-              <w:t xml:space="preserve">, </w:t>
-            </w:r>
-            <w:proofErr w:type="spellStart"/>
-            <w:r>
-              <w:rPr>
-                <w:rFonts w:cstheme="minorHAnsi"/>
-                <w:bCs/>
-              </w:rPr>
-              <w:t>crSize</w:t>
-            </w:r>
-            <w:proofErr w:type="spellEnd"/>
-            <w:r>
-              <w:rPr>
-                <w:rFonts w:cstheme="minorHAnsi"/>
-                <w:bCs/>
-              </w:rPr>
-              <w:t xml:space="preserve">, </w:t>
-            </w:r>
-            <w:proofErr w:type="spellStart"/>
-            <w:r>
-              <w:rPr>
-                <w:rFonts w:cstheme="minorHAnsi"/>
-                <w:bCs/>
-              </w:rPr>
-              <w:t>crCount,crBinary</w:t>
-            </w:r>
-            <w:proofErr w:type="spellEnd"/>
+            <w:r>
+              <w:rPr>
+                <w:rFonts w:cstheme="minorHAnsi"/>
+                <w:bCs/>
+              </w:rPr>
+              <w:t>crPointList, crSize, crCount,crBinary</w:t>
+            </w:r>
           </w:p>
         </w:tc>
       </w:tr>
@@ -6247,6 +6032,7 @@
                   <w14:uncheckedState w14:val="2610" w14:font="MS Gothic"/>
                 </w14:checkbox>
               </w:sdtPr>
+              <w:sdtEndPr/>
               <w:sdtContent>
                 <w:r>
                   <w:rPr>
@@ -6269,7 +6055,14 @@
                 <w:rFonts w:cstheme="minorHAnsi"/>
                 <w:bCs/>
               </w:rPr>
-              <w:t>Connected Region correctly colored.</w:t>
+              <w:t>Connected r</w:t>
+            </w:r>
+            <w:r>
+              <w:rPr>
+                <w:rFonts w:cstheme="minorHAnsi"/>
+                <w:bCs/>
+              </w:rPr>
+              <w:t>egion correctly colored.</w:t>
             </w:r>
           </w:p>
           <w:p>
@@ -6293,6 +6086,7 @@
                   <w14:uncheckedState w14:val="2610" w14:font="MS Gothic"/>
                 </w14:checkbox>
               </w:sdtPr>
+              <w:sdtEndPr/>
               <w:sdtContent>
                 <w:r>
                   <w:rPr>
@@ -6404,21 +6198,12 @@
                 <w:bCs/>
               </w:rPr>
             </w:pPr>
-            <w:proofErr w:type="spellStart"/>
-            <w:r>
-              <w:rPr>
-                <w:rFonts w:cstheme="minorHAnsi"/>
-                <w:bCs/>
-              </w:rPr>
-              <w:t>getAspectRatio</w:t>
-            </w:r>
-            <w:proofErr w:type="spellEnd"/>
-            <w:r>
-              <w:rPr>
-                <w:rFonts w:cstheme="minorHAnsi"/>
-                <w:bCs/>
-              </w:rPr>
-              <w:t>()</w:t>
+            <w:r>
+              <w:rPr>
+                <w:rFonts w:cstheme="minorHAnsi"/>
+                <w:bCs/>
+              </w:rPr>
+              <w:t>getAspectRatio()</w:t>
             </w:r>
           </w:p>
         </w:tc>
@@ -6475,31 +6260,13 @@
                 <w:bCs/>
               </w:rPr>
             </w:pPr>
-            <w:proofErr w:type="spellStart"/>
-            <w:r>
-              <w:rPr>
-                <w:rFonts w:cstheme="minorHAnsi"/>
-                <w:bCs/>
-              </w:rPr>
-              <w:t>crBinary</w:t>
-            </w:r>
-            <w:proofErr w:type="spellEnd"/>
-            <w:r>
-              <w:rPr>
-                <w:rFonts w:cstheme="minorHAnsi"/>
-                <w:bCs/>
-              </w:rPr>
-              <w:t xml:space="preserve">, </w:t>
-            </w:r>
-            <w:proofErr w:type="spellStart"/>
-            <w:r>
-              <w:rPr>
-                <w:rFonts w:cstheme="minorHAnsi"/>
-                <w:bCs/>
-              </w:rPr>
-              <w:t>crCount</w:t>
-            </w:r>
-            <w:proofErr w:type="spellEnd"/>
+            <w:r>
+              <w:rPr>
+                <w:rFonts w:cstheme="minorHAnsi"/>
+                <w:bCs/>
+              </w:rPr>
+              <w:t>crBinary, crCount</w:t>
+            </w:r>
           </w:p>
         </w:tc>
       </w:tr>
@@ -6735,6 +6502,7 @@
                   <w14:uncheckedState w14:val="2610" w14:font="MS Gothic"/>
                 </w14:checkbox>
               </w:sdtPr>
+              <w:sdtEndPr/>
               <w:sdtContent>
                 <w:r>
                   <w:rPr>
@@ -6757,7 +6525,14 @@
                 <w:rFonts w:cstheme="minorHAnsi"/>
                 <w:bCs/>
               </w:rPr>
-              <w:t>Aspect Ratios   corresponds to shape</w:t>
+              <w:t>Aspect Ratios visually correspond</w:t>
+            </w:r>
+            <w:r>
+              <w:rPr>
+                <w:rFonts w:cstheme="minorHAnsi"/>
+                <w:bCs/>
+              </w:rPr>
+              <w:t xml:space="preserve"> to shape</w:t>
             </w:r>
           </w:p>
         </w:tc>
@@ -6871,21 +6646,12 @@
                 <w:bCs/>
               </w:rPr>
             </w:pPr>
-            <w:proofErr w:type="spellStart"/>
-            <w:r>
-              <w:rPr>
-                <w:rFonts w:cstheme="minorHAnsi"/>
-                <w:bCs/>
-              </w:rPr>
-              <w:t>removeAberrations</w:t>
-            </w:r>
-            <w:proofErr w:type="spellEnd"/>
-            <w:r>
-              <w:rPr>
-                <w:rFonts w:cstheme="minorHAnsi"/>
-                <w:bCs/>
-              </w:rPr>
-              <w:t>()</w:t>
+            <w:r>
+              <w:rPr>
+                <w:rFonts w:cstheme="minorHAnsi"/>
+                <w:bCs/>
+              </w:rPr>
+              <w:t>removeAberrations()</w:t>
             </w:r>
           </w:p>
         </w:tc>
@@ -6945,53 +6711,12 @@
                 <w:bCs/>
               </w:rPr>
             </w:pPr>
-            <w:proofErr w:type="spellStart"/>
-            <w:r>
-              <w:rPr>
-                <w:rFonts w:cstheme="minorHAnsi"/>
-                <w:bCs/>
-              </w:rPr>
-              <w:t>crPointList</w:t>
-            </w:r>
-            <w:proofErr w:type="spellEnd"/>
-            <w:r>
-              <w:rPr>
-                <w:rFonts w:cstheme="minorHAnsi"/>
-                <w:bCs/>
-              </w:rPr>
-              <w:t xml:space="preserve">, </w:t>
-            </w:r>
-            <w:proofErr w:type="spellStart"/>
-            <w:r>
-              <w:rPr>
-                <w:rFonts w:cstheme="minorHAnsi"/>
-                <w:bCs/>
-              </w:rPr>
-              <w:t>crMap</w:t>
-            </w:r>
-            <w:proofErr w:type="spellEnd"/>
-            <w:r>
-              <w:rPr>
-                <w:rFonts w:cstheme="minorHAnsi"/>
-                <w:bCs/>
-              </w:rPr>
-              <w:t xml:space="preserve">, </w:t>
-            </w:r>
-            <w:proofErr w:type="spellStart"/>
-            <w:r>
-              <w:rPr>
-                <w:rFonts w:cstheme="minorHAnsi"/>
-                <w:bCs/>
-              </w:rPr>
-              <w:t>crSize</w:t>
-            </w:r>
-            <w:proofErr w:type="spellEnd"/>
-            <w:r>
-              <w:rPr>
-                <w:rFonts w:cstheme="minorHAnsi"/>
-                <w:bCs/>
-              </w:rPr>
-              <w:t>, Index indicating chosen region</w:t>
+            <w:r>
+              <w:rPr>
+                <w:rFonts w:cstheme="minorHAnsi"/>
+                <w:bCs/>
+              </w:rPr>
+              <w:t>crPointList, crMap, crSize, Index indicating chosen region</w:t>
             </w:r>
           </w:p>
         </w:tc>
@@ -7054,33 +6779,8 @@
                 <w:rFonts w:cstheme="minorHAnsi"/>
                 <w:bCs/>
               </w:rPr>
-              <w:t xml:space="preserve">Updated </w:t>
-            </w:r>
-            <w:proofErr w:type="spellStart"/>
-            <w:r>
-              <w:rPr>
-                <w:rFonts w:cstheme="minorHAnsi"/>
-                <w:bCs/>
-              </w:rPr>
-              <w:t>crPointList</w:t>
-            </w:r>
-            <w:proofErr w:type="spellEnd"/>
-            <w:r>
-              <w:rPr>
-                <w:rFonts w:cstheme="minorHAnsi"/>
-                <w:bCs/>
-              </w:rPr>
-              <w:t xml:space="preserve"> and </w:t>
-            </w:r>
-            <w:proofErr w:type="spellStart"/>
-            <w:r>
-              <w:rPr>
-                <w:rFonts w:cstheme="minorHAnsi"/>
-                <w:bCs/>
-              </w:rPr>
-              <w:t>crSize</w:t>
-            </w:r>
-            <w:proofErr w:type="spellEnd"/>
+              <w:t>Updated crPointList and crSize</w:t>
+            </w:r>
           </w:p>
         </w:tc>
       </w:tr>
@@ -7279,6 +6979,7 @@
                   <w14:uncheckedState w14:val="2610" w14:font="MS Gothic"/>
                 </w14:checkbox>
               </w:sdtPr>
+              <w:sdtEndPr/>
               <w:sdtContent>
                 <w:r>
                   <w:rPr>
@@ -7301,8 +7002,31 @@
                 <w:rFonts w:cstheme="minorHAnsi"/>
                 <w:bCs/>
               </w:rPr>
-              <w:t>Aberrations successfully removed</w:t>
-            </w:r>
+              <w:t xml:space="preserve">Aberrations </w:t>
+            </w:r>
+            <w:r>
+              <w:rPr>
+                <w:rFonts w:cstheme="minorHAnsi"/>
+                <w:bCs/>
+              </w:rPr>
+              <w:t xml:space="preserve">are </w:t>
+            </w:r>
+            <w:r>
+              <w:rPr>
+                <w:rFonts w:cstheme="minorHAnsi"/>
+                <w:bCs/>
+              </w:rPr>
+              <w:t>removed</w:t>
+            </w:r>
+            <w:r>
+              <w:rPr>
+                <w:rFonts w:cstheme="minorHAnsi"/>
+                <w:bCs/>
+              </w:rPr>
+              <w:t xml:space="preserve"> in satisfactory manner. </w:t>
+            </w:r>
+            <w:bookmarkStart w:id="0" w:name="_GoBack"/>
+            <w:bookmarkEnd w:id="0"/>
           </w:p>
         </w:tc>
       </w:tr>
@@ -7381,21 +7105,12 @@
                 <w:bCs/>
               </w:rPr>
             </w:pPr>
-            <w:proofErr w:type="spellStart"/>
-            <w:r>
-              <w:rPr>
-                <w:rFonts w:cstheme="minorHAnsi"/>
-                <w:bCs/>
-              </w:rPr>
-              <w:t>computeCentroid</w:t>
-            </w:r>
-            <w:proofErr w:type="spellEnd"/>
-            <w:r>
-              <w:rPr>
-                <w:rFonts w:cstheme="minorHAnsi"/>
-                <w:bCs/>
-              </w:rPr>
-              <w:t>()</w:t>
+            <w:r>
+              <w:rPr>
+                <w:rFonts w:cstheme="minorHAnsi"/>
+                <w:bCs/>
+              </w:rPr>
+              <w:t>computeCentroid()</w:t>
             </w:r>
           </w:p>
         </w:tc>
@@ -7452,37 +7167,12 @@
                 <w:bCs/>
               </w:rPr>
             </w:pPr>
-            <w:proofErr w:type="spellStart"/>
-            <w:r>
-              <w:rPr>
-                <w:rFonts w:cstheme="minorHAnsi"/>
-                <w:bCs/>
-              </w:rPr>
-              <w:t>crPointList</w:t>
-            </w:r>
-            <w:proofErr w:type="spellEnd"/>
-            <w:r>
-              <w:rPr>
-                <w:rFonts w:cstheme="minorHAnsi"/>
-                <w:bCs/>
-              </w:rPr>
-              <w:t xml:space="preserve">, </w:t>
-            </w:r>
-            <w:proofErr w:type="spellStart"/>
-            <w:r>
-              <w:rPr>
-                <w:rFonts w:cstheme="minorHAnsi"/>
-                <w:bCs/>
-              </w:rPr>
-              <w:t>crSize</w:t>
-            </w:r>
-            <w:proofErr w:type="spellEnd"/>
-            <w:r>
-              <w:rPr>
-                <w:rFonts w:cstheme="minorHAnsi"/>
-                <w:bCs/>
-              </w:rPr>
-              <w:t>, Index indicating chosen region</w:t>
+            <w:r>
+              <w:rPr>
+                <w:rFonts w:cstheme="minorHAnsi"/>
+                <w:bCs/>
+              </w:rPr>
+              <w:t>crPointList, crSize, Index indicating chosen region</w:t>
             </w:r>
           </w:p>
         </w:tc>
@@ -7711,6 +7401,7 @@
                   <w14:uncheckedState w14:val="2610" w14:font="MS Gothic"/>
                 </w14:checkbox>
               </w:sdtPr>
+              <w:sdtEndPr/>
               <w:sdtContent>
                 <w:r>
                   <w:rPr>
@@ -7804,21 +7495,12 @@
                 <w:bCs/>
               </w:rPr>
             </w:pPr>
-            <w:proofErr w:type="spellStart"/>
-            <w:r>
-              <w:rPr>
-                <w:rFonts w:cstheme="minorHAnsi"/>
-                <w:bCs/>
-              </w:rPr>
-              <w:t>generateCursorCommand</w:t>
-            </w:r>
-            <w:proofErr w:type="spellEnd"/>
-            <w:r>
-              <w:rPr>
-                <w:rFonts w:cstheme="minorHAnsi"/>
-                <w:bCs/>
-              </w:rPr>
-              <w:t>()</w:t>
+            <w:r>
+              <w:rPr>
+                <w:rFonts w:cstheme="minorHAnsi"/>
+                <w:bCs/>
+              </w:rPr>
+              <w:t>generateCursorCommand()</w:t>
             </w:r>
           </w:p>
         </w:tc>
@@ -8109,6 +7791,7 @@
                   <w14:uncheckedState w14:val="2610" w14:font="MS Gothic"/>
                 </w14:checkbox>
               </w:sdtPr>
+              <w:sdtEndPr/>
               <w:sdtContent>
                 <w:r>
                   <w:rPr>
@@ -8511,21 +8194,7 @@
               <w:rPr>
                 <w:rFonts w:cstheme="minorHAnsi"/>
               </w:rPr>
-              <w:t xml:space="preserve">This board will read data from the camera board, and buffer it. The buffer utilizes DCLK to read the data in. VD and HD are sent along to the Beagle Bone to be used in Image Processing algorithms. Serial data will be both sent and received using an </w:t>
-            </w:r>
-            <w:proofErr w:type="spellStart"/>
-            <w:r>
-              <w:rPr>
-                <w:rFonts w:cstheme="minorHAnsi"/>
-              </w:rPr>
-              <w:t>XBee</w:t>
-            </w:r>
-            <w:proofErr w:type="spellEnd"/>
-            <w:r>
-              <w:rPr>
-                <w:rFonts w:cstheme="minorHAnsi"/>
-              </w:rPr>
-              <w:t xml:space="preserve">. </w:t>
+              <w:t xml:space="preserve">This board will read data from the camera board, and buffer it. The buffer utilizes DCLK to read the data in. VD and HD are sent along to the Beagle Bone to be used in Image Processing algorithms. Serial data will be both sent and received using an XBee. </w:t>
             </w:r>
           </w:p>
         </w:tc>
@@ -8666,6 +8335,7 @@
                   <w14:uncheckedState w14:val="2610" w14:font="MS Gothic"/>
                 </w14:checkbox>
               </w:sdtPr>
+              <w:sdtEndPr/>
               <w:sdtContent>
                 <w:r>
                   <w:rPr>
@@ -8712,6 +8382,7 @@
                   <w14:uncheckedState w14:val="2610" w14:font="MS Gothic"/>
                 </w14:checkbox>
               </w:sdtPr>
+              <w:sdtEndPr/>
               <w:sdtContent>
                 <w:r>
                   <w:rPr>
@@ -8758,6 +8429,7 @@
                   <w14:uncheckedState w14:val="2610" w14:font="MS Gothic"/>
                 </w14:checkbox>
               </w:sdtPr>
+              <w:sdtEndPr/>
               <w:sdtContent>
                 <w:r>
                   <w:rPr>
@@ -8819,6 +8491,7 @@
                   <w14:uncheckedState w14:val="2610" w14:font="MS Gothic"/>
                 </w14:checkbox>
               </w:sdtPr>
+              <w:sdtEndPr/>
               <w:sdtContent>
                 <w:r>
                   <w:rPr>
@@ -8864,6 +8537,7 @@
                   <w14:uncheckedState w14:val="2610" w14:font="MS Gothic"/>
                 </w14:checkbox>
               </w:sdtPr>
+              <w:sdtEndPr/>
               <w:sdtContent>
                 <w:r>
                   <w:rPr>
@@ -8881,21 +8555,12 @@
               </w:rPr>
               <w:tab/>
             </w:r>
-            <w:proofErr w:type="spellStart"/>
-            <w:r>
-              <w:rPr>
-                <w:rFonts w:cstheme="minorHAnsi"/>
-                <w:bCs/>
-              </w:rPr>
-              <w:t>XBee</w:t>
-            </w:r>
-            <w:proofErr w:type="spellEnd"/>
-            <w:r>
-              <w:rPr>
-                <w:rFonts w:cstheme="minorHAnsi"/>
-                <w:bCs/>
-              </w:rPr>
-              <w:t xml:space="preserve"> functional </w:t>
+            <w:r>
+              <w:rPr>
+                <w:rFonts w:cstheme="minorHAnsi"/>
+                <w:bCs/>
+              </w:rPr>
+              <w:t xml:space="preserve">XBee functional </w:t>
             </w:r>
           </w:p>
         </w:tc>
@@ -9171,14 +8836,12 @@
               </w:rPr>
               <w:t xml:space="preserve">To provide power to Beagle Bone, Beagle Bone </w:t>
             </w:r>
-            <w:proofErr w:type="spellStart"/>
             <w:r>
               <w:rPr>
                 <w:rFonts w:cstheme="minorHAnsi"/>
               </w:rPr>
               <w:t>XBee</w:t>
             </w:r>
-            <w:proofErr w:type="spellEnd"/>
             <w:r>
               <w:rPr>
                 <w:rFonts w:cstheme="minorHAnsi"/>
@@ -9296,6 +8959,7 @@
                   <w14:uncheckedState w14:val="2610" w14:font="MS Gothic"/>
                 </w14:checkbox>
               </w:sdtPr>
+              <w:sdtEndPr/>
               <w:sdtContent>
                 <w:r>
                   <w:rPr>
@@ -9342,6 +9006,7 @@
                   <w14:uncheckedState w14:val="2610" w14:font="MS Gothic"/>
                 </w14:checkbox>
               </w:sdtPr>
+              <w:sdtEndPr/>
               <w:sdtContent>
                 <w:r>
                   <w:rPr>
@@ -9388,6 +9053,7 @@
                   <w14:uncheckedState w14:val="2610" w14:font="MS Gothic"/>
                 </w14:checkbox>
               </w:sdtPr>
+              <w:sdtEndPr/>
               <w:sdtContent>
                 <w:r>
                   <w:rPr>
@@ -9433,6 +9099,7 @@
                   <w14:uncheckedState w14:val="2610" w14:font="MS Gothic"/>
                 </w14:checkbox>
               </w:sdtPr>
+              <w:sdtEndPr/>
               <w:sdtContent>
                 <w:r>
                   <w:rPr>
@@ -9851,21 +9518,7 @@
               <w:rPr>
                 <w:rFonts w:cstheme="minorHAnsi"/>
               </w:rPr>
-              <w:t xml:space="preserve">Show most recent PCB revision including physical board, schematics and PCB layout in </w:t>
-            </w:r>
-            <w:proofErr w:type="spellStart"/>
-            <w:r>
-              <w:rPr>
-                <w:rFonts w:cstheme="minorHAnsi"/>
-              </w:rPr>
-              <w:t>Altium</w:t>
-            </w:r>
-            <w:proofErr w:type="spellEnd"/>
-            <w:r>
-              <w:rPr>
-                <w:rFonts w:cstheme="minorHAnsi"/>
-              </w:rPr>
-              <w:t>.</w:t>
+              <w:t>Show most recent PCB revision including physical board, schematics and PCB layout in Altium.</w:t>
             </w:r>
           </w:p>
         </w:tc>
@@ -9908,6 +9561,7 @@
                   <w14:uncheckedState w14:val="2610" w14:font="MS Gothic"/>
                 </w14:checkbox>
               </w:sdtPr>
+              <w:sdtEndPr/>
               <w:sdtContent>
                 <w:r>
                   <w:rPr>
@@ -9953,6 +9607,7 @@
                   <w14:uncheckedState w14:val="2610" w14:font="MS Gothic"/>
                 </w14:checkbox>
               </w:sdtPr>
+              <w:sdtEndPr/>
               <w:sdtContent>
                 <w:r>
                   <w:rPr>
@@ -10366,6 +10021,7 @@
                   <w14:uncheckedState w14:val="2610" w14:font="MS Gothic"/>
                 </w14:checkbox>
               </w:sdtPr>
+              <w:sdtEndPr/>
               <w:sdtContent>
                 <w:r>
                   <w:rPr>
@@ -10412,6 +10068,7 @@
                   <w14:uncheckedState w14:val="2610" w14:font="MS Gothic"/>
                 </w14:checkbox>
               </w:sdtPr>
+              <w:sdtEndPr/>
               <w:sdtContent>
                 <w:r>
                   <w:rPr>
@@ -10458,6 +10115,7 @@
                   <w14:uncheckedState w14:val="2610" w14:font="MS Gothic"/>
                 </w14:checkbox>
               </w:sdtPr>
+              <w:sdtEndPr/>
               <w:sdtContent>
                 <w:r>
                   <w:rPr>
@@ -10503,6 +10161,7 @@
                   <w14:uncheckedState w14:val="2610" w14:font="MS Gothic"/>
                 </w14:checkbox>
               </w:sdtPr>
+              <w:sdtEndPr/>
               <w:sdtContent>
                 <w:r>
                   <w:rPr>
@@ -10520,21 +10179,12 @@
               </w:rPr>
               <w:tab/>
             </w:r>
-            <w:proofErr w:type="spellStart"/>
-            <w:r>
-              <w:rPr>
-                <w:rFonts w:cstheme="minorHAnsi"/>
-                <w:bCs/>
-              </w:rPr>
-              <w:t>XBee</w:t>
-            </w:r>
-            <w:proofErr w:type="spellEnd"/>
-            <w:r>
-              <w:rPr>
-                <w:rFonts w:cstheme="minorHAnsi"/>
-                <w:bCs/>
-              </w:rPr>
-              <w:t xml:space="preserve"> functional</w:t>
+            <w:r>
+              <w:rPr>
+                <w:rFonts w:cstheme="minorHAnsi"/>
+                <w:bCs/>
+              </w:rPr>
+              <w:t>XBee functional</w:t>
             </w:r>
           </w:p>
         </w:tc>
@@ -10559,7 +10209,7 @@
             <w:pPr>
               <w:spacing w:after="0" w:line="240" w:lineRule="auto"/>
               <w:rPr>
-                <w:rFonts w:ascii="MS Gothic" w:eastAsia="MS Gothic" w:hAnsi="MS Gothic" w:cstheme="minorHAnsi" w:hint="eastAsia"/>
+                <w:rFonts w:ascii="MS Gothic" w:eastAsia="MS Gothic" w:hAnsi="MS Gothic" w:cstheme="minorHAnsi"/>
                 <w:bCs/>
               </w:rPr>
             </w:pPr>
@@ -10792,21 +10442,12 @@
                 <w:rFonts w:cstheme="minorHAnsi"/>
               </w:rPr>
             </w:pPr>
-            <w:proofErr w:type="spellStart"/>
-            <w:r>
-              <w:rPr>
-                <w:rFonts w:cstheme="minorHAnsi"/>
-                <w:bCs/>
-              </w:rPr>
-              <w:t>eyeCU</w:t>
-            </w:r>
-            <w:proofErr w:type="spellEnd"/>
-            <w:r>
-              <w:rPr>
-                <w:rFonts w:cstheme="minorHAnsi"/>
-                <w:bCs/>
-              </w:rPr>
-              <w:t xml:space="preserve"> Glasses</w:t>
+            <w:r>
+              <w:rPr>
+                <w:rFonts w:cstheme="minorHAnsi"/>
+                <w:bCs/>
+              </w:rPr>
+              <w:t>eyeCU Glasses</w:t>
             </w:r>
           </w:p>
         </w:tc>
@@ -11060,21 +10701,7 @@
               <w:rPr>
                 <w:rFonts w:cstheme="minorHAnsi"/>
               </w:rPr>
-              <w:t xml:space="preserve">Show </w:t>
-            </w:r>
-            <w:proofErr w:type="gramStart"/>
-            <w:r>
-              <w:rPr>
-                <w:rFonts w:cstheme="minorHAnsi"/>
-              </w:rPr>
-              <w:t>glasses,</w:t>
-            </w:r>
-            <w:proofErr w:type="gramEnd"/>
-            <w:r>
-              <w:rPr>
-                <w:rFonts w:cstheme="minorHAnsi"/>
-              </w:rPr>
-              <w:t xml:space="preserve"> demonstrate the mounting structure of the camera on the glasses. Demonstrate a user wearing the device.</w:t>
+              <w:t>Show glasses, demonstrate the mounting structure of the camera on the glasses. Demonstrate a user wearing the device.</w:t>
             </w:r>
             <w:r>
               <w:rPr>
@@ -11120,6 +10747,7 @@
                   <w14:uncheckedState w14:val="2610" w14:font="MS Gothic"/>
                 </w14:checkbox>
               </w:sdtPr>
+              <w:sdtEndPr/>
               <w:sdtContent>
                 <w:r>
                   <w:rPr>
@@ -11159,6 +10787,7 @@
                   <w14:uncheckedState w14:val="2610" w14:font="MS Gothic"/>
                 </w14:checkbox>
               </w:sdtPr>
+              <w:sdtEndPr/>
               <w:sdtContent>
                 <w:r>
                   <w:rPr>
@@ -11198,6 +10827,7 @@
                   <w14:uncheckedState w14:val="2610" w14:font="MS Gothic"/>
                 </w14:checkbox>
               </w:sdtPr>
+              <w:sdtEndPr/>
               <w:sdtContent>
                 <w:r>
                   <w:rPr>
@@ -11243,7 +10873,7 @@
             <w:pPr>
               <w:spacing w:after="0" w:line="240" w:lineRule="auto"/>
               <w:rPr>
-                <w:rFonts w:ascii="MS Gothic" w:eastAsia="MS Gothic" w:cstheme="minorHAnsi" w:hint="eastAsia"/>
+                <w:rFonts w:ascii="MS Gothic" w:eastAsia="MS Gothic" w:cstheme="minorHAnsi"/>
                 <w:bCs/>
               </w:rPr>
             </w:pPr>
@@ -11544,21 +11174,40 @@
                 <w:rFonts w:cstheme="minorHAnsi"/>
               </w:rPr>
             </w:pPr>
-            <w:proofErr w:type="spellStart"/>
-            <w:r>
-              <w:rPr>
-                <w:rFonts w:cstheme="minorHAnsi"/>
-                <w:bCs/>
-              </w:rPr>
-              <w:t>BeagleBoneXBee</w:t>
-            </w:r>
-            <w:proofErr w:type="spellEnd"/>
-            <w:r>
-              <w:rPr>
-                <w:rFonts w:cstheme="minorHAnsi"/>
-                <w:bCs/>
-              </w:rPr>
-              <w:t>()</w:t>
+            <w:r>
+              <w:rPr>
+                <w:rFonts w:cstheme="minorHAnsi"/>
+                <w:bCs/>
+              </w:rPr>
+              <w:t>Beagle</w:t>
+            </w:r>
+            <w:r>
+              <w:rPr>
+                <w:rFonts w:cstheme="minorHAnsi"/>
+                <w:bCs/>
+              </w:rPr>
+              <w:t xml:space="preserve"> </w:t>
+            </w:r>
+            <w:r>
+              <w:rPr>
+                <w:rFonts w:cstheme="minorHAnsi"/>
+                <w:bCs/>
+              </w:rPr>
+              <w:t>Bone</w:t>
+            </w:r>
+            <w:r>
+              <w:rPr>
+                <w:rFonts w:cstheme="minorHAnsi"/>
+                <w:bCs/>
+              </w:rPr>
+              <w:t xml:space="preserve"> </w:t>
+            </w:r>
+            <w:r>
+              <w:rPr>
+                <w:rFonts w:cstheme="minorHAnsi"/>
+                <w:bCs/>
+              </w:rPr>
+              <w:t>XBee</w:t>
             </w:r>
           </w:p>
         </w:tc>
@@ -11623,53 +11272,19 @@
               </w:rPr>
               <w:t xml:space="preserve">1.) Output from the module </w:t>
             </w:r>
-            <w:proofErr w:type="spellStart"/>
-            <w:proofErr w:type="gramStart"/>
-            <w:r>
-              <w:rPr>
-                <w:rFonts w:cstheme="minorHAnsi"/>
-                <w:bCs/>
-              </w:rPr>
-              <w:t>generateCursorCommand</w:t>
-            </w:r>
-            <w:proofErr w:type="spellEnd"/>
-            <w:r>
-              <w:rPr>
-                <w:rFonts w:cstheme="minorHAnsi"/>
-                <w:bCs/>
-              </w:rPr>
-              <w:t>(</w:t>
-            </w:r>
-            <w:proofErr w:type="gramEnd"/>
-            <w:r>
-              <w:rPr>
-                <w:rFonts w:cstheme="minorHAnsi"/>
-                <w:bCs/>
-              </w:rPr>
-              <w:t>)</w:t>
-            </w:r>
-            <w:r>
-              <w:rPr>
-                <w:rFonts w:cstheme="minorHAnsi"/>
-                <w:bCs/>
-              </w:rPr>
-              <w:t xml:space="preserve"> is the input to the Beagle Bone </w:t>
-            </w:r>
-            <w:proofErr w:type="spellStart"/>
-            <w:r>
-              <w:rPr>
-                <w:rFonts w:cstheme="minorHAnsi"/>
-                <w:bCs/>
-              </w:rPr>
-              <w:t>XBee</w:t>
-            </w:r>
-            <w:proofErr w:type="spellEnd"/>
-            <w:r>
-              <w:rPr>
-                <w:rFonts w:cstheme="minorHAnsi"/>
-                <w:bCs/>
-              </w:rPr>
-              <w:t>.</w:t>
+            <w:r>
+              <w:rPr>
+                <w:rFonts w:cstheme="minorHAnsi"/>
+                <w:bCs/>
+              </w:rPr>
+              <w:t>generateCursorCommand()</w:t>
+            </w:r>
+            <w:r>
+              <w:rPr>
+                <w:rFonts w:cstheme="minorHAnsi"/>
+                <w:bCs/>
+              </w:rPr>
+              <w:t xml:space="preserve"> is the input to the Beagle Bone XBee.</w:t>
             </w:r>
           </w:p>
           <w:p>
@@ -11819,8 +11434,6 @@
               </w:rPr>
               <w:t xml:space="preserve">by the </w:t>
             </w:r>
-            <w:proofErr w:type="spellStart"/>
-            <w:proofErr w:type="gramStart"/>
             <w:r>
               <w:rPr>
                 <w:rFonts w:cstheme="minorHAnsi"/>
@@ -11828,19 +11441,11 @@
               </w:rPr>
               <w:t>generateCursorCommand</w:t>
             </w:r>
-            <w:proofErr w:type="spellEnd"/>
-            <w:r>
-              <w:rPr>
-                <w:rFonts w:cstheme="minorHAnsi"/>
-              </w:rPr>
-              <w:t>(</w:t>
-            </w:r>
-            <w:proofErr w:type="gramEnd"/>
-            <w:r>
-              <w:rPr>
-                <w:rFonts w:cstheme="minorHAnsi"/>
-              </w:rPr>
-              <w:t xml:space="preserve">) module wirelessly. </w:t>
+            <w:r>
+              <w:rPr>
+                <w:rFonts w:cstheme="minorHAnsi"/>
+              </w:rPr>
+              <w:t xml:space="preserve">() module wirelessly. </w:t>
             </w:r>
           </w:p>
           <w:p>
@@ -11915,49 +11520,7 @@
               <w:rPr>
                 <w:rFonts w:cstheme="minorHAnsi"/>
               </w:rPr>
-              <w:t xml:space="preserve">Send data wirelessly from the Beagle Bone </w:t>
-            </w:r>
-            <w:proofErr w:type="spellStart"/>
-            <w:r>
-              <w:rPr>
-                <w:rFonts w:cstheme="minorHAnsi"/>
-              </w:rPr>
-              <w:t>XBee</w:t>
-            </w:r>
-            <w:proofErr w:type="spellEnd"/>
-            <w:r>
-              <w:rPr>
-                <w:rFonts w:cstheme="minorHAnsi"/>
-              </w:rPr>
-              <w:t xml:space="preserve"> to an </w:t>
-            </w:r>
-            <w:proofErr w:type="spellStart"/>
-            <w:r>
-              <w:rPr>
-                <w:rFonts w:cstheme="minorHAnsi"/>
-              </w:rPr>
-              <w:t>XBee</w:t>
-            </w:r>
-            <w:proofErr w:type="spellEnd"/>
-            <w:r>
-              <w:rPr>
-                <w:rFonts w:cstheme="minorHAnsi"/>
-              </w:rPr>
-              <w:t xml:space="preserve"> connected to a computer with an </w:t>
-            </w:r>
-            <w:proofErr w:type="spellStart"/>
-            <w:r>
-              <w:rPr>
-                <w:rFonts w:cstheme="minorHAnsi"/>
-              </w:rPr>
-              <w:t>XBee</w:t>
-            </w:r>
-            <w:proofErr w:type="spellEnd"/>
-            <w:r>
-              <w:rPr>
-                <w:rFonts w:cstheme="minorHAnsi"/>
-              </w:rPr>
-              <w:t xml:space="preserve"> USB Explorer.</w:t>
+              <w:t>Send data wirelessly from the Beagle Bone XBee to an XBee connected to a computer with an XBee USB Explorer.</w:t>
             </w:r>
           </w:p>
           <w:p>
@@ -12005,6 +11568,7 @@
                   <w14:uncheckedState w14:val="2610" w14:font="MS Gothic"/>
                 </w14:checkbox>
               </w:sdtPr>
+              <w:sdtEndPr/>
               <w:sdtContent>
                 <w:r>
                   <w:rPr>
@@ -12027,33 +11591,8 @@
                 <w:rFonts w:cstheme="minorHAnsi"/>
                 <w:bCs/>
               </w:rPr>
-              <w:t xml:space="preserve">Data sent from </w:t>
-            </w:r>
-            <w:proofErr w:type="spellStart"/>
-            <w:r>
-              <w:rPr>
-                <w:rFonts w:cstheme="minorHAnsi"/>
-                <w:bCs/>
-              </w:rPr>
-              <w:t>XBee</w:t>
-            </w:r>
-            <w:proofErr w:type="spellEnd"/>
-            <w:r>
-              <w:rPr>
-                <w:rFonts w:cstheme="minorHAnsi"/>
-                <w:bCs/>
-              </w:rPr>
-              <w:t xml:space="preserve"> Beagle Bone and received by test </w:t>
-            </w:r>
-            <w:proofErr w:type="spellStart"/>
-            <w:r>
-              <w:rPr>
-                <w:rFonts w:cstheme="minorHAnsi"/>
-                <w:bCs/>
-              </w:rPr>
-              <w:t>XBee</w:t>
-            </w:r>
-            <w:proofErr w:type="spellEnd"/>
+              <w:t>Data sent from XBee Beagle Bone and received by test XBee</w:t>
+            </w:r>
           </w:p>
           <w:p>
             <w:pPr>
@@ -12363,42 +11902,42 @@
               </w:rPr>
               <w:t xml:space="preserve">The </w:t>
             </w:r>
-            <w:proofErr w:type="spellStart"/>
-            <w:r>
-              <w:rPr>
-                <w:rFonts w:cstheme="minorHAnsi"/>
-              </w:rPr>
-              <w:t>Xbee</w:t>
-            </w:r>
-            <w:proofErr w:type="spellEnd"/>
+            <w:r>
+              <w:rPr>
+                <w:rFonts w:cstheme="minorHAnsi"/>
+              </w:rPr>
+              <w:t>XB</w:t>
+            </w:r>
+            <w:r>
+              <w:rPr>
+                <w:rFonts w:cstheme="minorHAnsi"/>
+              </w:rPr>
+              <w:t>ee</w:t>
+            </w:r>
             <w:r>
               <w:rPr>
                 <w:rFonts w:cstheme="minorHAnsi"/>
               </w:rPr>
               <w:t xml:space="preserve"> wireless will have two-way communication. The Beagle Bone </w:t>
             </w:r>
-            <w:proofErr w:type="spellStart"/>
             <w:r>
               <w:rPr>
                 <w:rFonts w:cstheme="minorHAnsi"/>
               </w:rPr>
               <w:t>XBee</w:t>
             </w:r>
-            <w:proofErr w:type="spellEnd"/>
             <w:r>
               <w:rPr>
                 <w:rFonts w:cstheme="minorHAnsi"/>
               </w:rPr>
               <w:t xml:space="preserve"> will be able to send cursor commands to the MSP430 </w:t>
             </w:r>
-            <w:proofErr w:type="spellStart"/>
             <w:r>
               <w:rPr>
                 <w:rFonts w:cstheme="minorHAnsi"/>
               </w:rPr>
               <w:t>XBee</w:t>
             </w:r>
-            <w:proofErr w:type="spellEnd"/>
             <w:r>
               <w:rPr>
                 <w:rFonts w:cstheme="minorHAnsi"/>
@@ -12411,28 +11950,24 @@
               </w:rPr>
               <w:t xml:space="preserve">nd the MSP430 </w:t>
             </w:r>
-            <w:proofErr w:type="spellStart"/>
             <w:r>
               <w:rPr>
                 <w:rFonts w:cstheme="minorHAnsi"/>
               </w:rPr>
               <w:t>XBee</w:t>
             </w:r>
-            <w:proofErr w:type="spellEnd"/>
             <w:r>
               <w:rPr>
                 <w:rFonts w:cstheme="minorHAnsi"/>
               </w:rPr>
               <w:t xml:space="preserve"> will send algorithm parameter data the Beagle Bone </w:t>
             </w:r>
-            <w:proofErr w:type="spellStart"/>
             <w:r>
               <w:rPr>
                 <w:rFonts w:cstheme="minorHAnsi"/>
               </w:rPr>
               <w:t>XBee</w:t>
             </w:r>
-            <w:proofErr w:type="spellEnd"/>
             <w:r>
               <w:rPr>
                 <w:rFonts w:cstheme="minorHAnsi"/>
@@ -12510,35 +12045,7 @@
               <w:rPr>
                 <w:rFonts w:cstheme="minorHAnsi"/>
               </w:rPr>
-              <w:t xml:space="preserve">data wirelessly from MSP430 </w:t>
-            </w:r>
-            <w:proofErr w:type="spellStart"/>
-            <w:r>
-              <w:rPr>
-                <w:rFonts w:cstheme="minorHAnsi"/>
-              </w:rPr>
-              <w:t>XBee</w:t>
-            </w:r>
-            <w:proofErr w:type="spellEnd"/>
-            <w:r>
-              <w:rPr>
-                <w:rFonts w:cstheme="minorHAnsi"/>
-              </w:rPr>
-              <w:t xml:space="preserve"> to Beagle Bone </w:t>
-            </w:r>
-            <w:proofErr w:type="spellStart"/>
-            <w:r>
-              <w:rPr>
-                <w:rFonts w:cstheme="minorHAnsi"/>
-              </w:rPr>
-              <w:t>XBee</w:t>
-            </w:r>
-            <w:proofErr w:type="spellEnd"/>
-            <w:r>
-              <w:rPr>
-                <w:rFonts w:cstheme="minorHAnsi"/>
-              </w:rPr>
-              <w:t>.</w:t>
+              <w:t>data wirelessly from MSP430 XBee to Beagle Bone XBee.</w:t>
             </w:r>
             <w:r>
               <w:rPr>
@@ -12615,40 +12122,15 @@
                 <w:rFonts w:cstheme="minorHAnsi"/>
                 <w:bCs/>
               </w:rPr>
-              <w:t xml:space="preserve">Data sent from MSP430 </w:t>
-            </w:r>
-            <w:proofErr w:type="spellStart"/>
-            <w:r>
-              <w:rPr>
-                <w:rFonts w:cstheme="minorHAnsi"/>
-                <w:bCs/>
-              </w:rPr>
-              <w:t>XBee</w:t>
-            </w:r>
-            <w:proofErr w:type="spellEnd"/>
-            <w:r>
-              <w:rPr>
-                <w:rFonts w:cstheme="minorHAnsi"/>
-                <w:bCs/>
-              </w:rPr>
-              <w:t xml:space="preserve"> to Beagle Bone</w:t>
-            </w:r>
-            <w:r>
-              <w:rPr>
-                <w:rFonts w:cstheme="minorHAnsi"/>
-                <w:bCs/>
-              </w:rPr>
-              <w:t xml:space="preserve"> </w:t>
-            </w:r>
-            <w:proofErr w:type="spellStart"/>
-            <w:r>
-              <w:rPr>
-                <w:rFonts w:cstheme="minorHAnsi"/>
-                <w:bCs/>
-              </w:rPr>
-              <w:t>XBee</w:t>
-            </w:r>
-            <w:proofErr w:type="spellEnd"/>
+              <w:t>Data sent from MSP430 XBee to Beagle Bone</w:t>
+            </w:r>
+            <w:r>
+              <w:rPr>
+                <w:rFonts w:cstheme="minorHAnsi"/>
+                <w:bCs/>
+              </w:rPr>
+              <w:t xml:space="preserve"> XBee</w:t>
+            </w:r>
           </w:p>
           <w:p>
             <w:pPr>
@@ -12670,6 +12152,7 @@
                   <w14:uncheckedState w14:val="2610" w14:font="MS Gothic"/>
                 </w14:checkbox>
               </w:sdtPr>
+              <w:sdtEndPr/>
               <w:sdtContent>
                 <w:r>
                   <w:rPr>
@@ -12699,40 +12182,8 @@
                 <w:rFonts w:cstheme="minorHAnsi"/>
                 <w:bCs/>
               </w:rPr>
-              <w:t xml:space="preserve"> </w:t>
-            </w:r>
-            <w:proofErr w:type="spellStart"/>
-            <w:r>
-              <w:rPr>
-                <w:rFonts w:cstheme="minorHAnsi"/>
-                <w:bCs/>
-              </w:rPr>
-              <w:t>XBee</w:t>
-            </w:r>
-            <w:proofErr w:type="spellEnd"/>
-            <w:r>
-              <w:rPr>
-                <w:rFonts w:cstheme="minorHAnsi"/>
-                <w:bCs/>
-              </w:rPr>
-              <w:t xml:space="preserve"> to  </w:t>
-            </w:r>
-            <w:r>
-              <w:rPr>
-                <w:rFonts w:cstheme="minorHAnsi"/>
-                <w:bCs/>
-              </w:rPr>
-              <w:t xml:space="preserve">MSP430 </w:t>
-            </w:r>
-            <w:proofErr w:type="spellStart"/>
-            <w:r>
-              <w:rPr>
-                <w:rFonts w:cstheme="minorHAnsi"/>
-                <w:bCs/>
-              </w:rPr>
-              <w:t>XBee</w:t>
-            </w:r>
-            <w:proofErr w:type="spellEnd"/>
+              <w:t xml:space="preserve"> XBee to  MSP430 XBee</w:t>
+            </w:r>
           </w:p>
         </w:tc>
       </w:tr>
@@ -12952,19 +12403,11 @@
                 <w:rFonts w:cstheme="minorHAnsi"/>
               </w:rPr>
             </w:pPr>
-            <w:proofErr w:type="spellStart"/>
-            <w:r>
-              <w:rPr>
-                <w:rFonts w:cstheme="minorHAnsi"/>
-              </w:rPr>
-              <w:t>XBee</w:t>
-            </w:r>
-            <w:proofErr w:type="spellEnd"/>
-            <w:r>
-              <w:rPr>
-                <w:rFonts w:cstheme="minorHAnsi"/>
-              </w:rPr>
-              <w:t xml:space="preserve"> receive data</w:t>
+            <w:r>
+              <w:rPr>
+                <w:rFonts w:cstheme="minorHAnsi"/>
+              </w:rPr>
+              <w:t>XBee receive data</w:t>
             </w:r>
           </w:p>
         </w:tc>
@@ -13114,21 +12557,7 @@
               <w:rPr>
                 <w:rFonts w:cstheme="minorHAnsi"/>
               </w:rPr>
-              <w:t xml:space="preserve">The Beagle Bone firmware is in charge of running the camera, providing data to the DSP software handling communication with the </w:t>
-            </w:r>
-            <w:proofErr w:type="spellStart"/>
-            <w:r>
-              <w:rPr>
-                <w:rFonts w:cstheme="minorHAnsi"/>
-              </w:rPr>
-              <w:t>XBee</w:t>
-            </w:r>
-            <w:proofErr w:type="spellEnd"/>
-            <w:r>
-              <w:rPr>
-                <w:rFonts w:cstheme="minorHAnsi"/>
-              </w:rPr>
-              <w:t xml:space="preserve"> module and communicating with a host computer over USB and Ethernet for debugging purposes.</w:t>
+              <w:t>The Beagle Bone firmware is in charge of running the camera, providing data to the DSP software handling communication with the XBee module and communicating with a host computer over USB and Ethernet for debugging purposes.</w:t>
             </w:r>
           </w:p>
         </w:tc>
@@ -13275,6 +12704,7 @@
                   <w14:uncheckedState w14:val="2610" w14:font="MS Gothic"/>
                 </w14:checkbox>
               </w:sdtPr>
+              <w:sdtEndPr/>
               <w:sdtContent>
                 <w:r>
                   <w:rPr>
@@ -13315,6 +12745,7 @@
                   <w14:uncheckedState w14:val="2610" w14:font="MS Gothic"/>
                 </w14:checkbox>
               </w:sdtPr>
+              <w:sdtEndPr/>
               <w:sdtContent>
                 <w:r>
                   <w:rPr>
@@ -13354,6 +12785,7 @@
                   <w14:uncheckedState w14:val="2610" w14:font="MS Gothic"/>
                 </w14:checkbox>
               </w:sdtPr>
+              <w:sdtEndPr/>
               <w:sdtContent>
                 <w:r>
                   <w:rPr>
@@ -14027,6 +13459,7 @@
               <w:spacing w:after="0" w:line="240" w:lineRule="auto"/>
               <w:rPr>
                 <w:rFonts w:cstheme="minorHAnsi"/>
+                <w:bCs/>
               </w:rPr>
             </w:pPr>
             <w:sdt>
@@ -14064,9 +13497,67 @@
               <w:rPr>
                 <w:rFonts w:cstheme="minorHAnsi"/>
                 <w:bCs/>
-                <w:highlight w:val="yellow"/>
-              </w:rPr>
-              <w:t>Insert Text for checkbox</w:t>
+              </w:rPr>
+              <w:t>Demonstrate data was received</w:t>
+            </w:r>
+          </w:p>
+          <w:p>
+            <w:pPr>
+              <w:spacing w:after="0" w:line="240" w:lineRule="auto"/>
+              <w:rPr>
+                <w:rFonts w:cstheme="minorHAnsi"/>
+              </w:rPr>
+            </w:pPr>
+            <w:sdt>
+              <w:sdtPr>
+                <w:rPr>
+                  <w:rFonts w:cstheme="minorHAnsi"/>
+                  <w:bCs/>
+                </w:rPr>
+                <w:id w:val="1760405210"/>
+                <w14:checkbox>
+                  <w14:checked w14:val="0"/>
+                  <w14:checkedState w14:val="2612" w14:font="MS Gothic"/>
+                  <w14:uncheckedState w14:val="2610" w14:font="MS Gothic"/>
+                </w14:checkbox>
+              </w:sdtPr>
+              <w:sdtContent>
+                <w:r>
+                  <w:rPr>
+                    <w:rFonts w:ascii="MS Gothic" w:eastAsia="MS Gothic" w:cstheme="minorHAnsi" w:hint="eastAsia"/>
+                    <w:bCs/>
+                  </w:rPr>
+                  <w:t>☐</w:t>
+                </w:r>
+              </w:sdtContent>
+            </w:sdt>
+            <w:r>
+              <w:rPr>
+                <w:rFonts w:cstheme="minorHAnsi"/>
+                <w:bCs/>
+              </w:rPr>
+              <w:tab/>
+            </w:r>
+            <w:r>
+              <w:rPr>
+                <w:rFonts w:cstheme="minorHAnsi"/>
+                <w:bCs/>
+              </w:rPr>
+              <w:t>Show</w:t>
+            </w:r>
+            <w:r>
+              <w:rPr>
+                <w:rFonts w:cstheme="minorHAnsi"/>
+                <w:bCs/>
+              </w:rPr>
+              <w:t xml:space="preserve"> </w:t>
+            </w:r>
+            <w:r>
+              <w:rPr>
+                <w:rFonts w:cstheme="minorHAnsi"/>
+                <w:bCs/>
+              </w:rPr>
+              <w:t>decode of video data and display on host computer</w:t>
             </w:r>
           </w:p>
         </w:tc>
@@ -14407,7 +13898,13 @@
               <w:rPr>
                 <w:rFonts w:cstheme="minorHAnsi"/>
               </w:rPr>
-              <w:t xml:space="preserve">Program the MSP430 board to output a set of simulated data and </w:t>
+              <w:t xml:space="preserve">Expect </w:t>
+            </w:r>
+            <w:r>
+              <w:rPr>
+                <w:rFonts w:cstheme="minorHAnsi"/>
+              </w:rPr>
+              <w:t xml:space="preserve">the MSP430 board to output a set of simulated data and </w:t>
             </w:r>
             <w:r>
               <w:rPr>
@@ -14444,6 +13941,21 @@
                 <w:rFonts w:cstheme="minorHAnsi"/>
               </w:rPr>
               <w:t>.</w:t>
+            </w:r>
+          </w:p>
+          <w:p>
+            <w:pPr>
+              <w:spacing w:after="0" w:line="240" w:lineRule="auto"/>
+              <w:rPr>
+                <w:rFonts w:cstheme="minorHAnsi"/>
+              </w:rPr>
+            </w:pPr>
+            <w:r>
+              <w:rPr>
+                <w:rFonts w:cstheme="minorHAnsi"/>
+                <w:bCs/>
+              </w:rPr>
+              <w:t>(Display data on screen)</w:t>
             </w:r>
           </w:p>
           <w:p>
@@ -14475,6 +13987,7 @@
               <w:spacing w:after="0" w:line="240" w:lineRule="auto"/>
               <w:rPr>
                 <w:rFonts w:cstheme="minorHAnsi"/>
+                <w:bCs/>
               </w:rPr>
             </w:pPr>
             <w:sdt>
@@ -14512,16 +14025,8 @@
               <w:rPr>
                 <w:rFonts w:cstheme="minorHAnsi"/>
                 <w:bCs/>
-                <w:highlight w:val="yellow"/>
-              </w:rPr>
-              <w:t>Insert Text for checkbox</w:t>
-            </w:r>
-            <w:r>
-              <w:rPr>
-                <w:rFonts w:cstheme="minorHAnsi"/>
-                <w:bCs/>
-              </w:rPr>
-              <w:t>(Display data on screen)</w:t>
+              </w:rPr>
+              <w:t>Show data was correctly received</w:t>
             </w:r>
           </w:p>
         </w:tc>
@@ -14629,7 +14134,6 @@
                 <w:b/>
                 <w:bCs/>
               </w:rPr>
-              <w:lastRenderedPageBreak/>
               <w:t>Module</w:t>
             </w:r>
           </w:p>
@@ -14923,7 +14427,31 @@
               <w:rPr>
                 <w:rFonts w:cstheme="minorHAnsi"/>
               </w:rPr>
-              <w:t>Visually verify that the modified parameters result to a modified overlay. Once this has been tested, verify that the parameters were successfully sent to the Beagle Bone by displaying them on the screen.</w:t>
+              <w:t xml:space="preserve">Visually verify that the modified parameters result to a modified overlay. Once this has been tested, verify that the parameters were successfully sent to the Beagle Bone by displaying them on the </w:t>
+            </w:r>
+            <w:r>
+              <w:rPr>
+                <w:rFonts w:cstheme="minorHAnsi"/>
+              </w:rPr>
+              <w:t xml:space="preserve">LCD </w:t>
+            </w:r>
+            <w:r>
+              <w:rPr>
+                <w:rFonts w:cstheme="minorHAnsi"/>
+              </w:rPr>
+              <w:t>screen</w:t>
+            </w:r>
+            <w:r>
+              <w:rPr>
+                <w:rFonts w:cstheme="minorHAnsi"/>
+              </w:rPr>
+              <w:t xml:space="preserve"> on the Beagle Bone</w:t>
+            </w:r>
+            <w:r>
+              <w:rPr>
+                <w:rFonts w:cstheme="minorHAnsi"/>
+              </w:rPr>
+              <w:t>.</w:t>
             </w:r>
           </w:p>
           <w:p>
@@ -14955,6 +14483,7 @@
               <w:spacing w:after="0" w:line="240" w:lineRule="auto"/>
               <w:rPr>
                 <w:rFonts w:cstheme="minorHAnsi"/>
+                <w:bCs/>
               </w:rPr>
             </w:pPr>
             <w:sdt>
@@ -14992,9 +14521,61 @@
               <w:rPr>
                 <w:rFonts w:cstheme="minorHAnsi"/>
                 <w:bCs/>
-                <w:highlight w:val="yellow"/>
-              </w:rPr>
-              <w:t>Insert Text for checkbox</w:t>
+              </w:rPr>
+              <w:t>Visually verify modified parameters change overlay</w:t>
+            </w:r>
+          </w:p>
+          <w:p>
+            <w:pPr>
+              <w:spacing w:after="0" w:line="240" w:lineRule="auto"/>
+              <w:rPr>
+                <w:rFonts w:cstheme="minorHAnsi"/>
+                <w:bCs/>
+              </w:rPr>
+            </w:pPr>
+            <w:sdt>
+              <w:sdtPr>
+                <w:rPr>
+                  <w:rFonts w:cstheme="minorHAnsi"/>
+                  <w:bCs/>
+                </w:rPr>
+                <w:id w:val="-318034299"/>
+                <w14:checkbox>
+                  <w14:checked w14:val="0"/>
+                  <w14:checkedState w14:val="2612" w14:font="MS Gothic"/>
+                  <w14:uncheckedState w14:val="2610" w14:font="MS Gothic"/>
+                </w14:checkbox>
+              </w:sdtPr>
+              <w:sdtContent>
+                <w:r>
+                  <w:rPr>
+                    <w:rFonts w:ascii="MS Gothic" w:eastAsia="MS Gothic" w:cstheme="minorHAnsi" w:hint="eastAsia"/>
+                    <w:bCs/>
+                  </w:rPr>
+                  <w:t>☐</w:t>
+                </w:r>
+              </w:sdtContent>
+            </w:sdt>
+            <w:r>
+              <w:rPr>
+                <w:rFonts w:cstheme="minorHAnsi"/>
+                <w:bCs/>
+              </w:rPr>
+              <w:tab/>
+            </w:r>
+            <w:r>
+              <w:rPr>
+                <w:rFonts w:cstheme="minorHAnsi"/>
+                <w:bCs/>
+              </w:rPr>
+              <w:t xml:space="preserve">Visually verify </w:t>
+            </w:r>
+            <w:r>
+              <w:rPr>
+                <w:rFonts w:cstheme="minorHAnsi"/>
+                <w:bCs/>
+              </w:rPr>
+              <w:t>the sent parameters correctly received by Beagle Bone</w:t>
             </w:r>
           </w:p>
         </w:tc>
@@ -15331,14 +14912,6 @@
               <w:t>Test to see if changes in parameters correspond to correct modification in the overlaying image.</w:t>
             </w:r>
           </w:p>
-          <w:p>
-            <w:pPr>
-              <w:spacing w:after="0" w:line="240" w:lineRule="auto"/>
-              <w:rPr>
-                <w:rFonts w:cstheme="minorHAnsi"/>
-              </w:rPr>
-            </w:pPr>
-          </w:p>
         </w:tc>
       </w:tr>
       <w:tr>
@@ -15360,6 +14933,7 @@
               <w:spacing w:after="0" w:line="240" w:lineRule="auto"/>
               <w:rPr>
                 <w:rFonts w:cstheme="minorHAnsi"/>
+                <w:bCs/>
               </w:rPr>
             </w:pPr>
             <w:sdt>
@@ -15397,9 +14971,61 @@
               <w:rPr>
                 <w:rFonts w:cstheme="minorHAnsi"/>
                 <w:bCs/>
-                <w:highlight w:val="yellow"/>
-              </w:rPr>
-              <w:t>Insert Text for checkbox</w:t>
+              </w:rPr>
+              <w:t>Show user interface</w:t>
+            </w:r>
+          </w:p>
+          <w:p>
+            <w:pPr>
+              <w:spacing w:after="0" w:line="240" w:lineRule="auto"/>
+              <w:rPr>
+                <w:rFonts w:cstheme="minorHAnsi"/>
+                <w:bCs/>
+              </w:rPr>
+            </w:pPr>
+            <w:sdt>
+              <w:sdtPr>
+                <w:rPr>
+                  <w:rFonts w:cstheme="minorHAnsi"/>
+                  <w:bCs/>
+                </w:rPr>
+                <w:id w:val="788393610"/>
+                <w14:checkbox>
+                  <w14:checked w14:val="0"/>
+                  <w14:checkedState w14:val="2612" w14:font="MS Gothic"/>
+                  <w14:uncheckedState w14:val="2610" w14:font="MS Gothic"/>
+                </w14:checkbox>
+              </w:sdtPr>
+              <w:sdtContent>
+                <w:r>
+                  <w:rPr>
+                    <w:rFonts w:ascii="MS Gothic" w:eastAsia="MS Gothic" w:cstheme="minorHAnsi" w:hint="eastAsia"/>
+                    <w:bCs/>
+                  </w:rPr>
+                  <w:t>☐</w:t>
+                </w:r>
+              </w:sdtContent>
+            </w:sdt>
+            <w:r>
+              <w:rPr>
+                <w:rFonts w:cstheme="minorHAnsi"/>
+                <w:bCs/>
+              </w:rPr>
+              <w:tab/>
+            </w:r>
+            <w:r>
+              <w:rPr>
+                <w:rFonts w:cstheme="minorHAnsi"/>
+                <w:bCs/>
+              </w:rPr>
+              <w:t>Show u</w:t>
+            </w:r>
+            <w:r>
+              <w:rPr>
+                <w:rFonts w:cstheme="minorHAnsi"/>
+                <w:bCs/>
+              </w:rPr>
+              <w:t>ser has control over parameters</w:t>
             </w:r>
           </w:p>
         </w:tc>
@@ -15732,7 +15358,19 @@
               <w:rPr>
                 <w:rFonts w:cstheme="minorHAnsi"/>
               </w:rPr>
-              <w:t xml:space="preserve">Save the frames used for each step in calibration, and manually verify that the parameters generated are correct. </w:t>
+              <w:t xml:space="preserve">Save the frames used for each step in calibration, and </w:t>
+            </w:r>
+            <w:r>
+              <w:rPr>
+                <w:rFonts w:cstheme="minorHAnsi"/>
+              </w:rPr>
+              <w:t>visually</w:t>
+            </w:r>
+            <w:r>
+              <w:rPr>
+                <w:rFonts w:cstheme="minorHAnsi"/>
+              </w:rPr>
+              <w:t xml:space="preserve"> verify that the parameters generated are correct. </w:t>
             </w:r>
           </w:p>
           <w:p>
@@ -15764,6 +15402,7 @@
               <w:spacing w:after="0" w:line="240" w:lineRule="auto"/>
               <w:rPr>
                 <w:rFonts w:cstheme="minorHAnsi"/>
+                <w:bCs/>
               </w:rPr>
             </w:pPr>
             <w:sdt>
@@ -15801,9 +15440,67 @@
               <w:rPr>
                 <w:rFonts w:cstheme="minorHAnsi"/>
                 <w:bCs/>
-                <w:highlight w:val="yellow"/>
-              </w:rPr>
-              <w:t>Insert Text for checkbox</w:t>
+              </w:rPr>
+              <w:t xml:space="preserve"> </w:t>
+            </w:r>
+            <w:r>
+              <w:rPr>
+                <w:rFonts w:cstheme="minorHAnsi"/>
+                <w:bCs/>
+              </w:rPr>
+              <w:t>Demonstrate the visual cues</w:t>
+            </w:r>
+          </w:p>
+          <w:p>
+            <w:pPr>
+              <w:spacing w:after="0" w:line="240" w:lineRule="auto"/>
+              <w:rPr>
+                <w:rFonts w:cstheme="minorHAnsi"/>
+              </w:rPr>
+            </w:pPr>
+            <w:sdt>
+              <w:sdtPr>
+                <w:rPr>
+                  <w:rFonts w:cstheme="minorHAnsi"/>
+                  <w:bCs/>
+                </w:rPr>
+                <w:id w:val="-1144187429"/>
+                <w14:checkbox>
+                  <w14:checked w14:val="0"/>
+                  <w14:checkedState w14:val="2612" w14:font="MS Gothic"/>
+                  <w14:uncheckedState w14:val="2610" w14:font="MS Gothic"/>
+                </w14:checkbox>
+              </w:sdtPr>
+              <w:sdtContent>
+                <w:r>
+                  <w:rPr>
+                    <w:rFonts w:ascii="MS Gothic" w:eastAsia="MS Gothic" w:cstheme="minorHAnsi" w:hint="eastAsia"/>
+                    <w:bCs/>
+                  </w:rPr>
+                  <w:t>☐</w:t>
+                </w:r>
+              </w:sdtContent>
+            </w:sdt>
+            <w:r>
+              <w:rPr>
+                <w:rFonts w:cstheme="minorHAnsi"/>
+                <w:bCs/>
+              </w:rPr>
+              <w:tab/>
+            </w:r>
+            <w:r>
+              <w:rPr>
+                <w:rFonts w:cstheme="minorHAnsi"/>
+                <w:bCs/>
+              </w:rPr>
+              <w:t xml:space="preserve"> parameters are generated</w:t>
+            </w:r>
+            <w:r>
+              <w:rPr>
+                <w:rFonts w:cstheme="minorHAnsi"/>
+                <w:bCs/>
+              </w:rPr>
+              <w:t xml:space="preserve"> correctly by visual inspection</w:t>
             </w:r>
           </w:p>
         </w:tc>
@@ -15811,15 +15508,8 @@
     </w:tbl>
     <w:p>
       <w:pPr>
-        <w:spacing w:after="0" w:line="240" w:lineRule="auto"/>
-      </w:pPr>
-    </w:p>
-    <w:p>
-      <w:pPr>
         <w:spacing w:after="0"/>
       </w:pPr>
-      <w:bookmarkStart w:id="0" w:name="_GoBack"/>
-      <w:bookmarkEnd w:id="0"/>
     </w:p>
     <w:sectPr>
       <w:headerReference w:type="default" r:id="rId10"/>
@@ -15918,7 +15608,7 @@
           <w:rPr>
             <w:noProof/>
           </w:rPr>
-          <w:t>11</w:t>
+          <w:t>5</w:t>
         </w:r>
         <w:r>
           <w:rPr>
@@ -17265,7 +16955,7 @@
 </file>
 
 <file path=customXml/itemProps2.xml><?xml version="1.0" encoding="utf-8"?>
-<ds:datastoreItem xmlns:ds="http://schemas.openxmlformats.org/officeDocument/2006/customXml" ds:itemID="{D0CA2DC7-D8D9-4535-85C8-06D7B9E275CC}">
+<ds:datastoreItem xmlns:ds="http://schemas.openxmlformats.org/officeDocument/2006/customXml" ds:itemID="{424991DC-7853-499A-8005-61193DDEA32A}">
   <ds:schemaRefs>
     <ds:schemaRef ds:uri="http://schemas.openxmlformats.org/officeDocument/2006/bibliography"/>
   </ds:schemaRefs>

</xml_diff>

<commit_message>
Modified the functionality text for lighting, some minor changes (capitalized a letter at the bottom of the document...)
</commit_message>
<xml_diff>
--- a/documentation/Milestone Goals.docx
+++ b/documentation/Milestone Goals.docx
@@ -25,6 +25,7 @@
             <w:rPr>
               <w:rFonts w:ascii="Times New Roman" w:hAnsi="Times New Roman" w:cs="Times New Roman"/>
               <w:noProof/>
+              <w:lang w:eastAsia="zh-CN"/>
             </w:rPr>
             <mc:AlternateContent>
               <mc:Choice Requires="wps">
@@ -121,6 +122,7 @@
             <w:rPr>
               <w:rFonts w:ascii="Times New Roman" w:hAnsi="Times New Roman" w:cs="Times New Roman"/>
               <w:noProof/>
+              <w:lang w:eastAsia="zh-CN"/>
             </w:rPr>
             <mc:AlternateContent>
               <mc:Choice Requires="wps">
@@ -230,8 +232,19 @@
                                         <w:sz w:val="96"/>
                                         <w:szCs w:val="96"/>
                                       </w:rPr>
-                                      <w:t>Team eyeCU</w:t>
+                                      <w:t xml:space="preserve">Team </w:t>
                                     </w:r>
+                                    <w:proofErr w:type="spellStart"/>
+                                    <w:r>
+                                      <w:rPr>
+                                        <w:rFonts w:ascii="Times New Roman" w:hAnsi="Times New Roman" w:cs="Times New Roman"/>
+                                        <w:color w:val="FFFFFF" w:themeColor="background1"/>
+                                        <w:sz w:val="96"/>
+                                        <w:szCs w:val="96"/>
+                                      </w:rPr>
+                                      <w:t>eyeCU</w:t>
+                                    </w:r>
+                                    <w:proofErr w:type="spellEnd"/>
                                   </w:sdtContent>
                                 </w:sdt>
                               </w:p>
@@ -311,6 +324,7 @@
             <w:rPr>
               <w:rFonts w:ascii="Times New Roman" w:hAnsi="Times New Roman" w:cs="Times New Roman"/>
               <w:noProof/>
+              <w:lang w:eastAsia="zh-CN"/>
             </w:rPr>
             <mc:AlternateContent>
               <mc:Choice Requires="wps">
@@ -421,6 +435,7 @@
             <w:rPr>
               <w:rFonts w:ascii="Times New Roman" w:hAnsi="Times New Roman" w:cs="Times New Roman"/>
               <w:noProof/>
+              <w:lang w:eastAsia="zh-CN"/>
             </w:rPr>
             <mc:AlternateContent>
               <mc:Choice Requires="wps">
@@ -524,6 +539,7 @@
             <w:rPr>
               <w:rFonts w:ascii="Times New Roman" w:hAnsi="Times New Roman" w:cs="Times New Roman"/>
               <w:noProof/>
+              <w:lang w:eastAsia="zh-CN"/>
             </w:rPr>
             <mc:AlternateContent>
               <mc:Choice Requires="wps">
@@ -790,6 +806,7 @@
             <w:rPr>
               <w:rFonts w:ascii="Times New Roman" w:hAnsi="Times New Roman" w:cs="Times New Roman"/>
               <w:noProof/>
+              <w:lang w:eastAsia="zh-CN"/>
             </w:rPr>
             <mc:AlternateContent>
               <mc:Choice Requires="wps">
@@ -1287,7 +1304,21 @@
               <w:rPr>
                 <w:rFonts w:cstheme="minorHAnsi"/>
               </w:rPr>
-              <w:t xml:space="preserve">This board will read data from the camera board, and buffer it. The buffer utilizes DCLK to read the data in. VD and HD are sent along to the Beagle Bone to be used in Image Processing algorithms. Serial data will be both sent and received using an XBee. </w:t>
+              <w:t xml:space="preserve">This board will read data from the camera board, and buffer it. The buffer utilizes DCLK to read the data in. VD and HD are sent along to the Beagle Bone to be used in Image Processing algorithms. Serial data will be both sent and received using an </w:t>
+            </w:r>
+            <w:proofErr w:type="spellStart"/>
+            <w:r>
+              <w:rPr>
+                <w:rFonts w:cstheme="minorHAnsi"/>
+              </w:rPr>
+              <w:t>XBee</w:t>
+            </w:r>
+            <w:proofErr w:type="spellEnd"/>
+            <w:r>
+              <w:rPr>
+                <w:rFonts w:cstheme="minorHAnsi"/>
+              </w:rPr>
+              <w:t xml:space="preserve">. </w:t>
             </w:r>
           </w:p>
         </w:tc>
@@ -1709,7 +1740,29 @@
               <w:rPr>
                 <w:rFonts w:cstheme="minorHAnsi"/>
               </w:rPr>
-              <w:t>Ambient lighting environment for eyeCU users.</w:t>
+              <w:t>Ambient ligh</w:t>
+            </w:r>
+            <w:bookmarkStart w:id="0" w:name="_GoBack"/>
+            <w:bookmarkEnd w:id="0"/>
+            <w:r>
+              <w:rPr>
+                <w:rFonts w:cstheme="minorHAnsi"/>
+              </w:rPr>
+              <w:t xml:space="preserve">ting environment for </w:t>
+            </w:r>
+            <w:proofErr w:type="spellStart"/>
+            <w:r>
+              <w:rPr>
+                <w:rFonts w:cstheme="minorHAnsi"/>
+              </w:rPr>
+              <w:t>eyeCU</w:t>
+            </w:r>
+            <w:proofErr w:type="spellEnd"/>
+            <w:r>
+              <w:rPr>
+                <w:rFonts w:cstheme="minorHAnsi"/>
+              </w:rPr>
+              <w:t xml:space="preserve"> users.</w:t>
             </w:r>
           </w:p>
         </w:tc>
@@ -1829,7 +1882,19 @@
               <w:rPr>
                 <w:rFonts w:cstheme="minorHAnsi"/>
               </w:rPr>
-              <w:t>Modifies the user’s environment to meet necessary lighting conditions for illumination.</w:t>
+              <w:t xml:space="preserve">Modifies the user’s environment to meet necessary lighting </w:t>
+            </w:r>
+            <w:r>
+              <w:rPr>
+                <w:rFonts w:cstheme="minorHAnsi"/>
+              </w:rPr>
+              <w:t>conditions for the gaze tracking algorithm to work as intended</w:t>
+            </w:r>
+            <w:r>
+              <w:rPr>
+                <w:rFonts w:cstheme="minorHAnsi"/>
+              </w:rPr>
+              <w:t>.</w:t>
             </w:r>
           </w:p>
         </w:tc>
@@ -1943,7 +2008,21 @@
               <w:rPr>
                 <w:rFonts w:cstheme="minorHAnsi"/>
               </w:rPr>
-              <w:t>Show the physical lamp, demonstrate the effects of this new lighting configuration with web camera.</w:t>
+              <w:t xml:space="preserve">Show the physical </w:t>
+            </w:r>
+            <w:proofErr w:type="gramStart"/>
+            <w:r>
+              <w:rPr>
+                <w:rFonts w:cstheme="minorHAnsi"/>
+              </w:rPr>
+              <w:t>lamp,</w:t>
+            </w:r>
+            <w:proofErr w:type="gramEnd"/>
+            <w:r>
+              <w:rPr>
+                <w:rFonts w:cstheme="minorHAnsi"/>
+              </w:rPr>
+              <w:t xml:space="preserve"> demonstrate the effects of this new lighting configuration with web camera.</w:t>
             </w:r>
           </w:p>
           <w:p>
@@ -2269,8 +2348,16 @@
               <w:rPr>
                 <w:rFonts w:cstheme="minorHAnsi"/>
               </w:rPr>
-              <w:t>to Beagle Bone, Beagle Bone XBee</w:t>
-            </w:r>
+              <w:t xml:space="preserve">to Beagle Bone, Beagle Bone </w:t>
+            </w:r>
+            <w:proofErr w:type="spellStart"/>
+            <w:r>
+              <w:rPr>
+                <w:rFonts w:cstheme="minorHAnsi"/>
+              </w:rPr>
+              <w:t>XBee</w:t>
+            </w:r>
+            <w:proofErr w:type="spellEnd"/>
             <w:r>
               <w:rPr>
                 <w:rFonts w:cstheme="minorHAnsi"/>
@@ -2466,7 +2553,21 @@
               <w:rPr>
                 <w:rFonts w:cstheme="minorHAnsi"/>
               </w:rPr>
-              <w:t>Show schematics and PCB layout in Altium.</w:t>
+              <w:t xml:space="preserve">Show schematics and PCB layout in </w:t>
+            </w:r>
+            <w:proofErr w:type="spellStart"/>
+            <w:r>
+              <w:rPr>
+                <w:rFonts w:cstheme="minorHAnsi"/>
+              </w:rPr>
+              <w:t>Altium</w:t>
+            </w:r>
+            <w:proofErr w:type="spellEnd"/>
+            <w:r>
+              <w:rPr>
+                <w:rFonts w:cstheme="minorHAnsi"/>
+              </w:rPr>
+              <w:t>.</w:t>
             </w:r>
           </w:p>
           <w:p>
@@ -3434,7 +3535,21 @@
               <w:rPr>
                 <w:rFonts w:cstheme="minorHAnsi"/>
               </w:rPr>
-              <w:t xml:space="preserve"> as well as PCB layout in Altium.</w:t>
+              <w:t xml:space="preserve"> as well as PCB layout in </w:t>
+            </w:r>
+            <w:proofErr w:type="spellStart"/>
+            <w:r>
+              <w:rPr>
+                <w:rFonts w:cstheme="minorHAnsi"/>
+              </w:rPr>
+              <w:t>Altium</w:t>
+            </w:r>
+            <w:proofErr w:type="spellEnd"/>
+            <w:r>
+              <w:rPr>
+                <w:rFonts w:cstheme="minorHAnsi"/>
+              </w:rPr>
+              <w:t>.</w:t>
             </w:r>
             <w:r>
               <w:rPr>
@@ -3610,8 +3725,16 @@
               <w:rPr>
                 <w:rFonts w:cstheme="minorHAnsi"/>
               </w:rPr>
-              <w:t>Camera Controlled by Stellaris</w:t>
-            </w:r>
+              <w:t xml:space="preserve">Camera Controlled by </w:t>
+            </w:r>
+            <w:proofErr w:type="spellStart"/>
+            <w:r>
+              <w:rPr>
+                <w:rFonts w:cstheme="minorHAnsi"/>
+              </w:rPr>
+              <w:t>Stellaris</w:t>
+            </w:r>
+            <w:proofErr w:type="spellEnd"/>
           </w:p>
         </w:tc>
       </w:tr>
@@ -3899,11 +4022,19 @@
               </w:rPr>
               <w:t xml:space="preserve"> LED on the </w:t>
             </w:r>
-            <w:r>
-              <w:rPr>
-                <w:rFonts w:cstheme="minorHAnsi"/>
-              </w:rPr>
-              <w:t>Stellaris evaluation board</w:t>
+            <w:proofErr w:type="spellStart"/>
+            <w:r>
+              <w:rPr>
+                <w:rFonts w:cstheme="minorHAnsi"/>
+              </w:rPr>
+              <w:t>Stellaris</w:t>
+            </w:r>
+            <w:proofErr w:type="spellEnd"/>
+            <w:r>
+              <w:rPr>
+                <w:rFonts w:cstheme="minorHAnsi"/>
+              </w:rPr>
+              <w:t xml:space="preserve"> evaluation board</w:t>
             </w:r>
             <w:r>
               <w:rPr>
@@ -4335,11 +4466,19 @@
                 <w:rFonts w:cstheme="minorHAnsi"/>
               </w:rPr>
             </w:pPr>
-            <w:r>
-              <w:rPr>
-                <w:rFonts w:cstheme="minorHAnsi"/>
-              </w:rPr>
-              <w:t>XBee receive data</w:t>
+            <w:proofErr w:type="spellStart"/>
+            <w:r>
+              <w:rPr>
+                <w:rFonts w:cstheme="minorHAnsi"/>
+              </w:rPr>
+              <w:t>XBee</w:t>
+            </w:r>
+            <w:proofErr w:type="spellEnd"/>
+            <w:r>
+              <w:rPr>
+                <w:rFonts w:cstheme="minorHAnsi"/>
+              </w:rPr>
+              <w:t xml:space="preserve"> receive data</w:t>
             </w:r>
           </w:p>
         </w:tc>
@@ -4472,7 +4611,21 @@
               <w:rPr>
                 <w:rFonts w:cstheme="minorHAnsi"/>
               </w:rPr>
-              <w:t>The Beagle Bone firmware is in charge of running the camera, providing data to the DSP software handling communication with the XBee module and communicating with a host computer over USB and Ethernet for debugging purposes.</w:t>
+              <w:t xml:space="preserve">The Beagle Bone firmware is in charge of running the camera, providing data to the DSP software handling communication with the </w:t>
+            </w:r>
+            <w:proofErr w:type="spellStart"/>
+            <w:r>
+              <w:rPr>
+                <w:rFonts w:cstheme="minorHAnsi"/>
+              </w:rPr>
+              <w:t>XBee</w:t>
+            </w:r>
+            <w:proofErr w:type="spellEnd"/>
+            <w:r>
+              <w:rPr>
+                <w:rFonts w:cstheme="minorHAnsi"/>
+              </w:rPr>
+              <w:t xml:space="preserve"> module and communicating with a host computer over USB and Ethernet for debugging purposes.</w:t>
             </w:r>
           </w:p>
         </w:tc>
@@ -5031,60 +5184,70 @@
               </w:rPr>
               <w:t xml:space="preserve">The </w:t>
             </w:r>
+            <w:proofErr w:type="spellStart"/>
             <w:r>
               <w:rPr>
                 <w:rFonts w:cstheme="minorHAnsi"/>
               </w:rPr>
               <w:t>XBee</w:t>
             </w:r>
+            <w:proofErr w:type="spellEnd"/>
             <w:r>
               <w:rPr>
                 <w:rFonts w:cstheme="minorHAnsi"/>
               </w:rPr>
               <w:t xml:space="preserve"> wireless will have two-way communication. The Beagle Bone </w:t>
             </w:r>
+            <w:proofErr w:type="spellStart"/>
             <w:r>
               <w:rPr>
                 <w:rFonts w:cstheme="minorHAnsi"/>
               </w:rPr>
               <w:t>Xbee</w:t>
             </w:r>
+            <w:proofErr w:type="spellEnd"/>
             <w:r>
               <w:rPr>
                 <w:rFonts w:cstheme="minorHAnsi"/>
               </w:rPr>
               <w:t xml:space="preserve"> will be able to send cursor commands to the MSP430 </w:t>
             </w:r>
+            <w:proofErr w:type="spellStart"/>
             <w:r>
               <w:rPr>
                 <w:rFonts w:cstheme="minorHAnsi"/>
               </w:rPr>
               <w:t>XBee</w:t>
             </w:r>
+            <w:proofErr w:type="spellEnd"/>
             <w:r>
               <w:rPr>
                 <w:rFonts w:cstheme="minorHAnsi"/>
               </w:rPr>
               <w:t xml:space="preserve">. And the MSP430 </w:t>
             </w:r>
+            <w:proofErr w:type="spellStart"/>
             <w:r>
               <w:rPr>
                 <w:rFonts w:cstheme="minorHAnsi"/>
               </w:rPr>
               <w:t>XBee</w:t>
             </w:r>
+            <w:proofErr w:type="spellEnd"/>
             <w:r>
               <w:rPr>
                 <w:rFonts w:cstheme="minorHAnsi"/>
               </w:rPr>
               <w:t xml:space="preserve"> will send algorithm parameter data the Beagle Bone </w:t>
             </w:r>
+            <w:proofErr w:type="spellStart"/>
             <w:r>
               <w:rPr>
                 <w:rFonts w:cstheme="minorHAnsi"/>
               </w:rPr>
               <w:t>XBee</w:t>
             </w:r>
+            <w:proofErr w:type="spellEnd"/>
             <w:r>
               <w:rPr>
                 <w:rFonts w:cstheme="minorHAnsi"/>
@@ -5156,7 +5319,63 @@
               <w:rPr>
                 <w:rFonts w:cstheme="minorHAnsi"/>
               </w:rPr>
-              <w:t>Send a string from the MSP430 development board through UART1 and into an XBee. The XBee will transmit this string to another XBee connected to a USB XBee explorer and will transmit the string to the computer and display the string on a terminal.</w:t>
+              <w:t xml:space="preserve">Send a string from the MSP430 development board through UART1 and into an </w:t>
+            </w:r>
+            <w:proofErr w:type="spellStart"/>
+            <w:r>
+              <w:rPr>
+                <w:rFonts w:cstheme="minorHAnsi"/>
+              </w:rPr>
+              <w:t>XBee</w:t>
+            </w:r>
+            <w:proofErr w:type="spellEnd"/>
+            <w:r>
+              <w:rPr>
+                <w:rFonts w:cstheme="minorHAnsi"/>
+              </w:rPr>
+              <w:t xml:space="preserve">. The </w:t>
+            </w:r>
+            <w:proofErr w:type="spellStart"/>
+            <w:r>
+              <w:rPr>
+                <w:rFonts w:cstheme="minorHAnsi"/>
+              </w:rPr>
+              <w:t>XBee</w:t>
+            </w:r>
+            <w:proofErr w:type="spellEnd"/>
+            <w:r>
+              <w:rPr>
+                <w:rFonts w:cstheme="minorHAnsi"/>
+              </w:rPr>
+              <w:t xml:space="preserve"> will transmit this string to another </w:t>
+            </w:r>
+            <w:proofErr w:type="spellStart"/>
+            <w:r>
+              <w:rPr>
+                <w:rFonts w:cstheme="minorHAnsi"/>
+              </w:rPr>
+              <w:t>XBee</w:t>
+            </w:r>
+            <w:proofErr w:type="spellEnd"/>
+            <w:r>
+              <w:rPr>
+                <w:rFonts w:cstheme="minorHAnsi"/>
+              </w:rPr>
+              <w:t xml:space="preserve"> connected to a USB </w:t>
+            </w:r>
+            <w:proofErr w:type="spellStart"/>
+            <w:r>
+              <w:rPr>
+                <w:rFonts w:cstheme="minorHAnsi"/>
+              </w:rPr>
+              <w:t>XBee</w:t>
+            </w:r>
+            <w:proofErr w:type="spellEnd"/>
+            <w:r>
+              <w:rPr>
+                <w:rFonts w:cstheme="minorHAnsi"/>
+              </w:rPr>
+              <w:t xml:space="preserve"> explorer and will transmit the string to the computer and display the string on a terminal.</w:t>
             </w:r>
           </w:p>
         </w:tc>
@@ -5219,8 +5438,17 @@
                 <w:rFonts w:cstheme="minorHAnsi"/>
                 <w:bCs/>
               </w:rPr>
-              <w:t xml:space="preserve"> over XBee</w:t>
-            </w:r>
+              <w:t xml:space="preserve"> over </w:t>
+            </w:r>
+            <w:proofErr w:type="spellStart"/>
+            <w:r>
+              <w:rPr>
+                <w:rFonts w:cstheme="minorHAnsi"/>
+                <w:bCs/>
+              </w:rPr>
+              <w:t>XBee</w:t>
+            </w:r>
+            <w:proofErr w:type="spellEnd"/>
           </w:p>
         </w:tc>
       </w:tr>
@@ -5377,12 +5605,21 @@
                 <w:bCs/>
               </w:rPr>
             </w:pPr>
-            <w:r>
-              <w:rPr>
-                <w:rFonts w:cstheme="minorHAnsi"/>
-                <w:bCs/>
-              </w:rPr>
-              <w:t>imageData from a pre-recorded video, initial threshold (manually chosen)</w:t>
+            <w:proofErr w:type="spellStart"/>
+            <w:r>
+              <w:rPr>
+                <w:rFonts w:cstheme="minorHAnsi"/>
+                <w:bCs/>
+              </w:rPr>
+              <w:t>imageData</w:t>
+            </w:r>
+            <w:proofErr w:type="spellEnd"/>
+            <w:r>
+              <w:rPr>
+                <w:rFonts w:cstheme="minorHAnsi"/>
+                <w:bCs/>
+              </w:rPr>
+              <w:t xml:space="preserve"> from a pre-recorded video, initial threshold (manually chosen)</w:t>
             </w:r>
           </w:p>
         </w:tc>
@@ -5502,7 +5739,32 @@
                 <w:rFonts w:cstheme="minorHAnsi"/>
                 <w:bCs/>
               </w:rPr>
-              <w:t>Scans each pixel in the region of interest in a frame and checks to see which pixels are dark enough to belong to the pupil. This process is repeated until a region (computed with getConnectedRegions()) with an area close to a reference area is found, or until a maximum number of iterations has been reached. If the maximum number of iterations is reached and no suitable regions are detected, identify the user as blinking.</w:t>
+              <w:t xml:space="preserve">Scans each pixel in the region of interest in a frame and checks to see which pixels are dark enough to belong to the pupil. This process is repeated until a region (computed with </w:t>
+            </w:r>
+            <w:proofErr w:type="spellStart"/>
+            <w:proofErr w:type="gramStart"/>
+            <w:r>
+              <w:rPr>
+                <w:rFonts w:cstheme="minorHAnsi"/>
+                <w:bCs/>
+              </w:rPr>
+              <w:t>getConnectedRegions</w:t>
+            </w:r>
+            <w:proofErr w:type="spellEnd"/>
+            <w:r>
+              <w:rPr>
+                <w:rFonts w:cstheme="minorHAnsi"/>
+                <w:bCs/>
+              </w:rPr>
+              <w:t>(</w:t>
+            </w:r>
+            <w:proofErr w:type="gramEnd"/>
+            <w:r>
+              <w:rPr>
+                <w:rFonts w:cstheme="minorHAnsi"/>
+                <w:bCs/>
+              </w:rPr>
+              <w:t>)) with an area close to a reference area is found, or until a maximum number of iterations has been reached. If the maximum number of iterations is reached and no suitable regions are detected, identify the user as blinking.</w:t>
             </w:r>
           </w:p>
         </w:tc>
@@ -5728,12 +5990,21 @@
                 <w:bCs/>
               </w:rPr>
             </w:pPr>
-            <w:r>
-              <w:rPr>
-                <w:rFonts w:cstheme="minorHAnsi"/>
-                <w:bCs/>
-              </w:rPr>
-              <w:t>getConnectedRegions()</w:t>
+            <w:proofErr w:type="spellStart"/>
+            <w:r>
+              <w:rPr>
+                <w:rFonts w:cstheme="minorHAnsi"/>
+                <w:bCs/>
+              </w:rPr>
+              <w:t>getConnectedRegions</w:t>
+            </w:r>
+            <w:proofErr w:type="spellEnd"/>
+            <w:r>
+              <w:rPr>
+                <w:rFonts w:cstheme="minorHAnsi"/>
+                <w:bCs/>
+              </w:rPr>
+              <w:t>()</w:t>
             </w:r>
           </w:p>
         </w:tc>
@@ -5850,13 +6121,47 @@
                 <w:bCs/>
               </w:rPr>
             </w:pPr>
-            <w:r>
-              <w:rPr>
-                <w:rFonts w:cstheme="minorHAnsi"/>
-                <w:bCs/>
-              </w:rPr>
-              <w:t>crPointList, crSize, crCount,crBinary</w:t>
-            </w:r>
+            <w:proofErr w:type="spellStart"/>
+            <w:r>
+              <w:rPr>
+                <w:rFonts w:cstheme="minorHAnsi"/>
+                <w:bCs/>
+              </w:rPr>
+              <w:t>crPointList</w:t>
+            </w:r>
+            <w:proofErr w:type="spellEnd"/>
+            <w:r>
+              <w:rPr>
+                <w:rFonts w:cstheme="minorHAnsi"/>
+                <w:bCs/>
+              </w:rPr>
+              <w:t xml:space="preserve">, </w:t>
+            </w:r>
+            <w:proofErr w:type="spellStart"/>
+            <w:r>
+              <w:rPr>
+                <w:rFonts w:cstheme="minorHAnsi"/>
+                <w:bCs/>
+              </w:rPr>
+              <w:t>crSize</w:t>
+            </w:r>
+            <w:proofErr w:type="spellEnd"/>
+            <w:r>
+              <w:rPr>
+                <w:rFonts w:cstheme="minorHAnsi"/>
+                <w:bCs/>
+              </w:rPr>
+              <w:t xml:space="preserve">, </w:t>
+            </w:r>
+            <w:proofErr w:type="spellStart"/>
+            <w:r>
+              <w:rPr>
+                <w:rFonts w:cstheme="minorHAnsi"/>
+                <w:bCs/>
+              </w:rPr>
+              <w:t>crCount,crBinary</w:t>
+            </w:r>
+            <w:proofErr w:type="spellEnd"/>
           </w:p>
         </w:tc>
       </w:tr>
@@ -6198,12 +6503,21 @@
                 <w:bCs/>
               </w:rPr>
             </w:pPr>
-            <w:r>
-              <w:rPr>
-                <w:rFonts w:cstheme="minorHAnsi"/>
-                <w:bCs/>
-              </w:rPr>
-              <w:t>getAspectRatio()</w:t>
+            <w:proofErr w:type="spellStart"/>
+            <w:r>
+              <w:rPr>
+                <w:rFonts w:cstheme="minorHAnsi"/>
+                <w:bCs/>
+              </w:rPr>
+              <w:t>getAspectRatio</w:t>
+            </w:r>
+            <w:proofErr w:type="spellEnd"/>
+            <w:r>
+              <w:rPr>
+                <w:rFonts w:cstheme="minorHAnsi"/>
+                <w:bCs/>
+              </w:rPr>
+              <w:t>()</w:t>
             </w:r>
           </w:p>
         </w:tc>
@@ -6260,13 +6574,31 @@
                 <w:bCs/>
               </w:rPr>
             </w:pPr>
-            <w:r>
-              <w:rPr>
-                <w:rFonts w:cstheme="minorHAnsi"/>
-                <w:bCs/>
-              </w:rPr>
-              <w:t>crBinary, crCount</w:t>
-            </w:r>
+            <w:proofErr w:type="spellStart"/>
+            <w:r>
+              <w:rPr>
+                <w:rFonts w:cstheme="minorHAnsi"/>
+                <w:bCs/>
+              </w:rPr>
+              <w:t>crBinary</w:t>
+            </w:r>
+            <w:proofErr w:type="spellEnd"/>
+            <w:r>
+              <w:rPr>
+                <w:rFonts w:cstheme="minorHAnsi"/>
+                <w:bCs/>
+              </w:rPr>
+              <w:t xml:space="preserve">, </w:t>
+            </w:r>
+            <w:proofErr w:type="spellStart"/>
+            <w:r>
+              <w:rPr>
+                <w:rFonts w:cstheme="minorHAnsi"/>
+                <w:bCs/>
+              </w:rPr>
+              <w:t>crCount</w:t>
+            </w:r>
+            <w:proofErr w:type="spellEnd"/>
           </w:p>
         </w:tc>
       </w:tr>
@@ -6646,12 +6978,21 @@
                 <w:bCs/>
               </w:rPr>
             </w:pPr>
-            <w:r>
-              <w:rPr>
-                <w:rFonts w:cstheme="minorHAnsi"/>
-                <w:bCs/>
-              </w:rPr>
-              <w:t>removeAberrations()</w:t>
+            <w:proofErr w:type="spellStart"/>
+            <w:r>
+              <w:rPr>
+                <w:rFonts w:cstheme="minorHAnsi"/>
+                <w:bCs/>
+              </w:rPr>
+              <w:t>removeAberrations</w:t>
+            </w:r>
+            <w:proofErr w:type="spellEnd"/>
+            <w:r>
+              <w:rPr>
+                <w:rFonts w:cstheme="minorHAnsi"/>
+                <w:bCs/>
+              </w:rPr>
+              <w:t>()</w:t>
             </w:r>
           </w:p>
         </w:tc>
@@ -6711,12 +7052,53 @@
                 <w:bCs/>
               </w:rPr>
             </w:pPr>
-            <w:r>
-              <w:rPr>
-                <w:rFonts w:cstheme="minorHAnsi"/>
-                <w:bCs/>
-              </w:rPr>
-              <w:t>crPointList, crMap, crSize, Index indicating chosen region</w:t>
+            <w:proofErr w:type="spellStart"/>
+            <w:r>
+              <w:rPr>
+                <w:rFonts w:cstheme="minorHAnsi"/>
+                <w:bCs/>
+              </w:rPr>
+              <w:t>crPointList</w:t>
+            </w:r>
+            <w:proofErr w:type="spellEnd"/>
+            <w:r>
+              <w:rPr>
+                <w:rFonts w:cstheme="minorHAnsi"/>
+                <w:bCs/>
+              </w:rPr>
+              <w:t xml:space="preserve">, </w:t>
+            </w:r>
+            <w:proofErr w:type="spellStart"/>
+            <w:r>
+              <w:rPr>
+                <w:rFonts w:cstheme="minorHAnsi"/>
+                <w:bCs/>
+              </w:rPr>
+              <w:t>crMap</w:t>
+            </w:r>
+            <w:proofErr w:type="spellEnd"/>
+            <w:r>
+              <w:rPr>
+                <w:rFonts w:cstheme="minorHAnsi"/>
+                <w:bCs/>
+              </w:rPr>
+              <w:t xml:space="preserve">, </w:t>
+            </w:r>
+            <w:proofErr w:type="spellStart"/>
+            <w:r>
+              <w:rPr>
+                <w:rFonts w:cstheme="minorHAnsi"/>
+                <w:bCs/>
+              </w:rPr>
+              <w:t>crSize</w:t>
+            </w:r>
+            <w:proofErr w:type="spellEnd"/>
+            <w:r>
+              <w:rPr>
+                <w:rFonts w:cstheme="minorHAnsi"/>
+                <w:bCs/>
+              </w:rPr>
+              <w:t>, Index indicating chosen region</w:t>
             </w:r>
           </w:p>
         </w:tc>
@@ -6779,8 +7161,33 @@
                 <w:rFonts w:cstheme="minorHAnsi"/>
                 <w:bCs/>
               </w:rPr>
-              <w:t>Updated crPointList and crSize</w:t>
-            </w:r>
+              <w:t xml:space="preserve">Updated </w:t>
+            </w:r>
+            <w:proofErr w:type="spellStart"/>
+            <w:r>
+              <w:rPr>
+                <w:rFonts w:cstheme="minorHAnsi"/>
+                <w:bCs/>
+              </w:rPr>
+              <w:t>crPointList</w:t>
+            </w:r>
+            <w:proofErr w:type="spellEnd"/>
+            <w:r>
+              <w:rPr>
+                <w:rFonts w:cstheme="minorHAnsi"/>
+                <w:bCs/>
+              </w:rPr>
+              <w:t xml:space="preserve"> and </w:t>
+            </w:r>
+            <w:proofErr w:type="spellStart"/>
+            <w:r>
+              <w:rPr>
+                <w:rFonts w:cstheme="minorHAnsi"/>
+                <w:bCs/>
+              </w:rPr>
+              <w:t>crSize</w:t>
+            </w:r>
+            <w:proofErr w:type="spellEnd"/>
           </w:p>
         </w:tc>
       </w:tr>
@@ -7025,8 +7432,6 @@
               </w:rPr>
               <w:t xml:space="preserve"> in satisfactory manner. </w:t>
             </w:r>
-            <w:bookmarkStart w:id="0" w:name="_GoBack"/>
-            <w:bookmarkEnd w:id="0"/>
           </w:p>
         </w:tc>
       </w:tr>
@@ -7105,12 +7510,21 @@
                 <w:bCs/>
               </w:rPr>
             </w:pPr>
-            <w:r>
-              <w:rPr>
-                <w:rFonts w:cstheme="minorHAnsi"/>
-                <w:bCs/>
-              </w:rPr>
-              <w:t>computeCentroid()</w:t>
+            <w:proofErr w:type="spellStart"/>
+            <w:r>
+              <w:rPr>
+                <w:rFonts w:cstheme="minorHAnsi"/>
+                <w:bCs/>
+              </w:rPr>
+              <w:t>computeCentroid</w:t>
+            </w:r>
+            <w:proofErr w:type="spellEnd"/>
+            <w:r>
+              <w:rPr>
+                <w:rFonts w:cstheme="minorHAnsi"/>
+                <w:bCs/>
+              </w:rPr>
+              <w:t>()</w:t>
             </w:r>
           </w:p>
         </w:tc>
@@ -7167,12 +7581,37 @@
                 <w:bCs/>
               </w:rPr>
             </w:pPr>
-            <w:r>
-              <w:rPr>
-                <w:rFonts w:cstheme="minorHAnsi"/>
-                <w:bCs/>
-              </w:rPr>
-              <w:t>crPointList, crSize, Index indicating chosen region</w:t>
+            <w:proofErr w:type="spellStart"/>
+            <w:r>
+              <w:rPr>
+                <w:rFonts w:cstheme="minorHAnsi"/>
+                <w:bCs/>
+              </w:rPr>
+              <w:t>crPointList</w:t>
+            </w:r>
+            <w:proofErr w:type="spellEnd"/>
+            <w:r>
+              <w:rPr>
+                <w:rFonts w:cstheme="minorHAnsi"/>
+                <w:bCs/>
+              </w:rPr>
+              <w:t xml:space="preserve">, </w:t>
+            </w:r>
+            <w:proofErr w:type="spellStart"/>
+            <w:r>
+              <w:rPr>
+                <w:rFonts w:cstheme="minorHAnsi"/>
+                <w:bCs/>
+              </w:rPr>
+              <w:t>crSize</w:t>
+            </w:r>
+            <w:proofErr w:type="spellEnd"/>
+            <w:r>
+              <w:rPr>
+                <w:rFonts w:cstheme="minorHAnsi"/>
+                <w:bCs/>
+              </w:rPr>
+              <w:t>, Index indicating chosen region</w:t>
             </w:r>
           </w:p>
         </w:tc>
@@ -7495,12 +7934,21 @@
                 <w:bCs/>
               </w:rPr>
             </w:pPr>
-            <w:r>
-              <w:rPr>
-                <w:rFonts w:cstheme="minorHAnsi"/>
-                <w:bCs/>
-              </w:rPr>
-              <w:t>generateCursorCommand()</w:t>
+            <w:proofErr w:type="spellStart"/>
+            <w:r>
+              <w:rPr>
+                <w:rFonts w:cstheme="minorHAnsi"/>
+                <w:bCs/>
+              </w:rPr>
+              <w:t>generateCursorCommand</w:t>
+            </w:r>
+            <w:proofErr w:type="spellEnd"/>
+            <w:r>
+              <w:rPr>
+                <w:rFonts w:cstheme="minorHAnsi"/>
+                <w:bCs/>
+              </w:rPr>
+              <w:t>()</w:t>
             </w:r>
           </w:p>
         </w:tc>
@@ -8194,7 +8642,21 @@
               <w:rPr>
                 <w:rFonts w:cstheme="minorHAnsi"/>
               </w:rPr>
-              <w:t xml:space="preserve">This board will read data from the camera board, and buffer it. The buffer utilizes DCLK to read the data in. VD and HD are sent along to the Beagle Bone to be used in Image Processing algorithms. Serial data will be both sent and received using an XBee. </w:t>
+              <w:t xml:space="preserve">This board will read data from the camera board, and buffer it. The buffer utilizes DCLK to read the data in. VD and HD are sent along to the Beagle Bone to be used in Image Processing algorithms. Serial data will be both sent and received using an </w:t>
+            </w:r>
+            <w:proofErr w:type="spellStart"/>
+            <w:r>
+              <w:rPr>
+                <w:rFonts w:cstheme="minorHAnsi"/>
+              </w:rPr>
+              <w:t>XBee</w:t>
+            </w:r>
+            <w:proofErr w:type="spellEnd"/>
+            <w:r>
+              <w:rPr>
+                <w:rFonts w:cstheme="minorHAnsi"/>
+              </w:rPr>
+              <w:t xml:space="preserve">. </w:t>
             </w:r>
           </w:p>
         </w:tc>
@@ -8555,12 +9017,21 @@
               </w:rPr>
               <w:tab/>
             </w:r>
-            <w:r>
-              <w:rPr>
-                <w:rFonts w:cstheme="minorHAnsi"/>
-                <w:bCs/>
-              </w:rPr>
-              <w:t xml:space="preserve">XBee functional </w:t>
+            <w:proofErr w:type="spellStart"/>
+            <w:r>
+              <w:rPr>
+                <w:rFonts w:cstheme="minorHAnsi"/>
+                <w:bCs/>
+              </w:rPr>
+              <w:t>XBee</w:t>
+            </w:r>
+            <w:proofErr w:type="spellEnd"/>
+            <w:r>
+              <w:rPr>
+                <w:rFonts w:cstheme="minorHAnsi"/>
+                <w:bCs/>
+              </w:rPr>
+              <w:t xml:space="preserve"> functional </w:t>
             </w:r>
           </w:p>
         </w:tc>
@@ -8836,12 +9307,14 @@
               </w:rPr>
               <w:t xml:space="preserve">To provide power to Beagle Bone, Beagle Bone </w:t>
             </w:r>
+            <w:proofErr w:type="spellStart"/>
             <w:r>
               <w:rPr>
                 <w:rFonts w:cstheme="minorHAnsi"/>
               </w:rPr>
               <w:t>XBee</w:t>
             </w:r>
+            <w:proofErr w:type="spellEnd"/>
             <w:r>
               <w:rPr>
                 <w:rFonts w:cstheme="minorHAnsi"/>
@@ -9518,7 +9991,21 @@
               <w:rPr>
                 <w:rFonts w:cstheme="minorHAnsi"/>
               </w:rPr>
-              <w:t>Show most recent PCB revision including physical board, schematics and PCB layout in Altium.</w:t>
+              <w:t xml:space="preserve">Show most recent PCB revision including physical board, schematics and PCB layout in </w:t>
+            </w:r>
+            <w:proofErr w:type="spellStart"/>
+            <w:r>
+              <w:rPr>
+                <w:rFonts w:cstheme="minorHAnsi"/>
+              </w:rPr>
+              <w:t>Altium</w:t>
+            </w:r>
+            <w:proofErr w:type="spellEnd"/>
+            <w:r>
+              <w:rPr>
+                <w:rFonts w:cstheme="minorHAnsi"/>
+              </w:rPr>
+              <w:t>.</w:t>
             </w:r>
           </w:p>
         </w:tc>
@@ -10179,12 +10666,21 @@
               </w:rPr>
               <w:tab/>
             </w:r>
-            <w:r>
-              <w:rPr>
-                <w:rFonts w:cstheme="minorHAnsi"/>
-                <w:bCs/>
-              </w:rPr>
-              <w:t>XBee functional</w:t>
+            <w:proofErr w:type="spellStart"/>
+            <w:r>
+              <w:rPr>
+                <w:rFonts w:cstheme="minorHAnsi"/>
+                <w:bCs/>
+              </w:rPr>
+              <w:t>XBee</w:t>
+            </w:r>
+            <w:proofErr w:type="spellEnd"/>
+            <w:r>
+              <w:rPr>
+                <w:rFonts w:cstheme="minorHAnsi"/>
+                <w:bCs/>
+              </w:rPr>
+              <w:t xml:space="preserve"> functional</w:t>
             </w:r>
           </w:p>
         </w:tc>
@@ -10442,12 +10938,21 @@
                 <w:rFonts w:cstheme="minorHAnsi"/>
               </w:rPr>
             </w:pPr>
-            <w:r>
-              <w:rPr>
-                <w:rFonts w:cstheme="minorHAnsi"/>
-                <w:bCs/>
-              </w:rPr>
-              <w:t>eyeCU Glasses</w:t>
+            <w:proofErr w:type="spellStart"/>
+            <w:r>
+              <w:rPr>
+                <w:rFonts w:cstheme="minorHAnsi"/>
+                <w:bCs/>
+              </w:rPr>
+              <w:t>eyeCU</w:t>
+            </w:r>
+            <w:proofErr w:type="spellEnd"/>
+            <w:r>
+              <w:rPr>
+                <w:rFonts w:cstheme="minorHAnsi"/>
+                <w:bCs/>
+              </w:rPr>
+              <w:t xml:space="preserve"> Glasses</w:t>
             </w:r>
           </w:p>
         </w:tc>
@@ -10701,7 +11206,21 @@
               <w:rPr>
                 <w:rFonts w:cstheme="minorHAnsi"/>
               </w:rPr>
-              <w:t>Show glasses, demonstrate the mounting structure of the camera on the glasses. Demonstrate a user wearing the device.</w:t>
+              <w:t xml:space="preserve">Show </w:t>
+            </w:r>
+            <w:proofErr w:type="gramStart"/>
+            <w:r>
+              <w:rPr>
+                <w:rFonts w:cstheme="minorHAnsi"/>
+              </w:rPr>
+              <w:t>glasses,</w:t>
+            </w:r>
+            <w:proofErr w:type="gramEnd"/>
+            <w:r>
+              <w:rPr>
+                <w:rFonts w:cstheme="minorHAnsi"/>
+              </w:rPr>
+              <w:t xml:space="preserve"> demonstrate the mounting structure of the camera on the glasses. Demonstrate a user wearing the device.</w:t>
             </w:r>
             <w:r>
               <w:rPr>
@@ -11202,6 +11721,7 @@
               </w:rPr>
               <w:t xml:space="preserve"> </w:t>
             </w:r>
+            <w:proofErr w:type="spellStart"/>
             <w:r>
               <w:rPr>
                 <w:rFonts w:cstheme="minorHAnsi"/>
@@ -11209,6 +11729,7 @@
               </w:rPr>
               <w:t>XBee</w:t>
             </w:r>
+            <w:proofErr w:type="spellEnd"/>
           </w:p>
         </w:tc>
       </w:tr>
@@ -11272,19 +11793,53 @@
               </w:rPr>
               <w:t xml:space="preserve">1.) Output from the module </w:t>
             </w:r>
-            <w:r>
-              <w:rPr>
-                <w:rFonts w:cstheme="minorHAnsi"/>
-                <w:bCs/>
-              </w:rPr>
-              <w:t>generateCursorCommand()</w:t>
-            </w:r>
-            <w:r>
-              <w:rPr>
-                <w:rFonts w:cstheme="minorHAnsi"/>
-                <w:bCs/>
-              </w:rPr>
-              <w:t xml:space="preserve"> is the input to the Beagle Bone XBee.</w:t>
+            <w:proofErr w:type="spellStart"/>
+            <w:proofErr w:type="gramStart"/>
+            <w:r>
+              <w:rPr>
+                <w:rFonts w:cstheme="minorHAnsi"/>
+                <w:bCs/>
+              </w:rPr>
+              <w:t>generateCursorCommand</w:t>
+            </w:r>
+            <w:proofErr w:type="spellEnd"/>
+            <w:r>
+              <w:rPr>
+                <w:rFonts w:cstheme="minorHAnsi"/>
+                <w:bCs/>
+              </w:rPr>
+              <w:t>(</w:t>
+            </w:r>
+            <w:proofErr w:type="gramEnd"/>
+            <w:r>
+              <w:rPr>
+                <w:rFonts w:cstheme="minorHAnsi"/>
+                <w:bCs/>
+              </w:rPr>
+              <w:t>)</w:t>
+            </w:r>
+            <w:r>
+              <w:rPr>
+                <w:rFonts w:cstheme="minorHAnsi"/>
+                <w:bCs/>
+              </w:rPr>
+              <w:t xml:space="preserve"> is the input to the Beagle Bone </w:t>
+            </w:r>
+            <w:proofErr w:type="spellStart"/>
+            <w:r>
+              <w:rPr>
+                <w:rFonts w:cstheme="minorHAnsi"/>
+                <w:bCs/>
+              </w:rPr>
+              <w:t>XBee</w:t>
+            </w:r>
+            <w:proofErr w:type="spellEnd"/>
+            <w:r>
+              <w:rPr>
+                <w:rFonts w:cstheme="minorHAnsi"/>
+                <w:bCs/>
+              </w:rPr>
+              <w:t>.</w:t>
             </w:r>
           </w:p>
           <w:p>
@@ -11434,6 +11989,8 @@
               </w:rPr>
               <w:t xml:space="preserve">by the </w:t>
             </w:r>
+            <w:proofErr w:type="spellStart"/>
+            <w:proofErr w:type="gramStart"/>
             <w:r>
               <w:rPr>
                 <w:rFonts w:cstheme="minorHAnsi"/>
@@ -11441,11 +11998,19 @@
               </w:rPr>
               <w:t>generateCursorCommand</w:t>
             </w:r>
-            <w:r>
-              <w:rPr>
-                <w:rFonts w:cstheme="minorHAnsi"/>
-              </w:rPr>
-              <w:t xml:space="preserve">() module wirelessly. </w:t>
+            <w:proofErr w:type="spellEnd"/>
+            <w:r>
+              <w:rPr>
+                <w:rFonts w:cstheme="minorHAnsi"/>
+              </w:rPr>
+              <w:t>(</w:t>
+            </w:r>
+            <w:proofErr w:type="gramEnd"/>
+            <w:r>
+              <w:rPr>
+                <w:rFonts w:cstheme="minorHAnsi"/>
+              </w:rPr>
+              <w:t xml:space="preserve">) module wirelessly. </w:t>
             </w:r>
           </w:p>
           <w:p>
@@ -11520,7 +12085,49 @@
               <w:rPr>
                 <w:rFonts w:cstheme="minorHAnsi"/>
               </w:rPr>
-              <w:t>Send data wirelessly from the Beagle Bone XBee to an XBee connected to a computer with an XBee USB Explorer.</w:t>
+              <w:t xml:space="preserve">Send data wirelessly from the Beagle Bone </w:t>
+            </w:r>
+            <w:proofErr w:type="spellStart"/>
+            <w:r>
+              <w:rPr>
+                <w:rFonts w:cstheme="minorHAnsi"/>
+              </w:rPr>
+              <w:t>XBee</w:t>
+            </w:r>
+            <w:proofErr w:type="spellEnd"/>
+            <w:r>
+              <w:rPr>
+                <w:rFonts w:cstheme="minorHAnsi"/>
+              </w:rPr>
+              <w:t xml:space="preserve"> to an </w:t>
+            </w:r>
+            <w:proofErr w:type="spellStart"/>
+            <w:r>
+              <w:rPr>
+                <w:rFonts w:cstheme="minorHAnsi"/>
+              </w:rPr>
+              <w:t>XBee</w:t>
+            </w:r>
+            <w:proofErr w:type="spellEnd"/>
+            <w:r>
+              <w:rPr>
+                <w:rFonts w:cstheme="minorHAnsi"/>
+              </w:rPr>
+              <w:t xml:space="preserve"> connected to a computer with an </w:t>
+            </w:r>
+            <w:proofErr w:type="spellStart"/>
+            <w:r>
+              <w:rPr>
+                <w:rFonts w:cstheme="minorHAnsi"/>
+              </w:rPr>
+              <w:t>XBee</w:t>
+            </w:r>
+            <w:proofErr w:type="spellEnd"/>
+            <w:r>
+              <w:rPr>
+                <w:rFonts w:cstheme="minorHAnsi"/>
+              </w:rPr>
+              <w:t xml:space="preserve"> USB Explorer.</w:t>
             </w:r>
           </w:p>
           <w:p>
@@ -11591,8 +12198,33 @@
                 <w:rFonts w:cstheme="minorHAnsi"/>
                 <w:bCs/>
               </w:rPr>
-              <w:t>Data sent from XBee Beagle Bone and received by test XBee</w:t>
-            </w:r>
+              <w:t xml:space="preserve">Data sent from </w:t>
+            </w:r>
+            <w:proofErr w:type="spellStart"/>
+            <w:r>
+              <w:rPr>
+                <w:rFonts w:cstheme="minorHAnsi"/>
+                <w:bCs/>
+              </w:rPr>
+              <w:t>XBee</w:t>
+            </w:r>
+            <w:proofErr w:type="spellEnd"/>
+            <w:r>
+              <w:rPr>
+                <w:rFonts w:cstheme="minorHAnsi"/>
+                <w:bCs/>
+              </w:rPr>
+              <w:t xml:space="preserve"> Beagle Bone and received by test </w:t>
+            </w:r>
+            <w:proofErr w:type="spellStart"/>
+            <w:r>
+              <w:rPr>
+                <w:rFonts w:cstheme="minorHAnsi"/>
+                <w:bCs/>
+              </w:rPr>
+              <w:t>XBee</w:t>
+            </w:r>
+            <w:proofErr w:type="spellEnd"/>
           </w:p>
           <w:p>
             <w:pPr>
@@ -11902,6 +12534,7 @@
               </w:rPr>
               <w:t xml:space="preserve">The </w:t>
             </w:r>
+            <w:proofErr w:type="spellStart"/>
             <w:r>
               <w:rPr>
                 <w:rFonts w:cstheme="minorHAnsi"/>
@@ -11914,30 +12547,35 @@
               </w:rPr>
               <w:t>ee</w:t>
             </w:r>
+            <w:proofErr w:type="spellEnd"/>
             <w:r>
               <w:rPr>
                 <w:rFonts w:cstheme="minorHAnsi"/>
               </w:rPr>
               <w:t xml:space="preserve"> wireless will have two-way communication. The Beagle Bone </w:t>
             </w:r>
+            <w:proofErr w:type="spellStart"/>
             <w:r>
               <w:rPr>
                 <w:rFonts w:cstheme="minorHAnsi"/>
               </w:rPr>
               <w:t>XBee</w:t>
             </w:r>
+            <w:proofErr w:type="spellEnd"/>
             <w:r>
               <w:rPr>
                 <w:rFonts w:cstheme="minorHAnsi"/>
               </w:rPr>
               <w:t xml:space="preserve"> will be able to send cursor commands to the MSP430 </w:t>
             </w:r>
+            <w:proofErr w:type="spellStart"/>
             <w:r>
               <w:rPr>
                 <w:rFonts w:cstheme="minorHAnsi"/>
               </w:rPr>
               <w:t>XBee</w:t>
             </w:r>
+            <w:proofErr w:type="spellEnd"/>
             <w:r>
               <w:rPr>
                 <w:rFonts w:cstheme="minorHAnsi"/>
@@ -11950,24 +12588,28 @@
               </w:rPr>
               <w:t xml:space="preserve">nd the MSP430 </w:t>
             </w:r>
+            <w:proofErr w:type="spellStart"/>
             <w:r>
               <w:rPr>
                 <w:rFonts w:cstheme="minorHAnsi"/>
               </w:rPr>
               <w:t>XBee</w:t>
             </w:r>
+            <w:proofErr w:type="spellEnd"/>
             <w:r>
               <w:rPr>
                 <w:rFonts w:cstheme="minorHAnsi"/>
               </w:rPr>
               <w:t xml:space="preserve"> will send algorithm parameter data the Beagle Bone </w:t>
             </w:r>
+            <w:proofErr w:type="spellStart"/>
             <w:r>
               <w:rPr>
                 <w:rFonts w:cstheme="minorHAnsi"/>
               </w:rPr>
               <w:t>XBee</w:t>
             </w:r>
+            <w:proofErr w:type="spellEnd"/>
             <w:r>
               <w:rPr>
                 <w:rFonts w:cstheme="minorHAnsi"/>
@@ -12045,7 +12687,35 @@
               <w:rPr>
                 <w:rFonts w:cstheme="minorHAnsi"/>
               </w:rPr>
-              <w:t>data wirelessly from MSP430 XBee to Beagle Bone XBee.</w:t>
+              <w:t xml:space="preserve">data wirelessly from MSP430 </w:t>
+            </w:r>
+            <w:proofErr w:type="spellStart"/>
+            <w:r>
+              <w:rPr>
+                <w:rFonts w:cstheme="minorHAnsi"/>
+              </w:rPr>
+              <w:t>XBee</w:t>
+            </w:r>
+            <w:proofErr w:type="spellEnd"/>
+            <w:r>
+              <w:rPr>
+                <w:rFonts w:cstheme="minorHAnsi"/>
+              </w:rPr>
+              <w:t xml:space="preserve"> to Beagle Bone </w:t>
+            </w:r>
+            <w:proofErr w:type="spellStart"/>
+            <w:r>
+              <w:rPr>
+                <w:rFonts w:cstheme="minorHAnsi"/>
+              </w:rPr>
+              <w:t>XBee</w:t>
+            </w:r>
+            <w:proofErr w:type="spellEnd"/>
+            <w:r>
+              <w:rPr>
+                <w:rFonts w:cstheme="minorHAnsi"/>
+              </w:rPr>
+              <w:t>.</w:t>
             </w:r>
             <w:r>
               <w:rPr>
@@ -12122,15 +12792,40 @@
                 <w:rFonts w:cstheme="minorHAnsi"/>
                 <w:bCs/>
               </w:rPr>
-              <w:t>Data sent from MSP430 XBee to Beagle Bone</w:t>
-            </w:r>
-            <w:r>
-              <w:rPr>
-                <w:rFonts w:cstheme="minorHAnsi"/>
-                <w:bCs/>
-              </w:rPr>
-              <w:t xml:space="preserve"> XBee</w:t>
-            </w:r>
+              <w:t xml:space="preserve">Data sent from MSP430 </w:t>
+            </w:r>
+            <w:proofErr w:type="spellStart"/>
+            <w:r>
+              <w:rPr>
+                <w:rFonts w:cstheme="minorHAnsi"/>
+                <w:bCs/>
+              </w:rPr>
+              <w:t>XBee</w:t>
+            </w:r>
+            <w:proofErr w:type="spellEnd"/>
+            <w:r>
+              <w:rPr>
+                <w:rFonts w:cstheme="minorHAnsi"/>
+                <w:bCs/>
+              </w:rPr>
+              <w:t xml:space="preserve"> to Beagle Bone</w:t>
+            </w:r>
+            <w:r>
+              <w:rPr>
+                <w:rFonts w:cstheme="minorHAnsi"/>
+                <w:bCs/>
+              </w:rPr>
+              <w:t xml:space="preserve"> </w:t>
+            </w:r>
+            <w:proofErr w:type="spellStart"/>
+            <w:r>
+              <w:rPr>
+                <w:rFonts w:cstheme="minorHAnsi"/>
+                <w:bCs/>
+              </w:rPr>
+              <w:t>XBee</w:t>
+            </w:r>
+            <w:proofErr w:type="spellEnd"/>
           </w:p>
           <w:p>
             <w:pPr>
@@ -12182,8 +12877,33 @@
                 <w:rFonts w:cstheme="minorHAnsi"/>
                 <w:bCs/>
               </w:rPr>
-              <w:t xml:space="preserve"> XBee to  MSP430 XBee</w:t>
-            </w:r>
+              <w:t xml:space="preserve"> </w:t>
+            </w:r>
+            <w:proofErr w:type="spellStart"/>
+            <w:r>
+              <w:rPr>
+                <w:rFonts w:cstheme="minorHAnsi"/>
+                <w:bCs/>
+              </w:rPr>
+              <w:t>XBee</w:t>
+            </w:r>
+            <w:proofErr w:type="spellEnd"/>
+            <w:r>
+              <w:rPr>
+                <w:rFonts w:cstheme="minorHAnsi"/>
+                <w:bCs/>
+              </w:rPr>
+              <w:t xml:space="preserve"> to  MSP430 </w:t>
+            </w:r>
+            <w:proofErr w:type="spellStart"/>
+            <w:r>
+              <w:rPr>
+                <w:rFonts w:cstheme="minorHAnsi"/>
+                <w:bCs/>
+              </w:rPr>
+              <w:t>XBee</w:t>
+            </w:r>
+            <w:proofErr w:type="spellEnd"/>
           </w:p>
         </w:tc>
       </w:tr>
@@ -12403,11 +13123,19 @@
                 <w:rFonts w:cstheme="minorHAnsi"/>
               </w:rPr>
             </w:pPr>
-            <w:r>
-              <w:rPr>
-                <w:rFonts w:cstheme="minorHAnsi"/>
-              </w:rPr>
-              <w:t>XBee receive data</w:t>
+            <w:proofErr w:type="spellStart"/>
+            <w:r>
+              <w:rPr>
+                <w:rFonts w:cstheme="minorHAnsi"/>
+              </w:rPr>
+              <w:t>XBee</w:t>
+            </w:r>
+            <w:proofErr w:type="spellEnd"/>
+            <w:r>
+              <w:rPr>
+                <w:rFonts w:cstheme="minorHAnsi"/>
+              </w:rPr>
+              <w:t xml:space="preserve"> receive data</w:t>
             </w:r>
           </w:p>
         </w:tc>
@@ -12557,7 +13285,21 @@
               <w:rPr>
                 <w:rFonts w:cstheme="minorHAnsi"/>
               </w:rPr>
-              <w:t>The Beagle Bone firmware is in charge of running the camera, providing data to the DSP software handling communication with the XBee module and communicating with a host computer over USB and Ethernet for debugging purposes.</w:t>
+              <w:t xml:space="preserve">The Beagle Bone firmware is in charge of running the camera, providing data to the DSP software handling communication with the </w:t>
+            </w:r>
+            <w:proofErr w:type="spellStart"/>
+            <w:r>
+              <w:rPr>
+                <w:rFonts w:cstheme="minorHAnsi"/>
+              </w:rPr>
+              <w:t>XBee</w:t>
+            </w:r>
+            <w:proofErr w:type="spellEnd"/>
+            <w:r>
+              <w:rPr>
+                <w:rFonts w:cstheme="minorHAnsi"/>
+              </w:rPr>
+              <w:t xml:space="preserve"> module and communicating with a host computer over USB and Ethernet for debugging purposes.</w:t>
             </w:r>
           </w:p>
         </w:tc>
@@ -13521,6 +14263,7 @@
                   <w14:uncheckedState w14:val="2610" w14:font="MS Gothic"/>
                 </w14:checkbox>
               </w:sdtPr>
+              <w:sdtEndPr/>
               <w:sdtContent>
                 <w:r>
                   <w:rPr>
@@ -13543,21 +14286,7 @@
                 <w:rFonts w:cstheme="minorHAnsi"/>
                 <w:bCs/>
               </w:rPr>
-              <w:t>Show</w:t>
-            </w:r>
-            <w:r>
-              <w:rPr>
-                <w:rFonts w:cstheme="minorHAnsi"/>
-                <w:bCs/>
-              </w:rPr>
-              <w:t xml:space="preserve"> </w:t>
-            </w:r>
-            <w:r>
-              <w:rPr>
-                <w:rFonts w:cstheme="minorHAnsi"/>
-                <w:bCs/>
-              </w:rPr>
-              <w:t>decode of video data and display on host computer</w:t>
+              <w:t>Show decode of video data and display on host computer</w:t>
             </w:r>
           </w:p>
         </w:tc>
@@ -14546,6 +15275,7 @@
                   <w14:uncheckedState w14:val="2610" w14:font="MS Gothic"/>
                 </w14:checkbox>
               </w:sdtPr>
+              <w:sdtEndPr/>
               <w:sdtContent>
                 <w:r>
                   <w:rPr>
@@ -14996,6 +15726,7 @@
                   <w14:uncheckedState w14:val="2610" w14:font="MS Gothic"/>
                 </w14:checkbox>
               </w:sdtPr>
+              <w:sdtEndPr/>
               <w:sdtContent>
                 <w:r>
                   <w:rPr>
@@ -15018,14 +15749,7 @@
                 <w:rFonts w:cstheme="minorHAnsi"/>
                 <w:bCs/>
               </w:rPr>
-              <w:t>Show u</w:t>
-            </w:r>
-            <w:r>
-              <w:rPr>
-                <w:rFonts w:cstheme="minorHAnsi"/>
-                <w:bCs/>
-              </w:rPr>
-              <w:t>ser has control over parameters</w:t>
+              <w:t>Show user has control over parameters</w:t>
             </w:r>
           </w:p>
         </w:tc>
@@ -15471,6 +16195,7 @@
                   <w14:uncheckedState w14:val="2610" w14:font="MS Gothic"/>
                 </w14:checkbox>
               </w:sdtPr>
+              <w:sdtEndPr/>
               <w:sdtContent>
                 <w:r>
                   <w:rPr>
@@ -15493,7 +16218,21 @@
                 <w:rFonts w:cstheme="minorHAnsi"/>
                 <w:bCs/>
               </w:rPr>
-              <w:t xml:space="preserve"> parameters are generated</w:t>
+              <w:t xml:space="preserve"> </w:t>
+            </w:r>
+            <w:r>
+              <w:rPr>
+                <w:rFonts w:cstheme="minorHAnsi"/>
+                <w:bCs/>
+              </w:rPr>
+              <w:t>P</w:t>
+            </w:r>
+            <w:r>
+              <w:rPr>
+                <w:rFonts w:cstheme="minorHAnsi"/>
+                <w:bCs/>
+              </w:rPr>
+              <w:t>arameters are generated</w:t>
             </w:r>
             <w:r>
               <w:rPr>
@@ -15608,7 +16347,7 @@
           <w:rPr>
             <w:noProof/>
           </w:rPr>
-          <w:t>5</w:t>
+          <w:t>1</w:t>
         </w:r>
         <w:r>
           <w:rPr>
@@ -16955,7 +17694,7 @@
 </file>
 
 <file path=customXml/itemProps2.xml><?xml version="1.0" encoding="utf-8"?>
-<ds:datastoreItem xmlns:ds="http://schemas.openxmlformats.org/officeDocument/2006/customXml" ds:itemID="{424991DC-7853-499A-8005-61193DDEA32A}">
+<ds:datastoreItem xmlns:ds="http://schemas.openxmlformats.org/officeDocument/2006/customXml" ds:itemID="{F73ACF2E-95EB-4AAC-9F2A-5015D7F1CE8F}">
   <ds:schemaRefs>
     <ds:schemaRef ds:uri="http://schemas.openxmlformats.org/officeDocument/2006/bibliography"/>
   </ds:schemaRefs>

</xml_diff>

<commit_message>
Modified generateCursorCommand function as well as some calibration code
</commit_message>
<xml_diff>
--- a/documentation/Milestone Goals.docx
+++ b/documentation/Milestone Goals.docx
@@ -25,7 +25,6 @@
             <w:rPr>
               <w:rFonts w:ascii="Times New Roman" w:hAnsi="Times New Roman" w:cs="Times New Roman"/>
               <w:noProof/>
-              <w:lang w:eastAsia="zh-CN"/>
             </w:rPr>
             <mc:AlternateContent>
               <mc:Choice Requires="wps">
@@ -122,7 +121,6 @@
             <w:rPr>
               <w:rFonts w:ascii="Times New Roman" w:hAnsi="Times New Roman" w:cs="Times New Roman"/>
               <w:noProof/>
-              <w:lang w:eastAsia="zh-CN"/>
             </w:rPr>
             <mc:AlternateContent>
               <mc:Choice Requires="wps">
@@ -232,19 +230,8 @@
                                         <w:sz w:val="96"/>
                                         <w:szCs w:val="96"/>
                                       </w:rPr>
-                                      <w:t xml:space="preserve">Team </w:t>
+                                      <w:t>Team eyeCU</w:t>
                                     </w:r>
-                                    <w:proofErr w:type="spellStart"/>
-                                    <w:r>
-                                      <w:rPr>
-                                        <w:rFonts w:ascii="Times New Roman" w:hAnsi="Times New Roman" w:cs="Times New Roman"/>
-                                        <w:color w:val="FFFFFF" w:themeColor="background1"/>
-                                        <w:sz w:val="96"/>
-                                        <w:szCs w:val="96"/>
-                                      </w:rPr>
-                                      <w:t>eyeCU</w:t>
-                                    </w:r>
-                                    <w:proofErr w:type="spellEnd"/>
                                   </w:sdtContent>
                                 </w:sdt>
                               </w:p>
@@ -324,7 +311,6 @@
             <w:rPr>
               <w:rFonts w:ascii="Times New Roman" w:hAnsi="Times New Roman" w:cs="Times New Roman"/>
               <w:noProof/>
-              <w:lang w:eastAsia="zh-CN"/>
             </w:rPr>
             <mc:AlternateContent>
               <mc:Choice Requires="wps">
@@ -435,7 +421,6 @@
             <w:rPr>
               <w:rFonts w:ascii="Times New Roman" w:hAnsi="Times New Roman" w:cs="Times New Roman"/>
               <w:noProof/>
-              <w:lang w:eastAsia="zh-CN"/>
             </w:rPr>
             <mc:AlternateContent>
               <mc:Choice Requires="wps">
@@ -539,7 +524,6 @@
             <w:rPr>
               <w:rFonts w:ascii="Times New Roman" w:hAnsi="Times New Roman" w:cs="Times New Roman"/>
               <w:noProof/>
-              <w:lang w:eastAsia="zh-CN"/>
             </w:rPr>
             <mc:AlternateContent>
               <mc:Choice Requires="wps">
@@ -806,7 +790,6 @@
             <w:rPr>
               <w:rFonts w:ascii="Times New Roman" w:hAnsi="Times New Roman" w:cs="Times New Roman"/>
               <w:noProof/>
-              <w:lang w:eastAsia="zh-CN"/>
             </w:rPr>
             <mc:AlternateContent>
               <mc:Choice Requires="wps">
@@ -1304,21 +1287,7 @@
               <w:rPr>
                 <w:rFonts w:cstheme="minorHAnsi"/>
               </w:rPr>
-              <w:t xml:space="preserve">This board will read data from the camera board, and buffer it. The buffer utilizes DCLK to read the data in. VD and HD are sent along to the Beagle Bone to be used in Image Processing algorithms. Serial data will be both sent and received using an </w:t>
-            </w:r>
-            <w:proofErr w:type="spellStart"/>
-            <w:r>
-              <w:rPr>
-                <w:rFonts w:cstheme="minorHAnsi"/>
-              </w:rPr>
-              <w:t>XBee</w:t>
-            </w:r>
-            <w:proofErr w:type="spellEnd"/>
-            <w:r>
-              <w:rPr>
-                <w:rFonts w:cstheme="minorHAnsi"/>
-              </w:rPr>
-              <w:t xml:space="preserve">. </w:t>
+              <w:t xml:space="preserve">This board will read data from the camera board, and buffer it. The buffer utilizes DCLK to read the data in. VD and HD are sent along to the Beagle Bone to be used in Image Processing algorithms. Serial data will be both sent and received using an XBee. </w:t>
             </w:r>
           </w:p>
         </w:tc>
@@ -1740,29 +1709,7 @@
               <w:rPr>
                 <w:rFonts w:cstheme="minorHAnsi"/>
               </w:rPr>
-              <w:t>Ambient ligh</w:t>
-            </w:r>
-            <w:bookmarkStart w:id="0" w:name="_GoBack"/>
-            <w:bookmarkEnd w:id="0"/>
-            <w:r>
-              <w:rPr>
-                <w:rFonts w:cstheme="minorHAnsi"/>
-              </w:rPr>
-              <w:t xml:space="preserve">ting environment for </w:t>
-            </w:r>
-            <w:proofErr w:type="spellStart"/>
-            <w:r>
-              <w:rPr>
-                <w:rFonts w:cstheme="minorHAnsi"/>
-              </w:rPr>
-              <w:t>eyeCU</w:t>
-            </w:r>
-            <w:proofErr w:type="spellEnd"/>
-            <w:r>
-              <w:rPr>
-                <w:rFonts w:cstheme="minorHAnsi"/>
-              </w:rPr>
-              <w:t xml:space="preserve"> users.</w:t>
+              <w:t>Ambient lighting environment for eyeCU users.</w:t>
             </w:r>
           </w:p>
         </w:tc>
@@ -2008,21 +1955,7 @@
               <w:rPr>
                 <w:rFonts w:cstheme="minorHAnsi"/>
               </w:rPr>
-              <w:t xml:space="preserve">Show the physical </w:t>
-            </w:r>
-            <w:proofErr w:type="gramStart"/>
-            <w:r>
-              <w:rPr>
-                <w:rFonts w:cstheme="minorHAnsi"/>
-              </w:rPr>
-              <w:t>lamp,</w:t>
-            </w:r>
-            <w:proofErr w:type="gramEnd"/>
-            <w:r>
-              <w:rPr>
-                <w:rFonts w:cstheme="minorHAnsi"/>
-              </w:rPr>
-              <w:t xml:space="preserve"> demonstrate the effects of this new lighting configuration with web camera.</w:t>
+              <w:t>Show the physical lamp, demonstrate the effects of this new lighting configuration with web camera.</w:t>
             </w:r>
           </w:p>
           <w:p>
@@ -2348,16 +2281,8 @@
               <w:rPr>
                 <w:rFonts w:cstheme="minorHAnsi"/>
               </w:rPr>
-              <w:t xml:space="preserve">to Beagle Bone, Beagle Bone </w:t>
-            </w:r>
-            <w:proofErr w:type="spellStart"/>
-            <w:r>
-              <w:rPr>
-                <w:rFonts w:cstheme="minorHAnsi"/>
-              </w:rPr>
-              <w:t>XBee</w:t>
-            </w:r>
-            <w:proofErr w:type="spellEnd"/>
+              <w:t>to Beagle Bone, Beagle Bone XBee</w:t>
+            </w:r>
             <w:r>
               <w:rPr>
                 <w:rFonts w:cstheme="minorHAnsi"/>
@@ -2553,21 +2478,7 @@
               <w:rPr>
                 <w:rFonts w:cstheme="minorHAnsi"/>
               </w:rPr>
-              <w:t xml:space="preserve">Show schematics and PCB layout in </w:t>
-            </w:r>
-            <w:proofErr w:type="spellStart"/>
-            <w:r>
-              <w:rPr>
-                <w:rFonts w:cstheme="minorHAnsi"/>
-              </w:rPr>
-              <w:t>Altium</w:t>
-            </w:r>
-            <w:proofErr w:type="spellEnd"/>
-            <w:r>
-              <w:rPr>
-                <w:rFonts w:cstheme="minorHAnsi"/>
-              </w:rPr>
-              <w:t>.</w:t>
+              <w:t>Show schematics and PCB layout in Altium.</w:t>
             </w:r>
           </w:p>
           <w:p>
@@ -3535,21 +3446,7 @@
               <w:rPr>
                 <w:rFonts w:cstheme="minorHAnsi"/>
               </w:rPr>
-              <w:t xml:space="preserve"> as well as PCB layout in </w:t>
-            </w:r>
-            <w:proofErr w:type="spellStart"/>
-            <w:r>
-              <w:rPr>
-                <w:rFonts w:cstheme="minorHAnsi"/>
-              </w:rPr>
-              <w:t>Altium</w:t>
-            </w:r>
-            <w:proofErr w:type="spellEnd"/>
-            <w:r>
-              <w:rPr>
-                <w:rFonts w:cstheme="minorHAnsi"/>
-              </w:rPr>
-              <w:t>.</w:t>
+              <w:t xml:space="preserve"> as well as PCB layout in Altium.</w:t>
             </w:r>
             <w:r>
               <w:rPr>
@@ -3725,16 +3622,8 @@
               <w:rPr>
                 <w:rFonts w:cstheme="minorHAnsi"/>
               </w:rPr>
-              <w:t xml:space="preserve">Camera Controlled by </w:t>
-            </w:r>
-            <w:proofErr w:type="spellStart"/>
-            <w:r>
-              <w:rPr>
-                <w:rFonts w:cstheme="minorHAnsi"/>
-              </w:rPr>
-              <w:t>Stellaris</w:t>
-            </w:r>
-            <w:proofErr w:type="spellEnd"/>
+              <w:t>Camera Controlled by Stellaris</w:t>
+            </w:r>
           </w:p>
         </w:tc>
       </w:tr>
@@ -4022,19 +3911,11 @@
               </w:rPr>
               <w:t xml:space="preserve"> LED on the </w:t>
             </w:r>
-            <w:proofErr w:type="spellStart"/>
-            <w:r>
-              <w:rPr>
-                <w:rFonts w:cstheme="minorHAnsi"/>
-              </w:rPr>
-              <w:t>Stellaris</w:t>
-            </w:r>
-            <w:proofErr w:type="spellEnd"/>
-            <w:r>
-              <w:rPr>
-                <w:rFonts w:cstheme="minorHAnsi"/>
-              </w:rPr>
-              <w:t xml:space="preserve"> evaluation board</w:t>
+            <w:r>
+              <w:rPr>
+                <w:rFonts w:cstheme="minorHAnsi"/>
+              </w:rPr>
+              <w:t>Stellaris evaluation board</w:t>
             </w:r>
             <w:r>
               <w:rPr>
@@ -4294,7 +4175,7 @@
               <w:sdtContent>
                 <w:r>
                   <w:rPr>
-                    <w:rFonts w:ascii="MS Gothic" w:eastAsia="MS Gothic" w:cstheme="minorHAnsi" w:hint="eastAsia"/>
+                    <w:rFonts w:ascii="MS Gothic" w:eastAsia="MS Gothic" w:hAnsi="MS Gothic" w:cstheme="minorHAnsi" w:hint="eastAsia"/>
                     <w:bCs/>
                   </w:rPr>
                   <w:t>☐</w:t>
@@ -4466,19 +4347,11 @@
                 <w:rFonts w:cstheme="minorHAnsi"/>
               </w:rPr>
             </w:pPr>
-            <w:proofErr w:type="spellStart"/>
-            <w:r>
-              <w:rPr>
-                <w:rFonts w:cstheme="minorHAnsi"/>
-              </w:rPr>
-              <w:t>XBee</w:t>
-            </w:r>
-            <w:proofErr w:type="spellEnd"/>
-            <w:r>
-              <w:rPr>
-                <w:rFonts w:cstheme="minorHAnsi"/>
-              </w:rPr>
-              <w:t xml:space="preserve"> receive data</w:t>
+            <w:r>
+              <w:rPr>
+                <w:rFonts w:cstheme="minorHAnsi"/>
+              </w:rPr>
+              <w:t>XBee receive data</w:t>
             </w:r>
           </w:p>
         </w:tc>
@@ -4611,21 +4484,7 @@
               <w:rPr>
                 <w:rFonts w:cstheme="minorHAnsi"/>
               </w:rPr>
-              <w:t xml:space="preserve">The Beagle Bone firmware is in charge of running the camera, providing data to the DSP software handling communication with the </w:t>
-            </w:r>
-            <w:proofErr w:type="spellStart"/>
-            <w:r>
-              <w:rPr>
-                <w:rFonts w:cstheme="minorHAnsi"/>
-              </w:rPr>
-              <w:t>XBee</w:t>
-            </w:r>
-            <w:proofErr w:type="spellEnd"/>
-            <w:r>
-              <w:rPr>
-                <w:rFonts w:cstheme="minorHAnsi"/>
-              </w:rPr>
-              <w:t xml:space="preserve"> module and communicating with a host computer over USB and Ethernet for debugging purposes.</w:t>
+              <w:t>The Beagle Bone firmware is in charge of running the camera, providing data to the DSP software handling communication with the XBee module and communicating with a host computer over USB and Ethernet for debugging purposes.</w:t>
             </w:r>
           </w:p>
         </w:tc>
@@ -5184,70 +5043,60 @@
               </w:rPr>
               <w:t xml:space="preserve">The </w:t>
             </w:r>
-            <w:proofErr w:type="spellStart"/>
             <w:r>
               <w:rPr>
                 <w:rFonts w:cstheme="minorHAnsi"/>
               </w:rPr>
               <w:t>XBee</w:t>
             </w:r>
-            <w:proofErr w:type="spellEnd"/>
             <w:r>
               <w:rPr>
                 <w:rFonts w:cstheme="minorHAnsi"/>
               </w:rPr>
               <w:t xml:space="preserve"> wireless will have two-way communication. The Beagle Bone </w:t>
             </w:r>
-            <w:proofErr w:type="spellStart"/>
             <w:r>
               <w:rPr>
                 <w:rFonts w:cstheme="minorHAnsi"/>
               </w:rPr>
               <w:t>Xbee</w:t>
             </w:r>
-            <w:proofErr w:type="spellEnd"/>
             <w:r>
               <w:rPr>
                 <w:rFonts w:cstheme="minorHAnsi"/>
               </w:rPr>
               <w:t xml:space="preserve"> will be able to send cursor commands to the MSP430 </w:t>
             </w:r>
-            <w:proofErr w:type="spellStart"/>
             <w:r>
               <w:rPr>
                 <w:rFonts w:cstheme="minorHAnsi"/>
               </w:rPr>
               <w:t>XBee</w:t>
             </w:r>
-            <w:proofErr w:type="spellEnd"/>
             <w:r>
               <w:rPr>
                 <w:rFonts w:cstheme="minorHAnsi"/>
               </w:rPr>
               <w:t xml:space="preserve">. And the MSP430 </w:t>
             </w:r>
-            <w:proofErr w:type="spellStart"/>
             <w:r>
               <w:rPr>
                 <w:rFonts w:cstheme="minorHAnsi"/>
               </w:rPr>
               <w:t>XBee</w:t>
             </w:r>
-            <w:proofErr w:type="spellEnd"/>
             <w:r>
               <w:rPr>
                 <w:rFonts w:cstheme="minorHAnsi"/>
               </w:rPr>
               <w:t xml:space="preserve"> will send algorithm parameter data the Beagle Bone </w:t>
             </w:r>
-            <w:proofErr w:type="spellStart"/>
             <w:r>
               <w:rPr>
                 <w:rFonts w:cstheme="minorHAnsi"/>
               </w:rPr>
               <w:t>XBee</w:t>
             </w:r>
-            <w:proofErr w:type="spellEnd"/>
             <w:r>
               <w:rPr>
                 <w:rFonts w:cstheme="minorHAnsi"/>
@@ -5319,63 +5168,7 @@
               <w:rPr>
                 <w:rFonts w:cstheme="minorHAnsi"/>
               </w:rPr>
-              <w:t xml:space="preserve">Send a string from the MSP430 development board through UART1 and into an </w:t>
-            </w:r>
-            <w:proofErr w:type="spellStart"/>
-            <w:r>
-              <w:rPr>
-                <w:rFonts w:cstheme="minorHAnsi"/>
-              </w:rPr>
-              <w:t>XBee</w:t>
-            </w:r>
-            <w:proofErr w:type="spellEnd"/>
-            <w:r>
-              <w:rPr>
-                <w:rFonts w:cstheme="minorHAnsi"/>
-              </w:rPr>
-              <w:t xml:space="preserve">. The </w:t>
-            </w:r>
-            <w:proofErr w:type="spellStart"/>
-            <w:r>
-              <w:rPr>
-                <w:rFonts w:cstheme="minorHAnsi"/>
-              </w:rPr>
-              <w:t>XBee</w:t>
-            </w:r>
-            <w:proofErr w:type="spellEnd"/>
-            <w:r>
-              <w:rPr>
-                <w:rFonts w:cstheme="minorHAnsi"/>
-              </w:rPr>
-              <w:t xml:space="preserve"> will transmit this string to another </w:t>
-            </w:r>
-            <w:proofErr w:type="spellStart"/>
-            <w:r>
-              <w:rPr>
-                <w:rFonts w:cstheme="minorHAnsi"/>
-              </w:rPr>
-              <w:t>XBee</w:t>
-            </w:r>
-            <w:proofErr w:type="spellEnd"/>
-            <w:r>
-              <w:rPr>
-                <w:rFonts w:cstheme="minorHAnsi"/>
-              </w:rPr>
-              <w:t xml:space="preserve"> connected to a USB </w:t>
-            </w:r>
-            <w:proofErr w:type="spellStart"/>
-            <w:r>
-              <w:rPr>
-                <w:rFonts w:cstheme="minorHAnsi"/>
-              </w:rPr>
-              <w:t>XBee</w:t>
-            </w:r>
-            <w:proofErr w:type="spellEnd"/>
-            <w:r>
-              <w:rPr>
-                <w:rFonts w:cstheme="minorHAnsi"/>
-              </w:rPr>
-              <w:t xml:space="preserve"> explorer and will transmit the string to the computer and display the string on a terminal.</w:t>
+              <w:t>Send a string from the MSP430 development board through UART1 and into an XBee. The XBee will transmit this string to another XBee connected to a USB XBee explorer and will transmit the string to the computer and display the string on a terminal.</w:t>
             </w:r>
           </w:p>
         </w:tc>
@@ -5438,17 +5231,8 @@
                 <w:rFonts w:cstheme="minorHAnsi"/>
                 <w:bCs/>
               </w:rPr>
-              <w:t xml:space="preserve"> over </w:t>
-            </w:r>
-            <w:proofErr w:type="spellStart"/>
-            <w:r>
-              <w:rPr>
-                <w:rFonts w:cstheme="minorHAnsi"/>
-                <w:bCs/>
-              </w:rPr>
-              <w:t>XBee</w:t>
-            </w:r>
-            <w:proofErr w:type="spellEnd"/>
+              <w:t xml:space="preserve"> over XBee</w:t>
+            </w:r>
           </w:p>
         </w:tc>
       </w:tr>
@@ -5605,21 +5389,12 @@
                 <w:bCs/>
               </w:rPr>
             </w:pPr>
-            <w:proofErr w:type="spellStart"/>
-            <w:r>
-              <w:rPr>
-                <w:rFonts w:cstheme="minorHAnsi"/>
-                <w:bCs/>
-              </w:rPr>
-              <w:t>imageData</w:t>
-            </w:r>
-            <w:proofErr w:type="spellEnd"/>
-            <w:r>
-              <w:rPr>
-                <w:rFonts w:cstheme="minorHAnsi"/>
-                <w:bCs/>
-              </w:rPr>
-              <w:t xml:space="preserve"> from a pre-recorded video, initial threshold (manually chosen)</w:t>
+            <w:r>
+              <w:rPr>
+                <w:rFonts w:cstheme="minorHAnsi"/>
+                <w:bCs/>
+              </w:rPr>
+              <w:t>imageData from a pre-recorded video, initial threshold (manually chosen)</w:t>
             </w:r>
           </w:p>
         </w:tc>
@@ -5739,32 +5514,7 @@
                 <w:rFonts w:cstheme="minorHAnsi"/>
                 <w:bCs/>
               </w:rPr>
-              <w:t xml:space="preserve">Scans each pixel in the region of interest in a frame and checks to see which pixels are dark enough to belong to the pupil. This process is repeated until a region (computed with </w:t>
-            </w:r>
-            <w:proofErr w:type="spellStart"/>
-            <w:proofErr w:type="gramStart"/>
-            <w:r>
-              <w:rPr>
-                <w:rFonts w:cstheme="minorHAnsi"/>
-                <w:bCs/>
-              </w:rPr>
-              <w:t>getConnectedRegions</w:t>
-            </w:r>
-            <w:proofErr w:type="spellEnd"/>
-            <w:r>
-              <w:rPr>
-                <w:rFonts w:cstheme="minorHAnsi"/>
-                <w:bCs/>
-              </w:rPr>
-              <w:t>(</w:t>
-            </w:r>
-            <w:proofErr w:type="gramEnd"/>
-            <w:r>
-              <w:rPr>
-                <w:rFonts w:cstheme="minorHAnsi"/>
-                <w:bCs/>
-              </w:rPr>
-              <w:t>)) with an area close to a reference area is found, or until a maximum number of iterations has been reached. If the maximum number of iterations is reached and no suitable regions are detected, identify the user as blinking.</w:t>
+              <w:t>Scans each pixel in the region of interest in a frame and checks to see which pixels are dark enough to belong to the pupil. This process is repeated until a region (computed with getConnectedRegions()) with an area close to a reference area is found, or until a maximum number of iterations has been reached. If the maximum number of iterations is reached and no suitable regions are detected, identify the user as blinking.</w:t>
             </w:r>
           </w:p>
         </w:tc>
@@ -5990,21 +5740,12 @@
                 <w:bCs/>
               </w:rPr>
             </w:pPr>
-            <w:proofErr w:type="spellStart"/>
-            <w:r>
-              <w:rPr>
-                <w:rFonts w:cstheme="minorHAnsi"/>
-                <w:bCs/>
-              </w:rPr>
-              <w:t>getConnectedRegions</w:t>
-            </w:r>
-            <w:proofErr w:type="spellEnd"/>
-            <w:r>
-              <w:rPr>
-                <w:rFonts w:cstheme="minorHAnsi"/>
-                <w:bCs/>
-              </w:rPr>
-              <w:t>()</w:t>
+            <w:r>
+              <w:rPr>
+                <w:rFonts w:cstheme="minorHAnsi"/>
+                <w:bCs/>
+              </w:rPr>
+              <w:t>getConnectedRegions()</w:t>
             </w:r>
           </w:p>
         </w:tc>
@@ -6121,47 +5862,13 @@
                 <w:bCs/>
               </w:rPr>
             </w:pPr>
-            <w:proofErr w:type="spellStart"/>
-            <w:r>
-              <w:rPr>
-                <w:rFonts w:cstheme="minorHAnsi"/>
-                <w:bCs/>
-              </w:rPr>
-              <w:t>crPointList</w:t>
-            </w:r>
-            <w:proofErr w:type="spellEnd"/>
-            <w:r>
-              <w:rPr>
-                <w:rFonts w:cstheme="minorHAnsi"/>
-                <w:bCs/>
-              </w:rPr>
-              <w:t xml:space="preserve">, </w:t>
-            </w:r>
-            <w:proofErr w:type="spellStart"/>
-            <w:r>
-              <w:rPr>
-                <w:rFonts w:cstheme="minorHAnsi"/>
-                <w:bCs/>
-              </w:rPr>
-              <w:t>crSize</w:t>
-            </w:r>
-            <w:proofErr w:type="spellEnd"/>
-            <w:r>
-              <w:rPr>
-                <w:rFonts w:cstheme="minorHAnsi"/>
-                <w:bCs/>
-              </w:rPr>
-              <w:t xml:space="preserve">, </w:t>
-            </w:r>
-            <w:proofErr w:type="spellStart"/>
-            <w:r>
-              <w:rPr>
-                <w:rFonts w:cstheme="minorHAnsi"/>
-                <w:bCs/>
-              </w:rPr>
-              <w:t>crCount,crBinary</w:t>
-            </w:r>
-            <w:proofErr w:type="spellEnd"/>
+            <w:r>
+              <w:rPr>
+                <w:rFonts w:cstheme="minorHAnsi"/>
+                <w:bCs/>
+              </w:rPr>
+              <w:t>crPointList, crSize, crCount,crBinary</w:t>
+            </w:r>
           </w:p>
         </w:tc>
       </w:tr>
@@ -6503,21 +6210,12 @@
                 <w:bCs/>
               </w:rPr>
             </w:pPr>
-            <w:proofErr w:type="spellStart"/>
-            <w:r>
-              <w:rPr>
-                <w:rFonts w:cstheme="minorHAnsi"/>
-                <w:bCs/>
-              </w:rPr>
-              <w:t>getAspectRatio</w:t>
-            </w:r>
-            <w:proofErr w:type="spellEnd"/>
-            <w:r>
-              <w:rPr>
-                <w:rFonts w:cstheme="minorHAnsi"/>
-                <w:bCs/>
-              </w:rPr>
-              <w:t>()</w:t>
+            <w:r>
+              <w:rPr>
+                <w:rFonts w:cstheme="minorHAnsi"/>
+                <w:bCs/>
+              </w:rPr>
+              <w:t>getAspectRatio()</w:t>
             </w:r>
           </w:p>
         </w:tc>
@@ -6574,31 +6272,13 @@
                 <w:bCs/>
               </w:rPr>
             </w:pPr>
-            <w:proofErr w:type="spellStart"/>
-            <w:r>
-              <w:rPr>
-                <w:rFonts w:cstheme="minorHAnsi"/>
-                <w:bCs/>
-              </w:rPr>
-              <w:t>crBinary</w:t>
-            </w:r>
-            <w:proofErr w:type="spellEnd"/>
-            <w:r>
-              <w:rPr>
-                <w:rFonts w:cstheme="minorHAnsi"/>
-                <w:bCs/>
-              </w:rPr>
-              <w:t xml:space="preserve">, </w:t>
-            </w:r>
-            <w:proofErr w:type="spellStart"/>
-            <w:r>
-              <w:rPr>
-                <w:rFonts w:cstheme="minorHAnsi"/>
-                <w:bCs/>
-              </w:rPr>
-              <w:t>crCount</w:t>
-            </w:r>
-            <w:proofErr w:type="spellEnd"/>
+            <w:r>
+              <w:rPr>
+                <w:rFonts w:cstheme="minorHAnsi"/>
+                <w:bCs/>
+              </w:rPr>
+              <w:t>crBinary, crCount</w:t>
+            </w:r>
           </w:p>
         </w:tc>
       </w:tr>
@@ -6978,21 +6658,12 @@
                 <w:bCs/>
               </w:rPr>
             </w:pPr>
-            <w:proofErr w:type="spellStart"/>
-            <w:r>
-              <w:rPr>
-                <w:rFonts w:cstheme="minorHAnsi"/>
-                <w:bCs/>
-              </w:rPr>
-              <w:t>removeAberrations</w:t>
-            </w:r>
-            <w:proofErr w:type="spellEnd"/>
-            <w:r>
-              <w:rPr>
-                <w:rFonts w:cstheme="minorHAnsi"/>
-                <w:bCs/>
-              </w:rPr>
-              <w:t>()</w:t>
+            <w:r>
+              <w:rPr>
+                <w:rFonts w:cstheme="minorHAnsi"/>
+                <w:bCs/>
+              </w:rPr>
+              <w:t>removeAberrations()</w:t>
             </w:r>
           </w:p>
         </w:tc>
@@ -7052,53 +6723,12 @@
                 <w:bCs/>
               </w:rPr>
             </w:pPr>
-            <w:proofErr w:type="spellStart"/>
-            <w:r>
-              <w:rPr>
-                <w:rFonts w:cstheme="minorHAnsi"/>
-                <w:bCs/>
-              </w:rPr>
-              <w:t>crPointList</w:t>
-            </w:r>
-            <w:proofErr w:type="spellEnd"/>
-            <w:r>
-              <w:rPr>
-                <w:rFonts w:cstheme="minorHAnsi"/>
-                <w:bCs/>
-              </w:rPr>
-              <w:t xml:space="preserve">, </w:t>
-            </w:r>
-            <w:proofErr w:type="spellStart"/>
-            <w:r>
-              <w:rPr>
-                <w:rFonts w:cstheme="minorHAnsi"/>
-                <w:bCs/>
-              </w:rPr>
-              <w:t>crMap</w:t>
-            </w:r>
-            <w:proofErr w:type="spellEnd"/>
-            <w:r>
-              <w:rPr>
-                <w:rFonts w:cstheme="minorHAnsi"/>
-                <w:bCs/>
-              </w:rPr>
-              <w:t xml:space="preserve">, </w:t>
-            </w:r>
-            <w:proofErr w:type="spellStart"/>
-            <w:r>
-              <w:rPr>
-                <w:rFonts w:cstheme="minorHAnsi"/>
-                <w:bCs/>
-              </w:rPr>
-              <w:t>crSize</w:t>
-            </w:r>
-            <w:proofErr w:type="spellEnd"/>
-            <w:r>
-              <w:rPr>
-                <w:rFonts w:cstheme="minorHAnsi"/>
-                <w:bCs/>
-              </w:rPr>
-              <w:t>, Index indicating chosen region</w:t>
+            <w:r>
+              <w:rPr>
+                <w:rFonts w:cstheme="minorHAnsi"/>
+                <w:bCs/>
+              </w:rPr>
+              <w:t>crPointList, crMap, crSize, Index indicating chosen region</w:t>
             </w:r>
           </w:p>
         </w:tc>
@@ -7161,33 +6791,8 @@
                 <w:rFonts w:cstheme="minorHAnsi"/>
                 <w:bCs/>
               </w:rPr>
-              <w:t xml:space="preserve">Updated </w:t>
-            </w:r>
-            <w:proofErr w:type="spellStart"/>
-            <w:r>
-              <w:rPr>
-                <w:rFonts w:cstheme="minorHAnsi"/>
-                <w:bCs/>
-              </w:rPr>
-              <w:t>crPointList</w:t>
-            </w:r>
-            <w:proofErr w:type="spellEnd"/>
-            <w:r>
-              <w:rPr>
-                <w:rFonts w:cstheme="minorHAnsi"/>
-                <w:bCs/>
-              </w:rPr>
-              <w:t xml:space="preserve"> and </w:t>
-            </w:r>
-            <w:proofErr w:type="spellStart"/>
-            <w:r>
-              <w:rPr>
-                <w:rFonts w:cstheme="minorHAnsi"/>
-                <w:bCs/>
-              </w:rPr>
-              <w:t>crSize</w:t>
-            </w:r>
-            <w:proofErr w:type="spellEnd"/>
+              <w:t>Updated crPointList and crSize</w:t>
+            </w:r>
           </w:p>
         </w:tc>
       </w:tr>
@@ -7510,21 +7115,12 @@
                 <w:bCs/>
               </w:rPr>
             </w:pPr>
-            <w:proofErr w:type="spellStart"/>
-            <w:r>
-              <w:rPr>
-                <w:rFonts w:cstheme="minorHAnsi"/>
-                <w:bCs/>
-              </w:rPr>
-              <w:t>computeCentroid</w:t>
-            </w:r>
-            <w:proofErr w:type="spellEnd"/>
-            <w:r>
-              <w:rPr>
-                <w:rFonts w:cstheme="minorHAnsi"/>
-                <w:bCs/>
-              </w:rPr>
-              <w:t>()</w:t>
+            <w:r>
+              <w:rPr>
+                <w:rFonts w:cstheme="minorHAnsi"/>
+                <w:bCs/>
+              </w:rPr>
+              <w:t>computeCentroid()</w:t>
             </w:r>
           </w:p>
         </w:tc>
@@ -7581,37 +7177,12 @@
                 <w:bCs/>
               </w:rPr>
             </w:pPr>
-            <w:proofErr w:type="spellStart"/>
-            <w:r>
-              <w:rPr>
-                <w:rFonts w:cstheme="minorHAnsi"/>
-                <w:bCs/>
-              </w:rPr>
-              <w:t>crPointList</w:t>
-            </w:r>
-            <w:proofErr w:type="spellEnd"/>
-            <w:r>
-              <w:rPr>
-                <w:rFonts w:cstheme="minorHAnsi"/>
-                <w:bCs/>
-              </w:rPr>
-              <w:t xml:space="preserve">, </w:t>
-            </w:r>
-            <w:proofErr w:type="spellStart"/>
-            <w:r>
-              <w:rPr>
-                <w:rFonts w:cstheme="minorHAnsi"/>
-                <w:bCs/>
-              </w:rPr>
-              <w:t>crSize</w:t>
-            </w:r>
-            <w:proofErr w:type="spellEnd"/>
-            <w:r>
-              <w:rPr>
-                <w:rFonts w:cstheme="minorHAnsi"/>
-                <w:bCs/>
-              </w:rPr>
-              <w:t>, Index indicating chosen region</w:t>
+            <w:r>
+              <w:rPr>
+                <w:rFonts w:cstheme="minorHAnsi"/>
+                <w:bCs/>
+              </w:rPr>
+              <w:t>crPointList, crSize, Index indicating chosen region</w:t>
             </w:r>
           </w:p>
         </w:tc>
@@ -7934,21 +7505,12 @@
                 <w:bCs/>
               </w:rPr>
             </w:pPr>
-            <w:proofErr w:type="spellStart"/>
-            <w:r>
-              <w:rPr>
-                <w:rFonts w:cstheme="minorHAnsi"/>
-                <w:bCs/>
-              </w:rPr>
-              <w:t>generateCursorCommand</w:t>
-            </w:r>
-            <w:proofErr w:type="spellEnd"/>
-            <w:r>
-              <w:rPr>
-                <w:rFonts w:cstheme="minorHAnsi"/>
-                <w:bCs/>
-              </w:rPr>
-              <w:t>()</w:t>
+            <w:r>
+              <w:rPr>
+                <w:rFonts w:cstheme="minorHAnsi"/>
+                <w:bCs/>
+              </w:rPr>
+              <w:t>generateCursorCommand()</w:t>
             </w:r>
           </w:p>
         </w:tc>
@@ -8256,7 +7818,16 @@
                 <w:bCs/>
               </w:rPr>
               <w:tab/>
-              <w:t>Cursor Command   matches the direction of gaze</w:t>
+              <w:t xml:space="preserve">Cursor Command  </w:t>
+            </w:r>
+            <w:bookmarkStart w:id="0" w:name="_GoBack"/>
+            <w:bookmarkEnd w:id="0"/>
+            <w:r>
+              <w:rPr>
+                <w:rFonts w:cstheme="minorHAnsi"/>
+                <w:bCs/>
+              </w:rPr>
+              <w:t>matches the direction of gaze</w:t>
             </w:r>
           </w:p>
         </w:tc>
@@ -8642,21 +8213,7 @@
               <w:rPr>
                 <w:rFonts w:cstheme="minorHAnsi"/>
               </w:rPr>
-              <w:t xml:space="preserve">This board will read data from the camera board, and buffer it. The buffer utilizes DCLK to read the data in. VD and HD are sent along to the Beagle Bone to be used in Image Processing algorithms. Serial data will be both sent and received using an </w:t>
-            </w:r>
-            <w:proofErr w:type="spellStart"/>
-            <w:r>
-              <w:rPr>
-                <w:rFonts w:cstheme="minorHAnsi"/>
-              </w:rPr>
-              <w:t>XBee</w:t>
-            </w:r>
-            <w:proofErr w:type="spellEnd"/>
-            <w:r>
-              <w:rPr>
-                <w:rFonts w:cstheme="minorHAnsi"/>
-              </w:rPr>
-              <w:t xml:space="preserve">. </w:t>
+              <w:t xml:space="preserve">This board will read data from the camera board, and buffer it. The buffer utilizes DCLK to read the data in. VD and HD are sent along to the Beagle Bone to be used in Image Processing algorithms. Serial data will be both sent and received using an XBee. </w:t>
             </w:r>
           </w:p>
         </w:tc>
@@ -9017,21 +8574,12 @@
               </w:rPr>
               <w:tab/>
             </w:r>
-            <w:proofErr w:type="spellStart"/>
-            <w:r>
-              <w:rPr>
-                <w:rFonts w:cstheme="minorHAnsi"/>
-                <w:bCs/>
-              </w:rPr>
-              <w:t>XBee</w:t>
-            </w:r>
-            <w:proofErr w:type="spellEnd"/>
-            <w:r>
-              <w:rPr>
-                <w:rFonts w:cstheme="minorHAnsi"/>
-                <w:bCs/>
-              </w:rPr>
-              <w:t xml:space="preserve"> functional </w:t>
+            <w:r>
+              <w:rPr>
+                <w:rFonts w:cstheme="minorHAnsi"/>
+                <w:bCs/>
+              </w:rPr>
+              <w:t xml:space="preserve">XBee functional </w:t>
             </w:r>
           </w:p>
         </w:tc>
@@ -9307,14 +8855,12 @@
               </w:rPr>
               <w:t xml:space="preserve">To provide power to Beagle Bone, Beagle Bone </w:t>
             </w:r>
-            <w:proofErr w:type="spellStart"/>
             <w:r>
               <w:rPr>
                 <w:rFonts w:cstheme="minorHAnsi"/>
               </w:rPr>
               <w:t>XBee</w:t>
             </w:r>
-            <w:proofErr w:type="spellEnd"/>
             <w:r>
               <w:rPr>
                 <w:rFonts w:cstheme="minorHAnsi"/>
@@ -9991,21 +9537,7 @@
               <w:rPr>
                 <w:rFonts w:cstheme="minorHAnsi"/>
               </w:rPr>
-              <w:t xml:space="preserve">Show most recent PCB revision including physical board, schematics and PCB layout in </w:t>
-            </w:r>
-            <w:proofErr w:type="spellStart"/>
-            <w:r>
-              <w:rPr>
-                <w:rFonts w:cstheme="minorHAnsi"/>
-              </w:rPr>
-              <w:t>Altium</w:t>
-            </w:r>
-            <w:proofErr w:type="spellEnd"/>
-            <w:r>
-              <w:rPr>
-                <w:rFonts w:cstheme="minorHAnsi"/>
-              </w:rPr>
-              <w:t>.</w:t>
+              <w:t>Show most recent PCB revision including physical board, schematics and PCB layout in Altium.</w:t>
             </w:r>
           </w:p>
         </w:tc>
@@ -10666,21 +10198,12 @@
               </w:rPr>
               <w:tab/>
             </w:r>
-            <w:proofErr w:type="spellStart"/>
-            <w:r>
-              <w:rPr>
-                <w:rFonts w:cstheme="minorHAnsi"/>
-                <w:bCs/>
-              </w:rPr>
-              <w:t>XBee</w:t>
-            </w:r>
-            <w:proofErr w:type="spellEnd"/>
-            <w:r>
-              <w:rPr>
-                <w:rFonts w:cstheme="minorHAnsi"/>
-                <w:bCs/>
-              </w:rPr>
-              <w:t xml:space="preserve"> functional</w:t>
+            <w:r>
+              <w:rPr>
+                <w:rFonts w:cstheme="minorHAnsi"/>
+                <w:bCs/>
+              </w:rPr>
+              <w:t>XBee functional</w:t>
             </w:r>
           </w:p>
         </w:tc>
@@ -10938,21 +10461,12 @@
                 <w:rFonts w:cstheme="minorHAnsi"/>
               </w:rPr>
             </w:pPr>
-            <w:proofErr w:type="spellStart"/>
-            <w:r>
-              <w:rPr>
-                <w:rFonts w:cstheme="minorHAnsi"/>
-                <w:bCs/>
-              </w:rPr>
-              <w:t>eyeCU</w:t>
-            </w:r>
-            <w:proofErr w:type="spellEnd"/>
-            <w:r>
-              <w:rPr>
-                <w:rFonts w:cstheme="minorHAnsi"/>
-                <w:bCs/>
-              </w:rPr>
-              <w:t xml:space="preserve"> Glasses</w:t>
+            <w:r>
+              <w:rPr>
+                <w:rFonts w:cstheme="minorHAnsi"/>
+                <w:bCs/>
+              </w:rPr>
+              <w:t>eyeCU Glasses</w:t>
             </w:r>
           </w:p>
         </w:tc>
@@ -11206,21 +10720,7 @@
               <w:rPr>
                 <w:rFonts w:cstheme="minorHAnsi"/>
               </w:rPr>
-              <w:t xml:space="preserve">Show </w:t>
-            </w:r>
-            <w:proofErr w:type="gramStart"/>
-            <w:r>
-              <w:rPr>
-                <w:rFonts w:cstheme="minorHAnsi"/>
-              </w:rPr>
-              <w:t>glasses,</w:t>
-            </w:r>
-            <w:proofErr w:type="gramEnd"/>
-            <w:r>
-              <w:rPr>
-                <w:rFonts w:cstheme="minorHAnsi"/>
-              </w:rPr>
-              <w:t xml:space="preserve"> demonstrate the mounting structure of the camera on the glasses. Demonstrate a user wearing the device.</w:t>
+              <w:t>Show glasses, demonstrate the mounting structure of the camera on the glasses. Demonstrate a user wearing the device.</w:t>
             </w:r>
             <w:r>
               <w:rPr>
@@ -11721,7 +11221,6 @@
               </w:rPr>
               <w:t xml:space="preserve"> </w:t>
             </w:r>
-            <w:proofErr w:type="spellStart"/>
             <w:r>
               <w:rPr>
                 <w:rFonts w:cstheme="minorHAnsi"/>
@@ -11729,7 +11228,6 @@
               </w:rPr>
               <w:t>XBee</w:t>
             </w:r>
-            <w:proofErr w:type="spellEnd"/>
           </w:p>
         </w:tc>
       </w:tr>
@@ -11793,53 +11291,19 @@
               </w:rPr>
               <w:t xml:space="preserve">1.) Output from the module </w:t>
             </w:r>
-            <w:proofErr w:type="spellStart"/>
-            <w:proofErr w:type="gramStart"/>
-            <w:r>
-              <w:rPr>
-                <w:rFonts w:cstheme="minorHAnsi"/>
-                <w:bCs/>
-              </w:rPr>
-              <w:t>generateCursorCommand</w:t>
-            </w:r>
-            <w:proofErr w:type="spellEnd"/>
-            <w:r>
-              <w:rPr>
-                <w:rFonts w:cstheme="minorHAnsi"/>
-                <w:bCs/>
-              </w:rPr>
-              <w:t>(</w:t>
-            </w:r>
-            <w:proofErr w:type="gramEnd"/>
-            <w:r>
-              <w:rPr>
-                <w:rFonts w:cstheme="minorHAnsi"/>
-                <w:bCs/>
-              </w:rPr>
-              <w:t>)</w:t>
-            </w:r>
-            <w:r>
-              <w:rPr>
-                <w:rFonts w:cstheme="minorHAnsi"/>
-                <w:bCs/>
-              </w:rPr>
-              <w:t xml:space="preserve"> is the input to the Beagle Bone </w:t>
-            </w:r>
-            <w:proofErr w:type="spellStart"/>
-            <w:r>
-              <w:rPr>
-                <w:rFonts w:cstheme="minorHAnsi"/>
-                <w:bCs/>
-              </w:rPr>
-              <w:t>XBee</w:t>
-            </w:r>
-            <w:proofErr w:type="spellEnd"/>
-            <w:r>
-              <w:rPr>
-                <w:rFonts w:cstheme="minorHAnsi"/>
-                <w:bCs/>
-              </w:rPr>
-              <w:t>.</w:t>
+            <w:r>
+              <w:rPr>
+                <w:rFonts w:cstheme="minorHAnsi"/>
+                <w:bCs/>
+              </w:rPr>
+              <w:t>generateCursorCommand()</w:t>
+            </w:r>
+            <w:r>
+              <w:rPr>
+                <w:rFonts w:cstheme="minorHAnsi"/>
+                <w:bCs/>
+              </w:rPr>
+              <w:t xml:space="preserve"> is the input to the Beagle Bone XBee.</w:t>
             </w:r>
           </w:p>
           <w:p>
@@ -11989,8 +11453,6 @@
               </w:rPr>
               <w:t xml:space="preserve">by the </w:t>
             </w:r>
-            <w:proofErr w:type="spellStart"/>
-            <w:proofErr w:type="gramStart"/>
             <w:r>
               <w:rPr>
                 <w:rFonts w:cstheme="minorHAnsi"/>
@@ -11998,19 +11460,11 @@
               </w:rPr>
               <w:t>generateCursorCommand</w:t>
             </w:r>
-            <w:proofErr w:type="spellEnd"/>
-            <w:r>
-              <w:rPr>
-                <w:rFonts w:cstheme="minorHAnsi"/>
-              </w:rPr>
-              <w:t>(</w:t>
-            </w:r>
-            <w:proofErr w:type="gramEnd"/>
-            <w:r>
-              <w:rPr>
-                <w:rFonts w:cstheme="minorHAnsi"/>
-              </w:rPr>
-              <w:t xml:space="preserve">) module wirelessly. </w:t>
+            <w:r>
+              <w:rPr>
+                <w:rFonts w:cstheme="minorHAnsi"/>
+              </w:rPr>
+              <w:t xml:space="preserve">() module wirelessly. </w:t>
             </w:r>
           </w:p>
           <w:p>
@@ -12085,49 +11539,7 @@
               <w:rPr>
                 <w:rFonts w:cstheme="minorHAnsi"/>
               </w:rPr>
-              <w:t xml:space="preserve">Send data wirelessly from the Beagle Bone </w:t>
-            </w:r>
-            <w:proofErr w:type="spellStart"/>
-            <w:r>
-              <w:rPr>
-                <w:rFonts w:cstheme="minorHAnsi"/>
-              </w:rPr>
-              <w:t>XBee</w:t>
-            </w:r>
-            <w:proofErr w:type="spellEnd"/>
-            <w:r>
-              <w:rPr>
-                <w:rFonts w:cstheme="minorHAnsi"/>
-              </w:rPr>
-              <w:t xml:space="preserve"> to an </w:t>
-            </w:r>
-            <w:proofErr w:type="spellStart"/>
-            <w:r>
-              <w:rPr>
-                <w:rFonts w:cstheme="minorHAnsi"/>
-              </w:rPr>
-              <w:t>XBee</w:t>
-            </w:r>
-            <w:proofErr w:type="spellEnd"/>
-            <w:r>
-              <w:rPr>
-                <w:rFonts w:cstheme="minorHAnsi"/>
-              </w:rPr>
-              <w:t xml:space="preserve"> connected to a computer with an </w:t>
-            </w:r>
-            <w:proofErr w:type="spellStart"/>
-            <w:r>
-              <w:rPr>
-                <w:rFonts w:cstheme="minorHAnsi"/>
-              </w:rPr>
-              <w:t>XBee</w:t>
-            </w:r>
-            <w:proofErr w:type="spellEnd"/>
-            <w:r>
-              <w:rPr>
-                <w:rFonts w:cstheme="minorHAnsi"/>
-              </w:rPr>
-              <w:t xml:space="preserve"> USB Explorer.</w:t>
+              <w:t>Send data wirelessly from the Beagle Bone XBee to an XBee connected to a computer with an XBee USB Explorer.</w:t>
             </w:r>
           </w:p>
           <w:p>
@@ -12198,33 +11610,8 @@
                 <w:rFonts w:cstheme="minorHAnsi"/>
                 <w:bCs/>
               </w:rPr>
-              <w:t xml:space="preserve">Data sent from </w:t>
-            </w:r>
-            <w:proofErr w:type="spellStart"/>
-            <w:r>
-              <w:rPr>
-                <w:rFonts w:cstheme="minorHAnsi"/>
-                <w:bCs/>
-              </w:rPr>
-              <w:t>XBee</w:t>
-            </w:r>
-            <w:proofErr w:type="spellEnd"/>
-            <w:r>
-              <w:rPr>
-                <w:rFonts w:cstheme="minorHAnsi"/>
-                <w:bCs/>
-              </w:rPr>
-              <w:t xml:space="preserve"> Beagle Bone and received by test </w:t>
-            </w:r>
-            <w:proofErr w:type="spellStart"/>
-            <w:r>
-              <w:rPr>
-                <w:rFonts w:cstheme="minorHAnsi"/>
-                <w:bCs/>
-              </w:rPr>
-              <w:t>XBee</w:t>
-            </w:r>
-            <w:proofErr w:type="spellEnd"/>
+              <w:t>Data sent from XBee Beagle Bone and received by test XBee</w:t>
+            </w:r>
           </w:p>
           <w:p>
             <w:pPr>
@@ -12534,7 +11921,6 @@
               </w:rPr>
               <w:t xml:space="preserve">The </w:t>
             </w:r>
-            <w:proofErr w:type="spellStart"/>
             <w:r>
               <w:rPr>
                 <w:rFonts w:cstheme="minorHAnsi"/>
@@ -12547,35 +11933,30 @@
               </w:rPr>
               <w:t>ee</w:t>
             </w:r>
-            <w:proofErr w:type="spellEnd"/>
             <w:r>
               <w:rPr>
                 <w:rFonts w:cstheme="minorHAnsi"/>
               </w:rPr>
               <w:t xml:space="preserve"> wireless will have two-way communication. The Beagle Bone </w:t>
             </w:r>
-            <w:proofErr w:type="spellStart"/>
             <w:r>
               <w:rPr>
                 <w:rFonts w:cstheme="minorHAnsi"/>
               </w:rPr>
               <w:t>XBee</w:t>
             </w:r>
-            <w:proofErr w:type="spellEnd"/>
             <w:r>
               <w:rPr>
                 <w:rFonts w:cstheme="minorHAnsi"/>
               </w:rPr>
               <w:t xml:space="preserve"> will be able to send cursor commands to the MSP430 </w:t>
             </w:r>
-            <w:proofErr w:type="spellStart"/>
             <w:r>
               <w:rPr>
                 <w:rFonts w:cstheme="minorHAnsi"/>
               </w:rPr>
               <w:t>XBee</w:t>
             </w:r>
-            <w:proofErr w:type="spellEnd"/>
             <w:r>
               <w:rPr>
                 <w:rFonts w:cstheme="minorHAnsi"/>
@@ -12588,28 +11969,24 @@
               </w:rPr>
               <w:t xml:space="preserve">nd the MSP430 </w:t>
             </w:r>
-            <w:proofErr w:type="spellStart"/>
             <w:r>
               <w:rPr>
                 <w:rFonts w:cstheme="minorHAnsi"/>
               </w:rPr>
               <w:t>XBee</w:t>
             </w:r>
-            <w:proofErr w:type="spellEnd"/>
             <w:r>
               <w:rPr>
                 <w:rFonts w:cstheme="minorHAnsi"/>
               </w:rPr>
               <w:t xml:space="preserve"> will send algorithm parameter data the Beagle Bone </w:t>
             </w:r>
-            <w:proofErr w:type="spellStart"/>
             <w:r>
               <w:rPr>
                 <w:rFonts w:cstheme="minorHAnsi"/>
               </w:rPr>
               <w:t>XBee</w:t>
             </w:r>
-            <w:proofErr w:type="spellEnd"/>
             <w:r>
               <w:rPr>
                 <w:rFonts w:cstheme="minorHAnsi"/>
@@ -12687,35 +12064,7 @@
               <w:rPr>
                 <w:rFonts w:cstheme="minorHAnsi"/>
               </w:rPr>
-              <w:t xml:space="preserve">data wirelessly from MSP430 </w:t>
-            </w:r>
-            <w:proofErr w:type="spellStart"/>
-            <w:r>
-              <w:rPr>
-                <w:rFonts w:cstheme="minorHAnsi"/>
-              </w:rPr>
-              <w:t>XBee</w:t>
-            </w:r>
-            <w:proofErr w:type="spellEnd"/>
-            <w:r>
-              <w:rPr>
-                <w:rFonts w:cstheme="minorHAnsi"/>
-              </w:rPr>
-              <w:t xml:space="preserve"> to Beagle Bone </w:t>
-            </w:r>
-            <w:proofErr w:type="spellStart"/>
-            <w:r>
-              <w:rPr>
-                <w:rFonts w:cstheme="minorHAnsi"/>
-              </w:rPr>
-              <w:t>XBee</w:t>
-            </w:r>
-            <w:proofErr w:type="spellEnd"/>
-            <w:r>
-              <w:rPr>
-                <w:rFonts w:cstheme="minorHAnsi"/>
-              </w:rPr>
-              <w:t>.</w:t>
+              <w:t>data wirelessly from MSP430 XBee to Beagle Bone XBee.</w:t>
             </w:r>
             <w:r>
               <w:rPr>
@@ -12792,40 +12141,15 @@
                 <w:rFonts w:cstheme="minorHAnsi"/>
                 <w:bCs/>
               </w:rPr>
-              <w:t xml:space="preserve">Data sent from MSP430 </w:t>
-            </w:r>
-            <w:proofErr w:type="spellStart"/>
-            <w:r>
-              <w:rPr>
-                <w:rFonts w:cstheme="minorHAnsi"/>
-                <w:bCs/>
-              </w:rPr>
-              <w:t>XBee</w:t>
-            </w:r>
-            <w:proofErr w:type="spellEnd"/>
-            <w:r>
-              <w:rPr>
-                <w:rFonts w:cstheme="minorHAnsi"/>
-                <w:bCs/>
-              </w:rPr>
-              <w:t xml:space="preserve"> to Beagle Bone</w:t>
-            </w:r>
-            <w:r>
-              <w:rPr>
-                <w:rFonts w:cstheme="minorHAnsi"/>
-                <w:bCs/>
-              </w:rPr>
-              <w:t xml:space="preserve"> </w:t>
-            </w:r>
-            <w:proofErr w:type="spellStart"/>
-            <w:r>
-              <w:rPr>
-                <w:rFonts w:cstheme="minorHAnsi"/>
-                <w:bCs/>
-              </w:rPr>
-              <w:t>XBee</w:t>
-            </w:r>
-            <w:proofErr w:type="spellEnd"/>
+              <w:t>Data sent from MSP430 XBee to Beagle Bone</w:t>
+            </w:r>
+            <w:r>
+              <w:rPr>
+                <w:rFonts w:cstheme="minorHAnsi"/>
+                <w:bCs/>
+              </w:rPr>
+              <w:t xml:space="preserve"> XBee</w:t>
+            </w:r>
           </w:p>
           <w:p>
             <w:pPr>
@@ -12877,33 +12201,8 @@
                 <w:rFonts w:cstheme="minorHAnsi"/>
                 <w:bCs/>
               </w:rPr>
-              <w:t xml:space="preserve"> </w:t>
-            </w:r>
-            <w:proofErr w:type="spellStart"/>
-            <w:r>
-              <w:rPr>
-                <w:rFonts w:cstheme="minorHAnsi"/>
-                <w:bCs/>
-              </w:rPr>
-              <w:t>XBee</w:t>
-            </w:r>
-            <w:proofErr w:type="spellEnd"/>
-            <w:r>
-              <w:rPr>
-                <w:rFonts w:cstheme="minorHAnsi"/>
-                <w:bCs/>
-              </w:rPr>
-              <w:t xml:space="preserve"> to  MSP430 </w:t>
-            </w:r>
-            <w:proofErr w:type="spellStart"/>
-            <w:r>
-              <w:rPr>
-                <w:rFonts w:cstheme="minorHAnsi"/>
-                <w:bCs/>
-              </w:rPr>
-              <w:t>XBee</w:t>
-            </w:r>
-            <w:proofErr w:type="spellEnd"/>
+              <w:t xml:space="preserve"> XBee to  MSP430 XBee</w:t>
+            </w:r>
           </w:p>
         </w:tc>
       </w:tr>
@@ -13123,19 +12422,11 @@
                 <w:rFonts w:cstheme="minorHAnsi"/>
               </w:rPr>
             </w:pPr>
-            <w:proofErr w:type="spellStart"/>
-            <w:r>
-              <w:rPr>
-                <w:rFonts w:cstheme="minorHAnsi"/>
-              </w:rPr>
-              <w:t>XBee</w:t>
-            </w:r>
-            <w:proofErr w:type="spellEnd"/>
-            <w:r>
-              <w:rPr>
-                <w:rFonts w:cstheme="minorHAnsi"/>
-              </w:rPr>
-              <w:t xml:space="preserve"> receive data</w:t>
+            <w:r>
+              <w:rPr>
+                <w:rFonts w:cstheme="minorHAnsi"/>
+              </w:rPr>
+              <w:t>XBee receive data</w:t>
             </w:r>
           </w:p>
         </w:tc>
@@ -13285,21 +12576,7 @@
               <w:rPr>
                 <w:rFonts w:cstheme="minorHAnsi"/>
               </w:rPr>
-              <w:t xml:space="preserve">The Beagle Bone firmware is in charge of running the camera, providing data to the DSP software handling communication with the </w:t>
-            </w:r>
-            <w:proofErr w:type="spellStart"/>
-            <w:r>
-              <w:rPr>
-                <w:rFonts w:cstheme="minorHAnsi"/>
-              </w:rPr>
-              <w:t>XBee</w:t>
-            </w:r>
-            <w:proofErr w:type="spellEnd"/>
-            <w:r>
-              <w:rPr>
-                <w:rFonts w:cstheme="minorHAnsi"/>
-              </w:rPr>
-              <w:t xml:space="preserve"> module and communicating with a host computer over USB and Ethernet for debugging purposes.</w:t>
+              <w:t>The Beagle Bone firmware is in charge of running the camera, providing data to the DSP software handling communication with the XBee module and communicating with a host computer over USB and Ethernet for debugging purposes.</w:t>
             </w:r>
           </w:p>
         </w:tc>
@@ -16347,7 +15624,7 @@
           <w:rPr>
             <w:noProof/>
           </w:rPr>
-          <w:t>1</w:t>
+          <w:t>5</w:t>
         </w:r>
         <w:r>
           <w:rPr>
@@ -17694,7 +16971,7 @@
 </file>
 
 <file path=customXml/itemProps2.xml><?xml version="1.0" encoding="utf-8"?>
-<ds:datastoreItem xmlns:ds="http://schemas.openxmlformats.org/officeDocument/2006/customXml" ds:itemID="{F73ACF2E-95EB-4AAC-9F2A-5015D7F1CE8F}">
+<ds:datastoreItem xmlns:ds="http://schemas.openxmlformats.org/officeDocument/2006/customXml" ds:itemID="{4FDFFBC7-03A1-458F-8278-3F37017D06CA}">
   <ds:schemaRefs>
     <ds:schemaRef ds:uri="http://schemas.openxmlformats.org/officeDocument/2006/bibliography"/>
   </ds:schemaRefs>

</xml_diff>

<commit_message>
Milestone Goals Update: Calibration module and the host computer and Beagle bone module communication module in software
</commit_message>
<xml_diff>
--- a/documentation/Milestone Goals.docx
+++ b/documentation/Milestone Goals.docx
@@ -230,19 +230,8 @@
                                         <w:sz w:val="96"/>
                                         <w:szCs w:val="96"/>
                                       </w:rPr>
-                                      <w:t xml:space="preserve">Team </w:t>
+                                      <w:t>Team eyeCU</w:t>
                                     </w:r>
-                                    <w:proofErr w:type="spellStart"/>
-                                    <w:r>
-                                      <w:rPr>
-                                        <w:rFonts w:ascii="Times New Roman" w:hAnsi="Times New Roman" w:cs="Times New Roman"/>
-                                        <w:color w:val="FFFFFF" w:themeColor="background1"/>
-                                        <w:sz w:val="96"/>
-                                        <w:szCs w:val="96"/>
-                                      </w:rPr>
-                                      <w:t>eyeCU</w:t>
-                                    </w:r>
-                                    <w:proofErr w:type="spellEnd"/>
                                   </w:sdtContent>
                                 </w:sdt>
                               </w:p>
@@ -1298,21 +1287,7 @@
               <w:rPr>
                 <w:rFonts w:cstheme="minorHAnsi"/>
               </w:rPr>
-              <w:t xml:space="preserve">This board will read data from the camera board, and buffer it. The buffer utilizes DCLK to read the data in. VD and HD are sent along to the Beagle Bone to be used in Image Processing algorithms. Serial data will be both sent and received using an </w:t>
-            </w:r>
-            <w:proofErr w:type="spellStart"/>
-            <w:r>
-              <w:rPr>
-                <w:rFonts w:cstheme="minorHAnsi"/>
-              </w:rPr>
-              <w:t>XBee</w:t>
-            </w:r>
-            <w:proofErr w:type="spellEnd"/>
-            <w:r>
-              <w:rPr>
-                <w:rFonts w:cstheme="minorHAnsi"/>
-              </w:rPr>
-              <w:t xml:space="preserve">. </w:t>
+              <w:t xml:space="preserve">This board will read data from the camera board, and buffer it. The buffer utilizes DCLK to read the data in. VD and HD are sent along to the Beagle Bone to be used in Image Processing algorithms. Serial data will be both sent and received using an XBee. </w:t>
             </w:r>
           </w:p>
         </w:tc>
@@ -1536,15 +1511,7 @@
                 <w:bCs/>
               </w:rPr>
               <w:tab/>
-              <w:t xml:space="preserve"> </w:t>
-            </w:r>
-            <w:r>
-              <w:rPr>
-                <w:rFonts w:cstheme="minorHAnsi"/>
-                <w:bCs/>
-                <w:highlight w:val="yellow"/>
-              </w:rPr>
-              <w:t>Generating the required 2.8V</w:t>
+              <w:t xml:space="preserve"> Generating the required 2.8V</w:t>
             </w:r>
           </w:p>
           <w:p>
@@ -1584,21 +1551,12 @@
                 <w:bCs/>
               </w:rPr>
               <w:tab/>
-              <w:t xml:space="preserve"> </w:t>
-            </w:r>
-            <w:r>
-              <w:rPr>
-                <w:rFonts w:cstheme="minorHAnsi"/>
-                <w:bCs/>
-                <w:highlight w:val="yellow"/>
-              </w:rPr>
-              <w:t>I</w:t>
-            </w:r>
-            <w:r>
-              <w:rPr>
-                <w:rFonts w:cstheme="minorHAnsi"/>
-                <w:bCs/>
-                <w:highlight w:val="yellow"/>
+              <w:t xml:space="preserve"> I</w:t>
+            </w:r>
+            <w:r>
+              <w:rPr>
+                <w:rFonts w:cstheme="minorHAnsi"/>
+                <w:bCs/>
                 <w:vertAlign w:val="superscript"/>
               </w:rPr>
               <w:t>2</w:t>
@@ -1607,7 +1565,6 @@
               <w:rPr>
                 <w:rFonts w:cstheme="minorHAnsi"/>
                 <w:bCs/>
-                <w:highlight w:val="yellow"/>
               </w:rPr>
               <w:t>C lines level shifting correctly</w:t>
             </w:r>
@@ -1752,21 +1709,7 @@
               <w:rPr>
                 <w:rFonts w:cstheme="minorHAnsi"/>
               </w:rPr>
-              <w:t xml:space="preserve">Ambient lighting environment for </w:t>
-            </w:r>
-            <w:proofErr w:type="spellStart"/>
-            <w:r>
-              <w:rPr>
-                <w:rFonts w:cstheme="minorHAnsi"/>
-              </w:rPr>
-              <w:t>eyeCU</w:t>
-            </w:r>
-            <w:proofErr w:type="spellEnd"/>
-            <w:r>
-              <w:rPr>
-                <w:rFonts w:cstheme="minorHAnsi"/>
-              </w:rPr>
-              <w:t xml:space="preserve"> users.</w:t>
+              <w:t>Ambient lighting environment for eyeCU users.</w:t>
             </w:r>
           </w:p>
         </w:tc>
@@ -2012,21 +1955,7 @@
               <w:rPr>
                 <w:rFonts w:cstheme="minorHAnsi"/>
               </w:rPr>
-              <w:t xml:space="preserve">Show the physical </w:t>
-            </w:r>
-            <w:proofErr w:type="gramStart"/>
-            <w:r>
-              <w:rPr>
-                <w:rFonts w:cstheme="minorHAnsi"/>
-              </w:rPr>
-              <w:t>lamp,</w:t>
-            </w:r>
-            <w:proofErr w:type="gramEnd"/>
-            <w:r>
-              <w:rPr>
-                <w:rFonts w:cstheme="minorHAnsi"/>
-              </w:rPr>
-              <w:t xml:space="preserve"> demonstrate the effects of this new lighting configuration with web camera.</w:t>
+              <w:t>Show the physical lamp, demonstrate the effects of this new lighting configuration with web camera.</w:t>
             </w:r>
           </w:p>
           <w:p>
@@ -2352,16 +2281,8 @@
               <w:rPr>
                 <w:rFonts w:cstheme="minorHAnsi"/>
               </w:rPr>
-              <w:t xml:space="preserve">to Beagle Bone, Beagle Bone </w:t>
-            </w:r>
-            <w:proofErr w:type="spellStart"/>
-            <w:r>
-              <w:rPr>
-                <w:rFonts w:cstheme="minorHAnsi"/>
-              </w:rPr>
-              <w:t>XBee</w:t>
-            </w:r>
-            <w:proofErr w:type="spellEnd"/>
+              <w:t>to Beagle Bone, Beagle Bone XBee</w:t>
+            </w:r>
             <w:r>
               <w:rPr>
                 <w:rFonts w:cstheme="minorHAnsi"/>
@@ -2557,21 +2478,7 @@
               <w:rPr>
                 <w:rFonts w:cstheme="minorHAnsi"/>
               </w:rPr>
-              <w:t xml:space="preserve">Show schematics and PCB layout in </w:t>
-            </w:r>
-            <w:proofErr w:type="spellStart"/>
-            <w:r>
-              <w:rPr>
-                <w:rFonts w:cstheme="minorHAnsi"/>
-              </w:rPr>
-              <w:t>Altium</w:t>
-            </w:r>
-            <w:proofErr w:type="spellEnd"/>
-            <w:r>
-              <w:rPr>
-                <w:rFonts w:cstheme="minorHAnsi"/>
-              </w:rPr>
-              <w:t>.</w:t>
+              <w:t>Show schematics and PCB layout in Altium.</w:t>
             </w:r>
           </w:p>
           <w:p>
@@ -3446,7 +3353,6 @@
               <w:rPr>
                 <w:rFonts w:cstheme="minorHAnsi"/>
                 <w:bCs/>
-                <w:highlight w:val="yellow"/>
               </w:rPr>
               <w:t>PCB Layout</w:t>
             </w:r>
@@ -3540,21 +3446,7 @@
               <w:rPr>
                 <w:rFonts w:cstheme="minorHAnsi"/>
               </w:rPr>
-              <w:t xml:space="preserve"> as well as PCB layout in </w:t>
-            </w:r>
-            <w:proofErr w:type="spellStart"/>
-            <w:r>
-              <w:rPr>
-                <w:rFonts w:cstheme="minorHAnsi"/>
-              </w:rPr>
-              <w:t>Altium</w:t>
-            </w:r>
-            <w:proofErr w:type="spellEnd"/>
-            <w:r>
-              <w:rPr>
-                <w:rFonts w:cstheme="minorHAnsi"/>
-              </w:rPr>
-              <w:t>.</w:t>
+              <w:t xml:space="preserve"> as well as PCB layout in Altium.</w:t>
             </w:r>
             <w:r>
               <w:rPr>
@@ -3730,16 +3622,8 @@
               <w:rPr>
                 <w:rFonts w:cstheme="minorHAnsi"/>
               </w:rPr>
-              <w:t xml:space="preserve">Camera Controlled by </w:t>
-            </w:r>
-            <w:proofErr w:type="spellStart"/>
-            <w:r>
-              <w:rPr>
-                <w:rFonts w:cstheme="minorHAnsi"/>
-              </w:rPr>
-              <w:t>Stellaris</w:t>
-            </w:r>
-            <w:proofErr w:type="spellEnd"/>
+              <w:t>Camera Controlled by Stellaris</w:t>
+            </w:r>
           </w:p>
         </w:tc>
       </w:tr>
@@ -4027,19 +3911,11 @@
               </w:rPr>
               <w:t xml:space="preserve"> LED on the </w:t>
             </w:r>
-            <w:proofErr w:type="spellStart"/>
-            <w:r>
-              <w:rPr>
-                <w:rFonts w:cstheme="minorHAnsi"/>
-              </w:rPr>
-              <w:t>Stellaris</w:t>
-            </w:r>
-            <w:proofErr w:type="spellEnd"/>
-            <w:r>
-              <w:rPr>
-                <w:rFonts w:cstheme="minorHAnsi"/>
-              </w:rPr>
-              <w:t xml:space="preserve"> evaluation board</w:t>
+            <w:r>
+              <w:rPr>
+                <w:rFonts w:cstheme="minorHAnsi"/>
+              </w:rPr>
+              <w:t>Stellaris evaluation board</w:t>
             </w:r>
             <w:r>
               <w:rPr>
@@ -4171,7 +4047,6 @@
               <w:rPr>
                 <w:rFonts w:cstheme="minorHAnsi"/>
                 <w:bCs/>
-                <w:highlight w:val="yellow"/>
               </w:rPr>
             </w:pPr>
             <w:sdt>
@@ -4204,20 +4079,12 @@
                 <w:bCs/>
               </w:rPr>
               <w:tab/>
-            </w:r>
-            <w:r>
-              <w:rPr>
-                <w:rFonts w:cstheme="minorHAnsi"/>
-                <w:bCs/>
-                <w:highlight w:val="yellow"/>
-              </w:rPr>
               <w:t>Generation of I</w:t>
             </w:r>
             <w:r>
               <w:rPr>
                 <w:rFonts w:cstheme="minorHAnsi"/>
                 <w:bCs/>
-                <w:highlight w:val="yellow"/>
                 <w:vertAlign w:val="superscript"/>
               </w:rPr>
               <w:t>2</w:t>
@@ -4226,18 +4093,23 @@
               <w:rPr>
                 <w:rFonts w:cstheme="minorHAnsi"/>
                 <w:bCs/>
-                <w:highlight w:val="yellow"/>
-              </w:rPr>
-              <w:t>C signals using Logic Analyzer</w:t>
-            </w:r>
-          </w:p>
-          <w:p>
-            <w:pPr>
-              <w:spacing w:after="0" w:line="240" w:lineRule="auto"/>
-              <w:rPr>
-                <w:rFonts w:cstheme="minorHAnsi"/>
-                <w:bCs/>
-                <w:highlight w:val="yellow"/>
+              </w:rPr>
+              <w:t>C signals</w:t>
+            </w:r>
+            <w:r>
+              <w:rPr>
+                <w:rFonts w:cstheme="minorHAnsi"/>
+                <w:bCs/>
+              </w:rPr>
+              <w:t xml:space="preserve"> using Logic Analyzer</w:t>
+            </w:r>
+          </w:p>
+          <w:p>
+            <w:pPr>
+              <w:spacing w:after="0" w:line="240" w:lineRule="auto"/>
+              <w:rPr>
+                <w:rFonts w:cstheme="minorHAnsi"/>
+                <w:bCs/>
               </w:rPr>
             </w:pPr>
             <w:sdt>
@@ -4245,7 +4117,6 @@
                 <w:rPr>
                   <w:rFonts w:cstheme="minorHAnsi"/>
                   <w:bCs/>
-                  <w:highlight w:val="yellow"/>
                 </w:rPr>
                 <w:id w:val="-1026476963"/>
                 <w14:checkbox>
@@ -4260,7 +4131,6 @@
                   <w:rPr>
                     <w:rFonts w:ascii="MS Gothic" w:eastAsia="MS Gothic" w:cstheme="minorHAnsi" w:hint="eastAsia"/>
                     <w:bCs/>
-                    <w:highlight w:val="yellow"/>
                   </w:rPr>
                   <w:t>☐</w:t>
                 </w:r>
@@ -4270,9 +4140,14 @@
               <w:rPr>
                 <w:rFonts w:cstheme="minorHAnsi"/>
                 <w:bCs/>
-                <w:highlight w:val="yellow"/>
               </w:rPr>
               <w:tab/>
+            </w:r>
+            <w:r>
+              <w:rPr>
+                <w:rFonts w:cstheme="minorHAnsi"/>
+                <w:bCs/>
+              </w:rPr>
               <w:t>SDA and SCL satisfy timing requirements</w:t>
             </w:r>
           </w:p>
@@ -4288,7 +4163,6 @@
                 <w:rPr>
                   <w:rFonts w:cstheme="minorHAnsi"/>
                   <w:bCs/>
-                  <w:highlight w:val="yellow"/>
                 </w:rPr>
                 <w:id w:val="1039404089"/>
                 <w14:checkbox>
@@ -4303,7 +4177,6 @@
                   <w:rPr>
                     <w:rFonts w:ascii="MS Gothic" w:eastAsia="MS Gothic" w:hAnsi="MS Gothic" w:cstheme="minorHAnsi" w:hint="eastAsia"/>
                     <w:bCs/>
-                    <w:highlight w:val="yellow"/>
                   </w:rPr>
                   <w:t>☐</w:t>
                 </w:r>
@@ -4313,9 +4186,14 @@
               <w:rPr>
                 <w:rFonts w:cstheme="minorHAnsi"/>
                 <w:bCs/>
-                <w:highlight w:val="yellow"/>
               </w:rPr>
               <w:tab/>
+            </w:r>
+            <w:r>
+              <w:rPr>
+                <w:rFonts w:cstheme="minorHAnsi"/>
+                <w:bCs/>
+              </w:rPr>
               <w:t>DCLK output</w:t>
             </w:r>
           </w:p>
@@ -4469,19 +4347,11 @@
                 <w:rFonts w:cstheme="minorHAnsi"/>
               </w:rPr>
             </w:pPr>
-            <w:proofErr w:type="spellStart"/>
-            <w:r>
-              <w:rPr>
-                <w:rFonts w:cstheme="minorHAnsi"/>
-              </w:rPr>
-              <w:t>XBee</w:t>
-            </w:r>
-            <w:proofErr w:type="spellEnd"/>
-            <w:r>
-              <w:rPr>
-                <w:rFonts w:cstheme="minorHAnsi"/>
-              </w:rPr>
-              <w:t xml:space="preserve"> receive data</w:t>
+            <w:r>
+              <w:rPr>
+                <w:rFonts w:cstheme="minorHAnsi"/>
+              </w:rPr>
+              <w:t>XBee receive data</w:t>
             </w:r>
           </w:p>
         </w:tc>
@@ -4614,21 +4484,7 @@
               <w:rPr>
                 <w:rFonts w:cstheme="minorHAnsi"/>
               </w:rPr>
-              <w:t xml:space="preserve">The Beagle Bone firmware is in charge of running the camera, providing data to the DSP software handling communication with the </w:t>
-            </w:r>
-            <w:proofErr w:type="spellStart"/>
-            <w:r>
-              <w:rPr>
-                <w:rFonts w:cstheme="minorHAnsi"/>
-              </w:rPr>
-              <w:t>XBee</w:t>
-            </w:r>
-            <w:proofErr w:type="spellEnd"/>
-            <w:r>
-              <w:rPr>
-                <w:rFonts w:cstheme="minorHAnsi"/>
-              </w:rPr>
-              <w:t xml:space="preserve"> module and communicating with a host computer over USB and Ethernet for debugging purposes.</w:t>
+              <w:t>The Beagle Bone firmware is in charge of running the camera, providing data to the DSP software handling communication with the XBee module and communicating with a host computer over USB and Ethernet for debugging purposes.</w:t>
             </w:r>
           </w:p>
         </w:tc>
@@ -4899,20 +4755,12 @@
                 <w:bCs/>
               </w:rPr>
               <w:tab/>
-            </w:r>
-            <w:r>
-              <w:rPr>
-                <w:rFonts w:cstheme="minorHAnsi"/>
-                <w:bCs/>
-                <w:highlight w:val="yellow"/>
-              </w:rPr>
               <w:t>Generation of I</w:t>
             </w:r>
             <w:r>
               <w:rPr>
                 <w:rFonts w:cstheme="minorHAnsi"/>
                 <w:bCs/>
-                <w:highlight w:val="yellow"/>
                 <w:vertAlign w:val="superscript"/>
               </w:rPr>
               <w:t>2</w:t>
@@ -4921,9 +4769,15 @@
               <w:rPr>
                 <w:rFonts w:cstheme="minorHAnsi"/>
                 <w:bCs/>
-                <w:highlight w:val="yellow"/>
-              </w:rPr>
-              <w:t>C signals Logic Analyzer</w:t>
+              </w:rPr>
+              <w:t>C signals</w:t>
+            </w:r>
+            <w:r>
+              <w:rPr>
+                <w:rFonts w:cstheme="minorHAnsi"/>
+                <w:bCs/>
+              </w:rPr>
+              <w:t xml:space="preserve"> Logic Analyzer</w:t>
             </w:r>
           </w:p>
         </w:tc>
@@ -5189,70 +5043,60 @@
               </w:rPr>
               <w:t xml:space="preserve">The </w:t>
             </w:r>
-            <w:proofErr w:type="spellStart"/>
             <w:r>
               <w:rPr>
                 <w:rFonts w:cstheme="minorHAnsi"/>
               </w:rPr>
               <w:t>XBee</w:t>
             </w:r>
-            <w:proofErr w:type="spellEnd"/>
             <w:r>
               <w:rPr>
                 <w:rFonts w:cstheme="minorHAnsi"/>
               </w:rPr>
               <w:t xml:space="preserve"> wireless will have two-way communication. The Beagle Bone </w:t>
             </w:r>
-            <w:proofErr w:type="spellStart"/>
             <w:r>
               <w:rPr>
                 <w:rFonts w:cstheme="minorHAnsi"/>
               </w:rPr>
               <w:t>Xbee</w:t>
             </w:r>
-            <w:proofErr w:type="spellEnd"/>
             <w:r>
               <w:rPr>
                 <w:rFonts w:cstheme="minorHAnsi"/>
               </w:rPr>
               <w:t xml:space="preserve"> will be able to send cursor commands to the MSP430 </w:t>
             </w:r>
-            <w:proofErr w:type="spellStart"/>
             <w:r>
               <w:rPr>
                 <w:rFonts w:cstheme="minorHAnsi"/>
               </w:rPr>
               <w:t>XBee</w:t>
             </w:r>
-            <w:proofErr w:type="spellEnd"/>
             <w:r>
               <w:rPr>
                 <w:rFonts w:cstheme="minorHAnsi"/>
               </w:rPr>
               <w:t xml:space="preserve">. And the MSP430 </w:t>
             </w:r>
-            <w:proofErr w:type="spellStart"/>
             <w:r>
               <w:rPr>
                 <w:rFonts w:cstheme="minorHAnsi"/>
               </w:rPr>
               <w:t>XBee</w:t>
             </w:r>
-            <w:proofErr w:type="spellEnd"/>
             <w:r>
               <w:rPr>
                 <w:rFonts w:cstheme="minorHAnsi"/>
               </w:rPr>
               <w:t xml:space="preserve"> will send algorithm parameter data the Beagle Bone </w:t>
             </w:r>
-            <w:proofErr w:type="spellStart"/>
             <w:r>
               <w:rPr>
                 <w:rFonts w:cstheme="minorHAnsi"/>
               </w:rPr>
               <w:t>XBee</w:t>
             </w:r>
-            <w:proofErr w:type="spellEnd"/>
             <w:r>
               <w:rPr>
                 <w:rFonts w:cstheme="minorHAnsi"/>
@@ -5324,63 +5168,7 @@
               <w:rPr>
                 <w:rFonts w:cstheme="minorHAnsi"/>
               </w:rPr>
-              <w:t xml:space="preserve">Send a string from the MSP430 development board through UART1 and into an </w:t>
-            </w:r>
-            <w:proofErr w:type="spellStart"/>
-            <w:r>
-              <w:rPr>
-                <w:rFonts w:cstheme="minorHAnsi"/>
-              </w:rPr>
-              <w:t>XBee</w:t>
-            </w:r>
-            <w:proofErr w:type="spellEnd"/>
-            <w:r>
-              <w:rPr>
-                <w:rFonts w:cstheme="minorHAnsi"/>
-              </w:rPr>
-              <w:t xml:space="preserve">. The </w:t>
-            </w:r>
-            <w:proofErr w:type="spellStart"/>
-            <w:r>
-              <w:rPr>
-                <w:rFonts w:cstheme="minorHAnsi"/>
-              </w:rPr>
-              <w:t>XBee</w:t>
-            </w:r>
-            <w:proofErr w:type="spellEnd"/>
-            <w:r>
-              <w:rPr>
-                <w:rFonts w:cstheme="minorHAnsi"/>
-              </w:rPr>
-              <w:t xml:space="preserve"> will transmit this string to another </w:t>
-            </w:r>
-            <w:proofErr w:type="spellStart"/>
-            <w:r>
-              <w:rPr>
-                <w:rFonts w:cstheme="minorHAnsi"/>
-              </w:rPr>
-              <w:t>XBee</w:t>
-            </w:r>
-            <w:proofErr w:type="spellEnd"/>
-            <w:r>
-              <w:rPr>
-                <w:rFonts w:cstheme="minorHAnsi"/>
-              </w:rPr>
-              <w:t xml:space="preserve"> connected to a USB </w:t>
-            </w:r>
-            <w:proofErr w:type="spellStart"/>
-            <w:r>
-              <w:rPr>
-                <w:rFonts w:cstheme="minorHAnsi"/>
-              </w:rPr>
-              <w:t>XBee</w:t>
-            </w:r>
-            <w:proofErr w:type="spellEnd"/>
-            <w:r>
-              <w:rPr>
-                <w:rFonts w:cstheme="minorHAnsi"/>
-              </w:rPr>
-              <w:t xml:space="preserve"> explorer and will transmit the string to the computer and display the string on a terminal.</w:t>
+              <w:t>Send a string from the MSP430 development board through UART1 and into an XBee. The XBee will transmit this string to another XBee connected to a USB XBee explorer and will transmit the string to the computer and display the string on a terminal.</w:t>
             </w:r>
           </w:p>
         </w:tc>
@@ -5443,17 +5231,8 @@
                 <w:rFonts w:cstheme="minorHAnsi"/>
                 <w:bCs/>
               </w:rPr>
-              <w:t xml:space="preserve"> over </w:t>
-            </w:r>
-            <w:proofErr w:type="spellStart"/>
-            <w:r>
-              <w:rPr>
-                <w:rFonts w:cstheme="minorHAnsi"/>
-                <w:bCs/>
-              </w:rPr>
-              <w:t>XBee</w:t>
-            </w:r>
-            <w:proofErr w:type="spellEnd"/>
+              <w:t xml:space="preserve"> over XBee</w:t>
+            </w:r>
           </w:p>
         </w:tc>
       </w:tr>
@@ -5610,21 +5389,12 @@
                 <w:bCs/>
               </w:rPr>
             </w:pPr>
-            <w:proofErr w:type="spellStart"/>
-            <w:r>
-              <w:rPr>
-                <w:rFonts w:cstheme="minorHAnsi"/>
-                <w:bCs/>
-              </w:rPr>
-              <w:t>imageData</w:t>
-            </w:r>
-            <w:proofErr w:type="spellEnd"/>
-            <w:r>
-              <w:rPr>
-                <w:rFonts w:cstheme="minorHAnsi"/>
-                <w:bCs/>
-              </w:rPr>
-              <w:t xml:space="preserve"> from a pre-recorded video, initial threshold (manually chosen)</w:t>
+            <w:r>
+              <w:rPr>
+                <w:rFonts w:cstheme="minorHAnsi"/>
+                <w:bCs/>
+              </w:rPr>
+              <w:t>imageData from a pre-recorded video, initial threshold (manually chosen)</w:t>
             </w:r>
           </w:p>
         </w:tc>
@@ -5744,32 +5514,7 @@
                 <w:rFonts w:cstheme="minorHAnsi"/>
                 <w:bCs/>
               </w:rPr>
-              <w:t xml:space="preserve">Scans each pixel in the region of interest in a frame and checks to see which pixels are dark enough to belong to the pupil. This process is repeated until a region (computed with </w:t>
-            </w:r>
-            <w:proofErr w:type="spellStart"/>
-            <w:proofErr w:type="gramStart"/>
-            <w:r>
-              <w:rPr>
-                <w:rFonts w:cstheme="minorHAnsi"/>
-                <w:bCs/>
-              </w:rPr>
-              <w:t>getConnectedRegions</w:t>
-            </w:r>
-            <w:proofErr w:type="spellEnd"/>
-            <w:r>
-              <w:rPr>
-                <w:rFonts w:cstheme="minorHAnsi"/>
-                <w:bCs/>
-              </w:rPr>
-              <w:t>(</w:t>
-            </w:r>
-            <w:proofErr w:type="gramEnd"/>
-            <w:r>
-              <w:rPr>
-                <w:rFonts w:cstheme="minorHAnsi"/>
-                <w:bCs/>
-              </w:rPr>
-              <w:t>)) with an area close to a reference area is found, or until a maximum number of iterations has been reached. If the maximum number of iterations is reached and no suitable regions are detected, identify the user as blinking.</w:t>
+              <w:t>Scans each pixel in the region of interest in a frame and checks to see which pixels are dark enough to belong to the pupil. This process is repeated until a region (computed with getConnectedRegions()) with an area close to a reference area is found, or until a maximum number of iterations has been reached. If the maximum number of iterations is reached and no suitable regions are detected, identify the user as blinking.</w:t>
             </w:r>
           </w:p>
         </w:tc>
@@ -5995,21 +5740,12 @@
                 <w:bCs/>
               </w:rPr>
             </w:pPr>
-            <w:proofErr w:type="spellStart"/>
-            <w:r>
-              <w:rPr>
-                <w:rFonts w:cstheme="minorHAnsi"/>
-                <w:bCs/>
-              </w:rPr>
-              <w:t>getConnectedRegions</w:t>
-            </w:r>
-            <w:proofErr w:type="spellEnd"/>
-            <w:r>
-              <w:rPr>
-                <w:rFonts w:cstheme="minorHAnsi"/>
-                <w:bCs/>
-              </w:rPr>
-              <w:t>()</w:t>
+            <w:r>
+              <w:rPr>
+                <w:rFonts w:cstheme="minorHAnsi"/>
+                <w:bCs/>
+              </w:rPr>
+              <w:t>getConnectedRegions()</w:t>
             </w:r>
           </w:p>
         </w:tc>
@@ -6126,47 +5862,13 @@
                 <w:bCs/>
               </w:rPr>
             </w:pPr>
-            <w:proofErr w:type="spellStart"/>
-            <w:r>
-              <w:rPr>
-                <w:rFonts w:cstheme="minorHAnsi"/>
-                <w:bCs/>
-              </w:rPr>
-              <w:t>crPointList</w:t>
-            </w:r>
-            <w:proofErr w:type="spellEnd"/>
-            <w:r>
-              <w:rPr>
-                <w:rFonts w:cstheme="minorHAnsi"/>
-                <w:bCs/>
-              </w:rPr>
-              <w:t xml:space="preserve">, </w:t>
-            </w:r>
-            <w:proofErr w:type="spellStart"/>
-            <w:r>
-              <w:rPr>
-                <w:rFonts w:cstheme="minorHAnsi"/>
-                <w:bCs/>
-              </w:rPr>
-              <w:t>crSize</w:t>
-            </w:r>
-            <w:proofErr w:type="spellEnd"/>
-            <w:r>
-              <w:rPr>
-                <w:rFonts w:cstheme="minorHAnsi"/>
-                <w:bCs/>
-              </w:rPr>
-              <w:t xml:space="preserve">, </w:t>
-            </w:r>
-            <w:proofErr w:type="spellStart"/>
-            <w:r>
-              <w:rPr>
-                <w:rFonts w:cstheme="minorHAnsi"/>
-                <w:bCs/>
-              </w:rPr>
-              <w:t>crCount,crBinary</w:t>
-            </w:r>
-            <w:proofErr w:type="spellEnd"/>
+            <w:r>
+              <w:rPr>
+                <w:rFonts w:cstheme="minorHAnsi"/>
+                <w:bCs/>
+              </w:rPr>
+              <w:t>crPointList, crSize, crCount,crBinary</w:t>
+            </w:r>
           </w:p>
         </w:tc>
       </w:tr>
@@ -6508,21 +6210,12 @@
                 <w:bCs/>
               </w:rPr>
             </w:pPr>
-            <w:proofErr w:type="spellStart"/>
-            <w:r>
-              <w:rPr>
-                <w:rFonts w:cstheme="minorHAnsi"/>
-                <w:bCs/>
-              </w:rPr>
-              <w:t>getAspectRatio</w:t>
-            </w:r>
-            <w:proofErr w:type="spellEnd"/>
-            <w:r>
-              <w:rPr>
-                <w:rFonts w:cstheme="minorHAnsi"/>
-                <w:bCs/>
-              </w:rPr>
-              <w:t>()</w:t>
+            <w:r>
+              <w:rPr>
+                <w:rFonts w:cstheme="minorHAnsi"/>
+                <w:bCs/>
+              </w:rPr>
+              <w:t>getAspectRatio()</w:t>
             </w:r>
           </w:p>
         </w:tc>
@@ -6579,31 +6272,13 @@
                 <w:bCs/>
               </w:rPr>
             </w:pPr>
-            <w:proofErr w:type="spellStart"/>
-            <w:r>
-              <w:rPr>
-                <w:rFonts w:cstheme="minorHAnsi"/>
-                <w:bCs/>
-              </w:rPr>
-              <w:t>crBinary</w:t>
-            </w:r>
-            <w:proofErr w:type="spellEnd"/>
-            <w:r>
-              <w:rPr>
-                <w:rFonts w:cstheme="minorHAnsi"/>
-                <w:bCs/>
-              </w:rPr>
-              <w:t xml:space="preserve">, </w:t>
-            </w:r>
-            <w:proofErr w:type="spellStart"/>
-            <w:r>
-              <w:rPr>
-                <w:rFonts w:cstheme="minorHAnsi"/>
-                <w:bCs/>
-              </w:rPr>
-              <w:t>crCount</w:t>
-            </w:r>
-            <w:proofErr w:type="spellEnd"/>
+            <w:r>
+              <w:rPr>
+                <w:rFonts w:cstheme="minorHAnsi"/>
+                <w:bCs/>
+              </w:rPr>
+              <w:t>crBinary, crCount</w:t>
+            </w:r>
           </w:p>
         </w:tc>
       </w:tr>
@@ -6983,21 +6658,12 @@
                 <w:bCs/>
               </w:rPr>
             </w:pPr>
-            <w:proofErr w:type="spellStart"/>
-            <w:r>
-              <w:rPr>
-                <w:rFonts w:cstheme="minorHAnsi"/>
-                <w:bCs/>
-              </w:rPr>
-              <w:t>removeAberrations</w:t>
-            </w:r>
-            <w:proofErr w:type="spellEnd"/>
-            <w:r>
-              <w:rPr>
-                <w:rFonts w:cstheme="minorHAnsi"/>
-                <w:bCs/>
-              </w:rPr>
-              <w:t>()</w:t>
+            <w:r>
+              <w:rPr>
+                <w:rFonts w:cstheme="minorHAnsi"/>
+                <w:bCs/>
+              </w:rPr>
+              <w:t>removeAberrations()</w:t>
             </w:r>
           </w:p>
         </w:tc>
@@ -7057,53 +6723,12 @@
                 <w:bCs/>
               </w:rPr>
             </w:pPr>
-            <w:proofErr w:type="spellStart"/>
-            <w:r>
-              <w:rPr>
-                <w:rFonts w:cstheme="minorHAnsi"/>
-                <w:bCs/>
-              </w:rPr>
-              <w:t>crPointList</w:t>
-            </w:r>
-            <w:proofErr w:type="spellEnd"/>
-            <w:r>
-              <w:rPr>
-                <w:rFonts w:cstheme="minorHAnsi"/>
-                <w:bCs/>
-              </w:rPr>
-              <w:t xml:space="preserve">, </w:t>
-            </w:r>
-            <w:proofErr w:type="spellStart"/>
-            <w:r>
-              <w:rPr>
-                <w:rFonts w:cstheme="minorHAnsi"/>
-                <w:bCs/>
-              </w:rPr>
-              <w:t>crMap</w:t>
-            </w:r>
-            <w:proofErr w:type="spellEnd"/>
-            <w:r>
-              <w:rPr>
-                <w:rFonts w:cstheme="minorHAnsi"/>
-                <w:bCs/>
-              </w:rPr>
-              <w:t xml:space="preserve">, </w:t>
-            </w:r>
-            <w:proofErr w:type="spellStart"/>
-            <w:r>
-              <w:rPr>
-                <w:rFonts w:cstheme="minorHAnsi"/>
-                <w:bCs/>
-              </w:rPr>
-              <w:t>crSize</w:t>
-            </w:r>
-            <w:proofErr w:type="spellEnd"/>
-            <w:r>
-              <w:rPr>
-                <w:rFonts w:cstheme="minorHAnsi"/>
-                <w:bCs/>
-              </w:rPr>
-              <w:t>, Index indicating chosen region</w:t>
+            <w:r>
+              <w:rPr>
+                <w:rFonts w:cstheme="minorHAnsi"/>
+                <w:bCs/>
+              </w:rPr>
+              <w:t>crPointList, crMap, crSize, Index indicating chosen region</w:t>
             </w:r>
           </w:p>
         </w:tc>
@@ -7166,33 +6791,8 @@
                 <w:rFonts w:cstheme="minorHAnsi"/>
                 <w:bCs/>
               </w:rPr>
-              <w:t xml:space="preserve">Updated </w:t>
-            </w:r>
-            <w:proofErr w:type="spellStart"/>
-            <w:r>
-              <w:rPr>
-                <w:rFonts w:cstheme="minorHAnsi"/>
-                <w:bCs/>
-              </w:rPr>
-              <w:t>crPointList</w:t>
-            </w:r>
-            <w:proofErr w:type="spellEnd"/>
-            <w:r>
-              <w:rPr>
-                <w:rFonts w:cstheme="minorHAnsi"/>
-                <w:bCs/>
-              </w:rPr>
-              <w:t xml:space="preserve"> and </w:t>
-            </w:r>
-            <w:proofErr w:type="spellStart"/>
-            <w:r>
-              <w:rPr>
-                <w:rFonts w:cstheme="minorHAnsi"/>
-                <w:bCs/>
-              </w:rPr>
-              <w:t>crSize</w:t>
-            </w:r>
-            <w:proofErr w:type="spellEnd"/>
+              <w:t>Updated crPointList and crSize</w:t>
+            </w:r>
           </w:p>
         </w:tc>
       </w:tr>
@@ -7515,21 +7115,12 @@
                 <w:bCs/>
               </w:rPr>
             </w:pPr>
-            <w:proofErr w:type="spellStart"/>
-            <w:r>
-              <w:rPr>
-                <w:rFonts w:cstheme="minorHAnsi"/>
-                <w:bCs/>
-              </w:rPr>
-              <w:t>computeCentroid</w:t>
-            </w:r>
-            <w:proofErr w:type="spellEnd"/>
-            <w:r>
-              <w:rPr>
-                <w:rFonts w:cstheme="minorHAnsi"/>
-                <w:bCs/>
-              </w:rPr>
-              <w:t>()</w:t>
+            <w:r>
+              <w:rPr>
+                <w:rFonts w:cstheme="minorHAnsi"/>
+                <w:bCs/>
+              </w:rPr>
+              <w:t>computeCentroid()</w:t>
             </w:r>
           </w:p>
         </w:tc>
@@ -7586,37 +7177,12 @@
                 <w:bCs/>
               </w:rPr>
             </w:pPr>
-            <w:proofErr w:type="spellStart"/>
-            <w:r>
-              <w:rPr>
-                <w:rFonts w:cstheme="minorHAnsi"/>
-                <w:bCs/>
-              </w:rPr>
-              <w:t>crPointList</w:t>
-            </w:r>
-            <w:proofErr w:type="spellEnd"/>
-            <w:r>
-              <w:rPr>
-                <w:rFonts w:cstheme="minorHAnsi"/>
-                <w:bCs/>
-              </w:rPr>
-              <w:t xml:space="preserve">, </w:t>
-            </w:r>
-            <w:proofErr w:type="spellStart"/>
-            <w:r>
-              <w:rPr>
-                <w:rFonts w:cstheme="minorHAnsi"/>
-                <w:bCs/>
-              </w:rPr>
-              <w:t>crSize</w:t>
-            </w:r>
-            <w:proofErr w:type="spellEnd"/>
-            <w:r>
-              <w:rPr>
-                <w:rFonts w:cstheme="minorHAnsi"/>
-                <w:bCs/>
-              </w:rPr>
-              <w:t>, Index indicating chosen region</w:t>
+            <w:r>
+              <w:rPr>
+                <w:rFonts w:cstheme="minorHAnsi"/>
+                <w:bCs/>
+              </w:rPr>
+              <w:t>crPointList, crSize, Index indicating chosen region</w:t>
             </w:r>
           </w:p>
         </w:tc>
@@ -7939,21 +7505,12 @@
                 <w:bCs/>
               </w:rPr>
             </w:pPr>
-            <w:proofErr w:type="spellStart"/>
-            <w:r>
-              <w:rPr>
-                <w:rFonts w:cstheme="minorHAnsi"/>
-                <w:bCs/>
-              </w:rPr>
-              <w:t>generateCursorCommand</w:t>
-            </w:r>
-            <w:proofErr w:type="spellEnd"/>
-            <w:r>
-              <w:rPr>
-                <w:rFonts w:cstheme="minorHAnsi"/>
-                <w:bCs/>
-              </w:rPr>
-              <w:t>()</w:t>
+            <w:r>
+              <w:rPr>
+                <w:rFonts w:cstheme="minorHAnsi"/>
+                <w:bCs/>
+              </w:rPr>
+              <w:t>generateCursorCommand()</w:t>
             </w:r>
           </w:p>
         </w:tc>
@@ -8654,21 +8211,7 @@
               <w:rPr>
                 <w:rFonts w:cstheme="minorHAnsi"/>
               </w:rPr>
-              <w:t xml:space="preserve">This board will read data from the camera board, and buffer it. The buffer utilizes DCLK to read the data in. VD and HD are sent along to the Beagle Bone to be used in Image Processing algorithms. Serial data will be both sent and received using an </w:t>
-            </w:r>
-            <w:proofErr w:type="spellStart"/>
-            <w:r>
-              <w:rPr>
-                <w:rFonts w:cstheme="minorHAnsi"/>
-              </w:rPr>
-              <w:t>XBee</w:t>
-            </w:r>
-            <w:proofErr w:type="spellEnd"/>
-            <w:r>
-              <w:rPr>
-                <w:rFonts w:cstheme="minorHAnsi"/>
-              </w:rPr>
-              <w:t xml:space="preserve">. </w:t>
+              <w:t xml:space="preserve">This board will read data from the camera board, and buffer it. The buffer utilizes DCLK to read the data in. VD and HD are sent along to the Beagle Bone to be used in Image Processing algorithms. Serial data will be both sent and received using an XBee. </w:t>
             </w:r>
           </w:p>
         </w:tc>
@@ -9029,21 +8572,12 @@
               </w:rPr>
               <w:tab/>
             </w:r>
-            <w:proofErr w:type="spellStart"/>
-            <w:r>
-              <w:rPr>
-                <w:rFonts w:cstheme="minorHAnsi"/>
-                <w:bCs/>
-              </w:rPr>
-              <w:t>XBee</w:t>
-            </w:r>
-            <w:proofErr w:type="spellEnd"/>
-            <w:r>
-              <w:rPr>
-                <w:rFonts w:cstheme="minorHAnsi"/>
-                <w:bCs/>
-              </w:rPr>
-              <w:t xml:space="preserve"> functional </w:t>
+            <w:r>
+              <w:rPr>
+                <w:rFonts w:cstheme="minorHAnsi"/>
+                <w:bCs/>
+              </w:rPr>
+              <w:t xml:space="preserve">XBee functional </w:t>
             </w:r>
           </w:p>
         </w:tc>
@@ -9052,9 +8586,6 @@
     <w:p>
       <w:pPr>
         <w:spacing w:after="0" w:line="240" w:lineRule="auto"/>
-        <w:rPr>
-          <w:color w:val="FF0000"/>
-        </w:rPr>
       </w:pPr>
     </w:p>
     <w:tbl>
@@ -9091,17 +8622,13 @@
                 <w:rFonts w:cstheme="minorHAnsi"/>
                 <w:b/>
                 <w:bCs/>
-                <w:color w:val="FF0000"/>
-                <w:highlight w:val="yellow"/>
-              </w:rPr>
-            </w:pPr>
-            <w:r>
-              <w:rPr>
-                <w:rFonts w:cstheme="minorHAnsi"/>
-                <w:b/>
-                <w:bCs/>
-                <w:color w:val="FF0000"/>
-                <w:highlight w:val="yellow"/>
+              </w:rPr>
+            </w:pPr>
+            <w:r>
+              <w:rPr>
+                <w:rFonts w:cstheme="minorHAnsi"/>
+                <w:b/>
+                <w:bCs/>
               </w:rPr>
               <w:t>Module</w:t>
             </w:r>
@@ -9123,14 +8650,12 @@
               <w:spacing w:after="0" w:line="240" w:lineRule="auto"/>
               <w:rPr>
                 <w:rFonts w:cstheme="minorHAnsi"/>
-                <w:color w:val="FF0000"/>
-              </w:rPr>
-            </w:pPr>
-            <w:r>
-              <w:rPr>
-                <w:rFonts w:cstheme="minorHAnsi"/>
-                <w:bCs/>
-                <w:color w:val="FF0000"/>
+              </w:rPr>
+            </w:pPr>
+            <w:r>
+              <w:rPr>
+                <w:rFonts w:cstheme="minorHAnsi"/>
+                <w:bCs/>
               </w:rPr>
               <w:t>Power Supply</w:t>
             </w:r>
@@ -9158,17 +8683,13 @@
                 <w:rFonts w:cstheme="minorHAnsi"/>
                 <w:b/>
                 <w:bCs/>
-                <w:color w:val="FF0000"/>
-                <w:highlight w:val="yellow"/>
-              </w:rPr>
-            </w:pPr>
-            <w:r>
-              <w:rPr>
-                <w:rFonts w:cstheme="minorHAnsi"/>
-                <w:b/>
-                <w:bCs/>
-                <w:color w:val="FF0000"/>
-                <w:highlight w:val="yellow"/>
+              </w:rPr>
+            </w:pPr>
+            <w:r>
+              <w:rPr>
+                <w:rFonts w:cstheme="minorHAnsi"/>
+                <w:b/>
+                <w:bCs/>
               </w:rPr>
               <w:t>Inputs</w:t>
             </w:r>
@@ -9191,20 +8712,17 @@
               <w:spacing w:after="0" w:line="240" w:lineRule="auto"/>
               <w:rPr>
                 <w:rFonts w:cstheme="minorHAnsi"/>
-                <w:color w:val="FF0000"/>
-              </w:rPr>
-            </w:pPr>
-            <w:r>
-              <w:rPr>
-                <w:rFonts w:cstheme="minorHAnsi"/>
-                <w:color w:val="FF0000"/>
+              </w:rPr>
+            </w:pPr>
+            <w:r>
+              <w:rPr>
+                <w:rFonts w:cstheme="minorHAnsi"/>
               </w:rPr>
               <w:t>6.6V from LiFePO</w:t>
             </w:r>
             <w:r>
               <w:rPr>
                 <w:rFonts w:cstheme="minorHAnsi"/>
-                <w:color w:val="FF0000"/>
                 <w:vertAlign w:val="subscript"/>
               </w:rPr>
               <w:t>4</w:t>
@@ -9212,7 +8730,6 @@
             <w:r>
               <w:rPr>
                 <w:rFonts w:cstheme="minorHAnsi"/>
-                <w:color w:val="FF0000"/>
               </w:rPr>
               <w:t xml:space="preserve"> battery</w:t>
             </w:r>
@@ -9239,17 +8756,13 @@
                 <w:rFonts w:cstheme="minorHAnsi"/>
                 <w:b/>
                 <w:bCs/>
-                <w:color w:val="FF0000"/>
-                <w:highlight w:val="yellow"/>
-              </w:rPr>
-            </w:pPr>
-            <w:r>
-              <w:rPr>
-                <w:rFonts w:cstheme="minorHAnsi"/>
-                <w:b/>
-                <w:bCs/>
-                <w:color w:val="FF0000"/>
-                <w:highlight w:val="yellow"/>
+              </w:rPr>
+            </w:pPr>
+            <w:r>
+              <w:rPr>
+                <w:rFonts w:cstheme="minorHAnsi"/>
+                <w:b/>
+                <w:bCs/>
               </w:rPr>
               <w:t>Outputs</w:t>
             </w:r>
@@ -9271,13 +8784,11 @@
               <w:spacing w:after="0" w:line="240" w:lineRule="auto"/>
               <w:rPr>
                 <w:rFonts w:cstheme="minorHAnsi"/>
-                <w:color w:val="FF0000"/>
-              </w:rPr>
-            </w:pPr>
-            <w:r>
-              <w:rPr>
-                <w:rFonts w:cstheme="minorHAnsi"/>
-                <w:color w:val="FF0000"/>
+              </w:rPr>
+            </w:pPr>
+            <w:r>
+              <w:rPr>
+                <w:rFonts w:cstheme="minorHAnsi"/>
               </w:rPr>
               <w:t>Linear Regulators output 5V, 3.3V, 2.8V, and 1.5V voltage rails to hardware components.</w:t>
             </w:r>
@@ -9305,17 +8816,13 @@
                 <w:rFonts w:cstheme="minorHAnsi"/>
                 <w:b/>
                 <w:bCs/>
-                <w:color w:val="FF0000"/>
-                <w:highlight w:val="yellow"/>
-              </w:rPr>
-            </w:pPr>
-            <w:r>
-              <w:rPr>
-                <w:rFonts w:cstheme="minorHAnsi"/>
-                <w:b/>
-                <w:bCs/>
-                <w:color w:val="FF0000"/>
-                <w:highlight w:val="yellow"/>
+              </w:rPr>
+            </w:pPr>
+            <w:r>
+              <w:rPr>
+                <w:rFonts w:cstheme="minorHAnsi"/>
+                <w:b/>
+                <w:bCs/>
               </w:rPr>
               <w:t>Functionality</w:t>
             </w:r>
@@ -9338,29 +8845,23 @@
               <w:spacing w:after="0" w:line="240" w:lineRule="auto"/>
               <w:rPr>
                 <w:rFonts w:cstheme="minorHAnsi"/>
-                <w:color w:val="FF0000"/>
-              </w:rPr>
-            </w:pPr>
-            <w:r>
-              <w:rPr>
-                <w:rFonts w:cstheme="minorHAnsi"/>
-                <w:color w:val="FF0000"/>
+              </w:rPr>
+            </w:pPr>
+            <w:r>
+              <w:rPr>
+                <w:rFonts w:cstheme="minorHAnsi"/>
               </w:rPr>
               <w:t xml:space="preserve">To provide power to Beagle Bone, Beagle Bone </w:t>
             </w:r>
-            <w:proofErr w:type="spellStart"/>
-            <w:r>
-              <w:rPr>
-                <w:rFonts w:cstheme="minorHAnsi"/>
-                <w:color w:val="FF0000"/>
+            <w:r>
+              <w:rPr>
+                <w:rFonts w:cstheme="minorHAnsi"/>
               </w:rPr>
               <w:t>XBee</w:t>
             </w:r>
-            <w:proofErr w:type="spellEnd"/>
-            <w:r>
-              <w:rPr>
-                <w:rFonts w:cstheme="minorHAnsi"/>
-                <w:color w:val="FF0000"/>
+            <w:r>
+              <w:rPr>
+                <w:rFonts w:cstheme="minorHAnsi"/>
               </w:rPr>
               <w:t xml:space="preserve">, and Camera. </w:t>
             </w:r>
@@ -9387,19 +8888,23 @@
                 <w:rFonts w:cstheme="minorHAnsi"/>
                 <w:b/>
                 <w:bCs/>
-                <w:color w:val="FF0000"/>
-                <w:highlight w:val="yellow"/>
-              </w:rPr>
-            </w:pPr>
-            <w:r>
-              <w:rPr>
-                <w:rFonts w:cstheme="minorHAnsi"/>
-                <w:b/>
-                <w:bCs/>
-                <w:color w:val="FF0000"/>
-                <w:highlight w:val="yellow"/>
-              </w:rPr>
-              <w:t>Demonstration Plan</w:t>
+              </w:rPr>
+            </w:pPr>
+            <w:r>
+              <w:rPr>
+                <w:rFonts w:cstheme="minorHAnsi"/>
+                <w:b/>
+                <w:bCs/>
+              </w:rPr>
+              <w:t>Demonstration</w:t>
+            </w:r>
+            <w:r>
+              <w:rPr>
+                <w:rFonts w:cstheme="minorHAnsi"/>
+                <w:b/>
+                <w:bCs/>
+              </w:rPr>
+              <w:t xml:space="preserve"> Plan</w:t>
             </w:r>
           </w:p>
         </w:tc>
@@ -9419,15 +8924,19 @@
               <w:spacing w:after="0" w:line="240" w:lineRule="auto"/>
               <w:rPr>
                 <w:rFonts w:cstheme="minorHAnsi"/>
-                <w:color w:val="FF0000"/>
-              </w:rPr>
-            </w:pPr>
-            <w:r>
-              <w:rPr>
-                <w:rFonts w:cstheme="minorHAnsi"/>
-                <w:color w:val="FF0000"/>
-              </w:rPr>
-              <w:t xml:space="preserve">Measure all voltages of power PCB revision one. All values must be within 5% of their designed value. </w:t>
+              </w:rPr>
+            </w:pPr>
+            <w:r>
+              <w:rPr>
+                <w:rFonts w:cstheme="minorHAnsi"/>
+              </w:rPr>
+              <w:t>Measure all voltages of power PCB revision one. All values must be within 5% of their designed value.</w:t>
+            </w:r>
+            <w:r>
+              <w:rPr>
+                <w:rFonts w:cstheme="minorHAnsi"/>
+              </w:rPr>
+              <w:t xml:space="preserve"> </w:t>
             </w:r>
           </w:p>
         </w:tc>
@@ -9452,8 +8961,6 @@
               <w:rPr>
                 <w:rFonts w:cstheme="minorHAnsi"/>
                 <w:bCs/>
-                <w:color w:val="FF0000"/>
-                <w:highlight w:val="yellow"/>
               </w:rPr>
             </w:pPr>
             <w:sdt>
@@ -9461,8 +8968,6 @@
                 <w:rPr>
                   <w:rFonts w:cstheme="minorHAnsi"/>
                   <w:bCs/>
-                  <w:color w:val="FF0000"/>
-                  <w:highlight w:val="yellow"/>
                 </w:rPr>
                 <w:id w:val="-391665428"/>
                 <w14:checkbox>
@@ -9477,8 +8982,6 @@
                   <w:rPr>
                     <w:rFonts w:ascii="MS Gothic" w:eastAsia="MS Gothic" w:cstheme="minorHAnsi" w:hint="eastAsia"/>
                     <w:bCs/>
-                    <w:color w:val="FF0000"/>
-                    <w:highlight w:val="yellow"/>
                   </w:rPr>
                   <w:t>☐</w:t>
                 </w:r>
@@ -9488,10 +8991,14 @@
               <w:rPr>
                 <w:rFonts w:cstheme="minorHAnsi"/>
                 <w:bCs/>
-                <w:color w:val="FF0000"/>
-                <w:highlight w:val="yellow"/>
               </w:rPr>
               <w:tab/>
+            </w:r>
+            <w:r>
+              <w:rPr>
+                <w:rFonts w:cstheme="minorHAnsi"/>
+                <w:bCs/>
+              </w:rPr>
               <w:t>5V ± 5%</w:t>
             </w:r>
           </w:p>
@@ -9501,8 +9008,6 @@
               <w:rPr>
                 <w:rFonts w:cstheme="minorHAnsi"/>
                 <w:bCs/>
-                <w:color w:val="FF0000"/>
-                <w:highlight w:val="yellow"/>
               </w:rPr>
             </w:pPr>
             <w:sdt>
@@ -9510,8 +9015,6 @@
                 <w:rPr>
                   <w:rFonts w:cstheme="minorHAnsi"/>
                   <w:bCs/>
-                  <w:color w:val="FF0000"/>
-                  <w:highlight w:val="yellow"/>
                 </w:rPr>
                 <w:id w:val="-679656358"/>
                 <w14:checkbox>
@@ -9526,8 +9029,6 @@
                   <w:rPr>
                     <w:rFonts w:ascii="MS Gothic" w:eastAsia="MS Gothic" w:cstheme="minorHAnsi" w:hint="eastAsia"/>
                     <w:bCs/>
-                    <w:color w:val="FF0000"/>
-                    <w:highlight w:val="yellow"/>
                   </w:rPr>
                   <w:t>☐</w:t>
                 </w:r>
@@ -9537,10 +9038,14 @@
               <w:rPr>
                 <w:rFonts w:cstheme="minorHAnsi"/>
                 <w:bCs/>
-                <w:color w:val="FF0000"/>
-                <w:highlight w:val="yellow"/>
               </w:rPr>
               <w:tab/>
+            </w:r>
+            <w:r>
+              <w:rPr>
+                <w:rFonts w:cstheme="minorHAnsi"/>
+                <w:bCs/>
+              </w:rPr>
               <w:t>3.3V ± 5%</w:t>
             </w:r>
           </w:p>
@@ -9550,8 +9055,6 @@
               <w:rPr>
                 <w:rFonts w:cstheme="minorHAnsi"/>
                 <w:bCs/>
-                <w:color w:val="FF0000"/>
-                <w:highlight w:val="yellow"/>
               </w:rPr>
             </w:pPr>
             <w:sdt>
@@ -9559,8 +9062,6 @@
                 <w:rPr>
                   <w:rFonts w:cstheme="minorHAnsi"/>
                   <w:bCs/>
-                  <w:color w:val="FF0000"/>
-                  <w:highlight w:val="yellow"/>
                 </w:rPr>
                 <w:id w:val="-1901673820"/>
                 <w14:checkbox>
@@ -9575,8 +9076,6 @@
                   <w:rPr>
                     <w:rFonts w:ascii="MS Gothic" w:eastAsia="MS Gothic" w:cstheme="minorHAnsi" w:hint="eastAsia"/>
                     <w:bCs/>
-                    <w:color w:val="FF0000"/>
-                    <w:highlight w:val="yellow"/>
                   </w:rPr>
                   <w:t>☐</w:t>
                 </w:r>
@@ -9586,10 +9085,14 @@
               <w:rPr>
                 <w:rFonts w:cstheme="minorHAnsi"/>
                 <w:bCs/>
-                <w:color w:val="FF0000"/>
-                <w:highlight w:val="yellow"/>
               </w:rPr>
               <w:tab/>
+            </w:r>
+            <w:r>
+              <w:rPr>
+                <w:rFonts w:cstheme="minorHAnsi"/>
+                <w:bCs/>
+              </w:rPr>
               <w:t>2.8V ± 5%</w:t>
             </w:r>
           </w:p>
@@ -9598,8 +9101,6 @@
               <w:spacing w:after="0" w:line="240" w:lineRule="auto"/>
               <w:rPr>
                 <w:rFonts w:cstheme="minorHAnsi"/>
-                <w:color w:val="FF0000"/>
-                <w:highlight w:val="yellow"/>
               </w:rPr>
             </w:pPr>
             <w:sdt>
@@ -9607,8 +9108,6 @@
                 <w:rPr>
                   <w:rFonts w:cstheme="minorHAnsi"/>
                   <w:bCs/>
-                  <w:color w:val="FF0000"/>
-                  <w:highlight w:val="yellow"/>
                 </w:rPr>
                 <w:id w:val="1856995223"/>
                 <w14:checkbox>
@@ -9623,8 +9122,6 @@
                   <w:rPr>
                     <w:rFonts w:ascii="MS Gothic" w:eastAsia="MS Gothic" w:cstheme="minorHAnsi" w:hint="eastAsia"/>
                     <w:bCs/>
-                    <w:color w:val="FF0000"/>
-                    <w:highlight w:val="yellow"/>
                   </w:rPr>
                   <w:t>☐</w:t>
                 </w:r>
@@ -9634,10 +9131,14 @@
               <w:rPr>
                 <w:rFonts w:cstheme="minorHAnsi"/>
                 <w:bCs/>
-                <w:color w:val="FF0000"/>
-                <w:highlight w:val="yellow"/>
               </w:rPr>
               <w:tab/>
+            </w:r>
+            <w:r>
+              <w:rPr>
+                <w:rFonts w:cstheme="minorHAnsi"/>
+                <w:bCs/>
+              </w:rPr>
               <w:t>1.5V ± 5%</w:t>
             </w:r>
           </w:p>
@@ -10034,21 +9535,7 @@
               <w:rPr>
                 <w:rFonts w:cstheme="minorHAnsi"/>
               </w:rPr>
-              <w:t xml:space="preserve">Show most recent PCB revision including physical board, schematics and PCB layout in </w:t>
-            </w:r>
-            <w:proofErr w:type="spellStart"/>
-            <w:r>
-              <w:rPr>
-                <w:rFonts w:cstheme="minorHAnsi"/>
-              </w:rPr>
-              <w:t>Altium</w:t>
-            </w:r>
-            <w:proofErr w:type="spellEnd"/>
-            <w:r>
-              <w:rPr>
-                <w:rFonts w:cstheme="minorHAnsi"/>
-              </w:rPr>
-              <w:t>.</w:t>
+              <w:t>Show most recent PCB revision including physical board, schematics and PCB layout in Altium.</w:t>
             </w:r>
           </w:p>
         </w:tc>
@@ -10203,15 +9690,13 @@
                 <w:rFonts w:cstheme="minorHAnsi"/>
                 <w:b/>
                 <w:bCs/>
-                <w:highlight w:val="yellow"/>
-              </w:rPr>
-            </w:pPr>
-            <w:r>
-              <w:rPr>
-                <w:rFonts w:cstheme="minorHAnsi"/>
-                <w:b/>
-                <w:bCs/>
-                <w:highlight w:val="yellow"/>
+              </w:rPr>
+            </w:pPr>
+            <w:r>
+              <w:rPr>
+                <w:rFonts w:cstheme="minorHAnsi"/>
+                <w:b/>
+                <w:bCs/>
               </w:rPr>
               <w:t>Module</w:t>
             </w:r>
@@ -10233,13 +9718,11 @@
               <w:spacing w:after="0" w:line="240" w:lineRule="auto"/>
               <w:rPr>
                 <w:rFonts w:cstheme="minorHAnsi"/>
-                <w:highlight w:val="yellow"/>
-              </w:rPr>
-            </w:pPr>
-            <w:r>
-              <w:rPr>
-                <w:rFonts w:cstheme="minorHAnsi"/>
-                <w:highlight w:val="yellow"/>
+              </w:rPr>
+            </w:pPr>
+            <w:r>
+              <w:rPr>
+                <w:rFonts w:cstheme="minorHAnsi"/>
               </w:rPr>
               <w:t>MSP430 Board</w:t>
             </w:r>
@@ -10267,15 +9750,13 @@
                 <w:rFonts w:cstheme="minorHAnsi"/>
                 <w:b/>
                 <w:bCs/>
-                <w:highlight w:val="yellow"/>
-              </w:rPr>
-            </w:pPr>
-            <w:r>
-              <w:rPr>
-                <w:rFonts w:cstheme="minorHAnsi"/>
-                <w:b/>
-                <w:bCs/>
-                <w:highlight w:val="yellow"/>
+              </w:rPr>
+            </w:pPr>
+            <w:r>
+              <w:rPr>
+                <w:rFonts w:cstheme="minorHAnsi"/>
+                <w:b/>
+                <w:bCs/>
               </w:rPr>
               <w:t>Inputs</w:t>
             </w:r>
@@ -10298,13 +9779,11 @@
               <w:spacing w:after="0" w:line="240" w:lineRule="auto"/>
               <w:rPr>
                 <w:rFonts w:cstheme="minorHAnsi"/>
-                <w:highlight w:val="yellow"/>
-              </w:rPr>
-            </w:pPr>
-            <w:r>
-              <w:rPr>
-                <w:rFonts w:cstheme="minorHAnsi"/>
-                <w:highlight w:val="yellow"/>
+              </w:rPr>
+            </w:pPr>
+            <w:r>
+              <w:rPr>
+                <w:rFonts w:cstheme="minorHAnsi"/>
               </w:rPr>
               <w:t>Serial data from daughterboard/Beagle Bone and</w:t>
             </w:r>
@@ -10314,13 +9793,11 @@
               <w:spacing w:after="0" w:line="240" w:lineRule="auto"/>
               <w:rPr>
                 <w:rFonts w:cstheme="minorHAnsi"/>
-                <w:highlight w:val="yellow"/>
-              </w:rPr>
-            </w:pPr>
-            <w:r>
-              <w:rPr>
-                <w:rFonts w:cstheme="minorHAnsi"/>
-                <w:highlight w:val="yellow"/>
+              </w:rPr>
+            </w:pPr>
+            <w:r>
+              <w:rPr>
+                <w:rFonts w:cstheme="minorHAnsi"/>
               </w:rPr>
               <w:t>Calibration data from host computer</w:t>
             </w:r>
@@ -10347,15 +9824,13 @@
                 <w:rFonts w:cstheme="minorHAnsi"/>
                 <w:b/>
                 <w:bCs/>
-                <w:highlight w:val="yellow"/>
-              </w:rPr>
-            </w:pPr>
-            <w:r>
-              <w:rPr>
-                <w:rFonts w:cstheme="minorHAnsi"/>
-                <w:b/>
-                <w:bCs/>
-                <w:highlight w:val="yellow"/>
+              </w:rPr>
+            </w:pPr>
+            <w:r>
+              <w:rPr>
+                <w:rFonts w:cstheme="minorHAnsi"/>
+                <w:b/>
+                <w:bCs/>
               </w:rPr>
               <w:t>Outputs</w:t>
             </w:r>
@@ -10377,13 +9852,11 @@
               <w:spacing w:after="0" w:line="240" w:lineRule="auto"/>
               <w:rPr>
                 <w:rFonts w:cstheme="minorHAnsi"/>
-                <w:highlight w:val="yellow"/>
-              </w:rPr>
-            </w:pPr>
-            <w:r>
-              <w:rPr>
-                <w:rFonts w:cstheme="minorHAnsi"/>
-                <w:highlight w:val="yellow"/>
+              </w:rPr>
+            </w:pPr>
+            <w:r>
+              <w:rPr>
+                <w:rFonts w:cstheme="minorHAnsi"/>
               </w:rPr>
               <w:t>Cursor movement commands</w:t>
             </w:r>
@@ -10411,15 +9884,13 @@
                 <w:rFonts w:cstheme="minorHAnsi"/>
                 <w:b/>
                 <w:bCs/>
-                <w:highlight w:val="yellow"/>
-              </w:rPr>
-            </w:pPr>
-            <w:r>
-              <w:rPr>
-                <w:rFonts w:cstheme="minorHAnsi"/>
-                <w:b/>
-                <w:bCs/>
-                <w:highlight w:val="yellow"/>
+              </w:rPr>
+            </w:pPr>
+            <w:r>
+              <w:rPr>
+                <w:rFonts w:cstheme="minorHAnsi"/>
+                <w:b/>
+                <w:bCs/>
               </w:rPr>
               <w:t>Functionality</w:t>
             </w:r>
@@ -10442,13 +9913,11 @@
               <w:spacing w:after="0" w:line="240" w:lineRule="auto"/>
               <w:rPr>
                 <w:rFonts w:cstheme="minorHAnsi"/>
-                <w:highlight w:val="yellow"/>
-              </w:rPr>
-            </w:pPr>
-            <w:r>
-              <w:rPr>
-                <w:rFonts w:cstheme="minorHAnsi"/>
-                <w:highlight w:val="yellow"/>
+              </w:rPr>
+            </w:pPr>
+            <w:r>
+              <w:rPr>
+                <w:rFonts w:cstheme="minorHAnsi"/>
               </w:rPr>
               <w:t>This board will be a liaison between the Beagle Bone and the host computer, effectively shuffling data from the Beagle to the host computer and back. The data will already be in its final form. This board may be extended to have a switching mechanism to turn off/on eye tracking cursor control.</w:t>
             </w:r>
@@ -10475,26 +9944,31 @@
                 <w:rFonts w:cstheme="minorHAnsi"/>
                 <w:b/>
                 <w:bCs/>
-                <w:highlight w:val="yellow"/>
-              </w:rPr>
-            </w:pPr>
-            <w:r>
-              <w:rPr>
-                <w:rFonts w:cstheme="minorHAnsi"/>
-                <w:b/>
-                <w:bCs/>
-                <w:highlight w:val="yellow"/>
-              </w:rPr>
-              <w:t>Demonstration Plan</w:t>
-            </w:r>
-          </w:p>
-          <w:p>
-            <w:pPr>
-              <w:spacing w:after="0" w:line="240" w:lineRule="auto"/>
-              <w:rPr>
-                <w:rFonts w:cstheme="minorHAnsi"/>
-                <w:bCs/>
-                <w:highlight w:val="yellow"/>
+              </w:rPr>
+            </w:pPr>
+            <w:r>
+              <w:rPr>
+                <w:rFonts w:cstheme="minorHAnsi"/>
+                <w:b/>
+                <w:bCs/>
+              </w:rPr>
+              <w:t>Demonstration</w:t>
+            </w:r>
+            <w:r>
+              <w:rPr>
+                <w:rFonts w:cstheme="minorHAnsi"/>
+                <w:b/>
+                <w:bCs/>
+              </w:rPr>
+              <w:t xml:space="preserve"> Plan</w:t>
+            </w:r>
+          </w:p>
+          <w:p>
+            <w:pPr>
+              <w:spacing w:after="0" w:line="240" w:lineRule="auto"/>
+              <w:rPr>
+                <w:rFonts w:cstheme="minorHAnsi"/>
+                <w:bCs/>
               </w:rPr>
             </w:pPr>
           </w:p>
@@ -10515,13 +9989,11 @@
               <w:spacing w:after="0" w:line="240" w:lineRule="auto"/>
               <w:rPr>
                 <w:rFonts w:cstheme="minorHAnsi"/>
-                <w:highlight w:val="yellow"/>
-              </w:rPr>
-            </w:pPr>
-            <w:r>
-              <w:rPr>
-                <w:rFonts w:cstheme="minorHAnsi"/>
-                <w:highlight w:val="yellow"/>
+              </w:rPr>
+            </w:pPr>
+            <w:r>
+              <w:rPr>
+                <w:rFonts w:cstheme="minorHAnsi"/>
               </w:rPr>
               <w:t>Have PCB in-hand and populated. Probe 3.3V power to verify within 10% tolerance. Show functionality of JTAG programming the MSP430. Show list of changes necessary for next revision.</w:t>
             </w:r>
@@ -10551,7 +10023,6 @@
               <w:rPr>
                 <w:rFonts w:cstheme="minorHAnsi"/>
                 <w:bCs/>
-                <w:highlight w:val="yellow"/>
               </w:rPr>
             </w:pPr>
             <w:sdt>
@@ -10559,7 +10030,6 @@
                 <w:rPr>
                   <w:rFonts w:cstheme="minorHAnsi"/>
                   <w:bCs/>
-                  <w:highlight w:val="yellow"/>
                 </w:rPr>
                 <w:id w:val="1902937253"/>
                 <w14:checkbox>
@@ -10574,7 +10044,6 @@
                   <w:rPr>
                     <w:rFonts w:ascii="MS Gothic" w:eastAsia="MS Gothic" w:hAnsi="MS Gothic" w:cstheme="minorHAnsi" w:hint="eastAsia"/>
                     <w:bCs/>
-                    <w:highlight w:val="yellow"/>
                   </w:rPr>
                   <w:t>☐</w:t>
                 </w:r>
@@ -10584,9 +10053,14 @@
               <w:rPr>
                 <w:rFonts w:cstheme="minorHAnsi"/>
                 <w:bCs/>
-                <w:highlight w:val="yellow"/>
               </w:rPr>
               <w:tab/>
+            </w:r>
+            <w:r>
+              <w:rPr>
+                <w:rFonts w:cstheme="minorHAnsi"/>
+                <w:bCs/>
+              </w:rPr>
               <w:t>PCB populated and in-hand</w:t>
             </w:r>
           </w:p>
@@ -10596,7 +10070,6 @@
               <w:rPr>
                 <w:rFonts w:cstheme="minorHAnsi"/>
                 <w:bCs/>
-                <w:highlight w:val="yellow"/>
               </w:rPr>
             </w:pPr>
             <w:sdt>
@@ -10604,7 +10077,6 @@
                 <w:rPr>
                   <w:rFonts w:cstheme="minorHAnsi"/>
                   <w:bCs/>
-                  <w:highlight w:val="yellow"/>
                 </w:rPr>
                 <w:id w:val="983277739"/>
                 <w14:checkbox>
@@ -10619,7 +10091,6 @@
                   <w:rPr>
                     <w:rFonts w:ascii="MS Gothic" w:eastAsia="MS Gothic" w:hAnsi="MS Gothic" w:cstheme="minorHAnsi" w:hint="eastAsia"/>
                     <w:bCs/>
-                    <w:highlight w:val="yellow"/>
                   </w:rPr>
                   <w:t>☐</w:t>
                 </w:r>
@@ -10629,9 +10100,14 @@
               <w:rPr>
                 <w:rFonts w:cstheme="minorHAnsi"/>
                 <w:bCs/>
-                <w:highlight w:val="yellow"/>
               </w:rPr>
               <w:tab/>
+            </w:r>
+            <w:r>
+              <w:rPr>
+                <w:rFonts w:cstheme="minorHAnsi"/>
+                <w:bCs/>
+              </w:rPr>
               <w:t>MSP430 JTAG Programming</w:t>
             </w:r>
           </w:p>
@@ -10641,7 +10117,6 @@
               <w:rPr>
                 <w:rFonts w:cstheme="minorHAnsi"/>
                 <w:bCs/>
-                <w:highlight w:val="yellow"/>
               </w:rPr>
             </w:pPr>
             <w:sdt>
@@ -10649,7 +10124,6 @@
                 <w:rPr>
                   <w:rFonts w:cstheme="minorHAnsi"/>
                   <w:bCs/>
-                  <w:highlight w:val="yellow"/>
                 </w:rPr>
                 <w:id w:val="-1635314722"/>
                 <w14:checkbox>
@@ -10664,7 +10138,6 @@
                   <w:rPr>
                     <w:rFonts w:ascii="MS Gothic" w:eastAsia="MS Gothic" w:hAnsi="MS Gothic" w:cstheme="minorHAnsi" w:hint="eastAsia"/>
                     <w:bCs/>
-                    <w:highlight w:val="yellow"/>
                   </w:rPr>
                   <w:t>☐</w:t>
                 </w:r>
@@ -10674,9 +10147,14 @@
               <w:rPr>
                 <w:rFonts w:cstheme="minorHAnsi"/>
                 <w:bCs/>
-                <w:highlight w:val="yellow"/>
               </w:rPr>
               <w:tab/>
+            </w:r>
+            <w:r>
+              <w:rPr>
+                <w:rFonts w:cstheme="minorHAnsi"/>
+                <w:bCs/>
+              </w:rPr>
               <w:t>Tentative PCB revisions</w:t>
             </w:r>
           </w:p>
@@ -10692,7 +10170,6 @@
                 <w:rPr>
                   <w:rFonts w:cstheme="minorHAnsi"/>
                   <w:bCs/>
-                  <w:highlight w:val="yellow"/>
                 </w:rPr>
                 <w:id w:val="1683466084"/>
                 <w14:checkbox>
@@ -10707,7 +10184,6 @@
                   <w:rPr>
                     <w:rFonts w:ascii="MS Gothic" w:eastAsia="MS Gothic" w:hAnsi="MS Gothic" w:cstheme="minorHAnsi" w:hint="eastAsia"/>
                     <w:bCs/>
-                    <w:highlight w:val="yellow"/>
                   </w:rPr>
                   <w:t>☐</w:t>
                 </w:r>
@@ -10717,30 +10193,16 @@
               <w:rPr>
                 <w:rFonts w:cstheme="minorHAnsi"/>
                 <w:bCs/>
-                <w:highlight w:val="yellow"/>
               </w:rPr>
               <w:tab/>
             </w:r>
-            <w:proofErr w:type="spellStart"/>
-            <w:r>
-              <w:rPr>
-                <w:rFonts w:cstheme="minorHAnsi"/>
-                <w:bCs/>
-                <w:highlight w:val="yellow"/>
-              </w:rPr>
-              <w:t>XBee</w:t>
-            </w:r>
-            <w:proofErr w:type="spellEnd"/>
-            <w:r>
-              <w:rPr>
-                <w:rFonts w:cstheme="minorHAnsi"/>
-                <w:bCs/>
-                <w:highlight w:val="yellow"/>
-              </w:rPr>
-              <w:t xml:space="preserve"> functional</w:t>
-            </w:r>
-            <w:bookmarkStart w:id="0" w:name="_GoBack"/>
-            <w:bookmarkEnd w:id="0"/>
+            <w:r>
+              <w:rPr>
+                <w:rFonts w:cstheme="minorHAnsi"/>
+                <w:bCs/>
+              </w:rPr>
+              <w:t>XBee functional</w:t>
+            </w:r>
           </w:p>
         </w:tc>
       </w:tr>
@@ -10997,21 +10459,12 @@
                 <w:rFonts w:cstheme="minorHAnsi"/>
               </w:rPr>
             </w:pPr>
-            <w:proofErr w:type="spellStart"/>
-            <w:r>
-              <w:rPr>
-                <w:rFonts w:cstheme="minorHAnsi"/>
-                <w:bCs/>
-              </w:rPr>
-              <w:t>eyeCU</w:t>
-            </w:r>
-            <w:proofErr w:type="spellEnd"/>
-            <w:r>
-              <w:rPr>
-                <w:rFonts w:cstheme="minorHAnsi"/>
-                <w:bCs/>
-              </w:rPr>
-              <w:t xml:space="preserve"> Glasses</w:t>
+            <w:r>
+              <w:rPr>
+                <w:rFonts w:cstheme="minorHAnsi"/>
+                <w:bCs/>
+              </w:rPr>
+              <w:t>eyeCU Glasses</w:t>
             </w:r>
           </w:p>
         </w:tc>
@@ -11265,21 +10718,7 @@
               <w:rPr>
                 <w:rFonts w:cstheme="minorHAnsi"/>
               </w:rPr>
-              <w:t xml:space="preserve">Show </w:t>
-            </w:r>
-            <w:proofErr w:type="gramStart"/>
-            <w:r>
-              <w:rPr>
-                <w:rFonts w:cstheme="minorHAnsi"/>
-              </w:rPr>
-              <w:t>glasses,</w:t>
-            </w:r>
-            <w:proofErr w:type="gramEnd"/>
-            <w:r>
-              <w:rPr>
-                <w:rFonts w:cstheme="minorHAnsi"/>
-              </w:rPr>
-              <w:t xml:space="preserve"> demonstrate the mounting structure of the camera on the glasses. Demonstrate a user wearing the device.</w:t>
+              <w:t>Show glasses, demonstrate the mounting structure of the camera on the glasses. Demonstrate a user wearing the device.</w:t>
             </w:r>
             <w:r>
               <w:rPr>
@@ -11441,7 +10880,7 @@
             <w:tcBorders>
               <w:top w:val="nil"/>
               <w:left w:val="nil"/>
-              <w:bottom w:val="nil"/>
+              <w:bottom w:val="single" w:sz="8" w:space="0" w:color="4F81BD"/>
               <w:right w:val="nil"/>
             </w:tcBorders>
             <w:shd w:val="clear" w:color="auto" w:fill="FFFFFF" w:themeFill="background1"/>
@@ -11455,64 +10894,6 @@
                 <w:bCs/>
               </w:rPr>
             </w:pPr>
-          </w:p>
-        </w:tc>
-      </w:tr>
-      <w:tr>
-        <w:tc>
-          <w:tcPr>
-            <w:tcW w:w="5000" w:type="pct"/>
-            <w:gridSpan w:val="2"/>
-            <w:tcBorders>
-              <w:top w:val="nil"/>
-              <w:left w:val="nil"/>
-              <w:bottom w:val="nil"/>
-              <w:right w:val="nil"/>
-            </w:tcBorders>
-            <w:shd w:val="clear" w:color="auto" w:fill="FFFFFF" w:themeFill="background1"/>
-            <w:noWrap/>
-          </w:tcPr>
-          <w:p>
-            <w:pPr>
-              <w:spacing w:after="0" w:line="240" w:lineRule="auto"/>
-              <w:rPr>
-                <w:rFonts w:ascii="MS Gothic" w:eastAsia="MS Gothic" w:cstheme="minorHAnsi"/>
-                <w:bCs/>
-              </w:rPr>
-            </w:pPr>
-          </w:p>
-        </w:tc>
-      </w:tr>
-      <w:tr>
-        <w:tc>
-          <w:tcPr>
-            <w:tcW w:w="5000" w:type="pct"/>
-            <w:gridSpan w:val="2"/>
-            <w:tcBorders>
-              <w:top w:val="nil"/>
-              <w:left w:val="nil"/>
-              <w:bottom w:val="single" w:sz="8" w:space="0" w:color="4F81BD"/>
-              <w:right w:val="nil"/>
-            </w:tcBorders>
-            <w:shd w:val="clear" w:color="auto" w:fill="FFFFFF" w:themeFill="background1"/>
-            <w:noWrap/>
-          </w:tcPr>
-          <w:p>
-            <w:pPr>
-              <w:spacing w:after="0" w:line="240" w:lineRule="auto"/>
-              <w:rPr>
-                <w:rFonts w:ascii="MS Gothic" w:eastAsia="MS Gothic" w:cstheme="minorHAnsi"/>
-                <w:bCs/>
-              </w:rPr>
-            </w:pPr>
-            <w:r>
-              <w:rPr>
-                <w:rFonts w:ascii="MS Gothic" w:eastAsia="MS Gothic" w:cstheme="minorHAnsi"/>
-                <w:bCs/>
-                <w:highlight w:val="yellow"/>
-              </w:rPr>
-              <w:t>GET CAMERA FROM NICK</w:t>
-            </w:r>
           </w:p>
         </w:tc>
       </w:tr>
@@ -11734,7 +11115,6 @@
           <w:rFonts w:ascii="Times New Roman" w:hAnsi="Times New Roman" w:cs="Times New Roman"/>
           <w:sz w:val="40"/>
           <w:szCs w:val="40"/>
-          <w:highlight w:val="yellow"/>
         </w:rPr>
       </w:pPr>
       <w:r>
@@ -11742,8 +11122,8 @@
           <w:rFonts w:ascii="Times New Roman" w:hAnsi="Times New Roman" w:cs="Times New Roman"/>
           <w:sz w:val="40"/>
           <w:szCs w:val="40"/>
-          <w:highlight w:val="yellow"/>
         </w:rPr>
+        <w:lastRenderedPageBreak/>
         <w:t>Firmware</w:t>
       </w:r>
     </w:p>
@@ -11781,15 +11161,13 @@
                 <w:rFonts w:cstheme="minorHAnsi"/>
                 <w:b/>
                 <w:bCs/>
-                <w:highlight w:val="yellow"/>
-              </w:rPr>
-            </w:pPr>
-            <w:r>
-              <w:rPr>
-                <w:rFonts w:cstheme="minorHAnsi"/>
-                <w:b/>
-                <w:bCs/>
-                <w:highlight w:val="yellow"/>
+              </w:rPr>
+            </w:pPr>
+            <w:r>
+              <w:rPr>
+                <w:rFonts w:cstheme="minorHAnsi"/>
+                <w:b/>
+                <w:bCs/>
               </w:rPr>
               <w:t>Module</w:t>
             </w:r>
@@ -11811,14 +11189,12 @@
               <w:spacing w:after="0" w:line="240" w:lineRule="auto"/>
               <w:rPr>
                 <w:rFonts w:cstheme="minorHAnsi"/>
-                <w:highlight w:val="yellow"/>
-              </w:rPr>
-            </w:pPr>
-            <w:r>
-              <w:rPr>
-                <w:rFonts w:cstheme="minorHAnsi"/>
-                <w:bCs/>
-                <w:highlight w:val="yellow"/>
+              </w:rPr>
+            </w:pPr>
+            <w:r>
+              <w:rPr>
+                <w:rFonts w:cstheme="minorHAnsi"/>
+                <w:bCs/>
               </w:rPr>
               <w:t>Beagle</w:t>
             </w:r>
@@ -11826,7 +11202,6 @@
               <w:rPr>
                 <w:rFonts w:cstheme="minorHAnsi"/>
                 <w:bCs/>
-                <w:highlight w:val="yellow"/>
               </w:rPr>
               <w:t xml:space="preserve"> </w:t>
             </w:r>
@@ -11834,7 +11209,6 @@
               <w:rPr>
                 <w:rFonts w:cstheme="minorHAnsi"/>
                 <w:bCs/>
-                <w:highlight w:val="yellow"/>
               </w:rPr>
               <w:t>Bone</w:t>
             </w:r>
@@ -11842,20 +11216,16 @@
               <w:rPr>
                 <w:rFonts w:cstheme="minorHAnsi"/>
                 <w:bCs/>
-                <w:highlight w:val="yellow"/>
               </w:rPr>
               <w:t xml:space="preserve"> </w:t>
             </w:r>
-            <w:proofErr w:type="spellStart"/>
-            <w:r>
-              <w:rPr>
-                <w:rFonts w:cstheme="minorHAnsi"/>
-                <w:bCs/>
-                <w:highlight w:val="yellow"/>
+            <w:r>
+              <w:rPr>
+                <w:rFonts w:cstheme="minorHAnsi"/>
+                <w:bCs/>
               </w:rPr>
               <w:t>XBee</w:t>
             </w:r>
-            <w:proofErr w:type="spellEnd"/>
           </w:p>
         </w:tc>
       </w:tr>
@@ -11880,15 +11250,13 @@
                 <w:rFonts w:cstheme="minorHAnsi"/>
                 <w:b/>
                 <w:bCs/>
-                <w:highlight w:val="yellow"/>
-              </w:rPr>
-            </w:pPr>
-            <w:r>
-              <w:rPr>
-                <w:rFonts w:cstheme="minorHAnsi"/>
-                <w:b/>
-                <w:bCs/>
-                <w:highlight w:val="yellow"/>
+              </w:rPr>
+            </w:pPr>
+            <w:r>
+              <w:rPr>
+                <w:rFonts w:cstheme="minorHAnsi"/>
+                <w:b/>
+                <w:bCs/>
               </w:rPr>
               <w:t>Inputs</w:t>
             </w:r>
@@ -11912,77 +11280,41 @@
               <w:rPr>
                 <w:rFonts w:cstheme="minorHAnsi"/>
                 <w:bCs/>
-                <w:highlight w:val="yellow"/>
-              </w:rPr>
-            </w:pPr>
-            <w:r>
-              <w:rPr>
-                <w:rFonts w:cstheme="minorHAnsi"/>
-                <w:bCs/>
-                <w:highlight w:val="yellow"/>
+              </w:rPr>
+            </w:pPr>
+            <w:r>
+              <w:rPr>
+                <w:rFonts w:cstheme="minorHAnsi"/>
+                <w:bCs/>
               </w:rPr>
               <w:t xml:space="preserve">1.) Output from the module </w:t>
             </w:r>
-            <w:proofErr w:type="spellStart"/>
-            <w:proofErr w:type="gramStart"/>
-            <w:r>
-              <w:rPr>
-                <w:rFonts w:cstheme="minorHAnsi"/>
-                <w:bCs/>
-                <w:highlight w:val="yellow"/>
-              </w:rPr>
-              <w:t>generateCursorCommand</w:t>
-            </w:r>
-            <w:proofErr w:type="spellEnd"/>
-            <w:r>
-              <w:rPr>
-                <w:rFonts w:cstheme="minorHAnsi"/>
-                <w:bCs/>
-                <w:highlight w:val="yellow"/>
-              </w:rPr>
-              <w:t>(</w:t>
-            </w:r>
-            <w:proofErr w:type="gramEnd"/>
-            <w:r>
-              <w:rPr>
-                <w:rFonts w:cstheme="minorHAnsi"/>
-                <w:bCs/>
-                <w:highlight w:val="yellow"/>
-              </w:rPr>
-              <w:t xml:space="preserve">) is the input to the Beagle Bone </w:t>
-            </w:r>
-            <w:proofErr w:type="spellStart"/>
-            <w:r>
-              <w:rPr>
-                <w:rFonts w:cstheme="minorHAnsi"/>
-                <w:bCs/>
-                <w:highlight w:val="yellow"/>
-              </w:rPr>
-              <w:t>XBee</w:t>
-            </w:r>
-            <w:proofErr w:type="spellEnd"/>
-            <w:r>
-              <w:rPr>
-                <w:rFonts w:cstheme="minorHAnsi"/>
-                <w:bCs/>
-                <w:highlight w:val="yellow"/>
-              </w:rPr>
-              <w:t>.</w:t>
-            </w:r>
-          </w:p>
-          <w:p>
-            <w:pPr>
-              <w:spacing w:after="0" w:line="240" w:lineRule="auto"/>
-              <w:rPr>
-                <w:rFonts w:cstheme="minorHAnsi"/>
-                <w:highlight w:val="yellow"/>
-              </w:rPr>
-            </w:pPr>
-            <w:r>
-              <w:rPr>
-                <w:rFonts w:cstheme="minorHAnsi"/>
-                <w:bCs/>
-                <w:highlight w:val="yellow"/>
+            <w:r>
+              <w:rPr>
+                <w:rFonts w:cstheme="minorHAnsi"/>
+                <w:bCs/>
+              </w:rPr>
+              <w:t>generateCursorCommand()</w:t>
+            </w:r>
+            <w:r>
+              <w:rPr>
+                <w:rFonts w:cstheme="minorHAnsi"/>
+                <w:bCs/>
+              </w:rPr>
+              <w:t xml:space="preserve"> is the input to the Beagle Bone XBee.</w:t>
+            </w:r>
+          </w:p>
+          <w:p>
+            <w:pPr>
+              <w:spacing w:after="0" w:line="240" w:lineRule="auto"/>
+              <w:rPr>
+                <w:rFonts w:cstheme="minorHAnsi"/>
+              </w:rPr>
+            </w:pPr>
+            <w:r>
+              <w:rPr>
+                <w:rFonts w:cstheme="minorHAnsi"/>
+                <w:bCs/>
               </w:rPr>
               <w:t>2.) Algorithm parameters from Host Computer Calibration module.</w:t>
             </w:r>
@@ -12009,15 +11341,13 @@
                 <w:rFonts w:cstheme="minorHAnsi"/>
                 <w:b/>
                 <w:bCs/>
-                <w:highlight w:val="yellow"/>
-              </w:rPr>
-            </w:pPr>
-            <w:r>
-              <w:rPr>
-                <w:rFonts w:cstheme="minorHAnsi"/>
-                <w:b/>
-                <w:bCs/>
-                <w:highlight w:val="yellow"/>
+              </w:rPr>
+            </w:pPr>
+            <w:r>
+              <w:rPr>
+                <w:rFonts w:cstheme="minorHAnsi"/>
+                <w:b/>
+                <w:bCs/>
               </w:rPr>
               <w:t>Outputs</w:t>
             </w:r>
@@ -12039,13 +11369,11 @@
               <w:spacing w:after="0" w:line="240" w:lineRule="auto"/>
               <w:rPr>
                 <w:rFonts w:cstheme="minorHAnsi"/>
-                <w:highlight w:val="yellow"/>
-              </w:rPr>
-            </w:pPr>
-            <w:r>
-              <w:rPr>
-                <w:rFonts w:cstheme="minorHAnsi"/>
-                <w:highlight w:val="yellow"/>
+              </w:rPr>
+            </w:pPr>
+            <w:r>
+              <w:rPr>
+                <w:rFonts w:cstheme="minorHAnsi"/>
               </w:rPr>
               <w:t>Wireless data transmission</w:t>
             </w:r>
@@ -12073,15 +11401,13 @@
                 <w:rFonts w:cstheme="minorHAnsi"/>
                 <w:b/>
                 <w:bCs/>
-                <w:highlight w:val="yellow"/>
-              </w:rPr>
-            </w:pPr>
-            <w:r>
-              <w:rPr>
-                <w:rFonts w:cstheme="minorHAnsi"/>
-                <w:b/>
-                <w:bCs/>
-                <w:highlight w:val="yellow"/>
+              </w:rPr>
+            </w:pPr>
+            <w:r>
+              <w:rPr>
+                <w:rFonts w:cstheme="minorHAnsi"/>
+                <w:b/>
+                <w:bCs/>
               </w:rPr>
               <w:t>Functionality</w:t>
             </w:r>
@@ -12104,57 +11430,46 @@
               <w:spacing w:after="0" w:line="240" w:lineRule="auto"/>
               <w:rPr>
                 <w:rFonts w:cstheme="minorHAnsi"/>
-                <w:highlight w:val="yellow"/>
-              </w:rPr>
-            </w:pPr>
-            <w:r>
-              <w:rPr>
-                <w:rFonts w:cstheme="minorHAnsi"/>
-                <w:highlight w:val="yellow"/>
-              </w:rPr>
-              <w:t xml:space="preserve">The Beagle Bone will send the data output </w:t>
-            </w:r>
-            <w:r>
-              <w:rPr>
-                <w:rFonts w:cstheme="minorHAnsi"/>
-                <w:bCs/>
-                <w:highlight w:val="yellow"/>
+              </w:rPr>
+            </w:pPr>
+            <w:r>
+              <w:rPr>
+                <w:rFonts w:cstheme="minorHAnsi"/>
+              </w:rPr>
+              <w:t xml:space="preserve">The </w:t>
+            </w:r>
+            <w:r>
+              <w:rPr>
+                <w:rFonts w:cstheme="minorHAnsi"/>
+              </w:rPr>
+              <w:t xml:space="preserve">Beagle Bone will send the data output </w:t>
+            </w:r>
+            <w:r>
+              <w:rPr>
+                <w:rFonts w:cstheme="minorHAnsi"/>
+                <w:bCs/>
               </w:rPr>
               <w:t xml:space="preserve">by the </w:t>
             </w:r>
-            <w:proofErr w:type="spellStart"/>
-            <w:proofErr w:type="gramStart"/>
-            <w:r>
-              <w:rPr>
-                <w:rFonts w:cstheme="minorHAnsi"/>
-                <w:bCs/>
-                <w:highlight w:val="yellow"/>
+            <w:r>
+              <w:rPr>
+                <w:rFonts w:cstheme="minorHAnsi"/>
+                <w:bCs/>
               </w:rPr>
               <w:t>generateCursorCommand</w:t>
             </w:r>
-            <w:proofErr w:type="spellEnd"/>
-            <w:r>
-              <w:rPr>
-                <w:rFonts w:cstheme="minorHAnsi"/>
-                <w:highlight w:val="yellow"/>
-              </w:rPr>
-              <w:t>(</w:t>
-            </w:r>
-            <w:proofErr w:type="gramEnd"/>
-            <w:r>
-              <w:rPr>
-                <w:rFonts w:cstheme="minorHAnsi"/>
-                <w:highlight w:val="yellow"/>
-              </w:rPr>
-              <w:t xml:space="preserve">) module wirelessly. </w:t>
-            </w:r>
-          </w:p>
-          <w:p>
-            <w:pPr>
-              <w:spacing w:after="0" w:line="240" w:lineRule="auto"/>
-              <w:rPr>
-                <w:rFonts w:cstheme="minorHAnsi"/>
-                <w:highlight w:val="yellow"/>
+            <w:r>
+              <w:rPr>
+                <w:rFonts w:cstheme="minorHAnsi"/>
+              </w:rPr>
+              <w:t xml:space="preserve">() module wirelessly. </w:t>
+            </w:r>
+          </w:p>
+          <w:p>
+            <w:pPr>
+              <w:spacing w:after="0" w:line="240" w:lineRule="auto"/>
+              <w:rPr>
+                <w:rFonts w:cstheme="minorHAnsi"/>
               </w:rPr>
             </w:pPr>
           </w:p>
@@ -12180,17 +11495,23 @@
                 <w:rFonts w:cstheme="minorHAnsi"/>
                 <w:b/>
                 <w:bCs/>
-                <w:highlight w:val="yellow"/>
-              </w:rPr>
-            </w:pPr>
-            <w:r>
-              <w:rPr>
-                <w:rFonts w:cstheme="minorHAnsi"/>
-                <w:b/>
-                <w:bCs/>
-                <w:highlight w:val="yellow"/>
-              </w:rPr>
-              <w:t>Demonstration Plan</w:t>
+              </w:rPr>
+            </w:pPr>
+            <w:r>
+              <w:rPr>
+                <w:rFonts w:cstheme="minorHAnsi"/>
+                <w:b/>
+                <w:bCs/>
+              </w:rPr>
+              <w:t>Demonstration</w:t>
+            </w:r>
+            <w:r>
+              <w:rPr>
+                <w:rFonts w:cstheme="minorHAnsi"/>
+                <w:b/>
+                <w:bCs/>
+              </w:rPr>
+              <w:t xml:space="preserve"> Plan</w:t>
             </w:r>
           </w:p>
         </w:tc>
@@ -12210,71 +11531,20 @@
               <w:spacing w:after="0" w:line="240" w:lineRule="auto"/>
               <w:rPr>
                 <w:rFonts w:cstheme="minorHAnsi"/>
-                <w:highlight w:val="yellow"/>
-              </w:rPr>
-            </w:pPr>
-            <w:r>
-              <w:rPr>
-                <w:rFonts w:cstheme="minorHAnsi"/>
-                <w:highlight w:val="yellow"/>
-              </w:rPr>
-              <w:t xml:space="preserve">Send data wirelessly from the Beagle Bone </w:t>
-            </w:r>
-            <w:proofErr w:type="spellStart"/>
-            <w:r>
-              <w:rPr>
-                <w:rFonts w:cstheme="minorHAnsi"/>
-                <w:highlight w:val="yellow"/>
-              </w:rPr>
-              <w:t>XBee</w:t>
-            </w:r>
-            <w:proofErr w:type="spellEnd"/>
-            <w:r>
-              <w:rPr>
-                <w:rFonts w:cstheme="minorHAnsi"/>
-                <w:highlight w:val="yellow"/>
-              </w:rPr>
-              <w:t xml:space="preserve"> to an </w:t>
-            </w:r>
-            <w:proofErr w:type="spellStart"/>
-            <w:r>
-              <w:rPr>
-                <w:rFonts w:cstheme="minorHAnsi"/>
-                <w:highlight w:val="yellow"/>
-              </w:rPr>
-              <w:t>XBee</w:t>
-            </w:r>
-            <w:proofErr w:type="spellEnd"/>
-            <w:r>
-              <w:rPr>
-                <w:rFonts w:cstheme="minorHAnsi"/>
-                <w:highlight w:val="yellow"/>
-              </w:rPr>
-              <w:t xml:space="preserve"> connected to a computer with an </w:t>
-            </w:r>
-            <w:proofErr w:type="spellStart"/>
-            <w:r>
-              <w:rPr>
-                <w:rFonts w:cstheme="minorHAnsi"/>
-                <w:highlight w:val="yellow"/>
-              </w:rPr>
-              <w:t>XBee</w:t>
-            </w:r>
-            <w:proofErr w:type="spellEnd"/>
-            <w:r>
-              <w:rPr>
-                <w:rFonts w:cstheme="minorHAnsi"/>
-                <w:highlight w:val="yellow"/>
-              </w:rPr>
-              <w:t xml:space="preserve"> USB Explorer.</w:t>
-            </w:r>
-          </w:p>
-          <w:p>
-            <w:pPr>
-              <w:spacing w:after="0" w:line="240" w:lineRule="auto"/>
-              <w:rPr>
-                <w:rFonts w:cstheme="minorHAnsi"/>
-                <w:highlight w:val="yellow"/>
+              </w:rPr>
+            </w:pPr>
+            <w:r>
+              <w:rPr>
+                <w:rFonts w:cstheme="minorHAnsi"/>
+              </w:rPr>
+              <w:t>Send data wirelessly from the Beagle Bone XBee to an XBee connected to a computer with an XBee USB Explorer.</w:t>
+            </w:r>
+          </w:p>
+          <w:p>
+            <w:pPr>
+              <w:spacing w:after="0" w:line="240" w:lineRule="auto"/>
+              <w:rPr>
+                <w:rFonts w:cstheme="minorHAnsi"/>
               </w:rPr>
             </w:pPr>
           </w:p>
@@ -12300,7 +11570,6 @@
               <w:rPr>
                 <w:rFonts w:cstheme="minorHAnsi"/>
                 <w:bCs/>
-                <w:highlight w:val="yellow"/>
               </w:rPr>
             </w:pPr>
             <w:sdt>
@@ -12308,7 +11577,6 @@
                 <w:rPr>
                   <w:rFonts w:cstheme="minorHAnsi"/>
                   <w:bCs/>
-                  <w:highlight w:val="yellow"/>
                 </w:rPr>
                 <w:id w:val="-1879317782"/>
                 <w14:checkbox>
@@ -12323,7 +11591,6 @@
                   <w:rPr>
                     <w:rFonts w:ascii="MS Gothic" w:eastAsia="MS Gothic" w:cstheme="minorHAnsi" w:hint="eastAsia"/>
                     <w:bCs/>
-                    <w:highlight w:val="yellow"/>
                   </w:rPr>
                   <w:t>☐</w:t>
                 </w:r>
@@ -12333,46 +11600,22 @@
               <w:rPr>
                 <w:rFonts w:cstheme="minorHAnsi"/>
                 <w:bCs/>
-                <w:highlight w:val="yellow"/>
               </w:rPr>
               <w:tab/>
-              <w:t xml:space="preserve">Data sent from </w:t>
-            </w:r>
-            <w:proofErr w:type="spellStart"/>
-            <w:r>
-              <w:rPr>
-                <w:rFonts w:cstheme="minorHAnsi"/>
-                <w:bCs/>
-                <w:highlight w:val="yellow"/>
-              </w:rPr>
-              <w:t>XBee</w:t>
-            </w:r>
-            <w:proofErr w:type="spellEnd"/>
-            <w:r>
-              <w:rPr>
-                <w:rFonts w:cstheme="minorHAnsi"/>
-                <w:bCs/>
-                <w:highlight w:val="yellow"/>
-              </w:rPr>
-              <w:t xml:space="preserve"> Beagle Bone and received by test </w:t>
-            </w:r>
-            <w:proofErr w:type="spellStart"/>
-            <w:r>
-              <w:rPr>
-                <w:rFonts w:cstheme="minorHAnsi"/>
-                <w:bCs/>
-                <w:highlight w:val="yellow"/>
-              </w:rPr>
-              <w:t>XBee</w:t>
-            </w:r>
-            <w:proofErr w:type="spellEnd"/>
-          </w:p>
-          <w:p>
-            <w:pPr>
-              <w:spacing w:after="0" w:line="240" w:lineRule="auto"/>
-              <w:rPr>
-                <w:rFonts w:cstheme="minorHAnsi"/>
-                <w:highlight w:val="yellow"/>
+            </w:r>
+            <w:r>
+              <w:rPr>
+                <w:rFonts w:cstheme="minorHAnsi"/>
+                <w:bCs/>
+              </w:rPr>
+              <w:t>Data sent from XBee Beagle Bone and received by test XBee</w:t>
+            </w:r>
+          </w:p>
+          <w:p>
+            <w:pPr>
+              <w:spacing w:after="0" w:line="240" w:lineRule="auto"/>
+              <w:rPr>
+                <w:rFonts w:cstheme="minorHAnsi"/>
               </w:rPr>
             </w:pPr>
           </w:p>
@@ -12386,7 +11629,6 @@
           <w:rFonts w:ascii="Times New Roman" w:hAnsi="Times New Roman" w:cs="Times New Roman"/>
           <w:sz w:val="40"/>
           <w:szCs w:val="40"/>
-          <w:highlight w:val="yellow"/>
         </w:rPr>
       </w:pPr>
     </w:p>
@@ -12424,15 +11666,13 @@
                 <w:rFonts w:cstheme="minorHAnsi"/>
                 <w:b/>
                 <w:bCs/>
-                <w:highlight w:val="yellow"/>
-              </w:rPr>
-            </w:pPr>
-            <w:r>
-              <w:rPr>
-                <w:rFonts w:cstheme="minorHAnsi"/>
-                <w:b/>
-                <w:bCs/>
-                <w:highlight w:val="yellow"/>
+              </w:rPr>
+            </w:pPr>
+            <w:r>
+              <w:rPr>
+                <w:rFonts w:cstheme="minorHAnsi"/>
+                <w:b/>
+                <w:bCs/>
               </w:rPr>
               <w:t>Module</w:t>
             </w:r>
@@ -12454,14 +11694,12 @@
               <w:spacing w:after="0" w:line="240" w:lineRule="auto"/>
               <w:rPr>
                 <w:rFonts w:cstheme="minorHAnsi"/>
-                <w:highlight w:val="yellow"/>
-              </w:rPr>
-            </w:pPr>
-            <w:r>
-              <w:rPr>
-                <w:rFonts w:cstheme="minorHAnsi"/>
-                <w:bCs/>
-                <w:highlight w:val="yellow"/>
+              </w:rPr>
+            </w:pPr>
+            <w:r>
+              <w:rPr>
+                <w:rFonts w:cstheme="minorHAnsi"/>
+                <w:bCs/>
               </w:rPr>
               <w:t xml:space="preserve">2-Way </w:t>
             </w:r>
@@ -12469,7 +11707,6 @@
               <w:rPr>
                 <w:rFonts w:cstheme="minorHAnsi"/>
                 <w:bCs/>
-                <w:highlight w:val="yellow"/>
               </w:rPr>
               <w:t>Wireless</w:t>
             </w:r>
@@ -12477,7 +11714,6 @@
               <w:rPr>
                 <w:rFonts w:cstheme="minorHAnsi"/>
                 <w:bCs/>
-                <w:highlight w:val="yellow"/>
               </w:rPr>
               <w:t xml:space="preserve"> </w:t>
             </w:r>
@@ -12485,7 +11721,6 @@
               <w:rPr>
                 <w:rFonts w:cstheme="minorHAnsi"/>
                 <w:bCs/>
-                <w:highlight w:val="yellow"/>
               </w:rPr>
               <w:t xml:space="preserve">Data </w:t>
             </w:r>
@@ -12493,7 +11728,6 @@
               <w:rPr>
                 <w:rFonts w:cstheme="minorHAnsi"/>
                 <w:bCs/>
-                <w:highlight w:val="yellow"/>
               </w:rPr>
               <w:t xml:space="preserve">Transmission </w:t>
             </w:r>
@@ -12501,7 +11735,6 @@
               <w:rPr>
                 <w:rFonts w:cstheme="minorHAnsi"/>
                 <w:bCs/>
-                <w:highlight w:val="yellow"/>
               </w:rPr>
               <w:t>(Integration)</w:t>
             </w:r>
@@ -12529,15 +11762,13 @@
                 <w:rFonts w:cstheme="minorHAnsi"/>
                 <w:b/>
                 <w:bCs/>
-                <w:highlight w:val="yellow"/>
-              </w:rPr>
-            </w:pPr>
-            <w:r>
-              <w:rPr>
-                <w:rFonts w:cstheme="minorHAnsi"/>
-                <w:b/>
-                <w:bCs/>
-                <w:highlight w:val="yellow"/>
+              </w:rPr>
+            </w:pPr>
+            <w:r>
+              <w:rPr>
+                <w:rFonts w:cstheme="minorHAnsi"/>
+                <w:b/>
+                <w:bCs/>
               </w:rPr>
               <w:t>Inputs</w:t>
             </w:r>
@@ -12560,13 +11791,11 @@
               <w:spacing w:after="0" w:line="240" w:lineRule="auto"/>
               <w:rPr>
                 <w:rFonts w:cstheme="minorHAnsi"/>
-                <w:highlight w:val="yellow"/>
-              </w:rPr>
-            </w:pPr>
-            <w:r>
-              <w:rPr>
-                <w:rFonts w:cstheme="minorHAnsi"/>
-                <w:highlight w:val="yellow"/>
+              </w:rPr>
+            </w:pPr>
+            <w:r>
+              <w:rPr>
+                <w:rFonts w:cstheme="minorHAnsi"/>
               </w:rPr>
               <w:t>Wireless data generated by Beagle Bone. UART data from the MSP430.</w:t>
             </w:r>
@@ -12593,15 +11822,13 @@
                 <w:rFonts w:cstheme="minorHAnsi"/>
                 <w:b/>
                 <w:bCs/>
-                <w:highlight w:val="yellow"/>
-              </w:rPr>
-            </w:pPr>
-            <w:r>
-              <w:rPr>
-                <w:rFonts w:cstheme="minorHAnsi"/>
-                <w:b/>
-                <w:bCs/>
-                <w:highlight w:val="yellow"/>
+              </w:rPr>
+            </w:pPr>
+            <w:r>
+              <w:rPr>
+                <w:rFonts w:cstheme="minorHAnsi"/>
+                <w:b/>
+                <w:bCs/>
               </w:rPr>
               <w:t>Outputs</w:t>
             </w:r>
@@ -12623,13 +11850,11 @@
               <w:spacing w:after="0" w:line="240" w:lineRule="auto"/>
               <w:rPr>
                 <w:rFonts w:cstheme="minorHAnsi"/>
-                <w:highlight w:val="yellow"/>
-              </w:rPr>
-            </w:pPr>
-            <w:r>
-              <w:rPr>
-                <w:rFonts w:cstheme="minorHAnsi"/>
-                <w:highlight w:val="yellow"/>
+              </w:rPr>
+            </w:pPr>
+            <w:r>
+              <w:rPr>
+                <w:rFonts w:cstheme="minorHAnsi"/>
               </w:rPr>
               <w:t>UART data to the MSP430 board. Wireless data to the Beagle Bone.</w:t>
             </w:r>
@@ -12657,15 +11882,13 @@
                 <w:rFonts w:cstheme="minorHAnsi"/>
                 <w:b/>
                 <w:bCs/>
-                <w:highlight w:val="yellow"/>
-              </w:rPr>
-            </w:pPr>
-            <w:r>
-              <w:rPr>
-                <w:rFonts w:cstheme="minorHAnsi"/>
-                <w:b/>
-                <w:bCs/>
-                <w:highlight w:val="yellow"/>
+              </w:rPr>
+            </w:pPr>
+            <w:r>
+              <w:rPr>
+                <w:rFonts w:cstheme="minorHAnsi"/>
+                <w:b/>
+                <w:bCs/>
               </w:rPr>
               <w:t>Functionality</w:t>
             </w:r>
@@ -12688,107 +11911,83 @@
               <w:spacing w:after="0" w:line="240" w:lineRule="auto"/>
               <w:rPr>
                 <w:rFonts w:cstheme="minorHAnsi"/>
-                <w:highlight w:val="yellow"/>
-              </w:rPr>
-            </w:pPr>
-            <w:r>
-              <w:rPr>
-                <w:rFonts w:cstheme="minorHAnsi"/>
-                <w:highlight w:val="yellow"/>
+              </w:rPr>
+            </w:pPr>
+            <w:r>
+              <w:rPr>
+                <w:rFonts w:cstheme="minorHAnsi"/>
               </w:rPr>
               <w:t xml:space="preserve">The </w:t>
             </w:r>
-            <w:proofErr w:type="spellStart"/>
-            <w:r>
-              <w:rPr>
-                <w:rFonts w:cstheme="minorHAnsi"/>
-                <w:highlight w:val="yellow"/>
+            <w:r>
+              <w:rPr>
+                <w:rFonts w:cstheme="minorHAnsi"/>
               </w:rPr>
               <w:t>XB</w:t>
             </w:r>
             <w:r>
               <w:rPr>
                 <w:rFonts w:cstheme="minorHAnsi"/>
-                <w:highlight w:val="yellow"/>
               </w:rPr>
               <w:t>ee</w:t>
             </w:r>
-            <w:proofErr w:type="spellEnd"/>
-            <w:r>
-              <w:rPr>
-                <w:rFonts w:cstheme="minorHAnsi"/>
-                <w:highlight w:val="yellow"/>
+            <w:r>
+              <w:rPr>
+                <w:rFonts w:cstheme="minorHAnsi"/>
               </w:rPr>
               <w:t xml:space="preserve"> wireless will have two-way communication. The Beagle Bone </w:t>
             </w:r>
-            <w:proofErr w:type="spellStart"/>
-            <w:r>
-              <w:rPr>
-                <w:rFonts w:cstheme="minorHAnsi"/>
-                <w:highlight w:val="yellow"/>
+            <w:r>
+              <w:rPr>
+                <w:rFonts w:cstheme="minorHAnsi"/>
               </w:rPr>
               <w:t>XBee</w:t>
             </w:r>
-            <w:proofErr w:type="spellEnd"/>
-            <w:r>
-              <w:rPr>
-                <w:rFonts w:cstheme="minorHAnsi"/>
-                <w:highlight w:val="yellow"/>
+            <w:r>
+              <w:rPr>
+                <w:rFonts w:cstheme="minorHAnsi"/>
               </w:rPr>
               <w:t xml:space="preserve"> will be able to send cursor commands to the MSP430 </w:t>
             </w:r>
-            <w:proofErr w:type="spellStart"/>
-            <w:r>
-              <w:rPr>
-                <w:rFonts w:cstheme="minorHAnsi"/>
-                <w:highlight w:val="yellow"/>
+            <w:r>
+              <w:rPr>
+                <w:rFonts w:cstheme="minorHAnsi"/>
               </w:rPr>
               <w:t>XBee</w:t>
             </w:r>
-            <w:proofErr w:type="spellEnd"/>
-            <w:r>
-              <w:rPr>
-                <w:rFonts w:cstheme="minorHAnsi"/>
-                <w:highlight w:val="yellow"/>
+            <w:r>
+              <w:rPr>
+                <w:rFonts w:cstheme="minorHAnsi"/>
               </w:rPr>
               <w:t xml:space="preserve"> a</w:t>
             </w:r>
             <w:r>
               <w:rPr>
                 <w:rFonts w:cstheme="minorHAnsi"/>
-                <w:highlight w:val="yellow"/>
               </w:rPr>
               <w:t xml:space="preserve">nd the MSP430 </w:t>
             </w:r>
-            <w:proofErr w:type="spellStart"/>
-            <w:r>
-              <w:rPr>
-                <w:rFonts w:cstheme="minorHAnsi"/>
-                <w:highlight w:val="yellow"/>
+            <w:r>
+              <w:rPr>
+                <w:rFonts w:cstheme="minorHAnsi"/>
               </w:rPr>
               <w:t>XBee</w:t>
             </w:r>
-            <w:proofErr w:type="spellEnd"/>
-            <w:r>
-              <w:rPr>
-                <w:rFonts w:cstheme="minorHAnsi"/>
-                <w:highlight w:val="yellow"/>
+            <w:r>
+              <w:rPr>
+                <w:rFonts w:cstheme="minorHAnsi"/>
               </w:rPr>
               <w:t xml:space="preserve"> will send algorithm parameter data the Beagle Bone </w:t>
             </w:r>
-            <w:proofErr w:type="spellStart"/>
-            <w:r>
-              <w:rPr>
-                <w:rFonts w:cstheme="minorHAnsi"/>
-                <w:highlight w:val="yellow"/>
+            <w:r>
+              <w:rPr>
+                <w:rFonts w:cstheme="minorHAnsi"/>
               </w:rPr>
               <w:t>XBee</w:t>
             </w:r>
-            <w:proofErr w:type="spellEnd"/>
-            <w:r>
-              <w:rPr>
-                <w:rFonts w:cstheme="minorHAnsi"/>
-                <w:highlight w:val="yellow"/>
+            <w:r>
+              <w:rPr>
+                <w:rFonts w:cstheme="minorHAnsi"/>
               </w:rPr>
               <w:t>.</w:t>
             </w:r>
@@ -12815,15 +12014,13 @@
                 <w:rFonts w:cstheme="minorHAnsi"/>
                 <w:b/>
                 <w:bCs/>
-                <w:highlight w:val="yellow"/>
-              </w:rPr>
-            </w:pPr>
-            <w:r>
-              <w:rPr>
-                <w:rFonts w:cstheme="minorHAnsi"/>
-                <w:b/>
-                <w:bCs/>
-                <w:highlight w:val="yellow"/>
+              </w:rPr>
+            </w:pPr>
+            <w:r>
+              <w:rPr>
+                <w:rFonts w:cstheme="minorHAnsi"/>
+                <w:b/>
+                <w:bCs/>
               </w:rPr>
               <w:t>Demonstration</w:t>
             </w:r>
@@ -12832,7 +12029,6 @@
                 <w:rFonts w:cstheme="minorHAnsi"/>
                 <w:b/>
                 <w:bCs/>
-                <w:highlight w:val="yellow"/>
               </w:rPr>
               <w:t xml:space="preserve"> Plan</w:t>
             </w:r>
@@ -12854,59 +12050,23 @@
               <w:spacing w:after="0" w:line="240" w:lineRule="auto"/>
               <w:rPr>
                 <w:rFonts w:cstheme="minorHAnsi"/>
-                <w:highlight w:val="yellow"/>
-              </w:rPr>
-            </w:pPr>
-            <w:r>
-              <w:rPr>
-                <w:rFonts w:cstheme="minorHAnsi"/>
-                <w:highlight w:val="yellow"/>
+              </w:rPr>
+            </w:pPr>
+            <w:r>
+              <w:rPr>
+                <w:rFonts w:cstheme="minorHAnsi"/>
               </w:rPr>
               <w:t xml:space="preserve">Send </w:t>
             </w:r>
             <w:r>
               <w:rPr>
                 <w:rFonts w:cstheme="minorHAnsi"/>
-                <w:highlight w:val="yellow"/>
-              </w:rPr>
-              <w:t xml:space="preserve">data wirelessly from MSP430 </w:t>
-            </w:r>
-            <w:proofErr w:type="spellStart"/>
-            <w:r>
-              <w:rPr>
-                <w:rFonts w:cstheme="minorHAnsi"/>
-                <w:highlight w:val="yellow"/>
-              </w:rPr>
-              <w:t>XBee</w:t>
-            </w:r>
-            <w:proofErr w:type="spellEnd"/>
-            <w:r>
-              <w:rPr>
-                <w:rFonts w:cstheme="minorHAnsi"/>
-                <w:highlight w:val="yellow"/>
-              </w:rPr>
-              <w:t xml:space="preserve"> to Beagle Bone </w:t>
-            </w:r>
-            <w:proofErr w:type="spellStart"/>
-            <w:r>
-              <w:rPr>
-                <w:rFonts w:cstheme="minorHAnsi"/>
-                <w:highlight w:val="yellow"/>
-              </w:rPr>
-              <w:t>XBee</w:t>
-            </w:r>
-            <w:proofErr w:type="spellEnd"/>
-            <w:r>
-              <w:rPr>
-                <w:rFonts w:cstheme="minorHAnsi"/>
-                <w:highlight w:val="yellow"/>
-              </w:rPr>
-              <w:t>.</w:t>
-            </w:r>
-            <w:r>
-              <w:rPr>
-                <w:rFonts w:cstheme="minorHAnsi"/>
-                <w:highlight w:val="yellow"/>
+              </w:rPr>
+              <w:t>data wirelessly from MSP430 XBee to Beagle Bone XBee.</w:t>
+            </w:r>
+            <w:r>
+              <w:rPr>
+                <w:rFonts w:cstheme="minorHAnsi"/>
               </w:rPr>
               <w:t xml:space="preserve"> Send data wirelessly from the Beagle Bone to the MSP430. </w:t>
             </w:r>
@@ -12916,7 +12076,6 @@
               <w:spacing w:after="0" w:line="240" w:lineRule="auto"/>
               <w:rPr>
                 <w:rFonts w:cstheme="minorHAnsi"/>
-                <w:highlight w:val="yellow"/>
               </w:rPr>
             </w:pPr>
           </w:p>
@@ -12942,7 +12101,6 @@
               <w:rPr>
                 <w:rFonts w:cstheme="minorHAnsi"/>
                 <w:bCs/>
-                <w:highlight w:val="yellow"/>
               </w:rPr>
             </w:pPr>
             <w:sdt>
@@ -12950,7 +12108,6 @@
                 <w:rPr>
                   <w:rFonts w:cstheme="minorHAnsi"/>
                   <w:bCs/>
-                  <w:highlight w:val="yellow"/>
                 </w:rPr>
                 <w:id w:val="318081639"/>
                 <w14:checkbox>
@@ -12965,7 +12122,6 @@
                   <w:rPr>
                     <w:rFonts w:ascii="MS Gothic" w:eastAsia="MS Gothic" w:cstheme="minorHAnsi" w:hint="eastAsia"/>
                     <w:bCs/>
-                    <w:highlight w:val="yellow"/>
                   </w:rPr>
                   <w:t>☐</w:t>
                 </w:r>
@@ -12975,7 +12131,6 @@
               <w:rPr>
                 <w:rFonts w:cstheme="minorHAnsi"/>
                 <w:bCs/>
-                <w:highlight w:val="yellow"/>
               </w:rPr>
               <w:tab/>
             </w:r>
@@ -12983,46 +12138,16 @@
               <w:rPr>
                 <w:rFonts w:cstheme="minorHAnsi"/>
                 <w:bCs/>
-                <w:highlight w:val="yellow"/>
-              </w:rPr>
-              <w:t xml:space="preserve">Data sent from MSP430 </w:t>
-            </w:r>
-            <w:proofErr w:type="spellStart"/>
-            <w:r>
-              <w:rPr>
-                <w:rFonts w:cstheme="minorHAnsi"/>
-                <w:bCs/>
-                <w:highlight w:val="yellow"/>
-              </w:rPr>
-              <w:t>XBee</w:t>
-            </w:r>
-            <w:proofErr w:type="spellEnd"/>
-            <w:r>
-              <w:rPr>
-                <w:rFonts w:cstheme="minorHAnsi"/>
-                <w:bCs/>
-                <w:highlight w:val="yellow"/>
-              </w:rPr>
-              <w:t xml:space="preserve"> to Beagle Bone</w:t>
-            </w:r>
-            <w:r>
-              <w:rPr>
-                <w:rFonts w:cstheme="minorHAnsi"/>
-                <w:bCs/>
-                <w:highlight w:val="yellow"/>
-              </w:rPr>
-              <w:t xml:space="preserve"> </w:t>
-            </w:r>
-            <w:proofErr w:type="spellStart"/>
-            <w:r>
-              <w:rPr>
-                <w:rFonts w:cstheme="minorHAnsi"/>
-                <w:bCs/>
-                <w:highlight w:val="yellow"/>
-              </w:rPr>
-              <w:t>XBee</w:t>
-            </w:r>
-            <w:proofErr w:type="spellEnd"/>
+              </w:rPr>
+              <w:t>Data sent from MSP430 XBee to Beagle Bone</w:t>
+            </w:r>
+            <w:r>
+              <w:rPr>
+                <w:rFonts w:cstheme="minorHAnsi"/>
+                <w:bCs/>
+              </w:rPr>
+              <w:t xml:space="preserve"> XBee</w:t>
+            </w:r>
           </w:p>
           <w:p>
             <w:pPr>
@@ -13036,7 +12161,6 @@
                 <w:rPr>
                   <w:rFonts w:cstheme="minorHAnsi"/>
                   <w:bCs/>
-                  <w:highlight w:val="yellow"/>
                 </w:rPr>
                 <w:id w:val="1857535515"/>
                 <w14:checkbox>
@@ -13051,7 +12175,6 @@
                   <w:rPr>
                     <w:rFonts w:ascii="MS Gothic" w:eastAsia="MS Gothic" w:cstheme="minorHAnsi" w:hint="eastAsia"/>
                     <w:bCs/>
-                    <w:highlight w:val="yellow"/>
                   </w:rPr>
                   <w:t>☐</w:t>
                 </w:r>
@@ -13061,47 +12184,23 @@
               <w:rPr>
                 <w:rFonts w:cstheme="minorHAnsi"/>
                 <w:bCs/>
-                <w:highlight w:val="yellow"/>
               </w:rPr>
               <w:tab/>
+            </w:r>
+            <w:r>
+              <w:rPr>
+                <w:rFonts w:cstheme="minorHAnsi"/>
+                <w:bCs/>
+              </w:rPr>
               <w:t>Data sent from Beagle Bone</w:t>
             </w:r>
             <w:r>
               <w:rPr>
                 <w:rFonts w:cstheme="minorHAnsi"/>
                 <w:bCs/>
-                <w:highlight w:val="yellow"/>
-              </w:rPr>
-              <w:t xml:space="preserve"> </w:t>
-            </w:r>
-            <w:proofErr w:type="spellStart"/>
-            <w:r>
-              <w:rPr>
-                <w:rFonts w:cstheme="minorHAnsi"/>
-                <w:bCs/>
-                <w:highlight w:val="yellow"/>
-              </w:rPr>
-              <w:t>XBee</w:t>
-            </w:r>
-            <w:proofErr w:type="spellEnd"/>
-            <w:r>
-              <w:rPr>
-                <w:rFonts w:cstheme="minorHAnsi"/>
-                <w:bCs/>
-                <w:highlight w:val="yellow"/>
-              </w:rPr>
-              <w:t xml:space="preserve"> to  MSP430 </w:t>
-            </w:r>
-            <w:proofErr w:type="spellStart"/>
-            <w:r>
-              <w:rPr>
-                <w:rFonts w:cstheme="minorHAnsi"/>
-                <w:bCs/>
-                <w:highlight w:val="yellow"/>
-              </w:rPr>
-              <w:t>XBee</w:t>
-            </w:r>
-            <w:proofErr w:type="spellEnd"/>
+              </w:rPr>
+              <w:t xml:space="preserve"> XBee to  MSP430 XBee</w:t>
+            </w:r>
           </w:p>
         </w:tc>
       </w:tr>
@@ -13215,16 +12314,15 @@
                 <w:rFonts w:cstheme="minorHAnsi"/>
                 <w:b/>
                 <w:bCs/>
-                <w:highlight w:val="yellow"/>
-              </w:rPr>
-            </w:pPr>
-            <w:r>
-              <w:rPr>
-                <w:rFonts w:cstheme="minorHAnsi"/>
-                <w:b/>
-                <w:bCs/>
-                <w:highlight w:val="yellow"/>
-              </w:rPr>
+              </w:rPr>
+            </w:pPr>
+            <w:r>
+              <w:rPr>
+                <w:rFonts w:cstheme="minorHAnsi"/>
+                <w:b/>
+                <w:bCs/>
+              </w:rPr>
+              <w:lastRenderedPageBreak/>
               <w:t>Module</w:t>
             </w:r>
           </w:p>
@@ -13245,13 +12343,11 @@
               <w:spacing w:after="0" w:line="240" w:lineRule="auto"/>
               <w:rPr>
                 <w:rFonts w:cstheme="minorHAnsi"/>
-                <w:highlight w:val="yellow"/>
-              </w:rPr>
-            </w:pPr>
-            <w:r>
-              <w:rPr>
-                <w:rFonts w:cstheme="minorHAnsi"/>
-                <w:highlight w:val="yellow"/>
+              </w:rPr>
+            </w:pPr>
+            <w:r>
+              <w:rPr>
+                <w:rFonts w:cstheme="minorHAnsi"/>
               </w:rPr>
               <w:t>Beagle Bone</w:t>
             </w:r>
@@ -13279,15 +12375,13 @@
                 <w:rFonts w:cstheme="minorHAnsi"/>
                 <w:b/>
                 <w:bCs/>
-                <w:highlight w:val="yellow"/>
-              </w:rPr>
-            </w:pPr>
-            <w:r>
-              <w:rPr>
-                <w:rFonts w:cstheme="minorHAnsi"/>
-                <w:b/>
-                <w:bCs/>
-                <w:highlight w:val="yellow"/>
+              </w:rPr>
+            </w:pPr>
+            <w:r>
+              <w:rPr>
+                <w:rFonts w:cstheme="minorHAnsi"/>
+                <w:b/>
+                <w:bCs/>
               </w:rPr>
               <w:t>Inputs</w:t>
             </w:r>
@@ -13310,13 +12404,11 @@
               <w:spacing w:after="0" w:line="240" w:lineRule="auto"/>
               <w:rPr>
                 <w:rFonts w:cstheme="minorHAnsi"/>
-                <w:highlight w:val="yellow"/>
-              </w:rPr>
-            </w:pPr>
-            <w:r>
-              <w:rPr>
-                <w:rFonts w:cstheme="minorHAnsi"/>
-                <w:highlight w:val="yellow"/>
+              </w:rPr>
+            </w:pPr>
+            <w:r>
+              <w:rPr>
+                <w:rFonts w:cstheme="minorHAnsi"/>
               </w:rPr>
               <w:t>Data from the Camera</w:t>
             </w:r>
@@ -13326,24 +12418,13 @@
               <w:spacing w:after="0" w:line="240" w:lineRule="auto"/>
               <w:rPr>
                 <w:rFonts w:cstheme="minorHAnsi"/>
-                <w:highlight w:val="yellow"/>
-              </w:rPr>
-            </w:pPr>
-            <w:proofErr w:type="spellStart"/>
-            <w:r>
-              <w:rPr>
-                <w:rFonts w:cstheme="minorHAnsi"/>
-                <w:highlight w:val="yellow"/>
-              </w:rPr>
-              <w:t>XBee</w:t>
-            </w:r>
-            <w:proofErr w:type="spellEnd"/>
-            <w:r>
-              <w:rPr>
-                <w:rFonts w:cstheme="minorHAnsi"/>
-                <w:highlight w:val="yellow"/>
-              </w:rPr>
-              <w:t xml:space="preserve"> receive data</w:t>
+              </w:rPr>
+            </w:pPr>
+            <w:r>
+              <w:rPr>
+                <w:rFonts w:cstheme="minorHAnsi"/>
+              </w:rPr>
+              <w:t>XBee receive data</w:t>
             </w:r>
           </w:p>
         </w:tc>
@@ -13368,15 +12449,13 @@
                 <w:rFonts w:cstheme="minorHAnsi"/>
                 <w:b/>
                 <w:bCs/>
-                <w:highlight w:val="yellow"/>
-              </w:rPr>
-            </w:pPr>
-            <w:r>
-              <w:rPr>
-                <w:rFonts w:cstheme="minorHAnsi"/>
-                <w:b/>
-                <w:bCs/>
-                <w:highlight w:val="yellow"/>
+              </w:rPr>
+            </w:pPr>
+            <w:r>
+              <w:rPr>
+                <w:rFonts w:cstheme="minorHAnsi"/>
+                <w:b/>
+                <w:bCs/>
               </w:rPr>
               <w:t>Outputs</w:t>
             </w:r>
@@ -13398,20 +12477,17 @@
               <w:spacing w:after="0" w:line="240" w:lineRule="auto"/>
               <w:rPr>
                 <w:rFonts w:cstheme="minorHAnsi"/>
-                <w:highlight w:val="yellow"/>
-              </w:rPr>
-            </w:pPr>
-            <w:r>
-              <w:rPr>
-                <w:rFonts w:cstheme="minorHAnsi"/>
-                <w:highlight w:val="yellow"/>
+              </w:rPr>
+            </w:pPr>
+            <w:r>
+              <w:rPr>
+                <w:rFonts w:cstheme="minorHAnsi"/>
               </w:rPr>
               <w:t>I</w:t>
             </w:r>
             <w:r>
               <w:rPr>
                 <w:rFonts w:cstheme="minorHAnsi"/>
-                <w:highlight w:val="yellow"/>
                 <w:vertAlign w:val="superscript"/>
               </w:rPr>
               <w:t>2</w:t>
@@ -13419,9 +12495,14 @@
             <w:r>
               <w:rPr>
                 <w:rFonts w:cstheme="minorHAnsi"/>
-                <w:highlight w:val="yellow"/>
-              </w:rPr>
-              <w:t>C Camera control signals</w:t>
+              </w:rPr>
+              <w:t>C</w:t>
+            </w:r>
+            <w:r>
+              <w:rPr>
+                <w:rFonts w:cstheme="minorHAnsi"/>
+              </w:rPr>
+              <w:t xml:space="preserve"> Camera control signals</w:t>
             </w:r>
           </w:p>
         </w:tc>
@@ -13450,15 +12531,13 @@
                 <w:rFonts w:cstheme="minorHAnsi"/>
                 <w:b/>
                 <w:bCs/>
-                <w:highlight w:val="yellow"/>
-              </w:rPr>
-            </w:pPr>
-            <w:r>
-              <w:rPr>
-                <w:rFonts w:cstheme="minorHAnsi"/>
-                <w:b/>
-                <w:bCs/>
-                <w:highlight w:val="yellow"/>
+              </w:rPr>
+            </w:pPr>
+            <w:r>
+              <w:rPr>
+                <w:rFonts w:cstheme="minorHAnsi"/>
+                <w:b/>
+                <w:bCs/>
               </w:rPr>
               <w:t>Functionality</w:t>
             </w:r>
@@ -13467,7 +12546,6 @@
                 <w:rFonts w:cstheme="minorHAnsi"/>
                 <w:b/>
                 <w:bCs/>
-                <w:highlight w:val="yellow"/>
               </w:rPr>
               <w:tab/>
             </w:r>
@@ -13490,31 +12568,13 @@
               <w:spacing w:after="0" w:line="240" w:lineRule="auto"/>
               <w:rPr>
                 <w:rFonts w:cstheme="minorHAnsi"/>
-                <w:highlight w:val="yellow"/>
-              </w:rPr>
-            </w:pPr>
-            <w:r>
-              <w:rPr>
-                <w:rFonts w:cstheme="minorHAnsi"/>
-                <w:highlight w:val="yellow"/>
-              </w:rPr>
-              <w:t xml:space="preserve">The Beagle Bone firmware is in charge of running the camera, providing data to the DSP software handling communication with the </w:t>
-            </w:r>
-            <w:proofErr w:type="spellStart"/>
-            <w:r>
-              <w:rPr>
-                <w:rFonts w:cstheme="minorHAnsi"/>
-                <w:highlight w:val="yellow"/>
-              </w:rPr>
-              <w:t>XBee</w:t>
-            </w:r>
-            <w:proofErr w:type="spellEnd"/>
-            <w:r>
-              <w:rPr>
-                <w:rFonts w:cstheme="minorHAnsi"/>
-                <w:highlight w:val="yellow"/>
-              </w:rPr>
-              <w:t xml:space="preserve"> module and communicating with a host computer over USB and Ethernet for debugging purposes.</w:t>
+              </w:rPr>
+            </w:pPr>
+            <w:r>
+              <w:rPr>
+                <w:rFonts w:cstheme="minorHAnsi"/>
+              </w:rPr>
+              <w:t>The Beagle Bone firmware is in charge of running the camera, providing data to the DSP software handling communication with the XBee module and communicating with a host computer over USB and Ethernet for debugging purposes.</w:t>
             </w:r>
           </w:p>
         </w:tc>
@@ -13539,15 +12599,13 @@
                 <w:rFonts w:cstheme="minorHAnsi"/>
                 <w:b/>
                 <w:bCs/>
-                <w:highlight w:val="yellow"/>
-              </w:rPr>
-            </w:pPr>
-            <w:r>
-              <w:rPr>
-                <w:rFonts w:cstheme="minorHAnsi"/>
-                <w:b/>
-                <w:bCs/>
-                <w:highlight w:val="yellow"/>
+              </w:rPr>
+            </w:pPr>
+            <w:r>
+              <w:rPr>
+                <w:rFonts w:cstheme="minorHAnsi"/>
+                <w:b/>
+                <w:bCs/>
               </w:rPr>
               <w:t>Demonstration Plan</w:t>
             </w:r>
@@ -13569,13 +12627,11 @@
               <w:spacing w:after="0" w:line="240" w:lineRule="auto"/>
               <w:rPr>
                 <w:rFonts w:cstheme="minorHAnsi"/>
-                <w:highlight w:val="yellow"/>
-              </w:rPr>
-            </w:pPr>
-            <w:r>
-              <w:rPr>
-                <w:rFonts w:cstheme="minorHAnsi"/>
-                <w:highlight w:val="yellow"/>
+              </w:rPr>
+            </w:pPr>
+            <w:r>
+              <w:rPr>
+                <w:rFonts w:cstheme="minorHAnsi"/>
               </w:rPr>
               <w:t>Demonstrate that the firmware can initialize and obtain images from the camera.</w:t>
             </w:r>
@@ -13585,13 +12641,11 @@
               <w:spacing w:after="0" w:line="240" w:lineRule="auto"/>
               <w:rPr>
                 <w:rFonts w:cstheme="minorHAnsi"/>
-                <w:highlight w:val="yellow"/>
-              </w:rPr>
-            </w:pPr>
-            <w:r>
-              <w:rPr>
-                <w:rFonts w:cstheme="minorHAnsi"/>
-                <w:highlight w:val="yellow"/>
+              </w:rPr>
+            </w:pPr>
+            <w:r>
+              <w:rPr>
+                <w:rFonts w:cstheme="minorHAnsi"/>
               </w:rPr>
               <w:t>Show the ability to communicate over USB 2.0 or Ethernet.</w:t>
             </w:r>
@@ -13601,23 +12655,32 @@
               <w:spacing w:after="0" w:line="240" w:lineRule="auto"/>
               <w:rPr>
                 <w:rFonts w:cstheme="minorHAnsi"/>
-                <w:highlight w:val="yellow"/>
-              </w:rPr>
-            </w:pPr>
-            <w:r>
-              <w:rPr>
-                <w:rFonts w:cstheme="minorHAnsi"/>
-                <w:highlight w:val="yellow"/>
-              </w:rPr>
-              <w:t xml:space="preserve">Show the ability to be able to save images to the SD card. </w:t>
-            </w:r>
-          </w:p>
-          <w:p>
-            <w:pPr>
-              <w:spacing w:after="0" w:line="240" w:lineRule="auto"/>
-              <w:rPr>
-                <w:rFonts w:cstheme="minorHAnsi"/>
-                <w:highlight w:val="yellow"/>
+              </w:rPr>
+            </w:pPr>
+            <w:r>
+              <w:rPr>
+                <w:rFonts w:cstheme="minorHAnsi"/>
+              </w:rPr>
+              <w:t xml:space="preserve">Show the ability to be able to save images to the </w:t>
+            </w:r>
+            <w:r>
+              <w:rPr>
+                <w:rFonts w:cstheme="minorHAnsi"/>
+              </w:rPr>
+              <w:t>SD</w:t>
+            </w:r>
+            <w:r>
+              <w:rPr>
+                <w:rFonts w:cstheme="minorHAnsi"/>
+              </w:rPr>
+              <w:t xml:space="preserve"> card. </w:t>
+            </w:r>
+          </w:p>
+          <w:p>
+            <w:pPr>
+              <w:spacing w:after="0" w:line="240" w:lineRule="auto"/>
+              <w:rPr>
+                <w:rFonts w:cstheme="minorHAnsi"/>
               </w:rPr>
             </w:pPr>
           </w:p>
@@ -13643,8 +12706,6 @@
               <w:rPr>
                 <w:rFonts w:cstheme="minorHAnsi"/>
                 <w:bCs/>
-                <w:color w:val="FF0000"/>
-                <w:highlight w:val="yellow"/>
               </w:rPr>
             </w:pPr>
             <w:sdt>
@@ -13652,7 +12713,6 @@
                 <w:rPr>
                   <w:rFonts w:cstheme="minorHAnsi"/>
                   <w:bCs/>
-                  <w:highlight w:val="yellow"/>
                 </w:rPr>
                 <w:id w:val="281701659"/>
                 <w14:checkbox>
@@ -13667,7 +12727,6 @@
                   <w:rPr>
                     <w:rFonts w:ascii="MS Gothic" w:eastAsia="MS Gothic" w:cstheme="minorHAnsi" w:hint="eastAsia"/>
                     <w:bCs/>
-                    <w:highlight w:val="yellow"/>
                   </w:rPr>
                   <w:t>☐</w:t>
                 </w:r>
@@ -13677,17 +12736,8 @@
               <w:rPr>
                 <w:rFonts w:cstheme="minorHAnsi"/>
                 <w:bCs/>
-                <w:highlight w:val="yellow"/>
               </w:rPr>
               <w:tab/>
-            </w:r>
-            <w:r>
-              <w:rPr>
-                <w:rFonts w:cstheme="minorHAnsi"/>
-                <w:bCs/>
-                <w:color w:val="FF0000"/>
-                <w:highlight w:val="yellow"/>
-              </w:rPr>
               <w:t>USB 2.0 or Ethernet high speed communications (used for streaming video)</w:t>
             </w:r>
           </w:p>
@@ -13697,7 +12747,6 @@
               <w:rPr>
                 <w:rFonts w:cstheme="minorHAnsi"/>
                 <w:bCs/>
-                <w:highlight w:val="yellow"/>
               </w:rPr>
             </w:pPr>
             <w:sdt>
@@ -13705,7 +12754,6 @@
                 <w:rPr>
                   <w:rFonts w:cstheme="minorHAnsi"/>
                   <w:bCs/>
-                  <w:highlight w:val="yellow"/>
                 </w:rPr>
                 <w:id w:val="-1782170405"/>
                 <w14:checkbox>
@@ -13720,7 +12768,6 @@
                   <w:rPr>
                     <w:rFonts w:ascii="MS Gothic" w:eastAsia="MS Gothic" w:cstheme="minorHAnsi" w:hint="eastAsia"/>
                     <w:bCs/>
-                    <w:highlight w:val="yellow"/>
                   </w:rPr>
                   <w:t>☐</w:t>
                 </w:r>
@@ -13730,17 +12777,8 @@
               <w:rPr>
                 <w:rFonts w:cstheme="minorHAnsi"/>
                 <w:bCs/>
-                <w:highlight w:val="yellow"/>
               </w:rPr>
               <w:tab/>
-            </w:r>
-            <w:r>
-              <w:rPr>
-                <w:rFonts w:cstheme="minorHAnsi"/>
-                <w:bCs/>
-                <w:color w:val="FF0000"/>
-                <w:highlight w:val="yellow"/>
-              </w:rPr>
               <w:t xml:space="preserve"> Storage of data on SD card</w:t>
             </w:r>
           </w:p>
@@ -13749,7 +12787,6 @@
               <w:spacing w:after="0" w:line="240" w:lineRule="auto"/>
               <w:rPr>
                 <w:rFonts w:cstheme="minorHAnsi"/>
-                <w:highlight w:val="yellow"/>
               </w:rPr>
             </w:pPr>
             <w:sdt>
@@ -13757,7 +12794,6 @@
                 <w:rPr>
                   <w:rFonts w:cstheme="minorHAnsi"/>
                   <w:bCs/>
-                  <w:highlight w:val="yellow"/>
                 </w:rPr>
                 <w:id w:val="-1479609032"/>
                 <w14:checkbox>
@@ -13772,7 +12808,6 @@
                   <w:rPr>
                     <w:rFonts w:ascii="MS Gothic" w:eastAsia="MS Gothic" w:cstheme="minorHAnsi" w:hint="eastAsia"/>
                     <w:bCs/>
-                    <w:highlight w:val="yellow"/>
                   </w:rPr>
                   <w:t>☐</w:t>
                 </w:r>
@@ -13782,17 +12817,8 @@
               <w:rPr>
                 <w:rFonts w:cstheme="minorHAnsi"/>
                 <w:bCs/>
-                <w:highlight w:val="yellow"/>
               </w:rPr>
               <w:tab/>
-            </w:r>
-            <w:r>
-              <w:rPr>
-                <w:rFonts w:cstheme="minorHAnsi"/>
-                <w:bCs/>
-                <w:color w:val="FF0000"/>
-                <w:highlight w:val="yellow"/>
-              </w:rPr>
               <w:t xml:space="preserve"> Images are inspected and correct </w:t>
             </w:r>
           </w:p>
@@ -13981,7 +13007,6 @@
           <w:rFonts w:ascii="Times New Roman" w:hAnsi="Times New Roman" w:cs="Times New Roman"/>
           <w:sz w:val="40"/>
           <w:szCs w:val="40"/>
-          <w:highlight w:val="yellow"/>
         </w:rPr>
       </w:pPr>
       <w:r>
@@ -13989,8 +13014,8 @@
           <w:rFonts w:ascii="Times New Roman" w:hAnsi="Times New Roman" w:cs="Times New Roman"/>
           <w:sz w:val="40"/>
           <w:szCs w:val="40"/>
-          <w:highlight w:val="yellow"/>
         </w:rPr>
+        <w:lastRenderedPageBreak/>
         <w:t>Software</w:t>
       </w:r>
     </w:p>
@@ -14028,15 +13053,13 @@
                 <w:rFonts w:cstheme="minorHAnsi"/>
                 <w:b/>
                 <w:bCs/>
-                <w:highlight w:val="yellow"/>
-              </w:rPr>
-            </w:pPr>
-            <w:r>
-              <w:rPr>
-                <w:rFonts w:cstheme="minorHAnsi"/>
-                <w:b/>
-                <w:bCs/>
-                <w:highlight w:val="yellow"/>
+              </w:rPr>
+            </w:pPr>
+            <w:r>
+              <w:rPr>
+                <w:rFonts w:cstheme="minorHAnsi"/>
+                <w:b/>
+                <w:bCs/>
               </w:rPr>
               <w:t>Module</w:t>
             </w:r>
@@ -14058,14 +13081,12 @@
               <w:spacing w:after="0" w:line="240" w:lineRule="auto"/>
               <w:rPr>
                 <w:rFonts w:cstheme="minorHAnsi"/>
-                <w:highlight w:val="yellow"/>
-              </w:rPr>
-            </w:pPr>
-            <w:r>
-              <w:rPr>
-                <w:rFonts w:cstheme="minorHAnsi"/>
-                <w:bCs/>
-                <w:highlight w:val="yellow"/>
+              </w:rPr>
+            </w:pPr>
+            <w:r>
+              <w:rPr>
+                <w:rFonts w:cstheme="minorHAnsi"/>
+                <w:bCs/>
               </w:rPr>
               <w:t>Serial Communication (Beagle Bone and host computer)</w:t>
             </w:r>
@@ -14093,15 +13114,13 @@
                 <w:rFonts w:cstheme="minorHAnsi"/>
                 <w:b/>
                 <w:bCs/>
-                <w:highlight w:val="yellow"/>
-              </w:rPr>
-            </w:pPr>
-            <w:r>
-              <w:rPr>
-                <w:rFonts w:cstheme="minorHAnsi"/>
-                <w:b/>
-                <w:bCs/>
-                <w:highlight w:val="yellow"/>
+              </w:rPr>
+            </w:pPr>
+            <w:r>
+              <w:rPr>
+                <w:rFonts w:cstheme="minorHAnsi"/>
+                <w:b/>
+                <w:bCs/>
               </w:rPr>
               <w:t>Inputs</w:t>
             </w:r>
@@ -14124,15 +13143,19 @@
               <w:spacing w:after="0" w:line="240" w:lineRule="auto"/>
               <w:rPr>
                 <w:rFonts w:cstheme="minorHAnsi"/>
-                <w:highlight w:val="yellow"/>
-              </w:rPr>
-            </w:pPr>
-            <w:r>
-              <w:rPr>
-                <w:rFonts w:cstheme="minorHAnsi"/>
-                <w:highlight w:val="yellow"/>
-              </w:rPr>
-              <w:t>640x480 RGB calibration frames from serial communication module</w:t>
+              </w:rPr>
+            </w:pPr>
+            <w:r>
+              <w:rPr>
+                <w:rFonts w:cstheme="minorHAnsi"/>
+              </w:rPr>
+              <w:t>640x480 RGB calibration frames</w:t>
+            </w:r>
+            <w:r>
+              <w:rPr>
+                <w:rFonts w:cstheme="minorHAnsi"/>
+              </w:rPr>
+              <w:t xml:space="preserve"> from serial communication module</w:t>
             </w:r>
           </w:p>
         </w:tc>
@@ -14157,15 +13180,13 @@
                 <w:rFonts w:cstheme="minorHAnsi"/>
                 <w:b/>
                 <w:bCs/>
-                <w:highlight w:val="yellow"/>
-              </w:rPr>
-            </w:pPr>
-            <w:r>
-              <w:rPr>
-                <w:rFonts w:cstheme="minorHAnsi"/>
-                <w:b/>
-                <w:bCs/>
-                <w:highlight w:val="yellow"/>
+              </w:rPr>
+            </w:pPr>
+            <w:r>
+              <w:rPr>
+                <w:rFonts w:cstheme="minorHAnsi"/>
+                <w:b/>
+                <w:bCs/>
               </w:rPr>
               <w:t>Outputs</w:t>
             </w:r>
@@ -14187,13 +13208,11 @@
               <w:spacing w:after="0" w:line="240" w:lineRule="auto"/>
               <w:rPr>
                 <w:rFonts w:cstheme="minorHAnsi"/>
-                <w:highlight w:val="yellow"/>
-              </w:rPr>
-            </w:pPr>
-            <w:r>
-              <w:rPr>
-                <w:rFonts w:cstheme="minorHAnsi"/>
-                <w:highlight w:val="yellow"/>
+              </w:rPr>
+            </w:pPr>
+            <w:r>
+              <w:rPr>
+                <w:rFonts w:cstheme="minorHAnsi"/>
               </w:rPr>
               <w:t>Queue of video frames</w:t>
             </w:r>
@@ -14221,15 +13240,13 @@
                 <w:rFonts w:cstheme="minorHAnsi"/>
                 <w:b/>
                 <w:bCs/>
-                <w:highlight w:val="yellow"/>
-              </w:rPr>
-            </w:pPr>
-            <w:r>
-              <w:rPr>
-                <w:rFonts w:cstheme="minorHAnsi"/>
-                <w:b/>
-                <w:bCs/>
-                <w:highlight w:val="yellow"/>
+              </w:rPr>
+            </w:pPr>
+            <w:r>
+              <w:rPr>
+                <w:rFonts w:cstheme="minorHAnsi"/>
+                <w:b/>
+                <w:bCs/>
               </w:rPr>
               <w:t>Functionality</w:t>
             </w:r>
@@ -14252,13 +13269,11 @@
               <w:spacing w:after="0" w:line="240" w:lineRule="auto"/>
               <w:rPr>
                 <w:rFonts w:cstheme="minorHAnsi"/>
-                <w:highlight w:val="yellow"/>
-              </w:rPr>
-            </w:pPr>
-            <w:r>
-              <w:rPr>
-                <w:rFonts w:cstheme="minorHAnsi"/>
-                <w:highlight w:val="yellow"/>
+              </w:rPr>
+            </w:pPr>
+            <w:r>
+              <w:rPr>
+                <w:rFonts w:cstheme="minorHAnsi"/>
               </w:rPr>
               <w:t>Packets of video data are received via USB from the Beagle Bone. Once an entire frame of data has been received, the frame is stored in an image data array, and a pointer to the array is pushed onto a video frame queue.</w:t>
             </w:r>
@@ -14268,29 +13283,25 @@
               <w:spacing w:after="0" w:line="240" w:lineRule="auto"/>
               <w:rPr>
                 <w:rFonts w:cstheme="minorHAnsi"/>
-                <w:highlight w:val="yellow"/>
-              </w:rPr>
-            </w:pPr>
-          </w:p>
-          <w:p>
-            <w:pPr>
-              <w:spacing w:after="0" w:line="240" w:lineRule="auto"/>
-              <w:rPr>
-                <w:rFonts w:cstheme="minorHAnsi"/>
-                <w:highlight w:val="yellow"/>
-              </w:rPr>
-            </w:pPr>
-            <w:r>
-              <w:rPr>
-                <w:rFonts w:cstheme="minorHAnsi"/>
-                <w:highlight w:val="yellow"/>
+              </w:rPr>
+            </w:pPr>
+          </w:p>
+          <w:p>
+            <w:pPr>
+              <w:spacing w:after="0" w:line="240" w:lineRule="auto"/>
+              <w:rPr>
+                <w:rFonts w:cstheme="minorHAnsi"/>
+              </w:rPr>
+            </w:pPr>
+            <w:r>
+              <w:rPr>
+                <w:rFonts w:cstheme="minorHAnsi"/>
               </w:rPr>
               <w:t xml:space="preserve">Note: video is only transmitted from the Beagle Bone during the calibration process. Once calibrated, </w:t>
             </w:r>
             <w:r>
               <w:rPr>
                 <w:rFonts w:cstheme="minorHAnsi"/>
-                <w:highlight w:val="yellow"/>
               </w:rPr>
               <w:t>we will no longer need to display the video data sent from the Beagle Bone.</w:t>
             </w:r>
@@ -14300,7 +13311,6 @@
               <w:spacing w:after="0" w:line="240" w:lineRule="auto"/>
               <w:rPr>
                 <w:rFonts w:cstheme="minorHAnsi"/>
-                <w:highlight w:val="yellow"/>
               </w:rPr>
             </w:pPr>
           </w:p>
@@ -14326,17 +13336,23 @@
                 <w:rFonts w:cstheme="minorHAnsi"/>
                 <w:b/>
                 <w:bCs/>
-                <w:highlight w:val="yellow"/>
-              </w:rPr>
-            </w:pPr>
-            <w:r>
-              <w:rPr>
-                <w:rFonts w:cstheme="minorHAnsi"/>
-                <w:b/>
-                <w:bCs/>
-                <w:highlight w:val="yellow"/>
-              </w:rPr>
-              <w:t>Demonstration Plan</w:t>
+              </w:rPr>
+            </w:pPr>
+            <w:r>
+              <w:rPr>
+                <w:rFonts w:cstheme="minorHAnsi"/>
+                <w:b/>
+                <w:bCs/>
+              </w:rPr>
+              <w:t>Demonstration</w:t>
+            </w:r>
+            <w:r>
+              <w:rPr>
+                <w:rFonts w:cstheme="minorHAnsi"/>
+                <w:b/>
+                <w:bCs/>
+              </w:rPr>
+              <w:t xml:space="preserve"> Plan</w:t>
             </w:r>
           </w:p>
         </w:tc>
@@ -14356,102 +13372,38 @@
               <w:spacing w:after="0" w:line="240" w:lineRule="auto"/>
               <w:rPr>
                 <w:rFonts w:cstheme="minorHAnsi"/>
-                <w:highlight w:val="yellow"/>
-              </w:rPr>
-            </w:pPr>
-            <w:r>
-              <w:rPr>
-                <w:rFonts w:cstheme="minorHAnsi"/>
-                <w:highlight w:val="yellow"/>
-              </w:rPr>
-              <w:t xml:space="preserve">First, </w:t>
-            </w:r>
-            <w:r>
-              <w:rPr>
-                <w:rFonts w:cstheme="minorHAnsi"/>
-                <w:highlight w:val="yellow"/>
-              </w:rPr>
-              <w:t>expect data from the</w:t>
-            </w:r>
-            <w:r>
-              <w:rPr>
-                <w:rFonts w:cstheme="minorHAnsi"/>
-                <w:highlight w:val="yellow"/>
+              </w:rPr>
+            </w:pPr>
+            <w:r>
+              <w:rPr>
+                <w:rFonts w:cstheme="minorHAnsi"/>
+              </w:rPr>
+              <w:t xml:space="preserve">Send simulated </w:t>
+            </w:r>
+            <w:r>
+              <w:rPr>
+                <w:rFonts w:cstheme="minorHAnsi"/>
+              </w:rPr>
+              <w:t>data from the</w:t>
+            </w:r>
+            <w:r>
+              <w:rPr>
+                <w:rFonts w:cstheme="minorHAnsi"/>
               </w:rPr>
               <w:t xml:space="preserve"> Beagle Bone</w:t>
             </w:r>
             <w:r>
               <w:rPr>
                 <w:rFonts w:cstheme="minorHAnsi"/>
-                <w:highlight w:val="yellow"/>
-              </w:rPr>
-              <w:t xml:space="preserve"> which consists</w:t>
-            </w:r>
-            <w:r>
-              <w:rPr>
-                <w:rFonts w:cstheme="minorHAnsi"/>
-                <w:highlight w:val="yellow"/>
-              </w:rPr>
-              <w:t xml:space="preserve"> of a</w:t>
-            </w:r>
-            <w:r>
-              <w:rPr>
-                <w:rFonts w:cstheme="minorHAnsi"/>
-                <w:highlight w:val="yellow"/>
-              </w:rPr>
-              <w:t xml:space="preserve"> “hello world” </w:t>
-            </w:r>
-            <w:r>
-              <w:rPr>
-                <w:rFonts w:cstheme="minorHAnsi"/>
-                <w:highlight w:val="yellow"/>
-              </w:rPr>
-              <w:t>packet</w:t>
-            </w:r>
-            <w:r>
-              <w:rPr>
-                <w:rFonts w:cstheme="minorHAnsi"/>
-                <w:highlight w:val="yellow"/>
-              </w:rPr>
-              <w:t xml:space="preserve">. Once we have verified </w:t>
-            </w:r>
-            <w:r>
-              <w:rPr>
-                <w:rFonts w:cstheme="minorHAnsi"/>
-                <w:highlight w:val="yellow"/>
-              </w:rPr>
-              <w:t>that the packet was received correctly, we will receive and decode the video frame</w:t>
-            </w:r>
-            <w:r>
-              <w:rPr>
-                <w:rFonts w:cstheme="minorHAnsi"/>
-                <w:highlight w:val="yellow"/>
-              </w:rPr>
-              <w:t xml:space="preserve">. The frame will then be displayed on the host computer. The final step will be </w:t>
-            </w:r>
-            <w:r>
-              <w:rPr>
-                <w:rFonts w:cstheme="minorHAnsi"/>
-                <w:highlight w:val="yellow"/>
-              </w:rPr>
-              <w:t>receive</w:t>
-            </w:r>
-            <w:r>
-              <w:rPr>
-                <w:rFonts w:cstheme="minorHAnsi"/>
-                <w:highlight w:val="yellow"/>
-              </w:rPr>
-              <w:t xml:space="preserve"> and display a continuous stream of video. </w:t>
-            </w:r>
-          </w:p>
-          <w:p>
-            <w:pPr>
-              <w:spacing w:after="0" w:line="240" w:lineRule="auto"/>
-              <w:rPr>
-                <w:rFonts w:cstheme="minorHAnsi"/>
-                <w:highlight w:val="yellow"/>
-              </w:rPr>
-            </w:pPr>
+              </w:rPr>
+              <w:t xml:space="preserve"> </w:t>
+            </w:r>
+            <w:r>
+              <w:rPr>
+                <w:rFonts w:cstheme="minorHAnsi"/>
+              </w:rPr>
+              <w:t>via USB and demonstrate that it is correctly received by displaying it on host computer.</w:t>
+            </w:r>
           </w:p>
         </w:tc>
       </w:tr>
@@ -14475,7 +13427,6 @@
               <w:rPr>
                 <w:rFonts w:cstheme="minorHAnsi"/>
                 <w:bCs/>
-                <w:highlight w:val="yellow"/>
               </w:rPr>
             </w:pPr>
             <w:sdt>
@@ -14483,7 +13434,6 @@
                 <w:rPr>
                   <w:rFonts w:cstheme="minorHAnsi"/>
                   <w:bCs/>
-                  <w:highlight w:val="yellow"/>
                 </w:rPr>
                 <w:id w:val="-1429499537"/>
                 <w14:checkbox>
@@ -14498,7 +13448,6 @@
                   <w:rPr>
                     <w:rFonts w:ascii="MS Gothic" w:eastAsia="MS Gothic" w:cstheme="minorHAnsi" w:hint="eastAsia"/>
                     <w:bCs/>
-                    <w:highlight w:val="yellow"/>
                   </w:rPr>
                   <w:t>☐</w:t>
                 </w:r>
@@ -14508,7 +13457,6 @@
               <w:rPr>
                 <w:rFonts w:cstheme="minorHAnsi"/>
                 <w:bCs/>
-                <w:highlight w:val="yellow"/>
               </w:rPr>
               <w:tab/>
             </w:r>
@@ -14516,61 +13464,8 @@
               <w:rPr>
                 <w:rFonts w:cstheme="minorHAnsi"/>
                 <w:bCs/>
-                <w:highlight w:val="yellow"/>
               </w:rPr>
               <w:t>Demonstrate data was received</w:t>
-            </w:r>
-          </w:p>
-          <w:p>
-            <w:pPr>
-              <w:spacing w:after="0" w:line="240" w:lineRule="auto"/>
-              <w:rPr>
-                <w:rFonts w:cstheme="minorHAnsi"/>
-                <w:highlight w:val="yellow"/>
-              </w:rPr>
-            </w:pPr>
-            <w:sdt>
-              <w:sdtPr>
-                <w:rPr>
-                  <w:rFonts w:cstheme="minorHAnsi"/>
-                  <w:bCs/>
-                  <w:highlight w:val="yellow"/>
-                </w:rPr>
-                <w:id w:val="1760405210"/>
-                <w14:checkbox>
-                  <w14:checked w14:val="0"/>
-                  <w14:checkedState w14:val="2612" w14:font="MS Gothic"/>
-                  <w14:uncheckedState w14:val="2610" w14:font="MS Gothic"/>
-                </w14:checkbox>
-              </w:sdtPr>
-              <w:sdtEndPr/>
-              <w:sdtContent>
-                <w:r>
-                  <w:rPr>
-                    <w:rFonts w:ascii="MS Gothic" w:eastAsia="MS Gothic" w:cstheme="minorHAnsi" w:hint="eastAsia"/>
-                    <w:bCs/>
-                    <w:highlight w:val="yellow"/>
-                  </w:rPr>
-                  <w:t>☐</w:t>
-                </w:r>
-              </w:sdtContent>
-            </w:sdt>
-            <w:r>
-              <w:rPr>
-                <w:rFonts w:cstheme="minorHAnsi"/>
-                <w:bCs/>
-                <w:highlight w:val="yellow"/>
-              </w:rPr>
-              <w:tab/>
-            </w:r>
-            <w:r>
-              <w:rPr>
-                <w:rFonts w:cstheme="minorHAnsi"/>
-                <w:bCs/>
-                <w:color w:val="FF0000"/>
-                <w:highlight w:val="yellow"/>
-              </w:rPr>
-              <w:t>Show decode of video data and display on host computer</w:t>
             </w:r>
           </w:p>
         </w:tc>
@@ -14579,9 +13474,6 @@
     <w:p>
       <w:pPr>
         <w:spacing w:after="0" w:line="240" w:lineRule="auto"/>
-        <w:rPr>
-          <w:highlight w:val="yellow"/>
-        </w:rPr>
       </w:pPr>
     </w:p>
     <w:tbl>
@@ -14618,15 +13510,13 @@
                 <w:rFonts w:cstheme="minorHAnsi"/>
                 <w:b/>
                 <w:bCs/>
-                <w:highlight w:val="yellow"/>
-              </w:rPr>
-            </w:pPr>
-            <w:r>
-              <w:rPr>
-                <w:rFonts w:cstheme="minorHAnsi"/>
-                <w:b/>
-                <w:bCs/>
-                <w:highlight w:val="yellow"/>
+              </w:rPr>
+            </w:pPr>
+            <w:r>
+              <w:rPr>
+                <w:rFonts w:cstheme="minorHAnsi"/>
+                <w:b/>
+                <w:bCs/>
               </w:rPr>
               <w:t>Module</w:t>
             </w:r>
@@ -14648,16 +13538,21 @@
               <w:spacing w:after="0" w:line="240" w:lineRule="auto"/>
               <w:rPr>
                 <w:rFonts w:cstheme="minorHAnsi"/>
-                <w:highlight w:val="yellow"/>
-              </w:rPr>
-            </w:pPr>
-            <w:r>
-              <w:rPr>
-                <w:rFonts w:cstheme="minorHAnsi"/>
-                <w:bCs/>
-                <w:highlight w:val="yellow"/>
-              </w:rPr>
-              <w:t>Serial Communication (MSP430 and host computer)</w:t>
+              </w:rPr>
+            </w:pPr>
+            <w:r>
+              <w:rPr>
+                <w:rFonts w:cstheme="minorHAnsi"/>
+                <w:bCs/>
+              </w:rPr>
+              <w:t>Serial Communication</w:t>
+            </w:r>
+            <w:r>
+              <w:rPr>
+                <w:rFonts w:cstheme="minorHAnsi"/>
+                <w:bCs/>
+              </w:rPr>
+              <w:t xml:space="preserve"> (MSP430 and host computer)</w:t>
             </w:r>
           </w:p>
         </w:tc>
@@ -14683,15 +13578,13 @@
                 <w:rFonts w:cstheme="minorHAnsi"/>
                 <w:b/>
                 <w:bCs/>
-                <w:highlight w:val="yellow"/>
-              </w:rPr>
-            </w:pPr>
-            <w:r>
-              <w:rPr>
-                <w:rFonts w:cstheme="minorHAnsi"/>
-                <w:b/>
-                <w:bCs/>
-                <w:highlight w:val="yellow"/>
+              </w:rPr>
+            </w:pPr>
+            <w:r>
+              <w:rPr>
+                <w:rFonts w:cstheme="minorHAnsi"/>
+                <w:b/>
+                <w:bCs/>
               </w:rPr>
               <w:t>Inputs</w:t>
             </w:r>
@@ -14714,13 +13607,11 @@
               <w:spacing w:after="0" w:line="240" w:lineRule="auto"/>
               <w:rPr>
                 <w:rFonts w:cstheme="minorHAnsi"/>
-                <w:highlight w:val="yellow"/>
-              </w:rPr>
-            </w:pPr>
-            <w:r>
-              <w:rPr>
-                <w:rFonts w:cstheme="minorHAnsi"/>
-                <w:highlight w:val="yellow"/>
+              </w:rPr>
+            </w:pPr>
+            <w:r>
+              <w:rPr>
+                <w:rFonts w:cstheme="minorHAnsi"/>
               </w:rPr>
               <w:t>Packets from MSP430 over USB</w:t>
             </w:r>
@@ -14747,15 +13638,13 @@
                 <w:rFonts w:cstheme="minorHAnsi"/>
                 <w:b/>
                 <w:bCs/>
-                <w:highlight w:val="yellow"/>
-              </w:rPr>
-            </w:pPr>
-            <w:r>
-              <w:rPr>
-                <w:rFonts w:cstheme="minorHAnsi"/>
-                <w:b/>
-                <w:bCs/>
-                <w:highlight w:val="yellow"/>
+              </w:rPr>
+            </w:pPr>
+            <w:r>
+              <w:rPr>
+                <w:rFonts w:cstheme="minorHAnsi"/>
+                <w:b/>
+                <w:bCs/>
               </w:rPr>
               <w:t>Outputs</w:t>
             </w:r>
@@ -14777,13 +13666,11 @@
               <w:spacing w:after="0" w:line="240" w:lineRule="auto"/>
               <w:rPr>
                 <w:rFonts w:cstheme="minorHAnsi"/>
-                <w:highlight w:val="yellow"/>
-              </w:rPr>
-            </w:pPr>
-            <w:r>
-              <w:rPr>
-                <w:rFonts w:cstheme="minorHAnsi"/>
-                <w:highlight w:val="yellow"/>
+              </w:rPr>
+            </w:pPr>
+            <w:r>
+              <w:rPr>
+                <w:rFonts w:cstheme="minorHAnsi"/>
               </w:rPr>
               <w:t>Data extracted from packets</w:t>
             </w:r>
@@ -14811,15 +13698,13 @@
                 <w:rFonts w:cstheme="minorHAnsi"/>
                 <w:b/>
                 <w:bCs/>
-                <w:highlight w:val="yellow"/>
-              </w:rPr>
-            </w:pPr>
-            <w:r>
-              <w:rPr>
-                <w:rFonts w:cstheme="minorHAnsi"/>
-                <w:b/>
-                <w:bCs/>
-                <w:highlight w:val="yellow"/>
+              </w:rPr>
+            </w:pPr>
+            <w:r>
+              <w:rPr>
+                <w:rFonts w:cstheme="minorHAnsi"/>
+                <w:b/>
+                <w:bCs/>
               </w:rPr>
               <w:t>Functionality</w:t>
             </w:r>
@@ -14842,20 +13727,17 @@
               <w:spacing w:after="0" w:line="240" w:lineRule="auto"/>
               <w:rPr>
                 <w:rFonts w:cstheme="minorHAnsi"/>
-                <w:highlight w:val="yellow"/>
-              </w:rPr>
-            </w:pPr>
-            <w:r>
-              <w:rPr>
-                <w:rFonts w:cstheme="minorHAnsi"/>
-                <w:highlight w:val="yellow"/>
+              </w:rPr>
+            </w:pPr>
+            <w:r>
+              <w:rPr>
+                <w:rFonts w:cstheme="minorHAnsi"/>
               </w:rPr>
               <w:t>Host Computer r</w:t>
             </w:r>
             <w:r>
               <w:rPr>
                 <w:rFonts w:cstheme="minorHAnsi"/>
-                <w:highlight w:val="yellow"/>
               </w:rPr>
               <w:t xml:space="preserve">eceives packets from the MSP430 at rate of 30Hz, extracts commands codes from the packet and puts them into a queue to wait to be processed by the cursor movement module. </w:t>
             </w:r>
@@ -14882,17 +13764,23 @@
                 <w:rFonts w:cstheme="minorHAnsi"/>
                 <w:b/>
                 <w:bCs/>
-                <w:highlight w:val="yellow"/>
-              </w:rPr>
-            </w:pPr>
-            <w:r>
-              <w:rPr>
-                <w:rFonts w:cstheme="minorHAnsi"/>
-                <w:b/>
-                <w:bCs/>
-                <w:highlight w:val="yellow"/>
-              </w:rPr>
-              <w:t>Demonstration Plan</w:t>
+              </w:rPr>
+            </w:pPr>
+            <w:r>
+              <w:rPr>
+                <w:rFonts w:cstheme="minorHAnsi"/>
+                <w:b/>
+                <w:bCs/>
+              </w:rPr>
+              <w:t>Demonstration</w:t>
+            </w:r>
+            <w:r>
+              <w:rPr>
+                <w:rFonts w:cstheme="minorHAnsi"/>
+                <w:b/>
+                <w:bCs/>
+              </w:rPr>
+              <w:t xml:space="preserve"> Plan</w:t>
             </w:r>
           </w:p>
         </w:tc>
@@ -14912,62 +13800,65 @@
               <w:spacing w:after="0" w:line="240" w:lineRule="auto"/>
               <w:rPr>
                 <w:rFonts w:cstheme="minorHAnsi"/>
-                <w:highlight w:val="yellow"/>
-              </w:rPr>
-            </w:pPr>
-            <w:r>
-              <w:rPr>
-                <w:rFonts w:cstheme="minorHAnsi"/>
-                <w:highlight w:val="yellow"/>
+              </w:rPr>
+            </w:pPr>
+            <w:r>
+              <w:rPr>
+                <w:rFonts w:cstheme="minorHAnsi"/>
               </w:rPr>
               <w:t xml:space="preserve">Expect </w:t>
             </w:r>
             <w:r>
               <w:rPr>
                 <w:rFonts w:cstheme="minorHAnsi"/>
-                <w:highlight w:val="yellow"/>
-              </w:rPr>
-              <w:t xml:space="preserve">the MSP430 board to output a set of simulated data and </w:t>
-            </w:r>
-            <w:r>
-              <w:rPr>
-                <w:rFonts w:cstheme="minorHAnsi"/>
-                <w:highlight w:val="yellow"/>
+              </w:rPr>
+              <w:t xml:space="preserve">the MSP430 </w:t>
+            </w:r>
+            <w:r>
+              <w:rPr>
+                <w:rFonts w:cstheme="minorHAnsi"/>
+              </w:rPr>
+              <w:t xml:space="preserve">breakout </w:t>
+            </w:r>
+            <w:r>
+              <w:rPr>
+                <w:rFonts w:cstheme="minorHAnsi"/>
+              </w:rPr>
+              <w:t xml:space="preserve">board to output a set of simulated data and </w:t>
+            </w:r>
+            <w:r>
+              <w:rPr>
+                <w:rFonts w:cstheme="minorHAnsi"/>
               </w:rPr>
               <w:t>verify</w:t>
             </w:r>
             <w:r>
               <w:rPr>
                 <w:rFonts w:cstheme="minorHAnsi"/>
-                <w:highlight w:val="yellow"/>
               </w:rPr>
               <w:t xml:space="preserve"> that it is correctly received by the host computer. </w:t>
             </w:r>
             <w:r>
               <w:rPr>
                 <w:rFonts w:cstheme="minorHAnsi"/>
-                <w:highlight w:val="yellow"/>
               </w:rPr>
               <w:t>On the Host Computer-side t</w:t>
             </w:r>
             <w:r>
               <w:rPr>
                 <w:rFonts w:cstheme="minorHAnsi"/>
-                <w:highlight w:val="yellow"/>
               </w:rPr>
               <w:t>he data is inspected to verify that is the</w:t>
             </w:r>
             <w:r>
               <w:rPr>
                 <w:rFonts w:cstheme="minorHAnsi"/>
-                <w:highlight w:val="yellow"/>
               </w:rPr>
               <w:t xml:space="preserve"> same as the data that was sent from MSP430</w:t>
             </w:r>
             <w:r>
               <w:rPr>
                 <w:rFonts w:cstheme="minorHAnsi"/>
-                <w:highlight w:val="yellow"/>
               </w:rPr>
               <w:t>.</w:t>
             </w:r>
@@ -14977,14 +13868,12 @@
               <w:spacing w:after="0" w:line="240" w:lineRule="auto"/>
               <w:rPr>
                 <w:rFonts w:cstheme="minorHAnsi"/>
-                <w:highlight w:val="yellow"/>
-              </w:rPr>
-            </w:pPr>
-            <w:r>
-              <w:rPr>
-                <w:rFonts w:cstheme="minorHAnsi"/>
-                <w:bCs/>
-                <w:highlight w:val="yellow"/>
+              </w:rPr>
+            </w:pPr>
+            <w:r>
+              <w:rPr>
+                <w:rFonts w:cstheme="minorHAnsi"/>
+                <w:bCs/>
               </w:rPr>
               <w:t>(Display data on screen)</w:t>
             </w:r>
@@ -14994,7 +13883,6 @@
               <w:spacing w:after="0" w:line="240" w:lineRule="auto"/>
               <w:rPr>
                 <w:rFonts w:cstheme="minorHAnsi"/>
-                <w:highlight w:val="yellow"/>
               </w:rPr>
             </w:pPr>
           </w:p>
@@ -15027,7 +13915,6 @@
                 <w:rPr>
                   <w:rFonts w:cstheme="minorHAnsi"/>
                   <w:bCs/>
-                  <w:highlight w:val="yellow"/>
                 </w:rPr>
                 <w:id w:val="486979887"/>
                 <w14:checkbox>
@@ -15042,7 +13929,6 @@
                   <w:rPr>
                     <w:rFonts w:ascii="MS Gothic" w:eastAsia="MS Gothic" w:cstheme="minorHAnsi" w:hint="eastAsia"/>
                     <w:bCs/>
-                    <w:highlight w:val="yellow"/>
                   </w:rPr>
                   <w:t>☐</w:t>
                 </w:r>
@@ -15052,7 +13938,6 @@
               <w:rPr>
                 <w:rFonts w:cstheme="minorHAnsi"/>
                 <w:bCs/>
-                <w:highlight w:val="yellow"/>
               </w:rPr>
               <w:tab/>
             </w:r>
@@ -15060,7 +13945,6 @@
               <w:rPr>
                 <w:rFonts w:cstheme="minorHAnsi"/>
                 <w:bCs/>
-                <w:highlight w:val="yellow"/>
               </w:rPr>
               <w:t>Show data was correctly received</w:t>
             </w:r>
@@ -15068,6 +13952,21 @@
         </w:tc>
       </w:tr>
     </w:tbl>
+    <w:p>
+      <w:pPr>
+        <w:spacing w:after="0" w:line="240" w:lineRule="auto"/>
+      </w:pPr>
+    </w:p>
+    <w:p>
+      <w:pPr>
+        <w:spacing w:after="0" w:line="240" w:lineRule="auto"/>
+      </w:pPr>
+    </w:p>
+    <w:p>
+      <w:pPr>
+        <w:spacing w:after="0" w:line="240" w:lineRule="auto"/>
+      </w:pPr>
+    </w:p>
     <w:p>
       <w:pPr>
         <w:spacing w:after="0" w:line="240" w:lineRule="auto"/>
@@ -15170,6 +14069,7 @@
                 <w:b/>
                 <w:bCs/>
               </w:rPr>
+              <w:lastRenderedPageBreak/>
               <w:t>Module</w:t>
             </w:r>
           </w:p>
@@ -15463,40 +14363,8 @@
               <w:rPr>
                 <w:rFonts w:cstheme="minorHAnsi"/>
               </w:rPr>
-              <w:t xml:space="preserve">Visually verify that the modified parameters result to a modified overlay. Once this has been tested, verify that the parameters were successfully sent to the Beagle Bone by displaying them on the </w:t>
-            </w:r>
-            <w:r>
-              <w:rPr>
-                <w:rFonts w:cstheme="minorHAnsi"/>
-              </w:rPr>
-              <w:t xml:space="preserve">LCD </w:t>
-            </w:r>
-            <w:r>
-              <w:rPr>
-                <w:rFonts w:cstheme="minorHAnsi"/>
-              </w:rPr>
-              <w:t>screen</w:t>
-            </w:r>
-            <w:r>
-              <w:rPr>
-                <w:rFonts w:cstheme="minorHAnsi"/>
-              </w:rPr>
-              <w:t xml:space="preserve"> on the Beagle Bone</w:t>
-            </w:r>
-            <w:r>
-              <w:rPr>
-                <w:rFonts w:cstheme="minorHAnsi"/>
-              </w:rPr>
-              <w:t>.</w:t>
-            </w:r>
-          </w:p>
-          <w:p>
-            <w:pPr>
-              <w:spacing w:after="0" w:line="240" w:lineRule="auto"/>
-              <w:rPr>
-                <w:rFonts w:cstheme="minorHAnsi"/>
-              </w:rPr>
-            </w:pPr>
+              <w:t xml:space="preserve">Visually verify that the modified parameters result to a modified overlay. </w:t>
+            </w:r>
           </w:p>
         </w:tc>
       </w:tr>
@@ -15558,66 +14426,17 @@
                 <w:rFonts w:cstheme="minorHAnsi"/>
                 <w:bCs/>
               </w:rPr>
-              <w:t>Visually verify modified parameters change overlay</w:t>
-            </w:r>
-          </w:p>
-          <w:p>
-            <w:pPr>
-              <w:spacing w:after="0" w:line="240" w:lineRule="auto"/>
-              <w:rPr>
-                <w:rFonts w:cstheme="minorHAnsi"/>
-                <w:bCs/>
-              </w:rPr>
-            </w:pPr>
-            <w:sdt>
-              <w:sdtPr>
-                <w:rPr>
-                  <w:rFonts w:cstheme="minorHAnsi"/>
-                  <w:bCs/>
-                </w:rPr>
-                <w:id w:val="-318034299"/>
-                <w14:checkbox>
-                  <w14:checked w14:val="0"/>
-                  <w14:checkedState w14:val="2612" w14:font="MS Gothic"/>
-                  <w14:uncheckedState w14:val="2610" w14:font="MS Gothic"/>
-                </w14:checkbox>
-              </w:sdtPr>
-              <w:sdtEndPr/>
-              <w:sdtContent>
-                <w:r>
-                  <w:rPr>
-                    <w:rFonts w:ascii="MS Gothic" w:eastAsia="MS Gothic" w:cstheme="minorHAnsi" w:hint="eastAsia"/>
-                    <w:bCs/>
-                  </w:rPr>
-                  <w:t>☐</w:t>
-                </w:r>
-              </w:sdtContent>
-            </w:sdt>
-            <w:r>
-              <w:rPr>
-                <w:rFonts w:cstheme="minorHAnsi"/>
-                <w:bCs/>
-              </w:rPr>
-              <w:tab/>
-            </w:r>
-            <w:r>
-              <w:rPr>
-                <w:rFonts w:cstheme="minorHAnsi"/>
-                <w:bCs/>
-                <w:color w:val="FF0000"/>
-                <w:highlight w:val="yellow"/>
-              </w:rPr>
-              <w:t xml:space="preserve">Visually verify </w:t>
-            </w:r>
-            <w:r>
-              <w:rPr>
-                <w:rFonts w:cstheme="minorHAnsi"/>
-                <w:bCs/>
-                <w:color w:val="FF0000"/>
-                <w:highlight w:val="yellow"/>
-              </w:rPr>
-              <w:t>the sent parameters correctly received by Beagle Bone</w:t>
-            </w:r>
+              <w:t xml:space="preserve">Visually verify modified </w:t>
+            </w:r>
+            <w:r>
+              <w:rPr>
+                <w:rFonts w:cstheme="minorHAnsi"/>
+                <w:bCs/>
+              </w:rPr>
+              <w:t>parameters change overlay</w:t>
+            </w:r>
+            <w:bookmarkStart w:id="0" w:name="_GoBack"/>
+            <w:bookmarkEnd w:id="0"/>
           </w:p>
         </w:tc>
       </w:tr>
@@ -16658,7 +15477,7 @@
           <w:rPr>
             <w:noProof/>
           </w:rPr>
-          <w:t>13</w:t>
+          <w:t>12</w:t>
         </w:r>
         <w:r>
           <w:rPr>
@@ -18005,7 +16824,7 @@
 </file>
 
 <file path=customXml/itemProps2.xml><?xml version="1.0" encoding="utf-8"?>
-<ds:datastoreItem xmlns:ds="http://schemas.openxmlformats.org/officeDocument/2006/customXml" ds:itemID="{0B78F790-5A5F-427C-8AFC-51BE3133A7BA}">
+<ds:datastoreItem xmlns:ds="http://schemas.openxmlformats.org/officeDocument/2006/customXml" ds:itemID="{456A062C-225E-4947-A334-A23CBD0938A5}">
   <ds:schemaRefs>
     <ds:schemaRef ds:uri="http://schemas.openxmlformats.org/officeDocument/2006/bibliography"/>
   </ds:schemaRefs>

</xml_diff>

<commit_message>
Milestone 2 goals edited. Deleted XBee communication or any XXBee progress from milestone 2. Updated MSP430 Board goals by deleting XBee. Deleted I2C mention from BeagleBone. Changed the order of hardware goals. Did a little formatting.
</commit_message>
<xml_diff>
--- a/documentation/Milestone Goals.docx
+++ b/documentation/Milestone Goals.docx
@@ -8618,442 +8618,6 @@
                   <w14:uncheckedState w14:val="2610" w14:font="MS Gothic"/>
                 </w14:checkbox>
               </w:sdtPr>
-              <w:sdtContent>
-                <w:r>
-                  <w:rPr>
-                    <w:rFonts w:ascii="MS Gothic" w:eastAsia="MS Gothic" w:cstheme="minorHAnsi" w:hint="eastAsia"/>
-                    <w:bCs/>
-                  </w:rPr>
-                  <w:t>☐</w:t>
-                </w:r>
-              </w:sdtContent>
-            </w:sdt>
-            <w:r>
-              <w:rPr>
-                <w:rFonts w:cstheme="minorHAnsi"/>
-                <w:bCs/>
-              </w:rPr>
-              <w:tab/>
-            </w:r>
-            <w:r>
-              <w:rPr>
-                <w:rFonts w:cstheme="minorHAnsi"/>
-                <w:bCs/>
-              </w:rPr>
-              <w:t>Show latest PCB</w:t>
-            </w:r>
-            <w:r>
-              <w:rPr>
-                <w:rFonts w:cstheme="minorHAnsi"/>
-                <w:bCs/>
-              </w:rPr>
-              <w:t xml:space="preserve"> populated</w:t>
-            </w:r>
-          </w:p>
-          <w:p>
-            <w:pPr>
-              <w:spacing w:after="0" w:line="240" w:lineRule="auto"/>
-              <w:rPr>
-                <w:rFonts w:cstheme="minorHAnsi"/>
-                <w:bCs/>
-              </w:rPr>
-            </w:pPr>
-          </w:p>
-        </w:tc>
-      </w:tr>
-    </w:tbl>
-    <w:p>
-      <w:pPr>
-        <w:spacing w:after="0" w:line="240" w:lineRule="auto"/>
-      </w:pPr>
-    </w:p>
-    <w:tbl>
-      <w:tblPr>
-        <w:tblpPr w:leftFromText="180" w:rightFromText="180" w:vertAnchor="text" w:horzAnchor="margin" w:tblpXSpec="center" w:tblpY="152"/>
-        <w:tblW w:w="5000" w:type="pct"/>
-        <w:tblBorders>
-          <w:top w:val="single" w:sz="8" w:space="0" w:color="4F81BD"/>
-          <w:bottom w:val="single" w:sz="8" w:space="0" w:color="4F81BD"/>
-        </w:tblBorders>
-        <w:tblLook w:val="04A0" w:firstRow="1" w:lastRow="0" w:firstColumn="1" w:lastColumn="0" w:noHBand="0" w:noVBand="1"/>
-      </w:tblPr>
-      <w:tblGrid>
-        <w:gridCol w:w="3348"/>
-        <w:gridCol w:w="6228"/>
-      </w:tblGrid>
-      <w:tr>
-        <w:tc>
-          <w:tcPr>
-            <w:tcW w:w="1748" w:type="pct"/>
-            <w:tcBorders>
-              <w:top w:val="single" w:sz="8" w:space="0" w:color="4F81BD"/>
-              <w:left w:val="nil"/>
-              <w:bottom w:val="single" w:sz="8" w:space="0" w:color="4F81BD"/>
-              <w:right w:val="nil"/>
-            </w:tcBorders>
-            <w:noWrap/>
-            <w:hideMark/>
-          </w:tcPr>
-          <w:p>
-            <w:pPr>
-              <w:spacing w:after="0" w:line="240" w:lineRule="auto"/>
-              <w:rPr>
-                <w:rFonts w:cstheme="minorHAnsi"/>
-                <w:b/>
-                <w:bCs/>
-              </w:rPr>
-            </w:pPr>
-            <w:r>
-              <w:rPr>
-                <w:rFonts w:cstheme="minorHAnsi"/>
-                <w:b/>
-                <w:bCs/>
-              </w:rPr>
-              <w:t>Module</w:t>
-            </w:r>
-          </w:p>
-        </w:tc>
-        <w:tc>
-          <w:tcPr>
-            <w:tcW w:w="3252" w:type="pct"/>
-            <w:tcBorders>
-              <w:top w:val="single" w:sz="8" w:space="0" w:color="4F81BD"/>
-              <w:left w:val="nil"/>
-              <w:bottom w:val="single" w:sz="8" w:space="0" w:color="4F81BD"/>
-              <w:right w:val="nil"/>
-            </w:tcBorders>
-            <w:hideMark/>
-          </w:tcPr>
-          <w:p>
-            <w:pPr>
-              <w:spacing w:after="0" w:line="240" w:lineRule="auto"/>
-              <w:rPr>
-                <w:rFonts w:cstheme="minorHAnsi"/>
-              </w:rPr>
-            </w:pPr>
-            <w:r>
-              <w:rPr>
-                <w:rFonts w:cstheme="minorHAnsi"/>
-                <w:bCs/>
-              </w:rPr>
-              <w:t>Power Supply</w:t>
-            </w:r>
-          </w:p>
-        </w:tc>
-      </w:tr>
-      <w:tr>
-        <w:tc>
-          <w:tcPr>
-            <w:tcW w:w="1748" w:type="pct"/>
-            <w:tcBorders>
-              <w:top w:val="nil"/>
-              <w:left w:val="nil"/>
-              <w:bottom w:val="nil"/>
-              <w:right w:val="nil"/>
-            </w:tcBorders>
-            <w:shd w:val="clear" w:color="auto" w:fill="auto"/>
-            <w:noWrap/>
-            <w:hideMark/>
-          </w:tcPr>
-          <w:p>
-            <w:pPr>
-              <w:spacing w:after="0" w:line="240" w:lineRule="auto"/>
-              <w:rPr>
-                <w:rFonts w:cstheme="minorHAnsi"/>
-                <w:b/>
-                <w:bCs/>
-              </w:rPr>
-            </w:pPr>
-            <w:r>
-              <w:rPr>
-                <w:rFonts w:cstheme="minorHAnsi"/>
-                <w:b/>
-                <w:bCs/>
-              </w:rPr>
-              <w:t>Inputs</w:t>
-            </w:r>
-          </w:p>
-        </w:tc>
-        <w:tc>
-          <w:tcPr>
-            <w:tcW w:w="3252" w:type="pct"/>
-            <w:tcBorders>
-              <w:top w:val="nil"/>
-              <w:left w:val="nil"/>
-              <w:bottom w:val="nil"/>
-              <w:right w:val="nil"/>
-            </w:tcBorders>
-            <w:shd w:val="clear" w:color="auto" w:fill="auto"/>
-            <w:hideMark/>
-          </w:tcPr>
-          <w:p>
-            <w:pPr>
-              <w:spacing w:after="0" w:line="240" w:lineRule="auto"/>
-              <w:rPr>
-                <w:rFonts w:cstheme="minorHAnsi"/>
-              </w:rPr>
-            </w:pPr>
-            <w:r>
-              <w:rPr>
-                <w:rFonts w:cstheme="minorHAnsi"/>
-              </w:rPr>
-              <w:t>6.6V from LiFePO</w:t>
-            </w:r>
-            <w:r>
-              <w:rPr>
-                <w:rFonts w:cstheme="minorHAnsi"/>
-                <w:vertAlign w:val="subscript"/>
-              </w:rPr>
-              <w:t>4</w:t>
-            </w:r>
-            <w:r>
-              <w:rPr>
-                <w:rFonts w:cstheme="minorHAnsi"/>
-              </w:rPr>
-              <w:t xml:space="preserve"> battery</w:t>
-            </w:r>
-          </w:p>
-        </w:tc>
-      </w:tr>
-      <w:tr>
-        <w:tc>
-          <w:tcPr>
-            <w:tcW w:w="1748" w:type="pct"/>
-            <w:tcBorders>
-              <w:top w:val="nil"/>
-              <w:left w:val="nil"/>
-              <w:bottom w:val="nil"/>
-              <w:right w:val="nil"/>
-            </w:tcBorders>
-            <w:noWrap/>
-            <w:hideMark/>
-          </w:tcPr>
-          <w:p>
-            <w:pPr>
-              <w:spacing w:after="0" w:line="240" w:lineRule="auto"/>
-              <w:rPr>
-                <w:rFonts w:cstheme="minorHAnsi"/>
-                <w:b/>
-                <w:bCs/>
-              </w:rPr>
-            </w:pPr>
-            <w:r>
-              <w:rPr>
-                <w:rFonts w:cstheme="minorHAnsi"/>
-                <w:b/>
-                <w:bCs/>
-              </w:rPr>
-              <w:t>Outputs</w:t>
-            </w:r>
-          </w:p>
-        </w:tc>
-        <w:tc>
-          <w:tcPr>
-            <w:tcW w:w="3252" w:type="pct"/>
-            <w:tcBorders>
-              <w:top w:val="nil"/>
-              <w:left w:val="nil"/>
-              <w:bottom w:val="nil"/>
-              <w:right w:val="nil"/>
-            </w:tcBorders>
-            <w:hideMark/>
-          </w:tcPr>
-          <w:p>
-            <w:pPr>
-              <w:spacing w:after="0" w:line="240" w:lineRule="auto"/>
-              <w:rPr>
-                <w:rFonts w:cstheme="minorHAnsi"/>
-              </w:rPr>
-            </w:pPr>
-            <w:r>
-              <w:rPr>
-                <w:rFonts w:cstheme="minorHAnsi"/>
-              </w:rPr>
-              <w:t>Linear Regulators output 5V, 3.3V, 2.8V, and 1.5V voltage rails to hardware components.</w:t>
-            </w:r>
-          </w:p>
-        </w:tc>
-      </w:tr>
-      <w:tr>
-        <w:tc>
-          <w:tcPr>
-            <w:tcW w:w="1748" w:type="pct"/>
-            <w:tcBorders>
-              <w:top w:val="nil"/>
-              <w:left w:val="nil"/>
-              <w:bottom w:val="nil"/>
-              <w:right w:val="nil"/>
-            </w:tcBorders>
-            <w:shd w:val="clear" w:color="auto" w:fill="auto"/>
-            <w:noWrap/>
-            <w:hideMark/>
-          </w:tcPr>
-          <w:p>
-            <w:pPr>
-              <w:spacing w:after="0" w:line="240" w:lineRule="auto"/>
-              <w:rPr>
-                <w:rFonts w:cstheme="minorHAnsi"/>
-                <w:b/>
-                <w:bCs/>
-              </w:rPr>
-            </w:pPr>
-            <w:r>
-              <w:rPr>
-                <w:rFonts w:cstheme="minorHAnsi"/>
-                <w:b/>
-                <w:bCs/>
-              </w:rPr>
-              <w:t>Functionality</w:t>
-            </w:r>
-          </w:p>
-        </w:tc>
-        <w:tc>
-          <w:tcPr>
-            <w:tcW w:w="3252" w:type="pct"/>
-            <w:tcBorders>
-              <w:top w:val="nil"/>
-              <w:left w:val="nil"/>
-              <w:bottom w:val="nil"/>
-              <w:right w:val="nil"/>
-            </w:tcBorders>
-            <w:shd w:val="clear" w:color="auto" w:fill="auto"/>
-            <w:hideMark/>
-          </w:tcPr>
-          <w:p>
-            <w:pPr>
-              <w:spacing w:after="0" w:line="240" w:lineRule="auto"/>
-              <w:rPr>
-                <w:rFonts w:cstheme="minorHAnsi"/>
-              </w:rPr>
-            </w:pPr>
-            <w:r>
-              <w:rPr>
-                <w:rFonts w:cstheme="minorHAnsi"/>
-              </w:rPr>
-              <w:t xml:space="preserve">To provide power to Beagle Bone, Beagle Bone </w:t>
-            </w:r>
-            <w:r>
-              <w:rPr>
-                <w:rFonts w:cstheme="minorHAnsi"/>
-              </w:rPr>
-              <w:t>XBee</w:t>
-            </w:r>
-            <w:r>
-              <w:rPr>
-                <w:rFonts w:cstheme="minorHAnsi"/>
-              </w:rPr>
-              <w:t xml:space="preserve">, and Camera. </w:t>
-            </w:r>
-          </w:p>
-        </w:tc>
-      </w:tr>
-      <w:tr>
-        <w:tc>
-          <w:tcPr>
-            <w:tcW w:w="1748" w:type="pct"/>
-            <w:tcBorders>
-              <w:top w:val="nil"/>
-              <w:left w:val="nil"/>
-              <w:bottom w:val="nil"/>
-              <w:right w:val="nil"/>
-            </w:tcBorders>
-            <w:shd w:val="clear" w:color="auto" w:fill="FFFFFF" w:themeFill="background1"/>
-            <w:noWrap/>
-          </w:tcPr>
-          <w:p>
-            <w:pPr>
-              <w:spacing w:after="0" w:line="240" w:lineRule="auto"/>
-              <w:rPr>
-                <w:rFonts w:cstheme="minorHAnsi"/>
-                <w:b/>
-                <w:bCs/>
-              </w:rPr>
-            </w:pPr>
-            <w:r>
-              <w:rPr>
-                <w:rFonts w:cstheme="minorHAnsi"/>
-                <w:b/>
-                <w:bCs/>
-              </w:rPr>
-              <w:t>Demonstration</w:t>
-            </w:r>
-            <w:r>
-              <w:rPr>
-                <w:rFonts w:cstheme="minorHAnsi"/>
-                <w:b/>
-                <w:bCs/>
-              </w:rPr>
-              <w:t xml:space="preserve"> Plan</w:t>
-            </w:r>
-          </w:p>
-        </w:tc>
-        <w:tc>
-          <w:tcPr>
-            <w:tcW w:w="3252" w:type="pct"/>
-            <w:tcBorders>
-              <w:top w:val="nil"/>
-              <w:left w:val="nil"/>
-              <w:bottom w:val="nil"/>
-              <w:right w:val="nil"/>
-            </w:tcBorders>
-            <w:shd w:val="clear" w:color="auto" w:fill="FFFFFF" w:themeFill="background1"/>
-          </w:tcPr>
-          <w:p>
-            <w:pPr>
-              <w:spacing w:after="0" w:line="240" w:lineRule="auto"/>
-              <w:rPr>
-                <w:rFonts w:cstheme="minorHAnsi"/>
-              </w:rPr>
-            </w:pPr>
-            <w:r>
-              <w:rPr>
-                <w:rFonts w:cstheme="minorHAnsi"/>
-              </w:rPr>
-              <w:t>Measure all voltages of power PCB revision one. All values must be within 5% of their designed value.</w:t>
-            </w:r>
-            <w:r>
-              <w:rPr>
-                <w:rFonts w:cstheme="minorHAnsi"/>
-              </w:rPr>
-              <w:t xml:space="preserve"> </w:t>
-            </w:r>
-          </w:p>
-        </w:tc>
-      </w:tr>
-      <w:tr>
-        <w:tc>
-          <w:tcPr>
-            <w:tcW w:w="5000" w:type="pct"/>
-            <w:gridSpan w:val="2"/>
-            <w:tcBorders>
-              <w:top w:val="nil"/>
-              <w:left w:val="nil"/>
-              <w:bottom w:val="single" w:sz="8" w:space="0" w:color="4F81BD"/>
-              <w:right w:val="nil"/>
-            </w:tcBorders>
-            <w:shd w:val="clear" w:color="auto" w:fill="FFFFFF" w:themeFill="background1"/>
-            <w:noWrap/>
-          </w:tcPr>
-          <w:p>
-            <w:pPr>
-              <w:spacing w:after="0" w:line="240" w:lineRule="auto"/>
-              <w:rPr>
-                <w:rFonts w:cstheme="minorHAnsi"/>
-              </w:rPr>
-            </w:pPr>
-            <w:sdt>
-              <w:sdtPr>
-                <w:rPr>
-                  <w:rFonts w:cstheme="minorHAnsi"/>
-                  <w:bCs/>
-                </w:rPr>
-                <w:id w:val="-391665428"/>
-                <w14:checkbox>
-                  <w14:checked w14:val="0"/>
-                  <w14:checkedState w14:val="2612" w14:font="MS Gothic"/>
-                  <w14:uncheckedState w14:val="2610" w14:font="MS Gothic"/>
-                </w14:checkbox>
-              </w:sdtPr>
               <w:sdtEndPr/>
               <w:sdtContent>
                 <w:r>
@@ -9077,60 +8641,28 @@
                 <w:rFonts w:cstheme="minorHAnsi"/>
                 <w:bCs/>
               </w:rPr>
-              <w:t>5V ± 5%</w:t>
-            </w:r>
-          </w:p>
-          <w:p>
-            <w:pPr>
-              <w:spacing w:after="0" w:line="240" w:lineRule="auto"/>
-              <w:rPr>
-                <w:rFonts w:cstheme="minorHAnsi"/>
+              <w:t>Show latest PCB</w:t>
+            </w:r>
+            <w:r>
+              <w:rPr>
+                <w:rFonts w:cstheme="minorHAnsi"/>
+                <w:bCs/>
+              </w:rPr>
+              <w:t xml:space="preserve"> populated</w:t>
+            </w:r>
+          </w:p>
+          <w:p>
+            <w:pPr>
+              <w:spacing w:after="0" w:line="240" w:lineRule="auto"/>
+              <w:rPr>
+                <w:rFonts w:cstheme="minorHAnsi"/>
+                <w:bCs/>
               </w:rPr>
             </w:pPr>
           </w:p>
         </w:tc>
       </w:tr>
     </w:tbl>
-    <w:p>
-      <w:pPr>
-        <w:spacing w:after="0" w:line="240" w:lineRule="auto"/>
-      </w:pPr>
-    </w:p>
-    <w:p>
-      <w:pPr>
-        <w:spacing w:after="0" w:line="240" w:lineRule="auto"/>
-      </w:pPr>
-    </w:p>
-    <w:p>
-      <w:pPr>
-        <w:spacing w:after="0" w:line="240" w:lineRule="auto"/>
-      </w:pPr>
-    </w:p>
-    <w:p>
-      <w:pPr>
-        <w:spacing w:after="0" w:line="240" w:lineRule="auto"/>
-      </w:pPr>
-    </w:p>
-    <w:p>
-      <w:pPr>
-        <w:spacing w:after="0" w:line="240" w:lineRule="auto"/>
-      </w:pPr>
-    </w:p>
-    <w:p>
-      <w:pPr>
-        <w:spacing w:after="0" w:line="240" w:lineRule="auto"/>
-      </w:pPr>
-    </w:p>
-    <w:p>
-      <w:pPr>
-        <w:spacing w:after="0" w:line="240" w:lineRule="auto"/>
-      </w:pPr>
-    </w:p>
-    <w:p>
-      <w:pPr>
-        <w:spacing w:after="0" w:line="240" w:lineRule="auto"/>
-      </w:pPr>
-    </w:p>
     <w:p>
       <w:pPr>
         <w:spacing w:after="0" w:line="240" w:lineRule="auto"/>
@@ -9418,14 +8950,7 @@
               <w:rPr>
                 <w:rFonts w:cstheme="minorHAnsi"/>
               </w:rPr>
-              <w:t xml:space="preserve"> in the configuration above. Each pulse of </w:t>
-            </w:r>
-            <w:r>
-              <w:rPr>
-                <w:rFonts w:cstheme="minorHAnsi"/>
-              </w:rPr>
-              <w:lastRenderedPageBreak/>
-              <w:t>DCLK signifies another 8-bit parallel chunk is ready to be read. HD signifies the end of a line in the 640x480 resolution of the final images while VD signifies the end of the image.</w:t>
+              <w:t xml:space="preserve"> in the configuration above. Each pulse of DCLK signifies another 8-bit parallel chunk is ready to be read. HD signifies the end of a line in the 640x480 resolution of the final images while VD signifies the end of the image.</w:t>
             </w:r>
           </w:p>
         </w:tc>
@@ -9461,7 +8986,6 @@
                 <w:b/>
                 <w:bCs/>
               </w:rPr>
-              <w:lastRenderedPageBreak/>
               <w:t>Demonstration Plan</w:t>
             </w:r>
           </w:p>
@@ -9645,6 +9169,7 @@
                   <w14:uncheckedState w14:val="2610" w14:font="MS Gothic"/>
                 </w14:checkbox>
               </w:sdtPr>
+              <w:sdtEndPr/>
               <w:sdtContent>
                 <w:r>
                   <w:rPr>
@@ -9685,6 +9210,567 @@
                   <w:bCs/>
                 </w:rPr>
                 <w:id w:val="248233158"/>
+                <w14:checkbox>
+                  <w14:checked w14:val="0"/>
+                  <w14:checkedState w14:val="2612" w14:font="MS Gothic"/>
+                  <w14:uncheckedState w14:val="2610" w14:font="MS Gothic"/>
+                </w14:checkbox>
+              </w:sdtPr>
+              <w:sdtEndPr/>
+              <w:sdtContent>
+                <w:r>
+                  <w:rPr>
+                    <w:rFonts w:ascii="MS Gothic" w:eastAsia="MS Gothic" w:cstheme="minorHAnsi" w:hint="eastAsia"/>
+                    <w:bCs/>
+                  </w:rPr>
+                  <w:t>☐</w:t>
+                </w:r>
+              </w:sdtContent>
+            </w:sdt>
+            <w:r>
+              <w:rPr>
+                <w:rFonts w:cstheme="minorHAnsi"/>
+                <w:bCs/>
+              </w:rPr>
+              <w:tab/>
+            </w:r>
+            <w:r>
+              <w:rPr>
+                <w:rFonts w:cstheme="minorHAnsi"/>
+                <w:bCs/>
+              </w:rPr>
+              <w:t>2.8V generation</w:t>
+            </w:r>
+          </w:p>
+          <w:p>
+            <w:pPr>
+              <w:spacing w:after="0" w:line="240" w:lineRule="auto"/>
+              <w:rPr>
+                <w:rFonts w:cstheme="minorHAnsi"/>
+                <w:bCs/>
+              </w:rPr>
+            </w:pPr>
+            <w:sdt>
+              <w:sdtPr>
+                <w:rPr>
+                  <w:rFonts w:cstheme="minorHAnsi"/>
+                  <w:bCs/>
+                </w:rPr>
+                <w:id w:val="1700276869"/>
+                <w14:checkbox>
+                  <w14:checked w14:val="0"/>
+                  <w14:checkedState w14:val="2612" w14:font="MS Gothic"/>
+                  <w14:uncheckedState w14:val="2610" w14:font="MS Gothic"/>
+                </w14:checkbox>
+              </w:sdtPr>
+              <w:sdtEndPr/>
+              <w:sdtContent>
+                <w:r>
+                  <w:rPr>
+                    <w:rFonts w:ascii="MS Gothic" w:eastAsia="MS Gothic" w:cstheme="minorHAnsi" w:hint="eastAsia"/>
+                    <w:bCs/>
+                  </w:rPr>
+                  <w:t>☐</w:t>
+                </w:r>
+              </w:sdtContent>
+            </w:sdt>
+            <w:r>
+              <w:rPr>
+                <w:rFonts w:cstheme="minorHAnsi"/>
+                <w:bCs/>
+              </w:rPr>
+              <w:tab/>
+            </w:r>
+            <w:r>
+              <w:rPr>
+                <w:rFonts w:cstheme="minorHAnsi"/>
+                <w:bCs/>
+              </w:rPr>
+              <w:t>Level shifting for I</w:t>
+            </w:r>
+            <w:r>
+              <w:rPr>
+                <w:rFonts w:cstheme="minorHAnsi"/>
+                <w:bCs/>
+                <w:vertAlign w:val="superscript"/>
+              </w:rPr>
+              <w:t>2</w:t>
+            </w:r>
+            <w:r>
+              <w:rPr>
+                <w:rFonts w:cstheme="minorHAnsi"/>
+                <w:bCs/>
+              </w:rPr>
+              <w:t>C</w:t>
+            </w:r>
+          </w:p>
+          <w:p>
+            <w:pPr>
+              <w:spacing w:after="0" w:line="240" w:lineRule="auto"/>
+              <w:rPr>
+                <w:rFonts w:cstheme="minorHAnsi"/>
+                <w:bCs/>
+              </w:rPr>
+            </w:pPr>
+            <w:sdt>
+              <w:sdtPr>
+                <w:rPr>
+                  <w:rFonts w:cstheme="minorHAnsi"/>
+                  <w:bCs/>
+                </w:rPr>
+                <w:id w:val="-2089528513"/>
+                <w14:checkbox>
+                  <w14:checked w14:val="0"/>
+                  <w14:checkedState w14:val="2612" w14:font="MS Gothic"/>
+                  <w14:uncheckedState w14:val="2610" w14:font="MS Gothic"/>
+                </w14:checkbox>
+              </w:sdtPr>
+              <w:sdtEndPr/>
+              <w:sdtContent>
+                <w:r>
+                  <w:rPr>
+                    <w:rFonts w:ascii="MS Gothic" w:eastAsia="MS Gothic" w:cstheme="minorHAnsi" w:hint="eastAsia"/>
+                    <w:bCs/>
+                  </w:rPr>
+                  <w:t>☐</w:t>
+                </w:r>
+              </w:sdtContent>
+            </w:sdt>
+            <w:r>
+              <w:rPr>
+                <w:rFonts w:cstheme="minorHAnsi"/>
+                <w:bCs/>
+              </w:rPr>
+              <w:tab/>
+            </w:r>
+            <w:r>
+              <w:rPr>
+                <w:rFonts w:cstheme="minorHAnsi"/>
+                <w:bCs/>
+              </w:rPr>
+              <w:t>Level shifting for camera data</w:t>
+            </w:r>
+          </w:p>
+          <w:p>
+            <w:pPr>
+              <w:spacing w:after="0" w:line="240" w:lineRule="auto"/>
+              <w:rPr>
+                <w:rFonts w:cstheme="minorHAnsi"/>
+              </w:rPr>
+            </w:pPr>
+          </w:p>
+        </w:tc>
+      </w:tr>
+    </w:tbl>
+    <w:p>
+      <w:pPr>
+        <w:spacing w:after="0" w:line="240" w:lineRule="auto"/>
+        <w:rPr>
+          <w:rFonts w:ascii="Times New Roman" w:hAnsi="Times New Roman" w:cs="Times New Roman"/>
+          <w:sz w:val="40"/>
+          <w:szCs w:val="40"/>
+        </w:rPr>
+      </w:pPr>
+    </w:p>
+    <w:p>
+      <w:pPr>
+        <w:spacing w:after="0" w:line="240" w:lineRule="auto"/>
+        <w:rPr>
+          <w:rFonts w:ascii="Times New Roman" w:hAnsi="Times New Roman" w:cs="Times New Roman"/>
+          <w:sz w:val="40"/>
+          <w:szCs w:val="40"/>
+        </w:rPr>
+      </w:pPr>
+    </w:p>
+    <w:p>
+      <w:pPr>
+        <w:spacing w:after="0" w:line="240" w:lineRule="auto"/>
+      </w:pPr>
+    </w:p>
+    <w:tbl>
+      <w:tblPr>
+        <w:tblpPr w:leftFromText="180" w:rightFromText="180" w:vertAnchor="text" w:horzAnchor="margin" w:tblpXSpec="center" w:tblpY="152"/>
+        <w:tblW w:w="5000" w:type="pct"/>
+        <w:tblBorders>
+          <w:top w:val="single" w:sz="8" w:space="0" w:color="4F81BD"/>
+          <w:bottom w:val="single" w:sz="8" w:space="0" w:color="4F81BD"/>
+        </w:tblBorders>
+        <w:tblLook w:val="04A0" w:firstRow="1" w:lastRow="0" w:firstColumn="1" w:lastColumn="0" w:noHBand="0" w:noVBand="1"/>
+      </w:tblPr>
+      <w:tblGrid>
+        <w:gridCol w:w="3348"/>
+        <w:gridCol w:w="6228"/>
+      </w:tblGrid>
+      <w:tr>
+        <w:tc>
+          <w:tcPr>
+            <w:tcW w:w="1748" w:type="pct"/>
+            <w:tcBorders>
+              <w:top w:val="single" w:sz="8" w:space="0" w:color="4F81BD"/>
+              <w:left w:val="nil"/>
+              <w:bottom w:val="single" w:sz="8" w:space="0" w:color="4F81BD"/>
+              <w:right w:val="nil"/>
+            </w:tcBorders>
+            <w:noWrap/>
+            <w:hideMark/>
+          </w:tcPr>
+          <w:p>
+            <w:pPr>
+              <w:spacing w:after="0" w:line="240" w:lineRule="auto"/>
+              <w:rPr>
+                <w:rFonts w:cstheme="minorHAnsi"/>
+                <w:b/>
+                <w:bCs/>
+              </w:rPr>
+            </w:pPr>
+            <w:r>
+              <w:rPr>
+                <w:rFonts w:cstheme="minorHAnsi"/>
+                <w:b/>
+                <w:bCs/>
+              </w:rPr>
+              <w:lastRenderedPageBreak/>
+              <w:t>Module</w:t>
+            </w:r>
+          </w:p>
+        </w:tc>
+        <w:tc>
+          <w:tcPr>
+            <w:tcW w:w="3252" w:type="pct"/>
+            <w:tcBorders>
+              <w:top w:val="single" w:sz="8" w:space="0" w:color="4F81BD"/>
+              <w:left w:val="nil"/>
+              <w:bottom w:val="single" w:sz="8" w:space="0" w:color="4F81BD"/>
+              <w:right w:val="nil"/>
+            </w:tcBorders>
+            <w:hideMark/>
+          </w:tcPr>
+          <w:p>
+            <w:pPr>
+              <w:spacing w:after="0" w:line="240" w:lineRule="auto"/>
+              <w:rPr>
+                <w:rFonts w:cstheme="minorHAnsi"/>
+              </w:rPr>
+            </w:pPr>
+            <w:r>
+              <w:rPr>
+                <w:rFonts w:cstheme="minorHAnsi"/>
+                <w:bCs/>
+              </w:rPr>
+              <w:t>Power Supply</w:t>
+            </w:r>
+          </w:p>
+        </w:tc>
+      </w:tr>
+      <w:tr>
+        <w:tc>
+          <w:tcPr>
+            <w:tcW w:w="1748" w:type="pct"/>
+            <w:tcBorders>
+              <w:top w:val="nil"/>
+              <w:left w:val="nil"/>
+              <w:bottom w:val="nil"/>
+              <w:right w:val="nil"/>
+            </w:tcBorders>
+            <w:shd w:val="clear" w:color="auto" w:fill="auto"/>
+            <w:noWrap/>
+            <w:hideMark/>
+          </w:tcPr>
+          <w:p>
+            <w:pPr>
+              <w:spacing w:after="0" w:line="240" w:lineRule="auto"/>
+              <w:rPr>
+                <w:rFonts w:cstheme="minorHAnsi"/>
+                <w:b/>
+                <w:bCs/>
+              </w:rPr>
+            </w:pPr>
+            <w:r>
+              <w:rPr>
+                <w:rFonts w:cstheme="minorHAnsi"/>
+                <w:b/>
+                <w:bCs/>
+              </w:rPr>
+              <w:t>Inputs</w:t>
+            </w:r>
+          </w:p>
+        </w:tc>
+        <w:tc>
+          <w:tcPr>
+            <w:tcW w:w="3252" w:type="pct"/>
+            <w:tcBorders>
+              <w:top w:val="nil"/>
+              <w:left w:val="nil"/>
+              <w:bottom w:val="nil"/>
+              <w:right w:val="nil"/>
+            </w:tcBorders>
+            <w:shd w:val="clear" w:color="auto" w:fill="auto"/>
+            <w:hideMark/>
+          </w:tcPr>
+          <w:p>
+            <w:pPr>
+              <w:spacing w:after="0" w:line="240" w:lineRule="auto"/>
+              <w:rPr>
+                <w:rFonts w:cstheme="minorHAnsi"/>
+              </w:rPr>
+            </w:pPr>
+            <w:r>
+              <w:rPr>
+                <w:rFonts w:cstheme="minorHAnsi"/>
+              </w:rPr>
+              <w:t>6.6V from LiFePO</w:t>
+            </w:r>
+            <w:r>
+              <w:rPr>
+                <w:rFonts w:cstheme="minorHAnsi"/>
+                <w:vertAlign w:val="subscript"/>
+              </w:rPr>
+              <w:t>4</w:t>
+            </w:r>
+            <w:r>
+              <w:rPr>
+                <w:rFonts w:cstheme="minorHAnsi"/>
+              </w:rPr>
+              <w:t xml:space="preserve"> battery</w:t>
+            </w:r>
+          </w:p>
+        </w:tc>
+      </w:tr>
+      <w:tr>
+        <w:tc>
+          <w:tcPr>
+            <w:tcW w:w="1748" w:type="pct"/>
+            <w:tcBorders>
+              <w:top w:val="nil"/>
+              <w:left w:val="nil"/>
+              <w:bottom w:val="nil"/>
+              <w:right w:val="nil"/>
+            </w:tcBorders>
+            <w:noWrap/>
+            <w:hideMark/>
+          </w:tcPr>
+          <w:p>
+            <w:pPr>
+              <w:spacing w:after="0" w:line="240" w:lineRule="auto"/>
+              <w:rPr>
+                <w:rFonts w:cstheme="minorHAnsi"/>
+                <w:b/>
+                <w:bCs/>
+              </w:rPr>
+            </w:pPr>
+            <w:r>
+              <w:rPr>
+                <w:rFonts w:cstheme="minorHAnsi"/>
+                <w:b/>
+                <w:bCs/>
+              </w:rPr>
+              <w:t>Outputs</w:t>
+            </w:r>
+          </w:p>
+        </w:tc>
+        <w:tc>
+          <w:tcPr>
+            <w:tcW w:w="3252" w:type="pct"/>
+            <w:tcBorders>
+              <w:top w:val="nil"/>
+              <w:left w:val="nil"/>
+              <w:bottom w:val="nil"/>
+              <w:right w:val="nil"/>
+            </w:tcBorders>
+            <w:hideMark/>
+          </w:tcPr>
+          <w:p>
+            <w:pPr>
+              <w:spacing w:after="0" w:line="240" w:lineRule="auto"/>
+              <w:rPr>
+                <w:rFonts w:cstheme="minorHAnsi"/>
+              </w:rPr>
+            </w:pPr>
+            <w:r>
+              <w:rPr>
+                <w:rFonts w:cstheme="minorHAnsi"/>
+              </w:rPr>
+              <w:t>Linear Regulators output 5V, 3.3V, 2.8V, and 1.5V voltage rails to hardware components.</w:t>
+            </w:r>
+          </w:p>
+        </w:tc>
+      </w:tr>
+      <w:tr>
+        <w:tc>
+          <w:tcPr>
+            <w:tcW w:w="1748" w:type="pct"/>
+            <w:tcBorders>
+              <w:top w:val="nil"/>
+              <w:left w:val="nil"/>
+              <w:bottom w:val="nil"/>
+              <w:right w:val="nil"/>
+            </w:tcBorders>
+            <w:shd w:val="clear" w:color="auto" w:fill="auto"/>
+            <w:noWrap/>
+            <w:hideMark/>
+          </w:tcPr>
+          <w:p>
+            <w:pPr>
+              <w:spacing w:after="0" w:line="240" w:lineRule="auto"/>
+              <w:rPr>
+                <w:rFonts w:cstheme="minorHAnsi"/>
+                <w:b/>
+                <w:bCs/>
+              </w:rPr>
+            </w:pPr>
+            <w:r>
+              <w:rPr>
+                <w:rFonts w:cstheme="minorHAnsi"/>
+                <w:b/>
+                <w:bCs/>
+              </w:rPr>
+              <w:t>Functionality</w:t>
+            </w:r>
+          </w:p>
+        </w:tc>
+        <w:tc>
+          <w:tcPr>
+            <w:tcW w:w="3252" w:type="pct"/>
+            <w:tcBorders>
+              <w:top w:val="nil"/>
+              <w:left w:val="nil"/>
+              <w:bottom w:val="nil"/>
+              <w:right w:val="nil"/>
+            </w:tcBorders>
+            <w:shd w:val="clear" w:color="auto" w:fill="auto"/>
+            <w:hideMark/>
+          </w:tcPr>
+          <w:p>
+            <w:pPr>
+              <w:spacing w:after="0" w:line="240" w:lineRule="auto"/>
+              <w:rPr>
+                <w:rFonts w:cstheme="minorHAnsi"/>
+              </w:rPr>
+            </w:pPr>
+            <w:r>
+              <w:rPr>
+                <w:rFonts w:cstheme="minorHAnsi"/>
+              </w:rPr>
+              <w:t xml:space="preserve">To provide power to Beagle Bone, Beagle Bone </w:t>
+            </w:r>
+            <w:proofErr w:type="spellStart"/>
+            <w:r>
+              <w:rPr>
+                <w:rFonts w:cstheme="minorHAnsi"/>
+              </w:rPr>
+              <w:t>XBee</w:t>
+            </w:r>
+            <w:proofErr w:type="spellEnd"/>
+            <w:r>
+              <w:rPr>
+                <w:rFonts w:cstheme="minorHAnsi"/>
+              </w:rPr>
+              <w:t xml:space="preserve">, and Camera. </w:t>
+            </w:r>
+          </w:p>
+        </w:tc>
+      </w:tr>
+      <w:tr>
+        <w:tc>
+          <w:tcPr>
+            <w:tcW w:w="1748" w:type="pct"/>
+            <w:tcBorders>
+              <w:top w:val="nil"/>
+              <w:left w:val="nil"/>
+              <w:bottom w:val="nil"/>
+              <w:right w:val="nil"/>
+            </w:tcBorders>
+            <w:shd w:val="clear" w:color="auto" w:fill="FFFFFF" w:themeFill="background1"/>
+            <w:noWrap/>
+          </w:tcPr>
+          <w:p>
+            <w:pPr>
+              <w:spacing w:after="0" w:line="240" w:lineRule="auto"/>
+              <w:rPr>
+                <w:rFonts w:cstheme="minorHAnsi"/>
+                <w:b/>
+                <w:bCs/>
+              </w:rPr>
+            </w:pPr>
+            <w:r>
+              <w:rPr>
+                <w:rFonts w:cstheme="minorHAnsi"/>
+                <w:b/>
+                <w:bCs/>
+              </w:rPr>
+              <w:t>Demonstration</w:t>
+            </w:r>
+            <w:r>
+              <w:rPr>
+                <w:rFonts w:cstheme="minorHAnsi"/>
+                <w:b/>
+                <w:bCs/>
+              </w:rPr>
+              <w:t xml:space="preserve"> Plan</w:t>
+            </w:r>
+          </w:p>
+        </w:tc>
+        <w:tc>
+          <w:tcPr>
+            <w:tcW w:w="3252" w:type="pct"/>
+            <w:tcBorders>
+              <w:top w:val="nil"/>
+              <w:left w:val="nil"/>
+              <w:bottom w:val="nil"/>
+              <w:right w:val="nil"/>
+            </w:tcBorders>
+            <w:shd w:val="clear" w:color="auto" w:fill="FFFFFF" w:themeFill="background1"/>
+          </w:tcPr>
+          <w:p>
+            <w:pPr>
+              <w:spacing w:after="0" w:line="240" w:lineRule="auto"/>
+              <w:rPr>
+                <w:rFonts w:cstheme="minorHAnsi"/>
+              </w:rPr>
+            </w:pPr>
+            <w:r>
+              <w:rPr>
+                <w:rFonts w:cstheme="minorHAnsi"/>
+              </w:rPr>
+              <w:t>Measure all voltages of power PCB revision one. All values must be within 5% of their designed value.</w:t>
+            </w:r>
+            <w:r>
+              <w:rPr>
+                <w:rFonts w:cstheme="minorHAnsi"/>
+              </w:rPr>
+              <w:t xml:space="preserve"> </w:t>
+            </w:r>
+          </w:p>
+        </w:tc>
+      </w:tr>
+      <w:tr>
+        <w:tc>
+          <w:tcPr>
+            <w:tcW w:w="5000" w:type="pct"/>
+            <w:gridSpan w:val="2"/>
+            <w:tcBorders>
+              <w:top w:val="nil"/>
+              <w:left w:val="nil"/>
+              <w:bottom w:val="single" w:sz="8" w:space="0" w:color="4F81BD"/>
+              <w:right w:val="nil"/>
+            </w:tcBorders>
+            <w:shd w:val="clear" w:color="auto" w:fill="FFFFFF" w:themeFill="background1"/>
+            <w:noWrap/>
+          </w:tcPr>
+          <w:p>
+            <w:pPr>
+              <w:spacing w:after="0" w:line="240" w:lineRule="auto"/>
+              <w:rPr>
+                <w:rFonts w:cstheme="minorHAnsi"/>
+              </w:rPr>
+            </w:pPr>
+            <w:sdt>
+              <w:sdtPr>
+                <w:rPr>
+                  <w:rFonts w:cstheme="minorHAnsi"/>
+                  <w:bCs/>
+                </w:rPr>
+                <w:id w:val="-391665428"/>
                 <w14:checkbox>
                   <w14:checked w14:val="0"/>
                   <w14:checkedState w14:val="2612" w14:font="MS Gothic"/>
@@ -9713,114 +9799,7 @@
                 <w:rFonts w:cstheme="minorHAnsi"/>
                 <w:bCs/>
               </w:rPr>
-              <w:t>2.8V generation</w:t>
-            </w:r>
-          </w:p>
-          <w:p>
-            <w:pPr>
-              <w:spacing w:after="0" w:line="240" w:lineRule="auto"/>
-              <w:rPr>
-                <w:rFonts w:cstheme="minorHAnsi"/>
-                <w:bCs/>
-              </w:rPr>
-            </w:pPr>
-            <w:sdt>
-              <w:sdtPr>
-                <w:rPr>
-                  <w:rFonts w:cstheme="minorHAnsi"/>
-                  <w:bCs/>
-                </w:rPr>
-                <w:id w:val="1700276869"/>
-                <w14:checkbox>
-                  <w14:checked w14:val="0"/>
-                  <w14:checkedState w14:val="2612" w14:font="MS Gothic"/>
-                  <w14:uncheckedState w14:val="2610" w14:font="MS Gothic"/>
-                </w14:checkbox>
-              </w:sdtPr>
-              <w:sdtContent>
-                <w:r>
-                  <w:rPr>
-                    <w:rFonts w:ascii="MS Gothic" w:eastAsia="MS Gothic" w:cstheme="minorHAnsi" w:hint="eastAsia"/>
-                    <w:bCs/>
-                  </w:rPr>
-                  <w:t>☐</w:t>
-                </w:r>
-              </w:sdtContent>
-            </w:sdt>
-            <w:r>
-              <w:rPr>
-                <w:rFonts w:cstheme="minorHAnsi"/>
-                <w:bCs/>
-              </w:rPr>
-              <w:tab/>
-            </w:r>
-            <w:r>
-              <w:rPr>
-                <w:rFonts w:cstheme="minorHAnsi"/>
-                <w:bCs/>
-              </w:rPr>
-              <w:t>Level shifting for I</w:t>
-            </w:r>
-            <w:r>
-              <w:rPr>
-                <w:rFonts w:cstheme="minorHAnsi"/>
-                <w:bCs/>
-                <w:vertAlign w:val="superscript"/>
-              </w:rPr>
-              <w:t>2</w:t>
-            </w:r>
-            <w:r>
-              <w:rPr>
-                <w:rFonts w:cstheme="minorHAnsi"/>
-                <w:bCs/>
-              </w:rPr>
-              <w:t>C</w:t>
-            </w:r>
-          </w:p>
-          <w:p>
-            <w:pPr>
-              <w:spacing w:after="0" w:line="240" w:lineRule="auto"/>
-              <w:rPr>
-                <w:rFonts w:cstheme="minorHAnsi"/>
-                <w:bCs/>
-              </w:rPr>
-            </w:pPr>
-            <w:sdt>
-              <w:sdtPr>
-                <w:rPr>
-                  <w:rFonts w:cstheme="minorHAnsi"/>
-                  <w:bCs/>
-                </w:rPr>
-                <w:id w:val="-2089528513"/>
-                <w14:checkbox>
-                  <w14:checked w14:val="0"/>
-                  <w14:checkedState w14:val="2612" w14:font="MS Gothic"/>
-                  <w14:uncheckedState w14:val="2610" w14:font="MS Gothic"/>
-                </w14:checkbox>
-              </w:sdtPr>
-              <w:sdtContent>
-                <w:r>
-                  <w:rPr>
-                    <w:rFonts w:ascii="MS Gothic" w:eastAsia="MS Gothic" w:cstheme="minorHAnsi" w:hint="eastAsia"/>
-                    <w:bCs/>
-                  </w:rPr>
-                  <w:t>☐</w:t>
-                </w:r>
-              </w:sdtContent>
-            </w:sdt>
-            <w:r>
-              <w:rPr>
-                <w:rFonts w:cstheme="minorHAnsi"/>
-                <w:bCs/>
-              </w:rPr>
-              <w:tab/>
-            </w:r>
-            <w:r>
-              <w:rPr>
-                <w:rFonts w:cstheme="minorHAnsi"/>
-                <w:bCs/>
-              </w:rPr>
-              <w:t>Level shifting for camera data</w:t>
+              <w:t>5V ± 5%</w:t>
             </w:r>
           </w:p>
           <w:p>
@@ -10183,7 +10162,19 @@
               <w:rPr>
                 <w:rFonts w:cstheme="minorHAnsi"/>
               </w:rPr>
-              <w:t>Have PCB in-hand and populated. Probe 3.3V power to verify within 10% tolerance. Show functionality of JTAG programming the MSP430. Show list of changes necessary for next revision.</w:t>
+              <w:t>Have PCB in-hand and populated.</w:t>
+            </w:r>
+            <w:r>
+              <w:rPr>
+                <w:rFonts w:cstheme="minorHAnsi"/>
+              </w:rPr>
+              <w:t xml:space="preserve"> Probe 5V power.</w:t>
+            </w:r>
+            <w:r>
+              <w:rPr>
+                <w:rFonts w:cstheme="minorHAnsi"/>
+              </w:rPr>
+              <w:t xml:space="preserve"> Probe 3.3V power to verify within 10% tolerance. Show functionality of JTAG programming the MSP430. </w:t>
             </w:r>
           </w:p>
         </w:tc>
@@ -10297,99 +10288,6 @@
                 <w:bCs/>
               </w:rPr>
               <w:t>MSP430 JTAG Programming</w:t>
-            </w:r>
-          </w:p>
-          <w:p>
-            <w:pPr>
-              <w:spacing w:after="0" w:line="240" w:lineRule="auto"/>
-              <w:rPr>
-                <w:rFonts w:cstheme="minorHAnsi"/>
-                <w:bCs/>
-              </w:rPr>
-            </w:pPr>
-            <w:sdt>
-              <w:sdtPr>
-                <w:rPr>
-                  <w:rFonts w:cstheme="minorHAnsi"/>
-                  <w:bCs/>
-                </w:rPr>
-                <w:id w:val="-1635314722"/>
-                <w14:checkbox>
-                  <w14:checked w14:val="0"/>
-                  <w14:checkedState w14:val="2612" w14:font="MS Gothic"/>
-                  <w14:uncheckedState w14:val="2610" w14:font="MS Gothic"/>
-                </w14:checkbox>
-              </w:sdtPr>
-              <w:sdtEndPr/>
-              <w:sdtContent>
-                <w:r>
-                  <w:rPr>
-                    <w:rFonts w:ascii="MS Gothic" w:eastAsia="MS Gothic" w:hAnsi="MS Gothic" w:cstheme="minorHAnsi" w:hint="eastAsia"/>
-                    <w:bCs/>
-                  </w:rPr>
-                  <w:t>☐</w:t>
-                </w:r>
-              </w:sdtContent>
-            </w:sdt>
-            <w:r>
-              <w:rPr>
-                <w:rFonts w:cstheme="minorHAnsi"/>
-                <w:bCs/>
-              </w:rPr>
-              <w:tab/>
-            </w:r>
-            <w:r>
-              <w:rPr>
-                <w:rFonts w:cstheme="minorHAnsi"/>
-                <w:bCs/>
-              </w:rPr>
-              <w:t>Tentative PCB revisions</w:t>
-            </w:r>
-          </w:p>
-          <w:p>
-            <w:pPr>
-              <w:spacing w:after="0" w:line="240" w:lineRule="auto"/>
-              <w:rPr>
-                <w:rFonts w:cstheme="minorHAnsi"/>
-              </w:rPr>
-            </w:pPr>
-            <w:sdt>
-              <w:sdtPr>
-                <w:rPr>
-                  <w:rFonts w:cstheme="minorHAnsi"/>
-                  <w:bCs/>
-                </w:rPr>
-                <w:id w:val="1683466084"/>
-                <w14:checkbox>
-                  <w14:checked w14:val="0"/>
-                  <w14:checkedState w14:val="2612" w14:font="MS Gothic"/>
-                  <w14:uncheckedState w14:val="2610" w14:font="MS Gothic"/>
-                </w14:checkbox>
-              </w:sdtPr>
-              <w:sdtEndPr/>
-              <w:sdtContent>
-                <w:r>
-                  <w:rPr>
-                    <w:rFonts w:ascii="MS Gothic" w:eastAsia="MS Gothic" w:hAnsi="MS Gothic" w:cstheme="minorHAnsi" w:hint="eastAsia"/>
-                    <w:bCs/>
-                  </w:rPr>
-                  <w:t>☐</w:t>
-                </w:r>
-              </w:sdtContent>
-            </w:sdt>
-            <w:r>
-              <w:rPr>
-                <w:rFonts w:cstheme="minorHAnsi"/>
-                <w:bCs/>
-              </w:rPr>
-              <w:tab/>
-            </w:r>
-            <w:r>
-              <w:rPr>
-                <w:rFonts w:cstheme="minorHAnsi"/>
-                <w:bCs/>
-              </w:rPr>
-              <w:t>XBee functional</w:t>
             </w:r>
           </w:p>
         </w:tc>
@@ -10602,6 +10500,108 @@
         </w:rPr>
       </w:pPr>
     </w:p>
+    <w:p>
+      <w:pPr>
+        <w:spacing w:after="0" w:line="240" w:lineRule="auto"/>
+        <w:rPr>
+          <w:rFonts w:ascii="Times New Roman" w:hAnsi="Times New Roman" w:cs="Times New Roman"/>
+          <w:sz w:val="16"/>
+          <w:szCs w:val="16"/>
+        </w:rPr>
+      </w:pPr>
+    </w:p>
+    <w:p>
+      <w:pPr>
+        <w:spacing w:after="0" w:line="240" w:lineRule="auto"/>
+        <w:rPr>
+          <w:rFonts w:ascii="Times New Roman" w:hAnsi="Times New Roman" w:cs="Times New Roman"/>
+          <w:sz w:val="16"/>
+          <w:szCs w:val="16"/>
+        </w:rPr>
+      </w:pPr>
+    </w:p>
+    <w:p>
+      <w:pPr>
+        <w:spacing w:after="0" w:line="240" w:lineRule="auto"/>
+        <w:rPr>
+          <w:rFonts w:ascii="Times New Roman" w:hAnsi="Times New Roman" w:cs="Times New Roman"/>
+          <w:sz w:val="16"/>
+          <w:szCs w:val="16"/>
+        </w:rPr>
+      </w:pPr>
+    </w:p>
+    <w:p>
+      <w:pPr>
+        <w:spacing w:after="0" w:line="240" w:lineRule="auto"/>
+        <w:rPr>
+          <w:rFonts w:ascii="Times New Roman" w:hAnsi="Times New Roman" w:cs="Times New Roman"/>
+          <w:sz w:val="16"/>
+          <w:szCs w:val="16"/>
+        </w:rPr>
+      </w:pPr>
+    </w:p>
+    <w:p>
+      <w:pPr>
+        <w:spacing w:after="0" w:line="240" w:lineRule="auto"/>
+        <w:rPr>
+          <w:rFonts w:ascii="Times New Roman" w:hAnsi="Times New Roman" w:cs="Times New Roman"/>
+          <w:sz w:val="16"/>
+          <w:szCs w:val="16"/>
+        </w:rPr>
+      </w:pPr>
+    </w:p>
+    <w:p>
+      <w:pPr>
+        <w:spacing w:after="0" w:line="240" w:lineRule="auto"/>
+        <w:rPr>
+          <w:rFonts w:ascii="Times New Roman" w:hAnsi="Times New Roman" w:cs="Times New Roman"/>
+          <w:sz w:val="16"/>
+          <w:szCs w:val="16"/>
+        </w:rPr>
+      </w:pPr>
+    </w:p>
+    <w:p>
+      <w:pPr>
+        <w:spacing w:after="0" w:line="240" w:lineRule="auto"/>
+        <w:rPr>
+          <w:rFonts w:ascii="Times New Roman" w:hAnsi="Times New Roman" w:cs="Times New Roman"/>
+          <w:sz w:val="16"/>
+          <w:szCs w:val="16"/>
+        </w:rPr>
+      </w:pPr>
+    </w:p>
+    <w:p>
+      <w:pPr>
+        <w:spacing w:after="0" w:line="240" w:lineRule="auto"/>
+        <w:rPr>
+          <w:rFonts w:ascii="Times New Roman" w:hAnsi="Times New Roman" w:cs="Times New Roman"/>
+          <w:sz w:val="16"/>
+          <w:szCs w:val="16"/>
+        </w:rPr>
+      </w:pPr>
+    </w:p>
+    <w:p>
+      <w:pPr>
+        <w:spacing w:after="0" w:line="240" w:lineRule="auto"/>
+        <w:rPr>
+          <w:rFonts w:ascii="Times New Roman" w:hAnsi="Times New Roman" w:cs="Times New Roman"/>
+          <w:sz w:val="16"/>
+          <w:szCs w:val="16"/>
+        </w:rPr>
+      </w:pPr>
+      <w:bookmarkStart w:id="0" w:name="_GoBack"/>
+      <w:bookmarkEnd w:id="0"/>
+    </w:p>
+    <w:p>
+      <w:pPr>
+        <w:spacing w:after="0" w:line="240" w:lineRule="auto"/>
+        <w:rPr>
+          <w:rFonts w:ascii="Times New Roman" w:hAnsi="Times New Roman" w:cs="Times New Roman"/>
+          <w:sz w:val="16"/>
+          <w:szCs w:val="16"/>
+        </w:rPr>
+      </w:pPr>
+    </w:p>
     <w:tbl>
       <w:tblPr>
         <w:tblpPr w:leftFromText="180" w:rightFromText="180" w:vertAnchor="text" w:horzAnchor="margin" w:tblpXSpec="center" w:tblpY="152"/>
@@ -11089,7 +11089,14 @@
                 <w:rFonts w:cstheme="minorHAnsi"/>
                 <w:bCs/>
               </w:rPr>
-              <w:t>Demonstrate use</w:t>
+              <w:t>D</w:t>
+            </w:r>
+            <w:r>
+              <w:rPr>
+                <w:rFonts w:cstheme="minorHAnsi"/>
+                <w:bCs/>
+              </w:rPr>
+              <w:t>emonstrate use</w:t>
             </w:r>
           </w:p>
         </w:tc>
@@ -11158,1790 +11165,6 @@
           <w:sz w:val="40"/>
           <w:szCs w:val="40"/>
         </w:rPr>
-      </w:pPr>
-    </w:p>
-    <w:p>
-      <w:pPr>
-        <w:spacing w:after="0" w:line="240" w:lineRule="auto"/>
-        <w:rPr>
-          <w:rFonts w:ascii="Times New Roman" w:hAnsi="Times New Roman" w:cs="Times New Roman"/>
-          <w:sz w:val="40"/>
-          <w:szCs w:val="40"/>
-        </w:rPr>
-      </w:pPr>
-    </w:p>
-    <w:p>
-      <w:pPr>
-        <w:spacing w:after="0" w:line="240" w:lineRule="auto"/>
-        <w:rPr>
-          <w:rFonts w:ascii="Times New Roman" w:hAnsi="Times New Roman" w:cs="Times New Roman"/>
-          <w:sz w:val="40"/>
-          <w:szCs w:val="40"/>
-        </w:rPr>
-      </w:pPr>
-    </w:p>
-    <w:p>
-      <w:pPr>
-        <w:spacing w:after="0" w:line="240" w:lineRule="auto"/>
-        <w:rPr>
-          <w:rFonts w:ascii="Times New Roman" w:hAnsi="Times New Roman" w:cs="Times New Roman"/>
-          <w:sz w:val="40"/>
-          <w:szCs w:val="40"/>
-        </w:rPr>
-      </w:pPr>
-    </w:p>
-    <w:p>
-      <w:pPr>
-        <w:spacing w:after="0" w:line="240" w:lineRule="auto"/>
-        <w:rPr>
-          <w:rFonts w:ascii="Times New Roman" w:hAnsi="Times New Roman" w:cs="Times New Roman"/>
-          <w:sz w:val="40"/>
-          <w:szCs w:val="40"/>
-        </w:rPr>
-      </w:pPr>
-    </w:p>
-    <w:p>
-      <w:pPr>
-        <w:spacing w:after="0" w:line="240" w:lineRule="auto"/>
-        <w:rPr>
-          <w:rFonts w:ascii="Times New Roman" w:hAnsi="Times New Roman" w:cs="Times New Roman"/>
-          <w:sz w:val="40"/>
-          <w:szCs w:val="40"/>
-        </w:rPr>
-      </w:pPr>
-    </w:p>
-    <w:p>
-      <w:pPr>
-        <w:spacing w:after="0" w:line="240" w:lineRule="auto"/>
-        <w:rPr>
-          <w:rFonts w:ascii="Times New Roman" w:hAnsi="Times New Roman" w:cs="Times New Roman"/>
-          <w:sz w:val="40"/>
-          <w:szCs w:val="40"/>
-        </w:rPr>
-      </w:pPr>
-    </w:p>
-    <w:p>
-      <w:pPr>
-        <w:spacing w:after="0" w:line="240" w:lineRule="auto"/>
-        <w:rPr>
-          <w:rFonts w:ascii="Times New Roman" w:hAnsi="Times New Roman" w:cs="Times New Roman"/>
-          <w:sz w:val="40"/>
-          <w:szCs w:val="40"/>
-        </w:rPr>
-      </w:pPr>
-    </w:p>
-    <w:p>
-      <w:pPr>
-        <w:spacing w:after="0" w:line="240" w:lineRule="auto"/>
-        <w:rPr>
-          <w:rFonts w:ascii="Times New Roman" w:hAnsi="Times New Roman" w:cs="Times New Roman"/>
-          <w:sz w:val="40"/>
-          <w:szCs w:val="40"/>
-        </w:rPr>
-      </w:pPr>
-    </w:p>
-    <w:p>
-      <w:pPr>
-        <w:spacing w:after="0" w:line="240" w:lineRule="auto"/>
-        <w:rPr>
-          <w:rFonts w:ascii="Times New Roman" w:hAnsi="Times New Roman" w:cs="Times New Roman"/>
-          <w:sz w:val="40"/>
-          <w:szCs w:val="40"/>
-        </w:rPr>
-      </w:pPr>
-      <w:r>
-        <w:rPr>
-          <w:rFonts w:ascii="Times New Roman" w:hAnsi="Times New Roman" w:cs="Times New Roman"/>
-          <w:sz w:val="40"/>
-          <w:szCs w:val="40"/>
-        </w:rPr>
-        <w:t>Firmware</w:t>
-      </w:r>
-    </w:p>
-    <w:tbl>
-      <w:tblPr>
-        <w:tblpPr w:leftFromText="180" w:rightFromText="180" w:vertAnchor="text" w:horzAnchor="margin" w:tblpXSpec="center" w:tblpY="152"/>
-        <w:tblW w:w="5000" w:type="pct"/>
-        <w:tblBorders>
-          <w:top w:val="single" w:sz="8" w:space="0" w:color="4F81BD"/>
-          <w:bottom w:val="single" w:sz="8" w:space="0" w:color="4F81BD"/>
-        </w:tblBorders>
-        <w:tblLook w:val="04A0" w:firstRow="1" w:lastRow="0" w:firstColumn="1" w:lastColumn="0" w:noHBand="0" w:noVBand="1"/>
-      </w:tblPr>
-      <w:tblGrid>
-        <w:gridCol w:w="3359"/>
-        <w:gridCol w:w="6217"/>
-      </w:tblGrid>
-      <w:tr>
-        <w:tc>
-          <w:tcPr>
-            <w:tcW w:w="1754" w:type="pct"/>
-            <w:tcBorders>
-              <w:top w:val="single" w:sz="8" w:space="0" w:color="4F81BD"/>
-              <w:left w:val="nil"/>
-              <w:bottom w:val="single" w:sz="8" w:space="0" w:color="4F81BD"/>
-              <w:right w:val="nil"/>
-            </w:tcBorders>
-            <w:noWrap/>
-            <w:hideMark/>
-          </w:tcPr>
-          <w:p>
-            <w:pPr>
-              <w:spacing w:after="0" w:line="240" w:lineRule="auto"/>
-              <w:rPr>
-                <w:rFonts w:cstheme="minorHAnsi"/>
-                <w:b/>
-                <w:bCs/>
-              </w:rPr>
-            </w:pPr>
-            <w:r>
-              <w:rPr>
-                <w:rFonts w:cstheme="minorHAnsi"/>
-                <w:b/>
-                <w:bCs/>
-              </w:rPr>
-              <w:t>Module</w:t>
-            </w:r>
-          </w:p>
-        </w:tc>
-        <w:tc>
-          <w:tcPr>
-            <w:tcW w:w="3246" w:type="pct"/>
-            <w:tcBorders>
-              <w:top w:val="single" w:sz="8" w:space="0" w:color="4F81BD"/>
-              <w:left w:val="nil"/>
-              <w:bottom w:val="single" w:sz="8" w:space="0" w:color="4F81BD"/>
-              <w:right w:val="nil"/>
-            </w:tcBorders>
-            <w:hideMark/>
-          </w:tcPr>
-          <w:p>
-            <w:pPr>
-              <w:spacing w:after="0" w:line="240" w:lineRule="auto"/>
-              <w:rPr>
-                <w:rFonts w:cstheme="minorHAnsi"/>
-              </w:rPr>
-            </w:pPr>
-            <w:r>
-              <w:rPr>
-                <w:rFonts w:cstheme="minorHAnsi"/>
-                <w:bCs/>
-              </w:rPr>
-              <w:t>Beagle</w:t>
-            </w:r>
-            <w:r>
-              <w:rPr>
-                <w:rFonts w:cstheme="minorHAnsi"/>
-                <w:bCs/>
-              </w:rPr>
-              <w:t xml:space="preserve"> </w:t>
-            </w:r>
-            <w:r>
-              <w:rPr>
-                <w:rFonts w:cstheme="minorHAnsi"/>
-                <w:bCs/>
-              </w:rPr>
-              <w:t>Bone</w:t>
-            </w:r>
-            <w:r>
-              <w:rPr>
-                <w:rFonts w:cstheme="minorHAnsi"/>
-                <w:bCs/>
-              </w:rPr>
-              <w:t xml:space="preserve"> </w:t>
-            </w:r>
-            <w:r>
-              <w:rPr>
-                <w:rFonts w:cstheme="minorHAnsi"/>
-                <w:bCs/>
-              </w:rPr>
-              <w:t>XBee</w:t>
-            </w:r>
-          </w:p>
-        </w:tc>
-      </w:tr>
-      <w:tr>
-        <w:tc>
-          <w:tcPr>
-            <w:tcW w:w="1754" w:type="pct"/>
-            <w:tcBorders>
-              <w:top w:val="nil"/>
-              <w:left w:val="nil"/>
-              <w:bottom w:val="nil"/>
-              <w:right w:val="nil"/>
-            </w:tcBorders>
-            <w:shd w:val="clear" w:color="auto" w:fill="auto"/>
-            <w:noWrap/>
-            <w:hideMark/>
-          </w:tcPr>
-          <w:p>
-            <w:pPr>
-              <w:spacing w:after="0" w:line="240" w:lineRule="auto"/>
-              <w:rPr>
-                <w:rFonts w:cstheme="minorHAnsi"/>
-                <w:b/>
-                <w:bCs/>
-              </w:rPr>
-            </w:pPr>
-            <w:r>
-              <w:rPr>
-                <w:rFonts w:cstheme="minorHAnsi"/>
-                <w:b/>
-                <w:bCs/>
-              </w:rPr>
-              <w:t>Inputs</w:t>
-            </w:r>
-          </w:p>
-        </w:tc>
-        <w:tc>
-          <w:tcPr>
-            <w:tcW w:w="3246" w:type="pct"/>
-            <w:tcBorders>
-              <w:top w:val="nil"/>
-              <w:left w:val="nil"/>
-              <w:bottom w:val="nil"/>
-              <w:right w:val="nil"/>
-            </w:tcBorders>
-            <w:shd w:val="clear" w:color="auto" w:fill="auto"/>
-            <w:hideMark/>
-          </w:tcPr>
-          <w:p>
-            <w:pPr>
-              <w:spacing w:after="0" w:line="240" w:lineRule="auto"/>
-              <w:rPr>
-                <w:rFonts w:cstheme="minorHAnsi"/>
-                <w:bCs/>
-              </w:rPr>
-            </w:pPr>
-            <w:r>
-              <w:rPr>
-                <w:rFonts w:cstheme="minorHAnsi"/>
-                <w:bCs/>
-              </w:rPr>
-              <w:t xml:space="preserve">1.) Output from the module </w:t>
-            </w:r>
-            <w:proofErr w:type="spellStart"/>
-            <w:proofErr w:type="gramStart"/>
-            <w:r>
-              <w:rPr>
-                <w:rFonts w:cstheme="minorHAnsi"/>
-                <w:bCs/>
-              </w:rPr>
-              <w:t>generateCursorCommand</w:t>
-            </w:r>
-            <w:proofErr w:type="spellEnd"/>
-            <w:r>
-              <w:rPr>
-                <w:rFonts w:cstheme="minorHAnsi"/>
-                <w:bCs/>
-              </w:rPr>
-              <w:t>(</w:t>
-            </w:r>
-            <w:proofErr w:type="gramEnd"/>
-            <w:r>
-              <w:rPr>
-                <w:rFonts w:cstheme="minorHAnsi"/>
-                <w:bCs/>
-              </w:rPr>
-              <w:t>)</w:t>
-            </w:r>
-            <w:r>
-              <w:rPr>
-                <w:rFonts w:cstheme="minorHAnsi"/>
-                <w:bCs/>
-              </w:rPr>
-              <w:t xml:space="preserve"> is the input to the Beagle Bone XBee.</w:t>
-            </w:r>
-          </w:p>
-          <w:p>
-            <w:pPr>
-              <w:spacing w:after="0" w:line="240" w:lineRule="auto"/>
-              <w:rPr>
-                <w:rFonts w:cstheme="minorHAnsi"/>
-              </w:rPr>
-            </w:pPr>
-            <w:r>
-              <w:rPr>
-                <w:rFonts w:cstheme="minorHAnsi"/>
-                <w:bCs/>
-              </w:rPr>
-              <w:t>2.) Algorithm parameters from Host Computer Calibration module.</w:t>
-            </w:r>
-          </w:p>
-        </w:tc>
-      </w:tr>
-      <w:tr>
-        <w:tc>
-          <w:tcPr>
-            <w:tcW w:w="1754" w:type="pct"/>
-            <w:tcBorders>
-              <w:top w:val="nil"/>
-              <w:left w:val="nil"/>
-              <w:bottom w:val="nil"/>
-              <w:right w:val="nil"/>
-            </w:tcBorders>
-            <w:noWrap/>
-            <w:hideMark/>
-          </w:tcPr>
-          <w:p>
-            <w:pPr>
-              <w:spacing w:after="0" w:line="240" w:lineRule="auto"/>
-              <w:rPr>
-                <w:rFonts w:cstheme="minorHAnsi"/>
-                <w:b/>
-                <w:bCs/>
-              </w:rPr>
-            </w:pPr>
-            <w:r>
-              <w:rPr>
-                <w:rFonts w:cstheme="minorHAnsi"/>
-                <w:b/>
-                <w:bCs/>
-              </w:rPr>
-              <w:t>Outputs</w:t>
-            </w:r>
-          </w:p>
-        </w:tc>
-        <w:tc>
-          <w:tcPr>
-            <w:tcW w:w="3246" w:type="pct"/>
-            <w:tcBorders>
-              <w:top w:val="nil"/>
-              <w:left w:val="nil"/>
-              <w:bottom w:val="nil"/>
-              <w:right w:val="nil"/>
-            </w:tcBorders>
-            <w:hideMark/>
-          </w:tcPr>
-          <w:p>
-            <w:pPr>
-              <w:spacing w:after="0" w:line="240" w:lineRule="auto"/>
-              <w:rPr>
-                <w:rFonts w:cstheme="minorHAnsi"/>
-              </w:rPr>
-            </w:pPr>
-            <w:r>
-              <w:rPr>
-                <w:rFonts w:cstheme="minorHAnsi"/>
-              </w:rPr>
-              <w:t>Wireless data transmission</w:t>
-            </w:r>
-          </w:p>
-        </w:tc>
-      </w:tr>
-      <w:tr>
-        <w:tc>
-          <w:tcPr>
-            <w:tcW w:w="1754" w:type="pct"/>
-            <w:tcBorders>
-              <w:top w:val="nil"/>
-              <w:left w:val="nil"/>
-              <w:bottom w:val="nil"/>
-              <w:right w:val="nil"/>
-            </w:tcBorders>
-            <w:shd w:val="clear" w:color="auto" w:fill="auto"/>
-            <w:noWrap/>
-            <w:hideMark/>
-          </w:tcPr>
-          <w:p>
-            <w:pPr>
-              <w:spacing w:after="0" w:line="240" w:lineRule="auto"/>
-              <w:rPr>
-                <w:rFonts w:cstheme="minorHAnsi"/>
-                <w:b/>
-                <w:bCs/>
-              </w:rPr>
-            </w:pPr>
-            <w:r>
-              <w:rPr>
-                <w:rFonts w:cstheme="minorHAnsi"/>
-                <w:b/>
-                <w:bCs/>
-              </w:rPr>
-              <w:t>Functionality</w:t>
-            </w:r>
-          </w:p>
-        </w:tc>
-        <w:tc>
-          <w:tcPr>
-            <w:tcW w:w="3246" w:type="pct"/>
-            <w:tcBorders>
-              <w:top w:val="nil"/>
-              <w:left w:val="nil"/>
-              <w:bottom w:val="nil"/>
-              <w:right w:val="nil"/>
-            </w:tcBorders>
-            <w:shd w:val="clear" w:color="auto" w:fill="auto"/>
-            <w:hideMark/>
-          </w:tcPr>
-          <w:p>
-            <w:pPr>
-              <w:spacing w:after="0" w:line="240" w:lineRule="auto"/>
-              <w:rPr>
-                <w:rFonts w:cstheme="minorHAnsi"/>
-              </w:rPr>
-            </w:pPr>
-            <w:r>
-              <w:rPr>
-                <w:rFonts w:cstheme="minorHAnsi"/>
-              </w:rPr>
-              <w:t xml:space="preserve">The </w:t>
-            </w:r>
-            <w:r>
-              <w:rPr>
-                <w:rFonts w:cstheme="minorHAnsi"/>
-              </w:rPr>
-              <w:t xml:space="preserve">Beagle Bone will send the data output </w:t>
-            </w:r>
-            <w:r>
-              <w:rPr>
-                <w:rFonts w:cstheme="minorHAnsi"/>
-                <w:bCs/>
-              </w:rPr>
-              <w:t xml:space="preserve">by the </w:t>
-            </w:r>
-            <w:proofErr w:type="spellStart"/>
-            <w:proofErr w:type="gramStart"/>
-            <w:r>
-              <w:rPr>
-                <w:rFonts w:cstheme="minorHAnsi"/>
-                <w:bCs/>
-              </w:rPr>
-              <w:t>generateCursorCommand</w:t>
-            </w:r>
-            <w:proofErr w:type="spellEnd"/>
-            <w:r>
-              <w:rPr>
-                <w:rFonts w:cstheme="minorHAnsi"/>
-              </w:rPr>
-              <w:t>(</w:t>
-            </w:r>
-            <w:proofErr w:type="gramEnd"/>
-            <w:r>
-              <w:rPr>
-                <w:rFonts w:cstheme="minorHAnsi"/>
-              </w:rPr>
-              <w:t xml:space="preserve">) module wirelessly. </w:t>
-            </w:r>
-          </w:p>
-          <w:p>
-            <w:pPr>
-              <w:spacing w:after="0" w:line="240" w:lineRule="auto"/>
-              <w:rPr>
-                <w:rFonts w:cstheme="minorHAnsi"/>
-              </w:rPr>
-            </w:pPr>
-          </w:p>
-        </w:tc>
-      </w:tr>
-      <w:tr>
-        <w:tc>
-          <w:tcPr>
-            <w:tcW w:w="1754" w:type="pct"/>
-            <w:tcBorders>
-              <w:top w:val="nil"/>
-              <w:left w:val="nil"/>
-              <w:bottom w:val="nil"/>
-              <w:right w:val="nil"/>
-            </w:tcBorders>
-            <w:shd w:val="clear" w:color="auto" w:fill="FFFFFF" w:themeFill="background1"/>
-            <w:noWrap/>
-          </w:tcPr>
-          <w:p>
-            <w:pPr>
-              <w:spacing w:after="0" w:line="240" w:lineRule="auto"/>
-              <w:rPr>
-                <w:rFonts w:cstheme="minorHAnsi"/>
-                <w:b/>
-                <w:bCs/>
-              </w:rPr>
-            </w:pPr>
-            <w:r>
-              <w:rPr>
-                <w:rFonts w:cstheme="minorHAnsi"/>
-                <w:b/>
-                <w:bCs/>
-              </w:rPr>
-              <w:t>Demonstration</w:t>
-            </w:r>
-            <w:r>
-              <w:rPr>
-                <w:rFonts w:cstheme="minorHAnsi"/>
-                <w:b/>
-                <w:bCs/>
-              </w:rPr>
-              <w:t xml:space="preserve"> Plan</w:t>
-            </w:r>
-          </w:p>
-        </w:tc>
-        <w:tc>
-          <w:tcPr>
-            <w:tcW w:w="3246" w:type="pct"/>
-            <w:tcBorders>
-              <w:top w:val="nil"/>
-              <w:left w:val="nil"/>
-              <w:bottom w:val="nil"/>
-              <w:right w:val="nil"/>
-            </w:tcBorders>
-            <w:shd w:val="clear" w:color="auto" w:fill="FFFFFF" w:themeFill="background1"/>
-          </w:tcPr>
-          <w:p>
-            <w:pPr>
-              <w:spacing w:after="0" w:line="240" w:lineRule="auto"/>
-              <w:rPr>
-                <w:rFonts w:cstheme="minorHAnsi"/>
-              </w:rPr>
-            </w:pPr>
-            <w:r>
-              <w:rPr>
-                <w:rFonts w:cstheme="minorHAnsi"/>
-              </w:rPr>
-              <w:t>Send data wirelessly from the Beagle Bone XBee to an XBee connected to a computer with an XBee USB Explorer.</w:t>
-            </w:r>
-          </w:p>
-          <w:p>
-            <w:pPr>
-              <w:spacing w:after="0" w:line="240" w:lineRule="auto"/>
-              <w:rPr>
-                <w:rFonts w:cstheme="minorHAnsi"/>
-              </w:rPr>
-            </w:pPr>
-          </w:p>
-        </w:tc>
-      </w:tr>
-      <w:tr>
-        <w:tc>
-          <w:tcPr>
-            <w:tcW w:w="5000" w:type="pct"/>
-            <w:gridSpan w:val="2"/>
-            <w:tcBorders>
-              <w:top w:val="nil"/>
-              <w:left w:val="nil"/>
-              <w:bottom w:val="single" w:sz="8" w:space="0" w:color="4F81BD"/>
-              <w:right w:val="nil"/>
-            </w:tcBorders>
-            <w:shd w:val="clear" w:color="auto" w:fill="FFFFFF" w:themeFill="background1"/>
-            <w:noWrap/>
-          </w:tcPr>
-          <w:p>
-            <w:pPr>
-              <w:spacing w:after="0" w:line="240" w:lineRule="auto"/>
-              <w:rPr>
-                <w:rFonts w:cstheme="minorHAnsi"/>
-                <w:bCs/>
-              </w:rPr>
-            </w:pPr>
-            <w:bookmarkStart w:id="0" w:name="_GoBack"/>
-            <w:bookmarkEnd w:id="0"/>
-          </w:p>
-          <w:p>
-            <w:pPr>
-              <w:spacing w:after="0" w:line="240" w:lineRule="auto"/>
-              <w:rPr>
-                <w:rFonts w:cstheme="minorHAnsi"/>
-              </w:rPr>
-            </w:pPr>
-          </w:p>
-        </w:tc>
-      </w:tr>
-    </w:tbl>
-    <w:p>
-      <w:pPr>
-        <w:spacing w:after="0" w:line="240" w:lineRule="auto"/>
-        <w:rPr>
-          <w:rFonts w:ascii="Times New Roman" w:hAnsi="Times New Roman" w:cs="Times New Roman"/>
-          <w:sz w:val="40"/>
-          <w:szCs w:val="40"/>
-        </w:rPr>
-      </w:pPr>
-    </w:p>
-    <w:tbl>
-      <w:tblPr>
-        <w:tblpPr w:leftFromText="180" w:rightFromText="180" w:vertAnchor="text" w:horzAnchor="margin" w:tblpXSpec="center" w:tblpY="152"/>
-        <w:tblW w:w="5000" w:type="pct"/>
-        <w:tblBorders>
-          <w:top w:val="single" w:sz="8" w:space="0" w:color="4F81BD"/>
-          <w:bottom w:val="single" w:sz="8" w:space="0" w:color="4F81BD"/>
-        </w:tblBorders>
-        <w:tblLook w:val="04A0" w:firstRow="1" w:lastRow="0" w:firstColumn="1" w:lastColumn="0" w:noHBand="0" w:noVBand="1"/>
-      </w:tblPr>
-      <w:tblGrid>
-        <w:gridCol w:w="3359"/>
-        <w:gridCol w:w="6217"/>
-      </w:tblGrid>
-      <w:tr>
-        <w:tc>
-          <w:tcPr>
-            <w:tcW w:w="1754" w:type="pct"/>
-            <w:tcBorders>
-              <w:top w:val="single" w:sz="8" w:space="0" w:color="4F81BD"/>
-              <w:left w:val="nil"/>
-              <w:bottom w:val="single" w:sz="8" w:space="0" w:color="4F81BD"/>
-              <w:right w:val="nil"/>
-            </w:tcBorders>
-            <w:noWrap/>
-            <w:hideMark/>
-          </w:tcPr>
-          <w:p>
-            <w:pPr>
-              <w:spacing w:after="0" w:line="240" w:lineRule="auto"/>
-              <w:rPr>
-                <w:rFonts w:cstheme="minorHAnsi"/>
-                <w:b/>
-                <w:bCs/>
-              </w:rPr>
-            </w:pPr>
-            <w:r>
-              <w:rPr>
-                <w:rFonts w:cstheme="minorHAnsi"/>
-                <w:b/>
-                <w:bCs/>
-              </w:rPr>
-              <w:t>Module</w:t>
-            </w:r>
-          </w:p>
-        </w:tc>
-        <w:tc>
-          <w:tcPr>
-            <w:tcW w:w="3246" w:type="pct"/>
-            <w:tcBorders>
-              <w:top w:val="single" w:sz="8" w:space="0" w:color="4F81BD"/>
-              <w:left w:val="nil"/>
-              <w:bottom w:val="single" w:sz="8" w:space="0" w:color="4F81BD"/>
-              <w:right w:val="nil"/>
-            </w:tcBorders>
-            <w:hideMark/>
-          </w:tcPr>
-          <w:p>
-            <w:pPr>
-              <w:spacing w:after="0" w:line="240" w:lineRule="auto"/>
-              <w:rPr>
-                <w:rFonts w:cstheme="minorHAnsi"/>
-              </w:rPr>
-            </w:pPr>
-            <w:r>
-              <w:rPr>
-                <w:rFonts w:cstheme="minorHAnsi"/>
-                <w:bCs/>
-              </w:rPr>
-              <w:t xml:space="preserve">2-Way </w:t>
-            </w:r>
-            <w:r>
-              <w:rPr>
-                <w:rFonts w:cstheme="minorHAnsi"/>
-                <w:bCs/>
-              </w:rPr>
-              <w:t>Wireless</w:t>
-            </w:r>
-            <w:r>
-              <w:rPr>
-                <w:rFonts w:cstheme="minorHAnsi"/>
-                <w:bCs/>
-              </w:rPr>
-              <w:t xml:space="preserve"> </w:t>
-            </w:r>
-            <w:r>
-              <w:rPr>
-                <w:rFonts w:cstheme="minorHAnsi"/>
-                <w:bCs/>
-              </w:rPr>
-              <w:t xml:space="preserve">Data </w:t>
-            </w:r>
-            <w:r>
-              <w:rPr>
-                <w:rFonts w:cstheme="minorHAnsi"/>
-                <w:bCs/>
-              </w:rPr>
-              <w:t xml:space="preserve">Transmission </w:t>
-            </w:r>
-            <w:r>
-              <w:rPr>
-                <w:rFonts w:cstheme="minorHAnsi"/>
-                <w:bCs/>
-              </w:rPr>
-              <w:t>(Integration)</w:t>
-            </w:r>
-          </w:p>
-        </w:tc>
-      </w:tr>
-      <w:tr>
-        <w:tc>
-          <w:tcPr>
-            <w:tcW w:w="1754" w:type="pct"/>
-            <w:tcBorders>
-              <w:top w:val="nil"/>
-              <w:left w:val="nil"/>
-              <w:bottom w:val="nil"/>
-              <w:right w:val="nil"/>
-            </w:tcBorders>
-            <w:shd w:val="clear" w:color="auto" w:fill="auto"/>
-            <w:noWrap/>
-            <w:hideMark/>
-          </w:tcPr>
-          <w:p>
-            <w:pPr>
-              <w:spacing w:after="0" w:line="240" w:lineRule="auto"/>
-              <w:rPr>
-                <w:rFonts w:cstheme="minorHAnsi"/>
-                <w:b/>
-                <w:bCs/>
-              </w:rPr>
-            </w:pPr>
-            <w:r>
-              <w:rPr>
-                <w:rFonts w:cstheme="minorHAnsi"/>
-                <w:b/>
-                <w:bCs/>
-              </w:rPr>
-              <w:t>Inputs</w:t>
-            </w:r>
-          </w:p>
-        </w:tc>
-        <w:tc>
-          <w:tcPr>
-            <w:tcW w:w="3246" w:type="pct"/>
-            <w:tcBorders>
-              <w:top w:val="nil"/>
-              <w:left w:val="nil"/>
-              <w:bottom w:val="nil"/>
-              <w:right w:val="nil"/>
-            </w:tcBorders>
-            <w:shd w:val="clear" w:color="auto" w:fill="auto"/>
-            <w:hideMark/>
-          </w:tcPr>
-          <w:p>
-            <w:pPr>
-              <w:spacing w:after="0" w:line="240" w:lineRule="auto"/>
-              <w:rPr>
-                <w:rFonts w:cstheme="minorHAnsi"/>
-              </w:rPr>
-            </w:pPr>
-            <w:r>
-              <w:rPr>
-                <w:rFonts w:cstheme="minorHAnsi"/>
-              </w:rPr>
-              <w:t>Wireless data generated by Beagle Bone. UART data from the MSP430.</w:t>
-            </w:r>
-          </w:p>
-        </w:tc>
-      </w:tr>
-      <w:tr>
-        <w:tc>
-          <w:tcPr>
-            <w:tcW w:w="1754" w:type="pct"/>
-            <w:tcBorders>
-              <w:top w:val="nil"/>
-              <w:left w:val="nil"/>
-              <w:bottom w:val="nil"/>
-              <w:right w:val="nil"/>
-            </w:tcBorders>
-            <w:noWrap/>
-            <w:hideMark/>
-          </w:tcPr>
-          <w:p>
-            <w:pPr>
-              <w:spacing w:after="0" w:line="240" w:lineRule="auto"/>
-              <w:rPr>
-                <w:rFonts w:cstheme="minorHAnsi"/>
-                <w:b/>
-                <w:bCs/>
-              </w:rPr>
-            </w:pPr>
-            <w:r>
-              <w:rPr>
-                <w:rFonts w:cstheme="minorHAnsi"/>
-                <w:b/>
-                <w:bCs/>
-              </w:rPr>
-              <w:t>Outputs</w:t>
-            </w:r>
-          </w:p>
-        </w:tc>
-        <w:tc>
-          <w:tcPr>
-            <w:tcW w:w="3246" w:type="pct"/>
-            <w:tcBorders>
-              <w:top w:val="nil"/>
-              <w:left w:val="nil"/>
-              <w:bottom w:val="nil"/>
-              <w:right w:val="nil"/>
-            </w:tcBorders>
-            <w:hideMark/>
-          </w:tcPr>
-          <w:p>
-            <w:pPr>
-              <w:spacing w:after="0" w:line="240" w:lineRule="auto"/>
-              <w:rPr>
-                <w:rFonts w:cstheme="minorHAnsi"/>
-              </w:rPr>
-            </w:pPr>
-            <w:r>
-              <w:rPr>
-                <w:rFonts w:cstheme="minorHAnsi"/>
-              </w:rPr>
-              <w:t>UART data to the MSP430 board. Wireless data to the Beagle Bone.</w:t>
-            </w:r>
-          </w:p>
-        </w:tc>
-      </w:tr>
-      <w:tr>
-        <w:tc>
-          <w:tcPr>
-            <w:tcW w:w="1754" w:type="pct"/>
-            <w:tcBorders>
-              <w:top w:val="nil"/>
-              <w:left w:val="nil"/>
-              <w:bottom w:val="nil"/>
-              <w:right w:val="nil"/>
-            </w:tcBorders>
-            <w:shd w:val="clear" w:color="auto" w:fill="auto"/>
-            <w:noWrap/>
-            <w:hideMark/>
-          </w:tcPr>
-          <w:p>
-            <w:pPr>
-              <w:spacing w:after="0" w:line="240" w:lineRule="auto"/>
-              <w:rPr>
-                <w:rFonts w:cstheme="minorHAnsi"/>
-                <w:b/>
-                <w:bCs/>
-              </w:rPr>
-            </w:pPr>
-            <w:r>
-              <w:rPr>
-                <w:rFonts w:cstheme="minorHAnsi"/>
-                <w:b/>
-                <w:bCs/>
-              </w:rPr>
-              <w:t>Functionality</w:t>
-            </w:r>
-          </w:p>
-        </w:tc>
-        <w:tc>
-          <w:tcPr>
-            <w:tcW w:w="3246" w:type="pct"/>
-            <w:tcBorders>
-              <w:top w:val="nil"/>
-              <w:left w:val="nil"/>
-              <w:bottom w:val="nil"/>
-              <w:right w:val="nil"/>
-            </w:tcBorders>
-            <w:shd w:val="clear" w:color="auto" w:fill="auto"/>
-            <w:hideMark/>
-          </w:tcPr>
-          <w:p>
-            <w:pPr>
-              <w:spacing w:after="0" w:line="240" w:lineRule="auto"/>
-              <w:rPr>
-                <w:rFonts w:cstheme="minorHAnsi"/>
-              </w:rPr>
-            </w:pPr>
-            <w:r>
-              <w:rPr>
-                <w:rFonts w:cstheme="minorHAnsi"/>
-              </w:rPr>
-              <w:t xml:space="preserve">The </w:t>
-            </w:r>
-            <w:r>
-              <w:rPr>
-                <w:rFonts w:cstheme="minorHAnsi"/>
-              </w:rPr>
-              <w:t>XB</w:t>
-            </w:r>
-            <w:r>
-              <w:rPr>
-                <w:rFonts w:cstheme="minorHAnsi"/>
-              </w:rPr>
-              <w:t>ee</w:t>
-            </w:r>
-            <w:r>
-              <w:rPr>
-                <w:rFonts w:cstheme="minorHAnsi"/>
-              </w:rPr>
-              <w:t xml:space="preserve"> wireless will have two-way communication. The Beagle Bone </w:t>
-            </w:r>
-            <w:r>
-              <w:rPr>
-                <w:rFonts w:cstheme="minorHAnsi"/>
-              </w:rPr>
-              <w:t>XBee</w:t>
-            </w:r>
-            <w:r>
-              <w:rPr>
-                <w:rFonts w:cstheme="minorHAnsi"/>
-              </w:rPr>
-              <w:t xml:space="preserve"> will be able to send cursor commands to the MSP430 </w:t>
-            </w:r>
-            <w:r>
-              <w:rPr>
-                <w:rFonts w:cstheme="minorHAnsi"/>
-              </w:rPr>
-              <w:t>XBee</w:t>
-            </w:r>
-            <w:r>
-              <w:rPr>
-                <w:rFonts w:cstheme="minorHAnsi"/>
-              </w:rPr>
-              <w:t xml:space="preserve"> a</w:t>
-            </w:r>
-            <w:r>
-              <w:rPr>
-                <w:rFonts w:cstheme="minorHAnsi"/>
-              </w:rPr>
-              <w:t xml:space="preserve">nd the MSP430 </w:t>
-            </w:r>
-            <w:r>
-              <w:rPr>
-                <w:rFonts w:cstheme="minorHAnsi"/>
-              </w:rPr>
-              <w:t>XBee</w:t>
-            </w:r>
-            <w:r>
-              <w:rPr>
-                <w:rFonts w:cstheme="minorHAnsi"/>
-              </w:rPr>
-              <w:t xml:space="preserve"> will send algorithm parameter data the Beagle Bone </w:t>
-            </w:r>
-            <w:r>
-              <w:rPr>
-                <w:rFonts w:cstheme="minorHAnsi"/>
-              </w:rPr>
-              <w:t>XBee</w:t>
-            </w:r>
-            <w:r>
-              <w:rPr>
-                <w:rFonts w:cstheme="minorHAnsi"/>
-              </w:rPr>
-              <w:t>.</w:t>
-            </w:r>
-          </w:p>
-        </w:tc>
-      </w:tr>
-      <w:tr>
-        <w:tc>
-          <w:tcPr>
-            <w:tcW w:w="1754" w:type="pct"/>
-            <w:tcBorders>
-              <w:top w:val="nil"/>
-              <w:left w:val="nil"/>
-              <w:bottom w:val="nil"/>
-              <w:right w:val="nil"/>
-            </w:tcBorders>
-            <w:shd w:val="clear" w:color="auto" w:fill="FFFFFF" w:themeFill="background1"/>
-            <w:noWrap/>
-          </w:tcPr>
-          <w:p>
-            <w:pPr>
-              <w:spacing w:after="0" w:line="240" w:lineRule="auto"/>
-              <w:rPr>
-                <w:rFonts w:cstheme="minorHAnsi"/>
-                <w:b/>
-                <w:bCs/>
-              </w:rPr>
-            </w:pPr>
-            <w:r>
-              <w:rPr>
-                <w:rFonts w:cstheme="minorHAnsi"/>
-                <w:b/>
-                <w:bCs/>
-              </w:rPr>
-              <w:t>Demonstration</w:t>
-            </w:r>
-            <w:r>
-              <w:rPr>
-                <w:rFonts w:cstheme="minorHAnsi"/>
-                <w:b/>
-                <w:bCs/>
-              </w:rPr>
-              <w:t xml:space="preserve"> Plan</w:t>
-            </w:r>
-          </w:p>
-        </w:tc>
-        <w:tc>
-          <w:tcPr>
-            <w:tcW w:w="3246" w:type="pct"/>
-            <w:tcBorders>
-              <w:top w:val="nil"/>
-              <w:left w:val="nil"/>
-              <w:bottom w:val="nil"/>
-              <w:right w:val="nil"/>
-            </w:tcBorders>
-            <w:shd w:val="clear" w:color="auto" w:fill="FFFFFF" w:themeFill="background1"/>
-          </w:tcPr>
-          <w:p>
-            <w:pPr>
-              <w:spacing w:after="0" w:line="240" w:lineRule="auto"/>
-              <w:rPr>
-                <w:rFonts w:cstheme="minorHAnsi"/>
-              </w:rPr>
-            </w:pPr>
-            <w:r>
-              <w:rPr>
-                <w:rFonts w:cstheme="minorHAnsi"/>
-              </w:rPr>
-              <w:t xml:space="preserve">Send </w:t>
-            </w:r>
-            <w:r>
-              <w:rPr>
-                <w:rFonts w:cstheme="minorHAnsi"/>
-              </w:rPr>
-              <w:t>data wirelessly from MSP430 XBee to Beagle Bone XBee.</w:t>
-            </w:r>
-            <w:r>
-              <w:rPr>
-                <w:rFonts w:cstheme="minorHAnsi"/>
-              </w:rPr>
-              <w:t xml:space="preserve"> Send data wirelessly from the Beagle Bone to the MSP430. </w:t>
-            </w:r>
-          </w:p>
-          <w:p>
-            <w:pPr>
-              <w:spacing w:after="0" w:line="240" w:lineRule="auto"/>
-              <w:rPr>
-                <w:rFonts w:cstheme="minorHAnsi"/>
-              </w:rPr>
-            </w:pPr>
-          </w:p>
-        </w:tc>
-      </w:tr>
-      <w:tr>
-        <w:tc>
-          <w:tcPr>
-            <w:tcW w:w="5000" w:type="pct"/>
-            <w:gridSpan w:val="2"/>
-            <w:tcBorders>
-              <w:top w:val="nil"/>
-              <w:left w:val="nil"/>
-              <w:bottom w:val="single" w:sz="8" w:space="0" w:color="4F81BD"/>
-              <w:right w:val="nil"/>
-            </w:tcBorders>
-            <w:shd w:val="clear" w:color="auto" w:fill="FFFFFF" w:themeFill="background1"/>
-            <w:noWrap/>
-          </w:tcPr>
-          <w:p>
-            <w:pPr>
-              <w:spacing w:after="0" w:line="240" w:lineRule="auto"/>
-              <w:rPr>
-                <w:rFonts w:cstheme="minorHAnsi"/>
-                <w:bCs/>
-              </w:rPr>
-            </w:pPr>
-            <w:sdt>
-              <w:sdtPr>
-                <w:rPr>
-                  <w:rFonts w:cstheme="minorHAnsi"/>
-                  <w:bCs/>
-                </w:rPr>
-                <w:id w:val="318081639"/>
-                <w14:checkbox>
-                  <w14:checked w14:val="0"/>
-                  <w14:checkedState w14:val="2612" w14:font="MS Gothic"/>
-                  <w14:uncheckedState w14:val="2610" w14:font="MS Gothic"/>
-                </w14:checkbox>
-              </w:sdtPr>
-              <w:sdtEndPr/>
-              <w:sdtContent>
-                <w:r>
-                  <w:rPr>
-                    <w:rFonts w:ascii="MS Gothic" w:eastAsia="MS Gothic" w:cstheme="minorHAnsi" w:hint="eastAsia"/>
-                    <w:bCs/>
-                  </w:rPr>
-                  <w:t>☐</w:t>
-                </w:r>
-              </w:sdtContent>
-            </w:sdt>
-            <w:r>
-              <w:rPr>
-                <w:rFonts w:cstheme="minorHAnsi"/>
-                <w:bCs/>
-              </w:rPr>
-              <w:tab/>
-            </w:r>
-            <w:r>
-              <w:rPr>
-                <w:rFonts w:cstheme="minorHAnsi"/>
-                <w:bCs/>
-              </w:rPr>
-              <w:t>Data sent from MSP430 XBee to Beagle Bone</w:t>
-            </w:r>
-            <w:r>
-              <w:rPr>
-                <w:rFonts w:cstheme="minorHAnsi"/>
-                <w:bCs/>
-              </w:rPr>
-              <w:t xml:space="preserve"> XBee</w:t>
-            </w:r>
-          </w:p>
-          <w:p>
-            <w:pPr>
-              <w:spacing w:after="0" w:line="240" w:lineRule="auto"/>
-              <w:rPr>
-                <w:rFonts w:cstheme="minorHAnsi"/>
-              </w:rPr>
-            </w:pPr>
-            <w:sdt>
-              <w:sdtPr>
-                <w:rPr>
-                  <w:rFonts w:cstheme="minorHAnsi"/>
-                  <w:bCs/>
-                </w:rPr>
-                <w:id w:val="1857535515"/>
-                <w14:checkbox>
-                  <w14:checked w14:val="0"/>
-                  <w14:checkedState w14:val="2612" w14:font="MS Gothic"/>
-                  <w14:uncheckedState w14:val="2610" w14:font="MS Gothic"/>
-                </w14:checkbox>
-              </w:sdtPr>
-              <w:sdtEndPr/>
-              <w:sdtContent>
-                <w:r>
-                  <w:rPr>
-                    <w:rFonts w:ascii="MS Gothic" w:eastAsia="MS Gothic" w:cstheme="minorHAnsi" w:hint="eastAsia"/>
-                    <w:bCs/>
-                  </w:rPr>
-                  <w:t>☐</w:t>
-                </w:r>
-              </w:sdtContent>
-            </w:sdt>
-            <w:r>
-              <w:rPr>
-                <w:rFonts w:cstheme="minorHAnsi"/>
-                <w:bCs/>
-              </w:rPr>
-              <w:tab/>
-            </w:r>
-            <w:r>
-              <w:rPr>
-                <w:rFonts w:cstheme="minorHAnsi"/>
-                <w:bCs/>
-              </w:rPr>
-              <w:t>Data sent from Beagle Bone</w:t>
-            </w:r>
-            <w:r>
-              <w:rPr>
-                <w:rFonts w:cstheme="minorHAnsi"/>
-                <w:bCs/>
-              </w:rPr>
-              <w:t xml:space="preserve"> XBee to  MSP430 XBee</w:t>
-            </w:r>
-          </w:p>
-        </w:tc>
-      </w:tr>
-    </w:tbl>
-    <w:p>
-      <w:pPr>
-        <w:spacing w:after="0" w:line="240" w:lineRule="auto"/>
-      </w:pPr>
-    </w:p>
-    <w:p>
-      <w:pPr>
-        <w:spacing w:after="0" w:line="240" w:lineRule="auto"/>
-      </w:pPr>
-    </w:p>
-    <w:p>
-      <w:pPr>
-        <w:spacing w:after="0" w:line="240" w:lineRule="auto"/>
-      </w:pPr>
-    </w:p>
-    <w:p>
-      <w:pPr>
-        <w:spacing w:after="0" w:line="240" w:lineRule="auto"/>
-      </w:pPr>
-    </w:p>
-    <w:p>
-      <w:pPr>
-        <w:spacing w:after="0" w:line="240" w:lineRule="auto"/>
-      </w:pPr>
-    </w:p>
-    <w:p>
-      <w:pPr>
-        <w:spacing w:after="0" w:line="240" w:lineRule="auto"/>
-      </w:pPr>
-    </w:p>
-    <w:p>
-      <w:pPr>
-        <w:spacing w:after="0" w:line="240" w:lineRule="auto"/>
-      </w:pPr>
-    </w:p>
-    <w:p>
-      <w:pPr>
-        <w:spacing w:after="0" w:line="240" w:lineRule="auto"/>
-      </w:pPr>
-    </w:p>
-    <w:p>
-      <w:pPr>
-        <w:spacing w:after="0" w:line="240" w:lineRule="auto"/>
-      </w:pPr>
-    </w:p>
-    <w:p>
-      <w:pPr>
-        <w:spacing w:after="0" w:line="240" w:lineRule="auto"/>
-      </w:pPr>
-    </w:p>
-    <w:p>
-      <w:pPr>
-        <w:spacing w:after="0" w:line="240" w:lineRule="auto"/>
-      </w:pPr>
-    </w:p>
-    <w:p>
-      <w:pPr>
-        <w:spacing w:after="0" w:line="240" w:lineRule="auto"/>
-      </w:pPr>
-    </w:p>
-    <w:p>
-      <w:pPr>
-        <w:spacing w:after="0" w:line="240" w:lineRule="auto"/>
-      </w:pPr>
-    </w:p>
-    <w:p>
-      <w:pPr>
-        <w:spacing w:after="0" w:line="240" w:lineRule="auto"/>
-      </w:pPr>
-    </w:p>
-    <w:p>
-      <w:pPr>
-        <w:spacing w:after="0" w:line="240" w:lineRule="auto"/>
-      </w:pPr>
-    </w:p>
-    <w:tbl>
-      <w:tblPr>
-        <w:tblpPr w:leftFromText="180" w:rightFromText="180" w:vertAnchor="text" w:horzAnchor="margin" w:tblpXSpec="center" w:tblpY="152"/>
-        <w:tblW w:w="5000" w:type="pct"/>
-        <w:tblBorders>
-          <w:top w:val="single" w:sz="8" w:space="0" w:color="4F81BD"/>
-          <w:bottom w:val="single" w:sz="8" w:space="0" w:color="4F81BD"/>
-        </w:tblBorders>
-        <w:tblLook w:val="04A0" w:firstRow="1" w:lastRow="0" w:firstColumn="1" w:lastColumn="0" w:noHBand="0" w:noVBand="1"/>
-      </w:tblPr>
-      <w:tblGrid>
-        <w:gridCol w:w="3085"/>
-        <w:gridCol w:w="6491"/>
-      </w:tblGrid>
-      <w:tr>
-        <w:tc>
-          <w:tcPr>
-            <w:tcW w:w="1611" w:type="pct"/>
-            <w:tcBorders>
-              <w:top w:val="single" w:sz="8" w:space="0" w:color="4F81BD"/>
-              <w:left w:val="nil"/>
-              <w:bottom w:val="single" w:sz="8" w:space="0" w:color="4F81BD"/>
-              <w:right w:val="nil"/>
-            </w:tcBorders>
-            <w:noWrap/>
-            <w:hideMark/>
-          </w:tcPr>
-          <w:p>
-            <w:pPr>
-              <w:spacing w:after="0" w:line="240" w:lineRule="auto"/>
-              <w:rPr>
-                <w:rFonts w:cstheme="minorHAnsi"/>
-                <w:b/>
-                <w:bCs/>
-              </w:rPr>
-            </w:pPr>
-            <w:r>
-              <w:rPr>
-                <w:rFonts w:cstheme="minorHAnsi"/>
-                <w:b/>
-                <w:bCs/>
-              </w:rPr>
-              <w:t>Module</w:t>
-            </w:r>
-          </w:p>
-        </w:tc>
-        <w:tc>
-          <w:tcPr>
-            <w:tcW w:w="3389" w:type="pct"/>
-            <w:tcBorders>
-              <w:top w:val="single" w:sz="8" w:space="0" w:color="4F81BD"/>
-              <w:left w:val="nil"/>
-              <w:bottom w:val="single" w:sz="8" w:space="0" w:color="4F81BD"/>
-              <w:right w:val="nil"/>
-            </w:tcBorders>
-            <w:hideMark/>
-          </w:tcPr>
-          <w:p>
-            <w:pPr>
-              <w:spacing w:after="0" w:line="240" w:lineRule="auto"/>
-              <w:rPr>
-                <w:rFonts w:cstheme="minorHAnsi"/>
-              </w:rPr>
-            </w:pPr>
-            <w:r>
-              <w:rPr>
-                <w:rFonts w:cstheme="minorHAnsi"/>
-              </w:rPr>
-              <w:t>Beagle Bone</w:t>
-            </w:r>
-          </w:p>
-        </w:tc>
-      </w:tr>
-      <w:tr>
-        <w:tc>
-          <w:tcPr>
-            <w:tcW w:w="1611" w:type="pct"/>
-            <w:tcBorders>
-              <w:top w:val="nil"/>
-              <w:left w:val="nil"/>
-              <w:bottom w:val="nil"/>
-              <w:right w:val="nil"/>
-            </w:tcBorders>
-            <w:shd w:val="clear" w:color="auto" w:fill="auto"/>
-            <w:noWrap/>
-            <w:hideMark/>
-          </w:tcPr>
-          <w:p>
-            <w:pPr>
-              <w:spacing w:after="0" w:line="240" w:lineRule="auto"/>
-              <w:rPr>
-                <w:rFonts w:cstheme="minorHAnsi"/>
-                <w:b/>
-                <w:bCs/>
-              </w:rPr>
-            </w:pPr>
-            <w:r>
-              <w:rPr>
-                <w:rFonts w:cstheme="minorHAnsi"/>
-                <w:b/>
-                <w:bCs/>
-              </w:rPr>
-              <w:t>Inputs</w:t>
-            </w:r>
-          </w:p>
-        </w:tc>
-        <w:tc>
-          <w:tcPr>
-            <w:tcW w:w="3389" w:type="pct"/>
-            <w:tcBorders>
-              <w:top w:val="nil"/>
-              <w:left w:val="nil"/>
-              <w:bottom w:val="nil"/>
-              <w:right w:val="nil"/>
-            </w:tcBorders>
-            <w:shd w:val="clear" w:color="auto" w:fill="auto"/>
-            <w:hideMark/>
-          </w:tcPr>
-          <w:p>
-            <w:pPr>
-              <w:spacing w:after="0" w:line="240" w:lineRule="auto"/>
-              <w:rPr>
-                <w:rFonts w:cstheme="minorHAnsi"/>
-              </w:rPr>
-            </w:pPr>
-            <w:r>
-              <w:rPr>
-                <w:rFonts w:cstheme="minorHAnsi"/>
-              </w:rPr>
-              <w:t>Data from the Camera</w:t>
-            </w:r>
-          </w:p>
-          <w:p>
-            <w:pPr>
-              <w:spacing w:after="0" w:line="240" w:lineRule="auto"/>
-              <w:rPr>
-                <w:rFonts w:cstheme="minorHAnsi"/>
-              </w:rPr>
-            </w:pPr>
-            <w:r>
-              <w:rPr>
-                <w:rFonts w:cstheme="minorHAnsi"/>
-              </w:rPr>
-              <w:t>XBee receive data</w:t>
-            </w:r>
-          </w:p>
-        </w:tc>
-      </w:tr>
-      <w:tr>
-        <w:tc>
-          <w:tcPr>
-            <w:tcW w:w="1611" w:type="pct"/>
-            <w:tcBorders>
-              <w:top w:val="nil"/>
-              <w:left w:val="nil"/>
-              <w:bottom w:val="nil"/>
-              <w:right w:val="nil"/>
-            </w:tcBorders>
-            <w:noWrap/>
-            <w:hideMark/>
-          </w:tcPr>
-          <w:p>
-            <w:pPr>
-              <w:spacing w:after="0" w:line="240" w:lineRule="auto"/>
-              <w:rPr>
-                <w:rFonts w:cstheme="minorHAnsi"/>
-                <w:b/>
-                <w:bCs/>
-              </w:rPr>
-            </w:pPr>
-            <w:r>
-              <w:rPr>
-                <w:rFonts w:cstheme="minorHAnsi"/>
-                <w:b/>
-                <w:bCs/>
-              </w:rPr>
-              <w:t>Outputs</w:t>
-            </w:r>
-          </w:p>
-        </w:tc>
-        <w:tc>
-          <w:tcPr>
-            <w:tcW w:w="3389" w:type="pct"/>
-            <w:tcBorders>
-              <w:top w:val="nil"/>
-              <w:left w:val="nil"/>
-              <w:bottom w:val="nil"/>
-              <w:right w:val="nil"/>
-            </w:tcBorders>
-            <w:hideMark/>
-          </w:tcPr>
-          <w:p>
-            <w:pPr>
-              <w:spacing w:after="0" w:line="240" w:lineRule="auto"/>
-              <w:rPr>
-                <w:rFonts w:cstheme="minorHAnsi"/>
-              </w:rPr>
-            </w:pPr>
-            <w:r>
-              <w:rPr>
-                <w:rFonts w:cstheme="minorHAnsi"/>
-              </w:rPr>
-              <w:t>I</w:t>
-            </w:r>
-            <w:r>
-              <w:rPr>
-                <w:rFonts w:cstheme="minorHAnsi"/>
-                <w:vertAlign w:val="superscript"/>
-              </w:rPr>
-              <w:t>2</w:t>
-            </w:r>
-            <w:r>
-              <w:rPr>
-                <w:rFonts w:cstheme="minorHAnsi"/>
-              </w:rPr>
-              <w:t>C</w:t>
-            </w:r>
-            <w:r>
-              <w:rPr>
-                <w:rFonts w:cstheme="minorHAnsi"/>
-              </w:rPr>
-              <w:t xml:space="preserve"> Camera control signals</w:t>
-            </w:r>
-          </w:p>
-        </w:tc>
-      </w:tr>
-      <w:tr>
-        <w:tc>
-          <w:tcPr>
-            <w:tcW w:w="1611" w:type="pct"/>
-            <w:tcBorders>
-              <w:top w:val="nil"/>
-              <w:left w:val="nil"/>
-              <w:bottom w:val="nil"/>
-              <w:right w:val="nil"/>
-            </w:tcBorders>
-            <w:shd w:val="clear" w:color="auto" w:fill="auto"/>
-            <w:noWrap/>
-            <w:hideMark/>
-          </w:tcPr>
-          <w:p>
-            <w:pPr>
-              <w:tabs>
-                <w:tab w:val="right" w:pos="2502"/>
-              </w:tabs>
-              <w:spacing w:after="0" w:line="240" w:lineRule="auto"/>
-              <w:rPr>
-                <w:rFonts w:cstheme="minorHAnsi"/>
-                <w:b/>
-                <w:bCs/>
-              </w:rPr>
-            </w:pPr>
-            <w:r>
-              <w:rPr>
-                <w:rFonts w:cstheme="minorHAnsi"/>
-                <w:b/>
-                <w:bCs/>
-              </w:rPr>
-              <w:t>Functionality</w:t>
-            </w:r>
-            <w:r>
-              <w:rPr>
-                <w:rFonts w:cstheme="minorHAnsi"/>
-                <w:b/>
-                <w:bCs/>
-              </w:rPr>
-              <w:tab/>
-            </w:r>
-          </w:p>
-        </w:tc>
-        <w:tc>
-          <w:tcPr>
-            <w:tcW w:w="3389" w:type="pct"/>
-            <w:tcBorders>
-              <w:top w:val="nil"/>
-              <w:left w:val="nil"/>
-              <w:bottom w:val="nil"/>
-              <w:right w:val="nil"/>
-            </w:tcBorders>
-            <w:shd w:val="clear" w:color="auto" w:fill="auto"/>
-            <w:hideMark/>
-          </w:tcPr>
-          <w:p>
-            <w:pPr>
-              <w:spacing w:after="0" w:line="240" w:lineRule="auto"/>
-              <w:rPr>
-                <w:rFonts w:cstheme="minorHAnsi"/>
-              </w:rPr>
-            </w:pPr>
-            <w:r>
-              <w:rPr>
-                <w:rFonts w:cstheme="minorHAnsi"/>
-              </w:rPr>
-              <w:t>The Beagle Bone firmware is in charge of running the camera, providing data to the DSP software handling communication with the XBee module and communicating with a host computer over USB and Ethernet for debugging purposes.</w:t>
-            </w:r>
-          </w:p>
-        </w:tc>
-      </w:tr>
-      <w:tr>
-        <w:tc>
-          <w:tcPr>
-            <w:tcW w:w="1611" w:type="pct"/>
-            <w:tcBorders>
-              <w:top w:val="nil"/>
-              <w:left w:val="nil"/>
-              <w:bottom w:val="nil"/>
-              <w:right w:val="nil"/>
-            </w:tcBorders>
-            <w:shd w:val="clear" w:color="auto" w:fill="FFFFFF" w:themeFill="background1"/>
-            <w:noWrap/>
-          </w:tcPr>
-          <w:p>
-            <w:pPr>
-              <w:spacing w:after="0" w:line="240" w:lineRule="auto"/>
-              <w:rPr>
-                <w:rFonts w:cstheme="minorHAnsi"/>
-                <w:b/>
-                <w:bCs/>
-              </w:rPr>
-            </w:pPr>
-            <w:r>
-              <w:rPr>
-                <w:rFonts w:cstheme="minorHAnsi"/>
-                <w:b/>
-                <w:bCs/>
-              </w:rPr>
-              <w:t>Demonstration Plan</w:t>
-            </w:r>
-          </w:p>
-        </w:tc>
-        <w:tc>
-          <w:tcPr>
-            <w:tcW w:w="3389" w:type="pct"/>
-            <w:tcBorders>
-              <w:top w:val="nil"/>
-              <w:left w:val="nil"/>
-              <w:bottom w:val="nil"/>
-              <w:right w:val="nil"/>
-            </w:tcBorders>
-            <w:shd w:val="clear" w:color="auto" w:fill="FFFFFF" w:themeFill="background1"/>
-          </w:tcPr>
-          <w:p>
-            <w:pPr>
-              <w:spacing w:after="0" w:line="240" w:lineRule="auto"/>
-              <w:rPr>
-                <w:rFonts w:cstheme="minorHAnsi"/>
-              </w:rPr>
-            </w:pPr>
-            <w:r>
-              <w:rPr>
-                <w:rFonts w:cstheme="minorHAnsi"/>
-              </w:rPr>
-              <w:t xml:space="preserve">Demonstrate that the firmware can initialize </w:t>
-            </w:r>
-            <w:r>
-              <w:rPr>
-                <w:rFonts w:cstheme="minorHAnsi"/>
-              </w:rPr>
-              <w:t>over I</w:t>
-            </w:r>
-            <w:r>
-              <w:rPr>
-                <w:rFonts w:cstheme="minorHAnsi"/>
-                <w:vertAlign w:val="superscript"/>
-              </w:rPr>
-              <w:t>2</w:t>
-            </w:r>
-            <w:r>
-              <w:rPr>
-                <w:rFonts w:cstheme="minorHAnsi"/>
-              </w:rPr>
-              <w:t>C.</w:t>
-            </w:r>
-          </w:p>
-          <w:p>
-            <w:pPr>
-              <w:spacing w:after="0" w:line="240" w:lineRule="auto"/>
-              <w:rPr>
-                <w:rFonts w:cstheme="minorHAnsi"/>
-              </w:rPr>
-            </w:pPr>
-            <w:r>
-              <w:rPr>
-                <w:rFonts w:cstheme="minorHAnsi"/>
-              </w:rPr>
-              <w:t>Show the ability to communicate over USB 2.0 or Ethernet.</w:t>
-            </w:r>
-          </w:p>
-          <w:p>
-            <w:pPr>
-              <w:spacing w:after="0" w:line="240" w:lineRule="auto"/>
-              <w:rPr>
-                <w:rFonts w:cstheme="minorHAnsi"/>
-              </w:rPr>
-            </w:pPr>
-            <w:r>
-              <w:rPr>
-                <w:rFonts w:cstheme="minorHAnsi"/>
-              </w:rPr>
-              <w:t xml:space="preserve">Show the ability to be able to save images to the </w:t>
-            </w:r>
-            <w:r>
-              <w:rPr>
-                <w:rFonts w:cstheme="minorHAnsi"/>
-              </w:rPr>
-              <w:t>SD</w:t>
-            </w:r>
-            <w:r>
-              <w:rPr>
-                <w:rFonts w:cstheme="minorHAnsi"/>
-              </w:rPr>
-              <w:t xml:space="preserve"> card. </w:t>
-            </w:r>
-          </w:p>
-          <w:p>
-            <w:pPr>
-              <w:spacing w:after="0" w:line="240" w:lineRule="auto"/>
-              <w:rPr>
-                <w:rFonts w:cstheme="minorHAnsi"/>
-              </w:rPr>
-            </w:pPr>
-          </w:p>
-        </w:tc>
-      </w:tr>
-      <w:tr>
-        <w:tc>
-          <w:tcPr>
-            <w:tcW w:w="5000" w:type="pct"/>
-            <w:gridSpan w:val="2"/>
-            <w:tcBorders>
-              <w:top w:val="nil"/>
-              <w:left w:val="nil"/>
-              <w:bottom w:val="single" w:sz="8" w:space="0" w:color="4F81BD"/>
-              <w:right w:val="nil"/>
-            </w:tcBorders>
-            <w:shd w:val="clear" w:color="auto" w:fill="FFFFFF" w:themeFill="background1"/>
-            <w:noWrap/>
-          </w:tcPr>
-          <w:p>
-            <w:pPr>
-              <w:spacing w:after="0" w:line="240" w:lineRule="auto"/>
-              <w:rPr>
-                <w:rFonts w:cstheme="minorHAnsi"/>
-                <w:bCs/>
-              </w:rPr>
-            </w:pPr>
-            <w:sdt>
-              <w:sdtPr>
-                <w:rPr>
-                  <w:rFonts w:cstheme="minorHAnsi"/>
-                  <w:bCs/>
-                </w:rPr>
-                <w:id w:val="281701659"/>
-                <w14:checkbox>
-                  <w14:checked w14:val="0"/>
-                  <w14:checkedState w14:val="2612" w14:font="MS Gothic"/>
-                  <w14:uncheckedState w14:val="2610" w14:font="MS Gothic"/>
-                </w14:checkbox>
-              </w:sdtPr>
-              <w:sdtEndPr/>
-              <w:sdtContent>
-                <w:r>
-                  <w:rPr>
-                    <w:rFonts w:ascii="MS Gothic" w:eastAsia="MS Gothic" w:cstheme="minorHAnsi" w:hint="eastAsia"/>
-                    <w:bCs/>
-                  </w:rPr>
-                  <w:t>☐</w:t>
-                </w:r>
-              </w:sdtContent>
-            </w:sdt>
-            <w:r>
-              <w:rPr>
-                <w:rFonts w:cstheme="minorHAnsi"/>
-                <w:bCs/>
-              </w:rPr>
-              <w:tab/>
-              <w:t>USB 2.0 communications (used for streaming video</w:t>
-            </w:r>
-            <w:r>
-              <w:rPr>
-                <w:rFonts w:cstheme="minorHAnsi"/>
-                <w:bCs/>
-              </w:rPr>
-              <w:t>, however demonstrate any communication</w:t>
-            </w:r>
-            <w:r>
-              <w:rPr>
-                <w:rFonts w:cstheme="minorHAnsi"/>
-                <w:bCs/>
-              </w:rPr>
-              <w:t>)</w:t>
-            </w:r>
-          </w:p>
-          <w:p>
-            <w:pPr>
-              <w:spacing w:after="0" w:line="240" w:lineRule="auto"/>
-              <w:rPr>
-                <w:rFonts w:cstheme="minorHAnsi"/>
-              </w:rPr>
-            </w:pPr>
-            <w:sdt>
-              <w:sdtPr>
-                <w:rPr>
-                  <w:rFonts w:cstheme="minorHAnsi"/>
-                  <w:bCs/>
-                </w:rPr>
-                <w:id w:val="-1782170405"/>
-                <w14:checkbox>
-                  <w14:checked w14:val="0"/>
-                  <w14:checkedState w14:val="2612" w14:font="MS Gothic"/>
-                  <w14:uncheckedState w14:val="2610" w14:font="MS Gothic"/>
-                </w14:checkbox>
-              </w:sdtPr>
-              <w:sdtEndPr/>
-              <w:sdtContent>
-                <w:r>
-                  <w:rPr>
-                    <w:rFonts w:ascii="MS Gothic" w:eastAsia="MS Gothic" w:cstheme="minorHAnsi" w:hint="eastAsia"/>
-                    <w:bCs/>
-                  </w:rPr>
-                  <w:t>☐</w:t>
-                </w:r>
-              </w:sdtContent>
-            </w:sdt>
-            <w:r>
-              <w:rPr>
-                <w:rFonts w:cstheme="minorHAnsi"/>
-                <w:bCs/>
-              </w:rPr>
-              <w:tab/>
-              <w:t xml:space="preserve"> Storage of data on SD card </w:t>
-            </w:r>
-          </w:p>
-        </w:tc>
-      </w:tr>
-    </w:tbl>
-    <w:p>
-      <w:pPr>
-        <w:spacing w:after="0" w:line="240" w:lineRule="auto"/>
       </w:pPr>
     </w:p>
     <w:p>
@@ -13129,6 +11352,714 @@
           <w:sz w:val="40"/>
           <w:szCs w:val="40"/>
         </w:rPr>
+        <w:lastRenderedPageBreak/>
+        <w:t>Firmware</w:t>
+      </w:r>
+    </w:p>
+    <w:tbl>
+      <w:tblPr>
+        <w:tblpPr w:leftFromText="180" w:rightFromText="180" w:vertAnchor="text" w:horzAnchor="margin" w:tblpXSpec="center" w:tblpY="152"/>
+        <w:tblW w:w="5000" w:type="pct"/>
+        <w:tblBorders>
+          <w:top w:val="single" w:sz="8" w:space="0" w:color="4F81BD"/>
+          <w:bottom w:val="single" w:sz="8" w:space="0" w:color="4F81BD"/>
+        </w:tblBorders>
+        <w:tblLook w:val="04A0" w:firstRow="1" w:lastRow="0" w:firstColumn="1" w:lastColumn="0" w:noHBand="0" w:noVBand="1"/>
+      </w:tblPr>
+      <w:tblGrid>
+        <w:gridCol w:w="3085"/>
+        <w:gridCol w:w="6491"/>
+      </w:tblGrid>
+      <w:tr>
+        <w:tc>
+          <w:tcPr>
+            <w:tcW w:w="1611" w:type="pct"/>
+            <w:tcBorders>
+              <w:top w:val="single" w:sz="8" w:space="0" w:color="4F81BD"/>
+              <w:left w:val="nil"/>
+              <w:bottom w:val="single" w:sz="8" w:space="0" w:color="4F81BD"/>
+              <w:right w:val="nil"/>
+            </w:tcBorders>
+            <w:noWrap/>
+            <w:hideMark/>
+          </w:tcPr>
+          <w:p>
+            <w:pPr>
+              <w:spacing w:after="0" w:line="240" w:lineRule="auto"/>
+              <w:rPr>
+                <w:rFonts w:cstheme="minorHAnsi"/>
+                <w:b/>
+                <w:bCs/>
+              </w:rPr>
+            </w:pPr>
+            <w:r>
+              <w:rPr>
+                <w:rFonts w:cstheme="minorHAnsi"/>
+                <w:b/>
+                <w:bCs/>
+              </w:rPr>
+              <w:t>Module</w:t>
+            </w:r>
+          </w:p>
+        </w:tc>
+        <w:tc>
+          <w:tcPr>
+            <w:tcW w:w="3389" w:type="pct"/>
+            <w:tcBorders>
+              <w:top w:val="single" w:sz="8" w:space="0" w:color="4F81BD"/>
+              <w:left w:val="nil"/>
+              <w:bottom w:val="single" w:sz="8" w:space="0" w:color="4F81BD"/>
+              <w:right w:val="nil"/>
+            </w:tcBorders>
+            <w:hideMark/>
+          </w:tcPr>
+          <w:p>
+            <w:pPr>
+              <w:spacing w:after="0" w:line="240" w:lineRule="auto"/>
+              <w:rPr>
+                <w:rFonts w:cstheme="minorHAnsi"/>
+              </w:rPr>
+            </w:pPr>
+            <w:r>
+              <w:rPr>
+                <w:rFonts w:cstheme="minorHAnsi"/>
+              </w:rPr>
+              <w:t>Beagle Bone</w:t>
+            </w:r>
+          </w:p>
+        </w:tc>
+      </w:tr>
+      <w:tr>
+        <w:tc>
+          <w:tcPr>
+            <w:tcW w:w="1611" w:type="pct"/>
+            <w:tcBorders>
+              <w:top w:val="nil"/>
+              <w:left w:val="nil"/>
+              <w:bottom w:val="nil"/>
+              <w:right w:val="nil"/>
+            </w:tcBorders>
+            <w:shd w:val="clear" w:color="auto" w:fill="auto"/>
+            <w:noWrap/>
+            <w:hideMark/>
+          </w:tcPr>
+          <w:p>
+            <w:pPr>
+              <w:spacing w:after="0" w:line="240" w:lineRule="auto"/>
+              <w:rPr>
+                <w:rFonts w:cstheme="minorHAnsi"/>
+                <w:b/>
+                <w:bCs/>
+              </w:rPr>
+            </w:pPr>
+            <w:r>
+              <w:rPr>
+                <w:rFonts w:cstheme="minorHAnsi"/>
+                <w:b/>
+                <w:bCs/>
+              </w:rPr>
+              <w:t>Inputs</w:t>
+            </w:r>
+          </w:p>
+        </w:tc>
+        <w:tc>
+          <w:tcPr>
+            <w:tcW w:w="3389" w:type="pct"/>
+            <w:tcBorders>
+              <w:top w:val="nil"/>
+              <w:left w:val="nil"/>
+              <w:bottom w:val="nil"/>
+              <w:right w:val="nil"/>
+            </w:tcBorders>
+            <w:shd w:val="clear" w:color="auto" w:fill="auto"/>
+            <w:hideMark/>
+          </w:tcPr>
+          <w:p>
+            <w:pPr>
+              <w:spacing w:after="0" w:line="240" w:lineRule="auto"/>
+              <w:rPr>
+                <w:rFonts w:cstheme="minorHAnsi"/>
+              </w:rPr>
+            </w:pPr>
+            <w:r>
+              <w:rPr>
+                <w:rFonts w:cstheme="minorHAnsi"/>
+              </w:rPr>
+              <w:t>Data from the Camera</w:t>
+            </w:r>
+          </w:p>
+          <w:p>
+            <w:pPr>
+              <w:spacing w:after="0" w:line="240" w:lineRule="auto"/>
+              <w:rPr>
+                <w:rFonts w:cstheme="minorHAnsi"/>
+              </w:rPr>
+            </w:pPr>
+            <w:r>
+              <w:rPr>
+                <w:rFonts w:cstheme="minorHAnsi"/>
+              </w:rPr>
+              <w:t>XBee receive data</w:t>
+            </w:r>
+          </w:p>
+        </w:tc>
+      </w:tr>
+      <w:tr>
+        <w:tc>
+          <w:tcPr>
+            <w:tcW w:w="1611" w:type="pct"/>
+            <w:tcBorders>
+              <w:top w:val="nil"/>
+              <w:left w:val="nil"/>
+              <w:bottom w:val="nil"/>
+              <w:right w:val="nil"/>
+            </w:tcBorders>
+            <w:noWrap/>
+            <w:hideMark/>
+          </w:tcPr>
+          <w:p>
+            <w:pPr>
+              <w:spacing w:after="0" w:line="240" w:lineRule="auto"/>
+              <w:rPr>
+                <w:rFonts w:cstheme="minorHAnsi"/>
+                <w:b/>
+                <w:bCs/>
+              </w:rPr>
+            </w:pPr>
+            <w:r>
+              <w:rPr>
+                <w:rFonts w:cstheme="minorHAnsi"/>
+                <w:b/>
+                <w:bCs/>
+              </w:rPr>
+              <w:t>Outputs</w:t>
+            </w:r>
+          </w:p>
+        </w:tc>
+        <w:tc>
+          <w:tcPr>
+            <w:tcW w:w="3389" w:type="pct"/>
+            <w:tcBorders>
+              <w:top w:val="nil"/>
+              <w:left w:val="nil"/>
+              <w:bottom w:val="nil"/>
+              <w:right w:val="nil"/>
+            </w:tcBorders>
+            <w:hideMark/>
+          </w:tcPr>
+          <w:p>
+            <w:pPr>
+              <w:spacing w:after="0" w:line="240" w:lineRule="auto"/>
+              <w:rPr>
+                <w:rFonts w:cstheme="minorHAnsi"/>
+              </w:rPr>
+            </w:pPr>
+            <w:r>
+              <w:rPr>
+                <w:rFonts w:cstheme="minorHAnsi"/>
+              </w:rPr>
+              <w:t>I</w:t>
+            </w:r>
+            <w:r>
+              <w:rPr>
+                <w:rFonts w:cstheme="minorHAnsi"/>
+                <w:vertAlign w:val="superscript"/>
+              </w:rPr>
+              <w:t>2</w:t>
+            </w:r>
+            <w:r>
+              <w:rPr>
+                <w:rFonts w:cstheme="minorHAnsi"/>
+              </w:rPr>
+              <w:t>C</w:t>
+            </w:r>
+            <w:r>
+              <w:rPr>
+                <w:rFonts w:cstheme="minorHAnsi"/>
+              </w:rPr>
+              <w:t xml:space="preserve"> Camera control signals</w:t>
+            </w:r>
+          </w:p>
+        </w:tc>
+      </w:tr>
+      <w:tr>
+        <w:tc>
+          <w:tcPr>
+            <w:tcW w:w="1611" w:type="pct"/>
+            <w:tcBorders>
+              <w:top w:val="nil"/>
+              <w:left w:val="nil"/>
+              <w:bottom w:val="nil"/>
+              <w:right w:val="nil"/>
+            </w:tcBorders>
+            <w:shd w:val="clear" w:color="auto" w:fill="auto"/>
+            <w:noWrap/>
+            <w:hideMark/>
+          </w:tcPr>
+          <w:p>
+            <w:pPr>
+              <w:tabs>
+                <w:tab w:val="right" w:pos="2502"/>
+              </w:tabs>
+              <w:spacing w:after="0" w:line="240" w:lineRule="auto"/>
+              <w:rPr>
+                <w:rFonts w:cstheme="minorHAnsi"/>
+                <w:b/>
+                <w:bCs/>
+              </w:rPr>
+            </w:pPr>
+            <w:r>
+              <w:rPr>
+                <w:rFonts w:cstheme="minorHAnsi"/>
+                <w:b/>
+                <w:bCs/>
+              </w:rPr>
+              <w:t>Functionality</w:t>
+            </w:r>
+            <w:r>
+              <w:rPr>
+                <w:rFonts w:cstheme="minorHAnsi"/>
+                <w:b/>
+                <w:bCs/>
+              </w:rPr>
+              <w:tab/>
+            </w:r>
+          </w:p>
+        </w:tc>
+        <w:tc>
+          <w:tcPr>
+            <w:tcW w:w="3389" w:type="pct"/>
+            <w:tcBorders>
+              <w:top w:val="nil"/>
+              <w:left w:val="nil"/>
+              <w:bottom w:val="nil"/>
+              <w:right w:val="nil"/>
+            </w:tcBorders>
+            <w:shd w:val="clear" w:color="auto" w:fill="auto"/>
+            <w:hideMark/>
+          </w:tcPr>
+          <w:p>
+            <w:pPr>
+              <w:spacing w:after="0" w:line="240" w:lineRule="auto"/>
+              <w:rPr>
+                <w:rFonts w:cstheme="minorHAnsi"/>
+              </w:rPr>
+            </w:pPr>
+            <w:r>
+              <w:rPr>
+                <w:rFonts w:cstheme="minorHAnsi"/>
+              </w:rPr>
+              <w:t>The Beagle Bone firmware is in charge of running the camera, providing data to the DSP software handling communication with the XBee module and communicating with a host computer over USB and Ethernet for debugging purposes.</w:t>
+            </w:r>
+          </w:p>
+        </w:tc>
+      </w:tr>
+      <w:tr>
+        <w:tc>
+          <w:tcPr>
+            <w:tcW w:w="1611" w:type="pct"/>
+            <w:tcBorders>
+              <w:top w:val="nil"/>
+              <w:left w:val="nil"/>
+              <w:bottom w:val="nil"/>
+              <w:right w:val="nil"/>
+            </w:tcBorders>
+            <w:shd w:val="clear" w:color="auto" w:fill="FFFFFF" w:themeFill="background1"/>
+            <w:noWrap/>
+          </w:tcPr>
+          <w:p>
+            <w:pPr>
+              <w:spacing w:after="0" w:line="240" w:lineRule="auto"/>
+              <w:rPr>
+                <w:rFonts w:cstheme="minorHAnsi"/>
+                <w:b/>
+                <w:bCs/>
+              </w:rPr>
+            </w:pPr>
+            <w:r>
+              <w:rPr>
+                <w:rFonts w:cstheme="minorHAnsi"/>
+                <w:b/>
+                <w:bCs/>
+              </w:rPr>
+              <w:t>Demonstration Plan</w:t>
+            </w:r>
+          </w:p>
+        </w:tc>
+        <w:tc>
+          <w:tcPr>
+            <w:tcW w:w="3389" w:type="pct"/>
+            <w:tcBorders>
+              <w:top w:val="nil"/>
+              <w:left w:val="nil"/>
+              <w:bottom w:val="nil"/>
+              <w:right w:val="nil"/>
+            </w:tcBorders>
+            <w:shd w:val="clear" w:color="auto" w:fill="FFFFFF" w:themeFill="background1"/>
+          </w:tcPr>
+          <w:p>
+            <w:pPr>
+              <w:spacing w:after="0" w:line="240" w:lineRule="auto"/>
+              <w:rPr>
+                <w:rFonts w:cstheme="minorHAnsi"/>
+              </w:rPr>
+            </w:pPr>
+            <w:r>
+              <w:rPr>
+                <w:rFonts w:cstheme="minorHAnsi"/>
+              </w:rPr>
+              <w:t>Show the ability to communicate over USB 2.0 or Ethernet.</w:t>
+            </w:r>
+          </w:p>
+          <w:p>
+            <w:pPr>
+              <w:spacing w:after="0" w:line="240" w:lineRule="auto"/>
+              <w:rPr>
+                <w:rFonts w:cstheme="minorHAnsi"/>
+              </w:rPr>
+            </w:pPr>
+            <w:r>
+              <w:rPr>
+                <w:rFonts w:cstheme="minorHAnsi"/>
+              </w:rPr>
+              <w:t xml:space="preserve">Show the ability to be able to save images to the </w:t>
+            </w:r>
+            <w:r>
+              <w:rPr>
+                <w:rFonts w:cstheme="minorHAnsi"/>
+              </w:rPr>
+              <w:t>SD</w:t>
+            </w:r>
+            <w:r>
+              <w:rPr>
+                <w:rFonts w:cstheme="minorHAnsi"/>
+              </w:rPr>
+              <w:t xml:space="preserve"> card. </w:t>
+            </w:r>
+          </w:p>
+          <w:p>
+            <w:pPr>
+              <w:spacing w:after="0" w:line="240" w:lineRule="auto"/>
+              <w:rPr>
+                <w:rFonts w:cstheme="minorHAnsi"/>
+              </w:rPr>
+            </w:pPr>
+          </w:p>
+        </w:tc>
+      </w:tr>
+      <w:tr>
+        <w:tc>
+          <w:tcPr>
+            <w:tcW w:w="5000" w:type="pct"/>
+            <w:gridSpan w:val="2"/>
+            <w:tcBorders>
+              <w:top w:val="nil"/>
+              <w:left w:val="nil"/>
+              <w:bottom w:val="single" w:sz="8" w:space="0" w:color="4F81BD"/>
+              <w:right w:val="nil"/>
+            </w:tcBorders>
+            <w:shd w:val="clear" w:color="auto" w:fill="FFFFFF" w:themeFill="background1"/>
+            <w:noWrap/>
+          </w:tcPr>
+          <w:p>
+            <w:pPr>
+              <w:spacing w:after="0" w:line="240" w:lineRule="auto"/>
+              <w:rPr>
+                <w:rFonts w:cstheme="minorHAnsi"/>
+                <w:bCs/>
+              </w:rPr>
+            </w:pPr>
+            <w:sdt>
+              <w:sdtPr>
+                <w:rPr>
+                  <w:rFonts w:cstheme="minorHAnsi"/>
+                  <w:bCs/>
+                </w:rPr>
+                <w:id w:val="281701659"/>
+                <w14:checkbox>
+                  <w14:checked w14:val="0"/>
+                  <w14:checkedState w14:val="2612" w14:font="MS Gothic"/>
+                  <w14:uncheckedState w14:val="2610" w14:font="MS Gothic"/>
+                </w14:checkbox>
+              </w:sdtPr>
+              <w:sdtEndPr/>
+              <w:sdtContent>
+                <w:r>
+                  <w:rPr>
+                    <w:rFonts w:ascii="MS Gothic" w:eastAsia="MS Gothic" w:cstheme="minorHAnsi" w:hint="eastAsia"/>
+                    <w:bCs/>
+                  </w:rPr>
+                  <w:t>☐</w:t>
+                </w:r>
+              </w:sdtContent>
+            </w:sdt>
+            <w:r>
+              <w:rPr>
+                <w:rFonts w:cstheme="minorHAnsi"/>
+                <w:bCs/>
+              </w:rPr>
+              <w:tab/>
+              <w:t>USB 2.0 communications (used for streaming video</w:t>
+            </w:r>
+            <w:r>
+              <w:rPr>
+                <w:rFonts w:cstheme="minorHAnsi"/>
+                <w:bCs/>
+              </w:rPr>
+              <w:t>, however demonstrate any communication</w:t>
+            </w:r>
+            <w:r>
+              <w:rPr>
+                <w:rFonts w:cstheme="minorHAnsi"/>
+                <w:bCs/>
+              </w:rPr>
+              <w:t>)</w:t>
+            </w:r>
+          </w:p>
+          <w:p>
+            <w:pPr>
+              <w:spacing w:after="0" w:line="240" w:lineRule="auto"/>
+              <w:rPr>
+                <w:rFonts w:cstheme="minorHAnsi"/>
+              </w:rPr>
+            </w:pPr>
+            <w:sdt>
+              <w:sdtPr>
+                <w:rPr>
+                  <w:rFonts w:cstheme="minorHAnsi"/>
+                  <w:bCs/>
+                </w:rPr>
+                <w:id w:val="-1782170405"/>
+                <w14:checkbox>
+                  <w14:checked w14:val="0"/>
+                  <w14:checkedState w14:val="2612" w14:font="MS Gothic"/>
+                  <w14:uncheckedState w14:val="2610" w14:font="MS Gothic"/>
+                </w14:checkbox>
+              </w:sdtPr>
+              <w:sdtEndPr/>
+              <w:sdtContent>
+                <w:r>
+                  <w:rPr>
+                    <w:rFonts w:ascii="MS Gothic" w:eastAsia="MS Gothic" w:cstheme="minorHAnsi" w:hint="eastAsia"/>
+                    <w:bCs/>
+                  </w:rPr>
+                  <w:t>☐</w:t>
+                </w:r>
+              </w:sdtContent>
+            </w:sdt>
+            <w:r>
+              <w:rPr>
+                <w:rFonts w:cstheme="minorHAnsi"/>
+                <w:bCs/>
+              </w:rPr>
+              <w:tab/>
+              <w:t xml:space="preserve"> Storage of data on SD card </w:t>
+            </w:r>
+          </w:p>
+        </w:tc>
+      </w:tr>
+    </w:tbl>
+    <w:p>
+      <w:pPr>
+        <w:spacing w:after="0" w:line="240" w:lineRule="auto"/>
+      </w:pPr>
+    </w:p>
+    <w:p>
+      <w:pPr>
+        <w:spacing w:after="0" w:line="240" w:lineRule="auto"/>
+        <w:rPr>
+          <w:rFonts w:ascii="Times New Roman" w:hAnsi="Times New Roman" w:cs="Times New Roman"/>
+          <w:sz w:val="40"/>
+          <w:szCs w:val="40"/>
+        </w:rPr>
+      </w:pPr>
+    </w:p>
+    <w:p>
+      <w:pPr>
+        <w:spacing w:after="0" w:line="240" w:lineRule="auto"/>
+        <w:rPr>
+          <w:rFonts w:ascii="Times New Roman" w:hAnsi="Times New Roman" w:cs="Times New Roman"/>
+          <w:sz w:val="40"/>
+          <w:szCs w:val="40"/>
+        </w:rPr>
+      </w:pPr>
+    </w:p>
+    <w:p>
+      <w:pPr>
+        <w:spacing w:after="0" w:line="240" w:lineRule="auto"/>
+        <w:rPr>
+          <w:rFonts w:ascii="Times New Roman" w:hAnsi="Times New Roman" w:cs="Times New Roman"/>
+          <w:sz w:val="40"/>
+          <w:szCs w:val="40"/>
+        </w:rPr>
+      </w:pPr>
+    </w:p>
+    <w:p>
+      <w:pPr>
+        <w:spacing w:after="0" w:line="240" w:lineRule="auto"/>
+        <w:rPr>
+          <w:rFonts w:ascii="Times New Roman" w:hAnsi="Times New Roman" w:cs="Times New Roman"/>
+          <w:sz w:val="40"/>
+          <w:szCs w:val="40"/>
+        </w:rPr>
+      </w:pPr>
+    </w:p>
+    <w:p>
+      <w:pPr>
+        <w:spacing w:after="0" w:line="240" w:lineRule="auto"/>
+        <w:rPr>
+          <w:rFonts w:ascii="Times New Roman" w:hAnsi="Times New Roman" w:cs="Times New Roman"/>
+          <w:sz w:val="40"/>
+          <w:szCs w:val="40"/>
+        </w:rPr>
+      </w:pPr>
+    </w:p>
+    <w:p>
+      <w:pPr>
+        <w:spacing w:after="0" w:line="240" w:lineRule="auto"/>
+        <w:rPr>
+          <w:rFonts w:ascii="Times New Roman" w:hAnsi="Times New Roman" w:cs="Times New Roman"/>
+          <w:sz w:val="40"/>
+          <w:szCs w:val="40"/>
+        </w:rPr>
+      </w:pPr>
+    </w:p>
+    <w:p>
+      <w:pPr>
+        <w:spacing w:after="0" w:line="240" w:lineRule="auto"/>
+        <w:rPr>
+          <w:rFonts w:ascii="Times New Roman" w:hAnsi="Times New Roman" w:cs="Times New Roman"/>
+          <w:sz w:val="40"/>
+          <w:szCs w:val="40"/>
+        </w:rPr>
+      </w:pPr>
+    </w:p>
+    <w:p>
+      <w:pPr>
+        <w:spacing w:after="0" w:line="240" w:lineRule="auto"/>
+        <w:rPr>
+          <w:rFonts w:ascii="Times New Roman" w:hAnsi="Times New Roman" w:cs="Times New Roman"/>
+          <w:sz w:val="40"/>
+          <w:szCs w:val="40"/>
+        </w:rPr>
+      </w:pPr>
+    </w:p>
+    <w:p>
+      <w:pPr>
+        <w:spacing w:after="0" w:line="240" w:lineRule="auto"/>
+        <w:rPr>
+          <w:rFonts w:ascii="Times New Roman" w:hAnsi="Times New Roman" w:cs="Times New Roman"/>
+          <w:sz w:val="40"/>
+          <w:szCs w:val="40"/>
+        </w:rPr>
+      </w:pPr>
+    </w:p>
+    <w:p>
+      <w:pPr>
+        <w:spacing w:after="0" w:line="240" w:lineRule="auto"/>
+        <w:rPr>
+          <w:rFonts w:ascii="Times New Roman" w:hAnsi="Times New Roman" w:cs="Times New Roman"/>
+          <w:sz w:val="40"/>
+          <w:szCs w:val="40"/>
+        </w:rPr>
+      </w:pPr>
+    </w:p>
+    <w:p>
+      <w:pPr>
+        <w:spacing w:after="0" w:line="240" w:lineRule="auto"/>
+        <w:rPr>
+          <w:rFonts w:ascii="Times New Roman" w:hAnsi="Times New Roman" w:cs="Times New Roman"/>
+          <w:sz w:val="40"/>
+          <w:szCs w:val="40"/>
+        </w:rPr>
+      </w:pPr>
+    </w:p>
+    <w:p>
+      <w:pPr>
+        <w:spacing w:after="0" w:line="240" w:lineRule="auto"/>
+        <w:rPr>
+          <w:rFonts w:ascii="Times New Roman" w:hAnsi="Times New Roman" w:cs="Times New Roman"/>
+          <w:sz w:val="40"/>
+          <w:szCs w:val="40"/>
+        </w:rPr>
+      </w:pPr>
+    </w:p>
+    <w:p>
+      <w:pPr>
+        <w:spacing w:after="0" w:line="240" w:lineRule="auto"/>
+        <w:rPr>
+          <w:rFonts w:ascii="Times New Roman" w:hAnsi="Times New Roman" w:cs="Times New Roman"/>
+          <w:sz w:val="40"/>
+          <w:szCs w:val="40"/>
+        </w:rPr>
+      </w:pPr>
+    </w:p>
+    <w:p>
+      <w:pPr>
+        <w:spacing w:after="0" w:line="240" w:lineRule="auto"/>
+        <w:rPr>
+          <w:rFonts w:ascii="Times New Roman" w:hAnsi="Times New Roman" w:cs="Times New Roman"/>
+          <w:sz w:val="40"/>
+          <w:szCs w:val="40"/>
+        </w:rPr>
+      </w:pPr>
+    </w:p>
+    <w:p>
+      <w:pPr>
+        <w:spacing w:after="0" w:line="240" w:lineRule="auto"/>
+        <w:rPr>
+          <w:rFonts w:ascii="Times New Roman" w:hAnsi="Times New Roman" w:cs="Times New Roman"/>
+          <w:sz w:val="40"/>
+          <w:szCs w:val="40"/>
+        </w:rPr>
+      </w:pPr>
+    </w:p>
+    <w:p>
+      <w:pPr>
+        <w:spacing w:after="0" w:line="240" w:lineRule="auto"/>
+        <w:rPr>
+          <w:rFonts w:ascii="Times New Roman" w:hAnsi="Times New Roman" w:cs="Times New Roman"/>
+          <w:sz w:val="40"/>
+          <w:szCs w:val="40"/>
+        </w:rPr>
+      </w:pPr>
+    </w:p>
+    <w:p>
+      <w:pPr>
+        <w:spacing w:after="0" w:line="240" w:lineRule="auto"/>
+        <w:rPr>
+          <w:rFonts w:ascii="Times New Roman" w:hAnsi="Times New Roman" w:cs="Times New Roman"/>
+          <w:sz w:val="40"/>
+          <w:szCs w:val="40"/>
+        </w:rPr>
+      </w:pPr>
+    </w:p>
+    <w:p>
+      <w:pPr>
+        <w:spacing w:after="0" w:line="240" w:lineRule="auto"/>
+        <w:rPr>
+          <w:rFonts w:ascii="Times New Roman" w:hAnsi="Times New Roman" w:cs="Times New Roman"/>
+          <w:sz w:val="40"/>
+          <w:szCs w:val="40"/>
+        </w:rPr>
+      </w:pPr>
+    </w:p>
+    <w:p>
+      <w:pPr>
+        <w:spacing w:after="0" w:line="240" w:lineRule="auto"/>
+        <w:rPr>
+          <w:rFonts w:ascii="Times New Roman" w:hAnsi="Times New Roman" w:cs="Times New Roman"/>
+          <w:sz w:val="40"/>
+          <w:szCs w:val="40"/>
+        </w:rPr>
+      </w:pPr>
+      <w:r>
+        <w:rPr>
+          <w:rFonts w:ascii="Times New Roman" w:hAnsi="Times New Roman" w:cs="Times New Roman"/>
+          <w:sz w:val="40"/>
+          <w:szCs w:val="40"/>
+        </w:rPr>
+        <w:lastRenderedPageBreak/>
         <w:t>Software</w:t>
       </w:r>
     </w:p>
@@ -13589,6 +12520,11 @@
         <w:spacing w:after="0" w:line="240" w:lineRule="auto"/>
       </w:pPr>
     </w:p>
+    <w:p>
+      <w:pPr>
+        <w:spacing w:after="0" w:line="240" w:lineRule="auto"/>
+      </w:pPr>
+    </w:p>
     <w:tbl>
       <w:tblPr>
         <w:tblpPr w:leftFromText="180" w:rightFromText="180" w:vertAnchor="text" w:horzAnchor="margin" w:tblpXSpec="center" w:tblpY="152"/>
@@ -13631,7 +12567,6 @@
                 <w:b/>
                 <w:bCs/>
               </w:rPr>
-              <w:lastRenderedPageBreak/>
               <w:t>Module</w:t>
             </w:r>
           </w:p>
@@ -14813,14 +13748,7 @@
               <w:rPr>
                 <w:rFonts w:cstheme="minorHAnsi"/>
               </w:rPr>
-              <w:t xml:space="preserve">Allows the user to control parameters in the algorithm such as initial </w:t>
-            </w:r>
-            <w:r>
-              <w:rPr>
-                <w:rFonts w:cstheme="minorHAnsi"/>
-              </w:rPr>
-              <w:lastRenderedPageBreak/>
-              <w:t xml:space="preserve">threshold value and cursor speed. The image processing is visualized by overlaying colored regions over the original image. Also it allows user to pause eye controlled cursor movement.  </w:t>
+              <w:t xml:space="preserve">Allows the user to control parameters in the algorithm such as initial threshold value and cursor speed. The image processing is visualized by overlaying colored regions over the original image. Also it allows user to pause eye controlled cursor movement.  </w:t>
             </w:r>
           </w:p>
         </w:tc>
@@ -14853,7 +13781,6 @@
                 <w:b/>
                 <w:bCs/>
               </w:rPr>
-              <w:lastRenderedPageBreak/>
               <w:t>Demonstration</w:t>
             </w:r>
             <w:r>
@@ -15596,7 +14523,7 @@
           <w:rPr>
             <w:noProof/>
           </w:rPr>
-          <w:t>9</w:t>
+          <w:t>10</w:t>
         </w:r>
         <w:r>
           <w:rPr>
@@ -16943,7 +15870,7 @@
 </file>
 
 <file path=customXml/itemProps2.xml><?xml version="1.0" encoding="utf-8"?>
-<ds:datastoreItem xmlns:ds="http://schemas.openxmlformats.org/officeDocument/2006/customXml" ds:itemID="{5061F802-2757-463C-BCFE-BAFE91B04CB8}">
+<ds:datastoreItem xmlns:ds="http://schemas.openxmlformats.org/officeDocument/2006/customXml" ds:itemID="{778A7F3C-02FF-45CA-8281-B7CAFEB847D4}">
   <ds:schemaRefs>
     <ds:schemaRef ds:uri="http://schemas.openxmlformats.org/officeDocument/2006/bibliography"/>
   </ds:schemaRefs>

</xml_diff>

<commit_message>
deleted random reference in milestone 2 goals in camera board that didn't make sense
</commit_message>
<xml_diff>
--- a/documentation/Milestone Goals.docx
+++ b/documentation/Milestone Goals.docx
@@ -9056,6 +9056,12 @@
           </w:tcPr>
           <w:p>
             <w:pPr>
+              <w:tabs>
+                <w:tab w:val="left" w:pos="720"/>
+                <w:tab w:val="left" w:pos="1440"/>
+                <w:tab w:val="left" w:pos="2160"/>
+                <w:tab w:val="left" w:pos="3717"/>
+              </w:tabs>
               <w:spacing w:after="0" w:line="240" w:lineRule="auto"/>
               <w:rPr>
                 <w:rFonts w:cstheme="minorHAnsi"/>
@@ -9100,6 +9106,20 @@
               </w:rPr>
               <w:t>Show latest PCB</w:t>
             </w:r>
+            <w:r>
+              <w:rPr>
+                <w:rFonts w:cstheme="minorHAnsi"/>
+                <w:bCs/>
+              </w:rPr>
+              <w:tab/>
+            </w:r>
+            <w:r>
+              <w:rPr>
+                <w:rFonts w:cstheme="minorHAnsi"/>
+                <w:bCs/>
+              </w:rPr>
+              <w:tab/>
+            </w:r>
           </w:p>
           <w:p>
             <w:pPr>
@@ -9138,48 +9158,8 @@
                 <w:rFonts w:cstheme="minorHAnsi"/>
                 <w:bCs/>
               </w:rPr>
-              <w:t xml:space="preserve">          Verify functionality (verified in firmware)</w:t>
-            </w:r>
-            <w:r>
-              <w:rPr>
-                <w:rFonts w:cstheme="minorHAnsi"/>
-                <w:bCs/>
-              </w:rPr>
-              <w:t xml:space="preserve"> </w:t>
-            </w:r>
-          </w:p>
-          <w:p>
-            <w:pPr>
-              <w:spacing w:after="0" w:line="240" w:lineRule="auto"/>
-              <w:rPr>
-                <w:rFonts w:cstheme="minorHAnsi"/>
-                <w:bCs/>
-              </w:rPr>
-            </w:pPr>
-            <w:sdt>
-              <w:sdtPr>
-                <w:rPr>
-                  <w:rFonts w:cstheme="minorHAnsi"/>
-                  <w:bCs/>
-                </w:rPr>
-                <w:id w:val="1397320132"/>
-                <w14:checkbox>
-                  <w14:checked w14:val="0"/>
-                  <w14:checkedState w14:val="2612" w14:font="MS Gothic"/>
-                  <w14:uncheckedState w14:val="2610" w14:font="MS Gothic"/>
-                </w14:checkbox>
-              </w:sdtPr>
-              <w:sdtEndPr/>
-              <w:sdtContent>
-                <w:r>
-                  <w:rPr>
-                    <w:rFonts w:ascii="MS Gothic" w:eastAsia="MS Gothic" w:hAnsi="MS Gothic" w:cstheme="minorHAnsi" w:hint="eastAsia"/>
-                    <w:bCs/>
-                  </w:rPr>
-                  <w:t>☐</w:t>
-                </w:r>
-              </w:sdtContent>
-            </w:sdt>
+              <w:t xml:space="preserve">          </w:t>
+            </w:r>
             <w:r>
               <w:rPr>
                 <w:rFonts w:cstheme="minorHAnsi"/>
@@ -9385,6 +9365,18 @@
     <w:p>
       <w:pPr>
         <w:spacing w:after="0" w:line="240" w:lineRule="auto"/>
+        <w:rPr>
+          <w:rFonts w:ascii="Times New Roman" w:hAnsi="Times New Roman" w:cs="Times New Roman"/>
+          <w:sz w:val="40"/>
+          <w:szCs w:val="40"/>
+        </w:rPr>
+      </w:pPr>
+      <w:bookmarkStart w:id="0" w:name="_GoBack"/>
+      <w:bookmarkEnd w:id="0"/>
+    </w:p>
+    <w:p>
+      <w:pPr>
+        <w:spacing w:after="0" w:line="240" w:lineRule="auto"/>
       </w:pPr>
     </w:p>
     <w:tbl>
@@ -9429,7 +9421,6 @@
                 <w:b/>
                 <w:bCs/>
               </w:rPr>
-              <w:lastRenderedPageBreak/>
               <w:t>Module</w:t>
             </w:r>
           </w:p>
@@ -9777,6 +9768,7 @@
                   <w14:uncheckedState w14:val="2610" w14:font="MS Gothic"/>
                 </w14:checkbox>
               </w:sdtPr>
+              <w:sdtEndPr/>
               <w:sdtContent>
                 <w:r>
                   <w:rPr>
@@ -10589,8 +10581,6 @@
           <w:szCs w:val="16"/>
         </w:rPr>
       </w:pPr>
-      <w:bookmarkStart w:id="0" w:name="_GoBack"/>
-      <w:bookmarkEnd w:id="0"/>
     </w:p>
     <w:p>
       <w:pPr>
@@ -10644,7 +10634,6 @@
                 <w:b/>
                 <w:bCs/>
               </w:rPr>
-              <w:lastRenderedPageBreak/>
               <w:t>Module</w:t>
             </w:r>
           </w:p>
@@ -11352,7 +11341,6 @@
           <w:sz w:val="40"/>
           <w:szCs w:val="40"/>
         </w:rPr>
-        <w:lastRenderedPageBreak/>
         <w:t>Firmware</w:t>
       </w:r>
     </w:p>
@@ -12059,7 +12047,6 @@
           <w:sz w:val="40"/>
           <w:szCs w:val="40"/>
         </w:rPr>
-        <w:lastRenderedPageBreak/>
         <w:t>Software</w:t>
       </w:r>
     </w:p>
@@ -14523,7 +14510,7 @@
           <w:rPr>
             <w:noProof/>
           </w:rPr>
-          <w:t>10</w:t>
+          <w:t>7</w:t>
         </w:r>
         <w:r>
           <w:rPr>
@@ -15870,7 +15857,7 @@
 </file>
 
 <file path=customXml/itemProps2.xml><?xml version="1.0" encoding="utf-8"?>
-<ds:datastoreItem xmlns:ds="http://schemas.openxmlformats.org/officeDocument/2006/customXml" ds:itemID="{778A7F3C-02FF-45CA-8281-B7CAFEB847D4}">
+<ds:datastoreItem xmlns:ds="http://schemas.openxmlformats.org/officeDocument/2006/customXml" ds:itemID="{AB818847-0587-429C-9786-37B39830A609}">
   <ds:schemaRefs>
     <ds:schemaRef ds:uri="http://schemas.openxmlformats.org/officeDocument/2006/bibliography"/>
   </ds:schemaRefs>

</xml_diff>